<commit_message>
Added references or comments to need references where needed
</commit_message>
<xml_diff>
--- a/manuscript/Muscle-Function/Gunder Thesis.docx
+++ b/manuscript/Muscle-Function/Gunder Thesis.docx
@@ -62,7 +62,7 @@
           <w:sz w:val="24"/>
           <w:szCs w:val="24"/>
         </w:rPr>
-        <w:instrText>ADDIN CSL_CITATION {"citationItems":[{"id":"ITEM-1","itemData":{"DOI":"10.1002/acr.21796","ISSN":"2151464X","PMID":"22807233","abstract":"OBJECTIVE: There is little information on oral glucocorticoid use in the general US population. Previously, there have been published estimates of glucocorticoid use in countries outside of the US. This study aimed to estimate the prevalence of glucocorticoid use, duration of use, and concomitant use of antiosteoporosis pharmaceuticals in the US population age ≥20 years. METHODS: Data from 5 cycles (1999-2008) of the National Health and Nutrition Examination Survey (NHANES) were used to provide nationally representative weighted estimates. Oral glucocorticoids and concomitant use of antiosteoporosis pharmaceuticals (bisphosphonates, calcitonin, calcium, hormone replacement therapies, teriparatide, and vitamin D) were analyzed. RESULTS: There were 356 NHANES respondents ages ≥20 years who reported use of an oral glucocorticoid in the combined cycles between 1999 and 2008. The weighted prevalence of oral glucocorticoid use was 1.2% (95% confidence interval [95% CI] 1.1-1.4) from 1999-2008, corresponding to 2,513,259 persons in the US. The mean duration of oral glucocorticoid use was 1,605.7 days (95% CI 1,261.2-1,950.1), and 28.8% (95% CI 22.2-35.4) of oral glucocorticoid users reported use for ≥5 years. Concomitant use of a bisphosphonate was reported by 8.6% (95% CI 5.1-11.7) of oral glucocorticoid users, and 37.9% (95% CI 31.7-44.0) reported usage of any antiosteoporosis pharmaceutical. CONCLUSION: Based on NHANES data from 1999-2008, it is estimated that the prevalence of glucocorticoid use in the US is 1.2%, with a long duration of use and infrequent use of antiosteoporotic medications compared to other estimates.","author":[{"dropping-particle":"","family":"Overman","given":"Robert A.","non-dropping-particle":"","parse-names":false,"suffix":""},{"dropping-particle":"","family":"Yeh","given":"Jun Yen","non-dropping-particle":"","parse-names":false,"suffix":""},{"dropping-particle":"","family":"Deal","given":"Chad L.","non-dropping-particle":"","parse-names":false,"suffix":""}],"container-title":"Arthritis Care and Research","id":"ITEM-1","issue":"2","issued":{"date-parts":[["2013"]]},"page":"294-298","title":"Prevalence of oral glucocorticoid usage in the United States: A general population perspective","type":"article-journal","volume":"65"},"uris":["http://www.mendeley.com/documents/?uuid=04575004-bdce-4af0-9000-e073c83e7eb5"]}],"mendeley":{"formattedCitation":"(2)","plainTextFormattedCitation":"(2)","previouslyFormattedCitation":"(2)"},"properties":{"noteIndex":0},"schema":"https://github.com/citation-style-language/schema/raw/master/csl-citation.json"}</w:instrText>
+        <w:instrText>ADDIN CSL_CITATION {"citationItems":[{"id":"ITEM-1","itemData":{"DOI":"10.1002/acr.21796","ISSN":"2151464X","PMID":"22807233","abstract":"OBJECTIVE: There is little information on oral glucocorticoid use in the general US population. Previously, there have been published estimates of glucocorticoid use in countries outside of the US. This study aimed to estimate the prevalence of glucocorticoid use, duration of use, and concomitant use of antiosteoporosis pharmaceuticals in the US population age ≥20 years. METHODS: Data from 5 cycles (1999-2008) of the National Health and Nutrition Examination Survey (NHANES) were used to provide nationally representative weighted estimates. Oral glucocorticoids and concomitant use of antiosteoporosis pharmaceuticals (bisphosphonates, calcitonin, calcium, hormone replacement therapies, teriparatide, and vitamin D) were analyzed. RESULTS: There were 356 NHANES respondents ages ≥20 years who reported use of an oral glucocorticoid in the combined cycles between 1999 and 2008. The weighted prevalence of oral glucocorticoid use was 1.2% (95% confidence interval [95% CI] 1.1-1.4) from 1999-2008, corresponding to 2,513,259 persons in the US. The mean duration of oral glucocorticoid use was 1,605.7 days (95% CI 1,261.2-1,950.1), and 28.8% (95% CI 22.2-35.4) of oral glucocorticoid users reported use for ≥5 years. Concomitant use of a bisphosphonate was reported by 8.6% (95% CI 5.1-11.7) of oral glucocorticoid users, and 37.9% (95% CI 31.7-44.0) reported usage of any antiosteoporosis pharmaceutical. CONCLUSION: Based on NHANES data from 1999-2008, it is estimated that the prevalence of glucocorticoid use in the US is 1.2%, with a long duration of use and infrequent use of antiosteoporotic medications compared to other estimates.","author":[{"dropping-particle":"","family":"Overman","given":"Robert A.","non-dropping-particle":"","parse-names":false,"suffix":""},{"dropping-particle":"","family":"Yeh","given":"Jun Yen","non-dropping-particle":"","parse-names":false,"suffix":""},{"dropping-particle":"","family":"Deal","given":"Chad L.","non-dropping-particle":"","parse-names":false,"suffix":""}],"container-title":"Arthritis Care and Research","id":"ITEM-1","issue":"2","issued":{"date-parts":[["2013"]]},"page":"294-298","title":"Prevalence of oral glucocorticoid usage in the United States: A general population perspective","type":"article-journal","volume":"65"},"uris":["http://www.mendeley.com/documents/?uuid=04575004-bdce-4af0-9000-e073c83e7eb5"]}],"mendeley":{"formattedCitation":"(4)","plainTextFormattedCitation":"(4)","previouslyFormattedCitation":"(4)"},"properties":{"noteIndex":0},"schema":"https://github.com/citation-style-language/schema/raw/master/csl-citation.json"}</w:instrText>
       </w:r>
       <w:r>
         <w:rPr>
@@ -77,7 +77,7 @@
           <w:sz w:val="24"/>
           <w:szCs w:val="24"/>
         </w:rPr>
-        <w:t>(2)</w:t>
+        <w:t>(4)</w:t>
       </w:r>
       <w:r>
         <w:rPr>
@@ -187,7 +187,7 @@
           <w:sz w:val="24"/>
           <w:szCs w:val="24"/>
         </w:rPr>
-        <w:instrText>ADDIN CSL_CITATION {"citationItems":[{"id":"ITEM-1","itemData":{"DOI":"10.1152/ajpregu.00093.2011","ISBN":"1522-1490 (Electronic)\\r0363-6119 (Linking)","ISSN":"0363-6119","PMID":"21900648","abstract":"An association between oxidative stress and muscle atrophy and weakness in vivo is supported by elevated oxidative damage and accelerated loss of muscle mass and force with aging in CuZn-superoxide dismutase-deficient (Sod1(-/-)) mice. The purpose was to determine the basis for low specific force (N/cm(2)) of gastrocnemius muscles in Sod1(-/-) mice and establish the extent to which structural and functional changes in muscles of Sod1(-/-) mice resemble those associated with normal aging. We tested the hypothesis that muscle weakness in Sod1(-/-) mice is due to functionally denervated fibers by comparing forces during nerve and direct muscle stimulation. No differences were observed for wild-type mice at any age in the forces generated in response to nerve and muscle stimulation. Nerve- and muscle-stimulated forces were also not different for 4-wk-old Sod1(-/-) mice, whereas, for 8- and 20-mo-old mice, forces during muscle stimulation were 16 and 30% greater, respectively, than those obtained using nerve stimulation. In addition to functional evidence of denervation with aging, fiber number was not different for Sod1(-/-) and wild-type mice at 4 wk, but 50% lower for Sod1(-/-) mice by 20 mo, and denervated motor end plates were prevalent in Sod1(-/-) mice at both 8 and 20 mo and in WT mice by 28 mo. The data suggest ongoing denervation in muscles of Sod1(-/-) mice that results in fiber loss and muscle atrophy. Moreover, the findings support using Sod1(-/-) mice to explore mechanistic links between oxidative stress and the progression of deficits in muscle structure and function.","author":[{"dropping-particle":"","family":"Larkin","given":"L. M.","non-dropping-particle":"","parse-names":false,"suffix":""},{"dropping-particle":"","family":"Davis","given":"C. S.","non-dropping-particle":"","parse-names":false,"suffix":""},{"dropping-particle":"","family":"Sims-Robinson","given":"C.","non-dropping-particle":"","parse-names":false,"suffix":""},{"dropping-particle":"","family":"Kostrominova","given":"T. Y.","non-dropping-particle":"","parse-names":false,"suffix":""},{"dropping-particle":"V.","family":"Remmen","given":"H.","non-dropping-particle":"","parse-names":false,"suffix":""},{"dropping-particle":"","family":"Richardson","given":"A.","non-dropping-particle":"","parse-names":false,"suffix":""},{"dropping-particle":"","family":"Feldman","given":"E. L.","non-dropping-particle":"","parse-names":false,"suffix":""},{"dropping-particle":"V.","family":"Brooks","given":"Susan","non-dropping-particle":"","parse-names":false,"suffix":""}],"container-title":"AJP: Regulatory, Integrative and Comparative Physiology","id":"ITEM-1","issue":"5","issued":{"date-parts":[["2011"]]},"page":"R1400-R1407","title":"Skeletal muscle weakness due to deficiency of CuZn-superoxide dismutase is associated with loss of functional innervation","type":"article-journal","volume":"301"},"uris":["http://www.mendeley.com/documents/?uuid=47778cf3-ef0a-4ad5-bf91-e84d3692e5db"]}],"mendeley":{"formattedCitation":"(1)","plainTextFormattedCitation":"(1)","previouslyFormattedCitation":"(1)"},"properties":{"noteIndex":0},"schema":"https://github.com/citation-style-language/schema/raw/master/csl-citation.json"}</w:instrText>
+        <w:instrText>ADDIN CSL_CITATION {"citationItems":[{"id":"ITEM-1","itemData":{"DOI":"10.1152/ajpregu.00093.2011","ISBN":"1522-1490 (Electronic)\\r0363-6119 (Linking)","ISSN":"0363-6119","PMID":"21900648","abstract":"An association between oxidative stress and muscle atrophy and weakness in vivo is supported by elevated oxidative damage and accelerated loss of muscle mass and force with aging in CuZn-superoxide dismutase-deficient (Sod1(-/-)) mice. The purpose was to determine the basis for low specific force (N/cm(2)) of gastrocnemius muscles in Sod1(-/-) mice and establish the extent to which structural and functional changes in muscles of Sod1(-/-) mice resemble those associated with normal aging. We tested the hypothesis that muscle weakness in Sod1(-/-) mice is due to functionally denervated fibers by comparing forces during nerve and direct muscle stimulation. No differences were observed for wild-type mice at any age in the forces generated in response to nerve and muscle stimulation. Nerve- and muscle-stimulated forces were also not different for 4-wk-old Sod1(-/-) mice, whereas, for 8- and 20-mo-old mice, forces during muscle stimulation were 16 and 30% greater, respectively, than those obtained using nerve stimulation. In addition to functional evidence of denervation with aging, fiber number was not different for Sod1(-/-) and wild-type mice at 4 wk, but 50% lower for Sod1(-/-) mice by 20 mo, and denervated motor end plates were prevalent in Sod1(-/-) mice at both 8 and 20 mo and in WT mice by 28 mo. The data suggest ongoing denervation in muscles of Sod1(-/-) mice that results in fiber loss and muscle atrophy. Moreover, the findings support using Sod1(-/-) mice to explore mechanistic links between oxidative stress and the progression of deficits in muscle structure and function.","author":[{"dropping-particle":"","family":"Larkin","given":"L. M.","non-dropping-particle":"","parse-names":false,"suffix":""},{"dropping-particle":"","family":"Davis","given":"C. S.","non-dropping-particle":"","parse-names":false,"suffix":""},{"dropping-particle":"","family":"Sims-Robinson","given":"C.","non-dropping-particle":"","parse-names":false,"suffix":""},{"dropping-particle":"","family":"Kostrominova","given":"T. Y.","non-dropping-particle":"","parse-names":false,"suffix":""},{"dropping-particle":"V.","family":"Remmen","given":"H.","non-dropping-particle":"","parse-names":false,"suffix":""},{"dropping-particle":"","family":"Richardson","given":"A.","non-dropping-particle":"","parse-names":false,"suffix":""},{"dropping-particle":"","family":"Feldman","given":"E. L.","non-dropping-particle":"","parse-names":false,"suffix":""},{"dropping-particle":"V.","family":"Brooks","given":"Susan","non-dropping-particle":"","parse-names":false,"suffix":""}],"container-title":"AJP: Regulatory, Integrative and Comparative Physiology","id":"ITEM-1","issue":"5","issued":{"date-parts":[["2011"]]},"page":"R1400-R1407","title":"Skeletal muscle weakness due to deficiency of CuZn-superoxide dismutase is associated with loss of functional innervation","type":"article-journal","volume":"301"},"uris":["http://www.mendeley.com/documents/?uuid=47778cf3-ef0a-4ad5-bf91-e84d3692e5db"]}],"mendeley":{"formattedCitation":"(3)","plainTextFormattedCitation":"(3)","previouslyFormattedCitation":"(3)"},"properties":{"noteIndex":0},"schema":"https://github.com/citation-style-language/schema/raw/master/csl-citation.json"}</w:instrText>
       </w:r>
       <w:r>
         <w:rPr>
@@ -202,7 +202,7 @@
           <w:sz w:val="24"/>
           <w:szCs w:val="24"/>
         </w:rPr>
-        <w:t>(1)</w:t>
+        <w:t>(3)</w:t>
       </w:r>
       <w:r>
         <w:rPr>
@@ -285,7 +285,29 @@
           <w:sz w:val="24"/>
           <w:szCs w:val="24"/>
         </w:rPr>
-        <w:t xml:space="preserve"> (Patel et al. 2014) Exogenous glucoco</w:t>
+        <w:t xml:space="preserve"> </w:t>
+      </w:r>
+      <w:commentRangeStart w:id="0"/>
+      <w:r>
+        <w:rPr>
+          <w:sz w:val="24"/>
+          <w:szCs w:val="24"/>
+        </w:rPr>
+        <w:t>(Patel et al. 2014)</w:t>
+      </w:r>
+      <w:commentRangeEnd w:id="0"/>
+      <w:r>
+        <w:rPr>
+          <w:rStyle w:val="CommentReference"/>
+        </w:rPr>
+        <w:commentReference w:id="0"/>
+      </w:r>
+      <w:r>
+        <w:rPr>
+          <w:sz w:val="24"/>
+          <w:szCs w:val="24"/>
+        </w:rPr>
+        <w:t xml:space="preserve"> Exogenous glucoco</w:t>
       </w:r>
       <w:r>
         <w:rPr>
@@ -313,7 +335,7 @@
           <w:sz w:val="24"/>
           <w:szCs w:val="24"/>
         </w:rPr>
-        <w:instrText>ADDIN CSL_CITATION {"citationItems":[{"id":"ITEM-1","itemData":{"DOI":"10.1016/j.biocel.2013.05.036","ISSN":"13572725","PMID":"23806868","abstract":"Many pathological states characterized by muscle atrophy (e.g., sepsis, cachexia, starvation, metabolic acidosis and severe insulinopenia) are associated with an increase in circulating glucocorticoids (GC) levels, suggesting that GC could trigger the muscle atrophy observed in these conditions. GC-induced muscle atrophy is characterized by fast-twitch, glycolytic muscles atrophy illustrated by decreased fiber cross-sectional area and reduced myofibrillar protein content. GC-induced muscle atrophy results from increased protein breakdown and decreased protein synthesis. Increased muscle proteolysis, in particular through the activation of the ubiquitin proteasome and the lysosomal systems, is considered to play a major role in the catabolic action of GC. The stimulation by GC of these two proteolytic systems is mediated through the increased expression of several Atrogenes (\"genes involved in atrophy\"), such as FOXO, Atrogin-1, and MuRF-1. The inhibitory effect of GC on muscle protein synthesis is thought to result mainly from the inhibition of the mTOR/S6 kinase 1 pathway. These changes in muscle protein turnover could be explained by changes in the muscle production of two growth factors, namely Insulin-like Growth Factor (IGF)-I, a muscle anabolic growth factor and Myostatin, a muscle catabolic growth factor. This review will discuss the recent progress made in the understanding of the mechanisms involved in GC-induced muscle atrophy and consider the implications of these advancements in the development of new therapeutic approaches for treating GC-induced myopathy. This article is part of a Directed Issue entitled: Molecular basis of muscle wasting.","author":[{"dropping-particle":"","family":"Schakman","given":"O","non-dropping-particle":"","parse-names":false,"suffix":""},{"dropping-particle":"","family":"Kalista","given":"S","non-dropping-particle":"","parse-names":false,"suffix":""},{"dropping-particle":"","family":"Barbé","given":"C","non-dropping-particle":"","parse-names":false,"suffix":""},{"dropping-particle":"","family":"Loumaye","given":"a","non-dropping-particle":"","parse-names":false,"suffix":""},{"dropping-particle":"","family":"Thissen","given":"J.P. P","non-dropping-particle":"","parse-names":false,"suffix":""}],"container-title":"The International Journal of Biochemistry &amp; Cell Biology","id":"ITEM-1","issue":"10","issued":{"date-parts":[["2013","10"]]},"page":"2163-2172","publisher":"Elsevier Ltd","title":"Glucocorticoid-induced skeletal muscle atrophy.","type":"article-journal","volume":"45"},"uris":["http://www.mendeley.com/documents/?uuid=aa8f1e8f-e9f8-4e30-b492-940bf3ca2c7b"]}],"mendeley":{"formattedCitation":"(3)","plainTextFormattedCitation":"(3)"},"properties":{"noteIndex":0},"schema":"https://github.com/citation-style-language/schema/raw/master/csl-citation.json"}</w:instrText>
+        <w:instrText>ADDIN CSL_CITATION {"citationItems":[{"id":"ITEM-1","itemData":{"DOI":"10.1016/j.biocel.2013.05.036","ISSN":"13572725","PMID":"23806868","abstract":"Many pathological states characterized by muscle atrophy (e.g., sepsis, cachexia, starvation, metabolic acidosis and severe insulinopenia) are associated with an increase in circulating glucocorticoids (GC) levels, suggesting that GC could trigger the muscle atrophy observed in these conditions. GC-induced muscle atrophy is characterized by fast-twitch, glycolytic muscles atrophy illustrated by decreased fiber cross-sectional area and reduced myofibrillar protein content. GC-induced muscle atrophy results from increased protein breakdown and decreased protein synthesis. Increased muscle proteolysis, in particular through the activation of the ubiquitin proteasome and the lysosomal systems, is considered to play a major role in the catabolic action of GC. The stimulation by GC of these two proteolytic systems is mediated through the increased expression of several Atrogenes (\"genes involved in atrophy\"), such as FOXO, Atrogin-1, and MuRF-1. The inhibitory effect of GC on muscle protein synthesis is thought to result mainly from the inhibition of the mTOR/S6 kinase 1 pathway. These changes in muscle protein turnover could be explained by changes in the muscle production of two growth factors, namely Insulin-like Growth Factor (IGF)-I, a muscle anabolic growth factor and Myostatin, a muscle catabolic growth factor. This review will discuss the recent progress made in the understanding of the mechanisms involved in GC-induced muscle atrophy and consider the implications of these advancements in the development of new therapeutic approaches for treating GC-induced myopathy. This article is part of a Directed Issue entitled: Molecular basis of muscle wasting.","author":[{"dropping-particle":"","family":"Schakman","given":"O","non-dropping-particle":"","parse-names":false,"suffix":""},{"dropping-particle":"","family":"Kalista","given":"S","non-dropping-particle":"","parse-names":false,"suffix":""},{"dropping-particle":"","family":"Barbé","given":"C","non-dropping-particle":"","parse-names":false,"suffix":""},{"dropping-particle":"","family":"Loumaye","given":"a","non-dropping-particle":"","parse-names":false,"suffix":""},{"dropping-particle":"","family":"Thissen","given":"J.P. P","non-dropping-particle":"","parse-names":false,"suffix":""}],"container-title":"The International Journal of Biochemistry &amp; Cell Biology","id":"ITEM-1","issue":"10","issued":{"date-parts":[["2013","10"]]},"page":"2163-2172","publisher":"Elsevier Ltd","title":"Glucocorticoid-induced skeletal muscle atrophy.","type":"article-journal","volume":"45"},"uris":["http://www.mendeley.com/documents/?uuid=aa8f1e8f-e9f8-4e30-b492-940bf3ca2c7b"]}],"mendeley":{"formattedCitation":"(8)","plainTextFormattedCitation":"(8)","previouslyFormattedCitation":"(8)"},"properties":{"noteIndex":0},"schema":"https://github.com/citation-style-language/schema/raw/master/csl-citation.json"}</w:instrText>
       </w:r>
       <w:r>
         <w:rPr>
@@ -328,7 +350,7 @@
           <w:sz w:val="24"/>
           <w:szCs w:val="24"/>
         </w:rPr>
-        <w:t>(3)</w:t>
+        <w:t>(8)</w:t>
       </w:r>
       <w:r>
         <w:rPr>
@@ -344,8 +366,6 @@
         </w:rPr>
         <w:t xml:space="preserve">. </w:t>
       </w:r>
-      <w:bookmarkStart w:id="0" w:name="_GoBack"/>
-      <w:bookmarkEnd w:id="0"/>
       <w:r>
         <w:rPr>
           <w:sz w:val="24"/>
@@ -374,7 +394,7 @@
           <w:sz w:val="24"/>
           <w:szCs w:val="24"/>
         </w:rPr>
-        <w:t>MuRF1 and Atrogin-1 through the FOXO pathway. (Kang et al., 2017) The inhibition of protein synthesis is believed to be directed by inhibition of the mTOR pathway associated with muscle growth by glucocorticoids</w:t>
+        <w:t>MuRF1 and Atrogin-1 through the FOXO pathway</w:t>
       </w:r>
       <w:r>
         <w:rPr>
@@ -395,7 +415,7 @@
           <w:sz w:val="24"/>
           <w:szCs w:val="24"/>
         </w:rPr>
-        <w:instrText>ADDIN CSL_CITATION {"citationItems":[{"id":"ITEM-1","itemData":{"DOI":"10.1016/j.biocel.2013.05.036","ISSN":"13572725","PMID":"23806868","abstract":"Many pathological states characterized by muscle atrophy (e.g., sepsis, cachexia, starvation, metabolic acidosis and severe insulinopenia) are associated with an increase in circulating glucocorticoids (GC) levels, suggesting that GC could trigger the muscle atrophy observed in these conditions. GC-induced muscle atrophy is characterized by fast-twitch, glycolytic muscles atrophy illustrated by decreased fiber cross-sectional area and reduced myofibrillar protein content. GC-induced muscle atrophy results from increased protein breakdown and decreased protein synthesis. Increased muscle proteolysis, in particular through the activation of the ubiquitin proteasome and the lysosomal systems, is considered to play a major role in the catabolic action of GC. The stimulation by GC of these two proteolytic systems is mediated through the increased expression of several Atrogenes (\"genes involved in atrophy\"), such as FOXO, Atrogin-1, and MuRF-1. The inhibitory effect of GC on muscle protein synthesis is thought to result mainly from the inhibition of the mTOR/S6 kinase 1 pathway. These changes in muscle protein turnover could be explained by changes in the muscle production of two growth factors, namely Insulin-like Growth Factor (IGF)-I, a muscle anabolic growth factor and Myostatin, a muscle catabolic growth factor. This review will discuss the recent progress made in the understanding of the mechanisms involved in GC-induced muscle atrophy and consider the implications of these advancements in the development of new therapeutic approaches for treating GC-induced myopathy. This article is part of a Directed Issue entitled: Molecular basis of muscle wasting.","author":[{"dropping-particle":"","family":"Schakman","given":"O","non-dropping-particle":"","parse-names":false,"suffix":""},{"dropping-particle":"","family":"Kalista","given":"S","non-dropping-particle":"","parse-names":false,"suffix":""},{"dropping-particle":"","family":"Barbé","given":"C","non-dropping-particle":"","parse-names":false,"suffix":""},{"dropping-particle":"","family":"Loumaye","given":"a","non-dropping-particle":"","parse-names":false,"suffix":""},{"dropping-particle":"","family":"Thissen","given":"J.P. P","non-dropping-particle":"","parse-names":false,"suffix":""}],"container-title":"The International Journal of Biochemistry &amp; Cell Biology","id":"ITEM-1","issue":"10","issued":{"date-parts":[["2013","10"]]},"page":"2163-2172","publisher":"Elsevier Ltd","title":"Glucocorticoid-induced skeletal muscle atrophy.","type":"article-journal","volume":"45"},"uris":["http://www.mendeley.com/documents/?uuid=aa8f1e8f-e9f8-4e30-b492-940bf3ca2c7b"]}],"mendeley":{"formattedCitation":"(3)","plainTextFormattedCitation":"(3)","previouslyFormattedCitation":"(3)"},"properties":{"noteIndex":0},"schema":"https://github.com/citation-style-language/schema/raw/master/csl-citation.json"}</w:instrText>
+        <w:instrText>ADDIN CSL_CITATION {"citationItems":[{"id":"ITEM-1","itemData":{"DOI":"10.1152/ajpendo.00389.2016","ISSN":"0193-1849","author":[{"dropping-particle":"","family":"Kang","given":"Seol-Hee","non-dropping-particle":"","parse-names":false,"suffix":""},{"dropping-particle":"","family":"Lee","given":"Hae-Ahm","non-dropping-particle":"","parse-names":false,"suffix":""},{"dropping-particle":"","family":"Kim","given":"Mina","non-dropping-particle":"","parse-names":false,"suffix":""},{"dropping-particle":"","family":"Lee","given":"Eunjo","non-dropping-particle":"","parse-names":false,"suffix":""},{"dropping-particle":"","family":"Sohn","given":"Uy Dong","non-dropping-particle":"","parse-names":false,"suffix":""},{"dropping-particle":"","family":"Kim","given":"Inkyeom","non-dropping-particle":"","parse-names":false,"suffix":""}],"container-title":"American Journal of Physiology-Endocrinology and Metabolism","id":"ITEM-1","issue":"6","issued":{"date-parts":[["2017","6"]]},"page":"E495-E507","title":"Forkhead box O3 plays a role in skeletal muscle atrophy through expression of E3 ubiquitin ligases MuRF-1 and atrogin-1 in Cushing’s syndrome","type":"article-journal","volume":"312"},"uris":["http://www.mendeley.com/documents/?uuid=0847b4da-d489-4996-b32d-4a53009a11c3"]}],"mendeley":{"formattedCitation":"(2)","plainTextFormattedCitation":"(2)","previouslyFormattedCitation":"(2)"},"properties":{"noteIndex":0},"schema":"https://github.com/citation-style-language/schema/raw/master/csl-citation.json"}</w:instrText>
       </w:r>
       <w:r>
         <w:rPr>
@@ -410,7 +430,7 @@
           <w:sz w:val="24"/>
           <w:szCs w:val="24"/>
         </w:rPr>
-        <w:t>(3)</w:t>
+        <w:t>(2)</w:t>
       </w:r>
       <w:r>
         <w:rPr>
@@ -426,6 +446,63 @@
         </w:rPr>
         <w:t xml:space="preserve">. </w:t>
       </w:r>
+      <w:r>
+        <w:rPr>
+          <w:sz w:val="24"/>
+          <w:szCs w:val="24"/>
+        </w:rPr>
+        <w:t>The inhibition of protein synthesis is believed to be directed by inhibition of the mTOR pathway associated with muscle growth by glucocorticoids</w:t>
+      </w:r>
+      <w:r>
+        <w:rPr>
+          <w:sz w:val="24"/>
+          <w:szCs w:val="24"/>
+        </w:rPr>
+        <w:t xml:space="preserve"> </w:t>
+      </w:r>
+      <w:r>
+        <w:rPr>
+          <w:sz w:val="24"/>
+          <w:szCs w:val="24"/>
+        </w:rPr>
+        <w:fldChar w:fldCharType="begin" w:fldLock="1"/>
+      </w:r>
+      <w:r>
+        <w:rPr>
+          <w:sz w:val="24"/>
+          <w:szCs w:val="24"/>
+        </w:rPr>
+        <w:instrText>ADDIN CSL_CITATION {"citationItems":[{"id":"ITEM-1","itemData":{"DOI":"10.1016/j.biocel.2013.05.036","ISSN":"13572725","PMID":"23806868","abstract":"Many pathological states characterized by muscle atrophy (e.g., sepsis, cachexia, starvation, metabolic acidosis and severe insulinopenia) are associated with an increase in circulating glucocorticoids (GC) levels, suggesting that GC could trigger the muscle atrophy observed in these conditions. GC-induced muscle atrophy is characterized by fast-twitch, glycolytic muscles atrophy illustrated by decreased fiber cross-sectional area and reduced myofibrillar protein content. GC-induced muscle atrophy results from increased protein breakdown and decreased protein synthesis. Increased muscle proteolysis, in particular through the activation of the ubiquitin proteasome and the lysosomal systems, is considered to play a major role in the catabolic action of GC. The stimulation by GC of these two proteolytic systems is mediated through the increased expression of several Atrogenes (\"genes involved in atrophy\"), such as FOXO, Atrogin-1, and MuRF-1. The inhibitory effect of GC on muscle protein synthesis is thought to result mainly from the inhibition of the mTOR/S6 kinase 1 pathway. These changes in muscle protein turnover could be explained by changes in the muscle production of two growth factors, namely Insulin-like Growth Factor (IGF)-I, a muscle anabolic growth factor and Myostatin, a muscle catabolic growth factor. This review will discuss the recent progress made in the understanding of the mechanisms involved in GC-induced muscle atrophy and consider the implications of these advancements in the development of new therapeutic approaches for treating GC-induced myopathy. This article is part of a Directed Issue entitled: Molecular basis of muscle wasting.","author":[{"dropping-particle":"","family":"Schakman","given":"O","non-dropping-particle":"","parse-names":false,"suffix":""},{"dropping-particle":"","family":"Kalista","given":"S","non-dropping-particle":"","parse-names":false,"suffix":""},{"dropping-particle":"","family":"Barbé","given":"C","non-dropping-particle":"","parse-names":false,"suffix":""},{"dropping-particle":"","family":"Loumaye","given":"a","non-dropping-particle":"","parse-names":false,"suffix":""},{"dropping-particle":"","family":"Thissen","given":"J.P. P","non-dropping-particle":"","parse-names":false,"suffix":""}],"container-title":"The International Journal of Biochemistry &amp; Cell Biology","id":"ITEM-1","issue":"10","issued":{"date-parts":[["2013","10"]]},"page":"2163-2172","publisher":"Elsevier Ltd","title":"Glucocorticoid-induced skeletal muscle atrophy.","type":"article-journal","volume":"45"},"uris":["http://www.mendeley.com/documents/?uuid=aa8f1e8f-e9f8-4e30-b492-940bf3ca2c7b"]}],"mendeley":{"formattedCitation":"(8)","plainTextFormattedCitation":"(8)","previouslyFormattedCitation":"(8)"},"properties":{"noteIndex":0},"schema":"https://github.com/citation-style-language/schema/raw/master/csl-citation.json"}</w:instrText>
+      </w:r>
+      <w:r>
+        <w:rPr>
+          <w:sz w:val="24"/>
+          <w:szCs w:val="24"/>
+        </w:rPr>
+        <w:fldChar w:fldCharType="separate"/>
+      </w:r>
+      <w:r>
+        <w:rPr>
+          <w:noProof/>
+          <w:sz w:val="24"/>
+          <w:szCs w:val="24"/>
+        </w:rPr>
+        <w:t>(8)</w:t>
+      </w:r>
+      <w:r>
+        <w:rPr>
+          <w:sz w:val="24"/>
+          <w:szCs w:val="24"/>
+        </w:rPr>
+        <w:fldChar w:fldCharType="end"/>
+      </w:r>
+      <w:r>
+        <w:rPr>
+          <w:sz w:val="24"/>
+          <w:szCs w:val="24"/>
+        </w:rPr>
+        <w:t xml:space="preserve">. </w:t>
+      </w:r>
     </w:p>
     <w:p>
       <w:pPr>
@@ -463,7 +540,21 @@
           <w:sz w:val="24"/>
           <w:szCs w:val="24"/>
         </w:rPr>
-        <w:t xml:space="preserve"> Fbxo32 and Trim63, (Atrogin-1 and Murf1 respectively) and their upstream regulator Foxo3.</w:t>
+        <w:t xml:space="preserve"> </w:t>
+      </w:r>
+      <w:r>
+        <w:rPr>
+          <w:sz w:val="24"/>
+          <w:szCs w:val="24"/>
+        </w:rPr>
+        <w:t>Fbxo32</w:t>
+      </w:r>
+      <w:r>
+        <w:rPr>
+          <w:sz w:val="24"/>
+          <w:szCs w:val="24"/>
+        </w:rPr>
+        <w:t xml:space="preserve"> and Trim63, (Atrogin-1 and Murf1 respectively) and their upstream regulator Foxo3.</w:t>
       </w:r>
     </w:p>
     <w:p>
@@ -2500,6 +2591,7 @@
           <w:highlight w:val="white"/>
         </w:rPr>
       </w:pPr>
+      <w:commentRangeStart w:id="2"/>
       <w:r>
         <w:rPr>
           <w:color w:val="2A2A2A"/>
@@ -2508,6 +2600,13 @@
           <w:highlight w:val="white"/>
         </w:rPr>
         <w:t>Antibody list...</w:t>
+      </w:r>
+      <w:commentRangeEnd w:id="2"/>
+      <w:r>
+        <w:rPr>
+          <w:rStyle w:val="CommentReference"/>
+        </w:rPr>
+        <w:commentReference w:id="2"/>
       </w:r>
     </w:p>
     <w:p>
@@ -2648,18 +2747,24 @@
           <w:sz w:val="24"/>
           <w:szCs w:val="24"/>
         </w:rPr>
-        <w:t xml:space="preserve">both lean and obese mice when compared to their counterparts (Figure 1a-b).  This result is consistent with studies in adult humans in which elevated salivary cortisol had a significantly higher risk of loss of grip strength than their </w:t>
-      </w:r>
-      <w:proofErr w:type="gramStart"/>
-      <w:r>
-        <w:rPr>
-          <w:sz w:val="24"/>
-          <w:szCs w:val="24"/>
-        </w:rPr>
-        <w:t>peers(</w:t>
+        <w:t>both lean and obese mice when compared to their counterparts (Figure 1a-b).  This result is consistent with studies in adult humans in which elevated salivary cortisol had a significantly higher risk of loss of grip strength than their peers</w:t>
+      </w:r>
+      <w:r>
+        <w:rPr>
+          <w:sz w:val="24"/>
+          <w:szCs w:val="24"/>
+        </w:rPr>
+        <w:t xml:space="preserve"> </w:t>
+      </w:r>
+      <w:commentRangeStart w:id="3"/>
+      <w:r>
+        <w:rPr>
+          <w:sz w:val="24"/>
+          <w:szCs w:val="24"/>
+        </w:rPr>
+        <w:t>(</w:t>
       </w:r>
       <w:proofErr w:type="spellStart"/>
-      <w:proofErr w:type="gramEnd"/>
       <w:r>
         <w:rPr>
           <w:sz w:val="24"/>
@@ -2680,7 +2785,21 @@
           <w:sz w:val="24"/>
           <w:szCs w:val="24"/>
         </w:rPr>
-        <w:t>, 2008). In addition, obese dexamethasone-treated mice had greater overall losses in grip strength when compared to the lean animals. For mean grip strength, we saw a -0.4% reduction in lean animals (P=0.007) but a -0.9% reduction in grip strength for obes</w:t>
+        <w:t>, 2008)</w:t>
+      </w:r>
+      <w:commentRangeEnd w:id="3"/>
+      <w:r>
+        <w:rPr>
+          <w:rStyle w:val="CommentReference"/>
+        </w:rPr>
+        <w:commentReference w:id="3"/>
+      </w:r>
+      <w:r>
+        <w:rPr>
+          <w:sz w:val="24"/>
+          <w:szCs w:val="24"/>
+        </w:rPr>
+        <w:t>. In addition, obese dexamethasone-treated mice had greater overall losses in grip strength when compared to the lean animals. For mean grip strength, we saw a -0.4% reduction in lean animals (P=0.007) but a -0.9% reduction in grip strength for obes</w:t>
       </w:r>
       <w:r>
         <w:rPr>
@@ -3094,22 +3213,64 @@
           <w:sz w:val="24"/>
           <w:szCs w:val="24"/>
         </w:rPr>
-        <w:t xml:space="preserve">cocorticoids on muscle atrophy </w:t>
-      </w:r>
-      <w:r>
-        <w:rPr>
-          <w:color w:val="0A0A06"/>
-          <w:sz w:val="24"/>
-          <w:szCs w:val="24"/>
-        </w:rPr>
-        <w:t>(Pleasure, Walsh, and Engel 1970)</w:t>
-      </w:r>
-      <w:r>
-        <w:rPr>
-          <w:sz w:val="24"/>
-          <w:szCs w:val="24"/>
-        </w:rPr>
-        <w:t xml:space="preserve">. This loss was also observed in specific hindlimb muscles. At sacrifice, the NCD animals quadricep and </w:t>
+        <w:t>cocorticoids on muscle atrophy</w:t>
+      </w:r>
+      <w:r>
+        <w:rPr>
+          <w:sz w:val="24"/>
+          <w:szCs w:val="24"/>
+        </w:rPr>
+        <w:t xml:space="preserve"> </w:t>
+      </w:r>
+      <w:r>
+        <w:rPr>
+          <w:sz w:val="24"/>
+          <w:szCs w:val="24"/>
+        </w:rPr>
+        <w:fldChar w:fldCharType="begin" w:fldLock="1"/>
+      </w:r>
+      <w:r>
+        <w:rPr>
+          <w:sz w:val="24"/>
+          <w:szCs w:val="24"/>
+        </w:rPr>
+        <w:instrText>ADDIN CSL_CITATION {"citationItems":[{"id":"ITEM-1","itemData":{"DOI":"10.1001/archneur.1970.00480200024002","ISBN":"0003-9942 (Print) 0003-9942 (Linking)","ISSN":"0003-9942","PMID":"4243379","abstract":"CUSHING'S syndrome or therapy with any of the glucocorticoids may cause proximal muscular weakness.1,2 Muscle wasting is usually apparent clinically. Occasional fibers undergoing degeneration and scattered atrophic fibers have been described in muscle biopsy specimens.1,3,4 In this paper, histochemical studies of affected muscle in two patients with Cushing's syndrome are described and indicate that the grossly visible wasting can be accounted for by a diminution in diameter of practically all muscle fibers, with atrophy being more prominent in the type II (high in myofibrillar adenosine triphosphatase [ATPase] and phosphorylase) than in the type I (low in myofibrillar ATPase, high in most mitochondrial oxidative enzymes) fibers.5 There was no evidence of a myopathic process in the usual sense of necrosis, phagocytosis, cellular infiltrates, or endomysial connective tissue proliferation. The potassium content of muscle was diminished.Report of Cases \\nCASE 1.—This 67-year-old woman was confined to bed during","author":[{"dropping-particle":"","family":"Pleasure","given":"D E","non-dropping-particle":"","parse-names":false,"suffix":""},{"dropping-particle":"","family":"Walsh","given":"G O","non-dropping-particle":"","parse-names":false,"suffix":""},{"dropping-particle":"","family":"Engel","given":"W K","non-dropping-particle":"","parse-names":false,"suffix":""},{"dropping-particle":"","family":"Pleasure DE","given":"","non-dropping-particle":"","parse-names":false,"suffix":""},{"dropping-particle":"","family":"Walsh GO","given":"","non-dropping-particle":"","parse-names":false,"suffix":""},{"dropping-particle":"","family":"Engel W","given":"","non-dropping-particle":"","parse-names":false,"suffix":""}],"container-title":"Archives of Neurology","id":"ITEM-1","issue":"2","issued":{"date-parts":[["1970"]]},"page":"118-125","title":"ATrophy of skeletal muscle in patients with cushing's syndrome","type":"article-journal","volume":"22"},"uris":["http://www.mendeley.com/documents/?uuid=81284e76-1d60-4368-b204-23b4250a8465"]}],"mendeley":{"formattedCitation":"(5)","plainTextFormattedCitation":"(5)","previouslyFormattedCitation":"(5)"},"properties":{"noteIndex":0},"schema":"https://github.com/citation-style-language/schema/raw/master/csl-citation.json"}</w:instrText>
+      </w:r>
+      <w:r>
+        <w:rPr>
+          <w:sz w:val="24"/>
+          <w:szCs w:val="24"/>
+        </w:rPr>
+        <w:fldChar w:fldCharType="separate"/>
+      </w:r>
+      <w:r>
+        <w:rPr>
+          <w:noProof/>
+          <w:sz w:val="24"/>
+          <w:szCs w:val="24"/>
+        </w:rPr>
+        <w:t>(5)</w:t>
+      </w:r>
+      <w:r>
+        <w:rPr>
+          <w:sz w:val="24"/>
+          <w:szCs w:val="24"/>
+        </w:rPr>
+        <w:fldChar w:fldCharType="end"/>
+      </w:r>
+      <w:r>
+        <w:rPr>
+          <w:sz w:val="24"/>
+          <w:szCs w:val="24"/>
+        </w:rPr>
+        <w:t xml:space="preserve">.  </w:t>
+      </w:r>
+      <w:r>
+        <w:rPr>
+          <w:sz w:val="24"/>
+          <w:szCs w:val="24"/>
+        </w:rPr>
+        <w:t xml:space="preserve">This loss was also observed in specific hindlimb muscles. At sacrifice, the NCD animals quadricep and </w:t>
       </w:r>
       <w:proofErr w:type="spellStart"/>
       <w:r>
@@ -3592,7 +3753,50 @@
           <w:sz w:val="24"/>
           <w:szCs w:val="24"/>
         </w:rPr>
-        <w:t xml:space="preserve"> and not in Type I fibers (Rouleau et al., 1987).</w:t>
+        <w:t xml:space="preserve"> and not in Type I fibers </w:t>
+      </w:r>
+      <w:r>
+        <w:rPr>
+          <w:sz w:val="24"/>
+          <w:szCs w:val="24"/>
+        </w:rPr>
+        <w:fldChar w:fldCharType="begin" w:fldLock="1"/>
+      </w:r>
+      <w:r>
+        <w:rPr>
+          <w:sz w:val="24"/>
+          <w:szCs w:val="24"/>
+        </w:rPr>
+        <w:instrText>ADDIN CSL_CITATION {"citationItems":[{"id":"ITEM-1","itemData":{"DOI":"10.1002/mus.880100509","ISBN":"0148-639X (Print)\\r0148-639X (Linking)","ISSN":"10974598","PMID":"3614257","abstract":"The combined effects of dexamethasone treatment (1 mg/Kg/day) plus denervation (DEX-DEN), were studied at 7, 13, and 28 days by microscopic, biochemical, and physiological techniques in plantaris and soleus muscles of adult rats. The results were compared with corresponding dexamethasone-treated (DEX) and denervated (DEN) muscles and appropriate controls. There was a significantly more marked atrophy of all fiber types in the DEX-DEN plantares at 7 and 13 days than in either DEX or DEN muscles. The degree of atrophy was greatest in type 2B fibers in DEX-DEN plantares. Electron microscopy revealed a severe preferential depletion of thick myofilaments in DEX-DEN plantares and solei but not in DEX or DEN muscles. The thick myofilament depletion in DEX-DEN muscles occurred in addition to a severe overall reduction of myofibrillar caliber. Gel electrophoresis showed a marked preferential decrease of myosin heavy chain in DEX-DEN plantares and solei, but not in either DEX or DEN muscles. Myosin light chains were also markedly reduced in DEX-DEN plantares and solei. In vitro physiological studies showed a marked reduction of the denervation-induced twitch potentiation in DEX-DEN solei. Maximal tetanic tension (20 Hz stimulation) per gram weight of muscle as well as the twitch-tetanus ratio was significantly reduced only in DEX-DEN solei in relation to controls. Myosin depletion in DEX-DEN muscles may be due to a severe preferential inhibition of its synthesis coupled with an accelerated catabolism.","author":[{"dropping-particle":"","family":"Rouleau","given":"Guy","non-dropping-particle":"","parse-names":false,"suffix":""},{"dropping-particle":"","family":"Karpati","given":"George","non-dropping-particle":"","parse-names":false,"suffix":""},{"dropping-particle":"","family":"Carpenter","given":"Stirling","non-dropping-particle":"","parse-names":false,"suffix":""},{"dropping-particle":"","family":"Soza","given":"Marco","non-dropping-particle":"","parse-names":false,"suffix":""},{"dropping-particle":"","family":"Prescott","given":"Steve","non-dropping-particle":"","parse-names":false,"suffix":""},{"dropping-particle":"","family":"Holland","given":"Paul","non-dropping-particle":"","parse-names":false,"suffix":""}],"container-title":"Muscle &amp; Nerve","id":"ITEM-1","issue":"5","issued":{"date-parts":[["1987"]]},"page":"428-438","title":"Glucocorticoid excess induces preferential depletion of myosin in denervated skeletal muscle fibers","type":"article-journal","volume":"10"},"uris":["http://www.mendeley.com/documents/?uuid=e4b06557-e449-4c7d-a61e-5423535cf505"]}],"mendeley":{"formattedCitation":"(6)","plainTextFormattedCitation":"(6)","previouslyFormattedCitation":"(6)"},"properties":{"noteIndex":0},"schema":"https://github.com/citation-style-language/schema/raw/master/csl-citation.json"}</w:instrText>
+      </w:r>
+      <w:r>
+        <w:rPr>
+          <w:sz w:val="24"/>
+          <w:szCs w:val="24"/>
+        </w:rPr>
+        <w:fldChar w:fldCharType="separate"/>
+      </w:r>
+      <w:r>
+        <w:rPr>
+          <w:noProof/>
+          <w:sz w:val="24"/>
+          <w:szCs w:val="24"/>
+        </w:rPr>
+        <w:t>(6)</w:t>
+      </w:r>
+      <w:r>
+        <w:rPr>
+          <w:sz w:val="24"/>
+          <w:szCs w:val="24"/>
+        </w:rPr>
+        <w:fldChar w:fldCharType="end"/>
+      </w:r>
+      <w:r>
+        <w:rPr>
+          <w:sz w:val="24"/>
+          <w:szCs w:val="24"/>
+        </w:rPr>
+        <w:t>.</w:t>
       </w:r>
     </w:p>
     <w:p>
@@ -3642,7 +3846,57 @@
           <w:sz w:val="24"/>
           <w:szCs w:val="24"/>
         </w:rPr>
-        <w:t xml:space="preserve">atment induces expression of muscle atrophy-related genes (Sandri et al., 2004; Waddell et al., 2008; Kang et al., </w:t>
+        <w:t xml:space="preserve">atment induces expression of muscle atrophy-related genes </w:t>
+      </w:r>
+      <w:r>
+        <w:rPr>
+          <w:sz w:val="24"/>
+          <w:szCs w:val="24"/>
+        </w:rPr>
+        <w:fldChar w:fldCharType="begin" w:fldLock="1"/>
+      </w:r>
+      <w:r>
+        <w:rPr>
+          <w:sz w:val="24"/>
+          <w:szCs w:val="24"/>
+        </w:rPr>
+        <w:instrText>ADDIN CSL_CITATION {"citationItems":[{"id":"ITEM-1","itemData":{"DOI":"10.1016/S0092-8674(04)00400-3","ISBN":"5052725647","ISSN":"0092-8674","PMID":"15109499","abstract":"Skeletal muscle atrophy is a debilitating response to fasting, disuse, cancer, and other systemic diseases. In atrophying muscles, the ubiquitin ligase, atrogin-1 (MAFbx), is dramatically induced, and this response is necessary for rapid atrophy. Here, we show that in cultured myotubes undergoing atrophy, the activity of the PI3K/AKT pathway decreases, leading to activation of Foxo transcription factors and atrogin-1 induction. IGF-1 treatment or AKT overexpression inhibits Foxo and atrogin-1 expression. Moreover, constitutively active Foxo3 acts on the atrogin-1 promoter to cause atrogin-1 transcription and dramatic atrophy of myotubes and muscle fibers. When Foxo activation is blocked by a dominant-negative construct in myotubes or by RNAi in mouse muscles in vivo, atrogin-1 induction during starvation and atrophy of myotubes induced by glucocorticoids are prevented. Thus, forkhead factor(s) play a critical role in the development of muscle atrophy, and inhibition of Foxo factors is an attractive approach to combat muscle wasting.","author":[{"dropping-particle":"","family":"Sandri","given":"Marco","non-dropping-particle":"","parse-names":false,"suffix":""},{"dropping-particle":"","family":"Sandri","given":"Claudia","non-dropping-particle":"","parse-names":false,"suffix":""},{"dropping-particle":"","family":"Gilbert","given":"Alex","non-dropping-particle":"","parse-names":false,"suffix":""},{"dropping-particle":"","family":"Skurk","given":"Carsten","non-dropping-particle":"","parse-names":false,"suffix":""},{"dropping-particle":"","family":"Calabria","given":"Elisa","non-dropping-particle":"","parse-names":false,"suffix":""},{"dropping-particle":"","family":"Picard","given":"Anne","non-dropping-particle":"","parse-names":false,"suffix":""},{"dropping-particle":"","family":"Walsh","given":"Kenneth","non-dropping-particle":"","parse-names":false,"suffix":""},{"dropping-particle":"","family":"Schiaffino","given":"Stefano","non-dropping-particle":"","parse-names":false,"suffix":""},{"dropping-particle":"","family":"Lecker","given":"Stewart H","non-dropping-particle":"","parse-names":false,"suffix":""},{"dropping-particle":"","family":"Goldberg","given":"Alfred L","non-dropping-particle":"","parse-names":false,"suffix":""}],"container-title":"Cell","id":"ITEM-1","issue":"3","issued":{"date-parts":[["2004","4","30"]]},"page":"399-412","title":"Foxo transcription factors induce the atrophy-related ubiquitin ligase atrogin-1 and cause skeletal muscle atrophy.","type":"article-journal","volume":"117"},"uris":["http://www.mendeley.com/documents/?uuid=ac8d4cb9-774a-40dc-a253-a46fe3feadb1"]},{"id":"ITEM-2","itemData":{"DOI":"10.1152/ajpendo.00646.2007","ISBN":"0193-1849 (Print)","ISSN":"0193-1849","PMID":"18612045","abstract":"The muscle specific ubiquitin E3 ligase MuRF1 has been implicated as a key regulator of muscle atrophy under a variety of conditions, such as during synthetic glucocorticoid treatment. FOXO class transcription factors have been proposed as important regulators of MuRF1 expression, but its regulation by glucocorticoids is not well understood. The MuRF1 promoter contains a near-perfect palindromic glucocorticoid response element (GRE) 200 base pairs upstream of the transcription start site. The GRE is highly conserved in the mouse, rat, and human genes along with a directly adjacent FOXO binding element (FBE). Transient transfection assays in HepG2 cells and C(2)C(12) myotubes demonstrate that the MuRF1 promoter is responsive to both the dexamethasone (DEX)-activated glucocorticoid receptor (GR) and FOXO1, whereas coexpression of GR and FOXO1 leads to a dramatic synergistic increase in reporter gene activity. Mutation of either the GRE or the FBE significantly impairs activation of the MuRF1 promoter. Consistent with these findings, DEX-induced upregulation of MuRF1 is significantly attenuated in mice expressing a homodimerization-deficient GR despite no effect on the degree of muscle loss in these mice vs. their wild-type counterparts. Finally, chromatin immunoprecipitation analysis reveals that both GR and FOXO1 bind to the endogenous MuRF1 promoter in C(2)C(12) myotubes, and IGF-I inhibition of DEX-induced MuRF1 expression correlates with the loss of FOXO1 binding. These findings present new insights into the role of the GR and FOXO family of transcription factors in the transcriptional regulation of the MuRF1 gene, a direct target of the GR in skeletal muscle.","author":[{"dropping-particle":"","family":"Waddell","given":"D. S.","non-dropping-particle":"","parse-names":false,"suffix":""},{"dropping-particle":"","family":"Baehr","given":"L. M.","non-dropping-particle":"","parse-names":false,"suffix":""},{"dropping-particle":"","family":"Brandt","given":"J.","non-dropping-particle":"van den","parse-names":false,"suffix":""},{"dropping-particle":"","family":"Johnsen","given":"S. A.","non-dropping-particle":"","parse-names":false,"suffix":""},{"dropping-particle":"","family":"Reichardt","given":"H. M.","non-dropping-particle":"","parse-names":false,"suffix":""},{"dropping-particle":"","family":"Furlow","given":"J. D.","non-dropping-particle":"","parse-names":false,"suffix":""},{"dropping-particle":"","family":"Bodine","given":"Sue C.","non-dropping-particle":"","parse-names":false,"suffix":""}],"container-title":"AJP: Endocrinology and Metabolism","id":"ITEM-2","issue":"4","issued":{"date-parts":[["2008"]]},"page":"E785-E797","title":"The glucocorticoid receptor and FOXO1 synergistically activate the skeletal muscle atrophy-associated MuRF1 gene","type":"article-journal","volume":"295"},"uris":["http://www.mendeley.com/documents/?uuid=7ba1045c-4042-4752-9d7f-11d1166ebde1"]},{"id":"ITEM-3","itemData":{"DOI":"10.1152/ajpendo.00389.2016","ISSN":"0193-1849","author":[{"dropping-particle":"","family":"Kang","given":"Seol-Hee","non-dropping-particle":"","parse-names":false,"suffix":""},{"dropping-particle":"","family":"Lee","given":"Hae-Ahm","non-dropping-particle":"","parse-names":false,"suffix":""},{"dropping-particle":"","family":"Kim","given":"Mina","non-dropping-particle":"","parse-names":false,"suffix":""},{"dropping-particle":"","family":"Lee","given":"Eunjo","non-dropping-particle":"","parse-names":false,"suffix":""},{"dropping-particle":"","family":"Sohn","given":"Uy Dong","non-dropping-particle":"","parse-names":false,"suffix":""},{"dropping-particle":"","family":"Kim","given":"Inkyeom","non-dropping-particle":"","parse-names":false,"suffix":""}],"container-title":"American Journal of Physiology-Endocrinology and Metabolism","id":"ITEM-3","issue":"6","issued":{"date-parts":[["2017","6"]]},"page":"E495-E507","title":"Forkhead box O3 plays a role in skeletal muscle atrophy through expression of E3 ubiquitin ligases MuRF-1 and atrogin-1 in Cushing’s syndrome","type":"article-journal","volume":"312"},"uris":["http://www.mendeley.com/documents/?uuid=0847b4da-d489-4996-b32d-4a53009a11c3"]}],"mendeley":{"formattedCitation":"(2, 7, 9)","plainTextFormattedCitation":"(2, 7, 9)","previouslyFormattedCitation":"(2, 7, 9)"},"properties":{"noteIndex":0},"schema":"https://github.com/citation-style-language/schema/raw/master/csl-citation.json"}</w:instrText>
+      </w:r>
+      <w:r>
+        <w:rPr>
+          <w:sz w:val="24"/>
+          <w:szCs w:val="24"/>
+        </w:rPr>
+        <w:fldChar w:fldCharType="separate"/>
+      </w:r>
+      <w:r>
+        <w:rPr>
+          <w:noProof/>
+          <w:sz w:val="24"/>
+          <w:szCs w:val="24"/>
+        </w:rPr>
+        <w:t>(2, 7, 9)</w:t>
+      </w:r>
+      <w:r>
+        <w:rPr>
+          <w:sz w:val="24"/>
+          <w:szCs w:val="24"/>
+        </w:rPr>
+        <w:fldChar w:fldCharType="end"/>
+      </w:r>
+      <w:r>
+        <w:rPr>
+          <w:sz w:val="24"/>
+          <w:szCs w:val="24"/>
+        </w:rPr>
+        <w:t xml:space="preserve">.  </w:t>
+      </w:r>
+      <w:r>
+        <w:rPr>
+          <w:sz w:val="24"/>
+          <w:szCs w:val="24"/>
+        </w:rPr>
+        <w:t xml:space="preserve"> We chose to treat C2C12 myotubes with </w:t>
       </w:r>
       <w:r>
         <w:rPr>
@@ -3650,7 +3904,7 @@
           <w:szCs w:val="24"/>
         </w:rPr>
         <w:lastRenderedPageBreak/>
-        <w:t xml:space="preserve">2017). We chose to treat C2C12 myotubes with dexamethasone overtime in order to assess the expression of Foxo1, Foxo3, and well-established </w:t>
+        <w:t xml:space="preserve">dexamethasone overtime in order to assess the expression of Foxo1, Foxo3, and well-established </w:t>
       </w:r>
       <w:proofErr w:type="spellStart"/>
       <w:r>
@@ -3997,7 +4251,7 @@
           <w:sz w:val="24"/>
           <w:szCs w:val="24"/>
         </w:rPr>
-        <w:t xml:space="preserve">s no significant change in FBG between treatment groups </w:t>
+        <w:t xml:space="preserve">s no significant change in FBG between treatment groups however there was a X% increase in obese animals given dexamethasone (Figure 4a). </w:t>
       </w:r>
       <w:r>
         <w:rPr>
@@ -4005,7 +4259,7 @@
           <w:szCs w:val="24"/>
         </w:rPr>
         <w:lastRenderedPageBreak/>
-        <w:t xml:space="preserve">however there was a X% increase in obese animals given dexamethasone (Figure 4a). There was a synergistic effect of obesity and dexamethasone on fasted blood glucose, P=.033. </w:t>
+        <w:t xml:space="preserve">There was a synergistic effect of obesity and dexamethasone on fasted blood glucose, P=.033. </w:t>
       </w:r>
     </w:p>
     <w:p>
@@ -4140,9 +4394,33 @@
           <w:sz w:val="24"/>
           <w:szCs w:val="24"/>
         </w:rPr>
-        <w:t>y are shown to have reduced muscle function (</w:t>
+        <w:t xml:space="preserve">y are shown to have reduced muscle </w:t>
+      </w:r>
+      <w:proofErr w:type="gramStart"/>
+      <w:r>
+        <w:rPr>
+          <w:sz w:val="24"/>
+          <w:szCs w:val="24"/>
+        </w:rPr>
+        <w:t xml:space="preserve">function </w:t>
+      </w:r>
+      <w:r>
+        <w:rPr>
+          <w:sz w:val="24"/>
+          <w:szCs w:val="24"/>
+        </w:rPr>
+        <w:t xml:space="preserve"> </w:t>
+      </w:r>
+      <w:commentRangeStart w:id="4"/>
+      <w:r>
+        <w:rPr>
+          <w:sz w:val="24"/>
+          <w:szCs w:val="24"/>
+        </w:rPr>
+        <w:t>(</w:t>
       </w:r>
       <w:proofErr w:type="spellStart"/>
+      <w:proofErr w:type="gramEnd"/>
       <w:r>
         <w:rPr>
           <w:sz w:val="24"/>
@@ -4189,6 +4467,13 @@
           <w:szCs w:val="24"/>
         </w:rPr>
         <w:t xml:space="preserve"> et al. 2004). </w:t>
+      </w:r>
+      <w:commentRangeEnd w:id="4"/>
+      <w:r>
+        <w:rPr>
+          <w:rStyle w:val="CommentReference"/>
+        </w:rPr>
+        <w:commentReference w:id="4"/>
       </w:r>
       <w:proofErr w:type="gramStart"/>
       <w:r>
@@ -4252,7 +4537,36 @@
           <w:sz w:val="24"/>
           <w:szCs w:val="24"/>
         </w:rPr>
-        <w:t>disuse atrophy as a result of denervation or immobilization of a limb, is shown to reduce type I fiber size and muscle mass (Nicks et. al., 1989, Rouleau et al., 1987, Trappe et al., 2004). These physiological changes are consistent with our results in the</w:t>
+        <w:t>disuse atrophy as a result of denervation or immobilization of a limb, is shown to reduce type I fiber size and muscle mass</w:t>
+      </w:r>
+      <w:r>
+        <w:rPr>
+          <w:sz w:val="24"/>
+          <w:szCs w:val="24"/>
+        </w:rPr>
+        <w:t xml:space="preserve"> </w:t>
+      </w:r>
+      <w:commentRangeStart w:id="5"/>
+      <w:r>
+        <w:rPr>
+          <w:sz w:val="24"/>
+          <w:szCs w:val="24"/>
+        </w:rPr>
+        <w:t xml:space="preserve">(Nicks et. al., 1989, Rouleau et al., 1987, Trappe et al., 2004). </w:t>
+      </w:r>
+      <w:commentRangeEnd w:id="5"/>
+      <w:r>
+        <w:rPr>
+          <w:rStyle w:val="CommentReference"/>
+        </w:rPr>
+        <w:commentReference w:id="5"/>
+      </w:r>
+      <w:r>
+        <w:rPr>
+          <w:sz w:val="24"/>
+          <w:szCs w:val="24"/>
+        </w:rPr>
+        <w:t>These physiological changes are consistent with our results in the</w:t>
       </w:r>
       <w:r>
         <w:rPr>
@@ -4281,7 +4595,38 @@
           <w:sz w:val="24"/>
           <w:szCs w:val="24"/>
         </w:rPr>
-        <w:t>witch, non-oxidative fibers or change completely to type II fibers. (</w:t>
+        <w:t xml:space="preserve">witch, non-oxidative fibers or change completely to type II </w:t>
+      </w:r>
+      <w:proofErr w:type="gramStart"/>
+      <w:r>
+        <w:rPr>
+          <w:sz w:val="24"/>
+          <w:szCs w:val="24"/>
+        </w:rPr>
+        <w:t xml:space="preserve">fibers </w:t>
+      </w:r>
+      <w:r>
+        <w:rPr>
+          <w:sz w:val="24"/>
+          <w:szCs w:val="24"/>
+        </w:rPr>
+        <w:t>.</w:t>
+      </w:r>
+      <w:proofErr w:type="gramEnd"/>
+      <w:r>
+        <w:rPr>
+          <w:sz w:val="24"/>
+          <w:szCs w:val="24"/>
+        </w:rPr>
+        <w:t xml:space="preserve"> </w:t>
+      </w:r>
+      <w:commentRangeStart w:id="6"/>
+      <w:r>
+        <w:rPr>
+          <w:sz w:val="24"/>
+          <w:szCs w:val="24"/>
+        </w:rPr>
+        <w:t>(</w:t>
       </w:r>
       <w:proofErr w:type="spellStart"/>
       <w:r>
@@ -4297,14 +4642,50 @@
           <w:sz w:val="24"/>
           <w:szCs w:val="24"/>
         </w:rPr>
-        <w:t xml:space="preserve"> et al., 2016, Stevenson et al., 2003) Even though we saw no change in fiber composition when treating animals with dexamethasone, other studies have shown that dexamethasone reduces</w:t>
-      </w:r>
-      <w:r>
-        <w:rPr>
-          <w:sz w:val="24"/>
-          <w:szCs w:val="24"/>
-        </w:rPr>
-        <w:t xml:space="preserve"> both that quantity and size of Type 2 fibers in muscles in mice and rats (Ma et al., 2003). This difference could be due to quantity of dexamethasone provided to the animals; our dose which is consistent with human under constant stress or taking a high p</w:t>
+        <w:t xml:space="preserve"> et al., 2016, Stevenson et al., 2003) </w:t>
+      </w:r>
+      <w:commentRangeEnd w:id="6"/>
+      <w:r>
+        <w:rPr>
+          <w:rStyle w:val="CommentReference"/>
+        </w:rPr>
+        <w:commentReference w:id="6"/>
+      </w:r>
+      <w:r>
+        <w:rPr>
+          <w:sz w:val="24"/>
+          <w:szCs w:val="24"/>
+        </w:rPr>
+        <w:t>Even though we saw no change in fiber composition when treating animals with dexamethasone, other studies have shown that dexamethasone reduces</w:t>
+      </w:r>
+      <w:r>
+        <w:rPr>
+          <w:sz w:val="24"/>
+          <w:szCs w:val="24"/>
+        </w:rPr>
+        <w:t xml:space="preserve"> both that quantity and size of Type 2 fibers in muscles in mice and rats </w:t>
+      </w:r>
+      <w:commentRangeStart w:id="7"/>
+      <w:r>
+        <w:rPr>
+          <w:sz w:val="24"/>
+          <w:szCs w:val="24"/>
+        </w:rPr>
+        <w:t xml:space="preserve">(Ma et al., 2003). </w:t>
+      </w:r>
+      <w:commentRangeEnd w:id="7"/>
+      <w:r>
+        <w:rPr>
+          <w:rStyle w:val="CommentReference"/>
+        </w:rPr>
+        <w:commentReference w:id="7"/>
+      </w:r>
+      <w:r>
+        <w:rPr>
+          <w:sz w:val="24"/>
+          <w:szCs w:val="24"/>
+        </w:rPr>
+        <w:t>This difference could be due to quantity of dexamethasone provided to the animals; our dose which is consistent with human under constant stress or taking a high p</w:t>
       </w:r>
       <w:r>
         <w:rPr>
@@ -4337,7 +4718,58 @@
           <w:sz w:val="24"/>
           <w:szCs w:val="24"/>
         </w:rPr>
-        <w:t>one to the effect of glucocorticoids (</w:t>
+        <w:t xml:space="preserve">one to the effect of glucocorticoids </w:t>
+      </w:r>
+      <w:r>
+        <w:rPr>
+          <w:sz w:val="24"/>
+          <w:szCs w:val="24"/>
+        </w:rPr>
+        <w:fldChar w:fldCharType="begin" w:fldLock="1"/>
+      </w:r>
+      <w:r>
+        <w:rPr>
+          <w:sz w:val="24"/>
+          <w:szCs w:val="24"/>
+        </w:rPr>
+        <w:instrText>ADDIN CSL_CITATION {"citationItems":[{"id":"ITEM-1","itemData":{"DOI":"10.1152/jappl.1990.69.3.1058","ISSN":"8750-7587","abstract":"Exercise has been shown to be effective in preventing glucocorticoid-induced atrophy in muscles containing high proportions of type II or fast-twitch fibers. This investigation was undertaken to further evaluate this response in type IIa and IIb fibers, determined by histochemical staining for myofibrillar adenosinetriphosphatase with alkaline and acid preincubation. Steroid [cortisol acetate (CA), 100 mg/kg body wt] and exercise (running 90 min/day, 29 m/min) treatments were initiated simultaneously for 11 consecutive days in female rats. Fiber distribution and area measurements were performed in a deep and superficial region of plantaris muscle. The exercise regimen spared approximately 40% of the CA-induced plantaris muscle atrophy. In the deep region, the fiber population, which contained approximately 13% type I (slow-twitch), 24% type IIa, and 63% IIb fibers, was not affected by either treatment. In the superficial section, which consisted solely of type II fibers, the proportion of type IIa fibers was higher (27 vs. 9%, P less than 0.01) in the steroid- than in the vehicle-treated groups. Within each region, type IIa fibers were less susceptible to atrophy than type IIb fibers, and within each fiber type, the deep region had less atrophy than the superficial region. Type I fibers were unchanged by steroid treatment. For type IIa fibers, exercise prevented 100% of the atrophy in the deep region and 50% in the superficial region. For type IIb fibers, the activity spared 67 and 40% of the atrophy in these same regions, respectively. These results show that glucocorticoids are capable of changing the myosin phenotype.(ABSTRACT TRUNCATED AT 250 WORDS)","author":[{"dropping-particle":"","family":"Falduto","given":"M. T.","non-dropping-particle":"","parse-names":false,"suffix":""},{"dropping-particle":"","family":"Czerwinski","given":"S. M.","non-dropping-particle":"","parse-names":false,"suffix":""},{"dropping-particle":"","family":"Hickson","given":"R. C.","non-dropping-particle":"","parse-names":false,"suffix":""}],"container-title":"Journal of Applied Physiology","id":"ITEM-1","issue":"3","issued":{"date-parts":[["2017"]]},"page":"1058-1062","title":"Glucocorticoid-induced muscle atrophy prevention by exercise in fast-twitch fibers","type":"article-journal","volume":"69"},"uris":["http://www.mendeley.com/documents/?uuid=4809f81e-b062-424c-896b-7041847d9880"]}],"mendeley":{"formattedCitation":"(1)","plainTextFormattedCitation":"(1)","previouslyFormattedCitation":"(1)"},"properties":{"noteIndex":0},"schema":"https://github.com/citation-style-language/schema/raw/master/csl-citation.json"}</w:instrText>
+      </w:r>
+      <w:r>
+        <w:rPr>
+          <w:sz w:val="24"/>
+          <w:szCs w:val="24"/>
+        </w:rPr>
+        <w:fldChar w:fldCharType="separate"/>
+      </w:r>
+      <w:r>
+        <w:rPr>
+          <w:noProof/>
+          <w:sz w:val="24"/>
+          <w:szCs w:val="24"/>
+        </w:rPr>
+        <w:t>(1)</w:t>
+      </w:r>
+      <w:r>
+        <w:rPr>
+          <w:sz w:val="24"/>
+          <w:szCs w:val="24"/>
+        </w:rPr>
+        <w:fldChar w:fldCharType="end"/>
+      </w:r>
+      <w:r>
+        <w:rPr>
+          <w:sz w:val="24"/>
+          <w:szCs w:val="24"/>
+        </w:rPr>
+        <w:t xml:space="preserve"> </w:t>
+      </w:r>
+      <w:commentRangeStart w:id="8"/>
+      <w:r>
+        <w:rPr>
+          <w:sz w:val="24"/>
+          <w:szCs w:val="24"/>
+        </w:rPr>
+        <w:t>(</w:t>
       </w:r>
       <w:proofErr w:type="spellStart"/>
       <w:r>
@@ -4369,7 +4801,21 @@
           <w:sz w:val="24"/>
           <w:szCs w:val="24"/>
         </w:rPr>
-        <w:t xml:space="preserve">, 1982, Livingstone et al., 1981), so it is possible that muscles with higher concentrations of type II fibers may be more vulnerable to atrophy. For example, rats treated with </w:t>
+        <w:t>, 1982, Livingstone et al., 1981)</w:t>
+      </w:r>
+      <w:commentRangeEnd w:id="8"/>
+      <w:r>
+        <w:rPr>
+          <w:rStyle w:val="CommentReference"/>
+        </w:rPr>
+        <w:commentReference w:id="8"/>
+      </w:r>
+      <w:r>
+        <w:rPr>
+          <w:sz w:val="24"/>
+          <w:szCs w:val="24"/>
+        </w:rPr>
+        <w:t xml:space="preserve">, so it is possible that muscles with higher concentrations of type II fibers may be more vulnerable to atrophy. For example, rats treated with </w:t>
       </w:r>
       <w:r>
         <w:rPr>
@@ -4384,7 +4830,57 @@
           <w:szCs w:val="24"/>
         </w:rPr>
         <w:lastRenderedPageBreak/>
-        <w:t>fiber composition (Rouleau et al., 1987). We evaluated fibers within the mouse qua</w:t>
+        <w:t xml:space="preserve">fiber composition </w:t>
+      </w:r>
+      <w:r>
+        <w:rPr>
+          <w:sz w:val="24"/>
+          <w:szCs w:val="24"/>
+        </w:rPr>
+        <w:fldChar w:fldCharType="begin" w:fldLock="1"/>
+      </w:r>
+      <w:r>
+        <w:rPr>
+          <w:sz w:val="24"/>
+          <w:szCs w:val="24"/>
+        </w:rPr>
+        <w:instrText>ADDIN CSL_CITATION {"citationItems":[{"id":"ITEM-1","itemData":{"DOI":"10.1002/mus.880100509","ISBN":"0148-639X (Print)\\r0148-639X (Linking)","ISSN":"10974598","PMID":"3614257","abstract":"The combined effects of dexamethasone treatment (1 mg/Kg/day) plus denervation (DEX-DEN), were studied at 7, 13, and 28 days by microscopic, biochemical, and physiological techniques in plantaris and soleus muscles of adult rats. The results were compared with corresponding dexamethasone-treated (DEX) and denervated (DEN) muscles and appropriate controls. There was a significantly more marked atrophy of all fiber types in the DEX-DEN plantares at 7 and 13 days than in either DEX or DEN muscles. The degree of atrophy was greatest in type 2B fibers in DEX-DEN plantares. Electron microscopy revealed a severe preferential depletion of thick myofilaments in DEX-DEN plantares and solei but not in DEX or DEN muscles. The thick myofilament depletion in DEX-DEN muscles occurred in addition to a severe overall reduction of myofibrillar caliber. Gel electrophoresis showed a marked preferential decrease of myosin heavy chain in DEX-DEN plantares and solei, but not in either DEX or DEN muscles. Myosin light chains were also markedly reduced in DEX-DEN plantares and solei. In vitro physiological studies showed a marked reduction of the denervation-induced twitch potentiation in DEX-DEN solei. Maximal tetanic tension (20 Hz stimulation) per gram weight of muscle as well as the twitch-tetanus ratio was significantly reduced only in DEX-DEN solei in relation to controls. Myosin depletion in DEX-DEN muscles may be due to a severe preferential inhibition of its synthesis coupled with an accelerated catabolism.","author":[{"dropping-particle":"","family":"Rouleau","given":"Guy","non-dropping-particle":"","parse-names":false,"suffix":""},{"dropping-particle":"","family":"Karpati","given":"George","non-dropping-particle":"","parse-names":false,"suffix":""},{"dropping-particle":"","family":"Carpenter","given":"Stirling","non-dropping-particle":"","parse-names":false,"suffix":""},{"dropping-particle":"","family":"Soza","given":"Marco","non-dropping-particle":"","parse-names":false,"suffix":""},{"dropping-particle":"","family":"Prescott","given":"Steve","non-dropping-particle":"","parse-names":false,"suffix":""},{"dropping-particle":"","family":"Holland","given":"Paul","non-dropping-particle":"","parse-names":false,"suffix":""}],"container-title":"Muscle &amp; Nerve","id":"ITEM-1","issue":"5","issued":{"date-parts":[["1987"]]},"page":"428-438","title":"Glucocorticoid excess induces preferential depletion of myosin in denervated skeletal muscle fibers","type":"article-journal","volume":"10"},"uris":["http://www.mendeley.com/documents/?uuid=e4b06557-e449-4c7d-a61e-5423535cf505"]}],"mendeley":{"formattedCitation":"(6)","plainTextFormattedCitation":"(6)"},"properties":{"noteIndex":0},"schema":"https://github.com/citation-style-language/schema/raw/master/csl-citation.json"}</w:instrText>
+      </w:r>
+      <w:r>
+        <w:rPr>
+          <w:sz w:val="24"/>
+          <w:szCs w:val="24"/>
+        </w:rPr>
+        <w:fldChar w:fldCharType="separate"/>
+      </w:r>
+      <w:r>
+        <w:rPr>
+          <w:noProof/>
+          <w:sz w:val="24"/>
+          <w:szCs w:val="24"/>
+        </w:rPr>
+        <w:t>(6)</w:t>
+      </w:r>
+      <w:r>
+        <w:rPr>
+          <w:sz w:val="24"/>
+          <w:szCs w:val="24"/>
+        </w:rPr>
+        <w:fldChar w:fldCharType="end"/>
+      </w:r>
+      <w:r>
+        <w:rPr>
+          <w:sz w:val="24"/>
+          <w:szCs w:val="24"/>
+        </w:rPr>
+        <w:t>.</w:t>
+      </w:r>
+      <w:r>
+        <w:rPr>
+          <w:sz w:val="24"/>
+          <w:szCs w:val="24"/>
+        </w:rPr>
+        <w:t xml:space="preserve"> We evaluated fibers within the mouse qua</w:t>
       </w:r>
       <w:r>
         <w:rPr>
@@ -4425,7 +4921,16 @@
           <w:szCs w:val="24"/>
           <w:highlight w:val="white"/>
         </w:rPr>
-        <w:t xml:space="preserve"> fibers (</w:t>
+        <w:t xml:space="preserve"> fibers </w:t>
+      </w:r>
+      <w:commentRangeStart w:id="9"/>
+      <w:r>
+        <w:rPr>
+          <w:sz w:val="24"/>
+          <w:szCs w:val="24"/>
+          <w:highlight w:val="white"/>
+        </w:rPr>
+        <w:t>(</w:t>
       </w:r>
       <w:proofErr w:type="spellStart"/>
       <w:r>
@@ -4444,6 +4949,13 @@
           <w:highlight w:val="white"/>
         </w:rPr>
         <w:t xml:space="preserve"> et al., 2005)</w:t>
+      </w:r>
+      <w:commentRangeEnd w:id="9"/>
+      <w:r>
+        <w:rPr>
+          <w:rStyle w:val="CommentReference"/>
+        </w:rPr>
+        <w:commentReference w:id="9"/>
       </w:r>
     </w:p>
     <w:p>
@@ -4471,7 +4983,35 @@
           <w:sz w:val="24"/>
           <w:szCs w:val="24"/>
         </w:rPr>
-        <w:t xml:space="preserve"> glucocorticoids increase sensitivity to pro-inflammatory cytokines and separately glucocorticoids and excess adiposity exacerbate levels of these cytokines circulating in the body and act upon skeletal muscle.  For </w:t>
+        <w:t xml:space="preserve"> gl</w:t>
+      </w:r>
+      <w:bookmarkStart w:id="10" w:name="_GoBack"/>
+      <w:bookmarkEnd w:id="10"/>
+      <w:r>
+        <w:rPr>
+          <w:color w:val="333333"/>
+          <w:sz w:val="24"/>
+          <w:szCs w:val="24"/>
+        </w:rPr>
+        <w:t xml:space="preserve">ucocorticoids increase sensitivity to pro-inflammatory cytokines and separately glucocorticoids and excess adiposity exacerbate levels of these cytokines circulating in the body and act upon skeletal muscle.  For example </w:t>
+      </w:r>
+      <w:r>
+        <w:rPr>
+          <w:color w:val="333333"/>
+          <w:sz w:val="24"/>
+          <w:szCs w:val="24"/>
+          <w:highlight w:val="white"/>
+        </w:rPr>
+        <w:t xml:space="preserve">leptin-receptor deficient obese </w:t>
+      </w:r>
+      <w:r>
+        <w:rPr>
+          <w:color w:val="333333"/>
+          <w:sz w:val="24"/>
+          <w:szCs w:val="24"/>
+          <w:highlight w:val="white"/>
+        </w:rPr>
+        <w:t xml:space="preserve">mouse mice were found to have a lowered threshold for release of pro-inflammatory cytokines in the brain but an increase in pro-inflammatory cytokines such as interleukin 1beta and tumor necrosis factor </w:t>
       </w:r>
       <w:proofErr w:type="gramStart"/>
       <w:r>
@@ -4479,18 +5019,31 @@
           <w:color w:val="333333"/>
           <w:sz w:val="24"/>
           <w:szCs w:val="24"/>
-        </w:rPr>
-        <w:t>example</w:t>
-      </w:r>
+          <w:highlight w:val="white"/>
+        </w:rPr>
+        <w:t xml:space="preserve">alpha </w:t>
+      </w:r>
+      <w:r>
+        <w:rPr>
+          <w:color w:val="333333"/>
+          <w:sz w:val="24"/>
+          <w:szCs w:val="24"/>
+          <w:highlight w:val="white"/>
+        </w:rPr>
+        <w:t>.</w:t>
+      </w:r>
+      <w:commentRangeStart w:id="11"/>
       <w:proofErr w:type="gramEnd"/>
       <w:r>
         <w:rPr>
           <w:color w:val="333333"/>
           <w:sz w:val="24"/>
           <w:szCs w:val="24"/>
-        </w:rPr>
-        <w:t xml:space="preserve"> </w:t>
-      </w:r>
+          <w:highlight w:val="white"/>
+        </w:rPr>
+        <w:t xml:space="preserve"> (</w:t>
+      </w:r>
+      <w:proofErr w:type="spellStart"/>
       <w:r>
         <w:rPr>
           <w:color w:val="333333"/>
@@ -4498,8 +5051,9 @@
           <w:szCs w:val="24"/>
           <w:highlight w:val="white"/>
         </w:rPr>
-        <w:t xml:space="preserve">leptin-receptor deficient obese </w:t>
-      </w:r>
+        <w:t>Dey</w:t>
+      </w:r>
+      <w:proofErr w:type="spellEnd"/>
       <w:r>
         <w:rPr>
           <w:color w:val="333333"/>
@@ -4507,9 +5061,15 @@
           <w:szCs w:val="24"/>
           <w:highlight w:val="white"/>
         </w:rPr>
-        <w:t>mouse mice were found to have a lowered threshold for release of pro-inflammatory cytokines in the brain but an increase in pro-inflammatory cytokines such as interleukin 1beta and tumor necrosis factor alpha. (</w:t>
-      </w:r>
-      <w:proofErr w:type="spellStart"/>
+        <w:t xml:space="preserve"> at al. 2014) </w:t>
+      </w:r>
+      <w:commentRangeEnd w:id="11"/>
+      <w:r>
+        <w:rPr>
+          <w:rStyle w:val="CommentReference"/>
+        </w:rPr>
+        <w:commentReference w:id="11"/>
+      </w:r>
       <w:r>
         <w:rPr>
           <w:color w:val="333333"/>
@@ -4517,17 +5077,7 @@
           <w:szCs w:val="24"/>
           <w:highlight w:val="white"/>
         </w:rPr>
-        <w:t>Dey</w:t>
-      </w:r>
-      <w:proofErr w:type="spellEnd"/>
-      <w:r>
-        <w:rPr>
-          <w:color w:val="333333"/>
-          <w:sz w:val="24"/>
-          <w:szCs w:val="24"/>
-          <w:highlight w:val="white"/>
-        </w:rPr>
-        <w:t xml:space="preserve"> at al. 2014) It is possible that glucocor</w:t>
+        <w:t>It is possible that glucocor</w:t>
       </w:r>
       <w:r>
         <w:rPr>
@@ -4637,7 +5187,7 @@
           <w:noProof/>
           <w:sz w:val="24"/>
         </w:rPr>
-        <w:t>Larkin LM</w:t>
+        <w:t>Falduto MT</w:t>
       </w:r>
       <w:r>
         <w:rPr>
@@ -4653,7 +5203,7 @@
           <w:noProof/>
           <w:sz w:val="24"/>
         </w:rPr>
-        <w:t>Davis CS</w:t>
+        <w:t>Czerwinski SM</w:t>
       </w:r>
       <w:r>
         <w:rPr>
@@ -4669,94 +5219,14 @@
           <w:noProof/>
           <w:sz w:val="24"/>
         </w:rPr>
-        <w:t>Sims-Robinson C</w:t>
-      </w:r>
-      <w:r>
-        <w:rPr>
-          <w:noProof/>
-          <w:sz w:val="24"/>
-        </w:rPr>
-        <w:t xml:space="preserve">, </w:t>
-      </w:r>
-      <w:r>
-        <w:rPr>
-          <w:b/>
-          <w:bCs/>
-          <w:noProof/>
-          <w:sz w:val="24"/>
-        </w:rPr>
-        <w:t>Kostrominova TY</w:t>
-      </w:r>
-      <w:r>
-        <w:rPr>
-          <w:noProof/>
-          <w:sz w:val="24"/>
-        </w:rPr>
-        <w:t xml:space="preserve">, </w:t>
-      </w:r>
-      <w:r>
-        <w:rPr>
-          <w:b/>
-          <w:bCs/>
-          <w:noProof/>
-          <w:sz w:val="24"/>
-        </w:rPr>
-        <w:t>Remmen H V.</w:t>
-      </w:r>
-      <w:r>
-        <w:rPr>
-          <w:noProof/>
-          <w:sz w:val="24"/>
-        </w:rPr>
-        <w:t xml:space="preserve">, </w:t>
-      </w:r>
-      <w:r>
-        <w:rPr>
-          <w:b/>
-          <w:bCs/>
-          <w:noProof/>
-          <w:sz w:val="24"/>
-        </w:rPr>
-        <w:t>Richardson A</w:t>
-      </w:r>
-      <w:r>
-        <w:rPr>
-          <w:noProof/>
-          <w:sz w:val="24"/>
-        </w:rPr>
-        <w:t xml:space="preserve">, </w:t>
-      </w:r>
-      <w:r>
-        <w:rPr>
-          <w:b/>
-          <w:bCs/>
-          <w:noProof/>
-          <w:sz w:val="24"/>
-        </w:rPr>
-        <w:t>Feldman EL</w:t>
-      </w:r>
-      <w:r>
-        <w:rPr>
-          <w:noProof/>
-          <w:sz w:val="24"/>
-        </w:rPr>
-        <w:t xml:space="preserve">, </w:t>
-      </w:r>
-      <w:r>
-        <w:rPr>
-          <w:b/>
-          <w:bCs/>
-          <w:noProof/>
-          <w:sz w:val="24"/>
-        </w:rPr>
-        <w:t>Brooks S V.</w:t>
-      </w:r>
-      <w:r>
-        <w:rPr>
-          <w:noProof/>
-          <w:sz w:val="24"/>
-        </w:rPr>
-        <w:t xml:space="preserve"> Skeletal muscle weakness due to deficiency of CuZn-superoxide dismutase is associated with loss of functional innervation. </w:t>
+        <w:t>Hickson RC</w:t>
+      </w:r>
+      <w:r>
+        <w:rPr>
+          <w:noProof/>
+          <w:sz w:val="24"/>
+        </w:rPr>
+        <w:t xml:space="preserve">. Glucocorticoid-induced muscle atrophy prevention by exercise in fast-twitch fibers. </w:t>
       </w:r>
       <w:r>
         <w:rPr>
@@ -4765,14 +5235,14 @@
           <w:noProof/>
           <w:sz w:val="24"/>
         </w:rPr>
-        <w:t>AJP Regul Integr Comp Physiol</w:t>
-      </w:r>
-      <w:r>
-        <w:rPr>
-          <w:noProof/>
-          <w:sz w:val="24"/>
-        </w:rPr>
-        <w:t xml:space="preserve"> 301: R1400–R1407, 2011.</w:t>
+        <w:t>J Appl Physiol</w:t>
+      </w:r>
+      <w:r>
+        <w:rPr>
+          <w:noProof/>
+          <w:sz w:val="24"/>
+        </w:rPr>
+        <w:t xml:space="preserve"> 69: 1058–1062, 2017.</w:t>
       </w:r>
     </w:p>
     <w:p>
@@ -4809,7 +5279,7 @@
           <w:noProof/>
           <w:sz w:val="24"/>
         </w:rPr>
-        <w:t>Overman RA</w:t>
+        <w:t>Kang S-H</w:t>
       </w:r>
       <w:r>
         <w:rPr>
@@ -4825,7 +5295,7 @@
           <w:noProof/>
           <w:sz w:val="24"/>
         </w:rPr>
-        <w:t>Yeh JY</w:t>
+        <w:t>Lee H-A</w:t>
       </w:r>
       <w:r>
         <w:rPr>
@@ -4841,14 +5311,62 @@
           <w:noProof/>
           <w:sz w:val="24"/>
         </w:rPr>
-        <w:t>Deal CL</w:t>
-      </w:r>
-      <w:r>
-        <w:rPr>
-          <w:noProof/>
-          <w:sz w:val="24"/>
-        </w:rPr>
-        <w:t xml:space="preserve">. Prevalence of oral glucocorticoid usage in the </w:t>
+        <w:t>Kim M</w:t>
+      </w:r>
+      <w:r>
+        <w:rPr>
+          <w:noProof/>
+          <w:sz w:val="24"/>
+        </w:rPr>
+        <w:t xml:space="preserve">, </w:t>
+      </w:r>
+      <w:r>
+        <w:rPr>
+          <w:b/>
+          <w:bCs/>
+          <w:noProof/>
+          <w:sz w:val="24"/>
+        </w:rPr>
+        <w:t>Lee E</w:t>
+      </w:r>
+      <w:r>
+        <w:rPr>
+          <w:noProof/>
+          <w:sz w:val="24"/>
+        </w:rPr>
+        <w:t xml:space="preserve">, </w:t>
+      </w:r>
+      <w:r>
+        <w:rPr>
+          <w:b/>
+          <w:bCs/>
+          <w:noProof/>
+          <w:sz w:val="24"/>
+        </w:rPr>
+        <w:t>Sohn UD</w:t>
+      </w:r>
+      <w:r>
+        <w:rPr>
+          <w:noProof/>
+          <w:sz w:val="24"/>
+        </w:rPr>
+        <w:t xml:space="preserve">, </w:t>
+      </w:r>
+      <w:r>
+        <w:rPr>
+          <w:b/>
+          <w:bCs/>
+          <w:noProof/>
+          <w:sz w:val="24"/>
+        </w:rPr>
+        <w:t>Kim I</w:t>
+      </w:r>
+      <w:r>
+        <w:rPr>
+          <w:noProof/>
+          <w:sz w:val="24"/>
+        </w:rPr>
+        <w:t xml:space="preserve">. Forkhead box O3 plays a role in skeletal muscle atrophy through expression of E3 ubiquitin ligases MuRF-1 </w:t>
       </w:r>
       <w:r>
         <w:rPr>
@@ -4856,7 +5374,7 @@
           <w:sz w:val="24"/>
         </w:rPr>
         <w:lastRenderedPageBreak/>
-        <w:t xml:space="preserve">United States: A general population perspective. </w:t>
+        <w:t xml:space="preserve">and atrogin-1 in Cushing’s syndrome. </w:t>
       </w:r>
       <w:r>
         <w:rPr>
@@ -4865,14 +5383,14 @@
           <w:noProof/>
           <w:sz w:val="24"/>
         </w:rPr>
-        <w:t>Arthritis Care Res</w:t>
-      </w:r>
-      <w:r>
-        <w:rPr>
-          <w:noProof/>
-          <w:sz w:val="24"/>
-        </w:rPr>
-        <w:t xml:space="preserve"> 65: 294–298, 2013.</w:t>
+        <w:t>Am J Physiol Metab</w:t>
+      </w:r>
+      <w:r>
+        <w:rPr>
+          <w:noProof/>
+          <w:sz w:val="24"/>
+        </w:rPr>
+        <w:t xml:space="preserve"> 312: E495–E507, 2017.</w:t>
       </w:r>
     </w:p>
     <w:p>
@@ -4909,7 +5427,7 @@
           <w:noProof/>
           <w:sz w:val="24"/>
         </w:rPr>
-        <w:t>Schakman O</w:t>
+        <w:t>Larkin LM</w:t>
       </w:r>
       <w:r>
         <w:rPr>
@@ -4925,7 +5443,7 @@
           <w:noProof/>
           <w:sz w:val="24"/>
         </w:rPr>
-        <w:t>Kalista S</w:t>
+        <w:t>Davis CS</w:t>
       </w:r>
       <w:r>
         <w:rPr>
@@ -4941,7 +5459,7 @@
           <w:noProof/>
           <w:sz w:val="24"/>
         </w:rPr>
-        <w:t>Barbé C</w:t>
+        <w:t>Sims-Robinson C</w:t>
       </w:r>
       <w:r>
         <w:rPr>
@@ -4957,7 +5475,7 @@
           <w:noProof/>
           <w:sz w:val="24"/>
         </w:rPr>
-        <w:t>Loumaye  a</w:t>
+        <w:t>Kostrominova TY</w:t>
       </w:r>
       <w:r>
         <w:rPr>
@@ -4973,14 +5491,62 @@
           <w:noProof/>
           <w:sz w:val="24"/>
         </w:rPr>
-        <w:t>Thissen JPP</w:t>
-      </w:r>
-      <w:r>
-        <w:rPr>
-          <w:noProof/>
-          <w:sz w:val="24"/>
-        </w:rPr>
-        <w:t xml:space="preserve">. Glucocorticoid-induced skeletal muscle atrophy. </w:t>
+        <w:t>Remmen H V.</w:t>
+      </w:r>
+      <w:r>
+        <w:rPr>
+          <w:noProof/>
+          <w:sz w:val="24"/>
+        </w:rPr>
+        <w:t xml:space="preserve">, </w:t>
+      </w:r>
+      <w:r>
+        <w:rPr>
+          <w:b/>
+          <w:bCs/>
+          <w:noProof/>
+          <w:sz w:val="24"/>
+        </w:rPr>
+        <w:t>Richardson A</w:t>
+      </w:r>
+      <w:r>
+        <w:rPr>
+          <w:noProof/>
+          <w:sz w:val="24"/>
+        </w:rPr>
+        <w:t xml:space="preserve">, </w:t>
+      </w:r>
+      <w:r>
+        <w:rPr>
+          <w:b/>
+          <w:bCs/>
+          <w:noProof/>
+          <w:sz w:val="24"/>
+        </w:rPr>
+        <w:t>Feldman EL</w:t>
+      </w:r>
+      <w:r>
+        <w:rPr>
+          <w:noProof/>
+          <w:sz w:val="24"/>
+        </w:rPr>
+        <w:t xml:space="preserve">, </w:t>
+      </w:r>
+      <w:r>
+        <w:rPr>
+          <w:b/>
+          <w:bCs/>
+          <w:noProof/>
+          <w:sz w:val="24"/>
+        </w:rPr>
+        <w:t>Brooks S V.</w:t>
+      </w:r>
+      <w:r>
+        <w:rPr>
+          <w:noProof/>
+          <w:sz w:val="24"/>
+        </w:rPr>
+        <w:t xml:space="preserve"> Skeletal muscle weakness due to deficiency of CuZn-superoxide dismutase is associated with loss of functional innervation. </w:t>
       </w:r>
       <w:r>
         <w:rPr>
@@ -4989,14 +5555,14 @@
           <w:noProof/>
           <w:sz w:val="24"/>
         </w:rPr>
-        <w:t>Int J Biochem Cell Biol</w:t>
-      </w:r>
-      <w:r>
-        <w:rPr>
-          <w:noProof/>
-          <w:sz w:val="24"/>
-        </w:rPr>
-        <w:t xml:space="preserve"> 45: 2163–2172, 2013.</w:t>
+        <w:t>AJP Regul Integr Comp Physiol</w:t>
+      </w:r>
+      <w:r>
+        <w:rPr>
+          <w:noProof/>
+          <w:sz w:val="24"/>
+        </w:rPr>
+        <w:t xml:space="preserve"> 301: R1400–R1407, 2011.</w:t>
       </w:r>
     </w:p>
     <w:p>
@@ -5008,6 +5574,870 @@
         <w:spacing w:line="480" w:lineRule="auto"/>
         <w:ind w:left="640" w:hanging="640"/>
         <w:rPr>
+          <w:noProof/>
+          <w:sz w:val="24"/>
+        </w:rPr>
+      </w:pPr>
+      <w:r>
+        <w:rPr>
+          <w:noProof/>
+          <w:sz w:val="24"/>
+        </w:rPr>
+        <w:t xml:space="preserve">4. </w:t>
+      </w:r>
+      <w:r>
+        <w:rPr>
+          <w:noProof/>
+          <w:sz w:val="24"/>
+        </w:rPr>
+        <w:tab/>
+      </w:r>
+      <w:r>
+        <w:rPr>
+          <w:b/>
+          <w:bCs/>
+          <w:noProof/>
+          <w:sz w:val="24"/>
+        </w:rPr>
+        <w:t>Overman RA</w:t>
+      </w:r>
+      <w:r>
+        <w:rPr>
+          <w:noProof/>
+          <w:sz w:val="24"/>
+        </w:rPr>
+        <w:t xml:space="preserve">, </w:t>
+      </w:r>
+      <w:r>
+        <w:rPr>
+          <w:b/>
+          <w:bCs/>
+          <w:noProof/>
+          <w:sz w:val="24"/>
+        </w:rPr>
+        <w:t>Yeh JY</w:t>
+      </w:r>
+      <w:r>
+        <w:rPr>
+          <w:noProof/>
+          <w:sz w:val="24"/>
+        </w:rPr>
+        <w:t xml:space="preserve">, </w:t>
+      </w:r>
+      <w:r>
+        <w:rPr>
+          <w:b/>
+          <w:bCs/>
+          <w:noProof/>
+          <w:sz w:val="24"/>
+        </w:rPr>
+        <w:t>Deal CL</w:t>
+      </w:r>
+      <w:r>
+        <w:rPr>
+          <w:noProof/>
+          <w:sz w:val="24"/>
+        </w:rPr>
+        <w:t xml:space="preserve">. Prevalence of oral glucocorticoid usage in the United States: A general population perspective. </w:t>
+      </w:r>
+      <w:r>
+        <w:rPr>
+          <w:i/>
+          <w:iCs/>
+          <w:noProof/>
+          <w:sz w:val="24"/>
+        </w:rPr>
+        <w:t>Arthritis Care Res</w:t>
+      </w:r>
+      <w:r>
+        <w:rPr>
+          <w:noProof/>
+          <w:sz w:val="24"/>
+        </w:rPr>
+        <w:t xml:space="preserve"> 65: 294–298, 2013.</w:t>
+      </w:r>
+    </w:p>
+    <w:p>
+      <w:pPr>
+        <w:widowControl w:val="0"/>
+        <w:autoSpaceDE w:val="0"/>
+        <w:autoSpaceDN w:val="0"/>
+        <w:adjustRightInd w:val="0"/>
+        <w:spacing w:line="480" w:lineRule="auto"/>
+        <w:ind w:left="640" w:hanging="640"/>
+        <w:rPr>
+          <w:noProof/>
+          <w:sz w:val="24"/>
+        </w:rPr>
+      </w:pPr>
+      <w:r>
+        <w:rPr>
+          <w:noProof/>
+          <w:sz w:val="24"/>
+        </w:rPr>
+        <w:t xml:space="preserve">5. </w:t>
+      </w:r>
+      <w:r>
+        <w:rPr>
+          <w:noProof/>
+          <w:sz w:val="24"/>
+        </w:rPr>
+        <w:tab/>
+      </w:r>
+      <w:r>
+        <w:rPr>
+          <w:b/>
+          <w:bCs/>
+          <w:noProof/>
+          <w:sz w:val="24"/>
+        </w:rPr>
+        <w:t>Pleasure DE</w:t>
+      </w:r>
+      <w:r>
+        <w:rPr>
+          <w:noProof/>
+          <w:sz w:val="24"/>
+        </w:rPr>
+        <w:t xml:space="preserve">, </w:t>
+      </w:r>
+      <w:r>
+        <w:rPr>
+          <w:b/>
+          <w:bCs/>
+          <w:noProof/>
+          <w:sz w:val="24"/>
+        </w:rPr>
+        <w:t>Walsh GO</w:t>
+      </w:r>
+      <w:r>
+        <w:rPr>
+          <w:noProof/>
+          <w:sz w:val="24"/>
+        </w:rPr>
+        <w:t xml:space="preserve">, </w:t>
+      </w:r>
+      <w:r>
+        <w:rPr>
+          <w:b/>
+          <w:bCs/>
+          <w:noProof/>
+          <w:sz w:val="24"/>
+        </w:rPr>
+        <w:t>Engel WK</w:t>
+      </w:r>
+      <w:r>
+        <w:rPr>
+          <w:noProof/>
+          <w:sz w:val="24"/>
+        </w:rPr>
+        <w:t xml:space="preserve">, </w:t>
+      </w:r>
+      <w:r>
+        <w:rPr>
+          <w:b/>
+          <w:bCs/>
+          <w:noProof/>
+          <w:sz w:val="24"/>
+        </w:rPr>
+        <w:t>Pleasure DE</w:t>
+      </w:r>
+      <w:r>
+        <w:rPr>
+          <w:noProof/>
+          <w:sz w:val="24"/>
+        </w:rPr>
+        <w:t xml:space="preserve">, </w:t>
+      </w:r>
+      <w:r>
+        <w:rPr>
+          <w:b/>
+          <w:bCs/>
+          <w:noProof/>
+          <w:sz w:val="24"/>
+        </w:rPr>
+        <w:t>Walsh GO</w:t>
+      </w:r>
+      <w:r>
+        <w:rPr>
+          <w:noProof/>
+          <w:sz w:val="24"/>
+        </w:rPr>
+        <w:t xml:space="preserve">, </w:t>
+      </w:r>
+      <w:r>
+        <w:rPr>
+          <w:b/>
+          <w:bCs/>
+          <w:noProof/>
+          <w:sz w:val="24"/>
+        </w:rPr>
+        <w:t>Engel W</w:t>
+      </w:r>
+      <w:r>
+        <w:rPr>
+          <w:noProof/>
+          <w:sz w:val="24"/>
+        </w:rPr>
+        <w:t xml:space="preserve">. ATrophy of skeletal muscle in patients with cushing’s syndrome. </w:t>
+      </w:r>
+      <w:r>
+        <w:rPr>
+          <w:i/>
+          <w:iCs/>
+          <w:noProof/>
+          <w:sz w:val="24"/>
+        </w:rPr>
+        <w:t>Arch Neurol</w:t>
+      </w:r>
+      <w:r>
+        <w:rPr>
+          <w:noProof/>
+          <w:sz w:val="24"/>
+        </w:rPr>
+        <w:t xml:space="preserve"> 22: 118–125, 1970.</w:t>
+      </w:r>
+    </w:p>
+    <w:p>
+      <w:pPr>
+        <w:widowControl w:val="0"/>
+        <w:autoSpaceDE w:val="0"/>
+        <w:autoSpaceDN w:val="0"/>
+        <w:adjustRightInd w:val="0"/>
+        <w:spacing w:line="480" w:lineRule="auto"/>
+        <w:ind w:left="640" w:hanging="640"/>
+        <w:rPr>
+          <w:noProof/>
+          <w:sz w:val="24"/>
+        </w:rPr>
+      </w:pPr>
+      <w:r>
+        <w:rPr>
+          <w:noProof/>
+          <w:sz w:val="24"/>
+        </w:rPr>
+        <w:t xml:space="preserve">6. </w:t>
+      </w:r>
+      <w:r>
+        <w:rPr>
+          <w:noProof/>
+          <w:sz w:val="24"/>
+        </w:rPr>
+        <w:tab/>
+      </w:r>
+      <w:r>
+        <w:rPr>
+          <w:b/>
+          <w:bCs/>
+          <w:noProof/>
+          <w:sz w:val="24"/>
+        </w:rPr>
+        <w:t>Rouleau G</w:t>
+      </w:r>
+      <w:r>
+        <w:rPr>
+          <w:noProof/>
+          <w:sz w:val="24"/>
+        </w:rPr>
+        <w:t xml:space="preserve">, </w:t>
+      </w:r>
+      <w:r>
+        <w:rPr>
+          <w:b/>
+          <w:bCs/>
+          <w:noProof/>
+          <w:sz w:val="24"/>
+        </w:rPr>
+        <w:t>Karpati G</w:t>
+      </w:r>
+      <w:r>
+        <w:rPr>
+          <w:noProof/>
+          <w:sz w:val="24"/>
+        </w:rPr>
+        <w:t xml:space="preserve">, </w:t>
+      </w:r>
+      <w:r>
+        <w:rPr>
+          <w:b/>
+          <w:bCs/>
+          <w:noProof/>
+          <w:sz w:val="24"/>
+        </w:rPr>
+        <w:t>Carpenter S</w:t>
+      </w:r>
+      <w:r>
+        <w:rPr>
+          <w:noProof/>
+          <w:sz w:val="24"/>
+        </w:rPr>
+        <w:t xml:space="preserve">, </w:t>
+      </w:r>
+      <w:r>
+        <w:rPr>
+          <w:b/>
+          <w:bCs/>
+          <w:noProof/>
+          <w:sz w:val="24"/>
+        </w:rPr>
+        <w:t>Soza M</w:t>
+      </w:r>
+      <w:r>
+        <w:rPr>
+          <w:noProof/>
+          <w:sz w:val="24"/>
+        </w:rPr>
+        <w:t xml:space="preserve">, </w:t>
+      </w:r>
+      <w:r>
+        <w:rPr>
+          <w:b/>
+          <w:bCs/>
+          <w:noProof/>
+          <w:sz w:val="24"/>
+        </w:rPr>
+        <w:t>Prescott S</w:t>
+      </w:r>
+      <w:r>
+        <w:rPr>
+          <w:noProof/>
+          <w:sz w:val="24"/>
+        </w:rPr>
+        <w:t xml:space="preserve">, </w:t>
+      </w:r>
+      <w:r>
+        <w:rPr>
+          <w:b/>
+          <w:bCs/>
+          <w:noProof/>
+          <w:sz w:val="24"/>
+        </w:rPr>
+        <w:t>Holland P</w:t>
+      </w:r>
+      <w:r>
+        <w:rPr>
+          <w:noProof/>
+          <w:sz w:val="24"/>
+        </w:rPr>
+        <w:t xml:space="preserve">. Glucocorticoid excess induces preferential depletion of myosin in denervated skeletal muscle fibers. </w:t>
+      </w:r>
+      <w:r>
+        <w:rPr>
+          <w:i/>
+          <w:iCs/>
+          <w:noProof/>
+          <w:sz w:val="24"/>
+        </w:rPr>
+        <w:t>Muscle Nerve</w:t>
+      </w:r>
+      <w:r>
+        <w:rPr>
+          <w:noProof/>
+          <w:sz w:val="24"/>
+        </w:rPr>
+        <w:t xml:space="preserve"> 10: 428–438, 1987.</w:t>
+      </w:r>
+    </w:p>
+    <w:p>
+      <w:pPr>
+        <w:widowControl w:val="0"/>
+        <w:autoSpaceDE w:val="0"/>
+        <w:autoSpaceDN w:val="0"/>
+        <w:adjustRightInd w:val="0"/>
+        <w:spacing w:line="480" w:lineRule="auto"/>
+        <w:ind w:left="640" w:hanging="640"/>
+        <w:rPr>
+          <w:noProof/>
+          <w:sz w:val="24"/>
+        </w:rPr>
+      </w:pPr>
+      <w:r>
+        <w:rPr>
+          <w:noProof/>
+          <w:sz w:val="24"/>
+        </w:rPr>
+        <w:t xml:space="preserve">7. </w:t>
+      </w:r>
+      <w:r>
+        <w:rPr>
+          <w:noProof/>
+          <w:sz w:val="24"/>
+        </w:rPr>
+        <w:tab/>
+      </w:r>
+      <w:r>
+        <w:rPr>
+          <w:b/>
+          <w:bCs/>
+          <w:noProof/>
+          <w:sz w:val="24"/>
+        </w:rPr>
+        <w:t>Sandri M</w:t>
+      </w:r>
+      <w:r>
+        <w:rPr>
+          <w:noProof/>
+          <w:sz w:val="24"/>
+        </w:rPr>
+        <w:t xml:space="preserve">, </w:t>
+      </w:r>
+      <w:r>
+        <w:rPr>
+          <w:b/>
+          <w:bCs/>
+          <w:noProof/>
+          <w:sz w:val="24"/>
+        </w:rPr>
+        <w:t>Sandri C</w:t>
+      </w:r>
+      <w:r>
+        <w:rPr>
+          <w:noProof/>
+          <w:sz w:val="24"/>
+        </w:rPr>
+        <w:t xml:space="preserve">, </w:t>
+      </w:r>
+      <w:r>
+        <w:rPr>
+          <w:b/>
+          <w:bCs/>
+          <w:noProof/>
+          <w:sz w:val="24"/>
+        </w:rPr>
+        <w:t>Gilbert A</w:t>
+      </w:r>
+      <w:r>
+        <w:rPr>
+          <w:noProof/>
+          <w:sz w:val="24"/>
+        </w:rPr>
+        <w:t xml:space="preserve">, </w:t>
+      </w:r>
+      <w:r>
+        <w:rPr>
+          <w:b/>
+          <w:bCs/>
+          <w:noProof/>
+          <w:sz w:val="24"/>
+        </w:rPr>
+        <w:t>Skurk C</w:t>
+      </w:r>
+      <w:r>
+        <w:rPr>
+          <w:noProof/>
+          <w:sz w:val="24"/>
+        </w:rPr>
+        <w:t xml:space="preserve">, </w:t>
+      </w:r>
+      <w:r>
+        <w:rPr>
+          <w:b/>
+          <w:bCs/>
+          <w:noProof/>
+          <w:sz w:val="24"/>
+        </w:rPr>
+        <w:t>Calabria E</w:t>
+      </w:r>
+      <w:r>
+        <w:rPr>
+          <w:noProof/>
+          <w:sz w:val="24"/>
+        </w:rPr>
+        <w:t xml:space="preserve">, </w:t>
+      </w:r>
+      <w:r>
+        <w:rPr>
+          <w:b/>
+          <w:bCs/>
+          <w:noProof/>
+          <w:sz w:val="24"/>
+        </w:rPr>
+        <w:t>Picard A</w:t>
+      </w:r>
+      <w:r>
+        <w:rPr>
+          <w:noProof/>
+          <w:sz w:val="24"/>
+        </w:rPr>
+        <w:t xml:space="preserve">, </w:t>
+      </w:r>
+      <w:r>
+        <w:rPr>
+          <w:b/>
+          <w:bCs/>
+          <w:noProof/>
+          <w:sz w:val="24"/>
+        </w:rPr>
+        <w:t>Walsh K</w:t>
+      </w:r>
+      <w:r>
+        <w:rPr>
+          <w:noProof/>
+          <w:sz w:val="24"/>
+        </w:rPr>
+        <w:t xml:space="preserve">, </w:t>
+      </w:r>
+      <w:r>
+        <w:rPr>
+          <w:b/>
+          <w:bCs/>
+          <w:noProof/>
+          <w:sz w:val="24"/>
+        </w:rPr>
+        <w:t>Schiaffino S</w:t>
+      </w:r>
+      <w:r>
+        <w:rPr>
+          <w:noProof/>
+          <w:sz w:val="24"/>
+        </w:rPr>
+        <w:t xml:space="preserve">, </w:t>
+      </w:r>
+      <w:r>
+        <w:rPr>
+          <w:b/>
+          <w:bCs/>
+          <w:noProof/>
+          <w:sz w:val="24"/>
+        </w:rPr>
+        <w:t>Lecker SH</w:t>
+      </w:r>
+      <w:r>
+        <w:rPr>
+          <w:noProof/>
+          <w:sz w:val="24"/>
+        </w:rPr>
+        <w:t xml:space="preserve">, </w:t>
+      </w:r>
+      <w:r>
+        <w:rPr>
+          <w:b/>
+          <w:bCs/>
+          <w:noProof/>
+          <w:sz w:val="24"/>
+        </w:rPr>
+        <w:t>Goldberg AL</w:t>
+      </w:r>
+      <w:r>
+        <w:rPr>
+          <w:noProof/>
+          <w:sz w:val="24"/>
+        </w:rPr>
+        <w:t xml:space="preserve">. Foxo transcription factors induce the atrophy-related ubiquitin ligase atrogin-1 and cause skeletal muscle atrophy. </w:t>
+      </w:r>
+      <w:r>
+        <w:rPr>
+          <w:i/>
+          <w:iCs/>
+          <w:noProof/>
+          <w:sz w:val="24"/>
+        </w:rPr>
+        <w:t>Cell</w:t>
+      </w:r>
+      <w:r>
+        <w:rPr>
+          <w:noProof/>
+          <w:sz w:val="24"/>
+        </w:rPr>
+        <w:t xml:space="preserve"> 117: 399–412, 2004.</w:t>
+      </w:r>
+    </w:p>
+    <w:p>
+      <w:pPr>
+        <w:widowControl w:val="0"/>
+        <w:autoSpaceDE w:val="0"/>
+        <w:autoSpaceDN w:val="0"/>
+        <w:adjustRightInd w:val="0"/>
+        <w:spacing w:line="480" w:lineRule="auto"/>
+        <w:ind w:left="640" w:hanging="640"/>
+        <w:rPr>
+          <w:noProof/>
+          <w:sz w:val="24"/>
+        </w:rPr>
+      </w:pPr>
+      <w:r>
+        <w:rPr>
+          <w:noProof/>
+          <w:sz w:val="24"/>
+        </w:rPr>
+        <w:t xml:space="preserve">8. </w:t>
+      </w:r>
+      <w:r>
+        <w:rPr>
+          <w:noProof/>
+          <w:sz w:val="24"/>
+        </w:rPr>
+        <w:tab/>
+      </w:r>
+      <w:r>
+        <w:rPr>
+          <w:b/>
+          <w:bCs/>
+          <w:noProof/>
+          <w:sz w:val="24"/>
+        </w:rPr>
+        <w:t>Schakman O</w:t>
+      </w:r>
+      <w:r>
+        <w:rPr>
+          <w:noProof/>
+          <w:sz w:val="24"/>
+        </w:rPr>
+        <w:t xml:space="preserve">, </w:t>
+      </w:r>
+      <w:r>
+        <w:rPr>
+          <w:b/>
+          <w:bCs/>
+          <w:noProof/>
+          <w:sz w:val="24"/>
+        </w:rPr>
+        <w:t>Kalista S</w:t>
+      </w:r>
+      <w:r>
+        <w:rPr>
+          <w:noProof/>
+          <w:sz w:val="24"/>
+        </w:rPr>
+        <w:t xml:space="preserve">, </w:t>
+      </w:r>
+      <w:r>
+        <w:rPr>
+          <w:b/>
+          <w:bCs/>
+          <w:noProof/>
+          <w:sz w:val="24"/>
+        </w:rPr>
+        <w:t>Barbé C</w:t>
+      </w:r>
+      <w:r>
+        <w:rPr>
+          <w:noProof/>
+          <w:sz w:val="24"/>
+        </w:rPr>
+        <w:t xml:space="preserve">, </w:t>
+      </w:r>
+      <w:r>
+        <w:rPr>
+          <w:b/>
+          <w:bCs/>
+          <w:noProof/>
+          <w:sz w:val="24"/>
+        </w:rPr>
+        <w:t>Loumaye  a</w:t>
+      </w:r>
+      <w:r>
+        <w:rPr>
+          <w:noProof/>
+          <w:sz w:val="24"/>
+        </w:rPr>
+        <w:t xml:space="preserve">, </w:t>
+      </w:r>
+      <w:r>
+        <w:rPr>
+          <w:b/>
+          <w:bCs/>
+          <w:noProof/>
+          <w:sz w:val="24"/>
+        </w:rPr>
+        <w:t>Thissen JPP</w:t>
+      </w:r>
+      <w:r>
+        <w:rPr>
+          <w:noProof/>
+          <w:sz w:val="24"/>
+        </w:rPr>
+        <w:t xml:space="preserve">. Glucocorticoid-induced skeletal muscle atrophy. </w:t>
+      </w:r>
+      <w:r>
+        <w:rPr>
+          <w:i/>
+          <w:iCs/>
+          <w:noProof/>
+          <w:sz w:val="24"/>
+        </w:rPr>
+        <w:t>Int J Biochem Cell Biol</w:t>
+      </w:r>
+      <w:r>
+        <w:rPr>
+          <w:noProof/>
+          <w:sz w:val="24"/>
+        </w:rPr>
+        <w:t xml:space="preserve"> 45: 2163–2172, 2013.</w:t>
+      </w:r>
+    </w:p>
+    <w:p>
+      <w:pPr>
+        <w:widowControl w:val="0"/>
+        <w:autoSpaceDE w:val="0"/>
+        <w:autoSpaceDN w:val="0"/>
+        <w:adjustRightInd w:val="0"/>
+        <w:spacing w:line="480" w:lineRule="auto"/>
+        <w:ind w:left="640" w:hanging="640"/>
+        <w:rPr>
+          <w:noProof/>
+          <w:sz w:val="24"/>
+        </w:rPr>
+      </w:pPr>
+      <w:r>
+        <w:rPr>
+          <w:noProof/>
+          <w:sz w:val="24"/>
+        </w:rPr>
+        <w:t xml:space="preserve">9. </w:t>
+      </w:r>
+      <w:r>
+        <w:rPr>
+          <w:noProof/>
+          <w:sz w:val="24"/>
+        </w:rPr>
+        <w:tab/>
+      </w:r>
+      <w:r>
+        <w:rPr>
+          <w:b/>
+          <w:bCs/>
+          <w:noProof/>
+          <w:sz w:val="24"/>
+        </w:rPr>
+        <w:t>Waddell DS</w:t>
+      </w:r>
+      <w:r>
+        <w:rPr>
+          <w:noProof/>
+          <w:sz w:val="24"/>
+        </w:rPr>
+        <w:t xml:space="preserve">, </w:t>
+      </w:r>
+      <w:r>
+        <w:rPr>
+          <w:b/>
+          <w:bCs/>
+          <w:noProof/>
+          <w:sz w:val="24"/>
+        </w:rPr>
+        <w:t>Baehr LM</w:t>
+      </w:r>
+      <w:r>
+        <w:rPr>
+          <w:noProof/>
+          <w:sz w:val="24"/>
+        </w:rPr>
+        <w:t xml:space="preserve">, </w:t>
+      </w:r>
+      <w:r>
+        <w:rPr>
+          <w:b/>
+          <w:bCs/>
+          <w:noProof/>
+          <w:sz w:val="24"/>
+        </w:rPr>
+        <w:t>van den Brandt J</w:t>
+      </w:r>
+      <w:r>
+        <w:rPr>
+          <w:noProof/>
+          <w:sz w:val="24"/>
+        </w:rPr>
+        <w:t xml:space="preserve">, </w:t>
+      </w:r>
+      <w:r>
+        <w:rPr>
+          <w:b/>
+          <w:bCs/>
+          <w:noProof/>
+          <w:sz w:val="24"/>
+        </w:rPr>
+        <w:t>Johnsen SA</w:t>
+      </w:r>
+      <w:r>
+        <w:rPr>
+          <w:noProof/>
+          <w:sz w:val="24"/>
+        </w:rPr>
+        <w:t xml:space="preserve">, </w:t>
+      </w:r>
+      <w:r>
+        <w:rPr>
+          <w:b/>
+          <w:bCs/>
+          <w:noProof/>
+          <w:sz w:val="24"/>
+        </w:rPr>
+        <w:t>Reichardt HM</w:t>
+      </w:r>
+      <w:r>
+        <w:rPr>
+          <w:noProof/>
+          <w:sz w:val="24"/>
+        </w:rPr>
+        <w:t xml:space="preserve">, </w:t>
+      </w:r>
+      <w:r>
+        <w:rPr>
+          <w:b/>
+          <w:bCs/>
+          <w:noProof/>
+          <w:sz w:val="24"/>
+        </w:rPr>
+        <w:t>Furlow JD</w:t>
+      </w:r>
+      <w:r>
+        <w:rPr>
+          <w:noProof/>
+          <w:sz w:val="24"/>
+        </w:rPr>
+        <w:t xml:space="preserve">, </w:t>
+      </w:r>
+      <w:r>
+        <w:rPr>
+          <w:b/>
+          <w:bCs/>
+          <w:noProof/>
+          <w:sz w:val="24"/>
+        </w:rPr>
+        <w:t>Bodine SC</w:t>
+      </w:r>
+      <w:r>
+        <w:rPr>
+          <w:noProof/>
+          <w:sz w:val="24"/>
+        </w:rPr>
+        <w:t xml:space="preserve">. The glucocorticoid receptor and FOXO1 synergistically </w:t>
+      </w:r>
+      <w:r>
+        <w:rPr>
+          <w:noProof/>
+          <w:sz w:val="24"/>
+        </w:rPr>
+        <w:lastRenderedPageBreak/>
+        <w:t xml:space="preserve">activate the skeletal muscle atrophy-associated MuRF1 gene. </w:t>
+      </w:r>
+      <w:r>
+        <w:rPr>
+          <w:i/>
+          <w:iCs/>
+          <w:noProof/>
+          <w:sz w:val="24"/>
+        </w:rPr>
+        <w:t>AJP Endocrinol Metab</w:t>
+      </w:r>
+      <w:r>
+        <w:rPr>
+          <w:noProof/>
+          <w:sz w:val="24"/>
+        </w:rPr>
+        <w:t xml:space="preserve"> 295: E785–E797, 2008.</w:t>
+      </w:r>
+    </w:p>
+    <w:p>
+      <w:pPr>
+        <w:widowControl w:val="0"/>
+        <w:autoSpaceDE w:val="0"/>
+        <w:autoSpaceDN w:val="0"/>
+        <w:adjustRightInd w:val="0"/>
+        <w:spacing w:line="480" w:lineRule="auto"/>
+        <w:ind w:left="640" w:hanging="640"/>
+        <w:rPr>
           <w:color w:val="333333"/>
           <w:sz w:val="24"/>
           <w:szCs w:val="24"/>
@@ -5310,23 +6740,23 @@
           <w:sz w:val="24"/>
           <w:szCs w:val="24"/>
         </w:rPr>
+        <w:t>Figure 3. Short-term Dexamethasone Treatment Induced Muscle Degradation Transcripts unlike Chronic or Long-Term Treatment</w:t>
+      </w:r>
+    </w:p>
+    <w:p>
+      <w:pPr>
+        <w:spacing w:line="360" w:lineRule="auto"/>
+        <w:rPr>
+          <w:sz w:val="24"/>
+          <w:szCs w:val="24"/>
+        </w:rPr>
+      </w:pPr>
+      <w:r>
+        <w:rPr>
+          <w:sz w:val="24"/>
+          <w:szCs w:val="24"/>
+        </w:rPr>
         <w:lastRenderedPageBreak/>
-        <w:t>Figure 3. Short-term Dexamethasone Treatment Induced Muscle Degradation Transcripts unlike Chronic or Long-Term Treatment</w:t>
-      </w:r>
-    </w:p>
-    <w:p>
-      <w:pPr>
-        <w:spacing w:line="360" w:lineRule="auto"/>
-        <w:rPr>
-          <w:sz w:val="24"/>
-          <w:szCs w:val="24"/>
-        </w:rPr>
-      </w:pPr>
-      <w:r>
-        <w:rPr>
-          <w:sz w:val="24"/>
-          <w:szCs w:val="24"/>
-        </w:rPr>
         <w:t xml:space="preserve">Relative </w:t>
       </w:r>
       <w:proofErr w:type="spellStart"/>
@@ -5598,6 +7028,22 @@
 
 <file path=word/comments.xml><?xml version="1.0" encoding="utf-8"?>
 <w:comments xmlns:wpc="http://schemas.microsoft.com/office/word/2010/wordprocessingCanvas" xmlns:cx="http://schemas.microsoft.com/office/drawing/2014/chartex" xmlns:cx1="http://schemas.microsoft.com/office/drawing/2015/9/8/chartex" xmlns:cx2="http://schemas.microsoft.com/office/drawing/2015/10/21/chartex" xmlns:cx3="http://schemas.microsoft.com/office/drawing/2016/5/9/chartex" xmlns:cx4="http://schemas.microsoft.com/office/drawing/2016/5/10/chartex" xmlns:cx5="http://schemas.microsoft.com/office/drawing/2016/5/11/chartex" xmlns:cx6="http://schemas.microsoft.com/office/drawing/2016/5/12/chartex" xmlns:cx7="http://schemas.microsoft.com/office/drawing/2016/5/13/chartex" xmlns:cx8="http://schemas.microsoft.com/office/drawing/2016/5/14/chartex" xmlns:mc="http://schemas.openxmlformats.org/markup-compatibility/2006" xmlns:aink="http://schemas.microsoft.com/office/drawing/2016/ink" xmlns:am3d="http://schemas.microsoft.com/office/drawing/2017/model3d" xmlns:o="urn:schemas-microsoft-com:office:office" xmlns:r="http://schemas.openxmlformats.org/officeDocument/2006/relationships" xmlns:m="http://schemas.openxmlformats.org/officeDocument/2006/math" xmlns:v="urn:schemas-microsoft-com:vml" xmlns:wp14="http://schemas.microsoft.com/office/word/2010/wordprocessingDrawing" xmlns:wp="http://schemas.openxmlformats.org/drawingml/2006/wordprocessingDrawing" xmlns:w10="urn:schemas-microsoft-com:office:word" xmlns:w="http://schemas.openxmlformats.org/wordprocessingml/2006/main" xmlns:w14="http://schemas.microsoft.com/office/word/2010/wordml" xmlns:w15="http://schemas.microsoft.com/office/word/2012/wordml" xmlns:w16cid="http://schemas.microsoft.com/office/word/2016/wordml/cid" xmlns:w16se="http://schemas.microsoft.com/office/word/2015/wordml/symex" xmlns:wpg="http://schemas.microsoft.com/office/word/2010/wordprocessingGroup" xmlns:wpi="http://schemas.microsoft.com/office/word/2010/wordprocessingInk" xmlns:wne="http://schemas.microsoft.com/office/word/2006/wordml" xmlns:wps="http://schemas.microsoft.com/office/word/2010/wordprocessingShape" mc:Ignorable="w14 w15 w16se w16cid wp14">
+  <w:comment w:id="0" w:author="Dave Bridges" w:date="2019-03-30T10:47:00Z" w:initials="DB">
+    <w:p>
+      <w:pPr>
+        <w:pStyle w:val="CommentText"/>
+      </w:pPr>
+      <w:r>
+        <w:rPr>
+          <w:rStyle w:val="CommentReference"/>
+        </w:rPr>
+        <w:annotationRef/>
+      </w:r>
+      <w:r>
+        <w:t>What is the full reference, PMID or DOI for this</w:t>
+      </w:r>
+    </w:p>
+  </w:comment>
   <w:comment w:id="1" w:author="Dave Bridges" w:date="2019-03-30T10:39:00Z" w:initials="DB">
     <w:p>
       <w:pPr>
@@ -5611,6 +7057,156 @@
       </w:r>
       <w:r>
         <w:t>Needs control gene, make this a table and put at the end</w:t>
+      </w:r>
+    </w:p>
+  </w:comment>
+  <w:comment w:id="2" w:author="Dave Bridges" w:date="2019-03-30T10:48:00Z" w:initials="DB">
+    <w:p>
+      <w:pPr>
+        <w:pStyle w:val="CommentText"/>
+      </w:pPr>
+      <w:r>
+        <w:rPr>
+          <w:rStyle w:val="CommentReference"/>
+        </w:rPr>
+        <w:annotationRef/>
+      </w:r>
+      <w:r>
+        <w:t>Put these in a table including catalog numbers</w:t>
+      </w:r>
+    </w:p>
+  </w:comment>
+  <w:comment w:id="3" w:author="Dave Bridges" w:date="2019-03-30T10:48:00Z" w:initials="DB">
+    <w:p>
+      <w:pPr>
+        <w:pStyle w:val="CommentText"/>
+      </w:pPr>
+      <w:r>
+        <w:rPr>
+          <w:rStyle w:val="CommentReference"/>
+        </w:rPr>
+        <w:annotationRef/>
+      </w:r>
+      <w:r>
+        <w:t>What is the full reference, PMID or DOI for this</w:t>
+      </w:r>
+    </w:p>
+  </w:comment>
+  <w:comment w:id="4" w:author="Dave Bridges" w:date="2019-03-30T10:52:00Z" w:initials="DB">
+    <w:p>
+      <w:pPr>
+        <w:pStyle w:val="CommentText"/>
+      </w:pPr>
+      <w:r>
+        <w:rPr>
+          <w:rStyle w:val="CommentReference"/>
+        </w:rPr>
+        <w:annotationRef/>
+      </w:r>
+      <w:r>
+        <w:t>What is the full reference, PMID or DOI for th</w:t>
+      </w:r>
+      <w:r>
+        <w:t>ese</w:t>
+      </w:r>
+    </w:p>
+  </w:comment>
+  <w:comment w:id="5" w:author="Dave Bridges" w:date="2019-03-30T10:52:00Z" w:initials="DB">
+    <w:p>
+      <w:pPr>
+        <w:pStyle w:val="CommentText"/>
+      </w:pPr>
+      <w:r>
+        <w:rPr>
+          <w:rStyle w:val="CommentReference"/>
+        </w:rPr>
+        <w:annotationRef/>
+      </w:r>
+      <w:r>
+        <w:t>What is the full reference, PMID or DOI for this</w:t>
+      </w:r>
+    </w:p>
+  </w:comment>
+  <w:comment w:id="6" w:author="Dave Bridges" w:date="2019-03-30T10:53:00Z" w:initials="DB">
+    <w:p>
+      <w:pPr>
+        <w:pStyle w:val="CommentText"/>
+      </w:pPr>
+      <w:r>
+        <w:rPr>
+          <w:rStyle w:val="CommentReference"/>
+        </w:rPr>
+        <w:annotationRef/>
+      </w:r>
+      <w:r>
+        <w:t>What is the full reference, PMID or DOI for this</w:t>
+      </w:r>
+    </w:p>
+  </w:comment>
+  <w:comment w:id="7" w:author="Dave Bridges" w:date="2019-03-30T10:53:00Z" w:initials="DB">
+    <w:p>
+      <w:pPr>
+        <w:pStyle w:val="CommentText"/>
+      </w:pPr>
+      <w:r>
+        <w:rPr>
+          <w:rStyle w:val="CommentReference"/>
+        </w:rPr>
+        <w:annotationRef/>
+      </w:r>
+      <w:r>
+        <w:t>What is the full reference, PMID or DOI for this</w:t>
+      </w:r>
+    </w:p>
+  </w:comment>
+  <w:comment w:id="8" w:author="Dave Bridges" w:date="2019-03-30T10:54:00Z" w:initials="DB">
+    <w:p>
+      <w:pPr>
+        <w:pStyle w:val="CommentText"/>
+      </w:pPr>
+      <w:r>
+        <w:rPr>
+          <w:rStyle w:val="CommentReference"/>
+        </w:rPr>
+        <w:annotationRef/>
+      </w:r>
+      <w:r>
+        <w:t>What is the full reference, PMID or DOI for th</w:t>
+      </w:r>
+      <w:r>
+        <w:t>e last two</w:t>
+      </w:r>
+    </w:p>
+  </w:comment>
+  <w:comment w:id="9" w:author="Dave Bridges" w:date="2019-03-30T10:54:00Z" w:initials="DB">
+    <w:p>
+      <w:pPr>
+        <w:pStyle w:val="CommentText"/>
+      </w:pPr>
+      <w:r>
+        <w:rPr>
+          <w:rStyle w:val="CommentReference"/>
+        </w:rPr>
+        <w:annotationRef/>
+      </w:r>
+      <w:r>
+        <w:t>What is the full reference, PMID or DOI for this</w:t>
+      </w:r>
+    </w:p>
+  </w:comment>
+  <w:comment w:id="11" w:author="Dave Bridges" w:date="2019-03-30T10:55:00Z" w:initials="DB">
+    <w:p>
+      <w:pPr>
+        <w:pStyle w:val="CommentText"/>
+      </w:pPr>
+      <w:r>
+        <w:rPr>
+          <w:rStyle w:val="CommentReference"/>
+        </w:rPr>
+        <w:annotationRef/>
+      </w:r>
+      <w:r>
+        <w:t>What is the full reference, PMID or DOI for this</w:t>
       </w:r>
     </w:p>
   </w:comment>
@@ -5619,13 +7215,33 @@
 
 <file path=word/commentsExtended.xml><?xml version="1.0" encoding="utf-8"?>
 <w15:commentsEx xmlns:wpc="http://schemas.microsoft.com/office/word/2010/wordprocessingCanvas" xmlns:cx="http://schemas.microsoft.com/office/drawing/2014/chartex" xmlns:cx1="http://schemas.microsoft.com/office/drawing/2015/9/8/chartex" xmlns:cx2="http://schemas.microsoft.com/office/drawing/2015/10/21/chartex" xmlns:cx3="http://schemas.microsoft.com/office/drawing/2016/5/9/chartex" xmlns:cx4="http://schemas.microsoft.com/office/drawing/2016/5/10/chartex" xmlns:cx5="http://schemas.microsoft.com/office/drawing/2016/5/11/chartex" xmlns:cx6="http://schemas.microsoft.com/office/drawing/2016/5/12/chartex" xmlns:cx7="http://schemas.microsoft.com/office/drawing/2016/5/13/chartex" xmlns:cx8="http://schemas.microsoft.com/office/drawing/2016/5/14/chartex" xmlns:mc="http://schemas.openxmlformats.org/markup-compatibility/2006" xmlns:aink="http://schemas.microsoft.com/office/drawing/2016/ink" xmlns:am3d="http://schemas.microsoft.com/office/drawing/2017/model3d" xmlns:o="urn:schemas-microsoft-com:office:office" xmlns:r="http://schemas.openxmlformats.org/officeDocument/2006/relationships" xmlns:m="http://schemas.openxmlformats.org/officeDocument/2006/math" xmlns:v="urn:schemas-microsoft-com:vml" xmlns:wp14="http://schemas.microsoft.com/office/word/2010/wordprocessingDrawing" xmlns:wp="http://schemas.openxmlformats.org/drawingml/2006/wordprocessingDrawing" xmlns:w10="urn:schemas-microsoft-com:office:word" xmlns:w="http://schemas.openxmlformats.org/wordprocessingml/2006/main" xmlns:w14="http://schemas.microsoft.com/office/word/2010/wordml" xmlns:w15="http://schemas.microsoft.com/office/word/2012/wordml" xmlns:w16cid="http://schemas.microsoft.com/office/word/2016/wordml/cid" xmlns:w16se="http://schemas.microsoft.com/office/word/2015/wordml/symex" xmlns:wpg="http://schemas.microsoft.com/office/word/2010/wordprocessingGroup" xmlns:wpi="http://schemas.microsoft.com/office/word/2010/wordprocessingInk" xmlns:wne="http://schemas.microsoft.com/office/word/2006/wordml" xmlns:wps="http://schemas.microsoft.com/office/word/2010/wordprocessingShape" mc:Ignorable="w14 w15 w16se w16cid wp14">
+  <w15:commentEx w15:paraId="5C0E3AE9" w15:done="0"/>
   <w15:commentEx w15:paraId="53382B0E" w15:done="0"/>
+  <w15:commentEx w15:paraId="72467E1F" w15:done="0"/>
+  <w15:commentEx w15:paraId="7EABFA90" w15:done="0"/>
+  <w15:commentEx w15:paraId="393BCC8D" w15:done="0"/>
+  <w15:commentEx w15:paraId="19FC81AE" w15:done="0"/>
+  <w15:commentEx w15:paraId="140C15BA" w15:done="0"/>
+  <w15:commentEx w15:paraId="24AE3E1A" w15:done="0"/>
+  <w15:commentEx w15:paraId="3C6CC800" w15:done="0"/>
+  <w15:commentEx w15:paraId="1C4D7E1E" w15:done="0"/>
+  <w15:commentEx w15:paraId="12BB4004" w15:done="0"/>
 </w15:commentsEx>
 </file>
 
 <file path=word/commentsIds.xml><?xml version="1.0" encoding="utf-8"?>
 <w16cid:commentsIds xmlns:wpc="http://schemas.microsoft.com/office/word/2010/wordprocessingCanvas" xmlns:cx="http://schemas.microsoft.com/office/drawing/2014/chartex" xmlns:cx1="http://schemas.microsoft.com/office/drawing/2015/9/8/chartex" xmlns:cx2="http://schemas.microsoft.com/office/drawing/2015/10/21/chartex" xmlns:cx3="http://schemas.microsoft.com/office/drawing/2016/5/9/chartex" xmlns:cx4="http://schemas.microsoft.com/office/drawing/2016/5/10/chartex" xmlns:cx5="http://schemas.microsoft.com/office/drawing/2016/5/11/chartex" xmlns:cx6="http://schemas.microsoft.com/office/drawing/2016/5/12/chartex" xmlns:cx7="http://schemas.microsoft.com/office/drawing/2016/5/13/chartex" xmlns:cx8="http://schemas.microsoft.com/office/drawing/2016/5/14/chartex" xmlns:mc="http://schemas.openxmlformats.org/markup-compatibility/2006" xmlns:aink="http://schemas.microsoft.com/office/drawing/2016/ink" xmlns:am3d="http://schemas.microsoft.com/office/drawing/2017/model3d" xmlns:o="urn:schemas-microsoft-com:office:office" xmlns:r="http://schemas.openxmlformats.org/officeDocument/2006/relationships" xmlns:m="http://schemas.openxmlformats.org/officeDocument/2006/math" xmlns:v="urn:schemas-microsoft-com:vml" xmlns:wp14="http://schemas.microsoft.com/office/word/2010/wordprocessingDrawing" xmlns:wp="http://schemas.openxmlformats.org/drawingml/2006/wordprocessingDrawing" xmlns:w10="urn:schemas-microsoft-com:office:word" xmlns:w="http://schemas.openxmlformats.org/wordprocessingml/2006/main" xmlns:w14="http://schemas.microsoft.com/office/word/2010/wordml" xmlns:w15="http://schemas.microsoft.com/office/word/2012/wordml" xmlns:w16cid="http://schemas.microsoft.com/office/word/2016/wordml/cid" xmlns:w16se="http://schemas.microsoft.com/office/word/2015/wordml/symex" xmlns:wpg="http://schemas.microsoft.com/office/word/2010/wordprocessingGroup" xmlns:wpi="http://schemas.microsoft.com/office/word/2010/wordprocessingInk" xmlns:wne="http://schemas.microsoft.com/office/word/2006/wordml" xmlns:wps="http://schemas.microsoft.com/office/word/2010/wordprocessingShape" mc:Ignorable="w14 w15 w16se w16cid wp14">
+  <w16cid:commentId w16cid:paraId="5C0E3AE9" w16cid:durableId="2049C7BB"/>
   <w16cid:commentId w16cid:paraId="53382B0E" w16cid:durableId="2049C5EA"/>
+  <w16cid:commentId w16cid:paraId="72467E1F" w16cid:durableId="2049C7EF"/>
+  <w16cid:commentId w16cid:paraId="7EABFA90" w16cid:durableId="2049C814"/>
+  <w16cid:commentId w16cid:paraId="393BCC8D" w16cid:durableId="2049C8D0"/>
+  <w16cid:commentId w16cid:paraId="19FC81AE" w16cid:durableId="2049C905"/>
+  <w16cid:commentId w16cid:paraId="140C15BA" w16cid:durableId="2049C923"/>
+  <w16cid:commentId w16cid:paraId="24AE3E1A" w16cid:durableId="2049C929"/>
+  <w16cid:commentId w16cid:paraId="3C6CC800" w16cid:durableId="2049C950"/>
+  <w16cid:commentId w16cid:paraId="1C4D7E1E" w16cid:durableId="2049C972"/>
+  <w16cid:commentId w16cid:paraId="12BB4004" w16cid:durableId="2049C992"/>
 </w16cid:commentsIds>
 </file>
 
@@ -6645,7 +8261,7 @@
 </file>
 
 <file path=customXml/itemProps1.xml><?xml version="1.0" encoding="utf-8"?>
-<ds:datastoreItem xmlns:ds="http://schemas.openxmlformats.org/officeDocument/2006/customXml" ds:itemID="{66A41C77-0A29-FA43-B260-0ED04A4298A6}">
+<ds:datastoreItem xmlns:ds="http://schemas.openxmlformats.org/officeDocument/2006/customXml" ds:itemID="{402E41A3-A1DB-354E-A0AB-58511A432B1B}">
   <ds:schemaRefs>
     <ds:schemaRef ds:uri="http://schemas.openxmlformats.org/officeDocument/2006/bibliography"/>
   </ds:schemaRefs>

</xml_diff>

<commit_message>
Made comments on methods section
</commit_message>
<xml_diff>
--- a/manuscript/Muscle-Function/Gunder Thesis.docx
+++ b/manuscript/Muscle-Function/Gunder Thesis.docx
@@ -335,7 +335,7 @@
           <w:sz w:val="24"/>
           <w:szCs w:val="24"/>
         </w:rPr>
-        <w:instrText>ADDIN CSL_CITATION {"citationItems":[{"id":"ITEM-1","itemData":{"DOI":"10.1016/j.biocel.2013.05.036","ISSN":"13572725","PMID":"23806868","abstract":"Many pathological states characterized by muscle atrophy (e.g., sepsis, cachexia, starvation, metabolic acidosis and severe insulinopenia) are associated with an increase in circulating glucocorticoids (GC) levels, suggesting that GC could trigger the muscle atrophy observed in these conditions. GC-induced muscle atrophy is characterized by fast-twitch, glycolytic muscles atrophy illustrated by decreased fiber cross-sectional area and reduced myofibrillar protein content. GC-induced muscle atrophy results from increased protein breakdown and decreased protein synthesis. Increased muscle proteolysis, in particular through the activation of the ubiquitin proteasome and the lysosomal systems, is considered to play a major role in the catabolic action of GC. The stimulation by GC of these two proteolytic systems is mediated through the increased expression of several Atrogenes (\"genes involved in atrophy\"), such as FOXO, Atrogin-1, and MuRF-1. The inhibitory effect of GC on muscle protein synthesis is thought to result mainly from the inhibition of the mTOR/S6 kinase 1 pathway. These changes in muscle protein turnover could be explained by changes in the muscle production of two growth factors, namely Insulin-like Growth Factor (IGF)-I, a muscle anabolic growth factor and Myostatin, a muscle catabolic growth factor. This review will discuss the recent progress made in the understanding of the mechanisms involved in GC-induced muscle atrophy and consider the implications of these advancements in the development of new therapeutic approaches for treating GC-induced myopathy. This article is part of a Directed Issue entitled: Molecular basis of muscle wasting.","author":[{"dropping-particle":"","family":"Schakman","given":"O","non-dropping-particle":"","parse-names":false,"suffix":""},{"dropping-particle":"","family":"Kalista","given":"S","non-dropping-particle":"","parse-names":false,"suffix":""},{"dropping-particle":"","family":"Barbé","given":"C","non-dropping-particle":"","parse-names":false,"suffix":""},{"dropping-particle":"","family":"Loumaye","given":"a","non-dropping-particle":"","parse-names":false,"suffix":""},{"dropping-particle":"","family":"Thissen","given":"J.P. P","non-dropping-particle":"","parse-names":false,"suffix":""}],"container-title":"The International Journal of Biochemistry &amp; Cell Biology","id":"ITEM-1","issue":"10","issued":{"date-parts":[["2013","10"]]},"page":"2163-2172","publisher":"Elsevier Ltd","title":"Glucocorticoid-induced skeletal muscle atrophy.","type":"article-journal","volume":"45"},"uris":["http://www.mendeley.com/documents/?uuid=aa8f1e8f-e9f8-4e30-b492-940bf3ca2c7b"]}],"mendeley":{"formattedCitation":"(8)","plainTextFormattedCitation":"(8)","previouslyFormattedCitation":"(8)"},"properties":{"noteIndex":0},"schema":"https://github.com/citation-style-language/schema/raw/master/csl-citation.json"}</w:instrText>
+        <w:instrText>ADDIN CSL_CITATION {"citationItems":[{"id":"ITEM-1","itemData":{"DOI":"10.1016/j.biocel.2013.05.036","ISSN":"13572725","PMID":"23806868","abstract":"Many pathological states characterized by muscle atrophy (e.g., sepsis, cachexia, starvation, metabolic acidosis and severe insulinopenia) are associated with an increase in circulating glucocorticoids (GC) levels, suggesting that GC could trigger the muscle atrophy observed in these conditions. GC-induced muscle atrophy is characterized by fast-twitch, glycolytic muscles atrophy illustrated by decreased fiber cross-sectional area and reduced myofibrillar protein content. GC-induced muscle atrophy results from increased protein breakdown and decreased protein synthesis. Increased muscle proteolysis, in particular through the activation of the ubiquitin proteasome and the lysosomal systems, is considered to play a major role in the catabolic action of GC. The stimulation by GC of these two proteolytic systems is mediated through the increased expression of several Atrogenes (\"genes involved in atrophy\"), such as FOXO, Atrogin-1, and MuRF-1. The inhibitory effect of GC on muscle protein synthesis is thought to result mainly from the inhibition of the mTOR/S6 kinase 1 pathway. These changes in muscle protein turnover could be explained by changes in the muscle production of two growth factors, namely Insulin-like Growth Factor (IGF)-I, a muscle anabolic growth factor and Myostatin, a muscle catabolic growth factor. This review will discuss the recent progress made in the understanding of the mechanisms involved in GC-induced muscle atrophy and consider the implications of these advancements in the development of new therapeutic approaches for treating GC-induced myopathy. This article is part of a Directed Issue entitled: Molecular basis of muscle wasting.","author":[{"dropping-particle":"","family":"Schakman","given":"O","non-dropping-particle":"","parse-names":false,"suffix":""},{"dropping-particle":"","family":"Kalista","given":"S","non-dropping-particle":"","parse-names":false,"suffix":""},{"dropping-particle":"","family":"Barbé","given":"C","non-dropping-particle":"","parse-names":false,"suffix":""},{"dropping-particle":"","family":"Loumaye","given":"a","non-dropping-particle":"","parse-names":false,"suffix":""},{"dropping-particle":"","family":"Thissen","given":"J.P. P","non-dropping-particle":"","parse-names":false,"suffix":""}],"container-title":"The International Journal of Biochemistry &amp; Cell Biology","id":"ITEM-1","issue":"10","issued":{"date-parts":[["2013","10"]]},"page":"2163-2172","publisher":"Elsevier Ltd","title":"Glucocorticoid-induced skeletal muscle atrophy.","type":"article-journal","volume":"45"},"uris":["http://www.mendeley.com/documents/?uuid=aa8f1e8f-e9f8-4e30-b492-940bf3ca2c7b"]}],"mendeley":{"formattedCitation":"(9)","plainTextFormattedCitation":"(9)","previouslyFormattedCitation":"(8)"},"properties":{"noteIndex":0},"schema":"https://github.com/citation-style-language/schema/raw/master/csl-citation.json"}</w:instrText>
       </w:r>
       <w:r>
         <w:rPr>
@@ -350,7 +350,7 @@
           <w:sz w:val="24"/>
           <w:szCs w:val="24"/>
         </w:rPr>
-        <w:t>(8)</w:t>
+        <w:t>(9)</w:t>
       </w:r>
       <w:r>
         <w:rPr>
@@ -472,7 +472,7 @@
           <w:sz w:val="24"/>
           <w:szCs w:val="24"/>
         </w:rPr>
-        <w:instrText>ADDIN CSL_CITATION {"citationItems":[{"id":"ITEM-1","itemData":{"DOI":"10.1016/j.biocel.2013.05.036","ISSN":"13572725","PMID":"23806868","abstract":"Many pathological states characterized by muscle atrophy (e.g., sepsis, cachexia, starvation, metabolic acidosis and severe insulinopenia) are associated with an increase in circulating glucocorticoids (GC) levels, suggesting that GC could trigger the muscle atrophy observed in these conditions. GC-induced muscle atrophy is characterized by fast-twitch, glycolytic muscles atrophy illustrated by decreased fiber cross-sectional area and reduced myofibrillar protein content. GC-induced muscle atrophy results from increased protein breakdown and decreased protein synthesis. Increased muscle proteolysis, in particular through the activation of the ubiquitin proteasome and the lysosomal systems, is considered to play a major role in the catabolic action of GC. The stimulation by GC of these two proteolytic systems is mediated through the increased expression of several Atrogenes (\"genes involved in atrophy\"), such as FOXO, Atrogin-1, and MuRF-1. The inhibitory effect of GC on muscle protein synthesis is thought to result mainly from the inhibition of the mTOR/S6 kinase 1 pathway. These changes in muscle protein turnover could be explained by changes in the muscle production of two growth factors, namely Insulin-like Growth Factor (IGF)-I, a muscle anabolic growth factor and Myostatin, a muscle catabolic growth factor. This review will discuss the recent progress made in the understanding of the mechanisms involved in GC-induced muscle atrophy and consider the implications of these advancements in the development of new therapeutic approaches for treating GC-induced myopathy. This article is part of a Directed Issue entitled: Molecular basis of muscle wasting.","author":[{"dropping-particle":"","family":"Schakman","given":"O","non-dropping-particle":"","parse-names":false,"suffix":""},{"dropping-particle":"","family":"Kalista","given":"S","non-dropping-particle":"","parse-names":false,"suffix":""},{"dropping-particle":"","family":"Barbé","given":"C","non-dropping-particle":"","parse-names":false,"suffix":""},{"dropping-particle":"","family":"Loumaye","given":"a","non-dropping-particle":"","parse-names":false,"suffix":""},{"dropping-particle":"","family":"Thissen","given":"J.P. P","non-dropping-particle":"","parse-names":false,"suffix":""}],"container-title":"The International Journal of Biochemistry &amp; Cell Biology","id":"ITEM-1","issue":"10","issued":{"date-parts":[["2013","10"]]},"page":"2163-2172","publisher":"Elsevier Ltd","title":"Glucocorticoid-induced skeletal muscle atrophy.","type":"article-journal","volume":"45"},"uris":["http://www.mendeley.com/documents/?uuid=aa8f1e8f-e9f8-4e30-b492-940bf3ca2c7b"]}],"mendeley":{"formattedCitation":"(8)","plainTextFormattedCitation":"(8)","previouslyFormattedCitation":"(8)"},"properties":{"noteIndex":0},"schema":"https://github.com/citation-style-language/schema/raw/master/csl-citation.json"}</w:instrText>
+        <w:instrText>ADDIN CSL_CITATION {"citationItems":[{"id":"ITEM-1","itemData":{"DOI":"10.1016/j.biocel.2013.05.036","ISSN":"13572725","PMID":"23806868","abstract":"Many pathological states characterized by muscle atrophy (e.g., sepsis, cachexia, starvation, metabolic acidosis and severe insulinopenia) are associated with an increase in circulating glucocorticoids (GC) levels, suggesting that GC could trigger the muscle atrophy observed in these conditions. GC-induced muscle atrophy is characterized by fast-twitch, glycolytic muscles atrophy illustrated by decreased fiber cross-sectional area and reduced myofibrillar protein content. GC-induced muscle atrophy results from increased protein breakdown and decreased protein synthesis. Increased muscle proteolysis, in particular through the activation of the ubiquitin proteasome and the lysosomal systems, is considered to play a major role in the catabolic action of GC. The stimulation by GC of these two proteolytic systems is mediated through the increased expression of several Atrogenes (\"genes involved in atrophy\"), such as FOXO, Atrogin-1, and MuRF-1. The inhibitory effect of GC on muscle protein synthesis is thought to result mainly from the inhibition of the mTOR/S6 kinase 1 pathway. These changes in muscle protein turnover could be explained by changes in the muscle production of two growth factors, namely Insulin-like Growth Factor (IGF)-I, a muscle anabolic growth factor and Myostatin, a muscle catabolic growth factor. This review will discuss the recent progress made in the understanding of the mechanisms involved in GC-induced muscle atrophy and consider the implications of these advancements in the development of new therapeutic approaches for treating GC-induced myopathy. This article is part of a Directed Issue entitled: Molecular basis of muscle wasting.","author":[{"dropping-particle":"","family":"Schakman","given":"O","non-dropping-particle":"","parse-names":false,"suffix":""},{"dropping-particle":"","family":"Kalista","given":"S","non-dropping-particle":"","parse-names":false,"suffix":""},{"dropping-particle":"","family":"Barbé","given":"C","non-dropping-particle":"","parse-names":false,"suffix":""},{"dropping-particle":"","family":"Loumaye","given":"a","non-dropping-particle":"","parse-names":false,"suffix":""},{"dropping-particle":"","family":"Thissen","given":"J.P. P","non-dropping-particle":"","parse-names":false,"suffix":""}],"container-title":"The International Journal of Biochemistry &amp; Cell Biology","id":"ITEM-1","issue":"10","issued":{"date-parts":[["2013","10"]]},"page":"2163-2172","publisher":"Elsevier Ltd","title":"Glucocorticoid-induced skeletal muscle atrophy.","type":"article-journal","volume":"45"},"uris":["http://www.mendeley.com/documents/?uuid=aa8f1e8f-e9f8-4e30-b492-940bf3ca2c7b"]}],"mendeley":{"formattedCitation":"(9)","plainTextFormattedCitation":"(9)","previouslyFormattedCitation":"(8)"},"properties":{"noteIndex":0},"schema":"https://github.com/citation-style-language/schema/raw/master/csl-citation.json"}</w:instrText>
       </w:r>
       <w:r>
         <w:rPr>
@@ -487,7 +487,7 @@
           <w:sz w:val="24"/>
           <w:szCs w:val="24"/>
         </w:rPr>
-        <w:t>(8)</w:t>
+        <w:t>(9)</w:t>
       </w:r>
       <w:r>
         <w:rPr>
@@ -579,8 +579,18 @@
         <w:pStyle w:val="Heading2"/>
       </w:pPr>
       <w:r>
-        <w:t>Animals</w:t>
-      </w:r>
+        <w:t>Animal</w:t>
+      </w:r>
+      <w:ins w:id="1" w:author="Dave Bridges" w:date="2019-03-30T10:57:00Z">
+        <w:r>
+          <w:t xml:space="preserve"> Husbandry</w:t>
+        </w:r>
+      </w:ins>
+      <w:del w:id="2" w:author="Dave Bridges" w:date="2019-03-30T10:57:00Z">
+        <w:r>
+          <w:delText>s</w:delText>
+        </w:r>
+      </w:del>
     </w:p>
     <w:p>
       <w:pPr>
@@ -594,13 +604,41 @@
           <w:highlight w:val="white"/>
         </w:rPr>
       </w:pPr>
-      <w:r>
-        <w:rPr>
-          <w:color w:val="2A2A2A"/>
-          <w:sz w:val="24"/>
-          <w:szCs w:val="24"/>
-        </w:rPr>
-        <w:t>C57BL/6J adult male mice were purchased from</w:t>
+      <w:ins w:id="3" w:author="Dave Bridges" w:date="2019-03-30T10:57:00Z">
+        <w:r>
+          <w:rPr>
+            <w:color w:val="2A2A2A"/>
+            <w:sz w:val="24"/>
+            <w:szCs w:val="24"/>
+          </w:rPr>
+          <w:t xml:space="preserve">Male </w:t>
+        </w:r>
+      </w:ins>
+      <w:r>
+        <w:rPr>
+          <w:color w:val="2A2A2A"/>
+          <w:sz w:val="24"/>
+          <w:szCs w:val="24"/>
+        </w:rPr>
+        <w:t xml:space="preserve">C57BL/6J </w:t>
+      </w:r>
+      <w:del w:id="4" w:author="Dave Bridges" w:date="2019-03-30T10:57:00Z">
+        <w:r>
+          <w:rPr>
+            <w:color w:val="2A2A2A"/>
+            <w:sz w:val="24"/>
+            <w:szCs w:val="24"/>
+          </w:rPr>
+          <w:delText xml:space="preserve">adult male </w:delText>
+        </w:r>
+      </w:del>
+      <w:r>
+        <w:rPr>
+          <w:color w:val="2A2A2A"/>
+          <w:sz w:val="24"/>
+          <w:szCs w:val="24"/>
+        </w:rPr>
+        <w:t>mice were purchased from</w:t>
       </w:r>
       <w:r>
         <w:rPr>
@@ -617,7 +655,87 @@
           <w:sz w:val="24"/>
           <w:szCs w:val="24"/>
         </w:rPr>
-        <w:t xml:space="preserve">at 9 weeks of age and randomly caged. All animals were on a light/dark cycle of </w:t>
+        <w:t xml:space="preserve">at 9 weeks of age and </w:t>
+      </w:r>
+      <w:ins w:id="5" w:author="Dave Bridges" w:date="2019-03-30T10:58:00Z">
+        <w:r>
+          <w:rPr>
+            <w:color w:val="2A2A2A"/>
+            <w:sz w:val="24"/>
+            <w:szCs w:val="24"/>
+          </w:rPr>
+          <w:t xml:space="preserve">randomized into </w:t>
+        </w:r>
+      </w:ins>
+      <w:del w:id="6" w:author="Dave Bridges" w:date="2019-03-30T10:58:00Z">
+        <w:r>
+          <w:rPr>
+            <w:color w:val="2A2A2A"/>
+            <w:sz w:val="24"/>
+            <w:szCs w:val="24"/>
+          </w:rPr>
+          <w:delText xml:space="preserve">randomly </w:delText>
+        </w:r>
+      </w:del>
+      <w:r>
+        <w:rPr>
+          <w:color w:val="2A2A2A"/>
+          <w:sz w:val="24"/>
+          <w:szCs w:val="24"/>
+        </w:rPr>
+        <w:t>cage</w:t>
+      </w:r>
+      <w:ins w:id="7" w:author="Dave Bridges" w:date="2019-03-30T10:58:00Z">
+        <w:r>
+          <w:rPr>
+            <w:color w:val="2A2A2A"/>
+            <w:sz w:val="24"/>
+            <w:szCs w:val="24"/>
+          </w:rPr>
+          <w:t xml:space="preserve">s of </w:t>
+        </w:r>
+        <w:commentRangeStart w:id="8"/>
+        <w:r>
+          <w:rPr>
+            <w:color w:val="2A2A2A"/>
+            <w:sz w:val="24"/>
+            <w:szCs w:val="24"/>
+          </w:rPr>
+          <w:t xml:space="preserve">XX </w:t>
+        </w:r>
+        <w:commentRangeEnd w:id="8"/>
+        <w:r>
+          <w:rPr>
+            <w:rStyle w:val="CommentReference"/>
+          </w:rPr>
+          <w:commentReference w:id="8"/>
+        </w:r>
+        <w:r>
+          <w:rPr>
+            <w:color w:val="2A2A2A"/>
+            <w:sz w:val="24"/>
+            <w:szCs w:val="24"/>
+          </w:rPr>
+          <w:t>animals/cage</w:t>
+        </w:r>
+      </w:ins>
+      <w:del w:id="9" w:author="Dave Bridges" w:date="2019-03-30T10:58:00Z">
+        <w:r>
+          <w:rPr>
+            <w:color w:val="2A2A2A"/>
+            <w:sz w:val="24"/>
+            <w:szCs w:val="24"/>
+          </w:rPr>
+          <w:delText>d</w:delText>
+        </w:r>
+      </w:del>
+      <w:r>
+        <w:rPr>
+          <w:color w:val="2A2A2A"/>
+          <w:sz w:val="24"/>
+          <w:szCs w:val="24"/>
+        </w:rPr>
+        <w:t xml:space="preserve">. All animals were on a light/dark cycle of </w:t>
       </w:r>
       <w:r>
         <w:rPr>
@@ -634,16 +752,73 @@
           <w:szCs w:val="24"/>
           <w:highlight w:val="white"/>
         </w:rPr>
-        <w:t xml:space="preserve">a high-fat diet (HFD; 45% fat from lard, 35% carbohydrate mix of starch, maltodextrin, and sucrose, and 20% protein from casein) or a normal chow diet (NCD; 13% fat, 57% carbohydrate, </w:t>
-      </w:r>
-      <w:r>
-        <w:rPr>
-          <w:color w:val="2A2A2A"/>
-          <w:sz w:val="24"/>
-          <w:szCs w:val="24"/>
-          <w:highlight w:val="white"/>
-        </w:rPr>
-        <w:t xml:space="preserve">and 30% protein) </w:t>
+        <w:t>a high-fat diet (HFD; 45% fat from lard, 35% carbohydrate mix of starch, maltodextrin, and sucrose, and 20% protein from casein</w:t>
+      </w:r>
+      <w:ins w:id="10" w:author="Dave Bridges" w:date="2019-03-30T10:58:00Z">
+        <w:r>
+          <w:rPr>
+            <w:color w:val="2A2A2A"/>
+            <w:sz w:val="24"/>
+            <w:szCs w:val="24"/>
+            <w:highlight w:val="white"/>
+          </w:rPr>
+          <w:t xml:space="preserve">, Research Diets </w:t>
+        </w:r>
+        <w:commentRangeStart w:id="11"/>
+        <w:r>
+          <w:rPr>
+            <w:color w:val="2A2A2A"/>
+            <w:sz w:val="24"/>
+            <w:szCs w:val="24"/>
+            <w:highlight w:val="white"/>
+          </w:rPr>
+          <w:t>cat #</w:t>
+        </w:r>
+      </w:ins>
+      <w:r>
+        <w:rPr>
+          <w:color w:val="2A2A2A"/>
+          <w:sz w:val="24"/>
+          <w:szCs w:val="24"/>
+          <w:highlight w:val="white"/>
+        </w:rPr>
+        <w:t xml:space="preserve">) </w:t>
+      </w:r>
+      <w:commentRangeEnd w:id="11"/>
+      <w:r>
+        <w:rPr>
+          <w:rStyle w:val="CommentReference"/>
+        </w:rPr>
+        <w:commentReference w:id="11"/>
+      </w:r>
+      <w:r>
+        <w:rPr>
+          <w:color w:val="2A2A2A"/>
+          <w:sz w:val="24"/>
+          <w:szCs w:val="24"/>
+          <w:highlight w:val="white"/>
+        </w:rPr>
+        <w:t>or</w:t>
+      </w:r>
+      <w:ins w:id="12" w:author="Dave Bridges" w:date="2019-03-30T10:58:00Z">
+        <w:r>
+          <w:rPr>
+            <w:color w:val="2A2A2A"/>
+            <w:sz w:val="24"/>
+            <w:szCs w:val="24"/>
+            <w:highlight w:val="white"/>
+          </w:rPr>
+          <w:t xml:space="preserve"> kept on</w:t>
+        </w:r>
+      </w:ins>
+      <w:r>
+        <w:rPr>
+          <w:color w:val="2A2A2A"/>
+          <w:sz w:val="24"/>
+          <w:szCs w:val="24"/>
+          <w:highlight w:val="white"/>
+        </w:rPr>
+        <w:t xml:space="preserve"> a normal chow </w:t>
       </w:r>
       <w:r>
         <w:rPr>
@@ -653,7 +828,55 @@
           <w:highlight w:val="white"/>
         </w:rPr>
         <w:lastRenderedPageBreak/>
-        <w:t xml:space="preserve">for 12 weeks. At 22 weeks, </w:t>
+        <w:t xml:space="preserve">diet (NCD; 13% fat, 57% carbohydrate, </w:t>
+      </w:r>
+      <w:r>
+        <w:rPr>
+          <w:color w:val="2A2A2A"/>
+          <w:sz w:val="24"/>
+          <w:szCs w:val="24"/>
+          <w:highlight w:val="white"/>
+        </w:rPr>
+        <w:t>and 30% protein</w:t>
+      </w:r>
+      <w:ins w:id="13" w:author="Dave Bridges" w:date="2019-03-30T10:58:00Z">
+        <w:r>
+          <w:rPr>
+            <w:color w:val="2A2A2A"/>
+            <w:sz w:val="24"/>
+            <w:szCs w:val="24"/>
+            <w:highlight w:val="white"/>
+          </w:rPr>
+          <w:t xml:space="preserve">, </w:t>
+        </w:r>
+        <w:commentRangeStart w:id="14"/>
+        <w:r>
+          <w:rPr>
+            <w:color w:val="2A2A2A"/>
+            <w:sz w:val="24"/>
+            <w:szCs w:val="24"/>
+            <w:highlight w:val="white"/>
+          </w:rPr>
+          <w:t>Source</w:t>
+        </w:r>
+      </w:ins>
+      <w:commentRangeEnd w:id="14"/>
+      <w:ins w:id="15" w:author="Dave Bridges" w:date="2019-03-30T10:59:00Z">
+        <w:r>
+          <w:rPr>
+            <w:rStyle w:val="CommentReference"/>
+          </w:rPr>
+          <w:commentReference w:id="14"/>
+        </w:r>
+      </w:ins>
+      <w:r>
+        <w:rPr>
+          <w:color w:val="2A2A2A"/>
+          <w:sz w:val="24"/>
+          <w:szCs w:val="24"/>
+          <w:highlight w:val="white"/>
+        </w:rPr>
+        <w:t xml:space="preserve">) for 12 weeks. At 22 weeks, </w:t>
       </w:r>
       <w:r>
         <w:rPr>
@@ -663,53 +886,151 @@
         </w:rPr>
         <w:t xml:space="preserve">mice were either treated with </w:t>
       </w:r>
-      <w:proofErr w:type="spellStart"/>
-      <w:r>
-        <w:rPr>
-          <w:color w:val="2A2A2A"/>
-          <w:sz w:val="24"/>
-          <w:szCs w:val="24"/>
-          <w:highlight w:val="white"/>
-        </w:rPr>
-        <w:t>with</w:t>
-      </w:r>
-      <w:proofErr w:type="spellEnd"/>
-      <w:r>
-        <w:rPr>
-          <w:color w:val="2A2A2A"/>
-          <w:sz w:val="24"/>
-          <w:szCs w:val="24"/>
-          <w:highlight w:val="white"/>
-        </w:rPr>
-        <w:t xml:space="preserve"> vehicle (water) or 1 mg/kg/d of dexamethasone dissolved in their drinking water. All mice were provided with access to food and their respective waters </w:t>
-      </w:r>
-      <w:r>
-        <w:rPr>
-          <w:i/>
-          <w:color w:val="2A2A2A"/>
-          <w:sz w:val="24"/>
-          <w:szCs w:val="24"/>
-          <w:highlight w:val="white"/>
-        </w:rPr>
-        <w:t>ad libitum</w:t>
-      </w:r>
-      <w:r>
-        <w:rPr>
-          <w:color w:val="2A2A2A"/>
-          <w:sz w:val="24"/>
-          <w:szCs w:val="24"/>
-          <w:highlight w:val="white"/>
-        </w:rPr>
-        <w:t xml:space="preserve"> throughout the</w:t>
-      </w:r>
-      <w:r>
-        <w:rPr>
-          <w:color w:val="2A2A2A"/>
-          <w:sz w:val="24"/>
-          <w:szCs w:val="24"/>
-          <w:highlight w:val="white"/>
-        </w:rPr>
-        <w:t xml:space="preserve"> study. Food and both waters were measured weekly to determine the concentration of dexamethasone consumed per cage and volumes were averaged per mouse per cage. </w:t>
+      <w:del w:id="16" w:author="Dave Bridges" w:date="2019-03-30T10:59:00Z">
+        <w:r>
+          <w:rPr>
+            <w:color w:val="2A2A2A"/>
+            <w:sz w:val="24"/>
+            <w:szCs w:val="24"/>
+            <w:highlight w:val="white"/>
+          </w:rPr>
+          <w:delText xml:space="preserve">with </w:delText>
+        </w:r>
+      </w:del>
+      <w:r>
+        <w:rPr>
+          <w:color w:val="2A2A2A"/>
+          <w:sz w:val="24"/>
+          <w:szCs w:val="24"/>
+          <w:highlight w:val="white"/>
+        </w:rPr>
+        <w:t xml:space="preserve">vehicle (water) or 1 mg/kg/d of dexamethasone dissolved in their drinking water. All mice were provided with </w:t>
+      </w:r>
+      <w:ins w:id="17" w:author="Dave Bridges" w:date="2019-03-30T10:59:00Z">
+        <w:r>
+          <w:rPr>
+            <w:i/>
+            <w:color w:val="2A2A2A"/>
+            <w:sz w:val="24"/>
+            <w:szCs w:val="24"/>
+            <w:highlight w:val="white"/>
+          </w:rPr>
+          <w:t>ad libitum</w:t>
+        </w:r>
+        <w:r>
+          <w:rPr>
+            <w:color w:val="2A2A2A"/>
+            <w:sz w:val="24"/>
+            <w:szCs w:val="24"/>
+            <w:highlight w:val="white"/>
+          </w:rPr>
+          <w:t xml:space="preserve"> </w:t>
+        </w:r>
+      </w:ins>
+      <w:r>
+        <w:rPr>
+          <w:color w:val="2A2A2A"/>
+          <w:sz w:val="24"/>
+          <w:szCs w:val="24"/>
+          <w:highlight w:val="white"/>
+        </w:rPr>
+        <w:t xml:space="preserve">access to food and their respective waters </w:t>
+      </w:r>
+      <w:del w:id="18" w:author="Dave Bridges" w:date="2019-03-30T10:59:00Z">
+        <w:r>
+          <w:rPr>
+            <w:i/>
+            <w:color w:val="2A2A2A"/>
+            <w:sz w:val="24"/>
+            <w:szCs w:val="24"/>
+            <w:highlight w:val="white"/>
+          </w:rPr>
+          <w:delText>ad libitum</w:delText>
+        </w:r>
+        <w:r>
+          <w:rPr>
+            <w:color w:val="2A2A2A"/>
+            <w:sz w:val="24"/>
+            <w:szCs w:val="24"/>
+            <w:highlight w:val="white"/>
+          </w:rPr>
+          <w:delText xml:space="preserve"> </w:delText>
+        </w:r>
+      </w:del>
+      <w:r>
+        <w:rPr>
+          <w:color w:val="2A2A2A"/>
+          <w:sz w:val="24"/>
+          <w:szCs w:val="24"/>
+          <w:highlight w:val="white"/>
+        </w:rPr>
+        <w:t>throughout the</w:t>
+      </w:r>
+      <w:r>
+        <w:rPr>
+          <w:color w:val="2A2A2A"/>
+          <w:sz w:val="24"/>
+          <w:szCs w:val="24"/>
+          <w:highlight w:val="white"/>
+        </w:rPr>
+        <w:t xml:space="preserve"> study. Food and</w:t>
+      </w:r>
+      <w:ins w:id="19" w:author="Dave Bridges" w:date="2019-03-30T11:00:00Z">
+        <w:r>
+          <w:rPr>
+            <w:color w:val="2A2A2A"/>
+            <w:sz w:val="24"/>
+            <w:szCs w:val="24"/>
+            <w:highlight w:val="white"/>
+          </w:rPr>
+          <w:t xml:space="preserve"> liquid consumption </w:t>
+        </w:r>
+      </w:ins>
+      <w:del w:id="20" w:author="Dave Bridges" w:date="2019-03-30T11:00:00Z">
+        <w:r>
+          <w:rPr>
+            <w:color w:val="2A2A2A"/>
+            <w:sz w:val="24"/>
+            <w:szCs w:val="24"/>
+            <w:highlight w:val="white"/>
+          </w:rPr>
+          <w:delText xml:space="preserve"> both </w:delText>
+        </w:r>
+        <w:r>
+          <w:rPr>
+            <w:color w:val="2A2A2A"/>
+            <w:sz w:val="24"/>
+            <w:szCs w:val="24"/>
+            <w:highlight w:val="white"/>
+          </w:rPr>
+          <w:delText xml:space="preserve">waters </w:delText>
+        </w:r>
+      </w:del>
+      <w:r>
+        <w:rPr>
+          <w:color w:val="2A2A2A"/>
+          <w:sz w:val="24"/>
+          <w:szCs w:val="24"/>
+          <w:highlight w:val="white"/>
+        </w:rPr>
+        <w:t xml:space="preserve">were measured weekly to determine the </w:t>
+      </w:r>
+      <w:commentRangeStart w:id="21"/>
+      <w:r>
+        <w:rPr>
+          <w:color w:val="2A2A2A"/>
+          <w:sz w:val="24"/>
+          <w:szCs w:val="24"/>
+          <w:highlight w:val="white"/>
+        </w:rPr>
+        <w:t xml:space="preserve">concentration of dexamethasone consumed per cage and volumes were averaged per mouse per cage. </w:t>
+      </w:r>
+      <w:commentRangeEnd w:id="21"/>
+      <w:r>
+        <w:rPr>
+          <w:rStyle w:val="CommentReference"/>
+        </w:rPr>
+        <w:commentReference w:id="21"/>
       </w:r>
     </w:p>
     <w:p>
@@ -737,23 +1058,125 @@
           <w:highlight w:val="white"/>
         </w:rPr>
       </w:pPr>
-      <w:r>
-        <w:rPr>
-          <w:color w:val="2A2A2A"/>
-          <w:sz w:val="24"/>
-          <w:szCs w:val="24"/>
-          <w:highlight w:val="white"/>
-        </w:rPr>
-        <w:t>C57BL/6J mice were tested during treatment with vehicle (water) or dexamethason</w:t>
-      </w:r>
-      <w:r>
-        <w:rPr>
-          <w:color w:val="2A2A2A"/>
-          <w:sz w:val="24"/>
-          <w:szCs w:val="24"/>
-          <w:highlight w:val="white"/>
-        </w:rPr>
-        <w:t>e using a grip strength meter with a Chatillon digital force gauge (AMETEK). These mice were treated for six weeks with their respective waters. A grip strength baseline was established per mouse and all measurements were reported in torque(N). Mice were p</w:t>
+      <w:del w:id="22" w:author="Dave Bridges" w:date="2019-03-30T11:00:00Z">
+        <w:r>
+          <w:rPr>
+            <w:color w:val="2A2A2A"/>
+            <w:sz w:val="24"/>
+            <w:szCs w:val="24"/>
+            <w:highlight w:val="white"/>
+          </w:rPr>
+          <w:delText xml:space="preserve">C57BL/6J </w:delText>
+        </w:r>
+      </w:del>
+      <w:ins w:id="23" w:author="Dave Bridges" w:date="2019-03-30T11:00:00Z">
+        <w:r>
+          <w:rPr>
+            <w:color w:val="2A2A2A"/>
+            <w:sz w:val="24"/>
+            <w:szCs w:val="24"/>
+            <w:highlight w:val="white"/>
+          </w:rPr>
+          <w:t>M</w:t>
+        </w:r>
+      </w:ins>
+      <w:del w:id="24" w:author="Dave Bridges" w:date="2019-03-30T11:00:00Z">
+        <w:r>
+          <w:rPr>
+            <w:color w:val="2A2A2A"/>
+            <w:sz w:val="24"/>
+            <w:szCs w:val="24"/>
+            <w:highlight w:val="white"/>
+          </w:rPr>
+          <w:delText>m</w:delText>
+        </w:r>
+      </w:del>
+      <w:r>
+        <w:rPr>
+          <w:color w:val="2A2A2A"/>
+          <w:sz w:val="24"/>
+          <w:szCs w:val="24"/>
+          <w:highlight w:val="white"/>
+        </w:rPr>
+        <w:t xml:space="preserve">ice </w:t>
+      </w:r>
+      <w:proofErr w:type="gramStart"/>
+      <w:r>
+        <w:rPr>
+          <w:color w:val="2A2A2A"/>
+          <w:sz w:val="24"/>
+          <w:szCs w:val="24"/>
+          <w:highlight w:val="white"/>
+        </w:rPr>
+        <w:t>were</w:t>
+      </w:r>
+      <w:proofErr w:type="gramEnd"/>
+      <w:r>
+        <w:rPr>
+          <w:color w:val="2A2A2A"/>
+          <w:sz w:val="24"/>
+          <w:szCs w:val="24"/>
+          <w:highlight w:val="white"/>
+        </w:rPr>
+        <w:t xml:space="preserve"> tested </w:t>
+      </w:r>
+      <w:del w:id="25" w:author="Dave Bridges" w:date="2019-03-30T11:00:00Z">
+        <w:r>
+          <w:rPr>
+            <w:color w:val="2A2A2A"/>
+            <w:sz w:val="24"/>
+            <w:szCs w:val="24"/>
+            <w:highlight w:val="white"/>
+          </w:rPr>
+          <w:delText>during treatment with vehicle (water) or dexamethason</w:delText>
+        </w:r>
+        <w:r>
+          <w:rPr>
+            <w:color w:val="2A2A2A"/>
+            <w:sz w:val="24"/>
+            <w:szCs w:val="24"/>
+            <w:highlight w:val="white"/>
+          </w:rPr>
+          <w:delText xml:space="preserve">e </w:delText>
+        </w:r>
+      </w:del>
+      <w:r>
+        <w:rPr>
+          <w:color w:val="2A2A2A"/>
+          <w:sz w:val="24"/>
+          <w:szCs w:val="24"/>
+          <w:highlight w:val="white"/>
+        </w:rPr>
+        <w:t>using a grip strength meter with a Chatillon digital force gauge (AMETEK). These mice were treated for six weeks with their respective waters. A grip strength baseline was established per mouse and all measurements were reported in torque</w:t>
+      </w:r>
+      <w:ins w:id="26" w:author="Dave Bridges" w:date="2019-03-30T11:01:00Z">
+        <w:r>
+          <w:rPr>
+            <w:color w:val="2A2A2A"/>
+            <w:sz w:val="24"/>
+            <w:szCs w:val="24"/>
+            <w:highlight w:val="white"/>
+          </w:rPr>
+          <w:t xml:space="preserve"> </w:t>
+        </w:r>
+      </w:ins>
+      <w:r>
+        <w:rPr>
+          <w:color w:val="2A2A2A"/>
+          <w:sz w:val="24"/>
+          <w:szCs w:val="24"/>
+          <w:highlight w:val="white"/>
+        </w:rPr>
+        <w:t>(</w:t>
+      </w:r>
+      <w:r>
+        <w:rPr>
+          <w:color w:val="2A2A2A"/>
+          <w:sz w:val="24"/>
+          <w:szCs w:val="24"/>
+          <w:highlight w:val="white"/>
+        </w:rPr>
+        <w:t>N). Mice were p</w:t>
       </w:r>
       <w:r>
         <w:rPr>
@@ -806,7 +1229,17 @@
           <w:szCs w:val="24"/>
           <w:highlight w:val="white"/>
         </w:rPr>
-        <w:t xml:space="preserve">Mice were anesthetized using XXX in a </w:t>
+        <w:t xml:space="preserve">Mice were anesthetized using </w:t>
+      </w:r>
+      <w:commentRangeStart w:id="27"/>
+      <w:r>
+        <w:rPr>
+          <w:color w:val="2A2A2A"/>
+          <w:sz w:val="24"/>
+          <w:szCs w:val="24"/>
+          <w:highlight w:val="white"/>
+        </w:rPr>
+        <w:t xml:space="preserve">XXX in a </w:t>
       </w:r>
       <w:proofErr w:type="gramStart"/>
       <w:r>
@@ -826,7 +1259,23 @@
           <w:szCs w:val="24"/>
           <w:highlight w:val="white"/>
         </w:rPr>
-        <w:t xml:space="preserve"> All contractile properties were measured for gastro</w:t>
+        <w:t xml:space="preserve"> </w:t>
+      </w:r>
+      <w:commentRangeEnd w:id="27"/>
+      <w:r>
+        <w:rPr>
+          <w:rStyle w:val="CommentReference"/>
+        </w:rPr>
+        <w:commentReference w:id="27"/>
+      </w:r>
+      <w:r>
+        <w:rPr>
+          <w:color w:val="2A2A2A"/>
+          <w:sz w:val="24"/>
+          <w:szCs w:val="24"/>
+          <w:highlight w:val="white"/>
+        </w:rPr>
+        <w:t>All contractile properties were measured for gastro</w:t>
       </w:r>
       <w:r>
         <w:rPr>
@@ -856,25 +1305,36 @@
         </w:rPr>
         <w:t xml:space="preserve">. After the mouse was anesthetized, the right </w:t>
       </w:r>
-      <w:proofErr w:type="spellStart"/>
-      <w:r>
-        <w:rPr>
-          <w:color w:val="2A2A2A"/>
-          <w:sz w:val="24"/>
-          <w:szCs w:val="24"/>
-          <w:highlight w:val="white"/>
-        </w:rPr>
-        <w:t>gastroc</w:t>
-      </w:r>
-      <w:proofErr w:type="spellEnd"/>
-      <w:r>
-        <w:rPr>
-          <w:color w:val="2A2A2A"/>
-          <w:sz w:val="24"/>
-          <w:szCs w:val="24"/>
-          <w:highlight w:val="white"/>
-        </w:rPr>
-        <w:t xml:space="preserve"> muscle was carefully isolated and a 4–0 silk suture was tied around the distal tendon. After the tendon was secured, the tendon was cut so the hindlimb could be secured at the kne</w:t>
+      <w:ins w:id="28" w:author="Dave Bridges" w:date="2019-03-30T10:56:00Z">
+        <w:r>
+          <w:rPr>
+            <w:color w:val="2A2A2A"/>
+            <w:sz w:val="24"/>
+            <w:szCs w:val="24"/>
+            <w:highlight w:val="white"/>
+          </w:rPr>
+          <w:t xml:space="preserve">gastrocnemius </w:t>
+        </w:r>
+      </w:ins>
+      <w:del w:id="29" w:author="Dave Bridges" w:date="2019-03-30T10:56:00Z">
+        <w:r>
+          <w:rPr>
+            <w:color w:val="2A2A2A"/>
+            <w:sz w:val="24"/>
+            <w:szCs w:val="24"/>
+            <w:highlight w:val="white"/>
+          </w:rPr>
+          <w:delText xml:space="preserve">gastroc </w:delText>
+        </w:r>
+      </w:del>
+      <w:r>
+        <w:rPr>
+          <w:color w:val="2A2A2A"/>
+          <w:sz w:val="24"/>
+          <w:szCs w:val="24"/>
+          <w:highlight w:val="white"/>
+        </w:rPr>
+        <w:t>muscle was carefully isolated and a 4–0 silk suture was tied around the distal tendon. After the tendon was secured, the tendon was cut so the hindlimb could be secured at the kne</w:t>
       </w:r>
       <w:r>
         <w:rPr>
@@ -885,25 +1345,56 @@
         </w:rPr>
         <w:t xml:space="preserve">e to a fixed post. Animals were placed on a temperature-controlled platform with continual drip of saline over the </w:t>
       </w:r>
-      <w:proofErr w:type="spellStart"/>
-      <w:r>
-        <w:rPr>
-          <w:color w:val="2A2A2A"/>
-          <w:sz w:val="24"/>
-          <w:szCs w:val="24"/>
-          <w:highlight w:val="white"/>
-        </w:rPr>
-        <w:t>gastroc</w:t>
-      </w:r>
-      <w:proofErr w:type="spellEnd"/>
-      <w:r>
-        <w:rPr>
-          <w:color w:val="2A2A2A"/>
-          <w:sz w:val="24"/>
-          <w:szCs w:val="24"/>
-          <w:highlight w:val="white"/>
-        </w:rPr>
-        <w:t xml:space="preserve"> at approximately 37°C to keep with muscle </w:t>
+      <w:ins w:id="30" w:author="Dave Bridges" w:date="2019-03-30T10:56:00Z">
+        <w:r>
+          <w:rPr>
+            <w:color w:val="2A2A2A"/>
+            <w:sz w:val="24"/>
+            <w:szCs w:val="24"/>
+            <w:highlight w:val="white"/>
+          </w:rPr>
+          <w:t xml:space="preserve">gastrocnemius </w:t>
+        </w:r>
+      </w:ins>
+      <w:del w:id="31" w:author="Dave Bridges" w:date="2019-03-30T10:56:00Z">
+        <w:r>
+          <w:rPr>
+            <w:color w:val="2A2A2A"/>
+            <w:sz w:val="24"/>
+            <w:szCs w:val="24"/>
+            <w:highlight w:val="white"/>
+          </w:rPr>
+          <w:delText xml:space="preserve">gastroc </w:delText>
+        </w:r>
+      </w:del>
+      <w:r>
+        <w:rPr>
+          <w:color w:val="2A2A2A"/>
+          <w:sz w:val="24"/>
+          <w:szCs w:val="24"/>
+          <w:highlight w:val="white"/>
+        </w:rPr>
+        <w:t xml:space="preserve">at </w:t>
+      </w:r>
+      <w:del w:id="32" w:author="Dave Bridges" w:date="2019-03-30T11:07:00Z">
+        <w:r>
+          <w:rPr>
+            <w:color w:val="2A2A2A"/>
+            <w:sz w:val="24"/>
+            <w:szCs w:val="24"/>
+            <w:highlight w:val="white"/>
+          </w:rPr>
+          <w:delText xml:space="preserve">approximately </w:delText>
+        </w:r>
+      </w:del>
+      <w:r>
+        <w:rPr>
+          <w:color w:val="2A2A2A"/>
+          <w:sz w:val="24"/>
+          <w:szCs w:val="24"/>
+          <w:highlight w:val="white"/>
+        </w:rPr>
+        <w:t xml:space="preserve">37°C to keep </w:t>
       </w:r>
       <w:r>
         <w:rPr>
@@ -913,27 +1404,38 @@
           <w:highlight w:val="white"/>
         </w:rPr>
         <w:lastRenderedPageBreak/>
-        <w:t xml:space="preserve">warm and moist. The distal tendon of the </w:t>
-      </w:r>
-      <w:proofErr w:type="spellStart"/>
-      <w:r>
-        <w:rPr>
-          <w:color w:val="2A2A2A"/>
-          <w:sz w:val="24"/>
-          <w:szCs w:val="24"/>
-          <w:highlight w:val="white"/>
-        </w:rPr>
-        <w:t>gastroc</w:t>
-      </w:r>
-      <w:proofErr w:type="spellEnd"/>
-      <w:r>
-        <w:rPr>
-          <w:color w:val="2A2A2A"/>
-          <w:sz w:val="24"/>
-          <w:szCs w:val="24"/>
-          <w:highlight w:val="white"/>
-        </w:rPr>
-        <w:t xml:space="preserve"> muscle was tied to the lever arm of a serv</w:t>
+        <w:t xml:space="preserve">with muscle warm and moist. The distal tendon of the </w:t>
+      </w:r>
+      <w:ins w:id="33" w:author="Dave Bridges" w:date="2019-03-30T10:56:00Z">
+        <w:r>
+          <w:rPr>
+            <w:color w:val="2A2A2A"/>
+            <w:sz w:val="24"/>
+            <w:szCs w:val="24"/>
+            <w:highlight w:val="white"/>
+          </w:rPr>
+          <w:t xml:space="preserve">gastrocnemius </w:t>
+        </w:r>
+      </w:ins>
+      <w:del w:id="34" w:author="Dave Bridges" w:date="2019-03-30T10:56:00Z">
+        <w:r>
+          <w:rPr>
+            <w:color w:val="2A2A2A"/>
+            <w:sz w:val="24"/>
+            <w:szCs w:val="24"/>
+            <w:highlight w:val="white"/>
+          </w:rPr>
+          <w:delText xml:space="preserve">gastroc </w:delText>
+        </w:r>
+      </w:del>
+      <w:r>
+        <w:rPr>
+          <w:color w:val="2A2A2A"/>
+          <w:sz w:val="24"/>
+          <w:szCs w:val="24"/>
+          <w:highlight w:val="white"/>
+        </w:rPr>
+        <w:t>muscle was tied to the lever arm of a serv</w:t>
       </w:r>
       <w:r>
         <w:rPr>
@@ -950,6 +1452,7 @@
         <w:shd w:val="clear" w:color="auto" w:fill="FFFFFF"/>
         <w:spacing w:line="480" w:lineRule="auto"/>
         <w:rPr>
+          <w:del w:id="35" w:author="Dave Bridges" w:date="2019-03-30T11:08:00Z"/>
           <w:color w:val="2A2A2A"/>
           <w:sz w:val="24"/>
           <w:szCs w:val="24"/>
@@ -974,12 +1477,24 @@
         </w:rPr>
         <w:t xml:space="preserve"> isometric twitch and the muscle length was altered to find the optimal length (Lo). Optimal length is the length of the muscle in which the maximal twitch force was obtained.</w:t>
       </w:r>
+      <w:ins w:id="36" w:author="Dave Bridges" w:date="2019-03-30T11:08:00Z">
+        <w:r>
+          <w:rPr>
+            <w:color w:val="2A2A2A"/>
+            <w:sz w:val="24"/>
+            <w:szCs w:val="24"/>
+            <w:highlight w:val="white"/>
+          </w:rPr>
+          <w:t xml:space="preserve">  </w:t>
+        </w:r>
+      </w:ins>
     </w:p>
     <w:p>
       <w:pPr>
         <w:shd w:val="clear" w:color="auto" w:fill="FFFFFF"/>
         <w:spacing w:line="480" w:lineRule="auto"/>
         <w:rPr>
+          <w:del w:id="37" w:author="Dave Bridges" w:date="2019-03-30T11:08:00Z"/>
           <w:color w:val="2A2A2A"/>
           <w:sz w:val="24"/>
           <w:szCs w:val="24"/>
@@ -995,25 +1510,45 @@
         </w:rPr>
         <w:t xml:space="preserve">Once Lo was found, </w:t>
       </w:r>
-      <w:proofErr w:type="spellStart"/>
-      <w:r>
-        <w:rPr>
-          <w:color w:val="2A2A2A"/>
-          <w:sz w:val="24"/>
-          <w:szCs w:val="24"/>
-          <w:highlight w:val="white"/>
-        </w:rPr>
-        <w:t>gastrocs</w:t>
-      </w:r>
-      <w:proofErr w:type="spellEnd"/>
-      <w:r>
-        <w:rPr>
-          <w:color w:val="2A2A2A"/>
-          <w:sz w:val="24"/>
-          <w:szCs w:val="24"/>
-          <w:highlight w:val="white"/>
-        </w:rPr>
-        <w:t xml:space="preserve"> were kept at that length (Lo) and the frequency of p</w:t>
+      <w:ins w:id="38" w:author="Dave Bridges" w:date="2019-03-30T11:08:00Z">
+        <w:r>
+          <w:rPr>
+            <w:color w:val="2A2A2A"/>
+            <w:sz w:val="24"/>
+            <w:szCs w:val="24"/>
+            <w:highlight w:val="white"/>
+          </w:rPr>
+          <w:t xml:space="preserve">gastrocnemius </w:t>
+        </w:r>
+        <w:r>
+          <w:rPr>
+            <w:color w:val="2A2A2A"/>
+            <w:sz w:val="24"/>
+            <w:szCs w:val="24"/>
+            <w:highlight w:val="white"/>
+          </w:rPr>
+          <w:t xml:space="preserve">muscles </w:t>
+        </w:r>
+      </w:ins>
+      <w:del w:id="39" w:author="Dave Bridges" w:date="2019-03-30T11:08:00Z">
+        <w:r>
+          <w:rPr>
+            <w:color w:val="2A2A2A"/>
+            <w:sz w:val="24"/>
+            <w:szCs w:val="24"/>
+            <w:highlight w:val="white"/>
+          </w:rPr>
+          <w:delText xml:space="preserve">gastrocs </w:delText>
+        </w:r>
+      </w:del>
+      <w:r>
+        <w:rPr>
+          <w:color w:val="2A2A2A"/>
+          <w:sz w:val="24"/>
+          <w:szCs w:val="24"/>
+          <w:highlight w:val="white"/>
+        </w:rPr>
+        <w:t>were kept at that length (Lo) and the frequency of p</w:t>
       </w:r>
       <w:r>
         <w:rPr>
@@ -1024,12 +1559,24 @@
         </w:rPr>
         <w:t>ulses was increased in increments of 300-ms to obtain maximum isometric tetanic force (Po).</w:t>
       </w:r>
+      <w:ins w:id="40" w:author="Dave Bridges" w:date="2019-03-30T11:08:00Z">
+        <w:r>
+          <w:rPr>
+            <w:color w:val="2A2A2A"/>
+            <w:sz w:val="24"/>
+            <w:szCs w:val="24"/>
+            <w:highlight w:val="white"/>
+          </w:rPr>
+          <w:t xml:space="preserve">  </w:t>
+        </w:r>
+      </w:ins>
     </w:p>
     <w:p>
       <w:pPr>
         <w:shd w:val="clear" w:color="auto" w:fill="FFFFFF"/>
         <w:spacing w:line="480" w:lineRule="auto"/>
         <w:rPr>
+          <w:ins w:id="41" w:author="Dave Bridges" w:date="2019-03-30T11:08:00Z"/>
           <w:color w:val="2A2A2A"/>
           <w:sz w:val="24"/>
           <w:szCs w:val="24"/>
@@ -1045,25 +1592,36 @@
         </w:rPr>
         <w:t xml:space="preserve">In order to measure force generated at the muscle, an electrode cuff was placed around the mid-belly of </w:t>
       </w:r>
-      <w:proofErr w:type="spellStart"/>
-      <w:r>
-        <w:rPr>
-          <w:color w:val="2A2A2A"/>
-          <w:sz w:val="24"/>
-          <w:szCs w:val="24"/>
-          <w:highlight w:val="white"/>
-        </w:rPr>
-        <w:t>gastroc</w:t>
-      </w:r>
-      <w:proofErr w:type="spellEnd"/>
-      <w:r>
-        <w:rPr>
-          <w:color w:val="2A2A2A"/>
-          <w:sz w:val="24"/>
-          <w:szCs w:val="24"/>
-          <w:highlight w:val="white"/>
-        </w:rPr>
-        <w:t xml:space="preserve"> for muscle stimulation. The process was then repeate</w:t>
+      <w:ins w:id="42" w:author="Dave Bridges" w:date="2019-03-30T10:56:00Z">
+        <w:r>
+          <w:rPr>
+            <w:color w:val="2A2A2A"/>
+            <w:sz w:val="24"/>
+            <w:szCs w:val="24"/>
+            <w:highlight w:val="white"/>
+          </w:rPr>
+          <w:t xml:space="preserve">gastrocnemius </w:t>
+        </w:r>
+      </w:ins>
+      <w:del w:id="43" w:author="Dave Bridges" w:date="2019-03-30T10:56:00Z">
+        <w:r>
+          <w:rPr>
+            <w:color w:val="2A2A2A"/>
+            <w:sz w:val="24"/>
+            <w:szCs w:val="24"/>
+            <w:highlight w:val="white"/>
+          </w:rPr>
+          <w:delText xml:space="preserve">gastroc </w:delText>
+        </w:r>
+      </w:del>
+      <w:r>
+        <w:rPr>
+          <w:color w:val="2A2A2A"/>
+          <w:sz w:val="24"/>
+          <w:szCs w:val="24"/>
+          <w:highlight w:val="white"/>
+        </w:rPr>
+        <w:t>for muscle stimulation. The process was then repeate</w:t>
       </w:r>
       <w:r>
         <w:rPr>
@@ -1082,15 +1640,6 @@
           <w:highlight w:val="white"/>
         </w:rPr>
         <w:br/>
-        <w:t>After all force measurements, both gastrocnemius and quadricep muscles were dissected, weighed, and snap frozen in liquid nitrogen. Mice were sacrificed under anesthesia and muscles were stored at -80℃.</w:t>
-      </w:r>
-    </w:p>
-    <w:p>
-      <w:pPr>
-        <w:pStyle w:val="Heading2"/>
-      </w:pPr>
-      <w:r>
-        <w:t>Histology</w:t>
       </w:r>
     </w:p>
     <w:p>
@@ -1098,6 +1647,40 @@
         <w:shd w:val="clear" w:color="auto" w:fill="FFFFFF"/>
         <w:spacing w:line="480" w:lineRule="auto"/>
         <w:rPr>
+          <w:color w:val="2A2A2A"/>
+          <w:sz w:val="24"/>
+          <w:szCs w:val="24"/>
+          <w:highlight w:val="white"/>
+        </w:rPr>
+      </w:pPr>
+      <w:r>
+        <w:rPr>
+          <w:color w:val="2A2A2A"/>
+          <w:sz w:val="24"/>
+          <w:szCs w:val="24"/>
+          <w:highlight w:val="white"/>
+        </w:rPr>
+        <w:t>After all force measurements, both gastrocnemius and quadricep muscles were dissected, weighed, and snap frozen in liquid nitrogen. Mice were sacrificed under anesthesia and muscles were stored at -80℃.</w:t>
+      </w:r>
+    </w:p>
+    <w:p>
+      <w:pPr>
+        <w:pStyle w:val="Heading2"/>
+      </w:pPr>
+      <w:r>
+        <w:t>Histology</w:t>
+      </w:r>
+      <w:ins w:id="44" w:author="Dave Bridges" w:date="2019-03-30T11:09:00Z">
+        <w:r>
+          <w:t xml:space="preserve"> and Fiber Type Quantifications</w:t>
+        </w:r>
+      </w:ins>
+    </w:p>
+    <w:p>
+      <w:pPr>
+        <w:shd w:val="clear" w:color="auto" w:fill="FFFFFF"/>
+        <w:spacing w:line="480" w:lineRule="auto"/>
+        <w:rPr>
           <w:sz w:val="24"/>
           <w:szCs w:val="24"/>
         </w:rPr>
@@ -1114,7 +1697,110 @@
           <w:sz w:val="24"/>
           <w:szCs w:val="24"/>
         </w:rPr>
-        <w:t xml:space="preserve">llected and snap frozen in 2methyl-butane. Quadricep samples were sectioned at -20 degree </w:t>
+        <w:t xml:space="preserve">llected and </w:t>
+      </w:r>
+      <w:del w:id="45" w:author="Dave Bridges" w:date="2019-03-30T11:08:00Z">
+        <w:r>
+          <w:rPr>
+            <w:sz w:val="24"/>
+            <w:szCs w:val="24"/>
+          </w:rPr>
+          <w:delText xml:space="preserve">snap </w:delText>
+        </w:r>
+      </w:del>
+      <w:r>
+        <w:rPr>
+          <w:sz w:val="24"/>
+          <w:szCs w:val="24"/>
+        </w:rPr>
+        <w:t>frozen in 2</w:t>
+      </w:r>
+      <w:ins w:id="46" w:author="Dave Bridges" w:date="2019-03-30T11:08:00Z">
+        <w:r>
+          <w:rPr>
+            <w:sz w:val="24"/>
+            <w:szCs w:val="24"/>
+          </w:rPr>
+          <w:t>-</w:t>
+        </w:r>
+      </w:ins>
+      <w:r>
+        <w:rPr>
+          <w:sz w:val="24"/>
+          <w:szCs w:val="24"/>
+        </w:rPr>
+        <w:t>methyl-butane</w:t>
+      </w:r>
+      <w:ins w:id="47" w:author="Dave Bridges" w:date="2019-03-30T11:08:00Z">
+        <w:r>
+          <w:rPr>
+            <w:sz w:val="24"/>
+            <w:szCs w:val="24"/>
+          </w:rPr>
+          <w:t xml:space="preserve"> cooled under liquid nitrogen</w:t>
+        </w:r>
+      </w:ins>
+      <w:r>
+        <w:rPr>
+          <w:sz w:val="24"/>
+          <w:szCs w:val="24"/>
+        </w:rPr>
+        <w:t>. Quadricep samples were sectioned at -20</w:t>
+      </w:r>
+      <w:ins w:id="48" w:author="Dave Bridges" w:date="2019-03-30T10:56:00Z">
+        <w:r>
+          <w:rPr>
+            <w:sz w:val="24"/>
+            <w:szCs w:val="24"/>
+          </w:rPr>
+          <w:sym w:font="Symbol" w:char="F0B0"/>
+        </w:r>
+        <w:r>
+          <w:rPr>
+            <w:sz w:val="24"/>
+            <w:szCs w:val="24"/>
+          </w:rPr>
+          <w:t>C</w:t>
+        </w:r>
+      </w:ins>
+      <w:del w:id="49" w:author="Dave Bridges" w:date="2019-03-30T10:56:00Z">
+        <w:r>
+          <w:rPr>
+            <w:sz w:val="24"/>
+            <w:szCs w:val="24"/>
+          </w:rPr>
+          <w:delText xml:space="preserve"> </w:delText>
+        </w:r>
+        <w:r>
+          <w:rPr>
+            <w:sz w:val="24"/>
+            <w:szCs w:val="24"/>
+          </w:rPr>
+          <w:delText>degree celsius</w:delText>
+        </w:r>
+      </w:del>
+      <w:r>
+        <w:rPr>
+          <w:sz w:val="24"/>
+          <w:szCs w:val="24"/>
+        </w:rPr>
+        <w:t xml:space="preserve"> with a thickness of 10um through the mid-belly </w:t>
+      </w:r>
+      <w:del w:id="50" w:author="Dave Bridges" w:date="2019-03-30T11:08:00Z">
+        <w:r>
+          <w:rPr>
+            <w:sz w:val="24"/>
+            <w:szCs w:val="24"/>
+          </w:rPr>
+          <w:delText xml:space="preserve"> </w:delText>
+        </w:r>
+      </w:del>
+      <w:r>
+        <w:rPr>
+          <w:sz w:val="24"/>
+          <w:szCs w:val="24"/>
+        </w:rPr>
+        <w:t xml:space="preserve">and mounted on </w:t>
       </w:r>
       <w:proofErr w:type="spellStart"/>
       <w:r>
@@ -1122,7 +1808,7 @@
           <w:sz w:val="24"/>
           <w:szCs w:val="24"/>
         </w:rPr>
-        <w:t>celsius</w:t>
+        <w:t>SuperFrost</w:t>
       </w:r>
       <w:proofErr w:type="spellEnd"/>
       <w:r>
@@ -1130,46 +1816,161 @@
           <w:sz w:val="24"/>
           <w:szCs w:val="24"/>
         </w:rPr>
-        <w:t xml:space="preserve"> with a thickness of 10um through the mid-</w:t>
-      </w:r>
-      <w:proofErr w:type="gramStart"/>
-      <w:r>
-        <w:rPr>
-          <w:sz w:val="24"/>
-          <w:szCs w:val="24"/>
-        </w:rPr>
-        <w:t>belly  and</w:t>
-      </w:r>
-      <w:proofErr w:type="gramEnd"/>
-      <w:r>
-        <w:rPr>
-          <w:sz w:val="24"/>
-          <w:szCs w:val="24"/>
-        </w:rPr>
-        <w:t xml:space="preserve"> mounted on </w:t>
-      </w:r>
-      <w:proofErr w:type="spellStart"/>
-      <w:r>
-        <w:rPr>
-          <w:sz w:val="24"/>
-          <w:szCs w:val="24"/>
-        </w:rPr>
-        <w:t>SuperFrost</w:t>
-      </w:r>
-      <w:proofErr w:type="spellEnd"/>
-      <w:r>
-        <w:rPr>
-          <w:sz w:val="24"/>
-          <w:szCs w:val="24"/>
-        </w:rPr>
-        <w:t xml:space="preserve"> glass slides. For analysis of fiber cross-sectional area (CSA), fibers were identifi</w:t>
-      </w:r>
-      <w:r>
-        <w:rPr>
-          <w:sz w:val="24"/>
-          <w:szCs w:val="24"/>
-        </w:rPr>
-        <w:t xml:space="preserve">ed by hematoxylin and eosin (H&amp;E staining) and the area of 200 individual fibers were averaged per mouse quadricep. For analysis of fiber-type composition, fibers were stained using β-Nicotinamide adenine dinucleotide, reduced </w:t>
+        <w:t xml:space="preserve"> glass </w:t>
+      </w:r>
+      <w:commentRangeStart w:id="51"/>
+      <w:r>
+        <w:rPr>
+          <w:sz w:val="24"/>
+          <w:szCs w:val="24"/>
+        </w:rPr>
+        <w:t>slides</w:t>
+      </w:r>
+      <w:commentRangeEnd w:id="51"/>
+      <w:r>
+        <w:rPr>
+          <w:rStyle w:val="CommentReference"/>
+        </w:rPr>
+        <w:commentReference w:id="51"/>
+      </w:r>
+      <w:r>
+        <w:rPr>
+          <w:sz w:val="24"/>
+          <w:szCs w:val="24"/>
+        </w:rPr>
+        <w:t>. For analysis of fiber cross-sectional area (CSA), fibers were identifi</w:t>
+      </w:r>
+      <w:r>
+        <w:rPr>
+          <w:sz w:val="24"/>
+          <w:szCs w:val="24"/>
+        </w:rPr>
+        <w:t>ed by hematoxylin and eosin (H&amp;E staining) and the area of 200 individual fibers w</w:t>
+      </w:r>
+      <w:ins w:id="52" w:author="Dave Bridges" w:date="2019-03-30T11:09:00Z">
+        <w:r>
+          <w:rPr>
+            <w:sz w:val="24"/>
+            <w:szCs w:val="24"/>
+          </w:rPr>
+          <w:t xml:space="preserve">as determined </w:t>
+        </w:r>
+      </w:ins>
+      <w:del w:id="53" w:author="Dave Bridges" w:date="2019-03-30T11:09:00Z">
+        <w:r>
+          <w:rPr>
+            <w:sz w:val="24"/>
+            <w:szCs w:val="24"/>
+          </w:rPr>
+          <w:delText xml:space="preserve">ere </w:delText>
+        </w:r>
+        <w:r>
+          <w:rPr>
+            <w:sz w:val="24"/>
+            <w:szCs w:val="24"/>
+          </w:rPr>
+          <w:delText xml:space="preserve">averaged </w:delText>
+        </w:r>
+      </w:del>
+      <w:r>
+        <w:rPr>
+          <w:sz w:val="24"/>
+          <w:szCs w:val="24"/>
+        </w:rPr>
+        <w:t>per mouse quadricep</w:t>
+      </w:r>
+      <w:r>
+        <w:rPr>
+          <w:sz w:val="24"/>
+          <w:szCs w:val="24"/>
+        </w:rPr>
+        <w:t>. For analysis of fiber-type</w:t>
+      </w:r>
+      <w:del w:id="54" w:author="Dave Bridges" w:date="2019-03-30T11:10:00Z">
+        <w:r>
+          <w:rPr>
+            <w:sz w:val="24"/>
+            <w:szCs w:val="24"/>
+          </w:rPr>
+          <w:delText xml:space="preserve"> composition</w:delText>
+        </w:r>
+      </w:del>
+      <w:r>
+        <w:rPr>
+          <w:sz w:val="24"/>
+          <w:szCs w:val="24"/>
+        </w:rPr>
+        <w:t xml:space="preserve">, </w:t>
+      </w:r>
+      <w:del w:id="55" w:author="Dave Bridges" w:date="2019-03-30T11:10:00Z">
+        <w:r>
+          <w:rPr>
+            <w:sz w:val="24"/>
+            <w:szCs w:val="24"/>
+          </w:rPr>
+          <w:delText xml:space="preserve">fibers </w:delText>
+        </w:r>
+      </w:del>
+      <w:ins w:id="56" w:author="Dave Bridges" w:date="2019-03-30T11:10:00Z">
+        <w:r>
+          <w:rPr>
+            <w:sz w:val="24"/>
+            <w:szCs w:val="24"/>
+          </w:rPr>
+          <w:t>muscles</w:t>
+        </w:r>
+        <w:r>
+          <w:rPr>
+            <w:sz w:val="24"/>
+            <w:szCs w:val="24"/>
+          </w:rPr>
+          <w:t xml:space="preserve"> </w:t>
+        </w:r>
+      </w:ins>
+      <w:r>
+        <w:rPr>
+          <w:sz w:val="24"/>
+          <w:szCs w:val="24"/>
+        </w:rPr>
+        <w:t xml:space="preserve">were stained using </w:t>
+      </w:r>
+      <w:del w:id="57" w:author="Dave Bridges" w:date="2019-03-30T11:10:00Z">
+        <w:r>
+          <w:rPr>
+            <w:sz w:val="24"/>
+            <w:szCs w:val="24"/>
+          </w:rPr>
+          <w:delText xml:space="preserve">β-Nicotinamide adenine dinucleotide, reduced disodium salt hydrate or </w:delText>
+        </w:r>
+      </w:del>
+      <w:commentRangeStart w:id="58"/>
+      <w:r>
+        <w:rPr>
+          <w:sz w:val="24"/>
+          <w:szCs w:val="24"/>
+        </w:rPr>
+        <w:t>NADH</w:t>
+      </w:r>
+      <w:r>
+        <w:rPr>
+          <w:sz w:val="24"/>
+          <w:szCs w:val="24"/>
+        </w:rPr>
+        <w:t>-NBT staining</w:t>
+      </w:r>
+      <w:commentRangeEnd w:id="58"/>
+      <w:r>
+        <w:rPr>
+          <w:rStyle w:val="CommentReference"/>
+        </w:rPr>
+        <w:commentReference w:id="58"/>
+      </w:r>
+      <w:r>
+        <w:rPr>
+          <w:sz w:val="24"/>
+          <w:szCs w:val="24"/>
+        </w:rPr>
+        <w:t xml:space="preserve">. Sections were imaged using 20x </w:t>
       </w:r>
       <w:r>
         <w:rPr>
@@ -1177,14 +1978,7 @@
           <w:szCs w:val="24"/>
         </w:rPr>
         <w:lastRenderedPageBreak/>
-        <w:t>disodium salt hydrate or NADH</w:t>
-      </w:r>
-      <w:r>
-        <w:rPr>
-          <w:sz w:val="24"/>
-          <w:szCs w:val="24"/>
-        </w:rPr>
-        <w:t>-NBT staining. Sections were imaged using 20x objective of an EVOS XL digital inverted microscope and measured or quantified using ImageJ.</w:t>
+        <w:t>objective of an EVOS XL digital inverted microscope and measured or quantified using ImageJ.</w:t>
       </w:r>
     </w:p>
     <w:p>
@@ -1272,9 +2066,39 @@
           <w:szCs w:val="24"/>
           <w:highlight w:val="white"/>
         </w:rPr>
-        <w:t xml:space="preserve">Media was replenished as needed until myotube differentiation was complete around one week.  Myotubes were treated with 250nm dexamethasone for either 2, 4, 8, 12, or 24 hours or left untreated. All cells will </w:t>
-      </w:r>
-      <w:proofErr w:type="gramStart"/>
+        <w:t xml:space="preserve">Media was replenished as needed until myotube differentiation was complete around one week.  Myotubes were treated with 250nm dexamethasone for either 2, 4, 8, 12, or 24 hours or left untreated. All cells </w:t>
+      </w:r>
+      <w:del w:id="59" w:author="Dave Bridges" w:date="2019-03-30T11:10:00Z">
+        <w:r>
+          <w:rPr>
+            <w:color w:val="252525"/>
+            <w:sz w:val="24"/>
+            <w:szCs w:val="24"/>
+            <w:highlight w:val="white"/>
+          </w:rPr>
+          <w:delText xml:space="preserve">will </w:delText>
+        </w:r>
+      </w:del>
+      <w:ins w:id="60" w:author="Dave Bridges" w:date="2019-03-30T11:10:00Z">
+        <w:r>
+          <w:rPr>
+            <w:color w:val="252525"/>
+            <w:sz w:val="24"/>
+            <w:szCs w:val="24"/>
+            <w:highlight w:val="white"/>
+          </w:rPr>
+          <w:t>were</w:t>
+        </w:r>
+        <w:r>
+          <w:rPr>
+            <w:color w:val="252525"/>
+            <w:sz w:val="24"/>
+            <w:szCs w:val="24"/>
+            <w:highlight w:val="white"/>
+          </w:rPr>
+          <w:t xml:space="preserve"> </w:t>
+        </w:r>
+      </w:ins>
       <w:r>
         <w:rPr>
           <w:color w:val="252525"/>
@@ -1282,9 +2106,8 @@
           <w:szCs w:val="24"/>
           <w:highlight w:val="white"/>
         </w:rPr>
-        <w:t>kept</w:t>
-      </w:r>
-      <w:proofErr w:type="gramEnd"/>
+        <w:t>kept in a 5% CO2 regulated incubator at 37 °C.</w:t>
+      </w:r>
       <w:r>
         <w:rPr>
           <w:color w:val="252525"/>
@@ -1292,8 +2115,9 @@
           <w:szCs w:val="24"/>
           <w:highlight w:val="white"/>
         </w:rPr>
-        <w:t xml:space="preserve"> in a 5% CO2 regulated incubator at 37 °C.</w:t>
-      </w:r>
+        <w:t xml:space="preserve"> After treatment, cells were homogenized in </w:t>
+      </w:r>
+      <w:proofErr w:type="spellStart"/>
       <w:r>
         <w:rPr>
           <w:color w:val="252525"/>
@@ -1301,103 +2125,154 @@
           <w:szCs w:val="24"/>
           <w:highlight w:val="white"/>
         </w:rPr>
-        <w:t xml:space="preserve"> After treatment, cells were homogenized in </w:t>
+        <w:t>TRIZol</w:t>
+      </w:r>
+      <w:proofErr w:type="spellEnd"/>
+      <w:r>
+        <w:rPr>
+          <w:color w:val="252525"/>
+          <w:sz w:val="24"/>
+          <w:szCs w:val="24"/>
+          <w:highlight w:val="white"/>
+        </w:rPr>
+        <w:t xml:space="preserve"> </w:t>
+      </w:r>
+      <w:r>
+        <w:rPr>
+          <w:color w:val="2A2A2A"/>
+          <w:sz w:val="24"/>
+          <w:szCs w:val="24"/>
+          <w:highlight w:val="white"/>
+        </w:rPr>
+        <w:t xml:space="preserve">using a </w:t>
       </w:r>
       <w:proofErr w:type="spellStart"/>
       <w:r>
         <w:rPr>
+          <w:color w:val="2A2A2A"/>
+          <w:sz w:val="24"/>
+          <w:szCs w:val="24"/>
+          <w:highlight w:val="white"/>
+        </w:rPr>
+        <w:t>TissueLyser</w:t>
+      </w:r>
+      <w:proofErr w:type="spellEnd"/>
+      <w:r>
+        <w:rPr>
+          <w:color w:val="2A2A2A"/>
+          <w:sz w:val="24"/>
+          <w:szCs w:val="24"/>
+          <w:highlight w:val="white"/>
+        </w:rPr>
+        <w:t xml:space="preserve"> II (Qiagen)</w:t>
+      </w:r>
+      <w:r>
+        <w:rPr>
           <w:color w:val="252525"/>
           <w:sz w:val="24"/>
           <w:szCs w:val="24"/>
           <w:highlight w:val="white"/>
         </w:rPr>
-        <w:t>TRIZol</w:t>
+        <w:t xml:space="preserve"> and prepared for RNA extraction </w:t>
+      </w:r>
+      <w:r>
+        <w:rPr>
+          <w:color w:val="2A2A2A"/>
+          <w:sz w:val="24"/>
+          <w:szCs w:val="24"/>
+          <w:highlight w:val="white"/>
+        </w:rPr>
+        <w:t xml:space="preserve">using a </w:t>
+      </w:r>
+      <w:proofErr w:type="spellStart"/>
+      <w:r>
+        <w:rPr>
+          <w:color w:val="2A2A2A"/>
+          <w:sz w:val="24"/>
+          <w:szCs w:val="24"/>
+          <w:highlight w:val="white"/>
+        </w:rPr>
+        <w:t>PureLink</w:t>
       </w:r>
       <w:proofErr w:type="spellEnd"/>
       <w:r>
         <w:rPr>
-          <w:color w:val="252525"/>
-          <w:sz w:val="24"/>
-          <w:szCs w:val="24"/>
-          <w:highlight w:val="white"/>
-        </w:rPr>
-        <w:t xml:space="preserve"> </w:t>
-      </w:r>
-      <w:r>
-        <w:rPr>
-          <w:color w:val="2A2A2A"/>
-          <w:sz w:val="24"/>
-          <w:szCs w:val="24"/>
-          <w:highlight w:val="white"/>
-        </w:rPr>
-        <w:t xml:space="preserve">using a </w:t>
-      </w:r>
-      <w:proofErr w:type="spellStart"/>
-      <w:r>
-        <w:rPr>
-          <w:color w:val="2A2A2A"/>
-          <w:sz w:val="24"/>
-          <w:szCs w:val="24"/>
-          <w:highlight w:val="white"/>
-        </w:rPr>
-        <w:t>TissueLyser</w:t>
-      </w:r>
-      <w:proofErr w:type="spellEnd"/>
-      <w:r>
-        <w:rPr>
-          <w:color w:val="2A2A2A"/>
-          <w:sz w:val="24"/>
-          <w:szCs w:val="24"/>
-          <w:highlight w:val="white"/>
-        </w:rPr>
-        <w:t xml:space="preserve"> II (Qiagen)</w:t>
-      </w:r>
-      <w:r>
-        <w:rPr>
-          <w:color w:val="252525"/>
-          <w:sz w:val="24"/>
-          <w:szCs w:val="24"/>
-          <w:highlight w:val="white"/>
-        </w:rPr>
-        <w:t xml:space="preserve"> and prepared for RNA extraction </w:t>
-      </w:r>
-      <w:r>
-        <w:rPr>
-          <w:color w:val="2A2A2A"/>
-          <w:sz w:val="24"/>
-          <w:szCs w:val="24"/>
-          <w:highlight w:val="white"/>
-        </w:rPr>
-        <w:t xml:space="preserve">using a </w:t>
-      </w:r>
-      <w:proofErr w:type="spellStart"/>
-      <w:r>
-        <w:rPr>
-          <w:color w:val="2A2A2A"/>
-          <w:sz w:val="24"/>
-          <w:szCs w:val="24"/>
-          <w:highlight w:val="white"/>
-        </w:rPr>
-        <w:t>PureLink</w:t>
-      </w:r>
-      <w:proofErr w:type="spellEnd"/>
-      <w:r>
-        <w:rPr>
-          <w:color w:val="2A2A2A"/>
-          <w:sz w:val="24"/>
-          <w:szCs w:val="24"/>
-          <w:highlight w:val="white"/>
-        </w:rPr>
-        <w:t xml:space="preserve"> RNA kit (catalog no. 12183025; Life Technologies).</w:t>
+          <w:color w:val="2A2A2A"/>
+          <w:sz w:val="24"/>
+          <w:szCs w:val="24"/>
+          <w:highlight w:val="white"/>
+        </w:rPr>
+        <w:t xml:space="preserve"> RNA kit (</w:t>
+      </w:r>
+      <w:del w:id="61" w:author="Dave Bridges" w:date="2019-03-30T10:57:00Z">
+        <w:r>
+          <w:rPr>
+            <w:color w:val="2A2A2A"/>
+            <w:sz w:val="24"/>
+            <w:szCs w:val="24"/>
+            <w:highlight w:val="white"/>
+          </w:rPr>
+          <w:delText xml:space="preserve">catalog no. 12183025; </w:delText>
+        </w:r>
+      </w:del>
+      <w:r>
+        <w:rPr>
+          <w:color w:val="2A2A2A"/>
+          <w:sz w:val="24"/>
+          <w:szCs w:val="24"/>
+          <w:highlight w:val="white"/>
+        </w:rPr>
+        <w:t>Life Technologies</w:t>
+      </w:r>
+      <w:ins w:id="62" w:author="Dave Bridges" w:date="2019-03-30T10:57:00Z">
+        <w:r>
+          <w:rPr>
+            <w:color w:val="2A2A2A"/>
+            <w:sz w:val="24"/>
+            <w:szCs w:val="24"/>
+            <w:highlight w:val="white"/>
+          </w:rPr>
+          <w:t xml:space="preserve">, cat # </w:t>
+        </w:r>
+        <w:r>
+          <w:rPr>
+            <w:color w:val="2A2A2A"/>
+            <w:sz w:val="24"/>
+            <w:szCs w:val="24"/>
+            <w:highlight w:val="white"/>
+          </w:rPr>
+          <w:t>12183025</w:t>
+        </w:r>
+      </w:ins>
+      <w:r>
+        <w:rPr>
+          <w:color w:val="2A2A2A"/>
+          <w:sz w:val="24"/>
+          <w:szCs w:val="24"/>
+          <w:highlight w:val="white"/>
+        </w:rPr>
+        <w:t>).</w:t>
       </w:r>
     </w:p>
     <w:p>
       <w:pPr>
         <w:pStyle w:val="Heading2"/>
       </w:pPr>
-      <w:r>
-        <w:t>RNA</w:t>
-      </w:r>
+      <w:del w:id="63" w:author="Dave Bridges" w:date="2019-03-30T11:10:00Z">
+        <w:r>
+          <w:delText>RNA</w:delText>
+        </w:r>
+      </w:del>
+      <w:ins w:id="64" w:author="Dave Bridges" w:date="2019-03-30T11:10:00Z">
+        <w:r>
+          <w:t xml:space="preserve">mRNA </w:t>
+        </w:r>
+      </w:ins>
+      <w:ins w:id="65" w:author="Dave Bridges" w:date="2019-03-30T11:11:00Z">
+        <w:r>
+          <w:t>Quantification</w:t>
+        </w:r>
+      </w:ins>
     </w:p>
     <w:p>
       <w:pPr>
@@ -1477,7 +2352,47 @@
           <w:szCs w:val="24"/>
           <w:highlight w:val="white"/>
         </w:rPr>
-        <w:t xml:space="preserve"> RNA kit (catalog no. 12183025; Life Technologies). Complementary DNA (cDNA) was synthesized using the High Capacity cDNA Reverse Transcription Kit</w:t>
+        <w:t xml:space="preserve"> RNA kit (catalog no. 12183025; Life Technologies)</w:t>
+      </w:r>
+      <w:ins w:id="66" w:author="Dave Bridges" w:date="2019-03-30T11:11:00Z">
+        <w:r>
+          <w:rPr>
+            <w:color w:val="2A2A2A"/>
+            <w:sz w:val="24"/>
+            <w:szCs w:val="24"/>
+            <w:highlight w:val="white"/>
+          </w:rPr>
+          <w:t xml:space="preserve"> following </w:t>
+        </w:r>
+        <w:proofErr w:type="spellStart"/>
+        <w:r>
+          <w:rPr>
+            <w:color w:val="2A2A2A"/>
+            <w:sz w:val="24"/>
+            <w:szCs w:val="24"/>
+            <w:highlight w:val="white"/>
+          </w:rPr>
+          <w:t>manufacterer’s</w:t>
+        </w:r>
+        <w:proofErr w:type="spellEnd"/>
+        <w:r>
+          <w:rPr>
+            <w:color w:val="2A2A2A"/>
+            <w:sz w:val="24"/>
+            <w:szCs w:val="24"/>
+            <w:highlight w:val="white"/>
+          </w:rPr>
+          <w:t xml:space="preserve"> instructions</w:t>
+        </w:r>
+      </w:ins>
+      <w:r>
+        <w:rPr>
+          <w:color w:val="2A2A2A"/>
+          <w:sz w:val="24"/>
+          <w:szCs w:val="24"/>
+          <w:highlight w:val="white"/>
+        </w:rPr>
+        <w:t>. Complementary DNA (cDNA) was synthesized using the High Capacity cDNA Reverse Transcription Kit</w:t>
       </w:r>
       <w:r>
         <w:rPr>
@@ -1573,7 +2488,7 @@
           <w:szCs w:val="24"/>
           <w:highlight w:val="white"/>
         </w:rPr>
-        <w:t xml:space="preserve">catalog no. 4368708; Life Technologies) per </w:t>
+        <w:t xml:space="preserve">catalog no. 4368708; </w:t>
       </w:r>
       <w:r>
         <w:rPr>
@@ -1583,8 +2498,51 @@
           <w:highlight w:val="white"/>
         </w:rPr>
         <w:lastRenderedPageBreak/>
-        <w:t xml:space="preserve">recommended guidelines. Messenger RNA (mRNA) expression levels were normalized to </w:t>
-      </w:r>
+        <w:t xml:space="preserve">Life Technologies) per </w:t>
+      </w:r>
+      <w:del w:id="67" w:author="Dave Bridges" w:date="2019-03-30T11:11:00Z">
+        <w:r>
+          <w:rPr>
+            <w:color w:val="2A2A2A"/>
+            <w:sz w:val="24"/>
+            <w:szCs w:val="24"/>
+            <w:highlight w:val="white"/>
+          </w:rPr>
+          <w:delText>recommended guidelines</w:delText>
+        </w:r>
+      </w:del>
+      <w:proofErr w:type="spellStart"/>
+      <w:ins w:id="68" w:author="Dave Bridges" w:date="2019-03-30T11:11:00Z">
+        <w:r>
+          <w:rPr>
+            <w:color w:val="2A2A2A"/>
+            <w:sz w:val="24"/>
+            <w:szCs w:val="24"/>
+            <w:highlight w:val="white"/>
+          </w:rPr>
+          <w:t>manufacterers</w:t>
+        </w:r>
+        <w:proofErr w:type="spellEnd"/>
+        <w:r>
+          <w:rPr>
+            <w:color w:val="2A2A2A"/>
+            <w:sz w:val="24"/>
+            <w:szCs w:val="24"/>
+            <w:highlight w:val="white"/>
+          </w:rPr>
+          <w:t xml:space="preserve"> instructions</w:t>
+        </w:r>
+      </w:ins>
+      <w:r>
+        <w:rPr>
+          <w:color w:val="2A2A2A"/>
+          <w:sz w:val="24"/>
+          <w:szCs w:val="24"/>
+          <w:highlight w:val="white"/>
+        </w:rPr>
+        <w:t xml:space="preserve">. Messenger RNA (mRNA) expression levels were normalized to </w:t>
+      </w:r>
+      <w:commentRangeStart w:id="69"/>
       <w:r>
         <w:rPr>
           <w:i/>
@@ -1594,6 +2552,13 @@
           <w:highlight w:val="white"/>
         </w:rPr>
         <w:t xml:space="preserve">XXX </w:t>
+      </w:r>
+      <w:commentRangeEnd w:id="69"/>
+      <w:r>
+        <w:rPr>
+          <w:rStyle w:val="CommentReference"/>
+        </w:rPr>
+        <w:commentReference w:id="69"/>
       </w:r>
       <w:r>
         <w:rPr>
@@ -1616,7 +2581,7 @@
           <w:highlight w:val="white"/>
         </w:rPr>
       </w:pPr>
-      <w:commentRangeStart w:id="1"/>
+      <w:commentRangeStart w:id="70"/>
       <w:r>
         <w:rPr>
           <w:color w:val="2A2A2A"/>
@@ -2202,7 +3167,7 @@
         </w:tc>
       </w:tr>
     </w:tbl>
-    <w:commentRangeEnd w:id="1"/>
+    <w:commentRangeEnd w:id="70"/>
     <w:p>
       <w:pPr>
         <w:shd w:val="clear" w:color="auto" w:fill="FFFFFF"/>
@@ -2219,7 +3184,7 @@
         <w:rPr>
           <w:rStyle w:val="CommentReference"/>
         </w:rPr>
-        <w:commentReference w:id="1"/>
+        <w:commentReference w:id="70"/>
       </w:r>
       <w:r>
         <w:rPr>
@@ -2289,11 +3254,19 @@
       <w:pPr>
         <w:pStyle w:val="Heading2"/>
       </w:pPr>
-      <w:r>
-        <w:rPr>
-          <w:highlight w:val="white"/>
-        </w:rPr>
-        <w:t xml:space="preserve">Data Analysis and Statistics </w:t>
+      <w:del w:id="71" w:author="Dave Bridges" w:date="2019-03-30T11:11:00Z">
+        <w:r>
+          <w:rPr>
+            <w:highlight w:val="white"/>
+          </w:rPr>
+          <w:delText xml:space="preserve">Data Analysis and </w:delText>
+        </w:r>
+      </w:del>
+      <w:r>
+        <w:rPr>
+          <w:highlight w:val="white"/>
+        </w:rPr>
+        <w:t xml:space="preserve">Statistics </w:t>
       </w:r>
       <w:r>
         <w:tab/>
@@ -2313,14 +3286,121 @@
           <w:sz w:val="24"/>
           <w:szCs w:val="24"/>
         </w:rPr>
-        <w:t>All results are represented as mean ± SEM. Two-Way ANOVA analyses were performed to test for significance and determine interactions between diet and dexamethasone treatment, if applicable. Pairwise testing was performed to check for normality and equal of</w:t>
-      </w:r>
-      <w:r>
-        <w:rPr>
-          <w:sz w:val="24"/>
-          <w:szCs w:val="24"/>
-        </w:rPr>
-        <w:t xml:space="preserve"> variances. If Shapiro-Wilks passed, a </w:t>
+        <w:t>All results are represented as mean ± SEM. Two-Way ANOVA analyses were performed to test for significance and determine interactions between diet and dexamethasone treatment</w:t>
+      </w:r>
+      <w:del w:id="72" w:author="Dave Bridges" w:date="2019-03-30T11:14:00Z">
+        <w:r>
+          <w:rPr>
+            <w:sz w:val="24"/>
+            <w:szCs w:val="24"/>
+          </w:rPr>
+          <w:delText>, if applicable</w:delText>
+        </w:r>
+      </w:del>
+      <w:r>
+        <w:rPr>
+          <w:sz w:val="24"/>
+          <w:szCs w:val="24"/>
+        </w:rPr>
+        <w:t xml:space="preserve">. Pairwise testing was performed </w:t>
+      </w:r>
+      <w:del w:id="73" w:author="Dave Bridges" w:date="2019-03-30T11:12:00Z">
+        <w:r>
+          <w:rPr>
+            <w:sz w:val="24"/>
+            <w:szCs w:val="24"/>
+          </w:rPr>
+          <w:delText xml:space="preserve">to </w:delText>
+        </w:r>
+      </w:del>
+      <w:ins w:id="74" w:author="Dave Bridges" w:date="2019-03-30T11:12:00Z">
+        <w:r>
+          <w:rPr>
+            <w:sz w:val="24"/>
+            <w:szCs w:val="24"/>
+          </w:rPr>
+          <w:t>after</w:t>
+        </w:r>
+        <w:r>
+          <w:rPr>
+            <w:sz w:val="24"/>
+            <w:szCs w:val="24"/>
+          </w:rPr>
+          <w:t xml:space="preserve"> </w:t>
+        </w:r>
+      </w:ins>
+      <w:del w:id="75" w:author="Dave Bridges" w:date="2019-03-30T11:12:00Z">
+        <w:r>
+          <w:rPr>
+            <w:sz w:val="24"/>
+            <w:szCs w:val="24"/>
+          </w:rPr>
+          <w:delText xml:space="preserve">check </w:delText>
+        </w:r>
+      </w:del>
+      <w:ins w:id="76" w:author="Dave Bridges" w:date="2019-03-30T11:12:00Z">
+        <w:r>
+          <w:rPr>
+            <w:sz w:val="24"/>
+            <w:szCs w:val="24"/>
+          </w:rPr>
+          <w:t>assessing</w:t>
+        </w:r>
+        <w:r>
+          <w:rPr>
+            <w:sz w:val="24"/>
+            <w:szCs w:val="24"/>
+          </w:rPr>
+          <w:t xml:space="preserve"> </w:t>
+        </w:r>
+      </w:ins>
+      <w:del w:id="77" w:author="Dave Bridges" w:date="2019-03-30T11:12:00Z">
+        <w:r>
+          <w:rPr>
+            <w:sz w:val="24"/>
+            <w:szCs w:val="24"/>
+          </w:rPr>
+          <w:delText xml:space="preserve">for </w:delText>
+        </w:r>
+      </w:del>
+      <w:r>
+        <w:rPr>
+          <w:sz w:val="24"/>
+          <w:szCs w:val="24"/>
+        </w:rPr>
+        <w:t>normality and equal of</w:t>
+      </w:r>
+      <w:r>
+        <w:rPr>
+          <w:sz w:val="24"/>
+          <w:szCs w:val="24"/>
+        </w:rPr>
+        <w:t xml:space="preserve"> variances. If Shapiro-Wilks </w:t>
+      </w:r>
+      <w:del w:id="78" w:author="Dave Bridges" w:date="2019-03-30T11:12:00Z">
+        <w:r>
+          <w:rPr>
+            <w:sz w:val="24"/>
+            <w:szCs w:val="24"/>
+          </w:rPr>
+          <w:delText>passed</w:delText>
+        </w:r>
+      </w:del>
+      <w:ins w:id="79" w:author="Dave Bridges" w:date="2019-03-30T11:12:00Z">
+        <w:r>
+          <w:rPr>
+            <w:sz w:val="24"/>
+            <w:szCs w:val="24"/>
+          </w:rPr>
+          <w:t>test was insignificant</w:t>
+        </w:r>
+      </w:ins>
+      <w:r>
+        <w:rPr>
+          <w:sz w:val="24"/>
+          <w:szCs w:val="24"/>
+        </w:rPr>
+        <w:t xml:space="preserve">, a </w:t>
       </w:r>
       <w:proofErr w:type="spellStart"/>
       <w:r>
@@ -2351,7 +3431,122 @@
           <w:sz w:val="24"/>
           <w:szCs w:val="24"/>
         </w:rPr>
-        <w:t>-test. Any P-value under p=0.05 was considered significant. All statistical tests were conducted using R software.</w:t>
+        <w:t xml:space="preserve">-test. Any </w:t>
+      </w:r>
+      <w:ins w:id="80" w:author="Dave Bridges" w:date="2019-03-30T11:14:00Z">
+        <w:r>
+          <w:rPr>
+            <w:sz w:val="24"/>
+            <w:szCs w:val="24"/>
+          </w:rPr>
+          <w:t>p</w:t>
+        </w:r>
+      </w:ins>
+      <w:del w:id="81" w:author="Dave Bridges" w:date="2019-03-30T11:14:00Z">
+        <w:r>
+          <w:rPr>
+            <w:sz w:val="24"/>
+            <w:szCs w:val="24"/>
+          </w:rPr>
+          <w:delText>P</w:delText>
+        </w:r>
+      </w:del>
+      <w:r>
+        <w:rPr>
+          <w:sz w:val="24"/>
+          <w:szCs w:val="24"/>
+        </w:rPr>
+        <w:t xml:space="preserve">-value under </w:t>
+      </w:r>
+      <w:del w:id="82" w:author="Dave Bridges" w:date="2019-03-30T11:14:00Z">
+        <w:r>
+          <w:rPr>
+            <w:sz w:val="24"/>
+            <w:szCs w:val="24"/>
+          </w:rPr>
+          <w:delText>p=</w:delText>
+        </w:r>
+      </w:del>
+      <w:r>
+        <w:rPr>
+          <w:sz w:val="24"/>
+          <w:szCs w:val="24"/>
+        </w:rPr>
+        <w:t xml:space="preserve">0.05 was considered significant. All statistical tests were conducted using R </w:t>
+      </w:r>
+      <w:ins w:id="83" w:author="Dave Bridges" w:date="2019-03-30T11:13:00Z">
+        <w:r>
+          <w:rPr>
+            <w:sz w:val="24"/>
+            <w:szCs w:val="24"/>
+          </w:rPr>
+          <w:t xml:space="preserve">version </w:t>
+        </w:r>
+      </w:ins>
+      <w:ins w:id="84" w:author="Dave Bridges" w:date="2019-03-30T11:14:00Z">
+        <w:r>
+          <w:rPr>
+            <w:sz w:val="24"/>
+            <w:szCs w:val="24"/>
+          </w:rPr>
+          <w:t xml:space="preserve">3.5.0 </w:t>
+        </w:r>
+      </w:ins>
+      <w:del w:id="85" w:author="Dave Bridges" w:date="2019-03-30T11:13:00Z">
+        <w:r>
+          <w:rPr>
+            <w:sz w:val="24"/>
+            <w:szCs w:val="24"/>
+          </w:rPr>
+          <w:delText>software</w:delText>
+        </w:r>
+      </w:del>
+      <w:ins w:id="86" w:author="Dave Bridges" w:date="2019-03-30T11:13:00Z">
+        <w:r>
+          <w:rPr>
+            <w:sz w:val="24"/>
+            <w:szCs w:val="24"/>
+          </w:rPr>
+          <w:fldChar w:fldCharType="begin" w:fldLock="1"/>
+        </w:r>
+      </w:ins>
+      <w:r>
+        <w:rPr>
+          <w:sz w:val="24"/>
+          <w:szCs w:val="24"/>
+        </w:rPr>
+        <w:instrText>ADDIN CSL_CITATION {"citationItems":[{"id":"ITEM-1","itemData":{"author":[{"dropping-particle":"","family":"R Core Team","given":"","non-dropping-particle":"","parse-names":false,"suffix":""}],"id":"ITEM-1","issued":{"date-parts":[["2013"]]},"publisher-place":"Vienna, Austria","title":"R: A Language and Environment for Statistical Computing","type":"article-journal"},"uris":["http://www.mendeley.com/documents/?uuid=5eba6a98-a1fe-40e4-8a4d-45ddfbf1cd0c"]}],"mendeley":{"formattedCitation":"(6)","plainTextFormattedCitation":"(6)"},"properties":{"noteIndex":0},"schema":"https://github.com/citation-style-language/schema/raw/master/csl-citation.json"}</w:instrText>
+      </w:r>
+      <w:r>
+        <w:rPr>
+          <w:sz w:val="24"/>
+          <w:szCs w:val="24"/>
+        </w:rPr>
+        <w:fldChar w:fldCharType="separate"/>
+      </w:r>
+      <w:r>
+        <w:rPr>
+          <w:noProof/>
+          <w:sz w:val="24"/>
+          <w:szCs w:val="24"/>
+        </w:rPr>
+        <w:t>(6)</w:t>
+      </w:r>
+      <w:ins w:id="87" w:author="Dave Bridges" w:date="2019-03-30T11:13:00Z">
+        <w:r>
+          <w:rPr>
+            <w:sz w:val="24"/>
+            <w:szCs w:val="24"/>
+          </w:rPr>
+          <w:fldChar w:fldCharType="end"/>
+        </w:r>
+      </w:ins>
+      <w:r>
+        <w:rPr>
+          <w:sz w:val="24"/>
+          <w:szCs w:val="24"/>
+        </w:rPr>
+        <w:t>.</w:t>
       </w:r>
       <w:r>
         <w:rPr>
@@ -2568,7 +3763,64 @@
           <w:szCs w:val="24"/>
           <w:highlight w:val="white"/>
         </w:rPr>
-        <w:t>transferred onto nitrocellulose overnight.  Nitrocellulose blots were stained with Revert Total Protein Stain (catalog no. 926-11011; Li-Cor Biosciences) for total protein. Anti-mouse and anti-rabbit fluorescent-conjugated antibodies (Invitrogen) were used</w:t>
+        <w:t>transferred onto nitrocellulose overnight.  Nitrocellulose blots were stained with Revert Total Protein Stain (catalog no. 926-11011; Li-Cor Biosciences) for total protein</w:t>
+      </w:r>
+      <w:ins w:id="88" w:author="Dave Bridges" w:date="2019-03-30T11:16:00Z">
+        <w:r>
+          <w:rPr>
+            <w:color w:val="2A2A2A"/>
+            <w:sz w:val="24"/>
+            <w:szCs w:val="24"/>
+            <w:highlight w:val="white"/>
+          </w:rPr>
+          <w:t xml:space="preserve"> following product</w:t>
+        </w:r>
+        <w:bookmarkStart w:id="89" w:name="_GoBack"/>
+        <w:bookmarkEnd w:id="89"/>
+        <w:r>
+          <w:rPr>
+            <w:color w:val="2A2A2A"/>
+            <w:sz w:val="24"/>
+            <w:szCs w:val="24"/>
+            <w:highlight w:val="white"/>
+          </w:rPr>
+          <w:t xml:space="preserve"> instructions</w:t>
+        </w:r>
+      </w:ins>
+      <w:r>
+        <w:rPr>
+          <w:color w:val="2A2A2A"/>
+          <w:sz w:val="24"/>
+          <w:szCs w:val="24"/>
+          <w:highlight w:val="white"/>
+        </w:rPr>
+        <w:t>. Anti-mouse and anti-rabbit fluorescent-conjugated antibodies (</w:t>
+      </w:r>
+      <w:commentRangeStart w:id="90"/>
+      <w:r>
+        <w:rPr>
+          <w:color w:val="2A2A2A"/>
+          <w:sz w:val="24"/>
+          <w:szCs w:val="24"/>
+          <w:highlight w:val="white"/>
+        </w:rPr>
+        <w:t>Invitrogen</w:t>
+      </w:r>
+      <w:commentRangeEnd w:id="90"/>
+      <w:r>
+        <w:rPr>
+          <w:rStyle w:val="CommentReference"/>
+        </w:rPr>
+        <w:commentReference w:id="90"/>
+      </w:r>
+      <w:r>
+        <w:rPr>
+          <w:color w:val="2A2A2A"/>
+          <w:sz w:val="24"/>
+          <w:szCs w:val="24"/>
+          <w:highlight w:val="white"/>
+        </w:rPr>
+        <w:t>) were used</w:t>
       </w:r>
       <w:r>
         <w:rPr>
@@ -2591,7 +3843,7 @@
           <w:highlight w:val="white"/>
         </w:rPr>
       </w:pPr>
-      <w:commentRangeStart w:id="2"/>
+      <w:commentRangeStart w:id="91"/>
       <w:r>
         <w:rPr>
           <w:color w:val="2A2A2A"/>
@@ -2601,12 +3853,12 @@
         </w:rPr>
         <w:t>Antibody list...</w:t>
       </w:r>
-      <w:commentRangeEnd w:id="2"/>
+      <w:commentRangeEnd w:id="91"/>
       <w:r>
         <w:rPr>
           <w:rStyle w:val="CommentReference"/>
         </w:rPr>
-        <w:commentReference w:id="2"/>
+        <w:commentReference w:id="91"/>
       </w:r>
     </w:p>
     <w:p>
@@ -2658,16 +3910,200 @@
           <w:szCs w:val="24"/>
           <w:highlight w:val="white"/>
         </w:rPr>
-        <w:t xml:space="preserve"> image scanner (Li-Cor Biosciences) was used to visualize the images. All calculation used to quantify protein concentrations were performed using version 5.2 Image Studio software (Li-Cor Bios</w:t>
-      </w:r>
-      <w:r>
-        <w:rPr>
-          <w:color w:val="2A2A2A"/>
-          <w:sz w:val="24"/>
-          <w:szCs w:val="24"/>
-          <w:highlight w:val="white"/>
-        </w:rPr>
-        <w:t>ciences) and first normalized to Revert Total Protein stained blots.</w:t>
+        <w:t xml:space="preserve"> image scanner (Li-Cor Biosciences) was used to visualize the images. </w:t>
+      </w:r>
+      <w:del w:id="92" w:author="Dave Bridges" w:date="2019-03-30T11:15:00Z">
+        <w:r>
+          <w:rPr>
+            <w:color w:val="2A2A2A"/>
+            <w:sz w:val="24"/>
+            <w:szCs w:val="24"/>
+            <w:highlight w:val="white"/>
+          </w:rPr>
+          <w:delText>All calculation used to quantify</w:delText>
+        </w:r>
+      </w:del>
+      <w:ins w:id="93" w:author="Dave Bridges" w:date="2019-03-30T11:15:00Z">
+        <w:r>
+          <w:rPr>
+            <w:color w:val="2A2A2A"/>
+            <w:sz w:val="24"/>
+            <w:szCs w:val="24"/>
+            <w:highlight w:val="white"/>
+          </w:rPr>
+          <w:t>Quantification of</w:t>
+        </w:r>
+      </w:ins>
+      <w:r>
+        <w:rPr>
+          <w:color w:val="2A2A2A"/>
+          <w:sz w:val="24"/>
+          <w:szCs w:val="24"/>
+          <w:highlight w:val="white"/>
+        </w:rPr>
+        <w:t xml:space="preserve"> protein</w:t>
+      </w:r>
+      <w:ins w:id="94" w:author="Dave Bridges" w:date="2019-03-30T11:15:00Z">
+        <w:r>
+          <w:rPr>
+            <w:color w:val="2A2A2A"/>
+            <w:sz w:val="24"/>
+            <w:szCs w:val="24"/>
+            <w:highlight w:val="white"/>
+          </w:rPr>
+          <w:t>s</w:t>
+        </w:r>
+      </w:ins>
+      <w:r>
+        <w:rPr>
+          <w:color w:val="2A2A2A"/>
+          <w:sz w:val="24"/>
+          <w:szCs w:val="24"/>
+          <w:highlight w:val="white"/>
+        </w:rPr>
+        <w:t xml:space="preserve"> </w:t>
+      </w:r>
+      <w:del w:id="95" w:author="Dave Bridges" w:date="2019-03-30T11:15:00Z">
+        <w:r>
+          <w:rPr>
+            <w:color w:val="2A2A2A"/>
+            <w:sz w:val="24"/>
+            <w:szCs w:val="24"/>
+            <w:highlight w:val="white"/>
+          </w:rPr>
+          <w:delText>concentrations were</w:delText>
+        </w:r>
+      </w:del>
+      <w:ins w:id="96" w:author="Dave Bridges" w:date="2019-03-30T11:15:00Z">
+        <w:r>
+          <w:rPr>
+            <w:color w:val="2A2A2A"/>
+            <w:sz w:val="24"/>
+            <w:szCs w:val="24"/>
+            <w:highlight w:val="white"/>
+          </w:rPr>
+          <w:t>was</w:t>
+        </w:r>
+      </w:ins>
+      <w:r>
+        <w:rPr>
+          <w:color w:val="2A2A2A"/>
+          <w:sz w:val="24"/>
+          <w:szCs w:val="24"/>
+          <w:highlight w:val="white"/>
+        </w:rPr>
+        <w:t xml:space="preserve"> </w:t>
+      </w:r>
+      <w:ins w:id="97" w:author="Dave Bridges" w:date="2019-03-30T11:15:00Z">
+        <w:r>
+          <w:rPr>
+            <w:color w:val="2A2A2A"/>
+            <w:sz w:val="24"/>
+            <w:szCs w:val="24"/>
+            <w:highlight w:val="white"/>
+          </w:rPr>
+          <w:t xml:space="preserve">done </w:t>
+        </w:r>
+      </w:ins>
+      <w:del w:id="98" w:author="Dave Bridges" w:date="2019-03-30T11:15:00Z">
+        <w:r>
+          <w:rPr>
+            <w:color w:val="2A2A2A"/>
+            <w:sz w:val="24"/>
+            <w:szCs w:val="24"/>
+            <w:highlight w:val="white"/>
+          </w:rPr>
+          <w:delText xml:space="preserve">performed </w:delText>
+        </w:r>
+      </w:del>
+      <w:r>
+        <w:rPr>
+          <w:color w:val="2A2A2A"/>
+          <w:sz w:val="24"/>
+          <w:szCs w:val="24"/>
+          <w:highlight w:val="white"/>
+        </w:rPr>
+        <w:t xml:space="preserve">using </w:t>
+      </w:r>
+      <w:del w:id="99" w:author="Dave Bridges" w:date="2019-03-30T11:15:00Z">
+        <w:r>
+          <w:rPr>
+            <w:color w:val="2A2A2A"/>
+            <w:sz w:val="24"/>
+            <w:szCs w:val="24"/>
+            <w:highlight w:val="white"/>
+          </w:rPr>
+          <w:delText xml:space="preserve">version 5.2 </w:delText>
+        </w:r>
+      </w:del>
+      <w:r>
+        <w:rPr>
+          <w:color w:val="2A2A2A"/>
+          <w:sz w:val="24"/>
+          <w:szCs w:val="24"/>
+          <w:highlight w:val="white"/>
+        </w:rPr>
+        <w:t xml:space="preserve">Image Studio </w:t>
+      </w:r>
+      <w:ins w:id="100" w:author="Dave Bridges" w:date="2019-03-30T11:15:00Z">
+        <w:r>
+          <w:rPr>
+            <w:color w:val="2A2A2A"/>
+            <w:sz w:val="24"/>
+            <w:szCs w:val="24"/>
+            <w:highlight w:val="white"/>
+          </w:rPr>
+          <w:t>version 5.2</w:t>
+        </w:r>
+      </w:ins>
+      <w:del w:id="101" w:author="Dave Bridges" w:date="2019-03-30T11:15:00Z">
+        <w:r>
+          <w:rPr>
+            <w:color w:val="2A2A2A"/>
+            <w:sz w:val="24"/>
+            <w:szCs w:val="24"/>
+            <w:highlight w:val="white"/>
+          </w:rPr>
+          <w:delText>software</w:delText>
+        </w:r>
+      </w:del>
+      <w:r>
+        <w:rPr>
+          <w:color w:val="2A2A2A"/>
+          <w:sz w:val="24"/>
+          <w:szCs w:val="24"/>
+          <w:highlight w:val="white"/>
+        </w:rPr>
+        <w:t xml:space="preserve"> (Li-Cor Bios</w:t>
+      </w:r>
+      <w:r>
+        <w:rPr>
+          <w:color w:val="2A2A2A"/>
+          <w:sz w:val="24"/>
+          <w:szCs w:val="24"/>
+          <w:highlight w:val="white"/>
+        </w:rPr>
+        <w:t xml:space="preserve">ciences) and </w:t>
+      </w:r>
+      <w:del w:id="102" w:author="Dave Bridges" w:date="2019-03-30T11:16:00Z">
+        <w:r>
+          <w:rPr>
+            <w:color w:val="2A2A2A"/>
+            <w:sz w:val="24"/>
+            <w:szCs w:val="24"/>
+            <w:highlight w:val="white"/>
+          </w:rPr>
+          <w:delText xml:space="preserve">first </w:delText>
+        </w:r>
+      </w:del>
+      <w:r>
+        <w:rPr>
+          <w:color w:val="2A2A2A"/>
+          <w:sz w:val="24"/>
+          <w:szCs w:val="24"/>
+          <w:highlight w:val="white"/>
+        </w:rPr>
+        <w:t>normalized to Revert Total Protein stained blots.</w:t>
       </w:r>
       <w:r>
         <w:rPr>
@@ -2732,7 +4168,14 @@
           <w:sz w:val="24"/>
           <w:szCs w:val="24"/>
         </w:rPr>
-        <w:t xml:space="preserve">As a test to assess the effect of glucocorticoids on muscle strength, we treated lean and obese male mice with dexamethasone for five weeks and measured four-paw grip strength. Dexamethasone treatment resulted in synergistic reductions in grip </w:t>
+        <w:t xml:space="preserve">As a test to assess the effect of glucocorticoids on muscle strength, we treated lean and obese male mice with dexamethasone for five weeks and measured four-paw grip strength. Dexamethasone treatment resulted in synergistic reductions in grip strength in </w:t>
+      </w:r>
+      <w:r>
+        <w:rPr>
+          <w:sz w:val="24"/>
+          <w:szCs w:val="24"/>
+        </w:rPr>
+        <w:t>both lean and obese mice when compared to their counterparts (Figure 1a-</w:t>
       </w:r>
       <w:r>
         <w:rPr>
@@ -2740,14 +4183,7 @@
           <w:szCs w:val="24"/>
         </w:rPr>
         <w:lastRenderedPageBreak/>
-        <w:t xml:space="preserve">strength in </w:t>
-      </w:r>
-      <w:r>
-        <w:rPr>
-          <w:sz w:val="24"/>
-          <w:szCs w:val="24"/>
-        </w:rPr>
-        <w:t>both lean and obese mice when compared to their counterparts (Figure 1a-b).  This result is consistent with studies in adult humans in which elevated salivary cortisol had a significantly higher risk of loss of grip strength than their peers</w:t>
+        <w:t>b).  This result is consistent with studies in adult humans in which elevated salivary cortisol had a significantly higher risk of loss of grip strength than their peers</w:t>
       </w:r>
       <w:r>
         <w:rPr>
@@ -2756,7 +4192,7 @@
         </w:rPr>
         <w:t xml:space="preserve"> </w:t>
       </w:r>
-      <w:commentRangeStart w:id="3"/>
+      <w:commentRangeStart w:id="103"/>
       <w:r>
         <w:rPr>
           <w:sz w:val="24"/>
@@ -2787,12 +4223,12 @@
         </w:rPr>
         <w:t>, 2008)</w:t>
       </w:r>
-      <w:commentRangeEnd w:id="3"/>
+      <w:commentRangeEnd w:id="103"/>
       <w:r>
         <w:rPr>
           <w:rStyle w:val="CommentReference"/>
         </w:rPr>
-        <w:commentReference w:id="3"/>
+        <w:commentReference w:id="103"/>
       </w:r>
       <w:r>
         <w:rPr>
@@ -2941,15 +4377,22 @@
           <w:sz w:val="24"/>
           <w:szCs w:val="24"/>
         </w:rPr>
+        <w:t>In order to examine whether changes in muscle strength were correlated to changes in or declined in proportion to mu</w:t>
+      </w:r>
+      <w:r>
+        <w:rPr>
+          <w:sz w:val="24"/>
+          <w:szCs w:val="24"/>
+        </w:rPr>
+        <w:t xml:space="preserve">scle size, we plotted a regression of force </w:t>
+      </w:r>
+      <w:r>
+        <w:rPr>
+          <w:sz w:val="24"/>
+          <w:szCs w:val="24"/>
+        </w:rPr>
         <w:lastRenderedPageBreak/>
-        <w:t>In order to examine whether changes in muscle strength were correlated to changes in or declined in proportion to mu</w:t>
-      </w:r>
-      <w:r>
-        <w:rPr>
-          <w:sz w:val="24"/>
-          <w:szCs w:val="24"/>
-        </w:rPr>
-        <w:t>scle size, we plotted a regression of force (</w:t>
+        <w:t>(</w:t>
       </w:r>
       <w:proofErr w:type="spellStart"/>
       <w:r>
@@ -3390,7 +4833,14 @@
           <w:szCs w:val="24"/>
         </w:rPr>
         <w:tab/>
-        <w:t xml:space="preserve">We then evaluated short-term dexamethasone treated animals by placing male mice on vehicle or dexamethasone for two weeks. These are the same animals and </w:t>
+        <w:t>We then evaluated short-term dexamethasone treated animals by placing male mice on vehicle or dexamethasone for two weeks. These are the same animals and muscles used for all isometric force testing. The</w:t>
+      </w:r>
+      <w:r>
+        <w:rPr>
+          <w:sz w:val="24"/>
+          <w:szCs w:val="24"/>
+        </w:rPr>
+        <w:t xml:space="preserve"> obese-dexamethasone treated animals had the smallest gastrocnemius weights and whole-muscle CSA (Figure 2c-d). At </w:t>
       </w:r>
       <w:r>
         <w:rPr>
@@ -3398,14 +4848,7 @@
           <w:szCs w:val="24"/>
         </w:rPr>
         <w:lastRenderedPageBreak/>
-        <w:t>muscles used for all isometric force testing. The</w:t>
-      </w:r>
-      <w:r>
-        <w:rPr>
-          <w:sz w:val="24"/>
-          <w:szCs w:val="24"/>
-        </w:rPr>
-        <w:t xml:space="preserve"> obese-dexamethasone treated animals had the smallest gastrocnemius weights and whole-muscle CSA (Figure 2c-d). At sacrifice, the NCD animals gastrocnemius weights were smaller by X </w:t>
+        <w:t xml:space="preserve">sacrifice, the NCD animals gastrocnemius weights were smaller by X </w:t>
       </w:r>
       <w:proofErr w:type="gramStart"/>
       <w:r>
@@ -3637,7 +5080,14 @@
           <w:sz w:val="24"/>
           <w:szCs w:val="24"/>
         </w:rPr>
-        <w:t xml:space="preserve"> fibers. Oxidative fibers or Type I fibers stained the darkest (Figure 2g).  We found no significant change </w:t>
+        <w:t xml:space="preserve"> fibers. Oxidative fibers or Type I fibers stained the darkest (Figure 2g).  We found no significant change in the ratio of oxidative to total fibers in the mice quadriceps in lean or obese. (Figure 2h) This result may be different in other types </w:t>
+      </w:r>
+      <w:r>
+        <w:rPr>
+          <w:sz w:val="24"/>
+          <w:szCs w:val="24"/>
+        </w:rPr>
+        <w:t xml:space="preserve">of muscles within the hindlimb because </w:t>
       </w:r>
       <w:r>
         <w:rPr>
@@ -3645,14 +5095,7 @@
           <w:szCs w:val="24"/>
         </w:rPr>
         <w:lastRenderedPageBreak/>
-        <w:t xml:space="preserve">in the ratio of oxidative to total fibers in the mice quadriceps in lean or obese. (Figure 2h) This result may be different in other types </w:t>
-      </w:r>
-      <w:r>
-        <w:rPr>
-          <w:sz w:val="24"/>
-          <w:szCs w:val="24"/>
-        </w:rPr>
-        <w:t>of muscles within the hindlimb because quadriceps have fairly high oxidative capacity due their mitochondrial content (Jacobs et al., 2012).</w:t>
+        <w:t>quadriceps have fairly high oxidative capacity due their mitochondrial content (Jacobs et al., 2012).</w:t>
       </w:r>
     </w:p>
     <w:p>
@@ -3767,7 +5210,7 @@
           <w:sz w:val="24"/>
           <w:szCs w:val="24"/>
         </w:rPr>
-        <w:instrText>ADDIN CSL_CITATION {"citationItems":[{"id":"ITEM-1","itemData":{"DOI":"10.1002/mus.880100509","ISBN":"0148-639X (Print)\\r0148-639X (Linking)","ISSN":"10974598","PMID":"3614257","abstract":"The combined effects of dexamethasone treatment (1 mg/Kg/day) plus denervation (DEX-DEN), were studied at 7, 13, and 28 days by microscopic, biochemical, and physiological techniques in plantaris and soleus muscles of adult rats. The results were compared with corresponding dexamethasone-treated (DEX) and denervated (DEN) muscles and appropriate controls. There was a significantly more marked atrophy of all fiber types in the DEX-DEN plantares at 7 and 13 days than in either DEX or DEN muscles. The degree of atrophy was greatest in type 2B fibers in DEX-DEN plantares. Electron microscopy revealed a severe preferential depletion of thick myofilaments in DEX-DEN plantares and solei but not in DEX or DEN muscles. The thick myofilament depletion in DEX-DEN muscles occurred in addition to a severe overall reduction of myofibrillar caliber. Gel electrophoresis showed a marked preferential decrease of myosin heavy chain in DEX-DEN plantares and solei, but not in either DEX or DEN muscles. Myosin light chains were also markedly reduced in DEX-DEN plantares and solei. In vitro physiological studies showed a marked reduction of the denervation-induced twitch potentiation in DEX-DEN solei. Maximal tetanic tension (20 Hz stimulation) per gram weight of muscle as well as the twitch-tetanus ratio was significantly reduced only in DEX-DEN solei in relation to controls. Myosin depletion in DEX-DEN muscles may be due to a severe preferential inhibition of its synthesis coupled with an accelerated catabolism.","author":[{"dropping-particle":"","family":"Rouleau","given":"Guy","non-dropping-particle":"","parse-names":false,"suffix":""},{"dropping-particle":"","family":"Karpati","given":"George","non-dropping-particle":"","parse-names":false,"suffix":""},{"dropping-particle":"","family":"Carpenter","given":"Stirling","non-dropping-particle":"","parse-names":false,"suffix":""},{"dropping-particle":"","family":"Soza","given":"Marco","non-dropping-particle":"","parse-names":false,"suffix":""},{"dropping-particle":"","family":"Prescott","given":"Steve","non-dropping-particle":"","parse-names":false,"suffix":""},{"dropping-particle":"","family":"Holland","given":"Paul","non-dropping-particle":"","parse-names":false,"suffix":""}],"container-title":"Muscle &amp; Nerve","id":"ITEM-1","issue":"5","issued":{"date-parts":[["1987"]]},"page":"428-438","title":"Glucocorticoid excess induces preferential depletion of myosin in denervated skeletal muscle fibers","type":"article-journal","volume":"10"},"uris":["http://www.mendeley.com/documents/?uuid=e4b06557-e449-4c7d-a61e-5423535cf505"]}],"mendeley":{"formattedCitation":"(6)","plainTextFormattedCitation":"(6)","previouslyFormattedCitation":"(6)"},"properties":{"noteIndex":0},"schema":"https://github.com/citation-style-language/schema/raw/master/csl-citation.json"}</w:instrText>
+        <w:instrText>ADDIN CSL_CITATION {"citationItems":[{"id":"ITEM-1","itemData":{"DOI":"10.1002/mus.880100509","ISBN":"0148-639X (Print)\\r0148-639X (Linking)","ISSN":"10974598","PMID":"3614257","abstract":"The combined effects of dexamethasone treatment (1 mg/Kg/day) plus denervation (DEX-DEN), were studied at 7, 13, and 28 days by microscopic, biochemical, and physiological techniques in plantaris and soleus muscles of adult rats. The results were compared with corresponding dexamethasone-treated (DEX) and denervated (DEN) muscles and appropriate controls. There was a significantly more marked atrophy of all fiber types in the DEX-DEN plantares at 7 and 13 days than in either DEX or DEN muscles. The degree of atrophy was greatest in type 2B fibers in DEX-DEN plantares. Electron microscopy revealed a severe preferential depletion of thick myofilaments in DEX-DEN plantares and solei but not in DEX or DEN muscles. The thick myofilament depletion in DEX-DEN muscles occurred in addition to a severe overall reduction of myofibrillar caliber. Gel electrophoresis showed a marked preferential decrease of myosin heavy chain in DEX-DEN plantares and solei, but not in either DEX or DEN muscles. Myosin light chains were also markedly reduced in DEX-DEN plantares and solei. In vitro physiological studies showed a marked reduction of the denervation-induced twitch potentiation in DEX-DEN solei. Maximal tetanic tension (20 Hz stimulation) per gram weight of muscle as well as the twitch-tetanus ratio was significantly reduced only in DEX-DEN solei in relation to controls. Myosin depletion in DEX-DEN muscles may be due to a severe preferential inhibition of its synthesis coupled with an accelerated catabolism.","author":[{"dropping-particle":"","family":"Rouleau","given":"Guy","non-dropping-particle":"","parse-names":false,"suffix":""},{"dropping-particle":"","family":"Karpati","given":"George","non-dropping-particle":"","parse-names":false,"suffix":""},{"dropping-particle":"","family":"Carpenter","given":"Stirling","non-dropping-particle":"","parse-names":false,"suffix":""},{"dropping-particle":"","family":"Soza","given":"Marco","non-dropping-particle":"","parse-names":false,"suffix":""},{"dropping-particle":"","family":"Prescott","given":"Steve","non-dropping-particle":"","parse-names":false,"suffix":""},{"dropping-particle":"","family":"Holland","given":"Paul","non-dropping-particle":"","parse-names":false,"suffix":""}],"container-title":"Muscle &amp; Nerve","id":"ITEM-1","issue":"5","issued":{"date-parts":[["1987"]]},"page":"428-438","title":"Glucocorticoid excess induces preferential depletion of myosin in denervated skeletal muscle fibers","type":"article-journal","volume":"10"},"uris":["http://www.mendeley.com/documents/?uuid=e4b06557-e449-4c7d-a61e-5423535cf505"]}],"mendeley":{"formattedCitation":"(7)","plainTextFormattedCitation":"(7)","previouslyFormattedCitation":"(6)"},"properties":{"noteIndex":0},"schema":"https://github.com/citation-style-language/schema/raw/master/csl-citation.json"}</w:instrText>
       </w:r>
       <w:r>
         <w:rPr>
@@ -3782,7 +5225,7 @@
           <w:sz w:val="24"/>
           <w:szCs w:val="24"/>
         </w:rPr>
-        <w:t>(6)</w:t>
+        <w:t>(7)</w:t>
       </w:r>
       <w:r>
         <w:rPr>
@@ -3860,7 +5303,7 @@
           <w:sz w:val="24"/>
           <w:szCs w:val="24"/>
         </w:rPr>
-        <w:instrText>ADDIN CSL_CITATION {"citationItems":[{"id":"ITEM-1","itemData":{"DOI":"10.1016/S0092-8674(04)00400-3","ISBN":"5052725647","ISSN":"0092-8674","PMID":"15109499","abstract":"Skeletal muscle atrophy is a debilitating response to fasting, disuse, cancer, and other systemic diseases. In atrophying muscles, the ubiquitin ligase, atrogin-1 (MAFbx), is dramatically induced, and this response is necessary for rapid atrophy. Here, we show that in cultured myotubes undergoing atrophy, the activity of the PI3K/AKT pathway decreases, leading to activation of Foxo transcription factors and atrogin-1 induction. IGF-1 treatment or AKT overexpression inhibits Foxo and atrogin-1 expression. Moreover, constitutively active Foxo3 acts on the atrogin-1 promoter to cause atrogin-1 transcription and dramatic atrophy of myotubes and muscle fibers. When Foxo activation is blocked by a dominant-negative construct in myotubes or by RNAi in mouse muscles in vivo, atrogin-1 induction during starvation and atrophy of myotubes induced by glucocorticoids are prevented. Thus, forkhead factor(s) play a critical role in the development of muscle atrophy, and inhibition of Foxo factors is an attractive approach to combat muscle wasting.","author":[{"dropping-particle":"","family":"Sandri","given":"Marco","non-dropping-particle":"","parse-names":false,"suffix":""},{"dropping-particle":"","family":"Sandri","given":"Claudia","non-dropping-particle":"","parse-names":false,"suffix":""},{"dropping-particle":"","family":"Gilbert","given":"Alex","non-dropping-particle":"","parse-names":false,"suffix":""},{"dropping-particle":"","family":"Skurk","given":"Carsten","non-dropping-particle":"","parse-names":false,"suffix":""},{"dropping-particle":"","family":"Calabria","given":"Elisa","non-dropping-particle":"","parse-names":false,"suffix":""},{"dropping-particle":"","family":"Picard","given":"Anne","non-dropping-particle":"","parse-names":false,"suffix":""},{"dropping-particle":"","family":"Walsh","given":"Kenneth","non-dropping-particle":"","parse-names":false,"suffix":""},{"dropping-particle":"","family":"Schiaffino","given":"Stefano","non-dropping-particle":"","parse-names":false,"suffix":""},{"dropping-particle":"","family":"Lecker","given":"Stewart H","non-dropping-particle":"","parse-names":false,"suffix":""},{"dropping-particle":"","family":"Goldberg","given":"Alfred L","non-dropping-particle":"","parse-names":false,"suffix":""}],"container-title":"Cell","id":"ITEM-1","issue":"3","issued":{"date-parts":[["2004","4","30"]]},"page":"399-412","title":"Foxo transcription factors induce the atrophy-related ubiquitin ligase atrogin-1 and cause skeletal muscle atrophy.","type":"article-journal","volume":"117"},"uris":["http://www.mendeley.com/documents/?uuid=ac8d4cb9-774a-40dc-a253-a46fe3feadb1"]},{"id":"ITEM-2","itemData":{"DOI":"10.1152/ajpendo.00646.2007","ISBN":"0193-1849 (Print)","ISSN":"0193-1849","PMID":"18612045","abstract":"The muscle specific ubiquitin E3 ligase MuRF1 has been implicated as a key regulator of muscle atrophy under a variety of conditions, such as during synthetic glucocorticoid treatment. FOXO class transcription factors have been proposed as important regulators of MuRF1 expression, but its regulation by glucocorticoids is not well understood. The MuRF1 promoter contains a near-perfect palindromic glucocorticoid response element (GRE) 200 base pairs upstream of the transcription start site. The GRE is highly conserved in the mouse, rat, and human genes along with a directly adjacent FOXO binding element (FBE). Transient transfection assays in HepG2 cells and C(2)C(12) myotubes demonstrate that the MuRF1 promoter is responsive to both the dexamethasone (DEX)-activated glucocorticoid receptor (GR) and FOXO1, whereas coexpression of GR and FOXO1 leads to a dramatic synergistic increase in reporter gene activity. Mutation of either the GRE or the FBE significantly impairs activation of the MuRF1 promoter. Consistent with these findings, DEX-induced upregulation of MuRF1 is significantly attenuated in mice expressing a homodimerization-deficient GR despite no effect on the degree of muscle loss in these mice vs. their wild-type counterparts. Finally, chromatin immunoprecipitation analysis reveals that both GR and FOXO1 bind to the endogenous MuRF1 promoter in C(2)C(12) myotubes, and IGF-I inhibition of DEX-induced MuRF1 expression correlates with the loss of FOXO1 binding. These findings present new insights into the role of the GR and FOXO family of transcription factors in the transcriptional regulation of the MuRF1 gene, a direct target of the GR in skeletal muscle.","author":[{"dropping-particle":"","family":"Waddell","given":"D. S.","non-dropping-particle":"","parse-names":false,"suffix":""},{"dropping-particle":"","family":"Baehr","given":"L. M.","non-dropping-particle":"","parse-names":false,"suffix":""},{"dropping-particle":"","family":"Brandt","given":"J.","non-dropping-particle":"van den","parse-names":false,"suffix":""},{"dropping-particle":"","family":"Johnsen","given":"S. A.","non-dropping-particle":"","parse-names":false,"suffix":""},{"dropping-particle":"","family":"Reichardt","given":"H. M.","non-dropping-particle":"","parse-names":false,"suffix":""},{"dropping-particle":"","family":"Furlow","given":"J. D.","non-dropping-particle":"","parse-names":false,"suffix":""},{"dropping-particle":"","family":"Bodine","given":"Sue C.","non-dropping-particle":"","parse-names":false,"suffix":""}],"container-title":"AJP: Endocrinology and Metabolism","id":"ITEM-2","issue":"4","issued":{"date-parts":[["2008"]]},"page":"E785-E797","title":"The glucocorticoid receptor and FOXO1 synergistically activate the skeletal muscle atrophy-associated MuRF1 gene","type":"article-journal","volume":"295"},"uris":["http://www.mendeley.com/documents/?uuid=7ba1045c-4042-4752-9d7f-11d1166ebde1"]},{"id":"ITEM-3","itemData":{"DOI":"10.1152/ajpendo.00389.2016","ISSN":"0193-1849","author":[{"dropping-particle":"","family":"Kang","given":"Seol-Hee","non-dropping-particle":"","parse-names":false,"suffix":""},{"dropping-particle":"","family":"Lee","given":"Hae-Ahm","non-dropping-particle":"","parse-names":false,"suffix":""},{"dropping-particle":"","family":"Kim","given":"Mina","non-dropping-particle":"","parse-names":false,"suffix":""},{"dropping-particle":"","family":"Lee","given":"Eunjo","non-dropping-particle":"","parse-names":false,"suffix":""},{"dropping-particle":"","family":"Sohn","given":"Uy Dong","non-dropping-particle":"","parse-names":false,"suffix":""},{"dropping-particle":"","family":"Kim","given":"Inkyeom","non-dropping-particle":"","parse-names":false,"suffix":""}],"container-title":"American Journal of Physiology-Endocrinology and Metabolism","id":"ITEM-3","issue":"6","issued":{"date-parts":[["2017","6"]]},"page":"E495-E507","title":"Forkhead box O3 plays a role in skeletal muscle atrophy through expression of E3 ubiquitin ligases MuRF-1 and atrogin-1 in Cushing’s syndrome","type":"article-journal","volume":"312"},"uris":["http://www.mendeley.com/documents/?uuid=0847b4da-d489-4996-b32d-4a53009a11c3"]}],"mendeley":{"formattedCitation":"(2, 7, 9)","plainTextFormattedCitation":"(2, 7, 9)","previouslyFormattedCitation":"(2, 7, 9)"},"properties":{"noteIndex":0},"schema":"https://github.com/citation-style-language/schema/raw/master/csl-citation.json"}</w:instrText>
+        <w:instrText>ADDIN CSL_CITATION {"citationItems":[{"id":"ITEM-1","itemData":{"DOI":"10.1016/S0092-8674(04)00400-3","ISBN":"5052725647","ISSN":"0092-8674","PMID":"15109499","abstract":"Skeletal muscle atrophy is a debilitating response to fasting, disuse, cancer, and other systemic diseases. In atrophying muscles, the ubiquitin ligase, atrogin-1 (MAFbx), is dramatically induced, and this response is necessary for rapid atrophy. Here, we show that in cultured myotubes undergoing atrophy, the activity of the PI3K/AKT pathway decreases, leading to activation of Foxo transcription factors and atrogin-1 induction. IGF-1 treatment or AKT overexpression inhibits Foxo and atrogin-1 expression. Moreover, constitutively active Foxo3 acts on the atrogin-1 promoter to cause atrogin-1 transcription and dramatic atrophy of myotubes and muscle fibers. When Foxo activation is blocked by a dominant-negative construct in myotubes or by RNAi in mouse muscles in vivo, atrogin-1 induction during starvation and atrophy of myotubes induced by glucocorticoids are prevented. Thus, forkhead factor(s) play a critical role in the development of muscle atrophy, and inhibition of Foxo factors is an attractive approach to combat muscle wasting.","author":[{"dropping-particle":"","family":"Sandri","given":"Marco","non-dropping-particle":"","parse-names":false,"suffix":""},{"dropping-particle":"","family":"Sandri","given":"Claudia","non-dropping-particle":"","parse-names":false,"suffix":""},{"dropping-particle":"","family":"Gilbert","given":"Alex","non-dropping-particle":"","parse-names":false,"suffix":""},{"dropping-particle":"","family":"Skurk","given":"Carsten","non-dropping-particle":"","parse-names":false,"suffix":""},{"dropping-particle":"","family":"Calabria","given":"Elisa","non-dropping-particle":"","parse-names":false,"suffix":""},{"dropping-particle":"","family":"Picard","given":"Anne","non-dropping-particle":"","parse-names":false,"suffix":""},{"dropping-particle":"","family":"Walsh","given":"Kenneth","non-dropping-particle":"","parse-names":false,"suffix":""},{"dropping-particle":"","family":"Schiaffino","given":"Stefano","non-dropping-particle":"","parse-names":false,"suffix":""},{"dropping-particle":"","family":"Lecker","given":"Stewart H","non-dropping-particle":"","parse-names":false,"suffix":""},{"dropping-particle":"","family":"Goldberg","given":"Alfred L","non-dropping-particle":"","parse-names":false,"suffix":""}],"container-title":"Cell","id":"ITEM-1","issue":"3","issued":{"date-parts":[["2004","4","30"]]},"page":"399-412","title":"Foxo transcription factors induce the atrophy-related ubiquitin ligase atrogin-1 and cause skeletal muscle atrophy.","type":"article-journal","volume":"117"},"uris":["http://www.mendeley.com/documents/?uuid=ac8d4cb9-774a-40dc-a253-a46fe3feadb1"]},{"id":"ITEM-2","itemData":{"DOI":"10.1152/ajpendo.00646.2007","ISBN":"0193-1849 (Print)","ISSN":"0193-1849","PMID":"18612045","abstract":"The muscle specific ubiquitin E3 ligase MuRF1 has been implicated as a key regulator of muscle atrophy under a variety of conditions, such as during synthetic glucocorticoid treatment. FOXO class transcription factors have been proposed as important regulators of MuRF1 expression, but its regulation by glucocorticoids is not well understood. The MuRF1 promoter contains a near-perfect palindromic glucocorticoid response element (GRE) 200 base pairs upstream of the transcription start site. The GRE is highly conserved in the mouse, rat, and human genes along with a directly adjacent FOXO binding element (FBE). Transient transfection assays in HepG2 cells and C(2)C(12) myotubes demonstrate that the MuRF1 promoter is responsive to both the dexamethasone (DEX)-activated glucocorticoid receptor (GR) and FOXO1, whereas coexpression of GR and FOXO1 leads to a dramatic synergistic increase in reporter gene activity. Mutation of either the GRE or the FBE significantly impairs activation of the MuRF1 promoter. Consistent with these findings, DEX-induced upregulation of MuRF1 is significantly attenuated in mice expressing a homodimerization-deficient GR despite no effect on the degree of muscle loss in these mice vs. their wild-type counterparts. Finally, chromatin immunoprecipitation analysis reveals that both GR and FOXO1 bind to the endogenous MuRF1 promoter in C(2)C(12) myotubes, and IGF-I inhibition of DEX-induced MuRF1 expression correlates with the loss of FOXO1 binding. These findings present new insights into the role of the GR and FOXO family of transcription factors in the transcriptional regulation of the MuRF1 gene, a direct target of the GR in skeletal muscle.","author":[{"dropping-particle":"","family":"Waddell","given":"D. S.","non-dropping-particle":"","parse-names":false,"suffix":""},{"dropping-particle":"","family":"Baehr","given":"L. M.","non-dropping-particle":"","parse-names":false,"suffix":""},{"dropping-particle":"","family":"Brandt","given":"J.","non-dropping-particle":"van den","parse-names":false,"suffix":""},{"dropping-particle":"","family":"Johnsen","given":"S. A.","non-dropping-particle":"","parse-names":false,"suffix":""},{"dropping-particle":"","family":"Reichardt","given":"H. M.","non-dropping-particle":"","parse-names":false,"suffix":""},{"dropping-particle":"","family":"Furlow","given":"J. D.","non-dropping-particle":"","parse-names":false,"suffix":""},{"dropping-particle":"","family":"Bodine","given":"Sue C.","non-dropping-particle":"","parse-names":false,"suffix":""}],"container-title":"AJP: Endocrinology and Metabolism","id":"ITEM-2","issue":"4","issued":{"date-parts":[["2008"]]},"page":"E785-E797","title":"The glucocorticoid receptor and FOXO1 synergistically activate the skeletal muscle atrophy-associated MuRF1 gene","type":"article-journal","volume":"295"},"uris":["http://www.mendeley.com/documents/?uuid=7ba1045c-4042-4752-9d7f-11d1166ebde1"]},{"id":"ITEM-3","itemData":{"DOI":"10.1152/ajpendo.00389.2016","ISSN":"0193-1849","author":[{"dropping-particle":"","family":"Kang","given":"Seol-Hee","non-dropping-particle":"","parse-names":false,"suffix":""},{"dropping-particle":"","family":"Lee","given":"Hae-Ahm","non-dropping-particle":"","parse-names":false,"suffix":""},{"dropping-particle":"","family":"Kim","given":"Mina","non-dropping-particle":"","parse-names":false,"suffix":""},{"dropping-particle":"","family":"Lee","given":"Eunjo","non-dropping-particle":"","parse-names":false,"suffix":""},{"dropping-particle":"","family":"Sohn","given":"Uy Dong","non-dropping-particle":"","parse-names":false,"suffix":""},{"dropping-particle":"","family":"Kim","given":"Inkyeom","non-dropping-particle":"","parse-names":false,"suffix":""}],"container-title":"American Journal of Physiology-Endocrinology and Metabolism","id":"ITEM-3","issue":"6","issued":{"date-parts":[["2017","6"]]},"page":"E495-E507","title":"Forkhead box O3 plays a role in skeletal muscle atrophy through expression of E3 ubiquitin ligases MuRF-1 and atrogin-1 in Cushing’s syndrome","type":"article-journal","volume":"312"},"uris":["http://www.mendeley.com/documents/?uuid=0847b4da-d489-4996-b32d-4a53009a11c3"]}],"mendeley":{"formattedCitation":"(2, 8, 10)","plainTextFormattedCitation":"(2, 8, 10)","previouslyFormattedCitation":"(2, 7, 9)"},"properties":{"noteIndex":0},"schema":"https://github.com/citation-style-language/schema/raw/master/csl-citation.json"}</w:instrText>
       </w:r>
       <w:r>
         <w:rPr>
@@ -3875,7 +5318,7 @@
           <w:sz w:val="24"/>
           <w:szCs w:val="24"/>
         </w:rPr>
-        <w:t>(2, 7, 9)</w:t>
+        <w:t>(2, 8, 10)</w:t>
       </w:r>
       <w:r>
         <w:rPr>
@@ -3896,7 +5339,53 @@
           <w:sz w:val="24"/>
           <w:szCs w:val="24"/>
         </w:rPr>
-        <w:t xml:space="preserve"> We chose to treat C2C12 myotubes with </w:t>
+        <w:t xml:space="preserve"> We chose to treat C2C12 myotubes with dexamethasone overtime in order to assess the expression of Foxo1, Foxo3, and well-established </w:t>
+      </w:r>
+      <w:proofErr w:type="spellStart"/>
+      <w:r>
+        <w:rPr>
+          <w:sz w:val="24"/>
+          <w:szCs w:val="24"/>
+        </w:rPr>
+        <w:t>a</w:t>
+      </w:r>
+      <w:r>
+        <w:rPr>
+          <w:sz w:val="24"/>
+          <w:szCs w:val="24"/>
+        </w:rPr>
+        <w:t>trogenes</w:t>
+      </w:r>
+      <w:proofErr w:type="spellEnd"/>
+      <w:r>
+        <w:rPr>
+          <w:sz w:val="24"/>
+          <w:szCs w:val="24"/>
+        </w:rPr>
+        <w:t xml:space="preserve">, Murf1 and Atrogin-1 (encoded by </w:t>
+      </w:r>
+      <w:r>
+        <w:rPr>
+          <w:i/>
+          <w:sz w:val="24"/>
+          <w:szCs w:val="24"/>
+        </w:rPr>
+        <w:t xml:space="preserve">Trim63 </w:t>
+      </w:r>
+      <w:r>
+        <w:rPr>
+          <w:sz w:val="24"/>
+          <w:szCs w:val="24"/>
+        </w:rPr>
+        <w:t xml:space="preserve">and </w:t>
+      </w:r>
+      <w:r>
+        <w:rPr>
+          <w:i/>
+          <w:sz w:val="24"/>
+          <w:szCs w:val="24"/>
+        </w:rPr>
+        <w:t xml:space="preserve">Fbxo32 </w:t>
       </w:r>
       <w:r>
         <w:rPr>
@@ -3904,59 +5393,6 @@
           <w:szCs w:val="24"/>
         </w:rPr>
         <w:lastRenderedPageBreak/>
-        <w:t xml:space="preserve">dexamethasone overtime in order to assess the expression of Foxo1, Foxo3, and well-established </w:t>
-      </w:r>
-      <w:proofErr w:type="spellStart"/>
-      <w:r>
-        <w:rPr>
-          <w:sz w:val="24"/>
-          <w:szCs w:val="24"/>
-        </w:rPr>
-        <w:t>a</w:t>
-      </w:r>
-      <w:r>
-        <w:rPr>
-          <w:sz w:val="24"/>
-          <w:szCs w:val="24"/>
-        </w:rPr>
-        <w:t>trogenes</w:t>
-      </w:r>
-      <w:proofErr w:type="spellEnd"/>
-      <w:r>
-        <w:rPr>
-          <w:sz w:val="24"/>
-          <w:szCs w:val="24"/>
-        </w:rPr>
-        <w:t xml:space="preserve">, Murf1 and Atrogin-1 (encoded by </w:t>
-      </w:r>
-      <w:r>
-        <w:rPr>
-          <w:i/>
-          <w:sz w:val="24"/>
-          <w:szCs w:val="24"/>
-        </w:rPr>
-        <w:t xml:space="preserve">Trim63 </w:t>
-      </w:r>
-      <w:r>
-        <w:rPr>
-          <w:sz w:val="24"/>
-          <w:szCs w:val="24"/>
-        </w:rPr>
-        <w:t xml:space="preserve">and </w:t>
-      </w:r>
-      <w:r>
-        <w:rPr>
-          <w:i/>
-          <w:sz w:val="24"/>
-          <w:szCs w:val="24"/>
-        </w:rPr>
-        <w:t xml:space="preserve">Fbxo32 </w:t>
-      </w:r>
-      <w:r>
-        <w:rPr>
-          <w:sz w:val="24"/>
-          <w:szCs w:val="24"/>
-        </w:rPr>
         <w:t xml:space="preserve">respectively) </w:t>
       </w:r>
       <w:r>
@@ -4251,15 +5687,7 @@
           <w:sz w:val="24"/>
           <w:szCs w:val="24"/>
         </w:rPr>
-        <w:t xml:space="preserve">s no significant change in FBG between treatment groups however there was a X% increase in obese animals given dexamethasone (Figure 4a). </w:t>
-      </w:r>
-      <w:r>
-        <w:rPr>
-          <w:sz w:val="24"/>
-          <w:szCs w:val="24"/>
-        </w:rPr>
-        <w:lastRenderedPageBreak/>
-        <w:t xml:space="preserve">There was a synergistic effect of obesity and dexamethasone on fasted blood glucose, P=.033. </w:t>
+        <w:t xml:space="preserve">s no significant change in FBG between treatment groups however there was a X% increase in obese animals given dexamethasone (Figure 4a). There was a synergistic effect of obesity and dexamethasone on fasted blood glucose, P=.033. </w:t>
       </w:r>
     </w:p>
     <w:p>
@@ -4276,6 +5704,7 @@
           <w:sz w:val="24"/>
           <w:szCs w:val="24"/>
         </w:rPr>
+        <w:lastRenderedPageBreak/>
         <w:t>In order to evaluate whe</w:t>
       </w:r>
       <w:r>
@@ -4402,7 +5831,7 @@
           <w:sz w:val="24"/>
           <w:szCs w:val="24"/>
         </w:rPr>
-        <w:t xml:space="preserve">function </w:t>
+        <w:t>function</w:t>
       </w:r>
       <w:r>
         <w:rPr>
@@ -4411,7 +5840,14 @@
         </w:rPr>
         <w:t xml:space="preserve"> </w:t>
       </w:r>
-      <w:commentRangeStart w:id="4"/>
+      <w:r>
+        <w:rPr>
+          <w:sz w:val="24"/>
+          <w:szCs w:val="24"/>
+        </w:rPr>
+        <w:t xml:space="preserve"> </w:t>
+      </w:r>
+      <w:commentRangeStart w:id="104"/>
       <w:r>
         <w:rPr>
           <w:sz w:val="24"/>
@@ -4468,12 +5904,12 @@
         </w:rPr>
         <w:t xml:space="preserve"> et al. 2004). </w:t>
       </w:r>
-      <w:commentRangeEnd w:id="4"/>
+      <w:commentRangeEnd w:id="104"/>
       <w:r>
         <w:rPr>
           <w:rStyle w:val="CommentReference"/>
         </w:rPr>
-        <w:commentReference w:id="4"/>
+        <w:commentReference w:id="104"/>
       </w:r>
       <w:proofErr w:type="gramStart"/>
       <w:r>
@@ -4529,15 +5965,22 @@
           <w:sz w:val="24"/>
           <w:szCs w:val="24"/>
         </w:rPr>
+        <w:t xml:space="preserve">Not only are glucocorticoids shown to induce changes in type II muscle fibers, there are a variety of conditions and lifestyle factors such a bed-rest that also lead to other significant myofiber changes. For instance, </w:t>
+      </w:r>
+      <w:r>
+        <w:rPr>
+          <w:sz w:val="24"/>
+          <w:szCs w:val="24"/>
+        </w:rPr>
+        <w:t xml:space="preserve">disuse atrophy as a result of </w:t>
+      </w:r>
+      <w:r>
+        <w:rPr>
+          <w:sz w:val="24"/>
+          <w:szCs w:val="24"/>
+        </w:rPr>
         <w:lastRenderedPageBreak/>
-        <w:t xml:space="preserve">Not only are glucocorticoids shown to induce changes in type II muscle fibers, there are a variety of conditions and lifestyle factors such a bed-rest that also lead to other significant myofiber changes. For instance, </w:t>
-      </w:r>
-      <w:r>
-        <w:rPr>
-          <w:sz w:val="24"/>
-          <w:szCs w:val="24"/>
-        </w:rPr>
-        <w:t>disuse atrophy as a result of denervation or immobilization of a limb, is shown to reduce type I fiber size and muscle mass</w:t>
+        <w:t>denervation or immobilization of a limb, is shown to reduce type I fiber size and muscle mass</w:t>
       </w:r>
       <w:r>
         <w:rPr>
@@ -4546,7 +5989,7 @@
         </w:rPr>
         <w:t xml:space="preserve"> </w:t>
       </w:r>
-      <w:commentRangeStart w:id="5"/>
+      <w:commentRangeStart w:id="105"/>
       <w:r>
         <w:rPr>
           <w:sz w:val="24"/>
@@ -4554,12 +5997,12 @@
         </w:rPr>
         <w:t xml:space="preserve">(Nicks et. al., 1989, Rouleau et al., 1987, Trappe et al., 2004). </w:t>
       </w:r>
-      <w:commentRangeEnd w:id="5"/>
+      <w:commentRangeEnd w:id="105"/>
       <w:r>
         <w:rPr>
           <w:rStyle w:val="CommentReference"/>
         </w:rPr>
-        <w:commentReference w:id="5"/>
+        <w:commentReference w:id="105"/>
       </w:r>
       <w:r>
         <w:rPr>
@@ -4603,7 +6046,14 @@
           <w:sz w:val="24"/>
           <w:szCs w:val="24"/>
         </w:rPr>
-        <w:t xml:space="preserve">fibers </w:t>
+        <w:t>fibers</w:t>
+      </w:r>
+      <w:r>
+        <w:rPr>
+          <w:sz w:val="24"/>
+          <w:szCs w:val="24"/>
+        </w:rPr>
+        <w:t xml:space="preserve"> </w:t>
       </w:r>
       <w:r>
         <w:rPr>
@@ -4620,7 +6070,7 @@
         </w:rPr>
         <w:t xml:space="preserve"> </w:t>
       </w:r>
-      <w:commentRangeStart w:id="6"/>
+      <w:commentRangeStart w:id="106"/>
       <w:r>
         <w:rPr>
           <w:sz w:val="24"/>
@@ -4644,12 +6094,12 @@
         </w:rPr>
         <w:t xml:space="preserve"> et al., 2016, Stevenson et al., 2003) </w:t>
       </w:r>
-      <w:commentRangeEnd w:id="6"/>
+      <w:commentRangeEnd w:id="106"/>
       <w:r>
         <w:rPr>
           <w:rStyle w:val="CommentReference"/>
         </w:rPr>
-        <w:commentReference w:id="6"/>
+        <w:commentReference w:id="106"/>
       </w:r>
       <w:r>
         <w:rPr>
@@ -4665,7 +6115,7 @@
         </w:rPr>
         <w:t xml:space="preserve"> both that quantity and size of Type 2 fibers in muscles in mice and rats </w:t>
       </w:r>
-      <w:commentRangeStart w:id="7"/>
+      <w:commentRangeStart w:id="107"/>
       <w:r>
         <w:rPr>
           <w:sz w:val="24"/>
@@ -4673,12 +6123,12 @@
         </w:rPr>
         <w:t xml:space="preserve">(Ma et al., 2003). </w:t>
       </w:r>
-      <w:commentRangeEnd w:id="7"/>
+      <w:commentRangeEnd w:id="107"/>
       <w:r>
         <w:rPr>
           <w:rStyle w:val="CommentReference"/>
         </w:rPr>
-        <w:commentReference w:id="7"/>
+        <w:commentReference w:id="107"/>
       </w:r>
       <w:r>
         <w:rPr>
@@ -4718,7 +6168,14 @@
           <w:sz w:val="24"/>
           <w:szCs w:val="24"/>
         </w:rPr>
-        <w:t xml:space="preserve">one to the effect of glucocorticoids </w:t>
+        <w:t>one to the effect of glucocorticoids</w:t>
+      </w:r>
+      <w:r>
+        <w:rPr>
+          <w:sz w:val="24"/>
+          <w:szCs w:val="24"/>
+        </w:rPr>
+        <w:t xml:space="preserve"> </w:t>
       </w:r>
       <w:r>
         <w:rPr>
@@ -4763,7 +6220,7 @@
         </w:rPr>
         <w:t xml:space="preserve"> </w:t>
       </w:r>
-      <w:commentRangeStart w:id="8"/>
+      <w:commentRangeStart w:id="108"/>
       <w:r>
         <w:rPr>
           <w:sz w:val="24"/>
@@ -4803,12 +6260,12 @@
         </w:rPr>
         <w:t>, 1982, Livingstone et al., 1981)</w:t>
       </w:r>
-      <w:commentRangeEnd w:id="8"/>
+      <w:commentRangeEnd w:id="108"/>
       <w:r>
         <w:rPr>
           <w:rStyle w:val="CommentReference"/>
         </w:rPr>
-        <w:commentReference w:id="8"/>
+        <w:commentReference w:id="108"/>
       </w:r>
       <w:r>
         <w:rPr>
@@ -4822,7 +6279,64 @@
           <w:sz w:val="24"/>
           <w:szCs w:val="24"/>
         </w:rPr>
-        <w:t xml:space="preserve">dexamethasone for two weeks had no significant reduction in mean fiber CSA in their solei but had significant reduction in their plantares muscles, which have higher type II </w:t>
+        <w:t xml:space="preserve">dexamethasone for two weeks had no significant reduction in mean fiber CSA in their solei but had significant reduction in their plantares muscles, which have higher type II fiber composition </w:t>
+      </w:r>
+      <w:r>
+        <w:rPr>
+          <w:sz w:val="24"/>
+          <w:szCs w:val="24"/>
+        </w:rPr>
+        <w:fldChar w:fldCharType="begin" w:fldLock="1"/>
+      </w:r>
+      <w:r>
+        <w:rPr>
+          <w:sz w:val="24"/>
+          <w:szCs w:val="24"/>
+        </w:rPr>
+        <w:instrText>ADDIN CSL_CITATION {"citationItems":[{"id":"ITEM-1","itemData":{"DOI":"10.1002/mus.880100509","ISBN":"0148-639X (Print)\\r0148-639X (Linking)","ISSN":"10974598","PMID":"3614257","abstract":"The combined effects of dexamethasone treatment (1 mg/Kg/day) plus denervation (DEX-DEN), were studied at 7, 13, and 28 days by microscopic, biochemical, and physiological techniques in plantaris and soleus muscles of adult rats. The results were compared with corresponding dexamethasone-treated (DEX) and denervated (DEN) muscles and appropriate controls. There was a significantly more marked atrophy of all fiber types in the DEX-DEN plantares at 7 and 13 days than in either DEX or DEN muscles. The degree of atrophy was greatest in type 2B fibers in DEX-DEN plantares. Electron microscopy revealed a severe preferential depletion of thick myofilaments in DEX-DEN plantares and solei but not in DEX or DEN muscles. The thick myofilament depletion in DEX-DEN muscles occurred in addition to a severe overall reduction of myofibrillar caliber. Gel electrophoresis showed a marked preferential decrease of myosin heavy chain in DEX-DEN plantares and solei, but not in either DEX or DEN muscles. Myosin light chains were also markedly reduced in DEX-DEN plantares and solei. In vitro physiological studies showed a marked reduction of the denervation-induced twitch potentiation in DEX-DEN solei. Maximal tetanic tension (20 Hz stimulation) per gram weight of muscle as well as the twitch-tetanus ratio was significantly reduced only in DEX-DEN solei in relation to controls. Myosin depletion in DEX-DEN muscles may be due to a severe preferential inhibition of its synthesis coupled with an accelerated catabolism.","author":[{"dropping-particle":"","family":"Rouleau","given":"Guy","non-dropping-particle":"","parse-names":false,"suffix":""},{"dropping-particle":"","family":"Karpati","given":"George","non-dropping-particle":"","parse-names":false,"suffix":""},{"dropping-particle":"","family":"Carpenter","given":"Stirling","non-dropping-particle":"","parse-names":false,"suffix":""},{"dropping-particle":"","family":"Soza","given":"Marco","non-dropping-particle":"","parse-names":false,"suffix":""},{"dropping-particle":"","family":"Prescott","given":"Steve","non-dropping-particle":"","parse-names":false,"suffix":""},{"dropping-particle":"","family":"Holland","given":"Paul","non-dropping-particle":"","parse-names":false,"suffix":""}],"container-title":"Muscle &amp; Nerve","id":"ITEM-1","issue":"5","issued":{"date-parts":[["1987"]]},"page":"428-438","title":"Glucocorticoid excess induces preferential depletion of myosin in denervated skeletal muscle fibers","type":"article-journal","volume":"10"},"uris":["http://www.mendeley.com/documents/?uuid=e4b06557-e449-4c7d-a61e-5423535cf505"]}],"mendeley":{"formattedCitation":"(7)","plainTextFormattedCitation":"(7)","previouslyFormattedCitation":"(6)"},"properties":{"noteIndex":0},"schema":"https://github.com/citation-style-language/schema/raw/master/csl-citation.json"}</w:instrText>
+      </w:r>
+      <w:r>
+        <w:rPr>
+          <w:sz w:val="24"/>
+          <w:szCs w:val="24"/>
+        </w:rPr>
+        <w:fldChar w:fldCharType="separate"/>
+      </w:r>
+      <w:r>
+        <w:rPr>
+          <w:noProof/>
+          <w:sz w:val="24"/>
+          <w:szCs w:val="24"/>
+        </w:rPr>
+        <w:t>(7)</w:t>
+      </w:r>
+      <w:r>
+        <w:rPr>
+          <w:sz w:val="24"/>
+          <w:szCs w:val="24"/>
+        </w:rPr>
+        <w:fldChar w:fldCharType="end"/>
+      </w:r>
+      <w:r>
+        <w:rPr>
+          <w:sz w:val="24"/>
+          <w:szCs w:val="24"/>
+        </w:rPr>
+        <w:t>.</w:t>
+      </w:r>
+      <w:r>
+        <w:rPr>
+          <w:sz w:val="24"/>
+          <w:szCs w:val="24"/>
+        </w:rPr>
+        <w:t xml:space="preserve"> We evaluated fibers within the mouse qua</w:t>
+      </w:r>
+      <w:r>
+        <w:rPr>
+          <w:sz w:val="24"/>
+          <w:szCs w:val="24"/>
+        </w:rPr>
+        <w:t xml:space="preserve">driceps. It also possible that we would see more dramatic changes in the forces generated by other muscles, than the gastrocnemius we tested, that have higher in type II fiber content. Studies have </w:t>
       </w:r>
       <w:r>
         <w:rPr>
@@ -4830,64 +6344,7 @@
           <w:szCs w:val="24"/>
         </w:rPr>
         <w:lastRenderedPageBreak/>
-        <w:t xml:space="preserve">fiber composition </w:t>
-      </w:r>
-      <w:r>
-        <w:rPr>
-          <w:sz w:val="24"/>
-          <w:szCs w:val="24"/>
-        </w:rPr>
-        <w:fldChar w:fldCharType="begin" w:fldLock="1"/>
-      </w:r>
-      <w:r>
-        <w:rPr>
-          <w:sz w:val="24"/>
-          <w:szCs w:val="24"/>
-        </w:rPr>
-        <w:instrText>ADDIN CSL_CITATION {"citationItems":[{"id":"ITEM-1","itemData":{"DOI":"10.1002/mus.880100509","ISBN":"0148-639X (Print)\\r0148-639X (Linking)","ISSN":"10974598","PMID":"3614257","abstract":"The combined effects of dexamethasone treatment (1 mg/Kg/day) plus denervation (DEX-DEN), were studied at 7, 13, and 28 days by microscopic, biochemical, and physiological techniques in plantaris and soleus muscles of adult rats. The results were compared with corresponding dexamethasone-treated (DEX) and denervated (DEN) muscles and appropriate controls. There was a significantly more marked atrophy of all fiber types in the DEX-DEN plantares at 7 and 13 days than in either DEX or DEN muscles. The degree of atrophy was greatest in type 2B fibers in DEX-DEN plantares. Electron microscopy revealed a severe preferential depletion of thick myofilaments in DEX-DEN plantares and solei but not in DEX or DEN muscles. The thick myofilament depletion in DEX-DEN muscles occurred in addition to a severe overall reduction of myofibrillar caliber. Gel electrophoresis showed a marked preferential decrease of myosin heavy chain in DEX-DEN plantares and solei, but not in either DEX or DEN muscles. Myosin light chains were also markedly reduced in DEX-DEN plantares and solei. In vitro physiological studies showed a marked reduction of the denervation-induced twitch potentiation in DEX-DEN solei. Maximal tetanic tension (20 Hz stimulation) per gram weight of muscle as well as the twitch-tetanus ratio was significantly reduced only in DEX-DEN solei in relation to controls. Myosin depletion in DEX-DEN muscles may be due to a severe preferential inhibition of its synthesis coupled with an accelerated catabolism.","author":[{"dropping-particle":"","family":"Rouleau","given":"Guy","non-dropping-particle":"","parse-names":false,"suffix":""},{"dropping-particle":"","family":"Karpati","given":"George","non-dropping-particle":"","parse-names":false,"suffix":""},{"dropping-particle":"","family":"Carpenter","given":"Stirling","non-dropping-particle":"","parse-names":false,"suffix":""},{"dropping-particle":"","family":"Soza","given":"Marco","non-dropping-particle":"","parse-names":false,"suffix":""},{"dropping-particle":"","family":"Prescott","given":"Steve","non-dropping-particle":"","parse-names":false,"suffix":""},{"dropping-particle":"","family":"Holland","given":"Paul","non-dropping-particle":"","parse-names":false,"suffix":""}],"container-title":"Muscle &amp; Nerve","id":"ITEM-1","issue":"5","issued":{"date-parts":[["1987"]]},"page":"428-438","title":"Glucocorticoid excess induces preferential depletion of myosin in denervated skeletal muscle fibers","type":"article-journal","volume":"10"},"uris":["http://www.mendeley.com/documents/?uuid=e4b06557-e449-4c7d-a61e-5423535cf505"]}],"mendeley":{"formattedCitation":"(6)","plainTextFormattedCitation":"(6)"},"properties":{"noteIndex":0},"schema":"https://github.com/citation-style-language/schema/raw/master/csl-citation.json"}</w:instrText>
-      </w:r>
-      <w:r>
-        <w:rPr>
-          <w:sz w:val="24"/>
-          <w:szCs w:val="24"/>
-        </w:rPr>
-        <w:fldChar w:fldCharType="separate"/>
-      </w:r>
-      <w:r>
-        <w:rPr>
-          <w:noProof/>
-          <w:sz w:val="24"/>
-          <w:szCs w:val="24"/>
-        </w:rPr>
-        <w:t>(6)</w:t>
-      </w:r>
-      <w:r>
-        <w:rPr>
-          <w:sz w:val="24"/>
-          <w:szCs w:val="24"/>
-        </w:rPr>
-        <w:fldChar w:fldCharType="end"/>
-      </w:r>
-      <w:r>
-        <w:rPr>
-          <w:sz w:val="24"/>
-          <w:szCs w:val="24"/>
-        </w:rPr>
-        <w:t>.</w:t>
-      </w:r>
-      <w:r>
-        <w:rPr>
-          <w:sz w:val="24"/>
-          <w:szCs w:val="24"/>
-        </w:rPr>
-        <w:t xml:space="preserve"> We evaluated fibers within the mouse qua</w:t>
-      </w:r>
-      <w:r>
-        <w:rPr>
-          <w:sz w:val="24"/>
-          <w:szCs w:val="24"/>
-        </w:rPr>
-        <w:t xml:space="preserve">driceps. It also possible that we would see more dramatic changes in the forces generated by other muscles, than the gastrocnemius we tested, that have higher in type II fiber content. Studies have shown that increased losses in </w:t>
+        <w:t xml:space="preserve">shown that increased losses in </w:t>
       </w:r>
       <w:r>
         <w:rPr>
@@ -4923,7 +6380,7 @@
         </w:rPr>
         <w:t xml:space="preserve"> fibers </w:t>
       </w:r>
-      <w:commentRangeStart w:id="9"/>
+      <w:commentRangeStart w:id="109"/>
       <w:r>
         <w:rPr>
           <w:sz w:val="24"/>
@@ -4950,12 +6407,12 @@
         </w:rPr>
         <w:t xml:space="preserve"> et al., 2005)</w:t>
       </w:r>
-      <w:commentRangeEnd w:id="9"/>
+      <w:commentRangeEnd w:id="109"/>
       <w:r>
         <w:rPr>
           <w:rStyle w:val="CommentReference"/>
         </w:rPr>
-        <w:commentReference w:id="9"/>
+        <w:commentReference w:id="109"/>
       </w:r>
     </w:p>
     <w:p>
@@ -4983,17 +6440,16 @@
           <w:sz w:val="24"/>
           <w:szCs w:val="24"/>
         </w:rPr>
-        <w:t xml:space="preserve"> gl</w:t>
-      </w:r>
-      <w:bookmarkStart w:id="10" w:name="_GoBack"/>
-      <w:bookmarkEnd w:id="10"/>
+        <w:t xml:space="preserve"> glucocorticoids increase sensitivity to pro-inflammatory cytokines and separately glucocorticoids and excess adiposity exacerbate levels of these cytokines circulating in the body and act upon skeletal muscle.  For example </w:t>
+      </w:r>
       <w:r>
         <w:rPr>
           <w:color w:val="333333"/>
           <w:sz w:val="24"/>
           <w:szCs w:val="24"/>
-        </w:rPr>
-        <w:t xml:space="preserve">ucocorticoids increase sensitivity to pro-inflammatory cytokines and separately glucocorticoids and excess adiposity exacerbate levels of these cytokines circulating in the body and act upon skeletal muscle.  For example </w:t>
+          <w:highlight w:val="white"/>
+        </w:rPr>
+        <w:t xml:space="preserve">leptin-receptor deficient obese </w:t>
       </w:r>
       <w:r>
         <w:rPr>
@@ -5002,8 +6458,9 @@
           <w:szCs w:val="24"/>
           <w:highlight w:val="white"/>
         </w:rPr>
-        <w:t xml:space="preserve">leptin-receptor deficient obese </w:t>
-      </w:r>
+        <w:t xml:space="preserve">mouse mice were found to have a lowered threshold for release of pro-inflammatory cytokines in the brain but an increase in pro-inflammatory cytokines such as interleukin 1beta and tumor necrosis factor </w:t>
+      </w:r>
+      <w:proofErr w:type="gramStart"/>
       <w:r>
         <w:rPr>
           <w:color w:val="333333"/>
@@ -5011,9 +6468,8 @@
           <w:szCs w:val="24"/>
           <w:highlight w:val="white"/>
         </w:rPr>
-        <w:t xml:space="preserve">mouse mice were found to have a lowered threshold for release of pro-inflammatory cytokines in the brain but an increase in pro-inflammatory cytokines such as interleukin 1beta and tumor necrosis factor </w:t>
-      </w:r>
-      <w:proofErr w:type="gramStart"/>
+        <w:t>alpha</w:t>
+      </w:r>
       <w:r>
         <w:rPr>
           <w:color w:val="333333"/>
@@ -5021,7 +6477,7 @@
           <w:szCs w:val="24"/>
           <w:highlight w:val="white"/>
         </w:rPr>
-        <w:t xml:space="preserve">alpha </w:t>
+        <w:t xml:space="preserve"> </w:t>
       </w:r>
       <w:r>
         <w:rPr>
@@ -5032,7 +6488,7 @@
         </w:rPr>
         <w:t>.</w:t>
       </w:r>
-      <w:commentRangeStart w:id="11"/>
+      <w:commentRangeStart w:id="110"/>
       <w:proofErr w:type="gramEnd"/>
       <w:r>
         <w:rPr>
@@ -5063,12 +6519,12 @@
         </w:rPr>
         <w:t xml:space="preserve"> at al. 2014) </w:t>
       </w:r>
-      <w:commentRangeEnd w:id="11"/>
+      <w:commentRangeEnd w:id="110"/>
       <w:r>
         <w:rPr>
           <w:rStyle w:val="CommentReference"/>
         </w:rPr>
-        <w:commentReference w:id="11"/>
+        <w:commentReference w:id="110"/>
       </w:r>
       <w:r>
         <w:rPr>
@@ -5091,11 +6547,192 @@
     </w:p>
     <w:p>
       <w:pPr>
+        <w:pStyle w:val="Heading1"/>
         <w:spacing w:line="480" w:lineRule="auto"/>
         <w:rPr>
-          <w:color w:val="333333"/>
-          <w:sz w:val="24"/>
-          <w:szCs w:val="24"/>
+          <w:ins w:id="111" w:author="Dave Bridges" w:date="2019-03-30T11:01:00Z"/>
+          <w:highlight w:val="white"/>
+        </w:rPr>
+      </w:pPr>
+      <w:ins w:id="112" w:author="Dave Bridges" w:date="2019-03-30T11:01:00Z">
+        <w:r>
+          <w:rPr>
+            <w:highlight w:val="white"/>
+          </w:rPr>
+          <w:t>Funding Sources</w:t>
+        </w:r>
+      </w:ins>
+    </w:p>
+    <w:p>
+      <w:pPr>
+        <w:spacing w:line="480" w:lineRule="auto"/>
+        <w:rPr>
+          <w:ins w:id="113" w:author="Dave Bridges" w:date="2019-03-30T11:04:00Z"/>
+          <w:highlight w:val="white"/>
+          <w:lang w:val="en-US"/>
+        </w:rPr>
+      </w:pPr>
+      <w:ins w:id="114" w:author="Dave Bridges" w:date="2019-03-30T11:01:00Z">
+        <w:r>
+          <w:rPr>
+            <w:highlight w:val="white"/>
+          </w:rPr>
+          <w:t xml:space="preserve">This work was supported by </w:t>
+        </w:r>
+        <w:commentRangeStart w:id="115"/>
+        <w:r>
+          <w:rPr>
+            <w:highlight w:val="white"/>
+          </w:rPr>
+          <w:t>XX</w:t>
+        </w:r>
+      </w:ins>
+      <w:ins w:id="116" w:author="Dave Bridges" w:date="2019-03-30T11:02:00Z">
+        <w:r>
+          <w:rPr>
+            <w:highlight w:val="white"/>
+          </w:rPr>
+          <w:t>X</w:t>
+        </w:r>
+      </w:ins>
+      <w:commentRangeEnd w:id="115"/>
+      <w:ins w:id="117" w:author="Dave Bridges" w:date="2019-03-30T11:06:00Z">
+        <w:r>
+          <w:rPr>
+            <w:rStyle w:val="CommentReference"/>
+          </w:rPr>
+          <w:commentReference w:id="115"/>
+        </w:r>
+      </w:ins>
+      <w:ins w:id="118" w:author="Dave Bridges" w:date="2019-03-30T11:02:00Z">
+        <w:r>
+          <w:rPr>
+            <w:highlight w:val="white"/>
+          </w:rPr>
+          <w:t xml:space="preserve">, R01DK017535, a pilot and feasibility grant from the Michigan Diabetes Research Center </w:t>
+        </w:r>
+      </w:ins>
+      <w:ins w:id="119" w:author="Dave Bridges" w:date="2019-03-30T11:05:00Z">
+        <w:r>
+          <w:rPr>
+            <w:highlight w:val="white"/>
+          </w:rPr>
+          <w:t>(</w:t>
+        </w:r>
+      </w:ins>
+      <w:ins w:id="120" w:author="Dave Bridges" w:date="2019-03-30T11:03:00Z">
+        <w:r>
+          <w:rPr>
+            <w:highlight w:val="white"/>
+            <w:lang w:val="en-US"/>
+          </w:rPr>
+          <w:t>P30DK020572</w:t>
+        </w:r>
+      </w:ins>
+      <w:ins w:id="121" w:author="Dave Bridges" w:date="2019-03-30T11:05:00Z">
+        <w:r>
+          <w:rPr>
+            <w:highlight w:val="white"/>
+            <w:lang w:val="en-US"/>
+          </w:rPr>
+          <w:t>)</w:t>
+        </w:r>
+      </w:ins>
+      <w:ins w:id="122" w:author="Dave Bridges" w:date="2019-03-30T11:03:00Z">
+        <w:r>
+          <w:rPr>
+            <w:highlight w:val="white"/>
+            <w:lang w:val="en-US"/>
+          </w:rPr>
+          <w:t xml:space="preserve"> and the </w:t>
+        </w:r>
+      </w:ins>
+      <w:ins w:id="123" w:author="Dave Bridges" w:date="2019-03-30T11:04:00Z">
+        <w:r>
+          <w:rPr>
+            <w:highlight w:val="white"/>
+            <w:lang w:val="en-US"/>
+          </w:rPr>
+          <w:t xml:space="preserve">Functional Assessment Core of the </w:t>
+        </w:r>
+        <w:r>
+          <w:rPr>
+            <w:highlight w:val="white"/>
+            <w:lang w:val="en-US"/>
+          </w:rPr>
+          <w:t>Michigan Integrative Musculoskeletal Health Core Center</w:t>
+        </w:r>
+        <w:r>
+          <w:rPr>
+            <w:highlight w:val="white"/>
+            <w:lang w:val="en-US"/>
+          </w:rPr>
+          <w:t xml:space="preserve"> </w:t>
+        </w:r>
+      </w:ins>
+      <w:ins w:id="124" w:author="Dave Bridges" w:date="2019-03-30T11:05:00Z">
+        <w:r>
+          <w:rPr>
+            <w:highlight w:val="white"/>
+            <w:lang w:val="en-US"/>
+          </w:rPr>
+          <w:t>(</w:t>
+        </w:r>
+        <w:commentRangeStart w:id="125"/>
+        <w:r>
+          <w:rPr>
+            <w:highlight w:val="white"/>
+            <w:lang w:val="en-US"/>
+          </w:rPr>
+          <w:t>P30AR069620</w:t>
+        </w:r>
+      </w:ins>
+      <w:commentRangeEnd w:id="125"/>
+      <w:ins w:id="126" w:author="Dave Bridges" w:date="2019-03-30T11:06:00Z">
+        <w:r>
+          <w:rPr>
+            <w:rStyle w:val="CommentReference"/>
+          </w:rPr>
+          <w:commentReference w:id="125"/>
+        </w:r>
+      </w:ins>
+      <w:ins w:id="127" w:author="Dave Bridges" w:date="2019-03-30T11:05:00Z">
+        <w:r>
+          <w:rPr>
+            <w:highlight w:val="white"/>
+            <w:lang w:val="en-US"/>
+          </w:rPr>
+          <w:t>)</w:t>
+        </w:r>
+      </w:ins>
+      <w:ins w:id="128" w:author="Dave Bridges" w:date="2019-03-30T11:06:00Z">
+        <w:r>
+          <w:rPr>
+            <w:highlight w:val="white"/>
+            <w:lang w:val="en-US"/>
+          </w:rPr>
+          <w:t>.</w:t>
+        </w:r>
+      </w:ins>
+    </w:p>
+    <w:p>
+      <w:pPr>
+        <w:spacing w:line="480" w:lineRule="auto"/>
+        <w:rPr>
+          <w:ins w:id="129" w:author="Dave Bridges" w:date="2019-03-30T11:03:00Z"/>
+          <w:highlight w:val="white"/>
+          <w:lang w:val="en-US"/>
+        </w:rPr>
+        <w:pPrChange w:id="130" w:author="Dave Bridges" w:date="2019-03-30T11:03:00Z">
+          <w:pPr/>
+        </w:pPrChange>
+      </w:pPr>
+    </w:p>
+    <w:p>
+      <w:pPr>
+        <w:spacing w:line="480" w:lineRule="auto"/>
+        <w:rPr>
+          <w:ins w:id="131" w:author="Dave Bridges" w:date="2019-03-30T11:01:00Z"/>
           <w:highlight w:val="white"/>
         </w:rPr>
       </w:pPr>
@@ -5103,14 +6740,53 @@
     <w:p>
       <w:pPr>
         <w:pStyle w:val="Heading1"/>
-        <w:rPr>
-          <w:highlight w:val="white"/>
-        </w:rPr>
-      </w:pPr>
-      <w:r>
-        <w:rPr>
-          <w:highlight w:val="white"/>
-        </w:rPr>
+        <w:spacing w:line="480" w:lineRule="auto"/>
+        <w:rPr>
+          <w:ins w:id="132" w:author="Dave Bridges" w:date="2019-03-30T11:06:00Z"/>
+          <w:highlight w:val="white"/>
+        </w:rPr>
+      </w:pPr>
+      <w:commentRangeStart w:id="133"/>
+      <w:ins w:id="134" w:author="Dave Bridges" w:date="2019-03-30T11:06:00Z">
+        <w:r>
+          <w:rPr>
+            <w:highlight w:val="white"/>
+          </w:rPr>
+          <w:t>Acknowledgements</w:t>
+        </w:r>
+        <w:commentRangeEnd w:id="133"/>
+        <w:r>
+          <w:rPr>
+            <w:rStyle w:val="CommentReference"/>
+          </w:rPr>
+          <w:commentReference w:id="133"/>
+        </w:r>
+      </w:ins>
+    </w:p>
+    <w:p>
+      <w:pPr>
+        <w:rPr>
+          <w:highlight w:val="white"/>
+        </w:rPr>
+        <w:pPrChange w:id="135" w:author="Dave Bridges" w:date="2019-03-30T11:06:00Z">
+          <w:pPr>
+            <w:spacing w:line="480" w:lineRule="auto"/>
+          </w:pPr>
+        </w:pPrChange>
+      </w:pPr>
+    </w:p>
+    <w:p>
+      <w:pPr>
+        <w:pStyle w:val="Heading1"/>
+        <w:rPr>
+          <w:highlight w:val="white"/>
+        </w:rPr>
+      </w:pPr>
+      <w:r>
+        <w:rPr>
+          <w:highlight w:val="white"/>
+        </w:rPr>
+        <w:lastRenderedPageBreak/>
         <w:t>References</w:t>
       </w:r>
     </w:p>
@@ -5366,15 +7042,7 @@
           <w:noProof/>
           <w:sz w:val="24"/>
         </w:rPr>
-        <w:t xml:space="preserve">. Forkhead box O3 plays a role in skeletal muscle atrophy through expression of E3 ubiquitin ligases MuRF-1 </w:t>
-      </w:r>
-      <w:r>
-        <w:rPr>
-          <w:noProof/>
-          <w:sz w:val="24"/>
-        </w:rPr>
-        <w:lastRenderedPageBreak/>
-        <w:t xml:space="preserve">and atrogin-1 in Cushing’s syndrome. </w:t>
+        <w:t xml:space="preserve">. Forkhead box O3 plays a role in skeletal muscle atrophy through expression of E3 ubiquitin ligases MuRF-1 and atrogin-1 in Cushing’s syndrome. </w:t>
       </w:r>
       <w:r>
         <w:rPr>
@@ -5831,110 +7499,14 @@
           <w:noProof/>
           <w:sz w:val="24"/>
         </w:rPr>
-        <w:t>Rouleau G</w:t>
-      </w:r>
-      <w:r>
-        <w:rPr>
-          <w:noProof/>
-          <w:sz w:val="24"/>
-        </w:rPr>
-        <w:t xml:space="preserve">, </w:t>
-      </w:r>
-      <w:r>
-        <w:rPr>
-          <w:b/>
-          <w:bCs/>
-          <w:noProof/>
-          <w:sz w:val="24"/>
-        </w:rPr>
-        <w:t>Karpati G</w:t>
-      </w:r>
-      <w:r>
-        <w:rPr>
-          <w:noProof/>
-          <w:sz w:val="24"/>
-        </w:rPr>
-        <w:t xml:space="preserve">, </w:t>
-      </w:r>
-      <w:r>
-        <w:rPr>
-          <w:b/>
-          <w:bCs/>
-          <w:noProof/>
-          <w:sz w:val="24"/>
-        </w:rPr>
-        <w:t>Carpenter S</w:t>
-      </w:r>
-      <w:r>
-        <w:rPr>
-          <w:noProof/>
-          <w:sz w:val="24"/>
-        </w:rPr>
-        <w:t xml:space="preserve">, </w:t>
-      </w:r>
-      <w:r>
-        <w:rPr>
-          <w:b/>
-          <w:bCs/>
-          <w:noProof/>
-          <w:sz w:val="24"/>
-        </w:rPr>
-        <w:t>Soza M</w:t>
-      </w:r>
-      <w:r>
-        <w:rPr>
-          <w:noProof/>
-          <w:sz w:val="24"/>
-        </w:rPr>
-        <w:t xml:space="preserve">, </w:t>
-      </w:r>
-      <w:r>
-        <w:rPr>
-          <w:b/>
-          <w:bCs/>
-          <w:noProof/>
-          <w:sz w:val="24"/>
-        </w:rPr>
-        <w:t>Prescott S</w:t>
-      </w:r>
-      <w:r>
-        <w:rPr>
-          <w:noProof/>
-          <w:sz w:val="24"/>
-        </w:rPr>
-        <w:t xml:space="preserve">, </w:t>
-      </w:r>
-      <w:r>
-        <w:rPr>
-          <w:b/>
-          <w:bCs/>
-          <w:noProof/>
-          <w:sz w:val="24"/>
-        </w:rPr>
-        <w:t>Holland P</w:t>
-      </w:r>
-      <w:r>
-        <w:rPr>
-          <w:noProof/>
-          <w:sz w:val="24"/>
-        </w:rPr>
-        <w:t xml:space="preserve">. Glucocorticoid excess induces preferential depletion of myosin in denervated skeletal muscle fibers. </w:t>
-      </w:r>
-      <w:r>
-        <w:rPr>
-          <w:i/>
-          <w:iCs/>
-          <w:noProof/>
-          <w:sz w:val="24"/>
-        </w:rPr>
-        <w:t>Muscle Nerve</w:t>
-      </w:r>
-      <w:r>
-        <w:rPr>
-          <w:noProof/>
-          <w:sz w:val="24"/>
-        </w:rPr>
-        <w:t xml:space="preserve"> 10: 428–438, 1987.</w:t>
+        <w:t>R Core Team</w:t>
+      </w:r>
+      <w:r>
+        <w:rPr>
+          <w:noProof/>
+          <w:sz w:val="24"/>
+        </w:rPr>
+        <w:t>. R: A Language and Environment for Statistical Computing. .</w:t>
       </w:r>
     </w:p>
     <w:p>
@@ -5971,7 +7543,7 @@
           <w:noProof/>
           <w:sz w:val="24"/>
         </w:rPr>
-        <w:t>Sandri M</w:t>
+        <w:t>Rouleau G</w:t>
       </w:r>
       <w:r>
         <w:rPr>
@@ -5987,7 +7559,7 @@
           <w:noProof/>
           <w:sz w:val="24"/>
         </w:rPr>
-        <w:t>Sandri C</w:t>
+        <w:t>Karpati G</w:t>
       </w:r>
       <w:r>
         <w:rPr>
@@ -6003,7 +7575,7 @@
           <w:noProof/>
           <w:sz w:val="24"/>
         </w:rPr>
-        <w:t>Gilbert A</w:t>
+        <w:t>Carpenter S</w:t>
       </w:r>
       <w:r>
         <w:rPr>
@@ -6019,7 +7591,7 @@
           <w:noProof/>
           <w:sz w:val="24"/>
         </w:rPr>
-        <w:t>Skurk C</w:t>
+        <w:t>Soza M</w:t>
       </w:r>
       <w:r>
         <w:rPr>
@@ -6035,7 +7607,7 @@
           <w:noProof/>
           <w:sz w:val="24"/>
         </w:rPr>
-        <w:t>Calabria E</w:t>
+        <w:t>Prescott S</w:t>
       </w:r>
       <w:r>
         <w:rPr>
@@ -6051,78 +7623,14 @@
           <w:noProof/>
           <w:sz w:val="24"/>
         </w:rPr>
-        <w:t>Picard A</w:t>
-      </w:r>
-      <w:r>
-        <w:rPr>
-          <w:noProof/>
-          <w:sz w:val="24"/>
-        </w:rPr>
-        <w:t xml:space="preserve">, </w:t>
-      </w:r>
-      <w:r>
-        <w:rPr>
-          <w:b/>
-          <w:bCs/>
-          <w:noProof/>
-          <w:sz w:val="24"/>
-        </w:rPr>
-        <w:t>Walsh K</w:t>
-      </w:r>
-      <w:r>
-        <w:rPr>
-          <w:noProof/>
-          <w:sz w:val="24"/>
-        </w:rPr>
-        <w:t xml:space="preserve">, </w:t>
-      </w:r>
-      <w:r>
-        <w:rPr>
-          <w:b/>
-          <w:bCs/>
-          <w:noProof/>
-          <w:sz w:val="24"/>
-        </w:rPr>
-        <w:t>Schiaffino S</w:t>
-      </w:r>
-      <w:r>
-        <w:rPr>
-          <w:noProof/>
-          <w:sz w:val="24"/>
-        </w:rPr>
-        <w:t xml:space="preserve">, </w:t>
-      </w:r>
-      <w:r>
-        <w:rPr>
-          <w:b/>
-          <w:bCs/>
-          <w:noProof/>
-          <w:sz w:val="24"/>
-        </w:rPr>
-        <w:t>Lecker SH</w:t>
-      </w:r>
-      <w:r>
-        <w:rPr>
-          <w:noProof/>
-          <w:sz w:val="24"/>
-        </w:rPr>
-        <w:t xml:space="preserve">, </w:t>
-      </w:r>
-      <w:r>
-        <w:rPr>
-          <w:b/>
-          <w:bCs/>
-          <w:noProof/>
-          <w:sz w:val="24"/>
-        </w:rPr>
-        <w:t>Goldberg AL</w:t>
-      </w:r>
-      <w:r>
-        <w:rPr>
-          <w:noProof/>
-          <w:sz w:val="24"/>
-        </w:rPr>
-        <w:t xml:space="preserve">. Foxo transcription factors induce the atrophy-related ubiquitin ligase atrogin-1 and cause skeletal muscle atrophy. </w:t>
+        <w:t>Holland P</w:t>
+      </w:r>
+      <w:r>
+        <w:rPr>
+          <w:noProof/>
+          <w:sz w:val="24"/>
+        </w:rPr>
+        <w:t xml:space="preserve">. Glucocorticoid excess induces preferential depletion of myosin in denervated skeletal muscle fibers. </w:t>
       </w:r>
       <w:r>
         <w:rPr>
@@ -6131,14 +7639,14 @@
           <w:noProof/>
           <w:sz w:val="24"/>
         </w:rPr>
-        <w:t>Cell</w:t>
-      </w:r>
-      <w:r>
-        <w:rPr>
-          <w:noProof/>
-          <w:sz w:val="24"/>
-        </w:rPr>
-        <w:t xml:space="preserve"> 117: 399–412, 2004.</w:t>
+        <w:t>Muscle Nerve</w:t>
+      </w:r>
+      <w:r>
+        <w:rPr>
+          <w:noProof/>
+          <w:sz w:val="24"/>
+        </w:rPr>
+        <w:t xml:space="preserve"> 10: 428–438, 1987.</w:t>
       </w:r>
     </w:p>
     <w:p>
@@ -6159,6 +7667,7 @@
           <w:noProof/>
           <w:sz w:val="24"/>
         </w:rPr>
+        <w:lastRenderedPageBreak/>
         <w:t xml:space="preserve">8. </w:t>
       </w:r>
       <w:r>
@@ -6175,7 +7684,7 @@
           <w:noProof/>
           <w:sz w:val="24"/>
         </w:rPr>
-        <w:t>Schakman O</w:t>
+        <w:t>Sandri M</w:t>
       </w:r>
       <w:r>
         <w:rPr>
@@ -6191,7 +7700,7 @@
           <w:noProof/>
           <w:sz w:val="24"/>
         </w:rPr>
-        <w:t>Kalista S</w:t>
+        <w:t>Sandri C</w:t>
       </w:r>
       <w:r>
         <w:rPr>
@@ -6207,7 +7716,7 @@
           <w:noProof/>
           <w:sz w:val="24"/>
         </w:rPr>
-        <w:t>Barbé C</w:t>
+        <w:t>Gilbert A</w:t>
       </w:r>
       <w:r>
         <w:rPr>
@@ -6223,7 +7732,7 @@
           <w:noProof/>
           <w:sz w:val="24"/>
         </w:rPr>
-        <w:t>Loumaye  a</w:t>
+        <w:t>Skurk C</w:t>
       </w:r>
       <w:r>
         <w:rPr>
@@ -6239,14 +7748,94 @@
           <w:noProof/>
           <w:sz w:val="24"/>
         </w:rPr>
-        <w:t>Thissen JPP</w:t>
-      </w:r>
-      <w:r>
-        <w:rPr>
-          <w:noProof/>
-          <w:sz w:val="24"/>
-        </w:rPr>
-        <w:t xml:space="preserve">. Glucocorticoid-induced skeletal muscle atrophy. </w:t>
+        <w:t>Calabria E</w:t>
+      </w:r>
+      <w:r>
+        <w:rPr>
+          <w:noProof/>
+          <w:sz w:val="24"/>
+        </w:rPr>
+        <w:t xml:space="preserve">, </w:t>
+      </w:r>
+      <w:r>
+        <w:rPr>
+          <w:b/>
+          <w:bCs/>
+          <w:noProof/>
+          <w:sz w:val="24"/>
+        </w:rPr>
+        <w:t>Picard A</w:t>
+      </w:r>
+      <w:r>
+        <w:rPr>
+          <w:noProof/>
+          <w:sz w:val="24"/>
+        </w:rPr>
+        <w:t xml:space="preserve">, </w:t>
+      </w:r>
+      <w:r>
+        <w:rPr>
+          <w:b/>
+          <w:bCs/>
+          <w:noProof/>
+          <w:sz w:val="24"/>
+        </w:rPr>
+        <w:t>Walsh K</w:t>
+      </w:r>
+      <w:r>
+        <w:rPr>
+          <w:noProof/>
+          <w:sz w:val="24"/>
+        </w:rPr>
+        <w:t xml:space="preserve">, </w:t>
+      </w:r>
+      <w:r>
+        <w:rPr>
+          <w:b/>
+          <w:bCs/>
+          <w:noProof/>
+          <w:sz w:val="24"/>
+        </w:rPr>
+        <w:t>Schiaffino S</w:t>
+      </w:r>
+      <w:r>
+        <w:rPr>
+          <w:noProof/>
+          <w:sz w:val="24"/>
+        </w:rPr>
+        <w:t xml:space="preserve">, </w:t>
+      </w:r>
+      <w:r>
+        <w:rPr>
+          <w:b/>
+          <w:bCs/>
+          <w:noProof/>
+          <w:sz w:val="24"/>
+        </w:rPr>
+        <w:t>Lecker SH</w:t>
+      </w:r>
+      <w:r>
+        <w:rPr>
+          <w:noProof/>
+          <w:sz w:val="24"/>
+        </w:rPr>
+        <w:t xml:space="preserve">, </w:t>
+      </w:r>
+      <w:r>
+        <w:rPr>
+          <w:b/>
+          <w:bCs/>
+          <w:noProof/>
+          <w:sz w:val="24"/>
+        </w:rPr>
+        <w:t>Goldberg AL</w:t>
+      </w:r>
+      <w:r>
+        <w:rPr>
+          <w:noProof/>
+          <w:sz w:val="24"/>
+        </w:rPr>
+        <w:t xml:space="preserve">. Foxo transcription factors induce the atrophy-related ubiquitin ligase atrogin-1 and cause skeletal muscle atrophy. </w:t>
       </w:r>
       <w:r>
         <w:rPr>
@@ -6255,14 +7844,14 @@
           <w:noProof/>
           <w:sz w:val="24"/>
         </w:rPr>
-        <w:t>Int J Biochem Cell Biol</w:t>
-      </w:r>
-      <w:r>
-        <w:rPr>
-          <w:noProof/>
-          <w:sz w:val="24"/>
-        </w:rPr>
-        <w:t xml:space="preserve"> 45: 2163–2172, 2013.</w:t>
+        <w:t>Cell</w:t>
+      </w:r>
+      <w:r>
+        <w:rPr>
+          <w:noProof/>
+          <w:sz w:val="24"/>
+        </w:rPr>
+        <w:t xml:space="preserve"> 117: 399–412, 2004.</w:t>
       </w:r>
     </w:p>
     <w:p>
@@ -6299,7 +7888,7 @@
           <w:noProof/>
           <w:sz w:val="24"/>
         </w:rPr>
-        <w:t>Waddell DS</w:t>
+        <w:t>Schakman O</w:t>
       </w:r>
       <w:r>
         <w:rPr>
@@ -6315,7 +7904,7 @@
           <w:noProof/>
           <w:sz w:val="24"/>
         </w:rPr>
-        <w:t>Baehr LM</w:t>
+        <w:t>Kalista S</w:t>
       </w:r>
       <w:r>
         <w:rPr>
@@ -6331,7 +7920,7 @@
           <w:noProof/>
           <w:sz w:val="24"/>
         </w:rPr>
-        <w:t>van den Brandt J</w:t>
+        <w:t>Barbé C</w:t>
       </w:r>
       <w:r>
         <w:rPr>
@@ -6347,7 +7936,7 @@
           <w:noProof/>
           <w:sz w:val="24"/>
         </w:rPr>
-        <w:t>Johnsen SA</w:t>
+        <w:t>Loumaye  a</w:t>
       </w:r>
       <w:r>
         <w:rPr>
@@ -6363,54 +7952,14 @@
           <w:noProof/>
           <w:sz w:val="24"/>
         </w:rPr>
-        <w:t>Reichardt HM</w:t>
-      </w:r>
-      <w:r>
-        <w:rPr>
-          <w:noProof/>
-          <w:sz w:val="24"/>
-        </w:rPr>
-        <w:t xml:space="preserve">, </w:t>
-      </w:r>
-      <w:r>
-        <w:rPr>
-          <w:b/>
-          <w:bCs/>
-          <w:noProof/>
-          <w:sz w:val="24"/>
-        </w:rPr>
-        <w:t>Furlow JD</w:t>
-      </w:r>
-      <w:r>
-        <w:rPr>
-          <w:noProof/>
-          <w:sz w:val="24"/>
-        </w:rPr>
-        <w:t xml:space="preserve">, </w:t>
-      </w:r>
-      <w:r>
-        <w:rPr>
-          <w:b/>
-          <w:bCs/>
-          <w:noProof/>
-          <w:sz w:val="24"/>
-        </w:rPr>
-        <w:t>Bodine SC</w:t>
-      </w:r>
-      <w:r>
-        <w:rPr>
-          <w:noProof/>
-          <w:sz w:val="24"/>
-        </w:rPr>
-        <w:t xml:space="preserve">. The glucocorticoid receptor and FOXO1 synergistically </w:t>
-      </w:r>
-      <w:r>
-        <w:rPr>
-          <w:noProof/>
-          <w:sz w:val="24"/>
-        </w:rPr>
-        <w:lastRenderedPageBreak/>
-        <w:t xml:space="preserve">activate the skeletal muscle atrophy-associated MuRF1 gene. </w:t>
+        <w:t>Thissen JPP</w:t>
+      </w:r>
+      <w:r>
+        <w:rPr>
+          <w:noProof/>
+          <w:sz w:val="24"/>
+        </w:rPr>
+        <w:t xml:space="preserve">. Glucocorticoid-induced skeletal muscle atrophy. </w:t>
       </w:r>
       <w:r>
         <w:rPr>
@@ -6419,14 +7968,14 @@
           <w:noProof/>
           <w:sz w:val="24"/>
         </w:rPr>
-        <w:t>AJP Endocrinol Metab</w:t>
-      </w:r>
-      <w:r>
-        <w:rPr>
-          <w:noProof/>
-          <w:sz w:val="24"/>
-        </w:rPr>
-        <w:t xml:space="preserve"> 295: E785–E797, 2008.</w:t>
+        <w:t>Int J Biochem Cell Biol</w:t>
+      </w:r>
+      <w:r>
+        <w:rPr>
+          <w:noProof/>
+          <w:sz w:val="24"/>
+        </w:rPr>
+        <w:t xml:space="preserve"> 45: 2163–2172, 2013.</w:t>
       </w:r>
     </w:p>
     <w:p>
@@ -6438,6 +7987,162 @@
         <w:spacing w:line="480" w:lineRule="auto"/>
         <w:ind w:left="640" w:hanging="640"/>
         <w:rPr>
+          <w:noProof/>
+          <w:sz w:val="24"/>
+        </w:rPr>
+      </w:pPr>
+      <w:r>
+        <w:rPr>
+          <w:noProof/>
+          <w:sz w:val="24"/>
+        </w:rPr>
+        <w:t xml:space="preserve">10. </w:t>
+      </w:r>
+      <w:r>
+        <w:rPr>
+          <w:noProof/>
+          <w:sz w:val="24"/>
+        </w:rPr>
+        <w:tab/>
+      </w:r>
+      <w:r>
+        <w:rPr>
+          <w:b/>
+          <w:bCs/>
+          <w:noProof/>
+          <w:sz w:val="24"/>
+        </w:rPr>
+        <w:t>Waddell DS</w:t>
+      </w:r>
+      <w:r>
+        <w:rPr>
+          <w:noProof/>
+          <w:sz w:val="24"/>
+        </w:rPr>
+        <w:t xml:space="preserve">, </w:t>
+      </w:r>
+      <w:r>
+        <w:rPr>
+          <w:b/>
+          <w:bCs/>
+          <w:noProof/>
+          <w:sz w:val="24"/>
+        </w:rPr>
+        <w:t>Baehr LM</w:t>
+      </w:r>
+      <w:r>
+        <w:rPr>
+          <w:noProof/>
+          <w:sz w:val="24"/>
+        </w:rPr>
+        <w:t xml:space="preserve">, </w:t>
+      </w:r>
+      <w:r>
+        <w:rPr>
+          <w:b/>
+          <w:bCs/>
+          <w:noProof/>
+          <w:sz w:val="24"/>
+        </w:rPr>
+        <w:t>van den Brandt J</w:t>
+      </w:r>
+      <w:r>
+        <w:rPr>
+          <w:noProof/>
+          <w:sz w:val="24"/>
+        </w:rPr>
+        <w:t xml:space="preserve">, </w:t>
+      </w:r>
+      <w:r>
+        <w:rPr>
+          <w:b/>
+          <w:bCs/>
+          <w:noProof/>
+          <w:sz w:val="24"/>
+        </w:rPr>
+        <w:t>Johnsen SA</w:t>
+      </w:r>
+      <w:r>
+        <w:rPr>
+          <w:noProof/>
+          <w:sz w:val="24"/>
+        </w:rPr>
+        <w:t xml:space="preserve">, </w:t>
+      </w:r>
+      <w:r>
+        <w:rPr>
+          <w:b/>
+          <w:bCs/>
+          <w:noProof/>
+          <w:sz w:val="24"/>
+        </w:rPr>
+        <w:t>Reichardt HM</w:t>
+      </w:r>
+      <w:r>
+        <w:rPr>
+          <w:noProof/>
+          <w:sz w:val="24"/>
+        </w:rPr>
+        <w:t xml:space="preserve">, </w:t>
+      </w:r>
+      <w:r>
+        <w:rPr>
+          <w:b/>
+          <w:bCs/>
+          <w:noProof/>
+          <w:sz w:val="24"/>
+        </w:rPr>
+        <w:t>Furlow JD</w:t>
+      </w:r>
+      <w:r>
+        <w:rPr>
+          <w:noProof/>
+          <w:sz w:val="24"/>
+        </w:rPr>
+        <w:t xml:space="preserve">, </w:t>
+      </w:r>
+      <w:r>
+        <w:rPr>
+          <w:b/>
+          <w:bCs/>
+          <w:noProof/>
+          <w:sz w:val="24"/>
+        </w:rPr>
+        <w:t>Bodine SC</w:t>
+      </w:r>
+      <w:r>
+        <w:rPr>
+          <w:noProof/>
+          <w:sz w:val="24"/>
+        </w:rPr>
+        <w:t xml:space="preserve">. The glucocorticoid receptor and FOXO1 synergistically activate the skeletal muscle atrophy-associated MuRF1 gene. </w:t>
+      </w:r>
+      <w:r>
+        <w:rPr>
+          <w:i/>
+          <w:iCs/>
+          <w:noProof/>
+          <w:sz w:val="24"/>
+        </w:rPr>
+        <w:t>AJP Endocrinol Metab</w:t>
+      </w:r>
+      <w:r>
+        <w:rPr>
+          <w:noProof/>
+          <w:sz w:val="24"/>
+        </w:rPr>
+        <w:t xml:space="preserve"> 295: E785–E797, 2008.</w:t>
+      </w:r>
+    </w:p>
+    <w:p>
+      <w:pPr>
+        <w:widowControl w:val="0"/>
+        <w:autoSpaceDE w:val="0"/>
+        <w:autoSpaceDN w:val="0"/>
+        <w:adjustRightInd w:val="0"/>
+        <w:spacing w:line="480" w:lineRule="auto"/>
+        <w:ind w:left="640" w:hanging="640"/>
+        <w:rPr>
           <w:color w:val="333333"/>
           <w:sz w:val="24"/>
           <w:szCs w:val="24"/>
@@ -6675,6 +8380,7 @@
           <w:sz w:val="24"/>
           <w:szCs w:val="24"/>
         </w:rPr>
+        <w:lastRenderedPageBreak/>
         <w:t>dexamethasone  for</w:t>
       </w:r>
       <w:proofErr w:type="gramEnd"/>
@@ -6756,7 +8462,6 @@
           <w:sz w:val="24"/>
           <w:szCs w:val="24"/>
         </w:rPr>
-        <w:lastRenderedPageBreak/>
         <w:t xml:space="preserve">Relative </w:t>
       </w:r>
       <w:proofErr w:type="spellStart"/>
@@ -7044,7 +8749,7 @@
       </w:r>
     </w:p>
   </w:comment>
-  <w:comment w:id="1" w:author="Dave Bridges" w:date="2019-03-30T10:39:00Z" w:initials="DB">
+  <w:comment w:id="8" w:author="Dave Bridges" w:date="2019-03-30T10:58:00Z" w:initials="DB">
     <w:p>
       <w:pPr>
         <w:pStyle w:val="CommentText"/>
@@ -7056,11 +8761,139 @@
         <w:annotationRef/>
       </w:r>
       <w:r>
+        <w:t>How many</w:t>
+      </w:r>
+    </w:p>
+  </w:comment>
+  <w:comment w:id="11" w:author="Dave Bridges" w:date="2019-03-30T10:58:00Z" w:initials="DB">
+    <w:p>
+      <w:pPr>
+        <w:pStyle w:val="CommentText"/>
+      </w:pPr>
+      <w:r>
+        <w:rPr>
+          <w:rStyle w:val="CommentReference"/>
+        </w:rPr>
+        <w:annotationRef/>
+      </w:r>
+      <w:r>
+        <w:t>Add this</w:t>
+      </w:r>
+    </w:p>
+  </w:comment>
+  <w:comment w:id="14" w:author="Dave Bridges" w:date="2019-03-30T10:59:00Z" w:initials="DB">
+    <w:p>
+      <w:pPr>
+        <w:pStyle w:val="CommentText"/>
+      </w:pPr>
+      <w:r>
+        <w:rPr>
+          <w:rStyle w:val="CommentReference"/>
+        </w:rPr>
+        <w:annotationRef/>
+      </w:r>
+      <w:r>
+        <w:t>What is the source of the NCD</w:t>
+      </w:r>
+    </w:p>
+  </w:comment>
+  <w:comment w:id="21" w:author="Dave Bridges" w:date="2019-03-30T11:00:00Z" w:initials="DB">
+    <w:p>
+      <w:pPr>
+        <w:pStyle w:val="CommentText"/>
+      </w:pPr>
+      <w:r>
+        <w:rPr>
+          <w:rStyle w:val="CommentReference"/>
+        </w:rPr>
+        <w:annotationRef/>
+      </w:r>
+      <w:r>
+        <w:t>We need to know water consumption still.</w:t>
+      </w:r>
+    </w:p>
+  </w:comment>
+  <w:comment w:id="27" w:author="Dave Bridges" w:date="2019-03-30T10:57:00Z" w:initials="DB">
+    <w:p>
+      <w:pPr>
+        <w:pStyle w:val="CommentText"/>
+      </w:pPr>
+      <w:r>
+        <w:rPr>
+          <w:rStyle w:val="CommentReference"/>
+        </w:rPr>
+        <w:annotationRef/>
+      </w:r>
+      <w:r>
+        <w:t>Need to add</w:t>
+      </w:r>
+    </w:p>
+  </w:comment>
+  <w:comment w:id="51" w:author="Dave Bridges" w:date="2019-03-30T11:08:00Z" w:initials="DB">
+    <w:p>
+      <w:pPr>
+        <w:pStyle w:val="CommentText"/>
+      </w:pPr>
+      <w:r>
+        <w:rPr>
+          <w:rStyle w:val="CommentReference"/>
+        </w:rPr>
+        <w:annotationRef/>
+      </w:r>
+      <w:r>
+        <w:t>Fischer?</w:t>
+      </w:r>
+    </w:p>
+  </w:comment>
+  <w:comment w:id="58" w:author="Dave Bridges" w:date="2019-03-30T11:10:00Z" w:initials="DB">
+    <w:p>
+      <w:pPr>
+        <w:pStyle w:val="CommentText"/>
+      </w:pPr>
+      <w:r>
+        <w:rPr>
+          <w:rStyle w:val="CommentReference"/>
+        </w:rPr>
+        <w:annotationRef/>
+      </w:r>
+      <w:r>
+        <w:t>Needs details or a reference.</w:t>
+      </w:r>
+    </w:p>
+  </w:comment>
+  <w:comment w:id="69" w:author="Dave Bridges" w:date="2019-03-30T11:11:00Z" w:initials="DB">
+    <w:p>
+      <w:pPr>
+        <w:pStyle w:val="CommentText"/>
+      </w:pPr>
+      <w:r>
+        <w:rPr>
+          <w:rStyle w:val="CommentReference"/>
+        </w:rPr>
+        <w:annotationRef/>
+      </w:r>
+      <w:r>
+        <w:t>Need to add</w:t>
+      </w:r>
+    </w:p>
+  </w:comment>
+  <w:comment w:id="70" w:author="Dave Bridges" w:date="2019-03-30T10:39:00Z" w:initials="DB">
+    <w:p>
+      <w:pPr>
+        <w:pStyle w:val="CommentText"/>
+      </w:pPr>
+      <w:r>
+        <w:rPr>
+          <w:rStyle w:val="CommentReference"/>
+        </w:rPr>
+        <w:annotationRef/>
+      </w:r>
+      <w:r>
         <w:t>Needs control gene, make this a table and put at the end</w:t>
       </w:r>
     </w:p>
   </w:comment>
-  <w:comment w:id="2" w:author="Dave Bridges" w:date="2019-03-30T10:48:00Z" w:initials="DB">
+  <w:comment w:id="90" w:author="Dave Bridges" w:date="2019-03-30T11:15:00Z" w:initials="DB">
     <w:p>
       <w:pPr>
         <w:pStyle w:val="CommentText"/>
@@ -7072,11 +8905,27 @@
         <w:annotationRef/>
       </w:r>
       <w:r>
+        <w:t>Needs catalog numbers</w:t>
+      </w:r>
+    </w:p>
+  </w:comment>
+  <w:comment w:id="91" w:author="Dave Bridges" w:date="2019-03-30T10:48:00Z" w:initials="DB">
+    <w:p>
+      <w:pPr>
+        <w:pStyle w:val="CommentText"/>
+      </w:pPr>
+      <w:r>
+        <w:rPr>
+          <w:rStyle w:val="CommentReference"/>
+        </w:rPr>
+        <w:annotationRef/>
+      </w:r>
+      <w:r>
         <w:t>Put these in a table including catalog numbers</w:t>
       </w:r>
     </w:p>
   </w:comment>
-  <w:comment w:id="3" w:author="Dave Bridges" w:date="2019-03-30T10:48:00Z" w:initials="DB">
+  <w:comment w:id="103" w:author="Dave Bridges" w:date="2019-03-30T10:48:00Z" w:initials="DB">
     <w:p>
       <w:pPr>
         <w:pStyle w:val="CommentText"/>
@@ -7092,7 +8941,7 @@
       </w:r>
     </w:p>
   </w:comment>
-  <w:comment w:id="4" w:author="Dave Bridges" w:date="2019-03-30T10:52:00Z" w:initials="DB">
+  <w:comment w:id="104" w:author="Dave Bridges" w:date="2019-03-30T10:52:00Z" w:initials="DB">
     <w:p>
       <w:pPr>
         <w:pStyle w:val="CommentText"/>
@@ -7104,14 +8953,11 @@
         <w:annotationRef/>
       </w:r>
       <w:r>
-        <w:t>What is the full reference, PMID or DOI for th</w:t>
-      </w:r>
-      <w:r>
-        <w:t>ese</w:t>
+        <w:t>What is the full reference, PMID or DOI for these</w:t>
       </w:r>
     </w:p>
   </w:comment>
-  <w:comment w:id="5" w:author="Dave Bridges" w:date="2019-03-30T10:52:00Z" w:initials="DB">
+  <w:comment w:id="105" w:author="Dave Bridges" w:date="2019-03-30T10:52:00Z" w:initials="DB">
     <w:p>
       <w:pPr>
         <w:pStyle w:val="CommentText"/>
@@ -7127,7 +8973,7 @@
       </w:r>
     </w:p>
   </w:comment>
-  <w:comment w:id="6" w:author="Dave Bridges" w:date="2019-03-30T10:53:00Z" w:initials="DB">
+  <w:comment w:id="106" w:author="Dave Bridges" w:date="2019-03-30T10:53:00Z" w:initials="DB">
     <w:p>
       <w:pPr>
         <w:pStyle w:val="CommentText"/>
@@ -7143,7 +8989,7 @@
       </w:r>
     </w:p>
   </w:comment>
-  <w:comment w:id="7" w:author="Dave Bridges" w:date="2019-03-30T10:53:00Z" w:initials="DB">
+  <w:comment w:id="107" w:author="Dave Bridges" w:date="2019-03-30T10:53:00Z" w:initials="DB">
     <w:p>
       <w:pPr>
         <w:pStyle w:val="CommentText"/>
@@ -7159,7 +9005,7 @@
       </w:r>
     </w:p>
   </w:comment>
-  <w:comment w:id="8" w:author="Dave Bridges" w:date="2019-03-30T10:54:00Z" w:initials="DB">
+  <w:comment w:id="108" w:author="Dave Bridges" w:date="2019-03-30T10:54:00Z" w:initials="DB">
     <w:p>
       <w:pPr>
         <w:pStyle w:val="CommentText"/>
@@ -7171,14 +9017,11 @@
         <w:annotationRef/>
       </w:r>
       <w:r>
-        <w:t>What is the full reference, PMID or DOI for th</w:t>
-      </w:r>
-      <w:r>
-        <w:t>e last two</w:t>
+        <w:t>What is the full reference, PMID or DOI for the last two</w:t>
       </w:r>
     </w:p>
   </w:comment>
-  <w:comment w:id="9" w:author="Dave Bridges" w:date="2019-03-30T10:54:00Z" w:initials="DB">
+  <w:comment w:id="109" w:author="Dave Bridges" w:date="2019-03-30T10:54:00Z" w:initials="DB">
     <w:p>
       <w:pPr>
         <w:pStyle w:val="CommentText"/>
@@ -7194,7 +9037,7 @@
       </w:r>
     </w:p>
   </w:comment>
-  <w:comment w:id="11" w:author="Dave Bridges" w:date="2019-03-30T10:55:00Z" w:initials="DB">
+  <w:comment w:id="110" w:author="Dave Bridges" w:date="2019-03-30T10:55:00Z" w:initials="DB">
     <w:p>
       <w:pPr>
         <w:pStyle w:val="CommentText"/>
@@ -7207,6 +9050,62 @@
       </w:r>
       <w:r>
         <w:t>What is the full reference, PMID or DOI for this</w:t>
+      </w:r>
+    </w:p>
+  </w:comment>
+  <w:comment w:id="115" w:author="Dave Bridges" w:date="2019-03-30T11:06:00Z" w:initials="DB">
+    <w:p>
+      <w:pPr>
+        <w:pStyle w:val="CommentText"/>
+      </w:pPr>
+      <w:r>
+        <w:rPr>
+          <w:rStyle w:val="CommentReference"/>
+        </w:rPr>
+        <w:annotationRef/>
+      </w:r>
+      <w:r>
+        <w:t>Laura sources for you.</w:t>
+      </w:r>
+    </w:p>
+  </w:comment>
+  <w:comment w:id="125" w:author="Dave Bridges" w:date="2019-03-30T11:06:00Z" w:initials="DB">
+    <w:p>
+      <w:pPr>
+        <w:pStyle w:val="CommentText"/>
+      </w:pPr>
+      <w:r>
+        <w:rPr>
+          <w:rStyle w:val="CommentReference"/>
+        </w:rPr>
+        <w:annotationRef/>
+      </w:r>
+      <w:r>
+        <w:t>Sue, do you want to add anything else to this?</w:t>
+      </w:r>
+    </w:p>
+  </w:comment>
+  <w:comment w:id="133" w:author="Dave Bridges" w:date="2019-03-30T11:06:00Z" w:initials="DB">
+    <w:p>
+      <w:pPr>
+        <w:pStyle w:val="CommentText"/>
+      </w:pPr>
+      <w:r>
+        <w:rPr>
+          <w:rStyle w:val="CommentReference"/>
+        </w:rPr>
+        <w:annotationRef/>
+      </w:r>
+      <w:r>
+        <w:t xml:space="preserve">For the dissertation you should note anyone else who helped you and how (Inn, </w:t>
+      </w:r>
+      <w:proofErr w:type="spellStart"/>
+      <w:r>
+        <w:t>JeAnna</w:t>
+      </w:r>
+      <w:proofErr w:type="spellEnd"/>
+      <w:r>
+        <w:t>, Carole and Ayat).  Then add anything else you want.  For the paper it will just be scientific helpers that did not end up as coauthors.</w:t>
       </w:r>
     </w:p>
   </w:comment>
@@ -7216,7 +9115,16 @@
 <file path=word/commentsExtended.xml><?xml version="1.0" encoding="utf-8"?>
 <w15:commentsEx xmlns:wpc="http://schemas.microsoft.com/office/word/2010/wordprocessingCanvas" xmlns:cx="http://schemas.microsoft.com/office/drawing/2014/chartex" xmlns:cx1="http://schemas.microsoft.com/office/drawing/2015/9/8/chartex" xmlns:cx2="http://schemas.microsoft.com/office/drawing/2015/10/21/chartex" xmlns:cx3="http://schemas.microsoft.com/office/drawing/2016/5/9/chartex" xmlns:cx4="http://schemas.microsoft.com/office/drawing/2016/5/10/chartex" xmlns:cx5="http://schemas.microsoft.com/office/drawing/2016/5/11/chartex" xmlns:cx6="http://schemas.microsoft.com/office/drawing/2016/5/12/chartex" xmlns:cx7="http://schemas.microsoft.com/office/drawing/2016/5/13/chartex" xmlns:cx8="http://schemas.microsoft.com/office/drawing/2016/5/14/chartex" xmlns:mc="http://schemas.openxmlformats.org/markup-compatibility/2006" xmlns:aink="http://schemas.microsoft.com/office/drawing/2016/ink" xmlns:am3d="http://schemas.microsoft.com/office/drawing/2017/model3d" xmlns:o="urn:schemas-microsoft-com:office:office" xmlns:r="http://schemas.openxmlformats.org/officeDocument/2006/relationships" xmlns:m="http://schemas.openxmlformats.org/officeDocument/2006/math" xmlns:v="urn:schemas-microsoft-com:vml" xmlns:wp14="http://schemas.microsoft.com/office/word/2010/wordprocessingDrawing" xmlns:wp="http://schemas.openxmlformats.org/drawingml/2006/wordprocessingDrawing" xmlns:w10="urn:schemas-microsoft-com:office:word" xmlns:w="http://schemas.openxmlformats.org/wordprocessingml/2006/main" xmlns:w14="http://schemas.microsoft.com/office/word/2010/wordml" xmlns:w15="http://schemas.microsoft.com/office/word/2012/wordml" xmlns:w16cid="http://schemas.microsoft.com/office/word/2016/wordml/cid" xmlns:w16se="http://schemas.microsoft.com/office/word/2015/wordml/symex" xmlns:wpg="http://schemas.microsoft.com/office/word/2010/wordprocessingGroup" xmlns:wpi="http://schemas.microsoft.com/office/word/2010/wordprocessingInk" xmlns:wne="http://schemas.microsoft.com/office/word/2006/wordml" xmlns:wps="http://schemas.microsoft.com/office/word/2010/wordprocessingShape" mc:Ignorable="w14 w15 w16se w16cid wp14">
   <w15:commentEx w15:paraId="5C0E3AE9" w15:done="0"/>
+  <w15:commentEx w15:paraId="69DFD898" w15:done="0"/>
+  <w15:commentEx w15:paraId="30D82D00" w15:done="0"/>
+  <w15:commentEx w15:paraId="75CEA131" w15:done="0"/>
+  <w15:commentEx w15:paraId="21C343CB" w15:done="0"/>
+  <w15:commentEx w15:paraId="64EABAA3" w15:done="0"/>
+  <w15:commentEx w15:paraId="47EFAF2D" w15:done="0"/>
+  <w15:commentEx w15:paraId="51D19D44" w15:done="0"/>
+  <w15:commentEx w15:paraId="77FBDE9B" w15:done="0"/>
   <w15:commentEx w15:paraId="53382B0E" w15:done="0"/>
+  <w15:commentEx w15:paraId="5DB2CC24" w15:done="0"/>
   <w15:commentEx w15:paraId="72467E1F" w15:done="0"/>
   <w15:commentEx w15:paraId="7EABFA90" w15:done="0"/>
   <w15:commentEx w15:paraId="393BCC8D" w15:done="0"/>
@@ -7226,13 +9134,25 @@
   <w15:commentEx w15:paraId="3C6CC800" w15:done="0"/>
   <w15:commentEx w15:paraId="1C4D7E1E" w15:done="0"/>
   <w15:commentEx w15:paraId="12BB4004" w15:done="0"/>
+  <w15:commentEx w15:paraId="28023DF8" w15:done="0"/>
+  <w15:commentEx w15:paraId="023A23AD" w15:done="0"/>
+  <w15:commentEx w15:paraId="09F870D5" w15:done="0"/>
 </w15:commentsEx>
 </file>
 
 <file path=word/commentsIds.xml><?xml version="1.0" encoding="utf-8"?>
 <w16cid:commentsIds xmlns:wpc="http://schemas.microsoft.com/office/word/2010/wordprocessingCanvas" xmlns:cx="http://schemas.microsoft.com/office/drawing/2014/chartex" xmlns:cx1="http://schemas.microsoft.com/office/drawing/2015/9/8/chartex" xmlns:cx2="http://schemas.microsoft.com/office/drawing/2015/10/21/chartex" xmlns:cx3="http://schemas.microsoft.com/office/drawing/2016/5/9/chartex" xmlns:cx4="http://schemas.microsoft.com/office/drawing/2016/5/10/chartex" xmlns:cx5="http://schemas.microsoft.com/office/drawing/2016/5/11/chartex" xmlns:cx6="http://schemas.microsoft.com/office/drawing/2016/5/12/chartex" xmlns:cx7="http://schemas.microsoft.com/office/drawing/2016/5/13/chartex" xmlns:cx8="http://schemas.microsoft.com/office/drawing/2016/5/14/chartex" xmlns:mc="http://schemas.openxmlformats.org/markup-compatibility/2006" xmlns:aink="http://schemas.microsoft.com/office/drawing/2016/ink" xmlns:am3d="http://schemas.microsoft.com/office/drawing/2017/model3d" xmlns:o="urn:schemas-microsoft-com:office:office" xmlns:r="http://schemas.openxmlformats.org/officeDocument/2006/relationships" xmlns:m="http://schemas.openxmlformats.org/officeDocument/2006/math" xmlns:v="urn:schemas-microsoft-com:vml" xmlns:wp14="http://schemas.microsoft.com/office/word/2010/wordprocessingDrawing" xmlns:wp="http://schemas.openxmlformats.org/drawingml/2006/wordprocessingDrawing" xmlns:w10="urn:schemas-microsoft-com:office:word" xmlns:w="http://schemas.openxmlformats.org/wordprocessingml/2006/main" xmlns:w14="http://schemas.microsoft.com/office/word/2010/wordml" xmlns:w15="http://schemas.microsoft.com/office/word/2012/wordml" xmlns:w16cid="http://schemas.microsoft.com/office/word/2016/wordml/cid" xmlns:w16se="http://schemas.microsoft.com/office/word/2015/wordml/symex" xmlns:wpg="http://schemas.microsoft.com/office/word/2010/wordprocessingGroup" xmlns:wpi="http://schemas.microsoft.com/office/word/2010/wordprocessingInk" xmlns:wne="http://schemas.microsoft.com/office/word/2006/wordml" xmlns:wps="http://schemas.microsoft.com/office/word/2010/wordprocessingShape" mc:Ignorable="w14 w15 w16se w16cid wp14">
   <w16cid:commentId w16cid:paraId="5C0E3AE9" w16cid:durableId="2049C7BB"/>
+  <w16cid:commentId w16cid:paraId="69DFD898" w16cid:durableId="2049CA4A"/>
+  <w16cid:commentId w16cid:paraId="30D82D00" w16cid:durableId="2049CA68"/>
+  <w16cid:commentId w16cid:paraId="75CEA131" w16cid:durableId="2049CA74"/>
+  <w16cid:commentId w16cid:paraId="21C343CB" w16cid:durableId="2049CAC4"/>
+  <w16cid:commentId w16cid:paraId="64EABAA3" w16cid:durableId="2049CA1B"/>
+  <w16cid:commentId w16cid:paraId="47EFAF2D" w16cid:durableId="2049CCC3"/>
+  <w16cid:commentId w16cid:paraId="51D19D44" w16cid:durableId="2049CD08"/>
+  <w16cid:commentId w16cid:paraId="77FBDE9B" w16cid:durableId="2049CD75"/>
   <w16cid:commentId w16cid:paraId="53382B0E" w16cid:durableId="2049C5EA"/>
+  <w16cid:commentId w16cid:paraId="5DB2CC24" w16cid:durableId="2049CE42"/>
   <w16cid:commentId w16cid:paraId="72467E1F" w16cid:durableId="2049C7EF"/>
   <w16cid:commentId w16cid:paraId="7EABFA90" w16cid:durableId="2049C814"/>
   <w16cid:commentId w16cid:paraId="393BCC8D" w16cid:durableId="2049C8D0"/>
@@ -7242,6 +9162,9 @@
   <w16cid:commentId w16cid:paraId="3C6CC800" w16cid:durableId="2049C950"/>
   <w16cid:commentId w16cid:paraId="1C4D7E1E" w16cid:durableId="2049C972"/>
   <w16cid:commentId w16cid:paraId="12BB4004" w16cid:durableId="2049C992"/>
+  <w16cid:commentId w16cid:paraId="28023DF8" w16cid:durableId="2049CC1C"/>
+  <w16cid:commentId w16cid:paraId="023A23AD" w16cid:durableId="2049CC28"/>
+  <w16cid:commentId w16cid:paraId="09F870D5" w16cid:durableId="2049CC44"/>
 </w16cid:commentsIds>
 </file>
 
@@ -7765,7 +9688,6 @@
   <w:style w:type="character" w:default="1" w:styleId="DefaultParagraphFont">
     <w:name w:val="Default Paragraph Font"/>
     <w:uiPriority w:val="1"/>
-    <w:semiHidden/>
     <w:unhideWhenUsed/>
   </w:style>
   <w:style w:type="table" w:default="1" w:styleId="TableNormal">
@@ -8261,7 +10183,7 @@
 </file>
 
 <file path=customXml/itemProps1.xml><?xml version="1.0" encoding="utf-8"?>
-<ds:datastoreItem xmlns:ds="http://schemas.openxmlformats.org/officeDocument/2006/customXml" ds:itemID="{402E41A3-A1DB-354E-A0AB-58511A432B1B}">
+<ds:datastoreItem xmlns:ds="http://schemas.openxmlformats.org/officeDocument/2006/customXml" ds:itemID="{25AE9DDF-24EB-E642-B912-981DA7D25B66}">
   <ds:schemaRefs>
     <ds:schemaRef ds:uri="http://schemas.openxmlformats.org/officeDocument/2006/bibliography"/>
   </ds:schemaRefs>

</xml_diff>

<commit_message>
Made comments about the introduction
</commit_message>
<xml_diff>
--- a/manuscript/Muscle-Function/Gunder Thesis.docx
+++ b/manuscript/Muscle-Function/Gunder Thesis.docx
@@ -29,12 +29,22 @@
           <w:szCs w:val="24"/>
         </w:rPr>
       </w:pPr>
-      <w:r>
-        <w:rPr>
-          <w:sz w:val="24"/>
-          <w:szCs w:val="24"/>
-        </w:rPr>
-        <w:t>Glucocorticoids mediate a number of metabolic processes regarding muscle whether produced endogenously or taken exogenously in the form of prescription medications. The estimated prevalence of oral glucocorticoids usage in the United States is 1.2% for a v</w:t>
+      <w:commentRangeStart w:id="0"/>
+      <w:del w:id="1" w:author="Dave Bridges" w:date="2019-03-30T11:19:00Z">
+        <w:r>
+          <w:rPr>
+            <w:sz w:val="24"/>
+            <w:szCs w:val="24"/>
+          </w:rPr>
+          <w:delText xml:space="preserve">Glucocorticoids mediate a number of metabolic processes regarding muscle whether produced endogenously or taken exogenously in the form of prescription medications. </w:delText>
+        </w:r>
+      </w:del>
+      <w:r>
+        <w:rPr>
+          <w:sz w:val="24"/>
+          <w:szCs w:val="24"/>
+        </w:rPr>
+        <w:t>The estimated prevalence of oral glucocorticoids usage in the United States is 1.2% for a v</w:t>
       </w:r>
       <w:r>
         <w:rPr>
@@ -62,7 +72,7 @@
           <w:sz w:val="24"/>
           <w:szCs w:val="24"/>
         </w:rPr>
-        <w:instrText>ADDIN CSL_CITATION {"citationItems":[{"id":"ITEM-1","itemData":{"DOI":"10.1002/acr.21796","ISSN":"2151464X","PMID":"22807233","abstract":"OBJECTIVE: There is little information on oral glucocorticoid use in the general US population. Previously, there have been published estimates of glucocorticoid use in countries outside of the US. This study aimed to estimate the prevalence of glucocorticoid use, duration of use, and concomitant use of antiosteoporosis pharmaceuticals in the US population age ≥20 years. METHODS: Data from 5 cycles (1999-2008) of the National Health and Nutrition Examination Survey (NHANES) were used to provide nationally representative weighted estimates. Oral glucocorticoids and concomitant use of antiosteoporosis pharmaceuticals (bisphosphonates, calcitonin, calcium, hormone replacement therapies, teriparatide, and vitamin D) were analyzed. RESULTS: There were 356 NHANES respondents ages ≥20 years who reported use of an oral glucocorticoid in the combined cycles between 1999 and 2008. The weighted prevalence of oral glucocorticoid use was 1.2% (95% confidence interval [95% CI] 1.1-1.4) from 1999-2008, corresponding to 2,513,259 persons in the US. The mean duration of oral glucocorticoid use was 1,605.7 days (95% CI 1,261.2-1,950.1), and 28.8% (95% CI 22.2-35.4) of oral glucocorticoid users reported use for ≥5 years. Concomitant use of a bisphosphonate was reported by 8.6% (95% CI 5.1-11.7) of oral glucocorticoid users, and 37.9% (95% CI 31.7-44.0) reported usage of any antiosteoporosis pharmaceutical. CONCLUSION: Based on NHANES data from 1999-2008, it is estimated that the prevalence of glucocorticoid use in the US is 1.2%, with a long duration of use and infrequent use of antiosteoporotic medications compared to other estimates.","author":[{"dropping-particle":"","family":"Overman","given":"Robert A.","non-dropping-particle":"","parse-names":false,"suffix":""},{"dropping-particle":"","family":"Yeh","given":"Jun Yen","non-dropping-particle":"","parse-names":false,"suffix":""},{"dropping-particle":"","family":"Deal","given":"Chad L.","non-dropping-particle":"","parse-names":false,"suffix":""}],"container-title":"Arthritis Care and Research","id":"ITEM-1","issue":"2","issued":{"date-parts":[["2013"]]},"page":"294-298","title":"Prevalence of oral glucocorticoid usage in the United States: A general population perspective","type":"article-journal","volume":"65"},"uris":["http://www.mendeley.com/documents/?uuid=04575004-bdce-4af0-9000-e073c83e7eb5"]}],"mendeley":{"formattedCitation":"(4)","plainTextFormattedCitation":"(4)","previouslyFormattedCitation":"(4)"},"properties":{"noteIndex":0},"schema":"https://github.com/citation-style-language/schema/raw/master/csl-citation.json"}</w:instrText>
+        <w:instrText>ADDIN CSL_CITATION {"citationItems":[{"id":"ITEM-1","itemData":{"DOI":"10.1002/acr.21796","ISSN":"2151464X","PMID":"22807233","abstract":"OBJECTIVE: There is little information on oral glucocorticoid use in the general US population. Previously, there have been published estimates of glucocorticoid use in countries outside of the US. This study aimed to estimate the prevalence of glucocorticoid use, duration of use, and concomitant use of antiosteoporosis pharmaceuticals in the US population age ≥20 years. METHODS: Data from 5 cycles (1999-2008) of the National Health and Nutrition Examination Survey (NHANES) were used to provide nationally representative weighted estimates. Oral glucocorticoids and concomitant use of antiosteoporosis pharmaceuticals (bisphosphonates, calcitonin, calcium, hormone replacement therapies, teriparatide, and vitamin D) were analyzed. RESULTS: There were 356 NHANES respondents ages ≥20 years who reported use of an oral glucocorticoid in the combined cycles between 1999 and 2008. The weighted prevalence of oral glucocorticoid use was 1.2% (95% confidence interval [95% CI] 1.1-1.4) from 1999-2008, corresponding to 2,513,259 persons in the US. The mean duration of oral glucocorticoid use was 1,605.7 days (95% CI 1,261.2-1,950.1), and 28.8% (95% CI 22.2-35.4) of oral glucocorticoid users reported use for ≥5 years. Concomitant use of a bisphosphonate was reported by 8.6% (95% CI 5.1-11.7) of oral glucocorticoid users, and 37.9% (95% CI 31.7-44.0) reported usage of any antiosteoporosis pharmaceutical. CONCLUSION: Based on NHANES data from 1999-2008, it is estimated that the prevalence of glucocorticoid use in the US is 1.2%, with a long duration of use and infrequent use of antiosteoporotic medications compared to other estimates.","author":[{"dropping-particle":"","family":"Overman","given":"Robert A.","non-dropping-particle":"","parse-names":false,"suffix":""},{"dropping-particle":"","family":"Yeh","given":"Jun Yen","non-dropping-particle":"","parse-names":false,"suffix":""},{"dropping-particle":"","family":"Deal","given":"Chad L.","non-dropping-particle":"","parse-names":false,"suffix":""}],"container-title":"Arthritis Care and Research","id":"ITEM-1","issue":"2","issued":{"date-parts":[["2013"]]},"page":"294-298","title":"Prevalence of oral glucocorticoid usage in the United States: A general population perspective","type":"article-journal","volume":"65"},"uris":["http://www.mendeley.com/documents/?uuid=04575004-bdce-4af0-9000-e073c83e7eb5"]}],"mendeley":{"formattedCitation":"(6)","plainTextFormattedCitation":"(6)","previouslyFormattedCitation":"(4)"},"properties":{"noteIndex":0},"schema":"https://github.com/citation-style-language/schema/raw/master/csl-citation.json"}</w:instrText>
       </w:r>
       <w:r>
         <w:rPr>
@@ -77,7 +87,7 @@
           <w:sz w:val="24"/>
           <w:szCs w:val="24"/>
         </w:rPr>
-        <w:t>(4)</w:t>
+        <w:t>(6)</w:t>
       </w:r>
       <w:r>
         <w:rPr>
@@ -128,7 +138,36 @@
           <w:sz w:val="24"/>
           <w:szCs w:val="24"/>
         </w:rPr>
-        <w:t>, or genes that cause muscle atrophy.</w:t>
+        <w:t xml:space="preserve">, or genes that cause muscle </w:t>
+      </w:r>
+      <w:commentRangeStart w:id="2"/>
+      <w:r>
+        <w:rPr>
+          <w:sz w:val="24"/>
+          <w:szCs w:val="24"/>
+        </w:rPr>
+        <w:t>atrophy</w:t>
+      </w:r>
+      <w:commentRangeEnd w:id="2"/>
+      <w:r>
+        <w:rPr>
+          <w:rStyle w:val="CommentReference"/>
+        </w:rPr>
+        <w:commentReference w:id="2"/>
+      </w:r>
+      <w:r>
+        <w:rPr>
+          <w:sz w:val="24"/>
+          <w:szCs w:val="24"/>
+        </w:rPr>
+        <w:t>.</w:t>
+      </w:r>
+      <w:commentRangeEnd w:id="0"/>
+      <w:r>
+        <w:rPr>
+          <w:rStyle w:val="CommentReference"/>
+        </w:rPr>
+        <w:commentReference w:id="0"/>
       </w:r>
     </w:p>
     <w:p>
@@ -152,7 +191,87 @@
           <w:sz w:val="24"/>
           <w:szCs w:val="24"/>
         </w:rPr>
-        <w:t>d of diseases can lead to loss of skeletal muscle.  This loss can be measured, in most cases, by evaluating muscle size via mass or cross-sectional area and muscle function. Muscle mass can be quantified as the volume of muscle within the body while streng</w:t>
+        <w:t xml:space="preserve">d of diseases can lead to loss of skeletal </w:t>
+      </w:r>
+      <w:commentRangeStart w:id="3"/>
+      <w:r>
+        <w:rPr>
+          <w:sz w:val="24"/>
+          <w:szCs w:val="24"/>
+        </w:rPr>
+        <w:t>muscle</w:t>
+      </w:r>
+      <w:commentRangeEnd w:id="3"/>
+      <w:r>
+        <w:rPr>
+          <w:rStyle w:val="CommentReference"/>
+        </w:rPr>
+        <w:commentReference w:id="3"/>
+      </w:r>
+      <w:r>
+        <w:rPr>
+          <w:sz w:val="24"/>
+          <w:szCs w:val="24"/>
+        </w:rPr>
+        <w:t xml:space="preserve">.  </w:t>
+      </w:r>
+      <w:commentRangeStart w:id="4"/>
+      <w:r>
+        <w:rPr>
+          <w:sz w:val="24"/>
+          <w:szCs w:val="24"/>
+        </w:rPr>
+        <w:t>This loss can be measured</w:t>
+      </w:r>
+      <w:ins w:id="5" w:author="Dave Bridges" w:date="2019-03-30T11:20:00Z">
+        <w:r>
+          <w:rPr>
+            <w:sz w:val="24"/>
+            <w:szCs w:val="24"/>
+          </w:rPr>
+          <w:t xml:space="preserve"> </w:t>
+        </w:r>
+      </w:ins>
+      <w:del w:id="6" w:author="Dave Bridges" w:date="2019-03-30T11:20:00Z">
+        <w:r>
+          <w:rPr>
+            <w:sz w:val="24"/>
+            <w:szCs w:val="24"/>
+          </w:rPr>
+          <w:delText xml:space="preserve">, in most cases, </w:delText>
+        </w:r>
+      </w:del>
+      <w:r>
+        <w:rPr>
+          <w:sz w:val="24"/>
+          <w:szCs w:val="24"/>
+        </w:rPr>
+        <w:t xml:space="preserve">by evaluating muscle size via mass or cross-sectional area and muscle </w:t>
+      </w:r>
+      <w:del w:id="7" w:author="Dave Bridges" w:date="2019-03-30T11:20:00Z">
+        <w:r>
+          <w:rPr>
+            <w:sz w:val="24"/>
+            <w:szCs w:val="24"/>
+          </w:rPr>
+          <w:delText>function</w:delText>
+        </w:r>
+      </w:del>
+      <w:ins w:id="8" w:author="Dave Bridges" w:date="2019-03-30T11:20:00Z">
+        <w:r>
+          <w:rPr>
+            <w:sz w:val="24"/>
+            <w:szCs w:val="24"/>
+          </w:rPr>
+          <w:t>strength</w:t>
+        </w:r>
+      </w:ins>
+      <w:r>
+        <w:rPr>
+          <w:sz w:val="24"/>
+          <w:szCs w:val="24"/>
+        </w:rPr>
+        <w:t>. Muscle mass can be quantified as the volume of muscle within the body while streng</w:t>
       </w:r>
       <w:r>
         <w:rPr>
@@ -187,7 +306,7 @@
           <w:sz w:val="24"/>
           <w:szCs w:val="24"/>
         </w:rPr>
-        <w:instrText>ADDIN CSL_CITATION {"citationItems":[{"id":"ITEM-1","itemData":{"DOI":"10.1152/ajpregu.00093.2011","ISBN":"1522-1490 (Electronic)\\r0363-6119 (Linking)","ISSN":"0363-6119","PMID":"21900648","abstract":"An association between oxidative stress and muscle atrophy and weakness in vivo is supported by elevated oxidative damage and accelerated loss of muscle mass and force with aging in CuZn-superoxide dismutase-deficient (Sod1(-/-)) mice. The purpose was to determine the basis for low specific force (N/cm(2)) of gastrocnemius muscles in Sod1(-/-) mice and establish the extent to which structural and functional changes in muscles of Sod1(-/-) mice resemble those associated with normal aging. We tested the hypothesis that muscle weakness in Sod1(-/-) mice is due to functionally denervated fibers by comparing forces during nerve and direct muscle stimulation. No differences were observed for wild-type mice at any age in the forces generated in response to nerve and muscle stimulation. Nerve- and muscle-stimulated forces were also not different for 4-wk-old Sod1(-/-) mice, whereas, for 8- and 20-mo-old mice, forces during muscle stimulation were 16 and 30% greater, respectively, than those obtained using nerve stimulation. In addition to functional evidence of denervation with aging, fiber number was not different for Sod1(-/-) and wild-type mice at 4 wk, but 50% lower for Sod1(-/-) mice by 20 mo, and denervated motor end plates were prevalent in Sod1(-/-) mice at both 8 and 20 mo and in WT mice by 28 mo. The data suggest ongoing denervation in muscles of Sod1(-/-) mice that results in fiber loss and muscle atrophy. Moreover, the findings support using Sod1(-/-) mice to explore mechanistic links between oxidative stress and the progression of deficits in muscle structure and function.","author":[{"dropping-particle":"","family":"Larkin","given":"L. M.","non-dropping-particle":"","parse-names":false,"suffix":""},{"dropping-particle":"","family":"Davis","given":"C. S.","non-dropping-particle":"","parse-names":false,"suffix":""},{"dropping-particle":"","family":"Sims-Robinson","given":"C.","non-dropping-particle":"","parse-names":false,"suffix":""},{"dropping-particle":"","family":"Kostrominova","given":"T. Y.","non-dropping-particle":"","parse-names":false,"suffix":""},{"dropping-particle":"V.","family":"Remmen","given":"H.","non-dropping-particle":"","parse-names":false,"suffix":""},{"dropping-particle":"","family":"Richardson","given":"A.","non-dropping-particle":"","parse-names":false,"suffix":""},{"dropping-particle":"","family":"Feldman","given":"E. L.","non-dropping-particle":"","parse-names":false,"suffix":""},{"dropping-particle":"V.","family":"Brooks","given":"Susan","non-dropping-particle":"","parse-names":false,"suffix":""}],"container-title":"AJP: Regulatory, Integrative and Comparative Physiology","id":"ITEM-1","issue":"5","issued":{"date-parts":[["2011"]]},"page":"R1400-R1407","title":"Skeletal muscle weakness due to deficiency of CuZn-superoxide dismutase is associated with loss of functional innervation","type":"article-journal","volume":"301"},"uris":["http://www.mendeley.com/documents/?uuid=47778cf3-ef0a-4ad5-bf91-e84d3692e5db"]}],"mendeley":{"formattedCitation":"(3)","plainTextFormattedCitation":"(3)","previouslyFormattedCitation":"(3)"},"properties":{"noteIndex":0},"schema":"https://github.com/citation-style-language/schema/raw/master/csl-citation.json"}</w:instrText>
+        <w:instrText>ADDIN CSL_CITATION {"citationItems":[{"id":"ITEM-1","itemData":{"DOI":"10.1152/ajpregu.00093.2011","ISBN":"1522-1490 (Electronic)\\r0363-6119 (Linking)","ISSN":"0363-6119","PMID":"21900648","abstract":"An association between oxidative stress and muscle atrophy and weakness in vivo is supported by elevated oxidative damage and accelerated loss of muscle mass and force with aging in CuZn-superoxide dismutase-deficient (Sod1(-/-)) mice. The purpose was to determine the basis for low specific force (N/cm(2)) of gastrocnemius muscles in Sod1(-/-) mice and establish the extent to which structural and functional changes in muscles of Sod1(-/-) mice resemble those associated with normal aging. We tested the hypothesis that muscle weakness in Sod1(-/-) mice is due to functionally denervated fibers by comparing forces during nerve and direct muscle stimulation. No differences were observed for wild-type mice at any age in the forces generated in response to nerve and muscle stimulation. Nerve- and muscle-stimulated forces were also not different for 4-wk-old Sod1(-/-) mice, whereas, for 8- and 20-mo-old mice, forces during muscle stimulation were 16 and 30% greater, respectively, than those obtained using nerve stimulation. In addition to functional evidence of denervation with aging, fiber number was not different for Sod1(-/-) and wild-type mice at 4 wk, but 50% lower for Sod1(-/-) mice by 20 mo, and denervated motor end plates were prevalent in Sod1(-/-) mice at both 8 and 20 mo and in WT mice by 28 mo. The data suggest ongoing denervation in muscles of Sod1(-/-) mice that results in fiber loss and muscle atrophy. Moreover, the findings support using Sod1(-/-) mice to explore mechanistic links between oxidative stress and the progression of deficits in muscle structure and function.","author":[{"dropping-particle":"","family":"Larkin","given":"L. M.","non-dropping-particle":"","parse-names":false,"suffix":""},{"dropping-particle":"","family":"Davis","given":"C. S.","non-dropping-particle":"","parse-names":false,"suffix":""},{"dropping-particle":"","family":"Sims-Robinson","given":"C.","non-dropping-particle":"","parse-names":false,"suffix":""},{"dropping-particle":"","family":"Kostrominova","given":"T. Y.","non-dropping-particle":"","parse-names":false,"suffix":""},{"dropping-particle":"V.","family":"Remmen","given":"H.","non-dropping-particle":"","parse-names":false,"suffix":""},{"dropping-particle":"","family":"Richardson","given":"A.","non-dropping-particle":"","parse-names":false,"suffix":""},{"dropping-particle":"","family":"Feldman","given":"E. L.","non-dropping-particle":"","parse-names":false,"suffix":""},{"dropping-particle":"V.","family":"Brooks","given":"Susan","non-dropping-particle":"","parse-names":false,"suffix":""}],"container-title":"AJP: Regulatory, Integrative and Comparative Physiology","id":"ITEM-1","issue":"5","issued":{"date-parts":[["2011"]]},"page":"R1400-R1407","title":"Skeletal muscle weakness due to deficiency of CuZn-superoxide dismutase is associated with loss of functional innervation","type":"article-journal","volume":"301"},"uris":["http://www.mendeley.com/documents/?uuid=47778cf3-ef0a-4ad5-bf91-e84d3692e5db"]}],"mendeley":{"formattedCitation":"(5)","plainTextFormattedCitation":"(5)","previouslyFormattedCitation":"(3)"},"properties":{"noteIndex":0},"schema":"https://github.com/citation-style-language/schema/raw/master/csl-citation.json"}</w:instrText>
       </w:r>
       <w:r>
         <w:rPr>
@@ -202,7 +321,7 @@
           <w:sz w:val="24"/>
           <w:szCs w:val="24"/>
         </w:rPr>
-        <w:t>(3)</w:t>
+        <w:t>(5)</w:t>
       </w:r>
       <w:r>
         <w:rPr>
@@ -246,7 +365,240 @@
           <w:sz w:val="24"/>
           <w:szCs w:val="24"/>
         </w:rPr>
+        <w:t xml:space="preserve"> </w:t>
+      </w:r>
+      <w:r>
+        <w:rPr>
+          <w:sz w:val="24"/>
+          <w:szCs w:val="24"/>
+        </w:rPr>
+        <w:tab/>
+      </w:r>
+      <w:commentRangeEnd w:id="4"/>
+      <w:r>
+        <w:rPr>
+          <w:rStyle w:val="CommentReference"/>
+        </w:rPr>
+        <w:commentReference w:id="4"/>
+      </w:r>
+      <w:r>
+        <w:rPr>
+          <w:sz w:val="24"/>
+          <w:szCs w:val="24"/>
+        </w:rPr>
+        <w:t>Glucocorticoids are steroid hormones that function through a Glucocorticoid Receptor (G</w:t>
+      </w:r>
+      <w:r>
+        <w:rPr>
+          <w:sz w:val="24"/>
+          <w:szCs w:val="24"/>
+        </w:rPr>
+        <w:t>R</w:t>
+      </w:r>
+      <w:del w:id="9" w:author="Dave Bridges" w:date="2019-03-30T11:21:00Z">
+        <w:r>
+          <w:rPr>
+            <w:sz w:val="24"/>
+            <w:szCs w:val="24"/>
+          </w:rPr>
+          <w:delText>) o</w:delText>
+        </w:r>
+      </w:del>
+      <w:ins w:id="10" w:author="Dave Bridges" w:date="2019-03-30T11:21:00Z">
+        <w:r>
+          <w:rPr>
+            <w:sz w:val="24"/>
+            <w:szCs w:val="24"/>
+          </w:rPr>
+          <w:t>, encoded by</w:t>
+        </w:r>
+      </w:ins>
+      <w:del w:id="11" w:author="Dave Bridges" w:date="2019-03-30T11:21:00Z">
+        <w:r>
+          <w:rPr>
+            <w:sz w:val="24"/>
+            <w:szCs w:val="24"/>
+          </w:rPr>
+          <w:delText>r</w:delText>
+        </w:r>
+      </w:del>
+      <w:r>
+        <w:rPr>
+          <w:sz w:val="24"/>
+          <w:szCs w:val="24"/>
+        </w:rPr>
+        <w:t xml:space="preserve"> </w:t>
+      </w:r>
+      <w:del w:id="12" w:author="Dave Bridges" w:date="2019-03-30T11:20:00Z">
+        <w:r>
+          <w:rPr>
+            <w:i/>
+            <w:sz w:val="24"/>
+            <w:szCs w:val="24"/>
+            <w:rPrChange w:id="13" w:author="Dave Bridges" w:date="2019-03-30T11:21:00Z">
+              <w:rPr>
+                <w:sz w:val="24"/>
+                <w:szCs w:val="24"/>
+              </w:rPr>
+            </w:rPrChange>
+          </w:rPr>
+          <w:delText>NR3C1</w:delText>
+        </w:r>
+      </w:del>
+      <w:ins w:id="14" w:author="Dave Bridges" w:date="2019-03-30T11:20:00Z">
+        <w:r>
+          <w:rPr>
+            <w:i/>
+            <w:sz w:val="24"/>
+            <w:szCs w:val="24"/>
+            <w:rPrChange w:id="15" w:author="Dave Bridges" w:date="2019-03-30T11:21:00Z">
+              <w:rPr>
+                <w:sz w:val="24"/>
+                <w:szCs w:val="24"/>
+              </w:rPr>
+            </w:rPrChange>
+          </w:rPr>
+          <w:t>Nr3c1</w:t>
+        </w:r>
+      </w:ins>
+      <w:ins w:id="16" w:author="Dave Bridges" w:date="2019-03-30T11:21:00Z">
+        <w:r>
+          <w:rPr>
+            <w:sz w:val="24"/>
+            <w:szCs w:val="24"/>
+          </w:rPr>
+          <w:t>)</w:t>
+        </w:r>
+      </w:ins>
+      <w:r>
+        <w:rPr>
+          <w:sz w:val="24"/>
+          <w:szCs w:val="24"/>
+        </w:rPr>
+        <w:t xml:space="preserve">, which </w:t>
+      </w:r>
+      <w:del w:id="17" w:author="Dave Bridges" w:date="2019-03-30T11:21:00Z">
+        <w:r>
+          <w:rPr>
+            <w:sz w:val="24"/>
+            <w:szCs w:val="24"/>
+          </w:rPr>
+          <w:delText>can act directly on gene transcription</w:delText>
+        </w:r>
+      </w:del>
+      <w:ins w:id="18" w:author="Dave Bridges" w:date="2019-03-30T11:21:00Z">
+        <w:r>
+          <w:rPr>
+            <w:sz w:val="24"/>
+            <w:szCs w:val="24"/>
+          </w:rPr>
+          <w:t xml:space="preserve">alters tissue-specific gene </w:t>
+        </w:r>
+        <w:proofErr w:type="gramStart"/>
+        <w:r>
+          <w:rPr>
+            <w:sz w:val="24"/>
+            <w:szCs w:val="24"/>
+          </w:rPr>
+          <w:t>expression</w:t>
+        </w:r>
+      </w:ins>
+      <w:r>
+        <w:rPr>
+          <w:sz w:val="24"/>
+          <w:szCs w:val="24"/>
+        </w:rPr>
+        <w:t xml:space="preserve"> </w:t>
+      </w:r>
+      <w:r>
+        <w:rPr>
+          <w:sz w:val="24"/>
+          <w:szCs w:val="24"/>
+        </w:rPr>
+        <w:t>.</w:t>
+      </w:r>
+      <w:proofErr w:type="gramEnd"/>
+      <w:r>
+        <w:rPr>
+          <w:sz w:val="24"/>
+          <w:szCs w:val="24"/>
+        </w:rPr>
+        <w:t xml:space="preserve"> </w:t>
+      </w:r>
+      <w:commentRangeStart w:id="19"/>
+      <w:r>
+        <w:rPr>
+          <w:sz w:val="24"/>
+          <w:szCs w:val="24"/>
+        </w:rPr>
+        <w:t>(Patel et al. 2014)</w:t>
+      </w:r>
+      <w:commentRangeEnd w:id="19"/>
+      <w:r>
+        <w:rPr>
+          <w:rStyle w:val="CommentReference"/>
+        </w:rPr>
+        <w:commentReference w:id="19"/>
+      </w:r>
+      <w:r>
+        <w:rPr>
+          <w:sz w:val="24"/>
+          <w:szCs w:val="24"/>
+        </w:rPr>
+        <w:t xml:space="preserve"> Exogenous glucoco</w:t>
+      </w:r>
+      <w:r>
+        <w:rPr>
+          <w:sz w:val="24"/>
+          <w:szCs w:val="24"/>
+        </w:rPr>
+        <w:t>rticoid</w:t>
+      </w:r>
+      <w:ins w:id="20" w:author="Dave Bridges" w:date="2019-03-30T11:21:00Z">
+        <w:r>
+          <w:rPr>
+            <w:sz w:val="24"/>
+            <w:szCs w:val="24"/>
+          </w:rPr>
+          <w:t xml:space="preserve">s </w:t>
+        </w:r>
+      </w:ins>
+      <w:del w:id="21" w:author="Dave Bridges" w:date="2019-03-30T11:21:00Z">
+        <w:r>
+          <w:rPr>
+            <w:sz w:val="24"/>
+            <w:szCs w:val="24"/>
+          </w:rPr>
+          <w:delText xml:space="preserve"> </w:delText>
+        </w:r>
+        <w:r>
+          <w:rPr>
+            <w:sz w:val="24"/>
+            <w:szCs w:val="24"/>
+          </w:rPr>
+          <w:delText xml:space="preserve">consumption has been shown to </w:delText>
+        </w:r>
+      </w:del>
+      <w:r>
+        <w:rPr>
+          <w:sz w:val="24"/>
+          <w:szCs w:val="24"/>
+        </w:rPr>
+        <w:t xml:space="preserve">induce muscle atrophy through increased </w:t>
+      </w:r>
+      <w:r>
+        <w:rPr>
+          <w:sz w:val="24"/>
+          <w:szCs w:val="24"/>
+        </w:rPr>
         <w:lastRenderedPageBreak/>
+        <w:t>muscle proteolysis and inhibition of protein synthesis in lean mice</w:t>
+      </w:r>
+      <w:r>
+        <w:rPr>
+          <w:sz w:val="24"/>
+          <w:szCs w:val="24"/>
+        </w:rPr>
         <w:t xml:space="preserve"> </w:t>
       </w:r>
       <w:r>
@@ -254,17 +606,124 @@
           <w:sz w:val="24"/>
           <w:szCs w:val="24"/>
         </w:rPr>
-        <w:tab/>
-        <w:t xml:space="preserve">Glucocorticoids are steroid hormones that function through a Glucocorticoid Receptor (GR) or NR3C1, which can act directly on gene </w:t>
-      </w:r>
-      <w:proofErr w:type="gramStart"/>
-      <w:r>
-        <w:rPr>
-          <w:sz w:val="24"/>
-          <w:szCs w:val="24"/>
-        </w:rPr>
-        <w:t>transcription</w:t>
-      </w:r>
+        <w:fldChar w:fldCharType="begin" w:fldLock="1"/>
+      </w:r>
+      <w:r>
+        <w:rPr>
+          <w:sz w:val="24"/>
+          <w:szCs w:val="24"/>
+        </w:rPr>
+        <w:instrText>ADDIN CSL_CITATION {"citationItems":[{"id":"ITEM-1","itemData":{"DOI":"10.1016/j.biocel.2013.05.036","ISSN":"13572725","PMID":"23806868","abstract":"Many pathological states characterized by muscle atrophy (e.g., sepsis, cachexia, starvation, metabolic acidosis and severe insulinopenia) are associated with an increase in circulating glucocorticoids (GC) levels, suggesting that GC could trigger the muscle atrophy observed in these conditions. GC-induced muscle atrophy is characterized by fast-twitch, glycolytic muscles atrophy illustrated by decreased fiber cross-sectional area and reduced myofibrillar protein content. GC-induced muscle atrophy results from increased protein breakdown and decreased protein synthesis. Increased muscle proteolysis, in particular through the activation of the ubiquitin proteasome and the lysosomal systems, is considered to play a major role in the catabolic action of GC. The stimulation by GC of these two proteolytic systems is mediated through the increased expression of several Atrogenes (\"genes involved in atrophy\"), such as FOXO, Atrogin-1, and MuRF-1. The inhibitory effect of GC on muscle protein synthesis is thought to result mainly from the inhibition of the mTOR/S6 kinase 1 pathway. These changes in muscle protein turnover could be explained by changes in the muscle production of two growth factors, namely Insulin-like Growth Factor (IGF)-I, a muscle anabolic growth factor and Myostatin, a muscle catabolic growth factor. This review will discuss the recent progress made in the understanding of the mechanisms involved in GC-induced muscle atrophy and consider the implications of these advancements in the development of new therapeutic approaches for treating GC-induced myopathy. This article is part of a Directed Issue entitled: Molecular basis of muscle wasting.","author":[{"dropping-particle":"","family":"Schakman","given":"O","non-dropping-particle":"","parse-names":false,"suffix":""},{"dropping-particle":"","family":"Kalista","given":"S","non-dropping-particle":"","parse-names":false,"suffix":""},{"dropping-particle":"","family":"Barbé","given":"C","non-dropping-particle":"","parse-names":false,"suffix":""},{"dropping-particle":"","family":"Loumaye","given":"a","non-dropping-particle":"","parse-names":false,"suffix":""},{"dropping-particle":"","family":"Thissen","given":"J.P. P","non-dropping-particle":"","parse-names":false,"suffix":""}],"container-title":"The International Journal of Biochemistry &amp; Cell Biology","id":"ITEM-1","issue":"10","issued":{"date-parts":[["2013","10"]]},"page":"2163-2172","publisher":"Elsevier Ltd","title":"Glucocorticoid-induced skeletal muscle atrophy.","type":"article-journal","volume":"45"},"uris":["http://www.mendeley.com/documents/?uuid=aa8f1e8f-e9f8-4e30-b492-940bf3ca2c7b"]}],"mendeley":{"formattedCitation":"(11)","plainTextFormattedCitation":"(11)","previouslyFormattedCitation":"(9)"},"properties":{"noteIndex":0},"schema":"https://github.com/citation-style-language/schema/raw/master/csl-citation.json"}</w:instrText>
+      </w:r>
+      <w:r>
+        <w:rPr>
+          <w:sz w:val="24"/>
+          <w:szCs w:val="24"/>
+        </w:rPr>
+        <w:fldChar w:fldCharType="separate"/>
+      </w:r>
+      <w:r>
+        <w:rPr>
+          <w:noProof/>
+          <w:sz w:val="24"/>
+          <w:szCs w:val="24"/>
+        </w:rPr>
+        <w:t>(11)</w:t>
+      </w:r>
+      <w:r>
+        <w:rPr>
+          <w:sz w:val="24"/>
+          <w:szCs w:val="24"/>
+        </w:rPr>
+        <w:fldChar w:fldCharType="end"/>
+      </w:r>
+      <w:r>
+        <w:rPr>
+          <w:sz w:val="24"/>
+          <w:szCs w:val="24"/>
+        </w:rPr>
+        <w:t xml:space="preserve">. </w:t>
+      </w:r>
+      <w:r>
+        <w:rPr>
+          <w:sz w:val="24"/>
+          <w:szCs w:val="24"/>
+        </w:rPr>
+        <w:t xml:space="preserve">Muscle proteolysis </w:t>
+      </w:r>
+      <w:del w:id="22" w:author="Dave Bridges" w:date="2019-03-30T11:22:00Z">
+        <w:r>
+          <w:rPr>
+            <w:sz w:val="24"/>
+            <w:szCs w:val="24"/>
+          </w:rPr>
+          <w:delText>may be</w:delText>
+        </w:r>
+      </w:del>
+      <w:ins w:id="23" w:author="Dave Bridges" w:date="2019-03-30T11:22:00Z">
+        <w:r>
+          <w:rPr>
+            <w:sz w:val="24"/>
+            <w:szCs w:val="24"/>
+          </w:rPr>
+          <w:t>is in part</w:t>
+        </w:r>
+      </w:ins>
+      <w:r>
+        <w:rPr>
+          <w:sz w:val="24"/>
+          <w:szCs w:val="24"/>
+        </w:rPr>
+        <w:t xml:space="preserve"> caused by glucocorticoid induction of </w:t>
+      </w:r>
+      <w:proofErr w:type="spellStart"/>
+      <w:r>
+        <w:rPr>
+          <w:sz w:val="24"/>
+          <w:szCs w:val="24"/>
+        </w:rPr>
+        <w:t>atrogenes</w:t>
+      </w:r>
+      <w:proofErr w:type="spellEnd"/>
+      <w:r>
+        <w:rPr>
+          <w:sz w:val="24"/>
+          <w:szCs w:val="24"/>
+        </w:rPr>
+        <w:t>,</w:t>
+      </w:r>
+      <w:ins w:id="24" w:author="Dave Bridges" w:date="2019-03-30T11:24:00Z">
+        <w:r>
+          <w:rPr>
+            <w:sz w:val="24"/>
+            <w:szCs w:val="24"/>
+          </w:rPr>
+          <w:t xml:space="preserve"> a set of E3 Ubiquitin ligases</w:t>
+        </w:r>
+      </w:ins>
+      <w:r>
+        <w:rPr>
+          <w:sz w:val="24"/>
+          <w:szCs w:val="24"/>
+        </w:rPr>
+        <w:t xml:space="preserve"> including </w:t>
+      </w:r>
+      <w:r>
+        <w:rPr>
+          <w:sz w:val="24"/>
+          <w:szCs w:val="24"/>
+        </w:rPr>
+        <w:t>MuRF1 and Atrogin-1</w:t>
+      </w:r>
+      <w:ins w:id="25" w:author="Dave Bridges" w:date="2019-03-30T11:22:00Z">
+        <w:r>
+          <w:rPr>
+            <w:sz w:val="24"/>
+            <w:szCs w:val="24"/>
+          </w:rPr>
+          <w:t>, downstream of</w:t>
+        </w:r>
+      </w:ins>
       <w:r>
         <w:rPr>
           <w:sz w:val="24"/>
@@ -272,6 +731,591 @@
         </w:rPr>
         <w:t xml:space="preserve"> </w:t>
       </w:r>
+      <w:del w:id="26" w:author="Dave Bridges" w:date="2019-03-30T11:22:00Z">
+        <w:r>
+          <w:rPr>
+            <w:sz w:val="24"/>
+            <w:szCs w:val="24"/>
+          </w:rPr>
+          <w:delText xml:space="preserve">through </w:delText>
+        </w:r>
+      </w:del>
+      <w:r>
+        <w:rPr>
+          <w:sz w:val="24"/>
+          <w:szCs w:val="24"/>
+        </w:rPr>
+        <w:t>the FOXO pathway</w:t>
+      </w:r>
+      <w:r>
+        <w:rPr>
+          <w:sz w:val="24"/>
+          <w:szCs w:val="24"/>
+        </w:rPr>
+        <w:t xml:space="preserve"> </w:t>
+      </w:r>
+      <w:r>
+        <w:rPr>
+          <w:sz w:val="24"/>
+          <w:szCs w:val="24"/>
+        </w:rPr>
+        <w:fldChar w:fldCharType="begin" w:fldLock="1"/>
+      </w:r>
+      <w:r>
+        <w:rPr>
+          <w:sz w:val="24"/>
+          <w:szCs w:val="24"/>
+        </w:rPr>
+        <w:instrText>ADDIN CSL_CITATION {"citationItems":[{"id":"ITEM-1","itemData":{"DOI":"10.1152/ajpendo.00389.2016","ISSN":"0193-1849","author":[{"dropping-particle":"","family":"Kang","given":"Seol-Hee","non-dropping-particle":"","parse-names":false,"suffix":""},{"dropping-particle":"","family":"Lee","given":"Hae-Ahm","non-dropping-particle":"","parse-names":false,"suffix":""},{"dropping-particle":"","family":"Kim","given":"Mina","non-dropping-particle":"","parse-names":false,"suffix":""},{"dropping-particle":"","family":"Lee","given":"Eunjo","non-dropping-particle":"","parse-names":false,"suffix":""},{"dropping-particle":"","family":"Sohn","given":"Uy Dong","non-dropping-particle":"","parse-names":false,"suffix":""},{"dropping-particle":"","family":"Kim","given":"Inkyeom","non-dropping-particle":"","parse-names":false,"suffix":""}],"container-title":"American Journal of Physiology-Endocrinology and Metabolism","id":"ITEM-1","issue":"6","issued":{"date-parts":[["2017","6"]]},"page":"E495-E507","title":"Forkhead box O3 plays a role in skeletal muscle atrophy through expression of E3 ubiquitin ligases MuRF-1 and atrogin-1 in Cushing’s syndrome","type":"article-journal","volume":"312"},"uris":["http://www.mendeley.com/documents/?uuid=0847b4da-d489-4996-b32d-4a53009a11c3"]}],"mendeley":{"formattedCitation":"(4)","plainTextFormattedCitation":"(4)","previouslyFormattedCitation":"(2)"},"properties":{"noteIndex":0},"schema":"https://github.com/citation-style-language/schema/raw/master/csl-citation.json"}</w:instrText>
+      </w:r>
+      <w:r>
+        <w:rPr>
+          <w:sz w:val="24"/>
+          <w:szCs w:val="24"/>
+        </w:rPr>
+        <w:fldChar w:fldCharType="separate"/>
+      </w:r>
+      <w:r>
+        <w:rPr>
+          <w:noProof/>
+          <w:sz w:val="24"/>
+          <w:szCs w:val="24"/>
+        </w:rPr>
+        <w:t>(4)</w:t>
+      </w:r>
+      <w:r>
+        <w:rPr>
+          <w:sz w:val="24"/>
+          <w:szCs w:val="24"/>
+        </w:rPr>
+        <w:fldChar w:fldCharType="end"/>
+      </w:r>
+      <w:r>
+        <w:rPr>
+          <w:sz w:val="24"/>
+          <w:szCs w:val="24"/>
+        </w:rPr>
+        <w:t xml:space="preserve">. </w:t>
+      </w:r>
+      <w:ins w:id="27" w:author="Dave Bridges" w:date="2019-03-30T11:24:00Z">
+        <w:r>
+          <w:rPr>
+            <w:sz w:val="24"/>
+            <w:szCs w:val="24"/>
+          </w:rPr>
+          <w:t>These E3 ligases target muscle proteins for degradation</w:t>
+        </w:r>
+      </w:ins>
+      <w:ins w:id="28" w:author="Dave Bridges" w:date="2019-03-30T11:25:00Z">
+        <w:r>
+          <w:rPr>
+            <w:sz w:val="24"/>
+            <w:szCs w:val="24"/>
+          </w:rPr>
+          <w:t xml:space="preserve">, under normal circumstances to provide substrates for gluconeogenesis.  </w:t>
+        </w:r>
+      </w:ins>
+      <w:r>
+        <w:rPr>
+          <w:sz w:val="24"/>
+          <w:szCs w:val="24"/>
+        </w:rPr>
+        <w:t>The inhibition of protein synthesis is believed to be directed by inhibition of the mTOR</w:t>
+      </w:r>
+      <w:ins w:id="29" w:author="Dave Bridges" w:date="2019-03-30T11:22:00Z">
+        <w:r>
+          <w:rPr>
+            <w:sz w:val="24"/>
+            <w:szCs w:val="24"/>
+          </w:rPr>
+          <w:t>C1</w:t>
+        </w:r>
+      </w:ins>
+      <w:r>
+        <w:rPr>
+          <w:sz w:val="24"/>
+          <w:szCs w:val="24"/>
+        </w:rPr>
+        <w:t xml:space="preserve"> pathway associated with muscle growth by glucocorticoids</w:t>
+      </w:r>
+      <w:r>
+        <w:rPr>
+          <w:sz w:val="24"/>
+          <w:szCs w:val="24"/>
+        </w:rPr>
+        <w:t xml:space="preserve"> </w:t>
+      </w:r>
+      <w:r>
+        <w:rPr>
+          <w:sz w:val="24"/>
+          <w:szCs w:val="24"/>
+        </w:rPr>
+        <w:fldChar w:fldCharType="begin" w:fldLock="1"/>
+      </w:r>
+      <w:r>
+        <w:rPr>
+          <w:sz w:val="24"/>
+          <w:szCs w:val="24"/>
+        </w:rPr>
+        <w:instrText>ADDIN CSL_CITATION {"citationItems":[{"id":"ITEM-1","itemData":{"DOI":"10.1016/j.biocel.2013.05.036","ISSN":"13572725","PMID":"23806868","abstract":"Many pathological states characterized by muscle atrophy (e.g., sepsis, cachexia, starvation, metabolic acidosis and severe insulinopenia) are associated with an increase in circulating glucocorticoids (GC) levels, suggesting that GC could trigger the muscle atrophy observed in these conditions. GC-induced muscle atrophy is characterized by fast-twitch, glycolytic muscles atrophy illustrated by decreased fiber cross-sectional area and reduced myofibrillar protein content. GC-induced muscle atrophy results from increased protein breakdown and decreased protein synthesis. Increased muscle proteolysis, in particular through the activation of the ubiquitin proteasome and the lysosomal systems, is considered to play a major role in the catabolic action of GC. The stimulation by GC of these two proteolytic systems is mediated through the increased expression of several Atrogenes (\"genes involved in atrophy\"), such as FOXO, Atrogin-1, and MuRF-1. The inhibitory effect of GC on muscle protein synthesis is thought to result mainly from the inhibition of the mTOR/S6 kinase 1 pathway. These changes in muscle protein turnover could be explained by changes in the muscle production of two growth factors, namely Insulin-like Growth Factor (IGF)-I, a muscle anabolic growth factor and Myostatin, a muscle catabolic growth factor. This review will discuss the recent progress made in the understanding of the mechanisms involved in GC-induced muscle atrophy and consider the implications of these advancements in the development of new therapeutic approaches for treating GC-induced myopathy. This article is part of a Directed Issue entitled: Molecular basis of muscle wasting.","author":[{"dropping-particle":"","family":"Schakman","given":"O","non-dropping-particle":"","parse-names":false,"suffix":""},{"dropping-particle":"","family":"Kalista","given":"S","non-dropping-particle":"","parse-names":false,"suffix":""},{"dropping-particle":"","family":"Barbé","given":"C","non-dropping-particle":"","parse-names":false,"suffix":""},{"dropping-particle":"","family":"Loumaye","given":"a","non-dropping-particle":"","parse-names":false,"suffix":""},{"dropping-particle":"","family":"Thissen","given":"J.P. P","non-dropping-particle":"","parse-names":false,"suffix":""}],"container-title":"The International Journal of Biochemistry &amp; Cell Biology","id":"ITEM-1","issue":"10","issued":{"date-parts":[["2013","10"]]},"page":"2163-2172","publisher":"Elsevier Ltd","title":"Glucocorticoid-induced skeletal muscle atrophy.","type":"article-journal","volume":"45"},"uris":["http://www.mendeley.com/documents/?uuid=aa8f1e8f-e9f8-4e30-b492-940bf3ca2c7b"]}],"mendeley":{"formattedCitation":"(11)","plainTextFormattedCitation":"(11)","previouslyFormattedCitation":"(9)"},"properties":{"noteIndex":0},"schema":"https://github.com/citation-style-language/schema/raw/master/csl-citation.json"}</w:instrText>
+      </w:r>
+      <w:r>
+        <w:rPr>
+          <w:sz w:val="24"/>
+          <w:szCs w:val="24"/>
+        </w:rPr>
+        <w:fldChar w:fldCharType="separate"/>
+      </w:r>
+      <w:r>
+        <w:rPr>
+          <w:noProof/>
+          <w:sz w:val="24"/>
+          <w:szCs w:val="24"/>
+        </w:rPr>
+        <w:t>(11)</w:t>
+      </w:r>
+      <w:r>
+        <w:rPr>
+          <w:sz w:val="24"/>
+          <w:szCs w:val="24"/>
+        </w:rPr>
+        <w:fldChar w:fldCharType="end"/>
+      </w:r>
+      <w:r>
+        <w:rPr>
+          <w:sz w:val="24"/>
+          <w:szCs w:val="24"/>
+        </w:rPr>
+        <w:t xml:space="preserve">. </w:t>
+      </w:r>
+    </w:p>
+    <w:p>
+      <w:pPr>
+        <w:spacing w:line="480" w:lineRule="auto"/>
+        <w:rPr>
+          <w:sz w:val="24"/>
+          <w:szCs w:val="24"/>
+        </w:rPr>
+      </w:pPr>
+    </w:p>
+    <w:p>
+      <w:pPr>
+        <w:spacing w:line="480" w:lineRule="auto"/>
+        <w:rPr>
+          <w:sz w:val="24"/>
+          <w:szCs w:val="24"/>
+        </w:rPr>
+      </w:pPr>
+      <w:r>
+        <w:rPr>
+          <w:sz w:val="24"/>
+          <w:szCs w:val="24"/>
+        </w:rPr>
+        <w:t xml:space="preserve">Preliminary </w:t>
+      </w:r>
+      <w:ins w:id="30" w:author="Dave Bridges" w:date="2019-03-30T11:23:00Z">
+        <w:r>
+          <w:rPr>
+            <w:sz w:val="24"/>
+            <w:szCs w:val="24"/>
+          </w:rPr>
+          <w:t xml:space="preserve">work from our </w:t>
+        </w:r>
+      </w:ins>
+      <w:del w:id="31" w:author="Dave Bridges" w:date="2019-03-30T11:23:00Z">
+        <w:r>
+          <w:rPr>
+            <w:sz w:val="24"/>
+            <w:szCs w:val="24"/>
+          </w:rPr>
+          <w:delText>r</w:delText>
+        </w:r>
+      </w:del>
+      <w:del w:id="32" w:author="Dave Bridges" w:date="2019-03-30T11:22:00Z">
+        <w:r>
+          <w:rPr>
+            <w:sz w:val="24"/>
+            <w:szCs w:val="24"/>
+          </w:rPr>
+          <w:delText>esear</w:delText>
+        </w:r>
+        <w:r>
+          <w:rPr>
+            <w:sz w:val="24"/>
+            <w:szCs w:val="24"/>
+          </w:rPr>
+          <w:delText xml:space="preserve">ch conducted at the </w:delText>
+        </w:r>
+      </w:del>
+      <w:del w:id="33" w:author="Dave Bridges" w:date="2019-03-30T11:23:00Z">
+        <w:r>
+          <w:rPr>
+            <w:sz w:val="24"/>
+            <w:szCs w:val="24"/>
+          </w:rPr>
+          <w:delText>Bridges lab</w:delText>
+        </w:r>
+      </w:del>
+      <w:ins w:id="34" w:author="Dave Bridges" w:date="2019-03-30T11:23:00Z">
+        <w:r>
+          <w:rPr>
+            <w:sz w:val="24"/>
+            <w:szCs w:val="24"/>
+          </w:rPr>
+          <w:t xml:space="preserve">group and others have demonstrated that </w:t>
+        </w:r>
+      </w:ins>
+      <w:ins w:id="35" w:author="Dave Bridges" w:date="2019-03-30T11:25:00Z">
+        <w:r>
+          <w:rPr>
+            <w:sz w:val="24"/>
+            <w:szCs w:val="24"/>
+          </w:rPr>
+          <w:t xml:space="preserve">glucocorticoids promote </w:t>
+        </w:r>
+      </w:ins>
+      <w:ins w:id="36" w:author="Dave Bridges" w:date="2019-03-30T11:26:00Z">
+        <w:r>
+          <w:rPr>
+            <w:sz w:val="24"/>
+            <w:szCs w:val="24"/>
+          </w:rPr>
+          <w:t xml:space="preserve">altered adipocyte gene transcription lipolysis, glucose production and insulin resistance in obese, relative to lean animals </w:t>
+        </w:r>
+      </w:ins>
+      <w:ins w:id="37" w:author="Dave Bridges" w:date="2019-03-30T11:27:00Z">
+        <w:r>
+          <w:rPr>
+            <w:sz w:val="24"/>
+            <w:szCs w:val="24"/>
+          </w:rPr>
+          <w:fldChar w:fldCharType="begin" w:fldLock="1"/>
+        </w:r>
+      </w:ins>
+      <w:r>
+        <w:rPr>
+          <w:sz w:val="24"/>
+          <w:szCs w:val="24"/>
+        </w:rPr>
+        <w:instrText>ADDIN CSL_CITATION {"citationItems":[{"id":"ITEM-1","itemData":{"DOI":"10.1530/JME-15-0119","ISSN":"0952-5041","PMID":"26150553","abstract":"Glucocorticoids have major effects on adipose tissue metabolism. To study tissue mRNA expression changes induced by chronic elevated endogenous glucocorticoids, we performed RNA sequencing on subcutaneous adipose tissue from patients with Cushing's disease (n=5) compared to patients with non-functioning pituitary adenomas (n=11). We found higher expression of transcripts involved in several metabolic pathways, including lipogenesis, proteolysis and glucose oxidation as well as decreased expression of transcripts involved in inflammation and protein synthesis. To further study this in a model system, we subjected mice to dexamethasone treatment for 12 weeks and analyzed their inguinal (subcutaneous) fat pads, which led to similar findings. Additionally, mice treated with dexamethasone showed drastic decreases in lean body mass as well as increased fat mass, further supporting the human transcriptomic data. These data provide insight to transcriptional changes that may be responsible for the co-morbidities associated with chronic elevations of glucocorticoids.","author":[{"dropping-particle":"","family":"Hochberg","given":"Irit","non-dropping-particle":"","parse-names":false,"suffix":""},{"dropping-particle":"","family":"Harvey","given":"Innocence","non-dropping-particle":"","parse-names":false,"suffix":""},{"dropping-particle":"","family":"Tran","given":"Quynh T.","non-dropping-particle":"","parse-names":false,"suffix":""},{"dropping-particle":"","family":"Stephenson","given":"Erin J.","non-dropping-particle":"","parse-names":false,"suffix":""},{"dropping-particle":"","family":"Barkan","given":"Ariel L","non-dropping-particle":"","parse-names":false,"suffix":""},{"dropping-particle":"","family":"Saltiel","given":"Alan R.","non-dropping-particle":"","parse-names":false,"suffix":""},{"dropping-particle":"","family":"Chandler","given":"William F.","non-dropping-particle":"","parse-names":false,"suffix":""},{"dropping-particle":"","family":"Bridges","given":"Dave","non-dropping-particle":"","parse-names":false,"suffix":""}],"container-title":"Journal of Molecular Endocrinology","id":"ITEM-1","issue":"2","issued":{"date-parts":[["2015","10"]]},"page":"81-94","title":"Gene expression changes in subcutaneous adipose tissue due to Cushing's disease","type":"article-journal","volume":"55"},"uris":["http://www.mendeley.com/documents/?uuid=b00291bd-42ee-44d7-a7a2-bb9d5a302bbd"]},{"id":"ITEM-2","itemData":{"DOI":"10.1210/en.2018-00147","ISSN":"1945-7170","PMID":"29659785","abstract":"© 2018 Endocrine Society. The purpose of this study was to determine the effects of glucocorticoid-induced metabolic dysfunction in the presence of diet-induced obesity. C57BL/6J adult male lean and diet-induced obese mice were given dexamethasone, and levels of hepatic steatosis, insulin resistance, and lipolysis were determined. Obese mice given dexamethasone had significant, synergistic effects on fasting glucose, insulin resistance, and markers of lipolysis, as well as hepatic steatosis. This was associated with synergistic transactivation of the lipolytic enzyme adipose triglyceride lipase. The combination of chronically elevated glucocorticoids and obesity leads to exacerbations in metabolic dysfunction. Our findings suggest lipolysis may be a key player in glucocorticoid-induced insulin resistance and fatty liver in individuals with obesity.","author":[{"dropping-particle":"","family":"Harvey","given":"Innocence","non-dropping-particle":"","parse-names":false,"suffix":""},{"dropping-particle":"","family":"Stephenson","given":"Erin J E.J.","non-dropping-particle":"","parse-names":false,"suffix":""},{"dropping-particle":"","family":"Redd","given":"Jeanna R J.R.","non-dropping-particle":"","parse-names":false,"suffix":""},{"dropping-particle":"","family":"Tran","given":"Quynh T.","non-dropping-particle":"","parse-names":false,"suffix":""},{"dropping-particle":"","family":"Hochberg","given":"Irit","non-dropping-particle":"","parse-names":false,"suffix":""},{"dropping-particle":"","family":"Qi","given":"Nathan","non-dropping-particle":"","parse-names":false,"suffix":""},{"dropping-particle":"","family":"Bridges","given":"Dave","non-dropping-particle":"","parse-names":false,"suffix":""}],"container-title":"Endocrinology","id":"ITEM-2","issue":"May","issued":{"date-parts":[["2018","4","11"]]},"page":"2275-2287","title":"Glucocorticoid-Induced Metabolic Disturbances are Exacerbated in Obese Male Mice","type":"article-journal","volume":"159"},"uris":["http://www.mendeley.com/documents/?uuid=6ec0e613-d4f0-494b-a956-b4348353f8ad"]}],"mendeley":{"formattedCitation":"(2, 3)","plainTextFormattedCitation":"(2, 3)"},"properties":{"noteIndex":0},"schema":"https://github.com/citation-style-language/schema/raw/master/csl-citation.json"}</w:instrText>
+      </w:r>
+      <w:r>
+        <w:rPr>
+          <w:sz w:val="24"/>
+          <w:szCs w:val="24"/>
+        </w:rPr>
+        <w:fldChar w:fldCharType="separate"/>
+      </w:r>
+      <w:r>
+        <w:rPr>
+          <w:noProof/>
+          <w:sz w:val="24"/>
+          <w:szCs w:val="24"/>
+        </w:rPr>
+        <w:t>(2, 3)</w:t>
+      </w:r>
+      <w:ins w:id="38" w:author="Dave Bridges" w:date="2019-03-30T11:27:00Z">
+        <w:r>
+          <w:rPr>
+            <w:sz w:val="24"/>
+            <w:szCs w:val="24"/>
+          </w:rPr>
+          <w:fldChar w:fldCharType="end"/>
+        </w:r>
+      </w:ins>
+      <w:ins w:id="39" w:author="Dave Bridges" w:date="2019-03-30T11:26:00Z">
+        <w:r>
+          <w:rPr>
+            <w:sz w:val="24"/>
+            <w:szCs w:val="24"/>
+          </w:rPr>
+          <w:t>.  In this thesis, I</w:t>
+        </w:r>
+      </w:ins>
+      <w:r>
+        <w:rPr>
+          <w:sz w:val="24"/>
+          <w:szCs w:val="24"/>
+        </w:rPr>
+        <w:t xml:space="preserve"> </w:t>
+      </w:r>
+      <w:del w:id="40" w:author="Dave Bridges" w:date="2019-03-30T11:26:00Z">
+        <w:r>
+          <w:rPr>
+            <w:sz w:val="24"/>
+            <w:szCs w:val="24"/>
+          </w:rPr>
+          <w:delText xml:space="preserve">shows </w:delText>
+        </w:r>
+      </w:del>
+      <w:ins w:id="41" w:author="Dave Bridges" w:date="2019-03-30T11:26:00Z">
+        <w:r>
+          <w:rPr>
+            <w:sz w:val="24"/>
+            <w:szCs w:val="24"/>
+          </w:rPr>
+          <w:t>demonstrate</w:t>
+        </w:r>
+        <w:r>
+          <w:rPr>
+            <w:sz w:val="24"/>
+            <w:szCs w:val="24"/>
+          </w:rPr>
+          <w:t xml:space="preserve"> </w:t>
+        </w:r>
+      </w:ins>
+      <w:del w:id="42" w:author="Dave Bridges" w:date="2019-03-30T11:27:00Z">
+        <w:r>
+          <w:rPr>
+            <w:sz w:val="24"/>
+            <w:szCs w:val="24"/>
+          </w:rPr>
+          <w:delText xml:space="preserve">the </w:delText>
+        </w:r>
+      </w:del>
+      <w:ins w:id="43" w:author="Dave Bridges" w:date="2019-03-30T11:27:00Z">
+        <w:r>
+          <w:rPr>
+            <w:sz w:val="24"/>
+            <w:szCs w:val="24"/>
+          </w:rPr>
+          <w:t>that</w:t>
+        </w:r>
+        <w:r>
+          <w:rPr>
+            <w:sz w:val="24"/>
+            <w:szCs w:val="24"/>
+          </w:rPr>
+          <w:t xml:space="preserve"> </w:t>
+        </w:r>
+      </w:ins>
+      <w:r>
+        <w:rPr>
+          <w:sz w:val="24"/>
+          <w:szCs w:val="24"/>
+        </w:rPr>
+        <w:t xml:space="preserve">both lean and obese mice develop </w:t>
+      </w:r>
+      <w:del w:id="44" w:author="Dave Bridges" w:date="2019-03-30T11:27:00Z">
+        <w:r>
+          <w:rPr>
+            <w:sz w:val="24"/>
+            <w:szCs w:val="24"/>
+          </w:rPr>
+          <w:delText xml:space="preserve">significant </w:delText>
+        </w:r>
+      </w:del>
+      <w:r>
+        <w:rPr>
+          <w:sz w:val="24"/>
+          <w:szCs w:val="24"/>
+        </w:rPr>
+        <w:t>reductions in lean mass, muscle mass, and grip strength when treated with dexamethasone</w:t>
+      </w:r>
+      <w:ins w:id="45" w:author="Dave Bridges" w:date="2019-03-30T11:27:00Z">
+        <w:r>
+          <w:rPr>
+            <w:sz w:val="24"/>
+            <w:szCs w:val="24"/>
+          </w:rPr>
+          <w:t xml:space="preserve"> and these effects are higher in obese mice</w:t>
+        </w:r>
+      </w:ins>
+      <w:r>
+        <w:rPr>
+          <w:sz w:val="24"/>
+          <w:szCs w:val="24"/>
+        </w:rPr>
+        <w:t xml:space="preserve">. </w:t>
+      </w:r>
+      <w:del w:id="46" w:author="Dave Bridges" w:date="2019-03-30T11:28:00Z">
+        <w:r>
+          <w:rPr>
+            <w:sz w:val="24"/>
+            <w:szCs w:val="24"/>
+          </w:rPr>
+          <w:delText>Treated-mice</w:delText>
+        </w:r>
+      </w:del>
+      <w:ins w:id="47" w:author="Dave Bridges" w:date="2019-03-30T11:28:00Z">
+        <w:r>
+          <w:rPr>
+            <w:sz w:val="24"/>
+            <w:szCs w:val="24"/>
+          </w:rPr>
+          <w:t>We also show that obese, dexamethasone treated mice</w:t>
+        </w:r>
+      </w:ins>
+      <w:r>
+        <w:rPr>
+          <w:sz w:val="24"/>
+          <w:szCs w:val="24"/>
+        </w:rPr>
+        <w:t xml:space="preserve"> had </w:t>
+      </w:r>
+      <w:del w:id="48" w:author="Dave Bridges" w:date="2019-03-30T11:28:00Z">
+        <w:r>
+          <w:rPr>
+            <w:sz w:val="24"/>
+            <w:szCs w:val="24"/>
+          </w:rPr>
+          <w:delText xml:space="preserve">temporary </w:delText>
+        </w:r>
+      </w:del>
+      <w:ins w:id="49" w:author="Dave Bridges" w:date="2019-03-30T11:28:00Z">
+        <w:r>
+          <w:rPr>
+            <w:sz w:val="24"/>
+            <w:szCs w:val="24"/>
+          </w:rPr>
+          <w:t>transient</w:t>
+        </w:r>
+        <w:r>
+          <w:rPr>
+            <w:sz w:val="24"/>
+            <w:szCs w:val="24"/>
+          </w:rPr>
+          <w:t xml:space="preserve"> </w:t>
+        </w:r>
+      </w:ins>
+      <w:r>
+        <w:rPr>
+          <w:sz w:val="24"/>
+          <w:szCs w:val="24"/>
+        </w:rPr>
+        <w:t>induction of muscle degrada</w:t>
+      </w:r>
+      <w:bookmarkStart w:id="50" w:name="_GoBack"/>
+      <w:bookmarkEnd w:id="50"/>
+      <w:r>
+        <w:rPr>
+          <w:sz w:val="24"/>
+          <w:szCs w:val="24"/>
+        </w:rPr>
+        <w:t>tion transcripts including</w:t>
+      </w:r>
+      <w:r>
+        <w:rPr>
+          <w:sz w:val="24"/>
+          <w:szCs w:val="24"/>
+        </w:rPr>
+        <w:t xml:space="preserve"> </w:t>
+      </w:r>
+      <w:r>
+        <w:rPr>
+          <w:i/>
+          <w:sz w:val="24"/>
+          <w:szCs w:val="24"/>
+          <w:rPrChange w:id="51" w:author="Dave Bridges" w:date="2019-03-30T11:28:00Z">
+            <w:rPr>
+              <w:sz w:val="24"/>
+              <w:szCs w:val="24"/>
+            </w:rPr>
+          </w:rPrChange>
+        </w:rPr>
+        <w:t>Fbxo32</w:t>
+      </w:r>
+      <w:r>
+        <w:rPr>
+          <w:sz w:val="24"/>
+          <w:szCs w:val="24"/>
+        </w:rPr>
+        <w:t xml:space="preserve"> and </w:t>
+      </w:r>
+      <w:r>
+        <w:rPr>
+          <w:i/>
+          <w:sz w:val="24"/>
+          <w:szCs w:val="24"/>
+          <w:rPrChange w:id="52" w:author="Dave Bridges" w:date="2019-03-30T11:28:00Z">
+            <w:rPr>
+              <w:sz w:val="24"/>
+              <w:szCs w:val="24"/>
+            </w:rPr>
+          </w:rPrChange>
+        </w:rPr>
+        <w:t>Trim63</w:t>
+      </w:r>
+      <w:r>
+        <w:rPr>
+          <w:sz w:val="24"/>
+          <w:szCs w:val="24"/>
+        </w:rPr>
+        <w:t>, (Atrogin-1 and Mu</w:t>
+      </w:r>
+      <w:ins w:id="53" w:author="Dave Bridges" w:date="2019-03-30T11:25:00Z">
+        <w:r>
+          <w:rPr>
+            <w:sz w:val="24"/>
+            <w:szCs w:val="24"/>
+          </w:rPr>
+          <w:t>R</w:t>
+        </w:r>
+      </w:ins>
+      <w:del w:id="54" w:author="Dave Bridges" w:date="2019-03-30T11:25:00Z">
+        <w:r>
+          <w:rPr>
+            <w:sz w:val="24"/>
+            <w:szCs w:val="24"/>
+          </w:rPr>
+          <w:delText>r</w:delText>
+        </w:r>
+      </w:del>
+      <w:ins w:id="55" w:author="Dave Bridges" w:date="2019-03-30T11:25:00Z">
+        <w:r>
+          <w:rPr>
+            <w:sz w:val="24"/>
+            <w:szCs w:val="24"/>
+          </w:rPr>
+          <w:t>F</w:t>
+        </w:r>
+      </w:ins>
+      <w:del w:id="56" w:author="Dave Bridges" w:date="2019-03-30T11:25:00Z">
+        <w:r>
+          <w:rPr>
+            <w:sz w:val="24"/>
+            <w:szCs w:val="24"/>
+          </w:rPr>
+          <w:delText>f</w:delText>
+        </w:r>
+      </w:del>
+      <w:r>
+        <w:rPr>
+          <w:sz w:val="24"/>
+          <w:szCs w:val="24"/>
+        </w:rPr>
+        <w:t xml:space="preserve">1 respectively) and their upstream regulator </w:t>
+      </w:r>
+      <w:r>
+        <w:rPr>
+          <w:i/>
+          <w:sz w:val="24"/>
+          <w:szCs w:val="24"/>
+          <w:rPrChange w:id="57" w:author="Dave Bridges" w:date="2019-03-30T11:28:00Z">
+            <w:rPr>
+              <w:sz w:val="24"/>
+              <w:szCs w:val="24"/>
+            </w:rPr>
+          </w:rPrChange>
+        </w:rPr>
+        <w:t>Foxo3</w:t>
+      </w:r>
+      <w:ins w:id="58" w:author="Dave Bridges" w:date="2019-03-30T11:28:00Z">
+        <w:r>
+          <w:rPr>
+            <w:i/>
+            <w:sz w:val="24"/>
+            <w:szCs w:val="24"/>
+            <w:rPrChange w:id="59" w:author="Dave Bridges" w:date="2019-03-30T11:28:00Z">
+              <w:rPr>
+                <w:sz w:val="24"/>
+                <w:szCs w:val="24"/>
+              </w:rPr>
+            </w:rPrChange>
+          </w:rPr>
+          <w:t>a</w:t>
+        </w:r>
+      </w:ins>
       <w:r>
         <w:rPr>
           <w:sz w:val="24"/>
@@ -279,230 +1323,6 @@
         </w:rPr>
         <w:t>.</w:t>
       </w:r>
-      <w:proofErr w:type="gramEnd"/>
-      <w:r>
-        <w:rPr>
-          <w:sz w:val="24"/>
-          <w:szCs w:val="24"/>
-        </w:rPr>
-        <w:t xml:space="preserve"> </w:t>
-      </w:r>
-      <w:commentRangeStart w:id="0"/>
-      <w:r>
-        <w:rPr>
-          <w:sz w:val="24"/>
-          <w:szCs w:val="24"/>
-        </w:rPr>
-        <w:t>(Patel et al. 2014)</w:t>
-      </w:r>
-      <w:commentRangeEnd w:id="0"/>
-      <w:r>
-        <w:rPr>
-          <w:rStyle w:val="CommentReference"/>
-        </w:rPr>
-        <w:commentReference w:id="0"/>
-      </w:r>
-      <w:r>
-        <w:rPr>
-          <w:sz w:val="24"/>
-          <w:szCs w:val="24"/>
-        </w:rPr>
-        <w:t xml:space="preserve"> Exogenous glucoco</w:t>
-      </w:r>
-      <w:r>
-        <w:rPr>
-          <w:sz w:val="24"/>
-          <w:szCs w:val="24"/>
-        </w:rPr>
-        <w:t>rticoid consumption has been shown to induce muscle atrophy through increased muscle proteolysis and inhibition of protein synthesis in lean mice</w:t>
-      </w:r>
-      <w:r>
-        <w:rPr>
-          <w:sz w:val="24"/>
-          <w:szCs w:val="24"/>
-        </w:rPr>
-        <w:t xml:space="preserve"> </w:t>
-      </w:r>
-      <w:r>
-        <w:rPr>
-          <w:sz w:val="24"/>
-          <w:szCs w:val="24"/>
-        </w:rPr>
-        <w:fldChar w:fldCharType="begin" w:fldLock="1"/>
-      </w:r>
-      <w:r>
-        <w:rPr>
-          <w:sz w:val="24"/>
-          <w:szCs w:val="24"/>
-        </w:rPr>
-        <w:instrText>ADDIN CSL_CITATION {"citationItems":[{"id":"ITEM-1","itemData":{"DOI":"10.1016/j.biocel.2013.05.036","ISSN":"13572725","PMID":"23806868","abstract":"Many pathological states characterized by muscle atrophy (e.g., sepsis, cachexia, starvation, metabolic acidosis and severe insulinopenia) are associated with an increase in circulating glucocorticoids (GC) levels, suggesting that GC could trigger the muscle atrophy observed in these conditions. GC-induced muscle atrophy is characterized by fast-twitch, glycolytic muscles atrophy illustrated by decreased fiber cross-sectional area and reduced myofibrillar protein content. GC-induced muscle atrophy results from increased protein breakdown and decreased protein synthesis. Increased muscle proteolysis, in particular through the activation of the ubiquitin proteasome and the lysosomal systems, is considered to play a major role in the catabolic action of GC. The stimulation by GC of these two proteolytic systems is mediated through the increased expression of several Atrogenes (\"genes involved in atrophy\"), such as FOXO, Atrogin-1, and MuRF-1. The inhibitory effect of GC on muscle protein synthesis is thought to result mainly from the inhibition of the mTOR/S6 kinase 1 pathway. These changes in muscle protein turnover could be explained by changes in the muscle production of two growth factors, namely Insulin-like Growth Factor (IGF)-I, a muscle anabolic growth factor and Myostatin, a muscle catabolic growth factor. This review will discuss the recent progress made in the understanding of the mechanisms involved in GC-induced muscle atrophy and consider the implications of these advancements in the development of new therapeutic approaches for treating GC-induced myopathy. This article is part of a Directed Issue entitled: Molecular basis of muscle wasting.","author":[{"dropping-particle":"","family":"Schakman","given":"O","non-dropping-particle":"","parse-names":false,"suffix":""},{"dropping-particle":"","family":"Kalista","given":"S","non-dropping-particle":"","parse-names":false,"suffix":""},{"dropping-particle":"","family":"Barbé","given":"C","non-dropping-particle":"","parse-names":false,"suffix":""},{"dropping-particle":"","family":"Loumaye","given":"a","non-dropping-particle":"","parse-names":false,"suffix":""},{"dropping-particle":"","family":"Thissen","given":"J.P. P","non-dropping-particle":"","parse-names":false,"suffix":""}],"container-title":"The International Journal of Biochemistry &amp; Cell Biology","id":"ITEM-1","issue":"10","issued":{"date-parts":[["2013","10"]]},"page":"2163-2172","publisher":"Elsevier Ltd","title":"Glucocorticoid-induced skeletal muscle atrophy.","type":"article-journal","volume":"45"},"uris":["http://www.mendeley.com/documents/?uuid=aa8f1e8f-e9f8-4e30-b492-940bf3ca2c7b"]}],"mendeley":{"formattedCitation":"(9)","plainTextFormattedCitation":"(9)","previouslyFormattedCitation":"(8)"},"properties":{"noteIndex":0},"schema":"https://github.com/citation-style-language/schema/raw/master/csl-citation.json"}</w:instrText>
-      </w:r>
-      <w:r>
-        <w:rPr>
-          <w:sz w:val="24"/>
-          <w:szCs w:val="24"/>
-        </w:rPr>
-        <w:fldChar w:fldCharType="separate"/>
-      </w:r>
-      <w:r>
-        <w:rPr>
-          <w:noProof/>
-          <w:sz w:val="24"/>
-          <w:szCs w:val="24"/>
-        </w:rPr>
-        <w:t>(9)</w:t>
-      </w:r>
-      <w:r>
-        <w:rPr>
-          <w:sz w:val="24"/>
-          <w:szCs w:val="24"/>
-        </w:rPr>
-        <w:fldChar w:fldCharType="end"/>
-      </w:r>
-      <w:r>
-        <w:rPr>
-          <w:sz w:val="24"/>
-          <w:szCs w:val="24"/>
-        </w:rPr>
-        <w:t xml:space="preserve">. </w:t>
-      </w:r>
-      <w:r>
-        <w:rPr>
-          <w:sz w:val="24"/>
-          <w:szCs w:val="24"/>
-        </w:rPr>
-        <w:t xml:space="preserve">Muscle proteolysis may be caused by glucocorticoid induction of </w:t>
-      </w:r>
-      <w:proofErr w:type="spellStart"/>
-      <w:r>
-        <w:rPr>
-          <w:sz w:val="24"/>
-          <w:szCs w:val="24"/>
-        </w:rPr>
-        <w:t>atrogenes</w:t>
-      </w:r>
-      <w:proofErr w:type="spellEnd"/>
-      <w:r>
-        <w:rPr>
-          <w:sz w:val="24"/>
-          <w:szCs w:val="24"/>
-        </w:rPr>
-        <w:t xml:space="preserve">, including </w:t>
-      </w:r>
-      <w:r>
-        <w:rPr>
-          <w:sz w:val="24"/>
-          <w:szCs w:val="24"/>
-        </w:rPr>
-        <w:t>MuRF1 and Atrogin-1 through the FOXO pathway</w:t>
-      </w:r>
-      <w:r>
-        <w:rPr>
-          <w:sz w:val="24"/>
-          <w:szCs w:val="24"/>
-        </w:rPr>
-        <w:t xml:space="preserve"> </w:t>
-      </w:r>
-      <w:r>
-        <w:rPr>
-          <w:sz w:val="24"/>
-          <w:szCs w:val="24"/>
-        </w:rPr>
-        <w:fldChar w:fldCharType="begin" w:fldLock="1"/>
-      </w:r>
-      <w:r>
-        <w:rPr>
-          <w:sz w:val="24"/>
-          <w:szCs w:val="24"/>
-        </w:rPr>
-        <w:instrText>ADDIN CSL_CITATION {"citationItems":[{"id":"ITEM-1","itemData":{"DOI":"10.1152/ajpendo.00389.2016","ISSN":"0193-1849","author":[{"dropping-particle":"","family":"Kang","given":"Seol-Hee","non-dropping-particle":"","parse-names":false,"suffix":""},{"dropping-particle":"","family":"Lee","given":"Hae-Ahm","non-dropping-particle":"","parse-names":false,"suffix":""},{"dropping-particle":"","family":"Kim","given":"Mina","non-dropping-particle":"","parse-names":false,"suffix":""},{"dropping-particle":"","family":"Lee","given":"Eunjo","non-dropping-particle":"","parse-names":false,"suffix":""},{"dropping-particle":"","family":"Sohn","given":"Uy Dong","non-dropping-particle":"","parse-names":false,"suffix":""},{"dropping-particle":"","family":"Kim","given":"Inkyeom","non-dropping-particle":"","parse-names":false,"suffix":""}],"container-title":"American Journal of Physiology-Endocrinology and Metabolism","id":"ITEM-1","issue":"6","issued":{"date-parts":[["2017","6"]]},"page":"E495-E507","title":"Forkhead box O3 plays a role in skeletal muscle atrophy through expression of E3 ubiquitin ligases MuRF-1 and atrogin-1 in Cushing’s syndrome","type":"article-journal","volume":"312"},"uris":["http://www.mendeley.com/documents/?uuid=0847b4da-d489-4996-b32d-4a53009a11c3"]}],"mendeley":{"formattedCitation":"(2)","plainTextFormattedCitation":"(2)","previouslyFormattedCitation":"(2)"},"properties":{"noteIndex":0},"schema":"https://github.com/citation-style-language/schema/raw/master/csl-citation.json"}</w:instrText>
-      </w:r>
-      <w:r>
-        <w:rPr>
-          <w:sz w:val="24"/>
-          <w:szCs w:val="24"/>
-        </w:rPr>
-        <w:fldChar w:fldCharType="separate"/>
-      </w:r>
-      <w:r>
-        <w:rPr>
-          <w:noProof/>
-          <w:sz w:val="24"/>
-          <w:szCs w:val="24"/>
-        </w:rPr>
-        <w:t>(2)</w:t>
-      </w:r>
-      <w:r>
-        <w:rPr>
-          <w:sz w:val="24"/>
-          <w:szCs w:val="24"/>
-        </w:rPr>
-        <w:fldChar w:fldCharType="end"/>
-      </w:r>
-      <w:r>
-        <w:rPr>
-          <w:sz w:val="24"/>
-          <w:szCs w:val="24"/>
-        </w:rPr>
-        <w:t xml:space="preserve">. </w:t>
-      </w:r>
-      <w:r>
-        <w:rPr>
-          <w:sz w:val="24"/>
-          <w:szCs w:val="24"/>
-        </w:rPr>
-        <w:t>The inhibition of protein synthesis is believed to be directed by inhibition of the mTOR pathway associated with muscle growth by glucocorticoids</w:t>
-      </w:r>
-      <w:r>
-        <w:rPr>
-          <w:sz w:val="24"/>
-          <w:szCs w:val="24"/>
-        </w:rPr>
-        <w:t xml:space="preserve"> </w:t>
-      </w:r>
-      <w:r>
-        <w:rPr>
-          <w:sz w:val="24"/>
-          <w:szCs w:val="24"/>
-        </w:rPr>
-        <w:fldChar w:fldCharType="begin" w:fldLock="1"/>
-      </w:r>
-      <w:r>
-        <w:rPr>
-          <w:sz w:val="24"/>
-          <w:szCs w:val="24"/>
-        </w:rPr>
-        <w:instrText>ADDIN CSL_CITATION {"citationItems":[{"id":"ITEM-1","itemData":{"DOI":"10.1016/j.biocel.2013.05.036","ISSN":"13572725","PMID":"23806868","abstract":"Many pathological states characterized by muscle atrophy (e.g., sepsis, cachexia, starvation, metabolic acidosis and severe insulinopenia) are associated with an increase in circulating glucocorticoids (GC) levels, suggesting that GC could trigger the muscle atrophy observed in these conditions. GC-induced muscle atrophy is characterized by fast-twitch, glycolytic muscles atrophy illustrated by decreased fiber cross-sectional area and reduced myofibrillar protein content. GC-induced muscle atrophy results from increased protein breakdown and decreased protein synthesis. Increased muscle proteolysis, in particular through the activation of the ubiquitin proteasome and the lysosomal systems, is considered to play a major role in the catabolic action of GC. The stimulation by GC of these two proteolytic systems is mediated through the increased expression of several Atrogenes (\"genes involved in atrophy\"), such as FOXO, Atrogin-1, and MuRF-1. The inhibitory effect of GC on muscle protein synthesis is thought to result mainly from the inhibition of the mTOR/S6 kinase 1 pathway. These changes in muscle protein turnover could be explained by changes in the muscle production of two growth factors, namely Insulin-like Growth Factor (IGF)-I, a muscle anabolic growth factor and Myostatin, a muscle catabolic growth factor. This review will discuss the recent progress made in the understanding of the mechanisms involved in GC-induced muscle atrophy and consider the implications of these advancements in the development of new therapeutic approaches for treating GC-induced myopathy. This article is part of a Directed Issue entitled: Molecular basis of muscle wasting.","author":[{"dropping-particle":"","family":"Schakman","given":"O","non-dropping-particle":"","parse-names":false,"suffix":""},{"dropping-particle":"","family":"Kalista","given":"S","non-dropping-particle":"","parse-names":false,"suffix":""},{"dropping-particle":"","family":"Barbé","given":"C","non-dropping-particle":"","parse-names":false,"suffix":""},{"dropping-particle":"","family":"Loumaye","given":"a","non-dropping-particle":"","parse-names":false,"suffix":""},{"dropping-particle":"","family":"Thissen","given":"J.P. P","non-dropping-particle":"","parse-names":false,"suffix":""}],"container-title":"The International Journal of Biochemistry &amp; Cell Biology","id":"ITEM-1","issue":"10","issued":{"date-parts":[["2013","10"]]},"page":"2163-2172","publisher":"Elsevier Ltd","title":"Glucocorticoid-induced skeletal muscle atrophy.","type":"article-journal","volume":"45"},"uris":["http://www.mendeley.com/documents/?uuid=aa8f1e8f-e9f8-4e30-b492-940bf3ca2c7b"]}],"mendeley":{"formattedCitation":"(9)","plainTextFormattedCitation":"(9)","previouslyFormattedCitation":"(8)"},"properties":{"noteIndex":0},"schema":"https://github.com/citation-style-language/schema/raw/master/csl-citation.json"}</w:instrText>
-      </w:r>
-      <w:r>
-        <w:rPr>
-          <w:sz w:val="24"/>
-          <w:szCs w:val="24"/>
-        </w:rPr>
-        <w:fldChar w:fldCharType="separate"/>
-      </w:r>
-      <w:r>
-        <w:rPr>
-          <w:noProof/>
-          <w:sz w:val="24"/>
-          <w:szCs w:val="24"/>
-        </w:rPr>
-        <w:t>(9)</w:t>
-      </w:r>
-      <w:r>
-        <w:rPr>
-          <w:sz w:val="24"/>
-          <w:szCs w:val="24"/>
-        </w:rPr>
-        <w:fldChar w:fldCharType="end"/>
-      </w:r>
-      <w:r>
-        <w:rPr>
-          <w:sz w:val="24"/>
-          <w:szCs w:val="24"/>
-        </w:rPr>
-        <w:t xml:space="preserve">. </w:t>
-      </w:r>
     </w:p>
     <w:p>
       <w:pPr>
@@ -515,59 +1335,6 @@
     </w:p>
     <w:p>
       <w:pPr>
-        <w:spacing w:line="480" w:lineRule="auto"/>
-        <w:rPr>
-          <w:sz w:val="24"/>
-          <w:szCs w:val="24"/>
-        </w:rPr>
-      </w:pPr>
-      <w:r>
-        <w:rPr>
-          <w:sz w:val="24"/>
-          <w:szCs w:val="24"/>
-        </w:rPr>
-        <w:t>Preliminary resear</w:t>
-      </w:r>
-      <w:r>
-        <w:rPr>
-          <w:sz w:val="24"/>
-          <w:szCs w:val="24"/>
-        </w:rPr>
-        <w:t>ch conducted at the Bridges lab shows the both lean and obese mice develop significant reductions in lean mass, muscle mass, and grip strength when treated with dexamethasone. Treated-mice had temporary induction of muscle degradation transcripts including</w:t>
-      </w:r>
-      <w:r>
-        <w:rPr>
-          <w:sz w:val="24"/>
-          <w:szCs w:val="24"/>
-        </w:rPr>
-        <w:t xml:space="preserve"> </w:t>
-      </w:r>
-      <w:r>
-        <w:rPr>
-          <w:sz w:val="24"/>
-          <w:szCs w:val="24"/>
-        </w:rPr>
-        <w:t>Fbxo32</w:t>
-      </w:r>
-      <w:r>
-        <w:rPr>
-          <w:sz w:val="24"/>
-          <w:szCs w:val="24"/>
-        </w:rPr>
-        <w:t xml:space="preserve"> and Trim63, (Atrogin-1 and Murf1 respectively) and their upstream regulator Foxo3.</w:t>
-      </w:r>
-    </w:p>
-    <w:p>
-      <w:pPr>
-        <w:spacing w:line="480" w:lineRule="auto"/>
-        <w:rPr>
-          <w:sz w:val="24"/>
-          <w:szCs w:val="24"/>
-        </w:rPr>
-      </w:pPr>
-    </w:p>
-    <w:p>
-      <w:pPr>
         <w:pStyle w:val="Heading1"/>
       </w:pPr>
       <w:r>
@@ -581,12 +1348,12 @@
       <w:r>
         <w:t>Animal</w:t>
       </w:r>
-      <w:ins w:id="1" w:author="Dave Bridges" w:date="2019-03-30T10:57:00Z">
+      <w:ins w:id="60" w:author="Dave Bridges" w:date="2019-03-30T10:57:00Z">
         <w:r>
           <w:t xml:space="preserve"> Husbandry</w:t>
         </w:r>
       </w:ins>
-      <w:del w:id="2" w:author="Dave Bridges" w:date="2019-03-30T10:57:00Z">
+      <w:del w:id="61" w:author="Dave Bridges" w:date="2019-03-30T10:57:00Z">
         <w:r>
           <w:delText>s</w:delText>
         </w:r>
@@ -604,7 +1371,7 @@
           <w:highlight w:val="white"/>
         </w:rPr>
       </w:pPr>
-      <w:ins w:id="3" w:author="Dave Bridges" w:date="2019-03-30T10:57:00Z">
+      <w:ins w:id="62" w:author="Dave Bridges" w:date="2019-03-30T10:57:00Z">
         <w:r>
           <w:rPr>
             <w:color w:val="2A2A2A"/>
@@ -622,7 +1389,7 @@
         </w:rPr>
         <w:t xml:space="preserve">C57BL/6J </w:t>
       </w:r>
-      <w:del w:id="4" w:author="Dave Bridges" w:date="2019-03-30T10:57:00Z">
+      <w:del w:id="63" w:author="Dave Bridges" w:date="2019-03-30T10:57:00Z">
         <w:r>
           <w:rPr>
             <w:color w:val="2A2A2A"/>
@@ -657,7 +1424,7 @@
         </w:rPr>
         <w:t xml:space="preserve">at 9 weeks of age and </w:t>
       </w:r>
-      <w:ins w:id="5" w:author="Dave Bridges" w:date="2019-03-30T10:58:00Z">
+      <w:ins w:id="64" w:author="Dave Bridges" w:date="2019-03-30T10:58:00Z">
         <w:r>
           <w:rPr>
             <w:color w:val="2A2A2A"/>
@@ -667,7 +1434,7 @@
           <w:t xml:space="preserve">randomized into </w:t>
         </w:r>
       </w:ins>
-      <w:del w:id="6" w:author="Dave Bridges" w:date="2019-03-30T10:58:00Z">
+      <w:del w:id="65" w:author="Dave Bridges" w:date="2019-03-30T10:58:00Z">
         <w:r>
           <w:rPr>
             <w:color w:val="2A2A2A"/>
@@ -685,7 +1452,7 @@
         </w:rPr>
         <w:t>cage</w:t>
       </w:r>
-      <w:ins w:id="7" w:author="Dave Bridges" w:date="2019-03-30T10:58:00Z">
+      <w:ins w:id="66" w:author="Dave Bridges" w:date="2019-03-30T10:58:00Z">
         <w:r>
           <w:rPr>
             <w:color w:val="2A2A2A"/>
@@ -694,7 +1461,7 @@
           </w:rPr>
           <w:t xml:space="preserve">s of </w:t>
         </w:r>
-        <w:commentRangeStart w:id="8"/>
+        <w:commentRangeStart w:id="67"/>
         <w:r>
           <w:rPr>
             <w:color w:val="2A2A2A"/>
@@ -703,12 +1470,12 @@
           </w:rPr>
           <w:t xml:space="preserve">XX </w:t>
         </w:r>
-        <w:commentRangeEnd w:id="8"/>
+        <w:commentRangeEnd w:id="67"/>
         <w:r>
           <w:rPr>
             <w:rStyle w:val="CommentReference"/>
           </w:rPr>
-          <w:commentReference w:id="8"/>
+          <w:commentReference w:id="67"/>
         </w:r>
         <w:r>
           <w:rPr>
@@ -719,7 +1486,7 @@
           <w:t>animals/cage</w:t>
         </w:r>
       </w:ins>
-      <w:del w:id="9" w:author="Dave Bridges" w:date="2019-03-30T10:58:00Z">
+      <w:del w:id="68" w:author="Dave Bridges" w:date="2019-03-30T10:58:00Z">
         <w:r>
           <w:rPr>
             <w:color w:val="2A2A2A"/>
@@ -752,9 +1519,19 @@
           <w:szCs w:val="24"/>
           <w:highlight w:val="white"/>
         </w:rPr>
-        <w:t>a high-fat diet (HFD; 45% fat from lard, 35% carbohydrate mix of starch, maltodextrin, and sucrose, and 20% protein from casein</w:t>
-      </w:r>
-      <w:ins w:id="10" w:author="Dave Bridges" w:date="2019-03-30T10:58:00Z">
+        <w:t xml:space="preserve">a high-fat </w:t>
+      </w:r>
+      <w:r>
+        <w:rPr>
+          <w:color w:val="2A2A2A"/>
+          <w:sz w:val="24"/>
+          <w:szCs w:val="24"/>
+          <w:highlight w:val="white"/>
+        </w:rPr>
+        <w:lastRenderedPageBreak/>
+        <w:t>diet (HFD; 45% fat from lard, 35% carbohydrate mix of starch, maltodextrin, and sucrose, and 20% protein from casein</w:t>
+      </w:r>
+      <w:ins w:id="69" w:author="Dave Bridges" w:date="2019-03-30T10:58:00Z">
         <w:r>
           <w:rPr>
             <w:color w:val="2A2A2A"/>
@@ -764,7 +1541,7 @@
           </w:rPr>
           <w:t xml:space="preserve">, Research Diets </w:t>
         </w:r>
-        <w:commentRangeStart w:id="11"/>
+        <w:commentRangeStart w:id="70"/>
         <w:r>
           <w:rPr>
             <w:color w:val="2A2A2A"/>
@@ -784,12 +1561,12 @@
         </w:rPr>
         <w:t xml:space="preserve">) </w:t>
       </w:r>
-      <w:commentRangeEnd w:id="11"/>
+      <w:commentRangeEnd w:id="70"/>
       <w:r>
         <w:rPr>
           <w:rStyle w:val="CommentReference"/>
         </w:rPr>
-        <w:commentReference w:id="11"/>
+        <w:commentReference w:id="70"/>
       </w:r>
       <w:r>
         <w:rPr>
@@ -800,7 +1577,7 @@
         </w:rPr>
         <w:t>or</w:t>
       </w:r>
-      <w:ins w:id="12" w:author="Dave Bridges" w:date="2019-03-30T10:58:00Z">
+      <w:ins w:id="71" w:author="Dave Bridges" w:date="2019-03-30T10:58:00Z">
         <w:r>
           <w:rPr>
             <w:color w:val="2A2A2A"/>
@@ -818,17 +1595,7 @@
           <w:szCs w:val="24"/>
           <w:highlight w:val="white"/>
         </w:rPr>
-        <w:t xml:space="preserve"> a normal chow </w:t>
-      </w:r>
-      <w:r>
-        <w:rPr>
-          <w:color w:val="2A2A2A"/>
-          <w:sz w:val="24"/>
-          <w:szCs w:val="24"/>
-          <w:highlight w:val="white"/>
-        </w:rPr>
-        <w:lastRenderedPageBreak/>
-        <w:t xml:space="preserve">diet (NCD; 13% fat, 57% carbohydrate, </w:t>
+        <w:t xml:space="preserve"> a normal chow diet (NCD; 13% fat, 57% carbohydrate, </w:t>
       </w:r>
       <w:r>
         <w:rPr>
@@ -839,7 +1606,7 @@
         </w:rPr>
         <w:t>and 30% protein</w:t>
       </w:r>
-      <w:ins w:id="13" w:author="Dave Bridges" w:date="2019-03-30T10:58:00Z">
+      <w:ins w:id="72" w:author="Dave Bridges" w:date="2019-03-30T10:58:00Z">
         <w:r>
           <w:rPr>
             <w:color w:val="2A2A2A"/>
@@ -849,7 +1616,7 @@
           </w:rPr>
           <w:t xml:space="preserve">, </w:t>
         </w:r>
-        <w:commentRangeStart w:id="14"/>
+        <w:commentRangeStart w:id="73"/>
         <w:r>
           <w:rPr>
             <w:color w:val="2A2A2A"/>
@@ -860,13 +1627,13 @@
           <w:t>Source</w:t>
         </w:r>
       </w:ins>
-      <w:commentRangeEnd w:id="14"/>
-      <w:ins w:id="15" w:author="Dave Bridges" w:date="2019-03-30T10:59:00Z">
+      <w:commentRangeEnd w:id="73"/>
+      <w:ins w:id="74" w:author="Dave Bridges" w:date="2019-03-30T10:59:00Z">
         <w:r>
           <w:rPr>
             <w:rStyle w:val="CommentReference"/>
           </w:rPr>
-          <w:commentReference w:id="14"/>
+          <w:commentReference w:id="73"/>
         </w:r>
       </w:ins>
       <w:r>
@@ -886,7 +1653,7 @@
         </w:rPr>
         <w:t xml:space="preserve">mice were either treated with </w:t>
       </w:r>
-      <w:del w:id="16" w:author="Dave Bridges" w:date="2019-03-30T10:59:00Z">
+      <w:del w:id="75" w:author="Dave Bridges" w:date="2019-03-30T10:59:00Z">
         <w:r>
           <w:rPr>
             <w:color w:val="2A2A2A"/>
@@ -906,7 +1673,7 @@
         </w:rPr>
         <w:t xml:space="preserve">vehicle (water) or 1 mg/kg/d of dexamethasone dissolved in their drinking water. All mice were provided with </w:t>
       </w:r>
-      <w:ins w:id="17" w:author="Dave Bridges" w:date="2019-03-30T10:59:00Z">
+      <w:ins w:id="76" w:author="Dave Bridges" w:date="2019-03-30T10:59:00Z">
         <w:r>
           <w:rPr>
             <w:i/>
@@ -936,7 +1703,7 @@
         </w:rPr>
         <w:t xml:space="preserve">access to food and their respective waters </w:t>
       </w:r>
-      <w:del w:id="18" w:author="Dave Bridges" w:date="2019-03-30T10:59:00Z">
+      <w:del w:id="77" w:author="Dave Bridges" w:date="2019-03-30T10:59:00Z">
         <w:r>
           <w:rPr>
             <w:i/>
@@ -975,7 +1742,7 @@
         </w:rPr>
         <w:t xml:space="preserve"> study. Food and</w:t>
       </w:r>
-      <w:ins w:id="19" w:author="Dave Bridges" w:date="2019-03-30T11:00:00Z">
+      <w:ins w:id="78" w:author="Dave Bridges" w:date="2019-03-30T11:00:00Z">
         <w:r>
           <w:rPr>
             <w:color w:val="2A2A2A"/>
@@ -986,7 +1753,7 @@
           <w:t xml:space="preserve"> liquid consumption </w:t>
         </w:r>
       </w:ins>
-      <w:del w:id="20" w:author="Dave Bridges" w:date="2019-03-30T11:00:00Z">
+      <w:del w:id="79" w:author="Dave Bridges" w:date="2019-03-30T11:00:00Z">
         <w:r>
           <w:rPr>
             <w:color w:val="2A2A2A"/>
@@ -1015,7 +1782,7 @@
         </w:rPr>
         <w:t xml:space="preserve">were measured weekly to determine the </w:t>
       </w:r>
-      <w:commentRangeStart w:id="21"/>
+      <w:commentRangeStart w:id="80"/>
       <w:r>
         <w:rPr>
           <w:color w:val="2A2A2A"/>
@@ -1025,12 +1792,12 @@
         </w:rPr>
         <w:t xml:space="preserve">concentration of dexamethasone consumed per cage and volumes were averaged per mouse per cage. </w:t>
       </w:r>
-      <w:commentRangeEnd w:id="21"/>
+      <w:commentRangeEnd w:id="80"/>
       <w:r>
         <w:rPr>
           <w:rStyle w:val="CommentReference"/>
         </w:rPr>
-        <w:commentReference w:id="21"/>
+        <w:commentReference w:id="80"/>
       </w:r>
     </w:p>
     <w:p>
@@ -1058,7 +1825,7 @@
           <w:highlight w:val="white"/>
         </w:rPr>
       </w:pPr>
-      <w:del w:id="22" w:author="Dave Bridges" w:date="2019-03-30T11:00:00Z">
+      <w:del w:id="81" w:author="Dave Bridges" w:date="2019-03-30T11:00:00Z">
         <w:r>
           <w:rPr>
             <w:color w:val="2A2A2A"/>
@@ -1069,7 +1836,7 @@
           <w:delText xml:space="preserve">C57BL/6J </w:delText>
         </w:r>
       </w:del>
-      <w:ins w:id="23" w:author="Dave Bridges" w:date="2019-03-30T11:00:00Z">
+      <w:ins w:id="82" w:author="Dave Bridges" w:date="2019-03-30T11:00:00Z">
         <w:r>
           <w:rPr>
             <w:color w:val="2A2A2A"/>
@@ -1080,7 +1847,7 @@
           <w:t>M</w:t>
         </w:r>
       </w:ins>
-      <w:del w:id="24" w:author="Dave Bridges" w:date="2019-03-30T11:00:00Z">
+      <w:del w:id="83" w:author="Dave Bridges" w:date="2019-03-30T11:00:00Z">
         <w:r>
           <w:rPr>
             <w:color w:val="2A2A2A"/>
@@ -1120,7 +1887,7 @@
         </w:rPr>
         <w:t xml:space="preserve"> tested </w:t>
       </w:r>
-      <w:del w:id="25" w:author="Dave Bridges" w:date="2019-03-30T11:00:00Z">
+      <w:del w:id="84" w:author="Dave Bridges" w:date="2019-03-30T11:00:00Z">
         <w:r>
           <w:rPr>
             <w:color w:val="2A2A2A"/>
@@ -1149,7 +1916,7 @@
         </w:rPr>
         <w:t>using a grip strength meter with a Chatillon digital force gauge (AMETEK). These mice were treated for six weeks with their respective waters. A grip strength baseline was established per mouse and all measurements were reported in torque</w:t>
       </w:r>
-      <w:ins w:id="26" w:author="Dave Bridges" w:date="2019-03-30T11:01:00Z">
+      <w:ins w:id="85" w:author="Dave Bridges" w:date="2019-03-30T11:01:00Z">
         <w:r>
           <w:rPr>
             <w:color w:val="2A2A2A"/>
@@ -1231,7 +1998,7 @@
         </w:rPr>
         <w:t xml:space="preserve">Mice were anesthetized using </w:t>
       </w:r>
-      <w:commentRangeStart w:id="27"/>
+      <w:commentRangeStart w:id="86"/>
       <w:r>
         <w:rPr>
           <w:color w:val="2A2A2A"/>
@@ -1261,12 +2028,12 @@
         </w:rPr>
         <w:t xml:space="preserve"> </w:t>
       </w:r>
-      <w:commentRangeEnd w:id="27"/>
+      <w:commentRangeEnd w:id="86"/>
       <w:r>
         <w:rPr>
           <w:rStyle w:val="CommentReference"/>
         </w:rPr>
-        <w:commentReference w:id="27"/>
+        <w:commentReference w:id="86"/>
       </w:r>
       <w:r>
         <w:rPr>
@@ -1305,7 +2072,7 @@
         </w:rPr>
         <w:t xml:space="preserve">. After the mouse was anesthetized, the right </w:t>
       </w:r>
-      <w:ins w:id="28" w:author="Dave Bridges" w:date="2019-03-30T10:56:00Z">
+      <w:ins w:id="87" w:author="Dave Bridges" w:date="2019-03-30T10:56:00Z">
         <w:r>
           <w:rPr>
             <w:color w:val="2A2A2A"/>
@@ -1316,7 +2083,7 @@
           <w:t xml:space="preserve">gastrocnemius </w:t>
         </w:r>
       </w:ins>
-      <w:del w:id="29" w:author="Dave Bridges" w:date="2019-03-30T10:56:00Z">
+      <w:del w:id="88" w:author="Dave Bridges" w:date="2019-03-30T10:56:00Z">
         <w:r>
           <w:rPr>
             <w:color w:val="2A2A2A"/>
@@ -1334,7 +2101,17 @@
           <w:szCs w:val="24"/>
           <w:highlight w:val="white"/>
         </w:rPr>
-        <w:t>muscle was carefully isolated and a 4–0 silk suture was tied around the distal tendon. After the tendon was secured, the tendon was cut so the hindlimb could be secured at the kne</w:t>
+        <w:t xml:space="preserve">muscle was carefully isolated and a 4–0 silk suture was tied around the distal tendon. After the tendon was secured, the tendon was cut so the hindlimb could </w:t>
+      </w:r>
+      <w:r>
+        <w:rPr>
+          <w:color w:val="2A2A2A"/>
+          <w:sz w:val="24"/>
+          <w:szCs w:val="24"/>
+          <w:highlight w:val="white"/>
+        </w:rPr>
+        <w:lastRenderedPageBreak/>
+        <w:t>be secured at the kne</w:t>
       </w:r>
       <w:r>
         <w:rPr>
@@ -1345,7 +2122,7 @@
         </w:rPr>
         <w:t xml:space="preserve">e to a fixed post. Animals were placed on a temperature-controlled platform with continual drip of saline over the </w:t>
       </w:r>
-      <w:ins w:id="30" w:author="Dave Bridges" w:date="2019-03-30T10:56:00Z">
+      <w:ins w:id="89" w:author="Dave Bridges" w:date="2019-03-30T10:56:00Z">
         <w:r>
           <w:rPr>
             <w:color w:val="2A2A2A"/>
@@ -1356,7 +2133,7 @@
           <w:t xml:space="preserve">gastrocnemius </w:t>
         </w:r>
       </w:ins>
-      <w:del w:id="31" w:author="Dave Bridges" w:date="2019-03-30T10:56:00Z">
+      <w:del w:id="90" w:author="Dave Bridges" w:date="2019-03-30T10:56:00Z">
         <w:r>
           <w:rPr>
             <w:color w:val="2A2A2A"/>
@@ -1376,7 +2153,7 @@
         </w:rPr>
         <w:t xml:space="preserve">at </w:t>
       </w:r>
-      <w:del w:id="32" w:author="Dave Bridges" w:date="2019-03-30T11:07:00Z">
+      <w:del w:id="91" w:author="Dave Bridges" w:date="2019-03-30T11:07:00Z">
         <w:r>
           <w:rPr>
             <w:color w:val="2A2A2A"/>
@@ -1394,19 +2171,9 @@
           <w:szCs w:val="24"/>
           <w:highlight w:val="white"/>
         </w:rPr>
-        <w:t xml:space="preserve">37°C to keep </w:t>
-      </w:r>
-      <w:r>
-        <w:rPr>
-          <w:color w:val="2A2A2A"/>
-          <w:sz w:val="24"/>
-          <w:szCs w:val="24"/>
-          <w:highlight w:val="white"/>
-        </w:rPr>
-        <w:lastRenderedPageBreak/>
-        <w:t xml:space="preserve">with muscle warm and moist. The distal tendon of the </w:t>
-      </w:r>
-      <w:ins w:id="33" w:author="Dave Bridges" w:date="2019-03-30T10:56:00Z">
+        <w:t xml:space="preserve">37°C to keep with muscle warm and moist. The distal tendon of the </w:t>
+      </w:r>
+      <w:ins w:id="92" w:author="Dave Bridges" w:date="2019-03-30T10:56:00Z">
         <w:r>
           <w:rPr>
             <w:color w:val="2A2A2A"/>
@@ -1417,7 +2184,7 @@
           <w:t xml:space="preserve">gastrocnemius </w:t>
         </w:r>
       </w:ins>
-      <w:del w:id="34" w:author="Dave Bridges" w:date="2019-03-30T10:56:00Z">
+      <w:del w:id="93" w:author="Dave Bridges" w:date="2019-03-30T10:56:00Z">
         <w:r>
           <w:rPr>
             <w:color w:val="2A2A2A"/>
@@ -1452,7 +2219,7 @@
         <w:shd w:val="clear" w:color="auto" w:fill="FFFFFF"/>
         <w:spacing w:line="480" w:lineRule="auto"/>
         <w:rPr>
-          <w:del w:id="35" w:author="Dave Bridges" w:date="2019-03-30T11:08:00Z"/>
+          <w:del w:id="94" w:author="Dave Bridges" w:date="2019-03-30T11:08:00Z"/>
           <w:color w:val="2A2A2A"/>
           <w:sz w:val="24"/>
           <w:szCs w:val="24"/>
@@ -1477,7 +2244,7 @@
         </w:rPr>
         <w:t xml:space="preserve"> isometric twitch and the muscle length was altered to find the optimal length (Lo). Optimal length is the length of the muscle in which the maximal twitch force was obtained.</w:t>
       </w:r>
-      <w:ins w:id="36" w:author="Dave Bridges" w:date="2019-03-30T11:08:00Z">
+      <w:ins w:id="95" w:author="Dave Bridges" w:date="2019-03-30T11:08:00Z">
         <w:r>
           <w:rPr>
             <w:color w:val="2A2A2A"/>
@@ -1494,7 +2261,7 @@
         <w:shd w:val="clear" w:color="auto" w:fill="FFFFFF"/>
         <w:spacing w:line="480" w:lineRule="auto"/>
         <w:rPr>
-          <w:del w:id="37" w:author="Dave Bridges" w:date="2019-03-30T11:08:00Z"/>
+          <w:del w:id="96" w:author="Dave Bridges" w:date="2019-03-30T11:08:00Z"/>
           <w:color w:val="2A2A2A"/>
           <w:sz w:val="24"/>
           <w:szCs w:val="24"/>
@@ -1510,7 +2277,7 @@
         </w:rPr>
         <w:t xml:space="preserve">Once Lo was found, </w:t>
       </w:r>
-      <w:ins w:id="38" w:author="Dave Bridges" w:date="2019-03-30T11:08:00Z">
+      <w:ins w:id="97" w:author="Dave Bridges" w:date="2019-03-30T11:08:00Z">
         <w:r>
           <w:rPr>
             <w:color w:val="2A2A2A"/>
@@ -1530,7 +2297,7 @@
           <w:t xml:space="preserve">muscles </w:t>
         </w:r>
       </w:ins>
-      <w:del w:id="39" w:author="Dave Bridges" w:date="2019-03-30T11:08:00Z">
+      <w:del w:id="98" w:author="Dave Bridges" w:date="2019-03-30T11:08:00Z">
         <w:r>
           <w:rPr>
             <w:color w:val="2A2A2A"/>
@@ -1559,7 +2326,7 @@
         </w:rPr>
         <w:t>ulses was increased in increments of 300-ms to obtain maximum isometric tetanic force (Po).</w:t>
       </w:r>
-      <w:ins w:id="40" w:author="Dave Bridges" w:date="2019-03-30T11:08:00Z">
+      <w:ins w:id="99" w:author="Dave Bridges" w:date="2019-03-30T11:08:00Z">
         <w:r>
           <w:rPr>
             <w:color w:val="2A2A2A"/>
@@ -1576,7 +2343,7 @@
         <w:shd w:val="clear" w:color="auto" w:fill="FFFFFF"/>
         <w:spacing w:line="480" w:lineRule="auto"/>
         <w:rPr>
-          <w:ins w:id="41" w:author="Dave Bridges" w:date="2019-03-30T11:08:00Z"/>
+          <w:ins w:id="100" w:author="Dave Bridges" w:date="2019-03-30T11:08:00Z"/>
           <w:color w:val="2A2A2A"/>
           <w:sz w:val="24"/>
           <w:szCs w:val="24"/>
@@ -1592,7 +2359,7 @@
         </w:rPr>
         <w:t xml:space="preserve">In order to measure force generated at the muscle, an electrode cuff was placed around the mid-belly of </w:t>
       </w:r>
-      <w:ins w:id="42" w:author="Dave Bridges" w:date="2019-03-30T10:56:00Z">
+      <w:ins w:id="101" w:author="Dave Bridges" w:date="2019-03-30T10:56:00Z">
         <w:r>
           <w:rPr>
             <w:color w:val="2A2A2A"/>
@@ -1603,7 +2370,7 @@
           <w:t xml:space="preserve">gastrocnemius </w:t>
         </w:r>
       </w:ins>
-      <w:del w:id="43" w:author="Dave Bridges" w:date="2019-03-30T10:56:00Z">
+      <w:del w:id="102" w:author="Dave Bridges" w:date="2019-03-30T10:56:00Z">
         <w:r>
           <w:rPr>
             <w:color w:val="2A2A2A"/>
@@ -1670,7 +2437,7 @@
       <w:r>
         <w:t>Histology</w:t>
       </w:r>
-      <w:ins w:id="44" w:author="Dave Bridges" w:date="2019-03-30T11:09:00Z">
+      <w:ins w:id="103" w:author="Dave Bridges" w:date="2019-03-30T11:09:00Z">
         <w:r>
           <w:t xml:space="preserve"> and Fiber Type Quantifications</w:t>
         </w:r>
@@ -1699,7 +2466,7 @@
         </w:rPr>
         <w:t xml:space="preserve">llected and </w:t>
       </w:r>
-      <w:del w:id="45" w:author="Dave Bridges" w:date="2019-03-30T11:08:00Z">
+      <w:del w:id="104" w:author="Dave Bridges" w:date="2019-03-30T11:08:00Z">
         <w:r>
           <w:rPr>
             <w:sz w:val="24"/>
@@ -1715,7 +2482,7 @@
         </w:rPr>
         <w:t>frozen in 2</w:t>
       </w:r>
-      <w:ins w:id="46" w:author="Dave Bridges" w:date="2019-03-30T11:08:00Z">
+      <w:ins w:id="105" w:author="Dave Bridges" w:date="2019-03-30T11:08:00Z">
         <w:r>
           <w:rPr>
             <w:sz w:val="24"/>
@@ -1731,7 +2498,7 @@
         </w:rPr>
         <w:t>methyl-butane</w:t>
       </w:r>
-      <w:ins w:id="47" w:author="Dave Bridges" w:date="2019-03-30T11:08:00Z">
+      <w:ins w:id="106" w:author="Dave Bridges" w:date="2019-03-30T11:08:00Z">
         <w:r>
           <w:rPr>
             <w:sz w:val="24"/>
@@ -1747,7 +2514,7 @@
         </w:rPr>
         <w:t>. Quadricep samples were sectioned at -20</w:t>
       </w:r>
-      <w:ins w:id="48" w:author="Dave Bridges" w:date="2019-03-30T10:56:00Z">
+      <w:ins w:id="107" w:author="Dave Bridges" w:date="2019-03-30T10:56:00Z">
         <w:r>
           <w:rPr>
             <w:sz w:val="24"/>
@@ -1763,7 +2530,7 @@
           <w:t>C</w:t>
         </w:r>
       </w:ins>
-      <w:del w:id="49" w:author="Dave Bridges" w:date="2019-03-30T10:56:00Z">
+      <w:del w:id="108" w:author="Dave Bridges" w:date="2019-03-30T10:56:00Z">
         <w:r>
           <w:rPr>
             <w:sz w:val="24"/>
@@ -1786,7 +2553,7 @@
         </w:rPr>
         <w:t xml:space="preserve"> with a thickness of 10um through the mid-belly </w:t>
       </w:r>
-      <w:del w:id="50" w:author="Dave Bridges" w:date="2019-03-30T11:08:00Z">
+      <w:del w:id="109" w:author="Dave Bridges" w:date="2019-03-30T11:08:00Z">
         <w:r>
           <w:rPr>
             <w:sz w:val="24"/>
@@ -1818,7 +2585,7 @@
         </w:rPr>
         <w:t xml:space="preserve"> glass </w:t>
       </w:r>
-      <w:commentRangeStart w:id="51"/>
+      <w:commentRangeStart w:id="110"/>
       <w:r>
         <w:rPr>
           <w:sz w:val="24"/>
@@ -1826,12 +2593,12 @@
         </w:rPr>
         <w:t>slides</w:t>
       </w:r>
-      <w:commentRangeEnd w:id="51"/>
+      <w:commentRangeEnd w:id="110"/>
       <w:r>
         <w:rPr>
           <w:rStyle w:val="CommentReference"/>
         </w:rPr>
-        <w:commentReference w:id="51"/>
+        <w:commentReference w:id="110"/>
       </w:r>
       <w:r>
         <w:rPr>
@@ -1845,9 +2612,17 @@
           <w:sz w:val="24"/>
           <w:szCs w:val="24"/>
         </w:rPr>
-        <w:t>ed by hematoxylin and eosin (H&amp;E staining) and the area of 200 individual fibers w</w:t>
-      </w:r>
-      <w:ins w:id="52" w:author="Dave Bridges" w:date="2019-03-30T11:09:00Z">
+        <w:t xml:space="preserve">ed by hematoxylin and eosin (H&amp;E staining) and the area of </w:t>
+      </w:r>
+      <w:r>
+        <w:rPr>
+          <w:sz w:val="24"/>
+          <w:szCs w:val="24"/>
+        </w:rPr>
+        <w:lastRenderedPageBreak/>
+        <w:t>200 individual fibers w</w:t>
+      </w:r>
+      <w:ins w:id="111" w:author="Dave Bridges" w:date="2019-03-30T11:09:00Z">
         <w:r>
           <w:rPr>
             <w:sz w:val="24"/>
@@ -1856,7 +2631,7 @@
           <w:t xml:space="preserve">as determined </w:t>
         </w:r>
       </w:ins>
-      <w:del w:id="53" w:author="Dave Bridges" w:date="2019-03-30T11:09:00Z">
+      <w:del w:id="112" w:author="Dave Bridges" w:date="2019-03-30T11:09:00Z">
         <w:r>
           <w:rPr>
             <w:sz w:val="24"/>
@@ -1886,7 +2661,7 @@
         </w:rPr>
         <w:t>. For analysis of fiber-type</w:t>
       </w:r>
-      <w:del w:id="54" w:author="Dave Bridges" w:date="2019-03-30T11:10:00Z">
+      <w:del w:id="113" w:author="Dave Bridges" w:date="2019-03-30T11:10:00Z">
         <w:r>
           <w:rPr>
             <w:sz w:val="24"/>
@@ -1902,7 +2677,7 @@
         </w:rPr>
         <w:t xml:space="preserve">, </w:t>
       </w:r>
-      <w:del w:id="55" w:author="Dave Bridges" w:date="2019-03-30T11:10:00Z">
+      <w:del w:id="114" w:author="Dave Bridges" w:date="2019-03-30T11:10:00Z">
         <w:r>
           <w:rPr>
             <w:sz w:val="24"/>
@@ -1911,7 +2686,7 @@
           <w:delText xml:space="preserve">fibers </w:delText>
         </w:r>
       </w:del>
-      <w:ins w:id="56" w:author="Dave Bridges" w:date="2019-03-30T11:10:00Z">
+      <w:ins w:id="115" w:author="Dave Bridges" w:date="2019-03-30T11:10:00Z">
         <w:r>
           <w:rPr>
             <w:sz w:val="24"/>
@@ -1934,7 +2709,7 @@
         </w:rPr>
         <w:t xml:space="preserve">were stained using </w:t>
       </w:r>
-      <w:del w:id="57" w:author="Dave Bridges" w:date="2019-03-30T11:10:00Z">
+      <w:del w:id="116" w:author="Dave Bridges" w:date="2019-03-30T11:10:00Z">
         <w:r>
           <w:rPr>
             <w:sz w:val="24"/>
@@ -1943,7 +2718,7 @@
           <w:delText xml:space="preserve">β-Nicotinamide adenine dinucleotide, reduced disodium salt hydrate or </w:delText>
         </w:r>
       </w:del>
-      <w:commentRangeStart w:id="58"/>
+      <w:commentRangeStart w:id="117"/>
       <w:r>
         <w:rPr>
           <w:sz w:val="24"/>
@@ -1958,27 +2733,19 @@
         </w:rPr>
         <w:t>-NBT staining</w:t>
       </w:r>
-      <w:commentRangeEnd w:id="58"/>
+      <w:commentRangeEnd w:id="117"/>
       <w:r>
         <w:rPr>
           <w:rStyle w:val="CommentReference"/>
         </w:rPr>
-        <w:commentReference w:id="58"/>
-      </w:r>
-      <w:r>
-        <w:rPr>
-          <w:sz w:val="24"/>
-          <w:szCs w:val="24"/>
-        </w:rPr>
-        <w:t xml:space="preserve">. Sections were imaged using 20x </w:t>
-      </w:r>
-      <w:r>
-        <w:rPr>
-          <w:sz w:val="24"/>
-          <w:szCs w:val="24"/>
-        </w:rPr>
-        <w:lastRenderedPageBreak/>
-        <w:t>objective of an EVOS XL digital inverted microscope and measured or quantified using ImageJ.</w:t>
+        <w:commentReference w:id="117"/>
+      </w:r>
+      <w:r>
+        <w:rPr>
+          <w:sz w:val="24"/>
+          <w:szCs w:val="24"/>
+        </w:rPr>
+        <w:t>. Sections were imaged using 20x objective of an EVOS XL digital inverted microscope and measured or quantified using ImageJ.</w:t>
       </w:r>
     </w:p>
     <w:p>
@@ -2068,7 +2835,7 @@
         </w:rPr>
         <w:t xml:space="preserve">Media was replenished as needed until myotube differentiation was complete around one week.  Myotubes were treated with 250nm dexamethasone for either 2, 4, 8, 12, or 24 hours or left untreated. All cells </w:t>
       </w:r>
-      <w:del w:id="59" w:author="Dave Bridges" w:date="2019-03-30T11:10:00Z">
+      <w:del w:id="118" w:author="Dave Bridges" w:date="2019-03-30T11:10:00Z">
         <w:r>
           <w:rPr>
             <w:color w:val="252525"/>
@@ -2079,7 +2846,7 @@
           <w:delText xml:space="preserve">will </w:delText>
         </w:r>
       </w:del>
-      <w:ins w:id="60" w:author="Dave Bridges" w:date="2019-03-30T11:10:00Z">
+      <w:ins w:id="119" w:author="Dave Bridges" w:date="2019-03-30T11:10:00Z">
         <w:r>
           <w:rPr>
             <w:color w:val="252525"/>
@@ -2204,7 +2971,7 @@
         </w:rPr>
         <w:t xml:space="preserve"> RNA kit (</w:t>
       </w:r>
-      <w:del w:id="61" w:author="Dave Bridges" w:date="2019-03-30T10:57:00Z">
+      <w:del w:id="120" w:author="Dave Bridges" w:date="2019-03-30T10:57:00Z">
         <w:r>
           <w:rPr>
             <w:color w:val="2A2A2A"/>
@@ -2224,7 +2991,7 @@
         </w:rPr>
         <w:t>Life Technologies</w:t>
       </w:r>
-      <w:ins w:id="62" w:author="Dave Bridges" w:date="2019-03-30T10:57:00Z">
+      <w:ins w:id="121" w:author="Dave Bridges" w:date="2019-03-30T10:57:00Z">
         <w:r>
           <w:rPr>
             <w:color w:val="2A2A2A"/>
@@ -2258,17 +3025,17 @@
       <w:pPr>
         <w:pStyle w:val="Heading2"/>
       </w:pPr>
-      <w:del w:id="63" w:author="Dave Bridges" w:date="2019-03-30T11:10:00Z">
+      <w:del w:id="122" w:author="Dave Bridges" w:date="2019-03-30T11:10:00Z">
         <w:r>
           <w:delText>RNA</w:delText>
         </w:r>
       </w:del>
-      <w:ins w:id="64" w:author="Dave Bridges" w:date="2019-03-30T11:10:00Z">
+      <w:ins w:id="123" w:author="Dave Bridges" w:date="2019-03-30T11:10:00Z">
         <w:r>
           <w:t xml:space="preserve">mRNA </w:t>
         </w:r>
       </w:ins>
-      <w:ins w:id="65" w:author="Dave Bridges" w:date="2019-03-30T11:11:00Z">
+      <w:ins w:id="124" w:author="Dave Bridges" w:date="2019-03-30T11:11:00Z">
         <w:r>
           <w:t>Quantification</w:t>
         </w:r>
@@ -2354,7 +3121,7 @@
         </w:rPr>
         <w:t xml:space="preserve"> RNA kit (catalog no. 12183025; Life Technologies)</w:t>
       </w:r>
-      <w:ins w:id="66" w:author="Dave Bridges" w:date="2019-03-30T11:11:00Z">
+      <w:ins w:id="125" w:author="Dave Bridges" w:date="2019-03-30T11:11:00Z">
         <w:r>
           <w:rPr>
             <w:color w:val="2A2A2A"/>
@@ -2479,16 +3246,7 @@
           <w:szCs w:val="24"/>
           <w:highlight w:val="white"/>
         </w:rPr>
-        <w:t xml:space="preserve"> Fisher Scientific) with primers, complementary DNA, and Power SYBR Green PCR Master Mix (</w:t>
-      </w:r>
-      <w:r>
-        <w:rPr>
-          <w:color w:val="2A2A2A"/>
-          <w:sz w:val="24"/>
-          <w:szCs w:val="24"/>
-          <w:highlight w:val="white"/>
-        </w:rPr>
-        <w:t xml:space="preserve">catalog no. 4368708; </w:t>
+        <w:t xml:space="preserve"> Fisher Scientific) with primers, </w:t>
       </w:r>
       <w:r>
         <w:rPr>
@@ -2498,9 +3256,18 @@
           <w:highlight w:val="white"/>
         </w:rPr>
         <w:lastRenderedPageBreak/>
-        <w:t xml:space="preserve">Life Technologies) per </w:t>
-      </w:r>
-      <w:del w:id="67" w:author="Dave Bridges" w:date="2019-03-30T11:11:00Z">
+        <w:t>complementary DNA, and Power SYBR Green PCR Master Mix (</w:t>
+      </w:r>
+      <w:r>
+        <w:rPr>
+          <w:color w:val="2A2A2A"/>
+          <w:sz w:val="24"/>
+          <w:szCs w:val="24"/>
+          <w:highlight w:val="white"/>
+        </w:rPr>
+        <w:t xml:space="preserve">catalog no. 4368708; Life Technologies) per </w:t>
+      </w:r>
+      <w:del w:id="126" w:author="Dave Bridges" w:date="2019-03-30T11:11:00Z">
         <w:r>
           <w:rPr>
             <w:color w:val="2A2A2A"/>
@@ -2512,7 +3279,7 @@
         </w:r>
       </w:del>
       <w:proofErr w:type="spellStart"/>
-      <w:ins w:id="68" w:author="Dave Bridges" w:date="2019-03-30T11:11:00Z">
+      <w:ins w:id="127" w:author="Dave Bridges" w:date="2019-03-30T11:11:00Z">
         <w:r>
           <w:rPr>
             <w:color w:val="2A2A2A"/>
@@ -2542,7 +3309,7 @@
         </w:rPr>
         <w:t xml:space="preserve">. Messenger RNA (mRNA) expression levels were normalized to </w:t>
       </w:r>
-      <w:commentRangeStart w:id="69"/>
+      <w:commentRangeStart w:id="128"/>
       <w:r>
         <w:rPr>
           <w:i/>
@@ -2553,12 +3320,12 @@
         </w:rPr>
         <w:t xml:space="preserve">XXX </w:t>
       </w:r>
-      <w:commentRangeEnd w:id="69"/>
+      <w:commentRangeEnd w:id="128"/>
       <w:r>
         <w:rPr>
           <w:rStyle w:val="CommentReference"/>
         </w:rPr>
-        <w:commentReference w:id="69"/>
+        <w:commentReference w:id="128"/>
       </w:r>
       <w:r>
         <w:rPr>
@@ -2581,7 +3348,7 @@
           <w:highlight w:val="white"/>
         </w:rPr>
       </w:pPr>
-      <w:commentRangeStart w:id="70"/>
+      <w:commentRangeStart w:id="129"/>
       <w:r>
         <w:rPr>
           <w:color w:val="2A2A2A"/>
@@ -3167,7 +3934,7 @@
         </w:tc>
       </w:tr>
     </w:tbl>
-    <w:commentRangeEnd w:id="70"/>
+    <w:commentRangeEnd w:id="129"/>
     <w:p>
       <w:pPr>
         <w:shd w:val="clear" w:color="auto" w:fill="FFFFFF"/>
@@ -3184,7 +3951,7 @@
         <w:rPr>
           <w:rStyle w:val="CommentReference"/>
         </w:rPr>
-        <w:commentReference w:id="70"/>
+        <w:commentReference w:id="129"/>
       </w:r>
       <w:r>
         <w:rPr>
@@ -3254,7 +4021,7 @@
       <w:pPr>
         <w:pStyle w:val="Heading2"/>
       </w:pPr>
-      <w:del w:id="71" w:author="Dave Bridges" w:date="2019-03-30T11:11:00Z">
+      <w:del w:id="130" w:author="Dave Bridges" w:date="2019-03-30T11:11:00Z">
         <w:r>
           <w:rPr>
             <w:highlight w:val="white"/>
@@ -3288,7 +4055,7 @@
         </w:rPr>
         <w:t>All results are represented as mean ± SEM. Two-Way ANOVA analyses were performed to test for significance and determine interactions between diet and dexamethasone treatment</w:t>
       </w:r>
-      <w:del w:id="72" w:author="Dave Bridges" w:date="2019-03-30T11:14:00Z">
+      <w:del w:id="131" w:author="Dave Bridges" w:date="2019-03-30T11:14:00Z">
         <w:r>
           <w:rPr>
             <w:sz w:val="24"/>
@@ -3304,7 +4071,7 @@
         </w:rPr>
         <w:t xml:space="preserve">. Pairwise testing was performed </w:t>
       </w:r>
-      <w:del w:id="73" w:author="Dave Bridges" w:date="2019-03-30T11:12:00Z">
+      <w:del w:id="132" w:author="Dave Bridges" w:date="2019-03-30T11:12:00Z">
         <w:r>
           <w:rPr>
             <w:sz w:val="24"/>
@@ -3313,7 +4080,7 @@
           <w:delText xml:space="preserve">to </w:delText>
         </w:r>
       </w:del>
-      <w:ins w:id="74" w:author="Dave Bridges" w:date="2019-03-30T11:12:00Z">
+      <w:ins w:id="133" w:author="Dave Bridges" w:date="2019-03-30T11:12:00Z">
         <w:r>
           <w:rPr>
             <w:sz w:val="24"/>
@@ -3329,7 +4096,7 @@
           <w:t xml:space="preserve"> </w:t>
         </w:r>
       </w:ins>
-      <w:del w:id="75" w:author="Dave Bridges" w:date="2019-03-30T11:12:00Z">
+      <w:del w:id="134" w:author="Dave Bridges" w:date="2019-03-30T11:12:00Z">
         <w:r>
           <w:rPr>
             <w:sz w:val="24"/>
@@ -3338,7 +4105,7 @@
           <w:delText xml:space="preserve">check </w:delText>
         </w:r>
       </w:del>
-      <w:ins w:id="76" w:author="Dave Bridges" w:date="2019-03-30T11:12:00Z">
+      <w:ins w:id="135" w:author="Dave Bridges" w:date="2019-03-30T11:12:00Z">
         <w:r>
           <w:rPr>
             <w:sz w:val="24"/>
@@ -3354,7 +4121,7 @@
           <w:t xml:space="preserve"> </w:t>
         </w:r>
       </w:ins>
-      <w:del w:id="77" w:author="Dave Bridges" w:date="2019-03-30T11:12:00Z">
+      <w:del w:id="136" w:author="Dave Bridges" w:date="2019-03-30T11:12:00Z">
         <w:r>
           <w:rPr>
             <w:sz w:val="24"/>
@@ -3377,7 +4144,7 @@
         </w:rPr>
         <w:t xml:space="preserve"> variances. If Shapiro-Wilks </w:t>
       </w:r>
-      <w:del w:id="78" w:author="Dave Bridges" w:date="2019-03-30T11:12:00Z">
+      <w:del w:id="137" w:author="Dave Bridges" w:date="2019-03-30T11:12:00Z">
         <w:r>
           <w:rPr>
             <w:sz w:val="24"/>
@@ -3386,7 +4153,7 @@
           <w:delText>passed</w:delText>
         </w:r>
       </w:del>
-      <w:ins w:id="79" w:author="Dave Bridges" w:date="2019-03-30T11:12:00Z">
+      <w:ins w:id="138" w:author="Dave Bridges" w:date="2019-03-30T11:12:00Z">
         <w:r>
           <w:rPr>
             <w:sz w:val="24"/>
@@ -3433,7 +4200,7 @@
         </w:rPr>
         <w:t xml:space="preserve">-test. Any </w:t>
       </w:r>
-      <w:ins w:id="80" w:author="Dave Bridges" w:date="2019-03-30T11:14:00Z">
+      <w:ins w:id="139" w:author="Dave Bridges" w:date="2019-03-30T11:14:00Z">
         <w:r>
           <w:rPr>
             <w:sz w:val="24"/>
@@ -3442,7 +4209,7 @@
           <w:t>p</w:t>
         </w:r>
       </w:ins>
-      <w:del w:id="81" w:author="Dave Bridges" w:date="2019-03-30T11:14:00Z">
+      <w:del w:id="140" w:author="Dave Bridges" w:date="2019-03-30T11:14:00Z">
         <w:r>
           <w:rPr>
             <w:sz w:val="24"/>
@@ -3458,7 +4225,7 @@
         </w:rPr>
         <w:t xml:space="preserve">-value under </w:t>
       </w:r>
-      <w:del w:id="82" w:author="Dave Bridges" w:date="2019-03-30T11:14:00Z">
+      <w:del w:id="141" w:author="Dave Bridges" w:date="2019-03-30T11:14:00Z">
         <w:r>
           <w:rPr>
             <w:sz w:val="24"/>
@@ -3474,7 +4241,7 @@
         </w:rPr>
         <w:t xml:space="preserve">0.05 was considered significant. All statistical tests were conducted using R </w:t>
       </w:r>
-      <w:ins w:id="83" w:author="Dave Bridges" w:date="2019-03-30T11:13:00Z">
+      <w:ins w:id="142" w:author="Dave Bridges" w:date="2019-03-30T11:13:00Z">
         <w:r>
           <w:rPr>
             <w:sz w:val="24"/>
@@ -3483,7 +4250,7 @@
           <w:t xml:space="preserve">version </w:t>
         </w:r>
       </w:ins>
-      <w:ins w:id="84" w:author="Dave Bridges" w:date="2019-03-30T11:14:00Z">
+      <w:ins w:id="143" w:author="Dave Bridges" w:date="2019-03-30T11:14:00Z">
         <w:r>
           <w:rPr>
             <w:sz w:val="24"/>
@@ -3492,7 +4259,7 @@
           <w:t xml:space="preserve">3.5.0 </w:t>
         </w:r>
       </w:ins>
-      <w:del w:id="85" w:author="Dave Bridges" w:date="2019-03-30T11:13:00Z">
+      <w:del w:id="144" w:author="Dave Bridges" w:date="2019-03-30T11:13:00Z">
         <w:r>
           <w:rPr>
             <w:sz w:val="24"/>
@@ -3501,7 +4268,7 @@
           <w:delText>software</w:delText>
         </w:r>
       </w:del>
-      <w:ins w:id="86" w:author="Dave Bridges" w:date="2019-03-30T11:13:00Z">
+      <w:ins w:id="145" w:author="Dave Bridges" w:date="2019-03-30T11:13:00Z">
         <w:r>
           <w:rPr>
             <w:sz w:val="24"/>
@@ -3515,7 +4282,7 @@
           <w:sz w:val="24"/>
           <w:szCs w:val="24"/>
         </w:rPr>
-        <w:instrText>ADDIN CSL_CITATION {"citationItems":[{"id":"ITEM-1","itemData":{"author":[{"dropping-particle":"","family":"R Core Team","given":"","non-dropping-particle":"","parse-names":false,"suffix":""}],"id":"ITEM-1","issued":{"date-parts":[["2013"]]},"publisher-place":"Vienna, Austria","title":"R: A Language and Environment for Statistical Computing","type":"article-journal"},"uris":["http://www.mendeley.com/documents/?uuid=5eba6a98-a1fe-40e4-8a4d-45ddfbf1cd0c"]}],"mendeley":{"formattedCitation":"(6)","plainTextFormattedCitation":"(6)"},"properties":{"noteIndex":0},"schema":"https://github.com/citation-style-language/schema/raw/master/csl-citation.json"}</w:instrText>
+        <w:instrText>ADDIN CSL_CITATION {"citationItems":[{"id":"ITEM-1","itemData":{"author":[{"dropping-particle":"","family":"R Core Team","given":"","non-dropping-particle":"","parse-names":false,"suffix":""}],"id":"ITEM-1","issued":{"date-parts":[["2013"]]},"publisher-place":"Vienna, Austria","title":"R: A Language and Environment for Statistical Computing","type":"article-journal"},"uris":["http://www.mendeley.com/documents/?uuid=5eba6a98-a1fe-40e4-8a4d-45ddfbf1cd0c"]}],"mendeley":{"formattedCitation":"(8)","plainTextFormattedCitation":"(8)","previouslyFormattedCitation":"(6)"},"properties":{"noteIndex":0},"schema":"https://github.com/citation-style-language/schema/raw/master/csl-citation.json"}</w:instrText>
       </w:r>
       <w:r>
         <w:rPr>
@@ -3530,9 +4297,9 @@
           <w:sz w:val="24"/>
           <w:szCs w:val="24"/>
         </w:rPr>
-        <w:t>(6)</w:t>
-      </w:r>
-      <w:ins w:id="87" w:author="Dave Bridges" w:date="2019-03-30T11:13:00Z">
+        <w:t>(8)</w:t>
+      </w:r>
+      <w:ins w:id="146" w:author="Dave Bridges" w:date="2019-03-30T11:13:00Z">
         <w:r>
           <w:rPr>
             <w:sz w:val="24"/>
@@ -3765,7 +4532,7 @@
         </w:rPr>
         <w:t>transferred onto nitrocellulose overnight.  Nitrocellulose blots were stained with Revert Total Protein Stain (catalog no. 926-11011; Li-Cor Biosciences) for total protein</w:t>
       </w:r>
-      <w:ins w:id="88" w:author="Dave Bridges" w:date="2019-03-30T11:16:00Z">
+      <w:ins w:id="147" w:author="Dave Bridges" w:date="2019-03-30T11:16:00Z">
         <w:r>
           <w:rPr>
             <w:color w:val="2A2A2A"/>
@@ -3773,18 +4540,7 @@
             <w:szCs w:val="24"/>
             <w:highlight w:val="white"/>
           </w:rPr>
-          <w:t xml:space="preserve"> following product</w:t>
-        </w:r>
-        <w:bookmarkStart w:id="89" w:name="_GoBack"/>
-        <w:bookmarkEnd w:id="89"/>
-        <w:r>
-          <w:rPr>
-            <w:color w:val="2A2A2A"/>
-            <w:sz w:val="24"/>
-            <w:szCs w:val="24"/>
-            <w:highlight w:val="white"/>
-          </w:rPr>
-          <w:t xml:space="preserve"> instructions</w:t>
+          <w:t xml:space="preserve"> following product instructions</w:t>
         </w:r>
       </w:ins>
       <w:r>
@@ -3796,7 +4552,7 @@
         </w:rPr>
         <w:t>. Anti-mouse and anti-rabbit fluorescent-conjugated antibodies (</w:t>
       </w:r>
-      <w:commentRangeStart w:id="90"/>
+      <w:commentRangeStart w:id="148"/>
       <w:r>
         <w:rPr>
           <w:color w:val="2A2A2A"/>
@@ -3806,12 +4562,12 @@
         </w:rPr>
         <w:t>Invitrogen</w:t>
       </w:r>
-      <w:commentRangeEnd w:id="90"/>
+      <w:commentRangeEnd w:id="148"/>
       <w:r>
         <w:rPr>
           <w:rStyle w:val="CommentReference"/>
         </w:rPr>
-        <w:commentReference w:id="90"/>
+        <w:commentReference w:id="148"/>
       </w:r>
       <w:r>
         <w:rPr>
@@ -3843,7 +4599,7 @@
           <w:highlight w:val="white"/>
         </w:rPr>
       </w:pPr>
-      <w:commentRangeStart w:id="91"/>
+      <w:commentRangeStart w:id="149"/>
       <w:r>
         <w:rPr>
           <w:color w:val="2A2A2A"/>
@@ -3853,12 +4609,12 @@
         </w:rPr>
         <w:t>Antibody list...</w:t>
       </w:r>
-      <w:commentRangeEnd w:id="91"/>
+      <w:commentRangeEnd w:id="149"/>
       <w:r>
         <w:rPr>
           <w:rStyle w:val="CommentReference"/>
         </w:rPr>
-        <w:commentReference w:id="91"/>
+        <w:commentReference w:id="149"/>
       </w:r>
     </w:p>
     <w:p>
@@ -3912,7 +4668,7 @@
         </w:rPr>
         <w:t xml:space="preserve"> image scanner (Li-Cor Biosciences) was used to visualize the images. </w:t>
       </w:r>
-      <w:del w:id="92" w:author="Dave Bridges" w:date="2019-03-30T11:15:00Z">
+      <w:del w:id="150" w:author="Dave Bridges" w:date="2019-03-30T11:15:00Z">
         <w:r>
           <w:rPr>
             <w:color w:val="2A2A2A"/>
@@ -3923,7 +4679,7 @@
           <w:delText>All calculation used to quantify</w:delText>
         </w:r>
       </w:del>
-      <w:ins w:id="93" w:author="Dave Bridges" w:date="2019-03-30T11:15:00Z">
+      <w:ins w:id="151" w:author="Dave Bridges" w:date="2019-03-30T11:15:00Z">
         <w:r>
           <w:rPr>
             <w:color w:val="2A2A2A"/>
@@ -3943,7 +4699,7 @@
         </w:rPr>
         <w:t xml:space="preserve"> protein</w:t>
       </w:r>
-      <w:ins w:id="94" w:author="Dave Bridges" w:date="2019-03-30T11:15:00Z">
+      <w:ins w:id="152" w:author="Dave Bridges" w:date="2019-03-30T11:15:00Z">
         <w:r>
           <w:rPr>
             <w:color w:val="2A2A2A"/>
@@ -3963,7 +4719,7 @@
         </w:rPr>
         <w:t xml:space="preserve"> </w:t>
       </w:r>
-      <w:del w:id="95" w:author="Dave Bridges" w:date="2019-03-30T11:15:00Z">
+      <w:del w:id="153" w:author="Dave Bridges" w:date="2019-03-30T11:15:00Z">
         <w:r>
           <w:rPr>
             <w:color w:val="2A2A2A"/>
@@ -3974,7 +4730,7 @@
           <w:delText>concentrations were</w:delText>
         </w:r>
       </w:del>
-      <w:ins w:id="96" w:author="Dave Bridges" w:date="2019-03-30T11:15:00Z">
+      <w:ins w:id="154" w:author="Dave Bridges" w:date="2019-03-30T11:15:00Z">
         <w:r>
           <w:rPr>
             <w:color w:val="2A2A2A"/>
@@ -3994,7 +4750,7 @@
         </w:rPr>
         <w:t xml:space="preserve"> </w:t>
       </w:r>
-      <w:ins w:id="97" w:author="Dave Bridges" w:date="2019-03-30T11:15:00Z">
+      <w:ins w:id="155" w:author="Dave Bridges" w:date="2019-03-30T11:15:00Z">
         <w:r>
           <w:rPr>
             <w:color w:val="2A2A2A"/>
@@ -4005,7 +4761,7 @@
           <w:t xml:space="preserve">done </w:t>
         </w:r>
       </w:ins>
-      <w:del w:id="98" w:author="Dave Bridges" w:date="2019-03-30T11:15:00Z">
+      <w:del w:id="156" w:author="Dave Bridges" w:date="2019-03-30T11:15:00Z">
         <w:r>
           <w:rPr>
             <w:color w:val="2A2A2A"/>
@@ -4025,7 +4781,7 @@
         </w:rPr>
         <w:t xml:space="preserve">using </w:t>
       </w:r>
-      <w:del w:id="99" w:author="Dave Bridges" w:date="2019-03-30T11:15:00Z">
+      <w:del w:id="157" w:author="Dave Bridges" w:date="2019-03-30T11:15:00Z">
         <w:r>
           <w:rPr>
             <w:color w:val="2A2A2A"/>
@@ -4045,7 +4801,7 @@
         </w:rPr>
         <w:t xml:space="preserve">Image Studio </w:t>
       </w:r>
-      <w:ins w:id="100" w:author="Dave Bridges" w:date="2019-03-30T11:15:00Z">
+      <w:ins w:id="158" w:author="Dave Bridges" w:date="2019-03-30T11:15:00Z">
         <w:r>
           <w:rPr>
             <w:color w:val="2A2A2A"/>
@@ -4056,7 +4812,7 @@
           <w:t>version 5.2</w:t>
         </w:r>
       </w:ins>
-      <w:del w:id="101" w:author="Dave Bridges" w:date="2019-03-30T11:15:00Z">
+      <w:del w:id="159" w:author="Dave Bridges" w:date="2019-03-30T11:15:00Z">
         <w:r>
           <w:rPr>
             <w:color w:val="2A2A2A"/>
@@ -4085,7 +4841,7 @@
         </w:rPr>
         <w:t xml:space="preserve">ciences) and </w:t>
       </w:r>
-      <w:del w:id="102" w:author="Dave Bridges" w:date="2019-03-30T11:16:00Z">
+      <w:del w:id="160" w:author="Dave Bridges" w:date="2019-03-30T11:16:00Z">
         <w:r>
           <w:rPr>
             <w:color w:val="2A2A2A"/>
@@ -4192,7 +4948,7 @@
         </w:rPr>
         <w:t xml:space="preserve"> </w:t>
       </w:r>
-      <w:commentRangeStart w:id="103"/>
+      <w:commentRangeStart w:id="161"/>
       <w:r>
         <w:rPr>
           <w:sz w:val="24"/>
@@ -4223,12 +4979,12 @@
         </w:rPr>
         <w:t>, 2008)</w:t>
       </w:r>
-      <w:commentRangeEnd w:id="103"/>
+      <w:commentRangeEnd w:id="161"/>
       <w:r>
         <w:rPr>
           <w:rStyle w:val="CommentReference"/>
         </w:rPr>
-        <w:commentReference w:id="103"/>
+        <w:commentReference w:id="161"/>
       </w:r>
       <w:r>
         <w:rPr>
@@ -4677,7 +5433,7 @@
           <w:sz w:val="24"/>
           <w:szCs w:val="24"/>
         </w:rPr>
-        <w:instrText>ADDIN CSL_CITATION {"citationItems":[{"id":"ITEM-1","itemData":{"DOI":"10.1001/archneur.1970.00480200024002","ISBN":"0003-9942 (Print) 0003-9942 (Linking)","ISSN":"0003-9942","PMID":"4243379","abstract":"CUSHING'S syndrome or therapy with any of the glucocorticoids may cause proximal muscular weakness.1,2 Muscle wasting is usually apparent clinically. Occasional fibers undergoing degeneration and scattered atrophic fibers have been described in muscle biopsy specimens.1,3,4 In this paper, histochemical studies of affected muscle in two patients with Cushing's syndrome are described and indicate that the grossly visible wasting can be accounted for by a diminution in diameter of practically all muscle fibers, with atrophy being more prominent in the type II (high in myofibrillar adenosine triphosphatase [ATPase] and phosphorylase) than in the type I (low in myofibrillar ATPase, high in most mitochondrial oxidative enzymes) fibers.5 There was no evidence of a myopathic process in the usual sense of necrosis, phagocytosis, cellular infiltrates, or endomysial connective tissue proliferation. The potassium content of muscle was diminished.Report of Cases \\nCASE 1.—This 67-year-old woman was confined to bed during","author":[{"dropping-particle":"","family":"Pleasure","given":"D E","non-dropping-particle":"","parse-names":false,"suffix":""},{"dropping-particle":"","family":"Walsh","given":"G O","non-dropping-particle":"","parse-names":false,"suffix":""},{"dropping-particle":"","family":"Engel","given":"W K","non-dropping-particle":"","parse-names":false,"suffix":""},{"dropping-particle":"","family":"Pleasure DE","given":"","non-dropping-particle":"","parse-names":false,"suffix":""},{"dropping-particle":"","family":"Walsh GO","given":"","non-dropping-particle":"","parse-names":false,"suffix":""},{"dropping-particle":"","family":"Engel W","given":"","non-dropping-particle":"","parse-names":false,"suffix":""}],"container-title":"Archives of Neurology","id":"ITEM-1","issue":"2","issued":{"date-parts":[["1970"]]},"page":"118-125","title":"ATrophy of skeletal muscle in patients with cushing's syndrome","type":"article-journal","volume":"22"},"uris":["http://www.mendeley.com/documents/?uuid=81284e76-1d60-4368-b204-23b4250a8465"]}],"mendeley":{"formattedCitation":"(5)","plainTextFormattedCitation":"(5)","previouslyFormattedCitation":"(5)"},"properties":{"noteIndex":0},"schema":"https://github.com/citation-style-language/schema/raw/master/csl-citation.json"}</w:instrText>
+        <w:instrText>ADDIN CSL_CITATION {"citationItems":[{"id":"ITEM-1","itemData":{"DOI":"10.1001/archneur.1970.00480200024002","ISBN":"0003-9942 (Print) 0003-9942 (Linking)","ISSN":"0003-9942","PMID":"4243379","abstract":"CUSHING'S syndrome or therapy with any of the glucocorticoids may cause proximal muscular weakness.1,2 Muscle wasting is usually apparent clinically. Occasional fibers undergoing degeneration and scattered atrophic fibers have been described in muscle biopsy specimens.1,3,4 In this paper, histochemical studies of affected muscle in two patients with Cushing's syndrome are described and indicate that the grossly visible wasting can be accounted for by a diminution in diameter of practically all muscle fibers, with atrophy being more prominent in the type II (high in myofibrillar adenosine triphosphatase [ATPase] and phosphorylase) than in the type I (low in myofibrillar ATPase, high in most mitochondrial oxidative enzymes) fibers.5 There was no evidence of a myopathic process in the usual sense of necrosis, phagocytosis, cellular infiltrates, or endomysial connective tissue proliferation. The potassium content of muscle was diminished.Report of Cases \\nCASE 1.—This 67-year-old woman was confined to bed during","author":[{"dropping-particle":"","family":"Pleasure","given":"D E","non-dropping-particle":"","parse-names":false,"suffix":""},{"dropping-particle":"","family":"Walsh","given":"G O","non-dropping-particle":"","parse-names":false,"suffix":""},{"dropping-particle":"","family":"Engel","given":"W K","non-dropping-particle":"","parse-names":false,"suffix":""},{"dropping-particle":"","family":"Pleasure DE","given":"","non-dropping-particle":"","parse-names":false,"suffix":""},{"dropping-particle":"","family":"Walsh GO","given":"","non-dropping-particle":"","parse-names":false,"suffix":""},{"dropping-particle":"","family":"Engel W","given":"","non-dropping-particle":"","parse-names":false,"suffix":""}],"container-title":"Archives of Neurology","id":"ITEM-1","issue":"2","issued":{"date-parts":[["1970"]]},"page":"118-125","title":"ATrophy of skeletal muscle in patients with cushing's syndrome","type":"article-journal","volume":"22"},"uris":["http://www.mendeley.com/documents/?uuid=81284e76-1d60-4368-b204-23b4250a8465"]}],"mendeley":{"formattedCitation":"(7)","plainTextFormattedCitation":"(7)","previouslyFormattedCitation":"(5)"},"properties":{"noteIndex":0},"schema":"https://github.com/citation-style-language/schema/raw/master/csl-citation.json"}</w:instrText>
       </w:r>
       <w:r>
         <w:rPr>
@@ -4692,7 +5448,7 @@
           <w:sz w:val="24"/>
           <w:szCs w:val="24"/>
         </w:rPr>
-        <w:t>(5)</w:t>
+        <w:t>(7)</w:t>
       </w:r>
       <w:r>
         <w:rPr>
@@ -5210,7 +5966,7 @@
           <w:sz w:val="24"/>
           <w:szCs w:val="24"/>
         </w:rPr>
-        <w:instrText>ADDIN CSL_CITATION {"citationItems":[{"id":"ITEM-1","itemData":{"DOI":"10.1002/mus.880100509","ISBN":"0148-639X (Print)\\r0148-639X (Linking)","ISSN":"10974598","PMID":"3614257","abstract":"The combined effects of dexamethasone treatment (1 mg/Kg/day) plus denervation (DEX-DEN), were studied at 7, 13, and 28 days by microscopic, biochemical, and physiological techniques in plantaris and soleus muscles of adult rats. The results were compared with corresponding dexamethasone-treated (DEX) and denervated (DEN) muscles and appropriate controls. There was a significantly more marked atrophy of all fiber types in the DEX-DEN plantares at 7 and 13 days than in either DEX or DEN muscles. The degree of atrophy was greatest in type 2B fibers in DEX-DEN plantares. Electron microscopy revealed a severe preferential depletion of thick myofilaments in DEX-DEN plantares and solei but not in DEX or DEN muscles. The thick myofilament depletion in DEX-DEN muscles occurred in addition to a severe overall reduction of myofibrillar caliber. Gel electrophoresis showed a marked preferential decrease of myosin heavy chain in DEX-DEN plantares and solei, but not in either DEX or DEN muscles. Myosin light chains were also markedly reduced in DEX-DEN plantares and solei. In vitro physiological studies showed a marked reduction of the denervation-induced twitch potentiation in DEX-DEN solei. Maximal tetanic tension (20 Hz stimulation) per gram weight of muscle as well as the twitch-tetanus ratio was significantly reduced only in DEX-DEN solei in relation to controls. Myosin depletion in DEX-DEN muscles may be due to a severe preferential inhibition of its synthesis coupled with an accelerated catabolism.","author":[{"dropping-particle":"","family":"Rouleau","given":"Guy","non-dropping-particle":"","parse-names":false,"suffix":""},{"dropping-particle":"","family":"Karpati","given":"George","non-dropping-particle":"","parse-names":false,"suffix":""},{"dropping-particle":"","family":"Carpenter","given":"Stirling","non-dropping-particle":"","parse-names":false,"suffix":""},{"dropping-particle":"","family":"Soza","given":"Marco","non-dropping-particle":"","parse-names":false,"suffix":""},{"dropping-particle":"","family":"Prescott","given":"Steve","non-dropping-particle":"","parse-names":false,"suffix":""},{"dropping-particle":"","family":"Holland","given":"Paul","non-dropping-particle":"","parse-names":false,"suffix":""}],"container-title":"Muscle &amp; Nerve","id":"ITEM-1","issue":"5","issued":{"date-parts":[["1987"]]},"page":"428-438","title":"Glucocorticoid excess induces preferential depletion of myosin in denervated skeletal muscle fibers","type":"article-journal","volume":"10"},"uris":["http://www.mendeley.com/documents/?uuid=e4b06557-e449-4c7d-a61e-5423535cf505"]}],"mendeley":{"formattedCitation":"(7)","plainTextFormattedCitation":"(7)","previouslyFormattedCitation":"(6)"},"properties":{"noteIndex":0},"schema":"https://github.com/citation-style-language/schema/raw/master/csl-citation.json"}</w:instrText>
+        <w:instrText>ADDIN CSL_CITATION {"citationItems":[{"id":"ITEM-1","itemData":{"DOI":"10.1002/mus.880100509","ISBN":"0148-639X (Print)\\r0148-639X (Linking)","ISSN":"10974598","PMID":"3614257","abstract":"The combined effects of dexamethasone treatment (1 mg/Kg/day) plus denervation (DEX-DEN), were studied at 7, 13, and 28 days by microscopic, biochemical, and physiological techniques in plantaris and soleus muscles of adult rats. The results were compared with corresponding dexamethasone-treated (DEX) and denervated (DEN) muscles and appropriate controls. There was a significantly more marked atrophy of all fiber types in the DEX-DEN plantares at 7 and 13 days than in either DEX or DEN muscles. The degree of atrophy was greatest in type 2B fibers in DEX-DEN plantares. Electron microscopy revealed a severe preferential depletion of thick myofilaments in DEX-DEN plantares and solei but not in DEX or DEN muscles. The thick myofilament depletion in DEX-DEN muscles occurred in addition to a severe overall reduction of myofibrillar caliber. Gel electrophoresis showed a marked preferential decrease of myosin heavy chain in DEX-DEN plantares and solei, but not in either DEX or DEN muscles. Myosin light chains were also markedly reduced in DEX-DEN plantares and solei. In vitro physiological studies showed a marked reduction of the denervation-induced twitch potentiation in DEX-DEN solei. Maximal tetanic tension (20 Hz stimulation) per gram weight of muscle as well as the twitch-tetanus ratio was significantly reduced only in DEX-DEN solei in relation to controls. Myosin depletion in DEX-DEN muscles may be due to a severe preferential inhibition of its synthesis coupled with an accelerated catabolism.","author":[{"dropping-particle":"","family":"Rouleau","given":"Guy","non-dropping-particle":"","parse-names":false,"suffix":""},{"dropping-particle":"","family":"Karpati","given":"George","non-dropping-particle":"","parse-names":false,"suffix":""},{"dropping-particle":"","family":"Carpenter","given":"Stirling","non-dropping-particle":"","parse-names":false,"suffix":""},{"dropping-particle":"","family":"Soza","given":"Marco","non-dropping-particle":"","parse-names":false,"suffix":""},{"dropping-particle":"","family":"Prescott","given":"Steve","non-dropping-particle":"","parse-names":false,"suffix":""},{"dropping-particle":"","family":"Holland","given":"Paul","non-dropping-particle":"","parse-names":false,"suffix":""}],"container-title":"Muscle &amp; Nerve","id":"ITEM-1","issue":"5","issued":{"date-parts":[["1987"]]},"page":"428-438","title":"Glucocorticoid excess induces preferential depletion of myosin in denervated skeletal muscle fibers","type":"article-journal","volume":"10"},"uris":["http://www.mendeley.com/documents/?uuid=e4b06557-e449-4c7d-a61e-5423535cf505"]}],"mendeley":{"formattedCitation":"(9)","plainTextFormattedCitation":"(9)","previouslyFormattedCitation":"(7)"},"properties":{"noteIndex":0},"schema":"https://github.com/citation-style-language/schema/raw/master/csl-citation.json"}</w:instrText>
       </w:r>
       <w:r>
         <w:rPr>
@@ -5225,7 +5981,7 @@
           <w:sz w:val="24"/>
           <w:szCs w:val="24"/>
         </w:rPr>
-        <w:t>(7)</w:t>
+        <w:t>(9)</w:t>
       </w:r>
       <w:r>
         <w:rPr>
@@ -5303,7 +6059,7 @@
           <w:sz w:val="24"/>
           <w:szCs w:val="24"/>
         </w:rPr>
-        <w:instrText>ADDIN CSL_CITATION {"citationItems":[{"id":"ITEM-1","itemData":{"DOI":"10.1016/S0092-8674(04)00400-3","ISBN":"5052725647","ISSN":"0092-8674","PMID":"15109499","abstract":"Skeletal muscle atrophy is a debilitating response to fasting, disuse, cancer, and other systemic diseases. In atrophying muscles, the ubiquitin ligase, atrogin-1 (MAFbx), is dramatically induced, and this response is necessary for rapid atrophy. Here, we show that in cultured myotubes undergoing atrophy, the activity of the PI3K/AKT pathway decreases, leading to activation of Foxo transcription factors and atrogin-1 induction. IGF-1 treatment or AKT overexpression inhibits Foxo and atrogin-1 expression. Moreover, constitutively active Foxo3 acts on the atrogin-1 promoter to cause atrogin-1 transcription and dramatic atrophy of myotubes and muscle fibers. When Foxo activation is blocked by a dominant-negative construct in myotubes or by RNAi in mouse muscles in vivo, atrogin-1 induction during starvation and atrophy of myotubes induced by glucocorticoids are prevented. Thus, forkhead factor(s) play a critical role in the development of muscle atrophy, and inhibition of Foxo factors is an attractive approach to combat muscle wasting.","author":[{"dropping-particle":"","family":"Sandri","given":"Marco","non-dropping-particle":"","parse-names":false,"suffix":""},{"dropping-particle":"","family":"Sandri","given":"Claudia","non-dropping-particle":"","parse-names":false,"suffix":""},{"dropping-particle":"","family":"Gilbert","given":"Alex","non-dropping-particle":"","parse-names":false,"suffix":""},{"dropping-particle":"","family":"Skurk","given":"Carsten","non-dropping-particle":"","parse-names":false,"suffix":""},{"dropping-particle":"","family":"Calabria","given":"Elisa","non-dropping-particle":"","parse-names":false,"suffix":""},{"dropping-particle":"","family":"Picard","given":"Anne","non-dropping-particle":"","parse-names":false,"suffix":""},{"dropping-particle":"","family":"Walsh","given":"Kenneth","non-dropping-particle":"","parse-names":false,"suffix":""},{"dropping-particle":"","family":"Schiaffino","given":"Stefano","non-dropping-particle":"","parse-names":false,"suffix":""},{"dropping-particle":"","family":"Lecker","given":"Stewart H","non-dropping-particle":"","parse-names":false,"suffix":""},{"dropping-particle":"","family":"Goldberg","given":"Alfred L","non-dropping-particle":"","parse-names":false,"suffix":""}],"container-title":"Cell","id":"ITEM-1","issue":"3","issued":{"date-parts":[["2004","4","30"]]},"page":"399-412","title":"Foxo transcription factors induce the atrophy-related ubiquitin ligase atrogin-1 and cause skeletal muscle atrophy.","type":"article-journal","volume":"117"},"uris":["http://www.mendeley.com/documents/?uuid=ac8d4cb9-774a-40dc-a253-a46fe3feadb1"]},{"id":"ITEM-2","itemData":{"DOI":"10.1152/ajpendo.00646.2007","ISBN":"0193-1849 (Print)","ISSN":"0193-1849","PMID":"18612045","abstract":"The muscle specific ubiquitin E3 ligase MuRF1 has been implicated as a key regulator of muscle atrophy under a variety of conditions, such as during synthetic glucocorticoid treatment. FOXO class transcription factors have been proposed as important regulators of MuRF1 expression, but its regulation by glucocorticoids is not well understood. The MuRF1 promoter contains a near-perfect palindromic glucocorticoid response element (GRE) 200 base pairs upstream of the transcription start site. The GRE is highly conserved in the mouse, rat, and human genes along with a directly adjacent FOXO binding element (FBE). Transient transfection assays in HepG2 cells and C(2)C(12) myotubes demonstrate that the MuRF1 promoter is responsive to both the dexamethasone (DEX)-activated glucocorticoid receptor (GR) and FOXO1, whereas coexpression of GR and FOXO1 leads to a dramatic synergistic increase in reporter gene activity. Mutation of either the GRE or the FBE significantly impairs activation of the MuRF1 promoter. Consistent with these findings, DEX-induced upregulation of MuRF1 is significantly attenuated in mice expressing a homodimerization-deficient GR despite no effect on the degree of muscle loss in these mice vs. their wild-type counterparts. Finally, chromatin immunoprecipitation analysis reveals that both GR and FOXO1 bind to the endogenous MuRF1 promoter in C(2)C(12) myotubes, and IGF-I inhibition of DEX-induced MuRF1 expression correlates with the loss of FOXO1 binding. These findings present new insights into the role of the GR and FOXO family of transcription factors in the transcriptional regulation of the MuRF1 gene, a direct target of the GR in skeletal muscle.","author":[{"dropping-particle":"","family":"Waddell","given":"D. S.","non-dropping-particle":"","parse-names":false,"suffix":""},{"dropping-particle":"","family":"Baehr","given":"L. M.","non-dropping-particle":"","parse-names":false,"suffix":""},{"dropping-particle":"","family":"Brandt","given":"J.","non-dropping-particle":"van den","parse-names":false,"suffix":""},{"dropping-particle":"","family":"Johnsen","given":"S. A.","non-dropping-particle":"","parse-names":false,"suffix":""},{"dropping-particle":"","family":"Reichardt","given":"H. M.","non-dropping-particle":"","parse-names":false,"suffix":""},{"dropping-particle":"","family":"Furlow","given":"J. D.","non-dropping-particle":"","parse-names":false,"suffix":""},{"dropping-particle":"","family":"Bodine","given":"Sue C.","non-dropping-particle":"","parse-names":false,"suffix":""}],"container-title":"AJP: Endocrinology and Metabolism","id":"ITEM-2","issue":"4","issued":{"date-parts":[["2008"]]},"page":"E785-E797","title":"The glucocorticoid receptor and FOXO1 synergistically activate the skeletal muscle atrophy-associated MuRF1 gene","type":"article-journal","volume":"295"},"uris":["http://www.mendeley.com/documents/?uuid=7ba1045c-4042-4752-9d7f-11d1166ebde1"]},{"id":"ITEM-3","itemData":{"DOI":"10.1152/ajpendo.00389.2016","ISSN":"0193-1849","author":[{"dropping-particle":"","family":"Kang","given":"Seol-Hee","non-dropping-particle":"","parse-names":false,"suffix":""},{"dropping-particle":"","family":"Lee","given":"Hae-Ahm","non-dropping-particle":"","parse-names":false,"suffix":""},{"dropping-particle":"","family":"Kim","given":"Mina","non-dropping-particle":"","parse-names":false,"suffix":""},{"dropping-particle":"","family":"Lee","given":"Eunjo","non-dropping-particle":"","parse-names":false,"suffix":""},{"dropping-particle":"","family":"Sohn","given":"Uy Dong","non-dropping-particle":"","parse-names":false,"suffix":""},{"dropping-particle":"","family":"Kim","given":"Inkyeom","non-dropping-particle":"","parse-names":false,"suffix":""}],"container-title":"American Journal of Physiology-Endocrinology and Metabolism","id":"ITEM-3","issue":"6","issued":{"date-parts":[["2017","6"]]},"page":"E495-E507","title":"Forkhead box O3 plays a role in skeletal muscle atrophy through expression of E3 ubiquitin ligases MuRF-1 and atrogin-1 in Cushing’s syndrome","type":"article-journal","volume":"312"},"uris":["http://www.mendeley.com/documents/?uuid=0847b4da-d489-4996-b32d-4a53009a11c3"]}],"mendeley":{"formattedCitation":"(2, 8, 10)","plainTextFormattedCitation":"(2, 8, 10)","previouslyFormattedCitation":"(2, 7, 9)"},"properties":{"noteIndex":0},"schema":"https://github.com/citation-style-language/schema/raw/master/csl-citation.json"}</w:instrText>
+        <w:instrText>ADDIN CSL_CITATION {"citationItems":[{"id":"ITEM-1","itemData":{"DOI":"10.1016/S0092-8674(04)00400-3","ISBN":"5052725647","ISSN":"0092-8674","PMID":"15109499","abstract":"Skeletal muscle atrophy is a debilitating response to fasting, disuse, cancer, and other systemic diseases. In atrophying muscles, the ubiquitin ligase, atrogin-1 (MAFbx), is dramatically induced, and this response is necessary for rapid atrophy. Here, we show that in cultured myotubes undergoing atrophy, the activity of the PI3K/AKT pathway decreases, leading to activation of Foxo transcription factors and atrogin-1 induction. IGF-1 treatment or AKT overexpression inhibits Foxo and atrogin-1 expression. Moreover, constitutively active Foxo3 acts on the atrogin-1 promoter to cause atrogin-1 transcription and dramatic atrophy of myotubes and muscle fibers. When Foxo activation is blocked by a dominant-negative construct in myotubes or by RNAi in mouse muscles in vivo, atrogin-1 induction during starvation and atrophy of myotubes induced by glucocorticoids are prevented. Thus, forkhead factor(s) play a critical role in the development of muscle atrophy, and inhibition of Foxo factors is an attractive approach to combat muscle wasting.","author":[{"dropping-particle":"","family":"Sandri","given":"Marco","non-dropping-particle":"","parse-names":false,"suffix":""},{"dropping-particle":"","family":"Sandri","given":"Claudia","non-dropping-particle":"","parse-names":false,"suffix":""},{"dropping-particle":"","family":"Gilbert","given":"Alex","non-dropping-particle":"","parse-names":false,"suffix":""},{"dropping-particle":"","family":"Skurk","given":"Carsten","non-dropping-particle":"","parse-names":false,"suffix":""},{"dropping-particle":"","family":"Calabria","given":"Elisa","non-dropping-particle":"","parse-names":false,"suffix":""},{"dropping-particle":"","family":"Picard","given":"Anne","non-dropping-particle":"","parse-names":false,"suffix":""},{"dropping-particle":"","family":"Walsh","given":"Kenneth","non-dropping-particle":"","parse-names":false,"suffix":""},{"dropping-particle":"","family":"Schiaffino","given":"Stefano","non-dropping-particle":"","parse-names":false,"suffix":""},{"dropping-particle":"","family":"Lecker","given":"Stewart H","non-dropping-particle":"","parse-names":false,"suffix":""},{"dropping-particle":"","family":"Goldberg","given":"Alfred L","non-dropping-particle":"","parse-names":false,"suffix":""}],"container-title":"Cell","id":"ITEM-1","issue":"3","issued":{"date-parts":[["2004","4","30"]]},"page":"399-412","title":"Foxo transcription factors induce the atrophy-related ubiquitin ligase atrogin-1 and cause skeletal muscle atrophy.","type":"article-journal","volume":"117"},"uris":["http://www.mendeley.com/documents/?uuid=ac8d4cb9-774a-40dc-a253-a46fe3feadb1"]},{"id":"ITEM-2","itemData":{"DOI":"10.1152/ajpendo.00646.2007","ISBN":"0193-1849 (Print)","ISSN":"0193-1849","PMID":"18612045","abstract":"The muscle specific ubiquitin E3 ligase MuRF1 has been implicated as a key regulator of muscle atrophy under a variety of conditions, such as during synthetic glucocorticoid treatment. FOXO class transcription factors have been proposed as important regulators of MuRF1 expression, but its regulation by glucocorticoids is not well understood. The MuRF1 promoter contains a near-perfect palindromic glucocorticoid response element (GRE) 200 base pairs upstream of the transcription start site. The GRE is highly conserved in the mouse, rat, and human genes along with a directly adjacent FOXO binding element (FBE). Transient transfection assays in HepG2 cells and C(2)C(12) myotubes demonstrate that the MuRF1 promoter is responsive to both the dexamethasone (DEX)-activated glucocorticoid receptor (GR) and FOXO1, whereas coexpression of GR and FOXO1 leads to a dramatic synergistic increase in reporter gene activity. Mutation of either the GRE or the FBE significantly impairs activation of the MuRF1 promoter. Consistent with these findings, DEX-induced upregulation of MuRF1 is significantly attenuated in mice expressing a homodimerization-deficient GR despite no effect on the degree of muscle loss in these mice vs. their wild-type counterparts. Finally, chromatin immunoprecipitation analysis reveals that both GR and FOXO1 bind to the endogenous MuRF1 promoter in C(2)C(12) myotubes, and IGF-I inhibition of DEX-induced MuRF1 expression correlates with the loss of FOXO1 binding. These findings present new insights into the role of the GR and FOXO family of transcription factors in the transcriptional regulation of the MuRF1 gene, a direct target of the GR in skeletal muscle.","author":[{"dropping-particle":"","family":"Waddell","given":"D. S.","non-dropping-particle":"","parse-names":false,"suffix":""},{"dropping-particle":"","family":"Baehr","given":"L. M.","non-dropping-particle":"","parse-names":false,"suffix":""},{"dropping-particle":"","family":"Brandt","given":"J.","non-dropping-particle":"van den","parse-names":false,"suffix":""},{"dropping-particle":"","family":"Johnsen","given":"S. A.","non-dropping-particle":"","parse-names":false,"suffix":""},{"dropping-particle":"","family":"Reichardt","given":"H. M.","non-dropping-particle":"","parse-names":false,"suffix":""},{"dropping-particle":"","family":"Furlow","given":"J. D.","non-dropping-particle":"","parse-names":false,"suffix":""},{"dropping-particle":"","family":"Bodine","given":"Sue C.","non-dropping-particle":"","parse-names":false,"suffix":""}],"container-title":"AJP: Endocrinology and Metabolism","id":"ITEM-2","issue":"4","issued":{"date-parts":[["2008"]]},"page":"E785-E797","title":"The glucocorticoid receptor and FOXO1 synergistically activate the skeletal muscle atrophy-associated MuRF1 gene","type":"article-journal","volume":"295"},"uris":["http://www.mendeley.com/documents/?uuid=7ba1045c-4042-4752-9d7f-11d1166ebde1"]},{"id":"ITEM-3","itemData":{"DOI":"10.1152/ajpendo.00389.2016","ISSN":"0193-1849","author":[{"dropping-particle":"","family":"Kang","given":"Seol-Hee","non-dropping-particle":"","parse-names":false,"suffix":""},{"dropping-particle":"","family":"Lee","given":"Hae-Ahm","non-dropping-particle":"","parse-names":false,"suffix":""},{"dropping-particle":"","family":"Kim","given":"Mina","non-dropping-particle":"","parse-names":false,"suffix":""},{"dropping-particle":"","family":"Lee","given":"Eunjo","non-dropping-particle":"","parse-names":false,"suffix":""},{"dropping-particle":"","family":"Sohn","given":"Uy Dong","non-dropping-particle":"","parse-names":false,"suffix":""},{"dropping-particle":"","family":"Kim","given":"Inkyeom","non-dropping-particle":"","parse-names":false,"suffix":""}],"container-title":"American Journal of Physiology-Endocrinology and Metabolism","id":"ITEM-3","issue":"6","issued":{"date-parts":[["2017","6"]]},"page":"E495-E507","title":"Forkhead box O3 plays a role in skeletal muscle atrophy through expression of E3 ubiquitin ligases MuRF-1 and atrogin-1 in Cushing’s syndrome","type":"article-journal","volume":"312"},"uris":["http://www.mendeley.com/documents/?uuid=0847b4da-d489-4996-b32d-4a53009a11c3"]}],"mendeley":{"formattedCitation":"(4, 10, 12)","plainTextFormattedCitation":"(4, 10, 12)","previouslyFormattedCitation":"(2, 8, 10)"},"properties":{"noteIndex":0},"schema":"https://github.com/citation-style-language/schema/raw/master/csl-citation.json"}</w:instrText>
       </w:r>
       <w:r>
         <w:rPr>
@@ -5318,7 +6074,7 @@
           <w:sz w:val="24"/>
           <w:szCs w:val="24"/>
         </w:rPr>
-        <w:t>(2, 8, 10)</w:t>
+        <w:t>(4, 10, 12)</w:t>
       </w:r>
       <w:r>
         <w:rPr>
@@ -5847,7 +6603,7 @@
         </w:rPr>
         <w:t xml:space="preserve"> </w:t>
       </w:r>
-      <w:commentRangeStart w:id="104"/>
+      <w:commentRangeStart w:id="162"/>
       <w:r>
         <w:rPr>
           <w:sz w:val="24"/>
@@ -5904,12 +6660,12 @@
         </w:rPr>
         <w:t xml:space="preserve"> et al. 2004). </w:t>
       </w:r>
-      <w:commentRangeEnd w:id="104"/>
+      <w:commentRangeEnd w:id="162"/>
       <w:r>
         <w:rPr>
           <w:rStyle w:val="CommentReference"/>
         </w:rPr>
-        <w:commentReference w:id="104"/>
+        <w:commentReference w:id="162"/>
       </w:r>
       <w:proofErr w:type="gramStart"/>
       <w:r>
@@ -5989,7 +6745,7 @@
         </w:rPr>
         <w:t xml:space="preserve"> </w:t>
       </w:r>
-      <w:commentRangeStart w:id="105"/>
+      <w:commentRangeStart w:id="163"/>
       <w:r>
         <w:rPr>
           <w:sz w:val="24"/>
@@ -5997,12 +6753,12 @@
         </w:rPr>
         <w:t xml:space="preserve">(Nicks et. al., 1989, Rouleau et al., 1987, Trappe et al., 2004). </w:t>
       </w:r>
-      <w:commentRangeEnd w:id="105"/>
+      <w:commentRangeEnd w:id="163"/>
       <w:r>
         <w:rPr>
           <w:rStyle w:val="CommentReference"/>
         </w:rPr>
-        <w:commentReference w:id="105"/>
+        <w:commentReference w:id="163"/>
       </w:r>
       <w:r>
         <w:rPr>
@@ -6070,7 +6826,7 @@
         </w:rPr>
         <w:t xml:space="preserve"> </w:t>
       </w:r>
-      <w:commentRangeStart w:id="106"/>
+      <w:commentRangeStart w:id="164"/>
       <w:r>
         <w:rPr>
           <w:sz w:val="24"/>
@@ -6094,12 +6850,12 @@
         </w:rPr>
         <w:t xml:space="preserve"> et al., 2016, Stevenson et al., 2003) </w:t>
       </w:r>
-      <w:commentRangeEnd w:id="106"/>
+      <w:commentRangeEnd w:id="164"/>
       <w:r>
         <w:rPr>
           <w:rStyle w:val="CommentReference"/>
         </w:rPr>
-        <w:commentReference w:id="106"/>
+        <w:commentReference w:id="164"/>
       </w:r>
       <w:r>
         <w:rPr>
@@ -6115,7 +6871,7 @@
         </w:rPr>
         <w:t xml:space="preserve"> both that quantity and size of Type 2 fibers in muscles in mice and rats </w:t>
       </w:r>
-      <w:commentRangeStart w:id="107"/>
+      <w:commentRangeStart w:id="165"/>
       <w:r>
         <w:rPr>
           <w:sz w:val="24"/>
@@ -6123,12 +6879,12 @@
         </w:rPr>
         <w:t xml:space="preserve">(Ma et al., 2003). </w:t>
       </w:r>
-      <w:commentRangeEnd w:id="107"/>
+      <w:commentRangeEnd w:id="165"/>
       <w:r>
         <w:rPr>
           <w:rStyle w:val="CommentReference"/>
         </w:rPr>
-        <w:commentReference w:id="107"/>
+        <w:commentReference w:id="165"/>
       </w:r>
       <w:r>
         <w:rPr>
@@ -6220,7 +6976,7 @@
         </w:rPr>
         <w:t xml:space="preserve"> </w:t>
       </w:r>
-      <w:commentRangeStart w:id="108"/>
+      <w:commentRangeStart w:id="166"/>
       <w:r>
         <w:rPr>
           <w:sz w:val="24"/>
@@ -6260,12 +7016,12 @@
         </w:rPr>
         <w:t>, 1982, Livingstone et al., 1981)</w:t>
       </w:r>
-      <w:commentRangeEnd w:id="108"/>
+      <w:commentRangeEnd w:id="166"/>
       <w:r>
         <w:rPr>
           <w:rStyle w:val="CommentReference"/>
         </w:rPr>
-        <w:commentReference w:id="108"/>
+        <w:commentReference w:id="166"/>
       </w:r>
       <w:r>
         <w:rPr>
@@ -6293,7 +7049,7 @@
           <w:sz w:val="24"/>
           <w:szCs w:val="24"/>
         </w:rPr>
-        <w:instrText>ADDIN CSL_CITATION {"citationItems":[{"id":"ITEM-1","itemData":{"DOI":"10.1002/mus.880100509","ISBN":"0148-639X (Print)\\r0148-639X (Linking)","ISSN":"10974598","PMID":"3614257","abstract":"The combined effects of dexamethasone treatment (1 mg/Kg/day) plus denervation (DEX-DEN), were studied at 7, 13, and 28 days by microscopic, biochemical, and physiological techniques in plantaris and soleus muscles of adult rats. The results were compared with corresponding dexamethasone-treated (DEX) and denervated (DEN) muscles and appropriate controls. There was a significantly more marked atrophy of all fiber types in the DEX-DEN plantares at 7 and 13 days than in either DEX or DEN muscles. The degree of atrophy was greatest in type 2B fibers in DEX-DEN plantares. Electron microscopy revealed a severe preferential depletion of thick myofilaments in DEX-DEN plantares and solei but not in DEX or DEN muscles. The thick myofilament depletion in DEX-DEN muscles occurred in addition to a severe overall reduction of myofibrillar caliber. Gel electrophoresis showed a marked preferential decrease of myosin heavy chain in DEX-DEN plantares and solei, but not in either DEX or DEN muscles. Myosin light chains were also markedly reduced in DEX-DEN plantares and solei. In vitro physiological studies showed a marked reduction of the denervation-induced twitch potentiation in DEX-DEN solei. Maximal tetanic tension (20 Hz stimulation) per gram weight of muscle as well as the twitch-tetanus ratio was significantly reduced only in DEX-DEN solei in relation to controls. Myosin depletion in DEX-DEN muscles may be due to a severe preferential inhibition of its synthesis coupled with an accelerated catabolism.","author":[{"dropping-particle":"","family":"Rouleau","given":"Guy","non-dropping-particle":"","parse-names":false,"suffix":""},{"dropping-particle":"","family":"Karpati","given":"George","non-dropping-particle":"","parse-names":false,"suffix":""},{"dropping-particle":"","family":"Carpenter","given":"Stirling","non-dropping-particle":"","parse-names":false,"suffix":""},{"dropping-particle":"","family":"Soza","given":"Marco","non-dropping-particle":"","parse-names":false,"suffix":""},{"dropping-particle":"","family":"Prescott","given":"Steve","non-dropping-particle":"","parse-names":false,"suffix":""},{"dropping-particle":"","family":"Holland","given":"Paul","non-dropping-particle":"","parse-names":false,"suffix":""}],"container-title":"Muscle &amp; Nerve","id":"ITEM-1","issue":"5","issued":{"date-parts":[["1987"]]},"page":"428-438","title":"Glucocorticoid excess induces preferential depletion of myosin in denervated skeletal muscle fibers","type":"article-journal","volume":"10"},"uris":["http://www.mendeley.com/documents/?uuid=e4b06557-e449-4c7d-a61e-5423535cf505"]}],"mendeley":{"formattedCitation":"(7)","plainTextFormattedCitation":"(7)","previouslyFormattedCitation":"(6)"},"properties":{"noteIndex":0},"schema":"https://github.com/citation-style-language/schema/raw/master/csl-citation.json"}</w:instrText>
+        <w:instrText>ADDIN CSL_CITATION {"citationItems":[{"id":"ITEM-1","itemData":{"DOI":"10.1002/mus.880100509","ISBN":"0148-639X (Print)\\r0148-639X (Linking)","ISSN":"10974598","PMID":"3614257","abstract":"The combined effects of dexamethasone treatment (1 mg/Kg/day) plus denervation (DEX-DEN), were studied at 7, 13, and 28 days by microscopic, biochemical, and physiological techniques in plantaris and soleus muscles of adult rats. The results were compared with corresponding dexamethasone-treated (DEX) and denervated (DEN) muscles and appropriate controls. There was a significantly more marked atrophy of all fiber types in the DEX-DEN plantares at 7 and 13 days than in either DEX or DEN muscles. The degree of atrophy was greatest in type 2B fibers in DEX-DEN plantares. Electron microscopy revealed a severe preferential depletion of thick myofilaments in DEX-DEN plantares and solei but not in DEX or DEN muscles. The thick myofilament depletion in DEX-DEN muscles occurred in addition to a severe overall reduction of myofibrillar caliber. Gel electrophoresis showed a marked preferential decrease of myosin heavy chain in DEX-DEN plantares and solei, but not in either DEX or DEN muscles. Myosin light chains were also markedly reduced in DEX-DEN plantares and solei. In vitro physiological studies showed a marked reduction of the denervation-induced twitch potentiation in DEX-DEN solei. Maximal tetanic tension (20 Hz stimulation) per gram weight of muscle as well as the twitch-tetanus ratio was significantly reduced only in DEX-DEN solei in relation to controls. Myosin depletion in DEX-DEN muscles may be due to a severe preferential inhibition of its synthesis coupled with an accelerated catabolism.","author":[{"dropping-particle":"","family":"Rouleau","given":"Guy","non-dropping-particle":"","parse-names":false,"suffix":""},{"dropping-particle":"","family":"Karpati","given":"George","non-dropping-particle":"","parse-names":false,"suffix":""},{"dropping-particle":"","family":"Carpenter","given":"Stirling","non-dropping-particle":"","parse-names":false,"suffix":""},{"dropping-particle":"","family":"Soza","given":"Marco","non-dropping-particle":"","parse-names":false,"suffix":""},{"dropping-particle":"","family":"Prescott","given":"Steve","non-dropping-particle":"","parse-names":false,"suffix":""},{"dropping-particle":"","family":"Holland","given":"Paul","non-dropping-particle":"","parse-names":false,"suffix":""}],"container-title":"Muscle &amp; Nerve","id":"ITEM-1","issue":"5","issued":{"date-parts":[["1987"]]},"page":"428-438","title":"Glucocorticoid excess induces preferential depletion of myosin in denervated skeletal muscle fibers","type":"article-journal","volume":"10"},"uris":["http://www.mendeley.com/documents/?uuid=e4b06557-e449-4c7d-a61e-5423535cf505"]}],"mendeley":{"formattedCitation":"(9)","plainTextFormattedCitation":"(9)","previouslyFormattedCitation":"(7)"},"properties":{"noteIndex":0},"schema":"https://github.com/citation-style-language/schema/raw/master/csl-citation.json"}</w:instrText>
       </w:r>
       <w:r>
         <w:rPr>
@@ -6308,7 +7064,7 @@
           <w:sz w:val="24"/>
           <w:szCs w:val="24"/>
         </w:rPr>
-        <w:t>(7)</w:t>
+        <w:t>(9)</w:t>
       </w:r>
       <w:r>
         <w:rPr>
@@ -6380,7 +7136,7 @@
         </w:rPr>
         <w:t xml:space="preserve"> fibers </w:t>
       </w:r>
-      <w:commentRangeStart w:id="109"/>
+      <w:commentRangeStart w:id="167"/>
       <w:r>
         <w:rPr>
           <w:sz w:val="24"/>
@@ -6407,12 +7163,12 @@
         </w:rPr>
         <w:t xml:space="preserve"> et al., 2005)</w:t>
       </w:r>
-      <w:commentRangeEnd w:id="109"/>
+      <w:commentRangeEnd w:id="167"/>
       <w:r>
         <w:rPr>
           <w:rStyle w:val="CommentReference"/>
         </w:rPr>
-        <w:commentReference w:id="109"/>
+        <w:commentReference w:id="167"/>
       </w:r>
     </w:p>
     <w:p>
@@ -6488,7 +7244,7 @@
         </w:rPr>
         <w:t>.</w:t>
       </w:r>
-      <w:commentRangeStart w:id="110"/>
+      <w:commentRangeStart w:id="168"/>
       <w:proofErr w:type="gramEnd"/>
       <w:r>
         <w:rPr>
@@ -6519,12 +7275,12 @@
         </w:rPr>
         <w:t xml:space="preserve"> at al. 2014) </w:t>
       </w:r>
-      <w:commentRangeEnd w:id="110"/>
+      <w:commentRangeEnd w:id="168"/>
       <w:r>
         <w:rPr>
           <w:rStyle w:val="CommentReference"/>
         </w:rPr>
-        <w:commentReference w:id="110"/>
+        <w:commentReference w:id="168"/>
       </w:r>
       <w:r>
         <w:rPr>
@@ -6550,11 +7306,11 @@
         <w:pStyle w:val="Heading1"/>
         <w:spacing w:line="480" w:lineRule="auto"/>
         <w:rPr>
-          <w:ins w:id="111" w:author="Dave Bridges" w:date="2019-03-30T11:01:00Z"/>
-          <w:highlight w:val="white"/>
-        </w:rPr>
-      </w:pPr>
-      <w:ins w:id="112" w:author="Dave Bridges" w:date="2019-03-30T11:01:00Z">
+          <w:ins w:id="169" w:author="Dave Bridges" w:date="2019-03-30T11:01:00Z"/>
+          <w:highlight w:val="white"/>
+        </w:rPr>
+      </w:pPr>
+      <w:ins w:id="170" w:author="Dave Bridges" w:date="2019-03-30T11:01:00Z">
         <w:r>
           <w:rPr>
             <w:highlight w:val="white"/>
@@ -6567,19 +7323,19 @@
       <w:pPr>
         <w:spacing w:line="480" w:lineRule="auto"/>
         <w:rPr>
-          <w:ins w:id="113" w:author="Dave Bridges" w:date="2019-03-30T11:04:00Z"/>
+          <w:ins w:id="171" w:author="Dave Bridges" w:date="2019-03-30T11:04:00Z"/>
           <w:highlight w:val="white"/>
           <w:lang w:val="en-US"/>
         </w:rPr>
       </w:pPr>
-      <w:ins w:id="114" w:author="Dave Bridges" w:date="2019-03-30T11:01:00Z">
+      <w:ins w:id="172" w:author="Dave Bridges" w:date="2019-03-30T11:01:00Z">
         <w:r>
           <w:rPr>
             <w:highlight w:val="white"/>
           </w:rPr>
           <w:t xml:space="preserve">This work was supported by </w:t>
         </w:r>
-        <w:commentRangeStart w:id="115"/>
+        <w:commentRangeStart w:id="173"/>
         <w:r>
           <w:rPr>
             <w:highlight w:val="white"/>
@@ -6587,7 +7343,7 @@
           <w:t>XX</w:t>
         </w:r>
       </w:ins>
-      <w:ins w:id="116" w:author="Dave Bridges" w:date="2019-03-30T11:02:00Z">
+      <w:ins w:id="174" w:author="Dave Bridges" w:date="2019-03-30T11:02:00Z">
         <w:r>
           <w:rPr>
             <w:highlight w:val="white"/>
@@ -6595,16 +7351,16 @@
           <w:t>X</w:t>
         </w:r>
       </w:ins>
-      <w:commentRangeEnd w:id="115"/>
-      <w:ins w:id="117" w:author="Dave Bridges" w:date="2019-03-30T11:06:00Z">
+      <w:commentRangeEnd w:id="173"/>
+      <w:ins w:id="175" w:author="Dave Bridges" w:date="2019-03-30T11:06:00Z">
         <w:r>
           <w:rPr>
             <w:rStyle w:val="CommentReference"/>
           </w:rPr>
-          <w:commentReference w:id="115"/>
+          <w:commentReference w:id="173"/>
         </w:r>
       </w:ins>
-      <w:ins w:id="118" w:author="Dave Bridges" w:date="2019-03-30T11:02:00Z">
+      <w:ins w:id="176" w:author="Dave Bridges" w:date="2019-03-30T11:02:00Z">
         <w:r>
           <w:rPr>
             <w:highlight w:val="white"/>
@@ -6612,7 +7368,7 @@
           <w:t xml:space="preserve">, R01DK017535, a pilot and feasibility grant from the Michigan Diabetes Research Center </w:t>
         </w:r>
       </w:ins>
-      <w:ins w:id="119" w:author="Dave Bridges" w:date="2019-03-30T11:05:00Z">
+      <w:ins w:id="177" w:author="Dave Bridges" w:date="2019-03-30T11:05:00Z">
         <w:r>
           <w:rPr>
             <w:highlight w:val="white"/>
@@ -6620,7 +7376,7 @@
           <w:t>(</w:t>
         </w:r>
       </w:ins>
-      <w:ins w:id="120" w:author="Dave Bridges" w:date="2019-03-30T11:03:00Z">
+      <w:ins w:id="178" w:author="Dave Bridges" w:date="2019-03-30T11:03:00Z">
         <w:r>
           <w:rPr>
             <w:highlight w:val="white"/>
@@ -6629,7 +7385,7 @@
           <w:t>P30DK020572</w:t>
         </w:r>
       </w:ins>
-      <w:ins w:id="121" w:author="Dave Bridges" w:date="2019-03-30T11:05:00Z">
+      <w:ins w:id="179" w:author="Dave Bridges" w:date="2019-03-30T11:05:00Z">
         <w:r>
           <w:rPr>
             <w:highlight w:val="white"/>
@@ -6638,7 +7394,7 @@
           <w:t>)</w:t>
         </w:r>
       </w:ins>
-      <w:ins w:id="122" w:author="Dave Bridges" w:date="2019-03-30T11:03:00Z">
+      <w:ins w:id="180" w:author="Dave Bridges" w:date="2019-03-30T11:03:00Z">
         <w:r>
           <w:rPr>
             <w:highlight w:val="white"/>
@@ -6647,7 +7403,7 @@
           <w:t xml:space="preserve"> and the </w:t>
         </w:r>
       </w:ins>
-      <w:ins w:id="123" w:author="Dave Bridges" w:date="2019-03-30T11:04:00Z">
+      <w:ins w:id="181" w:author="Dave Bridges" w:date="2019-03-30T11:04:00Z">
         <w:r>
           <w:rPr>
             <w:highlight w:val="white"/>
@@ -6670,7 +7426,7 @@
           <w:t xml:space="preserve"> </w:t>
         </w:r>
       </w:ins>
-      <w:ins w:id="124" w:author="Dave Bridges" w:date="2019-03-30T11:05:00Z">
+      <w:ins w:id="182" w:author="Dave Bridges" w:date="2019-03-30T11:05:00Z">
         <w:r>
           <w:rPr>
             <w:highlight w:val="white"/>
@@ -6678,7 +7434,7 @@
           </w:rPr>
           <w:t>(</w:t>
         </w:r>
-        <w:commentRangeStart w:id="125"/>
+        <w:commentRangeStart w:id="183"/>
         <w:r>
           <w:rPr>
             <w:highlight w:val="white"/>
@@ -6687,16 +7443,16 @@
           <w:t>P30AR069620</w:t>
         </w:r>
       </w:ins>
-      <w:commentRangeEnd w:id="125"/>
-      <w:ins w:id="126" w:author="Dave Bridges" w:date="2019-03-30T11:06:00Z">
+      <w:commentRangeEnd w:id="183"/>
+      <w:ins w:id="184" w:author="Dave Bridges" w:date="2019-03-30T11:06:00Z">
         <w:r>
           <w:rPr>
             <w:rStyle w:val="CommentReference"/>
           </w:rPr>
-          <w:commentReference w:id="125"/>
+          <w:commentReference w:id="183"/>
         </w:r>
       </w:ins>
-      <w:ins w:id="127" w:author="Dave Bridges" w:date="2019-03-30T11:05:00Z">
+      <w:ins w:id="185" w:author="Dave Bridges" w:date="2019-03-30T11:05:00Z">
         <w:r>
           <w:rPr>
             <w:highlight w:val="white"/>
@@ -6705,7 +7461,7 @@
           <w:t>)</w:t>
         </w:r>
       </w:ins>
-      <w:ins w:id="128" w:author="Dave Bridges" w:date="2019-03-30T11:06:00Z">
+      <w:ins w:id="186" w:author="Dave Bridges" w:date="2019-03-30T11:06:00Z">
         <w:r>
           <w:rPr>
             <w:highlight w:val="white"/>
@@ -6719,11 +7475,11 @@
       <w:pPr>
         <w:spacing w:line="480" w:lineRule="auto"/>
         <w:rPr>
-          <w:ins w:id="129" w:author="Dave Bridges" w:date="2019-03-30T11:03:00Z"/>
+          <w:ins w:id="187" w:author="Dave Bridges" w:date="2019-03-30T11:03:00Z"/>
           <w:highlight w:val="white"/>
           <w:lang w:val="en-US"/>
         </w:rPr>
-        <w:pPrChange w:id="130" w:author="Dave Bridges" w:date="2019-03-30T11:03:00Z">
+        <w:pPrChange w:id="188" w:author="Dave Bridges" w:date="2019-03-30T11:03:00Z">
           <w:pPr/>
         </w:pPrChange>
       </w:pPr>
@@ -6732,7 +7488,7 @@
       <w:pPr>
         <w:spacing w:line="480" w:lineRule="auto"/>
         <w:rPr>
-          <w:ins w:id="131" w:author="Dave Bridges" w:date="2019-03-30T11:01:00Z"/>
+          <w:ins w:id="189" w:author="Dave Bridges" w:date="2019-03-30T11:01:00Z"/>
           <w:highlight w:val="white"/>
         </w:rPr>
       </w:pPr>
@@ -6742,24 +7498,24 @@
         <w:pStyle w:val="Heading1"/>
         <w:spacing w:line="480" w:lineRule="auto"/>
         <w:rPr>
-          <w:ins w:id="132" w:author="Dave Bridges" w:date="2019-03-30T11:06:00Z"/>
-          <w:highlight w:val="white"/>
-        </w:rPr>
-      </w:pPr>
-      <w:commentRangeStart w:id="133"/>
-      <w:ins w:id="134" w:author="Dave Bridges" w:date="2019-03-30T11:06:00Z">
+          <w:ins w:id="190" w:author="Dave Bridges" w:date="2019-03-30T11:06:00Z"/>
+          <w:highlight w:val="white"/>
+        </w:rPr>
+      </w:pPr>
+      <w:commentRangeStart w:id="191"/>
+      <w:ins w:id="192" w:author="Dave Bridges" w:date="2019-03-30T11:06:00Z">
         <w:r>
           <w:rPr>
             <w:highlight w:val="white"/>
           </w:rPr>
           <w:t>Acknowledgements</w:t>
         </w:r>
-        <w:commentRangeEnd w:id="133"/>
+        <w:commentRangeEnd w:id="191"/>
         <w:r>
           <w:rPr>
             <w:rStyle w:val="CommentReference"/>
           </w:rPr>
-          <w:commentReference w:id="133"/>
+          <w:commentReference w:id="191"/>
         </w:r>
       </w:ins>
     </w:p>
@@ -6768,7 +7524,7 @@
         <w:rPr>
           <w:highlight w:val="white"/>
         </w:rPr>
-        <w:pPrChange w:id="135" w:author="Dave Bridges" w:date="2019-03-30T11:06:00Z">
+        <w:pPrChange w:id="193" w:author="Dave Bridges" w:date="2019-03-30T11:06:00Z">
           <w:pPr>
             <w:spacing w:line="480" w:lineRule="auto"/>
           </w:pPr>
@@ -6955,7 +7711,7 @@
           <w:noProof/>
           <w:sz w:val="24"/>
         </w:rPr>
-        <w:t>Kang S-H</w:t>
+        <w:t>Harvey I</w:t>
       </w:r>
       <w:r>
         <w:rPr>
@@ -6971,7 +7727,7 @@
           <w:noProof/>
           <w:sz w:val="24"/>
         </w:rPr>
-        <w:t>Lee H-A</w:t>
+        <w:t>Stephenson EJEJ</w:t>
       </w:r>
       <w:r>
         <w:rPr>
@@ -6987,7 +7743,7 @@
           <w:noProof/>
           <w:sz w:val="24"/>
         </w:rPr>
-        <w:t>Kim M</w:t>
+        <w:t>Redd JRJR</w:t>
       </w:r>
       <w:r>
         <w:rPr>
@@ -7003,7 +7759,7 @@
           <w:noProof/>
           <w:sz w:val="24"/>
         </w:rPr>
-        <w:t>Lee E</w:t>
+        <w:t>Tran QT</w:t>
       </w:r>
       <w:r>
         <w:rPr>
@@ -7019,7 +7775,7 @@
           <w:noProof/>
           <w:sz w:val="24"/>
         </w:rPr>
-        <w:t>Sohn UD</w:t>
+        <w:t>Hochberg I</w:t>
       </w:r>
       <w:r>
         <w:rPr>
@@ -7035,14 +7791,30 @@
           <w:noProof/>
           <w:sz w:val="24"/>
         </w:rPr>
-        <w:t>Kim I</w:t>
-      </w:r>
-      <w:r>
-        <w:rPr>
-          <w:noProof/>
-          <w:sz w:val="24"/>
-        </w:rPr>
-        <w:t xml:space="preserve">. Forkhead box O3 plays a role in skeletal muscle atrophy through expression of E3 ubiquitin ligases MuRF-1 and atrogin-1 in Cushing’s syndrome. </w:t>
+        <w:t>Qi N</w:t>
+      </w:r>
+      <w:r>
+        <w:rPr>
+          <w:noProof/>
+          <w:sz w:val="24"/>
+        </w:rPr>
+        <w:t xml:space="preserve">, </w:t>
+      </w:r>
+      <w:r>
+        <w:rPr>
+          <w:b/>
+          <w:bCs/>
+          <w:noProof/>
+          <w:sz w:val="24"/>
+        </w:rPr>
+        <w:t>Bridges D</w:t>
+      </w:r>
+      <w:r>
+        <w:rPr>
+          <w:noProof/>
+          <w:sz w:val="24"/>
+        </w:rPr>
+        <w:t xml:space="preserve">. Glucocorticoid-Induced Metabolic Disturbances are Exacerbated in Obese Male Mice. </w:t>
       </w:r>
       <w:r>
         <w:rPr>
@@ -7051,14 +7823,14 @@
           <w:noProof/>
           <w:sz w:val="24"/>
         </w:rPr>
-        <w:t>Am J Physiol Metab</w:t>
-      </w:r>
-      <w:r>
-        <w:rPr>
-          <w:noProof/>
-          <w:sz w:val="24"/>
-        </w:rPr>
-        <w:t xml:space="preserve"> 312: E495–E507, 2017.</w:t>
+        <w:t>Endocrinology</w:t>
+      </w:r>
+      <w:r>
+        <w:rPr>
+          <w:noProof/>
+          <w:sz w:val="24"/>
+        </w:rPr>
+        <w:t xml:space="preserve"> 159: 2275–2287, 2018.</w:t>
       </w:r>
     </w:p>
     <w:p>
@@ -7095,7 +7867,7 @@
           <w:noProof/>
           <w:sz w:val="24"/>
         </w:rPr>
-        <w:t>Larkin LM</w:t>
+        <w:t>Hochberg I</w:t>
       </w:r>
       <w:r>
         <w:rPr>
@@ -7111,7 +7883,7 @@
           <w:noProof/>
           <w:sz w:val="24"/>
         </w:rPr>
-        <w:t>Davis CS</w:t>
+        <w:t>Harvey I</w:t>
       </w:r>
       <w:r>
         <w:rPr>
@@ -7127,7 +7899,7 @@
           <w:noProof/>
           <w:sz w:val="24"/>
         </w:rPr>
-        <w:t>Sims-Robinson C</w:t>
+        <w:t>Tran QT</w:t>
       </w:r>
       <w:r>
         <w:rPr>
@@ -7143,7 +7915,7 @@
           <w:noProof/>
           <w:sz w:val="24"/>
         </w:rPr>
-        <w:t>Kostrominova TY</w:t>
+        <w:t>Stephenson EJ</w:t>
       </w:r>
       <w:r>
         <w:rPr>
@@ -7159,7 +7931,7 @@
           <w:noProof/>
           <w:sz w:val="24"/>
         </w:rPr>
-        <w:t>Remmen H V.</w:t>
+        <w:t>Barkan AL</w:t>
       </w:r>
       <w:r>
         <w:rPr>
@@ -7175,7 +7947,7 @@
           <w:noProof/>
           <w:sz w:val="24"/>
         </w:rPr>
-        <w:t>Richardson A</w:t>
+        <w:t>Saltiel AR</w:t>
       </w:r>
       <w:r>
         <w:rPr>
@@ -7191,7 +7963,7 @@
           <w:noProof/>
           <w:sz w:val="24"/>
         </w:rPr>
-        <w:t>Feldman EL</w:t>
+        <w:t>Chandler WF</w:t>
       </w:r>
       <w:r>
         <w:rPr>
@@ -7207,14 +7979,14 @@
           <w:noProof/>
           <w:sz w:val="24"/>
         </w:rPr>
-        <w:t>Brooks S V.</w:t>
-      </w:r>
-      <w:r>
-        <w:rPr>
-          <w:noProof/>
-          <w:sz w:val="24"/>
-        </w:rPr>
-        <w:t xml:space="preserve"> Skeletal muscle weakness due to deficiency of CuZn-superoxide dismutase is associated with loss of functional innervation. </w:t>
+        <w:t>Bridges D</w:t>
+      </w:r>
+      <w:r>
+        <w:rPr>
+          <w:noProof/>
+          <w:sz w:val="24"/>
+        </w:rPr>
+        <w:t xml:space="preserve">. Gene expression changes in subcutaneous adipose tissue due to Cushing’s disease. </w:t>
       </w:r>
       <w:r>
         <w:rPr>
@@ -7223,14 +7995,14 @@
           <w:noProof/>
           <w:sz w:val="24"/>
         </w:rPr>
-        <w:t>AJP Regul Integr Comp Physiol</w:t>
-      </w:r>
-      <w:r>
-        <w:rPr>
-          <w:noProof/>
-          <w:sz w:val="24"/>
-        </w:rPr>
-        <w:t xml:space="preserve"> 301: R1400–R1407, 2011.</w:t>
+        <w:t>J Mol Endocrinol</w:t>
+      </w:r>
+      <w:r>
+        <w:rPr>
+          <w:noProof/>
+          <w:sz w:val="24"/>
+        </w:rPr>
+        <w:t xml:space="preserve"> 55: 81–94, 2015.</w:t>
       </w:r>
     </w:p>
     <w:p>
@@ -7267,7 +8039,7 @@
           <w:noProof/>
           <w:sz w:val="24"/>
         </w:rPr>
-        <w:t>Overman RA</w:t>
+        <w:t>Kang S-H</w:t>
       </w:r>
       <w:r>
         <w:rPr>
@@ -7283,7 +8055,7 @@
           <w:noProof/>
           <w:sz w:val="24"/>
         </w:rPr>
-        <w:t>Yeh JY</w:t>
+        <w:t>Lee H-A</w:t>
       </w:r>
       <w:r>
         <w:rPr>
@@ -7299,14 +8071,62 @@
           <w:noProof/>
           <w:sz w:val="24"/>
         </w:rPr>
-        <w:t>Deal CL</w:t>
-      </w:r>
-      <w:r>
-        <w:rPr>
-          <w:noProof/>
-          <w:sz w:val="24"/>
-        </w:rPr>
-        <w:t xml:space="preserve">. Prevalence of oral glucocorticoid usage in the United States: A general population perspective. </w:t>
+        <w:t>Kim M</w:t>
+      </w:r>
+      <w:r>
+        <w:rPr>
+          <w:noProof/>
+          <w:sz w:val="24"/>
+        </w:rPr>
+        <w:t xml:space="preserve">, </w:t>
+      </w:r>
+      <w:r>
+        <w:rPr>
+          <w:b/>
+          <w:bCs/>
+          <w:noProof/>
+          <w:sz w:val="24"/>
+        </w:rPr>
+        <w:t>Lee E</w:t>
+      </w:r>
+      <w:r>
+        <w:rPr>
+          <w:noProof/>
+          <w:sz w:val="24"/>
+        </w:rPr>
+        <w:t xml:space="preserve">, </w:t>
+      </w:r>
+      <w:r>
+        <w:rPr>
+          <w:b/>
+          <w:bCs/>
+          <w:noProof/>
+          <w:sz w:val="24"/>
+        </w:rPr>
+        <w:t>Sohn UD</w:t>
+      </w:r>
+      <w:r>
+        <w:rPr>
+          <w:noProof/>
+          <w:sz w:val="24"/>
+        </w:rPr>
+        <w:t xml:space="preserve">, </w:t>
+      </w:r>
+      <w:r>
+        <w:rPr>
+          <w:b/>
+          <w:bCs/>
+          <w:noProof/>
+          <w:sz w:val="24"/>
+        </w:rPr>
+        <w:t>Kim I</w:t>
+      </w:r>
+      <w:r>
+        <w:rPr>
+          <w:noProof/>
+          <w:sz w:val="24"/>
+        </w:rPr>
+        <w:t xml:space="preserve">. Forkhead box O3 plays a role in skeletal muscle atrophy through expression of E3 ubiquitin ligases MuRF-1 and atrogin-1 in Cushing’s syndrome. </w:t>
       </w:r>
       <w:r>
         <w:rPr>
@@ -7315,14 +8135,14 @@
           <w:noProof/>
           <w:sz w:val="24"/>
         </w:rPr>
-        <w:t>Arthritis Care Res</w:t>
-      </w:r>
-      <w:r>
-        <w:rPr>
-          <w:noProof/>
-          <w:sz w:val="24"/>
-        </w:rPr>
-        <w:t xml:space="preserve"> 65: 294–298, 2013.</w:t>
+        <w:t>Am J Physiol Metab</w:t>
+      </w:r>
+      <w:r>
+        <w:rPr>
+          <w:noProof/>
+          <w:sz w:val="24"/>
+        </w:rPr>
+        <w:t xml:space="preserve"> 312: E495–E507, 2017.</w:t>
       </w:r>
     </w:p>
     <w:p>
@@ -7359,7 +8179,7 @@
           <w:noProof/>
           <w:sz w:val="24"/>
         </w:rPr>
-        <w:t>Pleasure DE</w:t>
+        <w:t>Larkin LM</w:t>
       </w:r>
       <w:r>
         <w:rPr>
@@ -7375,7 +8195,7 @@
           <w:noProof/>
           <w:sz w:val="24"/>
         </w:rPr>
-        <w:t>Walsh GO</w:t>
+        <w:t>Davis CS</w:t>
       </w:r>
       <w:r>
         <w:rPr>
@@ -7391,7 +8211,7 @@
           <w:noProof/>
           <w:sz w:val="24"/>
         </w:rPr>
-        <w:t>Engel WK</w:t>
+        <w:t>Sims-Robinson C</w:t>
       </w:r>
       <w:r>
         <w:rPr>
@@ -7407,7 +8227,7 @@
           <w:noProof/>
           <w:sz w:val="24"/>
         </w:rPr>
-        <w:t>Pleasure DE</w:t>
+        <w:t>Kostrominova TY</w:t>
       </w:r>
       <w:r>
         <w:rPr>
@@ -7423,7 +8243,7 @@
           <w:noProof/>
           <w:sz w:val="24"/>
         </w:rPr>
-        <w:t>Walsh GO</w:t>
+        <w:t>Remmen H V.</w:t>
       </w:r>
       <w:r>
         <w:rPr>
@@ -7439,14 +8259,46 @@
           <w:noProof/>
           <w:sz w:val="24"/>
         </w:rPr>
-        <w:t>Engel W</w:t>
-      </w:r>
-      <w:r>
-        <w:rPr>
-          <w:noProof/>
-          <w:sz w:val="24"/>
-        </w:rPr>
-        <w:t xml:space="preserve">. ATrophy of skeletal muscle in patients with cushing’s syndrome. </w:t>
+        <w:t>Richardson A</w:t>
+      </w:r>
+      <w:r>
+        <w:rPr>
+          <w:noProof/>
+          <w:sz w:val="24"/>
+        </w:rPr>
+        <w:t xml:space="preserve">, </w:t>
+      </w:r>
+      <w:r>
+        <w:rPr>
+          <w:b/>
+          <w:bCs/>
+          <w:noProof/>
+          <w:sz w:val="24"/>
+        </w:rPr>
+        <w:t>Feldman EL</w:t>
+      </w:r>
+      <w:r>
+        <w:rPr>
+          <w:noProof/>
+          <w:sz w:val="24"/>
+        </w:rPr>
+        <w:t xml:space="preserve">, </w:t>
+      </w:r>
+      <w:r>
+        <w:rPr>
+          <w:b/>
+          <w:bCs/>
+          <w:noProof/>
+          <w:sz w:val="24"/>
+        </w:rPr>
+        <w:t>Brooks S V.</w:t>
+      </w:r>
+      <w:r>
+        <w:rPr>
+          <w:noProof/>
+          <w:sz w:val="24"/>
+        </w:rPr>
+        <w:t xml:space="preserve"> Skeletal muscle weakness due to deficiency of CuZn-superoxide dismutase is associated with loss of functional innervation. </w:t>
       </w:r>
       <w:r>
         <w:rPr>
@@ -7455,14 +8307,14 @@
           <w:noProof/>
           <w:sz w:val="24"/>
         </w:rPr>
-        <w:t>Arch Neurol</w:t>
-      </w:r>
-      <w:r>
-        <w:rPr>
-          <w:noProof/>
-          <w:sz w:val="24"/>
-        </w:rPr>
-        <w:t xml:space="preserve"> 22: 118–125, 1970.</w:t>
+        <w:t>AJP Regul Integr Comp Physiol</w:t>
+      </w:r>
+      <w:r>
+        <w:rPr>
+          <w:noProof/>
+          <w:sz w:val="24"/>
+        </w:rPr>
+        <w:t xml:space="preserve"> 301: R1400–R1407, 2011.</w:t>
       </w:r>
     </w:p>
     <w:p>
@@ -7499,14 +8351,62 @@
           <w:noProof/>
           <w:sz w:val="24"/>
         </w:rPr>
-        <w:t>R Core Team</w:t>
-      </w:r>
-      <w:r>
-        <w:rPr>
-          <w:noProof/>
-          <w:sz w:val="24"/>
-        </w:rPr>
-        <w:t>. R: A Language and Environment for Statistical Computing. .</w:t>
+        <w:t>Overman RA</w:t>
+      </w:r>
+      <w:r>
+        <w:rPr>
+          <w:noProof/>
+          <w:sz w:val="24"/>
+        </w:rPr>
+        <w:t xml:space="preserve">, </w:t>
+      </w:r>
+      <w:r>
+        <w:rPr>
+          <w:b/>
+          <w:bCs/>
+          <w:noProof/>
+          <w:sz w:val="24"/>
+        </w:rPr>
+        <w:t>Yeh JY</w:t>
+      </w:r>
+      <w:r>
+        <w:rPr>
+          <w:noProof/>
+          <w:sz w:val="24"/>
+        </w:rPr>
+        <w:t xml:space="preserve">, </w:t>
+      </w:r>
+      <w:r>
+        <w:rPr>
+          <w:b/>
+          <w:bCs/>
+          <w:noProof/>
+          <w:sz w:val="24"/>
+        </w:rPr>
+        <w:t>Deal CL</w:t>
+      </w:r>
+      <w:r>
+        <w:rPr>
+          <w:noProof/>
+          <w:sz w:val="24"/>
+        </w:rPr>
+        <w:t xml:space="preserve">. Prevalence of oral glucocorticoid usage in the United States: A general population perspective. </w:t>
+      </w:r>
+      <w:r>
+        <w:rPr>
+          <w:i/>
+          <w:iCs/>
+          <w:noProof/>
+          <w:sz w:val="24"/>
+        </w:rPr>
+        <w:t>Arthritis Care Res</w:t>
+      </w:r>
+      <w:r>
+        <w:rPr>
+          <w:noProof/>
+          <w:sz w:val="24"/>
+        </w:rPr>
+        <w:t xml:space="preserve"> 65: 294–298, 2013.</w:t>
       </w:r>
     </w:p>
     <w:p>
@@ -7543,7 +8443,7 @@
           <w:noProof/>
           <w:sz w:val="24"/>
         </w:rPr>
-        <w:t>Rouleau G</w:t>
+        <w:t>Pleasure DE</w:t>
       </w:r>
       <w:r>
         <w:rPr>
@@ -7559,7 +8459,7 @@
           <w:noProof/>
           <w:sz w:val="24"/>
         </w:rPr>
-        <w:t>Karpati G</w:t>
+        <w:t>Walsh GO</w:t>
       </w:r>
       <w:r>
         <w:rPr>
@@ -7575,7 +8475,7 @@
           <w:noProof/>
           <w:sz w:val="24"/>
         </w:rPr>
-        <w:t>Carpenter S</w:t>
+        <w:t>Engel WK</w:t>
       </w:r>
       <w:r>
         <w:rPr>
@@ -7591,7 +8491,7 @@
           <w:noProof/>
           <w:sz w:val="24"/>
         </w:rPr>
-        <w:t>Soza M</w:t>
+        <w:t>Pleasure DE</w:t>
       </w:r>
       <w:r>
         <w:rPr>
@@ -7607,7 +8507,7 @@
           <w:noProof/>
           <w:sz w:val="24"/>
         </w:rPr>
-        <w:t>Prescott S</w:t>
+        <w:t>Walsh GO</w:t>
       </w:r>
       <w:r>
         <w:rPr>
@@ -7623,14 +8523,22 @@
           <w:noProof/>
           <w:sz w:val="24"/>
         </w:rPr>
-        <w:t>Holland P</w:t>
-      </w:r>
-      <w:r>
-        <w:rPr>
-          <w:noProof/>
-          <w:sz w:val="24"/>
-        </w:rPr>
-        <w:t xml:space="preserve">. Glucocorticoid excess induces preferential depletion of myosin in denervated skeletal muscle fibers. </w:t>
+        <w:t>Engel W</w:t>
+      </w:r>
+      <w:r>
+        <w:rPr>
+          <w:noProof/>
+          <w:sz w:val="24"/>
+        </w:rPr>
+        <w:t xml:space="preserve">. </w:t>
+      </w:r>
+      <w:r>
+        <w:rPr>
+          <w:noProof/>
+          <w:sz w:val="24"/>
+        </w:rPr>
+        <w:lastRenderedPageBreak/>
+        <w:t xml:space="preserve">ATrophy of skeletal muscle in patients with cushing’s syndrome. </w:t>
       </w:r>
       <w:r>
         <w:rPr>
@@ -7639,14 +8547,14 @@
           <w:noProof/>
           <w:sz w:val="24"/>
         </w:rPr>
-        <w:t>Muscle Nerve</w:t>
-      </w:r>
-      <w:r>
-        <w:rPr>
-          <w:noProof/>
-          <w:sz w:val="24"/>
-        </w:rPr>
-        <w:t xml:space="preserve"> 10: 428–438, 1987.</w:t>
+        <w:t>Arch Neurol</w:t>
+      </w:r>
+      <w:r>
+        <w:rPr>
+          <w:noProof/>
+          <w:sz w:val="24"/>
+        </w:rPr>
+        <w:t xml:space="preserve"> 22: 118–125, 1970.</w:t>
       </w:r>
     </w:p>
     <w:p>
@@ -7667,7 +8575,6 @@
           <w:noProof/>
           <w:sz w:val="24"/>
         </w:rPr>
-        <w:lastRenderedPageBreak/>
         <w:t xml:space="preserve">8. </w:t>
       </w:r>
       <w:r>
@@ -7684,174 +8591,14 @@
           <w:noProof/>
           <w:sz w:val="24"/>
         </w:rPr>
-        <w:t>Sandri M</w:t>
-      </w:r>
-      <w:r>
-        <w:rPr>
-          <w:noProof/>
-          <w:sz w:val="24"/>
-        </w:rPr>
-        <w:t xml:space="preserve">, </w:t>
-      </w:r>
-      <w:r>
-        <w:rPr>
-          <w:b/>
-          <w:bCs/>
-          <w:noProof/>
-          <w:sz w:val="24"/>
-        </w:rPr>
-        <w:t>Sandri C</w:t>
-      </w:r>
-      <w:r>
-        <w:rPr>
-          <w:noProof/>
-          <w:sz w:val="24"/>
-        </w:rPr>
-        <w:t xml:space="preserve">, </w:t>
-      </w:r>
-      <w:r>
-        <w:rPr>
-          <w:b/>
-          <w:bCs/>
-          <w:noProof/>
-          <w:sz w:val="24"/>
-        </w:rPr>
-        <w:t>Gilbert A</w:t>
-      </w:r>
-      <w:r>
-        <w:rPr>
-          <w:noProof/>
-          <w:sz w:val="24"/>
-        </w:rPr>
-        <w:t xml:space="preserve">, </w:t>
-      </w:r>
-      <w:r>
-        <w:rPr>
-          <w:b/>
-          <w:bCs/>
-          <w:noProof/>
-          <w:sz w:val="24"/>
-        </w:rPr>
-        <w:t>Skurk C</w:t>
-      </w:r>
-      <w:r>
-        <w:rPr>
-          <w:noProof/>
-          <w:sz w:val="24"/>
-        </w:rPr>
-        <w:t xml:space="preserve">, </w:t>
-      </w:r>
-      <w:r>
-        <w:rPr>
-          <w:b/>
-          <w:bCs/>
-          <w:noProof/>
-          <w:sz w:val="24"/>
-        </w:rPr>
-        <w:t>Calabria E</w:t>
-      </w:r>
-      <w:r>
-        <w:rPr>
-          <w:noProof/>
-          <w:sz w:val="24"/>
-        </w:rPr>
-        <w:t xml:space="preserve">, </w:t>
-      </w:r>
-      <w:r>
-        <w:rPr>
-          <w:b/>
-          <w:bCs/>
-          <w:noProof/>
-          <w:sz w:val="24"/>
-        </w:rPr>
-        <w:t>Picard A</w:t>
-      </w:r>
-      <w:r>
-        <w:rPr>
-          <w:noProof/>
-          <w:sz w:val="24"/>
-        </w:rPr>
-        <w:t xml:space="preserve">, </w:t>
-      </w:r>
-      <w:r>
-        <w:rPr>
-          <w:b/>
-          <w:bCs/>
-          <w:noProof/>
-          <w:sz w:val="24"/>
-        </w:rPr>
-        <w:t>Walsh K</w:t>
-      </w:r>
-      <w:r>
-        <w:rPr>
-          <w:noProof/>
-          <w:sz w:val="24"/>
-        </w:rPr>
-        <w:t xml:space="preserve">, </w:t>
-      </w:r>
-      <w:r>
-        <w:rPr>
-          <w:b/>
-          <w:bCs/>
-          <w:noProof/>
-          <w:sz w:val="24"/>
-        </w:rPr>
-        <w:t>Schiaffino S</w:t>
-      </w:r>
-      <w:r>
-        <w:rPr>
-          <w:noProof/>
-          <w:sz w:val="24"/>
-        </w:rPr>
-        <w:t xml:space="preserve">, </w:t>
-      </w:r>
-      <w:r>
-        <w:rPr>
-          <w:b/>
-          <w:bCs/>
-          <w:noProof/>
-          <w:sz w:val="24"/>
-        </w:rPr>
-        <w:t>Lecker SH</w:t>
-      </w:r>
-      <w:r>
-        <w:rPr>
-          <w:noProof/>
-          <w:sz w:val="24"/>
-        </w:rPr>
-        <w:t xml:space="preserve">, </w:t>
-      </w:r>
-      <w:r>
-        <w:rPr>
-          <w:b/>
-          <w:bCs/>
-          <w:noProof/>
-          <w:sz w:val="24"/>
-        </w:rPr>
-        <w:t>Goldberg AL</w:t>
-      </w:r>
-      <w:r>
-        <w:rPr>
-          <w:noProof/>
-          <w:sz w:val="24"/>
-        </w:rPr>
-        <w:t xml:space="preserve">. Foxo transcription factors induce the atrophy-related ubiquitin ligase atrogin-1 and cause skeletal muscle atrophy. </w:t>
-      </w:r>
-      <w:r>
-        <w:rPr>
-          <w:i/>
-          <w:iCs/>
-          <w:noProof/>
-          <w:sz w:val="24"/>
-        </w:rPr>
-        <w:t>Cell</w:t>
-      </w:r>
-      <w:r>
-        <w:rPr>
-          <w:noProof/>
-          <w:sz w:val="24"/>
-        </w:rPr>
-        <w:t xml:space="preserve"> 117: 399–412, 2004.</w:t>
+        <w:t>R Core Team</w:t>
+      </w:r>
+      <w:r>
+        <w:rPr>
+          <w:noProof/>
+          <w:sz w:val="24"/>
+        </w:rPr>
+        <w:t>. R: A Language and Environment for Statistical Computing. .</w:t>
       </w:r>
     </w:p>
     <w:p>
@@ -7888,7 +8635,7 @@
           <w:noProof/>
           <w:sz w:val="24"/>
         </w:rPr>
-        <w:t>Schakman O</w:t>
+        <w:t>Rouleau G</w:t>
       </w:r>
       <w:r>
         <w:rPr>
@@ -7904,7 +8651,7 @@
           <w:noProof/>
           <w:sz w:val="24"/>
         </w:rPr>
-        <w:t>Kalista S</w:t>
+        <w:t>Karpati G</w:t>
       </w:r>
       <w:r>
         <w:rPr>
@@ -7920,7 +8667,7 @@
           <w:noProof/>
           <w:sz w:val="24"/>
         </w:rPr>
-        <w:t>Barbé C</w:t>
+        <w:t>Carpenter S</w:t>
       </w:r>
       <w:r>
         <w:rPr>
@@ -7936,7 +8683,7 @@
           <w:noProof/>
           <w:sz w:val="24"/>
         </w:rPr>
-        <w:t>Loumaye  a</w:t>
+        <w:t>Soza M</w:t>
       </w:r>
       <w:r>
         <w:rPr>
@@ -7952,14 +8699,30 @@
           <w:noProof/>
           <w:sz w:val="24"/>
         </w:rPr>
-        <w:t>Thissen JPP</w:t>
-      </w:r>
-      <w:r>
-        <w:rPr>
-          <w:noProof/>
-          <w:sz w:val="24"/>
-        </w:rPr>
-        <w:t xml:space="preserve">. Glucocorticoid-induced skeletal muscle atrophy. </w:t>
+        <w:t>Prescott S</w:t>
+      </w:r>
+      <w:r>
+        <w:rPr>
+          <w:noProof/>
+          <w:sz w:val="24"/>
+        </w:rPr>
+        <w:t xml:space="preserve">, </w:t>
+      </w:r>
+      <w:r>
+        <w:rPr>
+          <w:b/>
+          <w:bCs/>
+          <w:noProof/>
+          <w:sz w:val="24"/>
+        </w:rPr>
+        <w:t>Holland P</w:t>
+      </w:r>
+      <w:r>
+        <w:rPr>
+          <w:noProof/>
+          <w:sz w:val="24"/>
+        </w:rPr>
+        <w:t xml:space="preserve">. Glucocorticoid excess induces preferential depletion of myosin in denervated skeletal muscle fibers. </w:t>
       </w:r>
       <w:r>
         <w:rPr>
@@ -7968,14 +8731,14 @@
           <w:noProof/>
           <w:sz w:val="24"/>
         </w:rPr>
-        <w:t>Int J Biochem Cell Biol</w:t>
-      </w:r>
-      <w:r>
-        <w:rPr>
-          <w:noProof/>
-          <w:sz w:val="24"/>
-        </w:rPr>
-        <w:t xml:space="preserve"> 45: 2163–2172, 2013.</w:t>
+        <w:t>Muscle Nerve</w:t>
+      </w:r>
+      <w:r>
+        <w:rPr>
+          <w:noProof/>
+          <w:sz w:val="24"/>
+        </w:rPr>
+        <w:t xml:space="preserve"> 10: 428–438, 1987.</w:t>
       </w:r>
     </w:p>
     <w:p>
@@ -8012,7 +8775,7 @@
           <w:noProof/>
           <w:sz w:val="24"/>
         </w:rPr>
-        <w:t>Waddell DS</w:t>
+        <w:t>Sandri M</w:t>
       </w:r>
       <w:r>
         <w:rPr>
@@ -8028,7 +8791,7 @@
           <w:noProof/>
           <w:sz w:val="24"/>
         </w:rPr>
-        <w:t>Baehr LM</w:t>
+        <w:t>Sandri C</w:t>
       </w:r>
       <w:r>
         <w:rPr>
@@ -8044,7 +8807,7 @@
           <w:noProof/>
           <w:sz w:val="24"/>
         </w:rPr>
-        <w:t>van den Brandt J</w:t>
+        <w:t>Gilbert A</w:t>
       </w:r>
       <w:r>
         <w:rPr>
@@ -8060,7 +8823,7 @@
           <w:noProof/>
           <w:sz w:val="24"/>
         </w:rPr>
-        <w:t>Johnsen SA</w:t>
+        <w:t>Skurk C</w:t>
       </w:r>
       <w:r>
         <w:rPr>
@@ -8076,7 +8839,7 @@
           <w:noProof/>
           <w:sz w:val="24"/>
         </w:rPr>
-        <w:t>Reichardt HM</w:t>
+        <w:t>Calabria E</w:t>
       </w:r>
       <w:r>
         <w:rPr>
@@ -8092,7 +8855,7 @@
           <w:noProof/>
           <w:sz w:val="24"/>
         </w:rPr>
-        <w:t>Furlow JD</w:t>
+        <w:t>Picard A</w:t>
       </w:r>
       <w:r>
         <w:rPr>
@@ -8108,14 +8871,62 @@
           <w:noProof/>
           <w:sz w:val="24"/>
         </w:rPr>
-        <w:t>Bodine SC</w:t>
-      </w:r>
-      <w:r>
-        <w:rPr>
-          <w:noProof/>
-          <w:sz w:val="24"/>
-        </w:rPr>
-        <w:t xml:space="preserve">. The glucocorticoid receptor and FOXO1 synergistically activate the skeletal muscle atrophy-associated MuRF1 gene. </w:t>
+        <w:t>Walsh K</w:t>
+      </w:r>
+      <w:r>
+        <w:rPr>
+          <w:noProof/>
+          <w:sz w:val="24"/>
+        </w:rPr>
+        <w:t xml:space="preserve">, </w:t>
+      </w:r>
+      <w:r>
+        <w:rPr>
+          <w:b/>
+          <w:bCs/>
+          <w:noProof/>
+          <w:sz w:val="24"/>
+        </w:rPr>
+        <w:t>Schiaffino S</w:t>
+      </w:r>
+      <w:r>
+        <w:rPr>
+          <w:noProof/>
+          <w:sz w:val="24"/>
+        </w:rPr>
+        <w:t xml:space="preserve">, </w:t>
+      </w:r>
+      <w:r>
+        <w:rPr>
+          <w:b/>
+          <w:bCs/>
+          <w:noProof/>
+          <w:sz w:val="24"/>
+        </w:rPr>
+        <w:t>Lecker SH</w:t>
+      </w:r>
+      <w:r>
+        <w:rPr>
+          <w:noProof/>
+          <w:sz w:val="24"/>
+        </w:rPr>
+        <w:t xml:space="preserve">, </w:t>
+      </w:r>
+      <w:r>
+        <w:rPr>
+          <w:b/>
+          <w:bCs/>
+          <w:noProof/>
+          <w:sz w:val="24"/>
+        </w:rPr>
+        <w:t>Goldberg AL</w:t>
+      </w:r>
+      <w:r>
+        <w:rPr>
+          <w:noProof/>
+          <w:sz w:val="24"/>
+        </w:rPr>
+        <w:t xml:space="preserve">. Foxo transcription factors induce the atrophy-related ubiquitin ligase atrogin-1 and cause skeletal muscle atrophy. </w:t>
       </w:r>
       <w:r>
         <w:rPr>
@@ -8124,14 +8935,14 @@
           <w:noProof/>
           <w:sz w:val="24"/>
         </w:rPr>
-        <w:t>AJP Endocrinol Metab</w:t>
-      </w:r>
-      <w:r>
-        <w:rPr>
-          <w:noProof/>
-          <w:sz w:val="24"/>
-        </w:rPr>
-        <w:t xml:space="preserve"> 295: E785–E797, 2008.</w:t>
+        <w:t>Cell</w:t>
+      </w:r>
+      <w:r>
+        <w:rPr>
+          <w:noProof/>
+          <w:sz w:val="24"/>
+        </w:rPr>
+        <w:t xml:space="preserve"> 117: 399–412, 2004.</w:t>
       </w:r>
     </w:p>
     <w:p>
@@ -8143,6 +8954,286 @@
         <w:spacing w:line="480" w:lineRule="auto"/>
         <w:ind w:left="640" w:hanging="640"/>
         <w:rPr>
+          <w:noProof/>
+          <w:sz w:val="24"/>
+        </w:rPr>
+      </w:pPr>
+      <w:r>
+        <w:rPr>
+          <w:noProof/>
+          <w:sz w:val="24"/>
+        </w:rPr>
+        <w:t xml:space="preserve">11. </w:t>
+      </w:r>
+      <w:r>
+        <w:rPr>
+          <w:noProof/>
+          <w:sz w:val="24"/>
+        </w:rPr>
+        <w:tab/>
+      </w:r>
+      <w:r>
+        <w:rPr>
+          <w:b/>
+          <w:bCs/>
+          <w:noProof/>
+          <w:sz w:val="24"/>
+        </w:rPr>
+        <w:t>Schakman O</w:t>
+      </w:r>
+      <w:r>
+        <w:rPr>
+          <w:noProof/>
+          <w:sz w:val="24"/>
+        </w:rPr>
+        <w:t xml:space="preserve">, </w:t>
+      </w:r>
+      <w:r>
+        <w:rPr>
+          <w:b/>
+          <w:bCs/>
+          <w:noProof/>
+          <w:sz w:val="24"/>
+        </w:rPr>
+        <w:t>Kalista S</w:t>
+      </w:r>
+      <w:r>
+        <w:rPr>
+          <w:noProof/>
+          <w:sz w:val="24"/>
+        </w:rPr>
+        <w:t xml:space="preserve">, </w:t>
+      </w:r>
+      <w:r>
+        <w:rPr>
+          <w:b/>
+          <w:bCs/>
+          <w:noProof/>
+          <w:sz w:val="24"/>
+        </w:rPr>
+        <w:t>Barbé C</w:t>
+      </w:r>
+      <w:r>
+        <w:rPr>
+          <w:noProof/>
+          <w:sz w:val="24"/>
+        </w:rPr>
+        <w:t xml:space="preserve">, </w:t>
+      </w:r>
+      <w:r>
+        <w:rPr>
+          <w:b/>
+          <w:bCs/>
+          <w:noProof/>
+          <w:sz w:val="24"/>
+        </w:rPr>
+        <w:t>Loumaye  a</w:t>
+      </w:r>
+      <w:r>
+        <w:rPr>
+          <w:noProof/>
+          <w:sz w:val="24"/>
+        </w:rPr>
+        <w:t xml:space="preserve">, </w:t>
+      </w:r>
+      <w:r>
+        <w:rPr>
+          <w:b/>
+          <w:bCs/>
+          <w:noProof/>
+          <w:sz w:val="24"/>
+        </w:rPr>
+        <w:t>Thissen JPP</w:t>
+      </w:r>
+      <w:r>
+        <w:rPr>
+          <w:noProof/>
+          <w:sz w:val="24"/>
+        </w:rPr>
+        <w:t xml:space="preserve">. Glucocorticoid-induced skeletal muscle atrophy. </w:t>
+      </w:r>
+      <w:r>
+        <w:rPr>
+          <w:i/>
+          <w:iCs/>
+          <w:noProof/>
+          <w:sz w:val="24"/>
+        </w:rPr>
+        <w:t>Int J Biochem Cell Biol</w:t>
+      </w:r>
+      <w:r>
+        <w:rPr>
+          <w:noProof/>
+          <w:sz w:val="24"/>
+        </w:rPr>
+        <w:t xml:space="preserve"> 45: 2163–2172, 2013.</w:t>
+      </w:r>
+    </w:p>
+    <w:p>
+      <w:pPr>
+        <w:widowControl w:val="0"/>
+        <w:autoSpaceDE w:val="0"/>
+        <w:autoSpaceDN w:val="0"/>
+        <w:adjustRightInd w:val="0"/>
+        <w:spacing w:line="480" w:lineRule="auto"/>
+        <w:ind w:left="640" w:hanging="640"/>
+        <w:rPr>
+          <w:noProof/>
+          <w:sz w:val="24"/>
+        </w:rPr>
+      </w:pPr>
+      <w:r>
+        <w:rPr>
+          <w:noProof/>
+          <w:sz w:val="24"/>
+        </w:rPr>
+        <w:t xml:space="preserve">12. </w:t>
+      </w:r>
+      <w:r>
+        <w:rPr>
+          <w:noProof/>
+          <w:sz w:val="24"/>
+        </w:rPr>
+        <w:tab/>
+      </w:r>
+      <w:r>
+        <w:rPr>
+          <w:b/>
+          <w:bCs/>
+          <w:noProof/>
+          <w:sz w:val="24"/>
+        </w:rPr>
+        <w:t>Waddell DS</w:t>
+      </w:r>
+      <w:r>
+        <w:rPr>
+          <w:noProof/>
+          <w:sz w:val="24"/>
+        </w:rPr>
+        <w:t xml:space="preserve">, </w:t>
+      </w:r>
+      <w:r>
+        <w:rPr>
+          <w:b/>
+          <w:bCs/>
+          <w:noProof/>
+          <w:sz w:val="24"/>
+        </w:rPr>
+        <w:t>Baehr LM</w:t>
+      </w:r>
+      <w:r>
+        <w:rPr>
+          <w:noProof/>
+          <w:sz w:val="24"/>
+        </w:rPr>
+        <w:t xml:space="preserve">, </w:t>
+      </w:r>
+      <w:r>
+        <w:rPr>
+          <w:b/>
+          <w:bCs/>
+          <w:noProof/>
+          <w:sz w:val="24"/>
+        </w:rPr>
+        <w:t>van den Brandt J</w:t>
+      </w:r>
+      <w:r>
+        <w:rPr>
+          <w:noProof/>
+          <w:sz w:val="24"/>
+        </w:rPr>
+        <w:t xml:space="preserve">, </w:t>
+      </w:r>
+      <w:r>
+        <w:rPr>
+          <w:b/>
+          <w:bCs/>
+          <w:noProof/>
+          <w:sz w:val="24"/>
+        </w:rPr>
+        <w:t>Johnsen SA</w:t>
+      </w:r>
+      <w:r>
+        <w:rPr>
+          <w:noProof/>
+          <w:sz w:val="24"/>
+        </w:rPr>
+        <w:t xml:space="preserve">, </w:t>
+      </w:r>
+      <w:r>
+        <w:rPr>
+          <w:b/>
+          <w:bCs/>
+          <w:noProof/>
+          <w:sz w:val="24"/>
+        </w:rPr>
+        <w:t>Reichardt HM</w:t>
+      </w:r>
+      <w:r>
+        <w:rPr>
+          <w:noProof/>
+          <w:sz w:val="24"/>
+        </w:rPr>
+        <w:t xml:space="preserve">, </w:t>
+      </w:r>
+      <w:r>
+        <w:rPr>
+          <w:b/>
+          <w:bCs/>
+          <w:noProof/>
+          <w:sz w:val="24"/>
+        </w:rPr>
+        <w:t>Furlow JD</w:t>
+      </w:r>
+      <w:r>
+        <w:rPr>
+          <w:noProof/>
+          <w:sz w:val="24"/>
+        </w:rPr>
+        <w:t xml:space="preserve">, </w:t>
+      </w:r>
+      <w:r>
+        <w:rPr>
+          <w:b/>
+          <w:bCs/>
+          <w:noProof/>
+          <w:sz w:val="24"/>
+        </w:rPr>
+        <w:t>Bodine SC</w:t>
+      </w:r>
+      <w:r>
+        <w:rPr>
+          <w:noProof/>
+          <w:sz w:val="24"/>
+        </w:rPr>
+        <w:t xml:space="preserve">. The glucocorticoid receptor and FOXO1 synergistically activate the skeletal muscle atrophy-associated MuRF1 gene. </w:t>
+      </w:r>
+      <w:r>
+        <w:rPr>
+          <w:i/>
+          <w:iCs/>
+          <w:noProof/>
+          <w:sz w:val="24"/>
+        </w:rPr>
+        <w:t>AJP Endocrinol Metab</w:t>
+      </w:r>
+      <w:r>
+        <w:rPr>
+          <w:noProof/>
+          <w:sz w:val="24"/>
+        </w:rPr>
+        <w:t xml:space="preserve"> 295: E785–E797, 2008.</w:t>
+      </w:r>
+    </w:p>
+    <w:p>
+      <w:pPr>
+        <w:widowControl w:val="0"/>
+        <w:autoSpaceDE w:val="0"/>
+        <w:autoSpaceDN w:val="0"/>
+        <w:adjustRightInd w:val="0"/>
+        <w:spacing w:line="480" w:lineRule="auto"/>
+        <w:ind w:left="640" w:hanging="640"/>
+        <w:rPr>
           <w:color w:val="333333"/>
           <w:sz w:val="24"/>
           <w:szCs w:val="24"/>
@@ -8240,7 +9331,15 @@
           <w:sz w:val="24"/>
           <w:szCs w:val="24"/>
         </w:rPr>
-        <w:t>e mice treated with dexamethasone for 15-21 days. Force plotted by whole gastrocnemius CSA (e-f). N=5-8 per group. *=Diet-Treatment interaction identified by Two-Way ANOVA.</w:t>
+        <w:t xml:space="preserve">e mice treated with dexamethasone for 15-21 days. Force plotted by whole </w:t>
+      </w:r>
+      <w:r>
+        <w:rPr>
+          <w:sz w:val="24"/>
+          <w:szCs w:val="24"/>
+        </w:rPr>
+        <w:lastRenderedPageBreak/>
+        <w:t>gastrocnemius CSA (e-f). N=5-8 per group. *=Diet-Treatment interaction identified by Two-Way ANOVA.</w:t>
       </w:r>
     </w:p>
     <w:p>
@@ -8380,7 +9479,6 @@
           <w:sz w:val="24"/>
           <w:szCs w:val="24"/>
         </w:rPr>
-        <w:lastRenderedPageBreak/>
         <w:t>dexamethasone  for</w:t>
       </w:r>
       <w:proofErr w:type="gramEnd"/>
@@ -8646,7 +9744,15 @@
           <w:sz w:val="24"/>
           <w:szCs w:val="24"/>
         </w:rPr>
-        <w:t>(a). *=Diet-Treatment interaction identified by Two-Way ANOVA.  N=4 mice per group. Glucose values after insulin administration at time 0, following a 6-hour fast (b). Insulin was given via intraperitoneal injection at .75g/kg lean mass for lean mice and 1</w:t>
+        <w:t xml:space="preserve">(a). *=Diet-Treatment interaction identified by Two-Way ANOVA.  N=4 mice per group. Glucose </w:t>
+      </w:r>
+      <w:r>
+        <w:rPr>
+          <w:sz w:val="24"/>
+          <w:szCs w:val="24"/>
+        </w:rPr>
+        <w:lastRenderedPageBreak/>
+        <w:t>values after insulin administration at time 0, following a 6-hour fast (b). Insulin was given via intraperitoneal injection at .75g/kg lean mass for lean mice and 1</w:t>
       </w:r>
       <w:r>
         <w:rPr>
@@ -8733,7 +9839,7 @@
 
 <file path=word/comments.xml><?xml version="1.0" encoding="utf-8"?>
 <w:comments xmlns:wpc="http://schemas.microsoft.com/office/word/2010/wordprocessingCanvas" xmlns:cx="http://schemas.microsoft.com/office/drawing/2014/chartex" xmlns:cx1="http://schemas.microsoft.com/office/drawing/2015/9/8/chartex" xmlns:cx2="http://schemas.microsoft.com/office/drawing/2015/10/21/chartex" xmlns:cx3="http://schemas.microsoft.com/office/drawing/2016/5/9/chartex" xmlns:cx4="http://schemas.microsoft.com/office/drawing/2016/5/10/chartex" xmlns:cx5="http://schemas.microsoft.com/office/drawing/2016/5/11/chartex" xmlns:cx6="http://schemas.microsoft.com/office/drawing/2016/5/12/chartex" xmlns:cx7="http://schemas.microsoft.com/office/drawing/2016/5/13/chartex" xmlns:cx8="http://schemas.microsoft.com/office/drawing/2016/5/14/chartex" xmlns:mc="http://schemas.openxmlformats.org/markup-compatibility/2006" xmlns:aink="http://schemas.microsoft.com/office/drawing/2016/ink" xmlns:am3d="http://schemas.microsoft.com/office/drawing/2017/model3d" xmlns:o="urn:schemas-microsoft-com:office:office" xmlns:r="http://schemas.openxmlformats.org/officeDocument/2006/relationships" xmlns:m="http://schemas.openxmlformats.org/officeDocument/2006/math" xmlns:v="urn:schemas-microsoft-com:vml" xmlns:wp14="http://schemas.microsoft.com/office/word/2010/wordprocessingDrawing" xmlns:wp="http://schemas.openxmlformats.org/drawingml/2006/wordprocessingDrawing" xmlns:w10="urn:schemas-microsoft-com:office:word" xmlns:w="http://schemas.openxmlformats.org/wordprocessingml/2006/main" xmlns:w14="http://schemas.microsoft.com/office/word/2010/wordml" xmlns:w15="http://schemas.microsoft.com/office/word/2012/wordml" xmlns:w16cid="http://schemas.microsoft.com/office/word/2016/wordml/cid" xmlns:w16se="http://schemas.microsoft.com/office/word/2015/wordml/symex" xmlns:wpg="http://schemas.microsoft.com/office/word/2010/wordprocessingGroup" xmlns:wpi="http://schemas.microsoft.com/office/word/2010/wordprocessingInk" xmlns:wne="http://schemas.microsoft.com/office/word/2006/wordml" xmlns:wps="http://schemas.microsoft.com/office/word/2010/wordprocessingShape" mc:Ignorable="w14 w15 w16se w16cid wp14">
-  <w:comment w:id="0" w:author="Dave Bridges" w:date="2019-03-30T10:47:00Z" w:initials="DB">
+  <w:comment w:id="2" w:author="Dave Bridges" w:date="2019-03-30T11:19:00Z" w:initials="DB">
     <w:p>
       <w:pPr>
         <w:pStyle w:val="CommentText"/>
@@ -8745,11 +9851,83 @@
         <w:annotationRef/>
       </w:r>
       <w:r>
+        <w:t>Reference needed</w:t>
+      </w:r>
+    </w:p>
+  </w:comment>
+  <w:comment w:id="0" w:author="Dave Bridges" w:date="2019-03-30T11:23:00Z" w:initials="DB">
+    <w:p>
+      <w:pPr>
+        <w:pStyle w:val="CommentText"/>
+      </w:pPr>
+      <w:r>
+        <w:rPr>
+          <w:rStyle w:val="CommentReference"/>
+        </w:rPr>
+        <w:annotationRef/>
+      </w:r>
+      <w:r>
+        <w:t xml:space="preserve">There is nothing about obesity here.  You need to introduce the obesity prevalence </w:t>
+      </w:r>
+      <w:proofErr w:type="spellStart"/>
+      <w:r>
+        <w:t>somwhere</w:t>
+      </w:r>
+      <w:proofErr w:type="spellEnd"/>
+      <w:r>
+        <w:t xml:space="preserve"> and use that to state how it is unclear how obesity modifies muscle atrophy in response to glucocorticoids.</w:t>
+      </w:r>
+    </w:p>
+  </w:comment>
+  <w:comment w:id="3" w:author="Dave Bridges" w:date="2019-03-30T11:19:00Z" w:initials="DB">
+    <w:p>
+      <w:pPr>
+        <w:pStyle w:val="CommentText"/>
+      </w:pPr>
+      <w:r>
+        <w:rPr>
+          <w:rStyle w:val="CommentReference"/>
+        </w:rPr>
+        <w:annotationRef/>
+      </w:r>
+      <w:r>
+        <w:t>Reference needed</w:t>
+      </w:r>
+    </w:p>
+  </w:comment>
+  <w:comment w:id="4" w:author="Dave Bridges" w:date="2019-03-30T11:20:00Z" w:initials="DB">
+    <w:p>
+      <w:pPr>
+        <w:pStyle w:val="CommentText"/>
+      </w:pPr>
+      <w:r>
+        <w:rPr>
+          <w:rStyle w:val="CommentReference"/>
+        </w:rPr>
+        <w:annotationRef/>
+      </w:r>
+      <w:r>
+        <w:t>This is all methodological and not really that important for the introduction</w:t>
+      </w:r>
+    </w:p>
+  </w:comment>
+  <w:comment w:id="19" w:author="Dave Bridges" w:date="2019-03-30T10:47:00Z" w:initials="DB">
+    <w:p>
+      <w:pPr>
+        <w:pStyle w:val="CommentText"/>
+      </w:pPr>
+      <w:r>
+        <w:rPr>
+          <w:rStyle w:val="CommentReference"/>
+        </w:rPr>
+        <w:annotationRef/>
+      </w:r>
+      <w:r>
         <w:t>What is the full reference, PMID or DOI for this</w:t>
       </w:r>
     </w:p>
   </w:comment>
-  <w:comment w:id="8" w:author="Dave Bridges" w:date="2019-03-30T10:58:00Z" w:initials="DB">
+  <w:comment w:id="67" w:author="Dave Bridges" w:date="2019-03-30T10:58:00Z" w:initials="DB">
     <w:p>
       <w:pPr>
         <w:pStyle w:val="CommentText"/>
@@ -8765,7 +9943,7 @@
       </w:r>
     </w:p>
   </w:comment>
-  <w:comment w:id="11" w:author="Dave Bridges" w:date="2019-03-30T10:58:00Z" w:initials="DB">
+  <w:comment w:id="70" w:author="Dave Bridges" w:date="2019-03-30T10:58:00Z" w:initials="DB">
     <w:p>
       <w:pPr>
         <w:pStyle w:val="CommentText"/>
@@ -8781,7 +9959,7 @@
       </w:r>
     </w:p>
   </w:comment>
-  <w:comment w:id="14" w:author="Dave Bridges" w:date="2019-03-30T10:59:00Z" w:initials="DB">
+  <w:comment w:id="73" w:author="Dave Bridges" w:date="2019-03-30T10:59:00Z" w:initials="DB">
     <w:p>
       <w:pPr>
         <w:pStyle w:val="CommentText"/>
@@ -8797,7 +9975,7 @@
       </w:r>
     </w:p>
   </w:comment>
-  <w:comment w:id="21" w:author="Dave Bridges" w:date="2019-03-30T11:00:00Z" w:initials="DB">
+  <w:comment w:id="80" w:author="Dave Bridges" w:date="2019-03-30T11:00:00Z" w:initials="DB">
     <w:p>
       <w:pPr>
         <w:pStyle w:val="CommentText"/>
@@ -8813,7 +9991,7 @@
       </w:r>
     </w:p>
   </w:comment>
-  <w:comment w:id="27" w:author="Dave Bridges" w:date="2019-03-30T10:57:00Z" w:initials="DB">
+  <w:comment w:id="86" w:author="Dave Bridges" w:date="2019-03-30T10:57:00Z" w:initials="DB">
     <w:p>
       <w:pPr>
         <w:pStyle w:val="CommentText"/>
@@ -8829,7 +10007,7 @@
       </w:r>
     </w:p>
   </w:comment>
-  <w:comment w:id="51" w:author="Dave Bridges" w:date="2019-03-30T11:08:00Z" w:initials="DB">
+  <w:comment w:id="110" w:author="Dave Bridges" w:date="2019-03-30T11:08:00Z" w:initials="DB">
     <w:p>
       <w:pPr>
         <w:pStyle w:val="CommentText"/>
@@ -8845,7 +10023,7 @@
       </w:r>
     </w:p>
   </w:comment>
-  <w:comment w:id="58" w:author="Dave Bridges" w:date="2019-03-30T11:10:00Z" w:initials="DB">
+  <w:comment w:id="117" w:author="Dave Bridges" w:date="2019-03-30T11:10:00Z" w:initials="DB">
     <w:p>
       <w:pPr>
         <w:pStyle w:val="CommentText"/>
@@ -8861,7 +10039,7 @@
       </w:r>
     </w:p>
   </w:comment>
-  <w:comment w:id="69" w:author="Dave Bridges" w:date="2019-03-30T11:11:00Z" w:initials="DB">
+  <w:comment w:id="128" w:author="Dave Bridges" w:date="2019-03-30T11:11:00Z" w:initials="DB">
     <w:p>
       <w:pPr>
         <w:pStyle w:val="CommentText"/>
@@ -8877,7 +10055,7 @@
       </w:r>
     </w:p>
   </w:comment>
-  <w:comment w:id="70" w:author="Dave Bridges" w:date="2019-03-30T10:39:00Z" w:initials="DB">
+  <w:comment w:id="129" w:author="Dave Bridges" w:date="2019-03-30T10:39:00Z" w:initials="DB">
     <w:p>
       <w:pPr>
         <w:pStyle w:val="CommentText"/>
@@ -8893,7 +10071,7 @@
       </w:r>
     </w:p>
   </w:comment>
-  <w:comment w:id="90" w:author="Dave Bridges" w:date="2019-03-30T11:15:00Z" w:initials="DB">
+  <w:comment w:id="148" w:author="Dave Bridges" w:date="2019-03-30T11:15:00Z" w:initials="DB">
     <w:p>
       <w:pPr>
         <w:pStyle w:val="CommentText"/>
@@ -8909,7 +10087,7 @@
       </w:r>
     </w:p>
   </w:comment>
-  <w:comment w:id="91" w:author="Dave Bridges" w:date="2019-03-30T10:48:00Z" w:initials="DB">
+  <w:comment w:id="149" w:author="Dave Bridges" w:date="2019-03-30T10:48:00Z" w:initials="DB">
     <w:p>
       <w:pPr>
         <w:pStyle w:val="CommentText"/>
@@ -8925,7 +10103,7 @@
       </w:r>
     </w:p>
   </w:comment>
-  <w:comment w:id="103" w:author="Dave Bridges" w:date="2019-03-30T10:48:00Z" w:initials="DB">
+  <w:comment w:id="161" w:author="Dave Bridges" w:date="2019-03-30T10:48:00Z" w:initials="DB">
     <w:p>
       <w:pPr>
         <w:pStyle w:val="CommentText"/>
@@ -8941,7 +10119,7 @@
       </w:r>
     </w:p>
   </w:comment>
-  <w:comment w:id="104" w:author="Dave Bridges" w:date="2019-03-30T10:52:00Z" w:initials="DB">
+  <w:comment w:id="162" w:author="Dave Bridges" w:date="2019-03-30T10:52:00Z" w:initials="DB">
     <w:p>
       <w:pPr>
         <w:pStyle w:val="CommentText"/>
@@ -8957,7 +10135,7 @@
       </w:r>
     </w:p>
   </w:comment>
-  <w:comment w:id="105" w:author="Dave Bridges" w:date="2019-03-30T10:52:00Z" w:initials="DB">
+  <w:comment w:id="163" w:author="Dave Bridges" w:date="2019-03-30T10:52:00Z" w:initials="DB">
     <w:p>
       <w:pPr>
         <w:pStyle w:val="CommentText"/>
@@ -8973,7 +10151,7 @@
       </w:r>
     </w:p>
   </w:comment>
-  <w:comment w:id="106" w:author="Dave Bridges" w:date="2019-03-30T10:53:00Z" w:initials="DB">
+  <w:comment w:id="164" w:author="Dave Bridges" w:date="2019-03-30T10:53:00Z" w:initials="DB">
     <w:p>
       <w:pPr>
         <w:pStyle w:val="CommentText"/>
@@ -8989,7 +10167,7 @@
       </w:r>
     </w:p>
   </w:comment>
-  <w:comment w:id="107" w:author="Dave Bridges" w:date="2019-03-30T10:53:00Z" w:initials="DB">
+  <w:comment w:id="165" w:author="Dave Bridges" w:date="2019-03-30T10:53:00Z" w:initials="DB">
     <w:p>
       <w:pPr>
         <w:pStyle w:val="CommentText"/>
@@ -9005,7 +10183,7 @@
       </w:r>
     </w:p>
   </w:comment>
-  <w:comment w:id="108" w:author="Dave Bridges" w:date="2019-03-30T10:54:00Z" w:initials="DB">
+  <w:comment w:id="166" w:author="Dave Bridges" w:date="2019-03-30T10:54:00Z" w:initials="DB">
     <w:p>
       <w:pPr>
         <w:pStyle w:val="CommentText"/>
@@ -9021,7 +10199,7 @@
       </w:r>
     </w:p>
   </w:comment>
-  <w:comment w:id="109" w:author="Dave Bridges" w:date="2019-03-30T10:54:00Z" w:initials="DB">
+  <w:comment w:id="167" w:author="Dave Bridges" w:date="2019-03-30T10:54:00Z" w:initials="DB">
     <w:p>
       <w:pPr>
         <w:pStyle w:val="CommentText"/>
@@ -9037,7 +10215,7 @@
       </w:r>
     </w:p>
   </w:comment>
-  <w:comment w:id="110" w:author="Dave Bridges" w:date="2019-03-30T10:55:00Z" w:initials="DB">
+  <w:comment w:id="168" w:author="Dave Bridges" w:date="2019-03-30T10:55:00Z" w:initials="DB">
     <w:p>
       <w:pPr>
         <w:pStyle w:val="CommentText"/>
@@ -9053,7 +10231,7 @@
       </w:r>
     </w:p>
   </w:comment>
-  <w:comment w:id="115" w:author="Dave Bridges" w:date="2019-03-30T11:06:00Z" w:initials="DB">
+  <w:comment w:id="173" w:author="Dave Bridges" w:date="2019-03-30T11:06:00Z" w:initials="DB">
     <w:p>
       <w:pPr>
         <w:pStyle w:val="CommentText"/>
@@ -9069,7 +10247,7 @@
       </w:r>
     </w:p>
   </w:comment>
-  <w:comment w:id="125" w:author="Dave Bridges" w:date="2019-03-30T11:06:00Z" w:initials="DB">
+  <w:comment w:id="183" w:author="Dave Bridges" w:date="2019-03-30T11:06:00Z" w:initials="DB">
     <w:p>
       <w:pPr>
         <w:pStyle w:val="CommentText"/>
@@ -9085,7 +10263,7 @@
       </w:r>
     </w:p>
   </w:comment>
-  <w:comment w:id="133" w:author="Dave Bridges" w:date="2019-03-30T11:06:00Z" w:initials="DB">
+  <w:comment w:id="191" w:author="Dave Bridges" w:date="2019-03-30T11:06:00Z" w:initials="DB">
     <w:p>
       <w:pPr>
         <w:pStyle w:val="CommentText"/>
@@ -9114,6 +10292,10 @@
 
 <file path=word/commentsExtended.xml><?xml version="1.0" encoding="utf-8"?>
 <w15:commentsEx xmlns:wpc="http://schemas.microsoft.com/office/word/2010/wordprocessingCanvas" xmlns:cx="http://schemas.microsoft.com/office/drawing/2014/chartex" xmlns:cx1="http://schemas.microsoft.com/office/drawing/2015/9/8/chartex" xmlns:cx2="http://schemas.microsoft.com/office/drawing/2015/10/21/chartex" xmlns:cx3="http://schemas.microsoft.com/office/drawing/2016/5/9/chartex" xmlns:cx4="http://schemas.microsoft.com/office/drawing/2016/5/10/chartex" xmlns:cx5="http://schemas.microsoft.com/office/drawing/2016/5/11/chartex" xmlns:cx6="http://schemas.microsoft.com/office/drawing/2016/5/12/chartex" xmlns:cx7="http://schemas.microsoft.com/office/drawing/2016/5/13/chartex" xmlns:cx8="http://schemas.microsoft.com/office/drawing/2016/5/14/chartex" xmlns:mc="http://schemas.openxmlformats.org/markup-compatibility/2006" xmlns:aink="http://schemas.microsoft.com/office/drawing/2016/ink" xmlns:am3d="http://schemas.microsoft.com/office/drawing/2017/model3d" xmlns:o="urn:schemas-microsoft-com:office:office" xmlns:r="http://schemas.openxmlformats.org/officeDocument/2006/relationships" xmlns:m="http://schemas.openxmlformats.org/officeDocument/2006/math" xmlns:v="urn:schemas-microsoft-com:vml" xmlns:wp14="http://schemas.microsoft.com/office/word/2010/wordprocessingDrawing" xmlns:wp="http://schemas.openxmlformats.org/drawingml/2006/wordprocessingDrawing" xmlns:w10="urn:schemas-microsoft-com:office:word" xmlns:w="http://schemas.openxmlformats.org/wordprocessingml/2006/main" xmlns:w14="http://schemas.microsoft.com/office/word/2010/wordml" xmlns:w15="http://schemas.microsoft.com/office/word/2012/wordml" xmlns:w16cid="http://schemas.microsoft.com/office/word/2016/wordml/cid" xmlns:w16se="http://schemas.microsoft.com/office/word/2015/wordml/symex" xmlns:wpg="http://schemas.microsoft.com/office/word/2010/wordprocessingGroup" xmlns:wpi="http://schemas.microsoft.com/office/word/2010/wordprocessingInk" xmlns:wne="http://schemas.microsoft.com/office/word/2006/wordml" xmlns:wps="http://schemas.microsoft.com/office/word/2010/wordprocessingShape" mc:Ignorable="w14 w15 w16se w16cid wp14">
+  <w15:commentEx w15:paraId="15570D7C" w15:done="0"/>
+  <w15:commentEx w15:paraId="4F8F01F7" w15:done="0"/>
+  <w15:commentEx w15:paraId="1CB1B8B1" w15:done="0"/>
+  <w15:commentEx w15:paraId="5E3932BA" w15:done="0"/>
   <w15:commentEx w15:paraId="5C0E3AE9" w15:done="0"/>
   <w15:commentEx w15:paraId="69DFD898" w15:done="0"/>
   <w15:commentEx w15:paraId="30D82D00" w15:done="0"/>
@@ -9142,6 +10324,10 @@
 
 <file path=word/commentsIds.xml><?xml version="1.0" encoding="utf-8"?>
 <w16cid:commentsIds xmlns:wpc="http://schemas.microsoft.com/office/word/2010/wordprocessingCanvas" xmlns:cx="http://schemas.microsoft.com/office/drawing/2014/chartex" xmlns:cx1="http://schemas.microsoft.com/office/drawing/2015/9/8/chartex" xmlns:cx2="http://schemas.microsoft.com/office/drawing/2015/10/21/chartex" xmlns:cx3="http://schemas.microsoft.com/office/drawing/2016/5/9/chartex" xmlns:cx4="http://schemas.microsoft.com/office/drawing/2016/5/10/chartex" xmlns:cx5="http://schemas.microsoft.com/office/drawing/2016/5/11/chartex" xmlns:cx6="http://schemas.microsoft.com/office/drawing/2016/5/12/chartex" xmlns:cx7="http://schemas.microsoft.com/office/drawing/2016/5/13/chartex" xmlns:cx8="http://schemas.microsoft.com/office/drawing/2016/5/14/chartex" xmlns:mc="http://schemas.openxmlformats.org/markup-compatibility/2006" xmlns:aink="http://schemas.microsoft.com/office/drawing/2016/ink" xmlns:am3d="http://schemas.microsoft.com/office/drawing/2017/model3d" xmlns:o="urn:schemas-microsoft-com:office:office" xmlns:r="http://schemas.openxmlformats.org/officeDocument/2006/relationships" xmlns:m="http://schemas.openxmlformats.org/officeDocument/2006/math" xmlns:v="urn:schemas-microsoft-com:vml" xmlns:wp14="http://schemas.microsoft.com/office/word/2010/wordprocessingDrawing" xmlns:wp="http://schemas.openxmlformats.org/drawingml/2006/wordprocessingDrawing" xmlns:w10="urn:schemas-microsoft-com:office:word" xmlns:w="http://schemas.openxmlformats.org/wordprocessingml/2006/main" xmlns:w14="http://schemas.microsoft.com/office/word/2010/wordml" xmlns:w15="http://schemas.microsoft.com/office/word/2012/wordml" xmlns:w16cid="http://schemas.microsoft.com/office/word/2016/wordml/cid" xmlns:w16se="http://schemas.microsoft.com/office/word/2015/wordml/symex" xmlns:wpg="http://schemas.microsoft.com/office/word/2010/wordprocessingGroup" xmlns:wpi="http://schemas.microsoft.com/office/word/2010/wordprocessingInk" xmlns:wne="http://schemas.microsoft.com/office/word/2006/wordml" xmlns:wps="http://schemas.microsoft.com/office/word/2010/wordprocessingShape" mc:Ignorable="w14 w15 w16se w16cid wp14">
+  <w16cid:commentId w16cid:paraId="15570D7C" w16cid:durableId="2049CF4D"/>
+  <w16cid:commentId w16cid:paraId="4F8F01F7" w16cid:durableId="2049D028"/>
+  <w16cid:commentId w16cid:paraId="1CB1B8B1" w16cid:durableId="2049CF58"/>
+  <w16cid:commentId w16cid:paraId="5E3932BA" w16cid:durableId="2049CF86"/>
   <w16cid:commentId w16cid:paraId="5C0E3AE9" w16cid:durableId="2049C7BB"/>
   <w16cid:commentId w16cid:paraId="69DFD898" w16cid:durableId="2049CA4A"/>
   <w16cid:commentId w16cid:paraId="30D82D00" w16cid:durableId="2049CA68"/>
@@ -10183,7 +11369,7 @@
 </file>
 
 <file path=customXml/itemProps1.xml><?xml version="1.0" encoding="utf-8"?>
-<ds:datastoreItem xmlns:ds="http://schemas.openxmlformats.org/officeDocument/2006/customXml" ds:itemID="{25AE9DDF-24EB-E642-B912-981DA7D25B66}">
+<ds:datastoreItem xmlns:ds="http://schemas.openxmlformats.org/officeDocument/2006/customXml" ds:itemID="{30826212-5EB1-764C-8744-47F6EF32F6C7}">
   <ds:schemaRefs>
     <ds:schemaRef ds:uri="http://schemas.openxmlformats.org/officeDocument/2006/bibliography"/>
   </ds:schemaRefs>

</xml_diff>

<commit_message>
Added comments about fiber type figures.
</commit_message>
<xml_diff>
--- a/manuscript/Muscle-Function/Gunder Thesis.docx
+++ b/manuscript/Muscle-Function/Gunder Thesis.docx
@@ -5233,14 +5233,7 @@
             <w:sz w:val="24"/>
             <w:szCs w:val="24"/>
           </w:rPr>
-          <w:t>pre-existing obesity</w:t>
-        </w:r>
-        <w:r>
-          <w:rPr>
-            <w:sz w:val="24"/>
-            <w:szCs w:val="24"/>
-          </w:rPr>
-          <w:t xml:space="preserve"> </w:t>
+          <w:t xml:space="preserve">pre-existing obesity </w:t>
         </w:r>
       </w:ins>
       <w:r>
@@ -5394,14 +5387,7 @@
             <w:sz w:val="24"/>
             <w:szCs w:val="24"/>
           </w:rPr>
-          <w:t>concordant</w:t>
-        </w:r>
-        <w:r>
-          <w:rPr>
-            <w:sz w:val="24"/>
-            <w:szCs w:val="24"/>
-          </w:rPr>
-          <w:t xml:space="preserve"> </w:t>
+          <w:t xml:space="preserve">concordant </w:t>
         </w:r>
       </w:ins>
       <w:r>
@@ -6541,14 +6527,7 @@
             <w:sz w:val="24"/>
             <w:szCs w:val="24"/>
           </w:rPr>
-          <w:t>cross-sectional area</w:t>
-        </w:r>
-        <w:r>
-          <w:rPr>
-            <w:sz w:val="24"/>
-            <w:szCs w:val="24"/>
-          </w:rPr>
-          <w:t xml:space="preserve"> </w:t>
+          <w:t xml:space="preserve">cross-sectional area </w:t>
         </w:r>
       </w:ins>
       <w:r>
@@ -6760,8 +6739,45 @@
         <w:pStyle w:val="Heading2"/>
       </w:pPr>
       <w:r>
-        <w:t>Obesity and Dexamethasone Treatment Resulted in Muscle Fiber Degradation</w:t>
-      </w:r>
+        <w:t xml:space="preserve">Obesity </w:t>
+      </w:r>
+      <w:del w:id="169" w:author="Dave Bridges" w:date="2019-04-03T14:51:00Z">
+        <w:r>
+          <w:delText xml:space="preserve">and </w:delText>
+        </w:r>
+      </w:del>
+      <w:ins w:id="170" w:author="Dave Bridges" w:date="2019-04-03T14:51:00Z">
+        <w:r>
+          <w:t>with</w:t>
+        </w:r>
+        <w:r>
+          <w:t xml:space="preserve"> </w:t>
+        </w:r>
+      </w:ins>
+      <w:r>
+        <w:t xml:space="preserve">Dexamethasone Treatment Resulted in </w:t>
+      </w:r>
+      <w:ins w:id="171" w:author="Dave Bridges" w:date="2019-04-03T14:50:00Z">
+        <w:r>
+          <w:t xml:space="preserve">Smaller </w:t>
+        </w:r>
+      </w:ins>
+      <w:r>
+        <w:t>Muscle Fiber</w:t>
+      </w:r>
+      <w:ins w:id="172" w:author="Dave Bridges" w:date="2019-04-03T14:50:00Z">
+        <w:r>
+          <w:t>s</w:t>
+        </w:r>
+      </w:ins>
+      <w:r>
+        <w:t xml:space="preserve"> </w:t>
+      </w:r>
+      <w:del w:id="173" w:author="Dave Bridges" w:date="2019-04-03T14:50:00Z">
+        <w:r>
+          <w:delText>Degradation</w:delText>
+        </w:r>
+      </w:del>
     </w:p>
     <w:p>
       <w:pPr>
@@ -6779,7 +6795,7 @@
         </w:rPr>
         <w:t xml:space="preserve">In order to assess changes </w:t>
       </w:r>
-      <w:del w:id="169" w:author="Dave Bridges" w:date="2019-04-03T14:45:00Z">
+      <w:del w:id="174" w:author="Dave Bridges" w:date="2019-04-03T14:45:00Z">
         <w:r>
           <w:rPr>
             <w:sz w:val="24"/>
@@ -6788,7 +6804,7 @@
           <w:delText>in muscle size at</w:delText>
         </w:r>
       </w:del>
-      <w:ins w:id="170" w:author="Dave Bridges" w:date="2019-04-03T14:45:00Z">
+      <w:ins w:id="175" w:author="Dave Bridges" w:date="2019-04-03T14:45:00Z">
         <w:r>
           <w:rPr>
             <w:sz w:val="24"/>
@@ -6804,7 +6820,7 @@
         </w:rPr>
         <w:t xml:space="preserve"> the </w:t>
       </w:r>
-      <w:ins w:id="171" w:author="Dave Bridges" w:date="2019-04-03T14:46:00Z">
+      <w:ins w:id="176" w:author="Dave Bridges" w:date="2019-04-03T14:46:00Z">
         <w:r>
           <w:rPr>
             <w:sz w:val="24"/>
@@ -6818,34 +6834,34 @@
           <w:sz w:val="24"/>
           <w:szCs w:val="24"/>
         </w:rPr>
-        <w:t xml:space="preserve">fiber-level, we sectioned the 5-week dexamethasone-treated mice quadriceps at the mid-belly and H&amp;E stained the </w:t>
-      </w:r>
-      <w:proofErr w:type="gramStart"/>
-      <w:r>
-        <w:rPr>
-          <w:sz w:val="24"/>
-          <w:szCs w:val="24"/>
-        </w:rPr>
-        <w:t>sections(</w:t>
-      </w:r>
-      <w:proofErr w:type="gramEnd"/>
-      <w:r>
-        <w:rPr>
-          <w:sz w:val="24"/>
-          <w:szCs w:val="24"/>
-        </w:rPr>
-        <w:t>Figure 2</w:t>
-      </w:r>
-      <w:ins w:id="172" w:author="Dave Bridges" w:date="2019-04-03T14:46:00Z">
-        <w:r>
-          <w:rPr>
-            <w:sz w:val="24"/>
-            <w:szCs w:val="24"/>
-          </w:rPr>
-          <w:t>D</w:t>
+        <w:t xml:space="preserve">fiber-level, we sectioned the 5-week dexamethasone-treated mice quadriceps at the mid-belly and H&amp;E stained </w:t>
+      </w:r>
+      <w:del w:id="177" w:author="Dave Bridges" w:date="2019-04-03T14:52:00Z">
+        <w:r>
+          <w:rPr>
+            <w:sz w:val="24"/>
+            <w:szCs w:val="24"/>
+          </w:rPr>
+          <w:delText>the sections</w:delText>
+        </w:r>
+      </w:del>
+      <w:r>
+        <w:rPr>
+          <w:sz w:val="24"/>
+          <w:szCs w:val="24"/>
+        </w:rPr>
+        <w:t>(Figure 2</w:t>
+      </w:r>
+      <w:ins w:id="178" w:author="Dave Bridges" w:date="2019-04-03T14:51:00Z">
+        <w:r>
+          <w:rPr>
+            <w:sz w:val="24"/>
+            <w:szCs w:val="24"/>
+          </w:rPr>
+          <w:t>E</w:t>
         </w:r>
       </w:ins>
-      <w:del w:id="173" w:author="Dave Bridges" w:date="2019-04-03T14:46:00Z">
+      <w:del w:id="179" w:author="Dave Bridges" w:date="2019-04-03T14:46:00Z">
         <w:r>
           <w:rPr>
             <w:sz w:val="24"/>
@@ -6859,18 +6875,114 @@
           <w:sz w:val="24"/>
           <w:szCs w:val="24"/>
         </w:rPr>
-        <w:t>).  The NCD a</w:t>
-      </w:r>
-      <w:bookmarkStart w:id="174" w:name="_GoBack"/>
-      <w:bookmarkEnd w:id="174"/>
-      <w:r>
-        <w:rPr>
-          <w:sz w:val="24"/>
-          <w:szCs w:val="24"/>
-        </w:rPr>
-        <w:t>nimal’s muscle fibers were smaller by X percent  in the dexamethasone treated and in HFD animals muscle fibers were smaller by X percent in the dexamethasone treated</w:t>
-      </w:r>
-      <w:del w:id="175" w:author="Dave Bridges" w:date="2019-04-03T14:46:00Z">
+        <w:t xml:space="preserve">).  The NCD animal’s muscle fibers were smaller by </w:t>
+      </w:r>
+      <w:commentRangeStart w:id="180"/>
+      <w:r>
+        <w:rPr>
+          <w:sz w:val="24"/>
+          <w:szCs w:val="24"/>
+        </w:rPr>
+        <w:t>X</w:t>
+      </w:r>
+      <w:del w:id="181" w:author="Dave Bridges" w:date="2019-04-03T14:51:00Z">
+        <w:r>
+          <w:rPr>
+            <w:sz w:val="24"/>
+            <w:szCs w:val="24"/>
+          </w:rPr>
+          <w:delText xml:space="preserve"> </w:delText>
+        </w:r>
+      </w:del>
+      <w:ins w:id="182" w:author="Dave Bridges" w:date="2019-04-03T14:51:00Z">
+        <w:r>
+          <w:rPr>
+            <w:sz w:val="24"/>
+            <w:szCs w:val="24"/>
+          </w:rPr>
+          <w:t xml:space="preserve">% </w:t>
+        </w:r>
+        <w:commentRangeEnd w:id="180"/>
+        <w:r>
+          <w:rPr>
+            <w:rStyle w:val="CommentReference"/>
+          </w:rPr>
+          <w:commentReference w:id="180"/>
+        </w:r>
+      </w:ins>
+      <w:del w:id="183" w:author="Dave Bridges" w:date="2019-04-03T14:51:00Z">
+        <w:r>
+          <w:rPr>
+            <w:sz w:val="24"/>
+            <w:szCs w:val="24"/>
+          </w:rPr>
+          <w:delText xml:space="preserve">percent  </w:delText>
+        </w:r>
+      </w:del>
+      <w:r>
+        <w:rPr>
+          <w:sz w:val="24"/>
+          <w:szCs w:val="24"/>
+        </w:rPr>
+        <w:t xml:space="preserve">in the dexamethasone treated and in HFD animals muscle fibers were smaller by </w:t>
+      </w:r>
+      <w:commentRangeStart w:id="184"/>
+      <w:r>
+        <w:rPr>
+          <w:sz w:val="24"/>
+          <w:szCs w:val="24"/>
+        </w:rPr>
+        <w:t>X</w:t>
+      </w:r>
+      <w:ins w:id="185" w:author="Dave Bridges" w:date="2019-04-03T14:51:00Z">
+        <w:r>
+          <w:rPr>
+            <w:sz w:val="24"/>
+            <w:szCs w:val="24"/>
+          </w:rPr>
+          <w:t>%</w:t>
+        </w:r>
+      </w:ins>
+      <w:r>
+        <w:rPr>
+          <w:sz w:val="24"/>
+          <w:szCs w:val="24"/>
+        </w:rPr>
+        <w:t xml:space="preserve"> </w:t>
+      </w:r>
+      <w:commentRangeEnd w:id="184"/>
+      <w:r>
+        <w:rPr>
+          <w:rStyle w:val="CommentReference"/>
+        </w:rPr>
+        <w:commentReference w:id="184"/>
+      </w:r>
+      <w:del w:id="186" w:author="Dave Bridges" w:date="2019-04-03T14:51:00Z">
+        <w:r>
+          <w:rPr>
+            <w:sz w:val="24"/>
+            <w:szCs w:val="24"/>
+          </w:rPr>
+          <w:delText xml:space="preserve">percent </w:delText>
+        </w:r>
+      </w:del>
+      <w:r>
+        <w:rPr>
+          <w:sz w:val="24"/>
+          <w:szCs w:val="24"/>
+        </w:rPr>
+        <w:t>in the dexamethasone treated</w:t>
+      </w:r>
+      <w:ins w:id="187" w:author="Dave Bridges" w:date="2019-04-03T14:51:00Z">
+        <w:r>
+          <w:rPr>
+            <w:sz w:val="24"/>
+            <w:szCs w:val="24"/>
+          </w:rPr>
+          <w:t xml:space="preserve"> mice </w:t>
+        </w:r>
+      </w:ins>
+      <w:del w:id="188" w:author="Dave Bridges" w:date="2019-04-03T14:46:00Z">
         <w:r>
           <w:rPr>
             <w:sz w:val="24"/>
@@ -6879,7 +6991,7 @@
           <w:delText>. There was a significant interaction between diet and treatment, P</w:delText>
         </w:r>
       </w:del>
-      <w:ins w:id="176" w:author="Dave Bridges" w:date="2019-04-03T14:46:00Z">
+      <w:ins w:id="189" w:author="Dave Bridges" w:date="2019-04-03T14:46:00Z">
         <w:r>
           <w:rPr>
             <w:sz w:val="24"/>
@@ -6900,7 +7012,7 @@
             <w:sz w:val="24"/>
             <w:szCs w:val="24"/>
             <w:vertAlign w:val="subscript"/>
-            <w:rPrChange w:id="177" w:author="Dave Bridges" w:date="2019-04-03T14:46:00Z">
+            <w:rPrChange w:id="190" w:author="Dave Bridges" w:date="2019-04-03T14:46:00Z">
               <w:rPr>
                 <w:sz w:val="24"/>
                 <w:szCs w:val="24"/>
@@ -6918,7 +7030,7 @@
         </w:rPr>
         <w:t>=.001</w:t>
       </w:r>
-      <w:ins w:id="178" w:author="Dave Bridges" w:date="2019-04-03T14:46:00Z">
+      <w:ins w:id="191" w:author="Dave Bridges" w:date="2019-04-03T14:46:00Z">
         <w:r>
           <w:rPr>
             <w:sz w:val="24"/>
@@ -6927,7 +7039,7 @@
           <w:t xml:space="preserve">; </w:t>
         </w:r>
       </w:ins>
-      <w:del w:id="179" w:author="Dave Bridges" w:date="2019-04-03T14:46:00Z">
+      <w:del w:id="192" w:author="Dave Bridges" w:date="2019-04-03T14:46:00Z">
         <w:r>
           <w:rPr>
             <w:sz w:val="24"/>
@@ -6943,7 +7055,7 @@
         </w:rPr>
         <w:t>Figure 2</w:t>
       </w:r>
-      <w:ins w:id="180" w:author="Dave Bridges" w:date="2019-04-03T14:46:00Z">
+      <w:ins w:id="193" w:author="Dave Bridges" w:date="2019-04-03T14:46:00Z">
         <w:r>
           <w:rPr>
             <w:sz w:val="24"/>
@@ -6952,7 +7064,7 @@
           <w:t>F</w:t>
         </w:r>
       </w:ins>
-      <w:del w:id="181" w:author="Dave Bridges" w:date="2019-04-03T14:46:00Z">
+      <w:del w:id="194" w:author="Dave Bridges" w:date="2019-04-03T14:46:00Z">
         <w:r>
           <w:rPr>
             <w:sz w:val="24"/>
@@ -7001,23 +7113,23 @@
           <w:sz w:val="24"/>
           <w:szCs w:val="24"/>
         </w:rPr>
-        <w:t>In order to assess any changes in the ratio of oxidative versus non-oxidative fiber-</w:t>
-      </w:r>
-      <w:proofErr w:type="gramStart"/>
-      <w:r>
-        <w:rPr>
-          <w:sz w:val="24"/>
-          <w:szCs w:val="24"/>
-        </w:rPr>
-        <w:t>types,  we</w:t>
-      </w:r>
-      <w:proofErr w:type="gramEnd"/>
-      <w:r>
-        <w:rPr>
-          <w:sz w:val="24"/>
-          <w:szCs w:val="24"/>
-        </w:rPr>
-        <w:t xml:space="preserve"> stained muscle sections and quantified the muscle fibers based upon </w:t>
+        <w:t>In order to assess any changes in the ratio of oxidative versus non-oxidative fiber-types,</w:t>
+      </w:r>
+      <w:del w:id="195" w:author="Dave Bridges" w:date="2019-04-03T14:52:00Z">
+        <w:r>
+          <w:rPr>
+            <w:sz w:val="24"/>
+            <w:szCs w:val="24"/>
+          </w:rPr>
+          <w:delText xml:space="preserve"> </w:delText>
+        </w:r>
+      </w:del>
+      <w:r>
+        <w:rPr>
+          <w:sz w:val="24"/>
+          <w:szCs w:val="24"/>
+        </w:rPr>
+        <w:t xml:space="preserve"> we stained muscle sections and quantified the muscle fibers based upon </w:t>
       </w:r>
       <w:r>
         <w:rPr>
@@ -7025,23 +7137,32 @@
           <w:szCs w:val="24"/>
         </w:rPr>
         <w:lastRenderedPageBreak/>
-        <w:t xml:space="preserve">their oxidative capacity. These are the same section from the quadriceps used </w:t>
-      </w:r>
-      <w:proofErr w:type="gramStart"/>
-      <w:r>
-        <w:rPr>
-          <w:sz w:val="24"/>
-          <w:szCs w:val="24"/>
-        </w:rPr>
-        <w:t>…..</w:t>
-      </w:r>
-      <w:proofErr w:type="gramEnd"/>
-      <w:r>
-        <w:rPr>
-          <w:sz w:val="24"/>
-          <w:szCs w:val="24"/>
-        </w:rPr>
-        <w:t xml:space="preserve"> Mice skeletal muscle is made up Type I, Type </w:t>
+        <w:t xml:space="preserve">their oxidative capacity. </w:t>
+      </w:r>
+      <w:del w:id="196" w:author="Dave Bridges" w:date="2019-04-03T14:52:00Z">
+        <w:r>
+          <w:rPr>
+            <w:sz w:val="24"/>
+            <w:szCs w:val="24"/>
+          </w:rPr>
+          <w:delText>These are the same section from the quadriceps used ….. Mice</w:delText>
+        </w:r>
+      </w:del>
+      <w:ins w:id="197" w:author="Dave Bridges" w:date="2019-04-03T14:52:00Z">
+        <w:r>
+          <w:rPr>
+            <w:sz w:val="24"/>
+            <w:szCs w:val="24"/>
+          </w:rPr>
+          <w:t>Mouse</w:t>
+        </w:r>
+      </w:ins>
+      <w:r>
+        <w:rPr>
+          <w:sz w:val="24"/>
+          <w:szCs w:val="24"/>
+        </w:rPr>
+        <w:t xml:space="preserve"> skeletal muscle is made up Type I, Type </w:t>
       </w:r>
       <w:proofErr w:type="spellStart"/>
       <w:r>
@@ -7073,7 +7194,126 @@
           <w:sz w:val="24"/>
           <w:szCs w:val="24"/>
         </w:rPr>
-        <w:t xml:space="preserve"> fibers. Oxidative fibers or Type I fibers stained the darkest (Figure 2g).  We found no significant change in the ratio of oxidative to total fibers in the mice quadriceps in lean or obese. (Figure 2h) This result may be different in other types of muscles within the hindlimb because quadriceps have fairly high oxidative capacity due their mitochondrial content (Jacobs et al., 2012).</w:t>
+        <w:t xml:space="preserve"> </w:t>
+      </w:r>
+      <w:commentRangeStart w:id="198"/>
+      <w:r>
+        <w:rPr>
+          <w:sz w:val="24"/>
+          <w:szCs w:val="24"/>
+        </w:rPr>
+        <w:t>fibers</w:t>
+      </w:r>
+      <w:commentRangeEnd w:id="198"/>
+      <w:r>
+        <w:rPr>
+          <w:rStyle w:val="CommentReference"/>
+        </w:rPr>
+        <w:commentReference w:id="198"/>
+      </w:r>
+      <w:r>
+        <w:rPr>
+          <w:sz w:val="24"/>
+          <w:szCs w:val="24"/>
+        </w:rPr>
+        <w:t xml:space="preserve">. Oxidative fibers or Type I fibers </w:t>
+      </w:r>
+      <w:del w:id="199" w:author="Dave Bridges" w:date="2019-04-03T14:52:00Z">
+        <w:r>
+          <w:rPr>
+            <w:sz w:val="24"/>
+            <w:szCs w:val="24"/>
+          </w:rPr>
+          <w:delText xml:space="preserve">stained </w:delText>
+        </w:r>
+      </w:del>
+      <w:ins w:id="200" w:author="Dave Bridges" w:date="2019-04-03T14:52:00Z">
+        <w:r>
+          <w:rPr>
+            <w:sz w:val="24"/>
+            <w:szCs w:val="24"/>
+          </w:rPr>
+          <w:t>stain</w:t>
+        </w:r>
+        <w:r>
+          <w:rPr>
+            <w:sz w:val="24"/>
+            <w:szCs w:val="24"/>
+          </w:rPr>
+          <w:t xml:space="preserve"> </w:t>
+        </w:r>
+      </w:ins>
+      <w:r>
+        <w:rPr>
+          <w:sz w:val="24"/>
+          <w:szCs w:val="24"/>
+        </w:rPr>
+        <w:t>the darkest (Figure 2</w:t>
+      </w:r>
+      <w:ins w:id="201" w:author="Dave Bridges" w:date="2019-04-03T14:52:00Z">
+        <w:r>
+          <w:rPr>
+            <w:sz w:val="24"/>
+            <w:szCs w:val="24"/>
+          </w:rPr>
+          <w:t>G</w:t>
+        </w:r>
+      </w:ins>
+      <w:del w:id="202" w:author="Dave Bridges" w:date="2019-04-03T14:52:00Z">
+        <w:r>
+          <w:rPr>
+            <w:sz w:val="24"/>
+            <w:szCs w:val="24"/>
+          </w:rPr>
+          <w:delText>g</w:delText>
+        </w:r>
+      </w:del>
+      <w:r>
+        <w:rPr>
+          <w:sz w:val="24"/>
+          <w:szCs w:val="24"/>
+        </w:rPr>
+        <w:t>).  We found no significant change in the ratio of oxidative to total fibers in the mice quadriceps in lean or obese. (Figure 2</w:t>
+      </w:r>
+      <w:ins w:id="203" w:author="Dave Bridges" w:date="2019-04-03T14:52:00Z">
+        <w:r>
+          <w:rPr>
+            <w:sz w:val="24"/>
+            <w:szCs w:val="24"/>
+          </w:rPr>
+          <w:t>H</w:t>
+        </w:r>
+      </w:ins>
+      <w:del w:id="204" w:author="Dave Bridges" w:date="2019-04-03T14:52:00Z">
+        <w:r>
+          <w:rPr>
+            <w:sz w:val="24"/>
+            <w:szCs w:val="24"/>
+          </w:rPr>
+          <w:delText>h</w:delText>
+        </w:r>
+      </w:del>
+      <w:r>
+        <w:rPr>
+          <w:sz w:val="24"/>
+          <w:szCs w:val="24"/>
+        </w:rPr>
+        <w:t xml:space="preserve">) </w:t>
+      </w:r>
+      <w:commentRangeStart w:id="205"/>
+      <w:r>
+        <w:rPr>
+          <w:sz w:val="24"/>
+          <w:szCs w:val="24"/>
+        </w:rPr>
+        <w:t>This result may be different in other types of muscles within the hindlimb because quadriceps have fairly high oxidative capacity due their mitochondrial content (Jacobs et al., 2012).</w:t>
+      </w:r>
+      <w:commentRangeEnd w:id="205"/>
+      <w:r>
+        <w:rPr>
+          <w:rStyle w:val="CommentReference"/>
+        </w:rPr>
+        <w:commentReference w:id="205"/>
       </w:r>
     </w:p>
     <w:p>
@@ -7081,8 +7321,21 @@
         <w:pStyle w:val="Heading2"/>
       </w:pPr>
       <w:r>
-        <w:t xml:space="preserve">Dexamethasone Reduced Type II Fiber CSA </w:t>
-      </w:r>
+        <w:t xml:space="preserve">Dexamethasone Reduced Type II Fiber </w:t>
+      </w:r>
+      <w:del w:id="206" w:author="Dave Bridges" w:date="2019-04-03T14:53:00Z">
+        <w:r>
+          <w:delText xml:space="preserve">CSA </w:delText>
+        </w:r>
+      </w:del>
+      <w:ins w:id="207" w:author="Dave Bridges" w:date="2019-04-03T14:53:00Z">
+        <w:r>
+          <w:t>Cross-Sectional Area</w:t>
+        </w:r>
+        <w:r>
+          <w:t xml:space="preserve"> </w:t>
+        </w:r>
+      </w:ins>
     </w:p>
     <w:p>
       <w:pPr>
@@ -7098,7 +7351,64 @@
           <w:sz w:val="24"/>
           <w:szCs w:val="24"/>
         </w:rPr>
-        <w:t xml:space="preserve">Though we did not see changes in composition of fiber types, we wanted to investigate changes in fiber-type size. In order to evaluate fiber-type specific atrophy, we labeled fiber types based on their stained color and measured their CSA. Type I fibers stained darkest, Type IIb stained intermediate, and Type </w:t>
+        <w:t xml:space="preserve">Though we did not see changes in composition of fiber types, we </w:t>
+      </w:r>
+      <w:del w:id="208" w:author="Dave Bridges" w:date="2019-04-03T14:53:00Z">
+        <w:r>
+          <w:rPr>
+            <w:sz w:val="24"/>
+            <w:szCs w:val="24"/>
+          </w:rPr>
+          <w:delText xml:space="preserve">wanted to investigate changes in </w:delText>
+        </w:r>
+      </w:del>
+      <w:r>
+        <w:rPr>
+          <w:sz w:val="24"/>
+          <w:szCs w:val="24"/>
+        </w:rPr>
+        <w:t xml:space="preserve">fiber-type </w:t>
+      </w:r>
+      <w:ins w:id="209" w:author="Dave Bridges" w:date="2019-04-03T14:53:00Z">
+        <w:r>
+          <w:rPr>
+            <w:sz w:val="24"/>
+            <w:szCs w:val="24"/>
+          </w:rPr>
+          <w:t>specific reductions in area</w:t>
+        </w:r>
+      </w:ins>
+      <w:del w:id="210" w:author="Dave Bridges" w:date="2019-04-03T14:53:00Z">
+        <w:r>
+          <w:rPr>
+            <w:sz w:val="24"/>
+            <w:szCs w:val="24"/>
+          </w:rPr>
+          <w:delText>size</w:delText>
+        </w:r>
+      </w:del>
+      <w:r>
+        <w:rPr>
+          <w:sz w:val="24"/>
+          <w:szCs w:val="24"/>
+        </w:rPr>
+        <w:t xml:space="preserve">. </w:t>
+      </w:r>
+      <w:del w:id="211" w:author="Dave Bridges" w:date="2019-04-03T14:53:00Z">
+        <w:r>
+          <w:rPr>
+            <w:sz w:val="24"/>
+            <w:szCs w:val="24"/>
+          </w:rPr>
+          <w:delText xml:space="preserve">In order to evaluate fiber-type specific atrophy, we labeled fiber types based on their stained color and measured their CSA. Type I fibers stained darkest, Type IIb stained intermediate, and Type IIa stained the lightest (Figure 2g). </w:delText>
+        </w:r>
+      </w:del>
+      <w:r>
+        <w:rPr>
+          <w:sz w:val="24"/>
+          <w:szCs w:val="24"/>
+        </w:rPr>
+        <w:t xml:space="preserve">Dexamethasone-treatment reduced Type </w:t>
       </w:r>
       <w:proofErr w:type="spellStart"/>
       <w:r>
@@ -7114,7 +7424,124 @@
           <w:sz w:val="24"/>
           <w:szCs w:val="24"/>
         </w:rPr>
-        <w:t xml:space="preserve"> stained the lightest (Figure 2g). Dexamethasone-treatment reduced Type </w:t>
+        <w:t xml:space="preserve"> fibers CSA in lean and obese mice by X% and X% respectively</w:t>
+      </w:r>
+      <w:ins w:id="212" w:author="Dave Bridges" w:date="2019-04-03T14:53:00Z">
+        <w:r>
+          <w:rPr>
+            <w:sz w:val="24"/>
+            <w:szCs w:val="24"/>
+          </w:rPr>
+          <w:t xml:space="preserve"> (</w:t>
+        </w:r>
+        <w:proofErr w:type="spellStart"/>
+        <w:r>
+          <w:rPr>
+            <w:sz w:val="24"/>
+            <w:szCs w:val="24"/>
+          </w:rPr>
+          <w:t>p</w:t>
+        </w:r>
+        <w:r>
+          <w:rPr>
+            <w:sz w:val="24"/>
+            <w:szCs w:val="24"/>
+            <w:vertAlign w:val="subscript"/>
+            <w:rPrChange w:id="213" w:author="Dave Bridges" w:date="2019-04-03T14:54:00Z">
+              <w:rPr>
+                <w:sz w:val="24"/>
+                <w:szCs w:val="24"/>
+              </w:rPr>
+            </w:rPrChange>
+          </w:rPr>
+          <w:t>interaction</w:t>
+        </w:r>
+        <w:proofErr w:type="spellEnd"/>
+        <w:r>
+          <w:rPr>
+            <w:sz w:val="24"/>
+            <w:szCs w:val="24"/>
+          </w:rPr>
+          <w:t>=xxx)</w:t>
+        </w:r>
+      </w:ins>
+      <w:r>
+        <w:rPr>
+          <w:sz w:val="24"/>
+          <w:szCs w:val="24"/>
+        </w:rPr>
+        <w:t>. Dexamethasone-treatment also reduced Type IIb fibers CSA in lean and obese by X% and X% respectively</w:t>
+      </w:r>
+      <w:ins w:id="214" w:author="Dave Bridges" w:date="2019-04-03T14:54:00Z">
+        <w:r>
+          <w:rPr>
+            <w:sz w:val="24"/>
+            <w:szCs w:val="24"/>
+          </w:rPr>
+          <w:t xml:space="preserve"> (</w:t>
+        </w:r>
+        <w:proofErr w:type="spellStart"/>
+        <w:r>
+          <w:rPr>
+            <w:sz w:val="24"/>
+            <w:szCs w:val="24"/>
+          </w:rPr>
+          <w:t>p</w:t>
+        </w:r>
+        <w:r>
+          <w:rPr>
+            <w:sz w:val="24"/>
+            <w:szCs w:val="24"/>
+            <w:vertAlign w:val="subscript"/>
+            <w:rPrChange w:id="215" w:author="Dave Bridges" w:date="2019-04-03T14:54:00Z">
+              <w:rPr>
+                <w:sz w:val="24"/>
+                <w:szCs w:val="24"/>
+              </w:rPr>
+            </w:rPrChange>
+          </w:rPr>
+          <w:t>interaction</w:t>
+        </w:r>
+        <w:proofErr w:type="spellEnd"/>
+        <w:r>
+          <w:rPr>
+            <w:sz w:val="24"/>
+            <w:szCs w:val="24"/>
+          </w:rPr>
+          <w:t>=xxx)</w:t>
+        </w:r>
+      </w:ins>
+      <w:r>
+        <w:rPr>
+          <w:sz w:val="24"/>
+          <w:szCs w:val="24"/>
+        </w:rPr>
+        <w:t>. As for Type I Fibers, dexamethasone treatments only reduced fiber CSA in NCD animals. There was no significant effect of dexamethasone on Type I fibers in obese mice (Figure 2</w:t>
+      </w:r>
+      <w:ins w:id="216" w:author="Dave Bridges" w:date="2019-04-03T14:54:00Z">
+        <w:r>
+          <w:rPr>
+            <w:sz w:val="24"/>
+            <w:szCs w:val="24"/>
+          </w:rPr>
+          <w:t>I</w:t>
+        </w:r>
+      </w:ins>
+      <w:del w:id="217" w:author="Dave Bridges" w:date="2019-04-03T14:54:00Z">
+        <w:r>
+          <w:rPr>
+            <w:sz w:val="24"/>
+            <w:szCs w:val="24"/>
+          </w:rPr>
+          <w:delText>i</w:delText>
+        </w:r>
+      </w:del>
+      <w:r>
+        <w:rPr>
+          <w:sz w:val="24"/>
+          <w:szCs w:val="24"/>
+        </w:rPr>
+        <w:t xml:space="preserve">). This outcome is consistent with previous data shown in which plantares muscles from mice treated with dexamethasone for 13 days showed significant atrophy in Type IIb and Type </w:t>
       </w:r>
       <w:proofErr w:type="spellStart"/>
       <w:r>
@@ -7130,22 +7557,6 @@
           <w:sz w:val="24"/>
           <w:szCs w:val="24"/>
         </w:rPr>
-        <w:t xml:space="preserve"> fibers CSA in lean and obese mice by X% and X% respectively. Dexamethasone-treatment also reduced Type IIb fibers CSA in lean and obese by X% and X% respectively. As for Type I Fibers, dexamethasone treatments only reduced fiber CSA in NCD animals. There was no significant effect of dexamethasone on Type I fibers in obese mice (Figure 2i). This outcome is consistent with previous data shown in which plantares muscles from mice treated with dexamethasone for 13 days showed significant atrophy in Type IIb and Type </w:t>
-      </w:r>
-      <w:proofErr w:type="spellStart"/>
-      <w:r>
-        <w:rPr>
-          <w:sz w:val="24"/>
-          <w:szCs w:val="24"/>
-        </w:rPr>
-        <w:t>IIa</w:t>
-      </w:r>
-      <w:proofErr w:type="spellEnd"/>
-      <w:r>
-        <w:rPr>
-          <w:sz w:val="24"/>
-          <w:szCs w:val="24"/>
-        </w:rPr>
         <w:t xml:space="preserve"> and not in Type I fibers </w:t>
       </w:r>
       <w:r>
@@ -7191,6 +7602,8 @@
         </w:rPr>
         <w:t>.</w:t>
       </w:r>
+      <w:bookmarkStart w:id="218" w:name="_GoBack"/>
+      <w:bookmarkEnd w:id="218"/>
     </w:p>
     <w:p>
       <w:pPr>
@@ -7209,7 +7622,6 @@
         </w:rPr>
       </w:pPr>
       <w:r>
-        <w:lastRenderedPageBreak/>
         <w:t xml:space="preserve">Short-term Dexamethasone-Treatment Induced Muscle Degradation Transcripts as seen </w:t>
       </w:r>
       <w:r>
@@ -7283,7 +7695,15 @@
           <w:sz w:val="24"/>
           <w:szCs w:val="24"/>
         </w:rPr>
-        <w:t xml:space="preserve"> We chose to treat C2C12 myotubes with dexamethasone overtime in order to assess the expression of Foxo1, Foxo3, and well-established </w:t>
+        <w:t xml:space="preserve"> We chose to treat C2C12 myotubes with dexamethasone overtime in order to assess the expression of Foxo1, Foxo3, and well-</w:t>
+      </w:r>
+      <w:r>
+        <w:rPr>
+          <w:sz w:val="24"/>
+          <w:szCs w:val="24"/>
+        </w:rPr>
+        <w:lastRenderedPageBreak/>
+        <w:t xml:space="preserve">established </w:t>
       </w:r>
       <w:proofErr w:type="spellStart"/>
       <w:r>
@@ -7565,7 +7985,23 @@
           <w:sz w:val="24"/>
           <w:szCs w:val="24"/>
         </w:rPr>
-        <w:t xml:space="preserve">Since we have highlighted that obesity can enhance skeletal muscle atrophy generated by glucocorticoids, we wanted to take a look at the role of insulin and insulin sensitivity in this muscle atrophy model. Insulin is central to glucose-uptake in skeletal muscle, where the majority of all glucose uptake occurs within the body. Both dexamethasone and obesity are known to cause insulin resistance (references) In order </w:t>
+        <w:t xml:space="preserve">Since we have highlighted that obesity can enhance skeletal muscle atrophy generated by glucocorticoids, we wanted to take a look at the role of insulin and insulin sensitivity in this muscle atrophy model. Insulin is central to glucose-uptake in skeletal muscle, where the majority of all glucose uptake occurs within the body. Both dexamethasone and obesity are known to cause insulin resistance (references) In order to measure insulin sensitivity during dexamethasone-treatment, we treated lean and obese mice with dexamethasone and measured their fasting blood </w:t>
+      </w:r>
+      <w:proofErr w:type="gramStart"/>
+      <w:r>
+        <w:rPr>
+          <w:sz w:val="24"/>
+          <w:szCs w:val="24"/>
+        </w:rPr>
+        <w:t>glucose(</w:t>
+      </w:r>
+      <w:proofErr w:type="gramEnd"/>
+      <w:r>
+        <w:rPr>
+          <w:sz w:val="24"/>
+          <w:szCs w:val="24"/>
+        </w:rPr>
+        <w:t xml:space="preserve">FBG). In lean animals, there was no significant change in FBG between treatment groups however there was a X% increase in obese animals given dexamethasone (Figure 4a). </w:t>
       </w:r>
       <w:r>
         <w:rPr>
@@ -7573,23 +8009,7 @@
           <w:szCs w:val="24"/>
         </w:rPr>
         <w:lastRenderedPageBreak/>
-        <w:t xml:space="preserve">to measure insulin sensitivity during dexamethasone-treatment, we treated lean and obese mice with dexamethasone and measured their fasting blood </w:t>
-      </w:r>
-      <w:proofErr w:type="gramStart"/>
-      <w:r>
-        <w:rPr>
-          <w:sz w:val="24"/>
-          <w:szCs w:val="24"/>
-        </w:rPr>
-        <w:t>glucose(</w:t>
-      </w:r>
-      <w:proofErr w:type="gramEnd"/>
-      <w:r>
-        <w:rPr>
-          <w:sz w:val="24"/>
-          <w:szCs w:val="24"/>
-        </w:rPr>
-        <w:t xml:space="preserve">FBG). In lean animals, there was no significant change in FBG between treatment groups however there was a X% increase in obese animals given dexamethasone (Figure 4a). There was a synergistic effect of obesity and dexamethasone on fasted blood glucose, P=.033. </w:t>
+        <w:t xml:space="preserve">There was a synergistic effect of obesity and dexamethasone on fasted blood glucose, P=.033. </w:t>
       </w:r>
     </w:p>
     <w:p>
@@ -7655,16 +8075,16 @@
           <w:u w:val="single"/>
         </w:rPr>
       </w:pPr>
-      <w:commentRangeStart w:id="182"/>
+      <w:commentRangeStart w:id="219"/>
       <w:r>
         <w:t>Discussion</w:t>
       </w:r>
-      <w:commentRangeEnd w:id="182"/>
+      <w:commentRangeEnd w:id="219"/>
       <w:r>
         <w:rPr>
           <w:rStyle w:val="CommentReference"/>
         </w:rPr>
-        <w:commentReference w:id="182"/>
+        <w:commentReference w:id="219"/>
       </w:r>
     </w:p>
     <w:p>
@@ -7725,7 +8145,7 @@
         </w:rPr>
         <w:t xml:space="preserve"> and </w:t>
       </w:r>
-      <w:del w:id="183" w:author="Dave Bridges" w:date="2019-04-03T14:23:00Z">
+      <w:del w:id="220" w:author="Dave Bridges" w:date="2019-04-03T14:23:00Z">
         <w:r>
           <w:rPr>
             <w:sz w:val="24"/>
@@ -7741,7 +8161,7 @@
         </w:rPr>
         <w:t>insulin</w:t>
       </w:r>
-      <w:ins w:id="184" w:author="Dave Bridges" w:date="2019-04-03T14:23:00Z">
+      <w:ins w:id="221" w:author="Dave Bridges" w:date="2019-04-03T14:23:00Z">
         <w:r>
           <w:rPr>
             <w:sz w:val="24"/>
@@ -7757,7 +8177,7 @@
         </w:rPr>
         <w:t xml:space="preserve">. </w:t>
       </w:r>
-      <w:del w:id="185" w:author="Dave Bridges" w:date="2019-04-03T14:23:00Z">
+      <w:del w:id="222" w:author="Dave Bridges" w:date="2019-04-03T14:23:00Z">
         <w:r>
           <w:rPr>
             <w:sz w:val="24"/>
@@ -7766,7 +8186,7 @@
           <w:delText>This is supported by that fact that m</w:delText>
         </w:r>
       </w:del>
-      <w:ins w:id="186" w:author="Dave Bridges" w:date="2019-04-03T14:23:00Z">
+      <w:ins w:id="223" w:author="Dave Bridges" w:date="2019-04-03T14:23:00Z">
         <w:r>
           <w:rPr>
             <w:sz w:val="24"/>
@@ -7782,7 +8202,7 @@
         </w:rPr>
         <w:t>uscle weakness is a common side effect of exogenous glucocorticoid consumption as well as continually elevated levels of endogenous</w:t>
       </w:r>
-      <w:ins w:id="187" w:author="Dave Bridges" w:date="2019-04-03T14:24:00Z">
+      <w:ins w:id="224" w:author="Dave Bridges" w:date="2019-04-03T14:24:00Z">
         <w:r>
           <w:rPr>
             <w:sz w:val="24"/>
@@ -7790,7 +8210,7 @@
           </w:rPr>
           <w:t xml:space="preserve"> </w:t>
         </w:r>
-        <w:commentRangeStart w:id="188"/>
+        <w:commentRangeStart w:id="225"/>
         <w:r>
           <w:rPr>
             <w:sz w:val="24"/>
@@ -7798,12 +8218,12 @@
           </w:rPr>
           <w:t>glucocorticoids</w:t>
         </w:r>
-        <w:commentRangeEnd w:id="188"/>
+        <w:commentRangeEnd w:id="225"/>
         <w:r>
           <w:rPr>
             <w:rStyle w:val="CommentReference"/>
           </w:rPr>
-          <w:commentReference w:id="188"/>
+          <w:commentReference w:id="225"/>
         </w:r>
         <w:r>
           <w:rPr>
@@ -7813,7 +8233,7 @@
           <w:t xml:space="preserve"> </w:t>
         </w:r>
       </w:ins>
-      <w:del w:id="189" w:author="Dave Bridges" w:date="2019-04-03T14:24:00Z">
+      <w:del w:id="226" w:author="Dave Bridges" w:date="2019-04-03T14:24:00Z">
         <w:r>
           <w:rPr>
             <w:sz w:val="24"/>
@@ -7822,7 +8242,7 @@
           <w:delText xml:space="preserve"> hormones</w:delText>
         </w:r>
       </w:del>
-      <w:ins w:id="190" w:author="Dave Bridges" w:date="2019-03-30T11:30:00Z">
+      <w:ins w:id="227" w:author="Dave Bridges" w:date="2019-03-30T11:30:00Z">
         <w:r>
           <w:rPr>
             <w:sz w:val="24"/>
@@ -7838,7 +8258,7 @@
         </w:rPr>
         <w:t xml:space="preserve"> </w:t>
       </w:r>
-      <w:del w:id="191" w:author="Dave Bridges" w:date="2019-03-30T11:31:00Z">
+      <w:del w:id="228" w:author="Dave Bridges" w:date="2019-03-30T11:31:00Z">
         <w:r>
           <w:rPr>
             <w:sz w:val="24"/>
@@ -7854,7 +8274,7 @@
         </w:rPr>
         <w:t xml:space="preserve">This research could be particularly important because those </w:t>
       </w:r>
-      <w:del w:id="192" w:author="Dave Bridges" w:date="2019-03-30T11:31:00Z">
+      <w:del w:id="229" w:author="Dave Bridges" w:date="2019-03-30T11:31:00Z">
         <w:r>
           <w:rPr>
             <w:sz w:val="24"/>
@@ -7870,7 +8290,7 @@
         </w:rPr>
         <w:t xml:space="preserve">with obesity are </w:t>
       </w:r>
-      <w:del w:id="193" w:author="Dave Bridges" w:date="2019-03-30T11:31:00Z">
+      <w:del w:id="230" w:author="Dave Bridges" w:date="2019-03-30T11:31:00Z">
         <w:r>
           <w:rPr>
             <w:sz w:val="24"/>
@@ -7893,7 +8313,7 @@
         </w:rPr>
         <w:t xml:space="preserve">to have reduced </w:t>
       </w:r>
-      <w:commentRangeStart w:id="194"/>
+      <w:commentRangeStart w:id="231"/>
       <w:r>
         <w:rPr>
           <w:sz w:val="24"/>
@@ -7915,14 +8335,14 @@
         </w:rPr>
         <w:t xml:space="preserve"> </w:t>
       </w:r>
-      <w:commentRangeEnd w:id="194"/>
+      <w:commentRangeEnd w:id="231"/>
       <w:r>
         <w:rPr>
           <w:rStyle w:val="CommentReference"/>
         </w:rPr>
-        <w:commentReference w:id="194"/>
-      </w:r>
-      <w:commentRangeStart w:id="195"/>
+        <w:commentReference w:id="231"/>
+      </w:r>
+      <w:commentRangeStart w:id="232"/>
       <w:r>
         <w:rPr>
           <w:sz w:val="24"/>
@@ -7960,15 +8380,7 @@
           <w:sz w:val="24"/>
           <w:szCs w:val="24"/>
         </w:rPr>
-        <w:t xml:space="preserve"> et al. </w:t>
-      </w:r>
-      <w:r>
-        <w:rPr>
-          <w:sz w:val="24"/>
-          <w:szCs w:val="24"/>
-        </w:rPr>
-        <w:lastRenderedPageBreak/>
-        <w:t xml:space="preserve">2001; </w:t>
+        <w:t xml:space="preserve"> et al. 2001; </w:t>
       </w:r>
       <w:proofErr w:type="spellStart"/>
       <w:r>
@@ -7986,7 +8398,7 @@
         </w:rPr>
         <w:t xml:space="preserve"> et al. 2004)</w:t>
       </w:r>
-      <w:ins w:id="196" w:author="Dave Bridges" w:date="2019-03-30T11:47:00Z">
+      <w:ins w:id="233" w:author="Dave Bridges" w:date="2019-03-30T11:47:00Z">
         <w:r>
           <w:rPr>
             <w:sz w:val="24"/>
@@ -7995,7 +8407,7 @@
           <w:t>.  Importantly people with obesity are also more likely to</w:t>
         </w:r>
       </w:ins>
-      <w:ins w:id="197" w:author="Dave Bridges" w:date="2019-03-30T11:32:00Z">
+      <w:ins w:id="234" w:author="Dave Bridges" w:date="2019-03-30T11:32:00Z">
         <w:r>
           <w:rPr>
             <w:sz w:val="24"/>
@@ -8004,7 +8416,7 @@
           <w:t xml:space="preserve"> </w:t>
         </w:r>
       </w:ins>
-      <w:ins w:id="198" w:author="Dave Bridges" w:date="2019-03-30T11:47:00Z">
+      <w:ins w:id="235" w:author="Dave Bridges" w:date="2019-03-30T11:47:00Z">
         <w:r>
           <w:rPr>
             <w:sz w:val="24"/>
@@ -8013,7 +8425,7 @@
           <w:t>have</w:t>
         </w:r>
       </w:ins>
-      <w:ins w:id="199" w:author="Dave Bridges" w:date="2019-03-30T11:32:00Z">
+      <w:ins w:id="236" w:author="Dave Bridges" w:date="2019-03-30T11:32:00Z">
         <w:r>
           <w:rPr>
             <w:sz w:val="24"/>
@@ -8043,7 +8455,7 @@
           <w:t xml:space="preserve"> glucocorticoid levels </w:t>
         </w:r>
       </w:ins>
-      <w:ins w:id="200" w:author="Dave Bridges" w:date="2019-03-30T11:33:00Z">
+      <w:ins w:id="237" w:author="Dave Bridges" w:date="2019-03-30T11:33:00Z">
         <w:r>
           <w:rPr>
             <w:sz w:val="24"/>
@@ -8074,7 +8486,7 @@
         </w:rPr>
         <w:t>(9, 14)</w:t>
       </w:r>
-      <w:ins w:id="201" w:author="Dave Bridges" w:date="2019-03-30T11:33:00Z">
+      <w:ins w:id="238" w:author="Dave Bridges" w:date="2019-03-30T11:33:00Z">
         <w:r>
           <w:rPr>
             <w:sz w:val="24"/>
@@ -8090,12 +8502,12 @@
         </w:rPr>
         <w:t xml:space="preserve">. </w:t>
       </w:r>
-      <w:commentRangeEnd w:id="195"/>
+      <w:commentRangeEnd w:id="232"/>
       <w:r>
         <w:rPr>
           <w:rStyle w:val="CommentReference"/>
         </w:rPr>
-        <w:commentReference w:id="195"/>
+        <w:commentReference w:id="232"/>
       </w:r>
     </w:p>
     <w:p>
@@ -8121,7 +8533,7 @@
         </w:rPr>
         <w:t xml:space="preserve">in type II muscle </w:t>
       </w:r>
-      <w:commentRangeStart w:id="202"/>
+      <w:commentRangeStart w:id="239"/>
       <w:r>
         <w:rPr>
           <w:sz w:val="24"/>
@@ -8129,12 +8541,12 @@
         </w:rPr>
         <w:t>fibers</w:t>
       </w:r>
-      <w:commentRangeEnd w:id="202"/>
+      <w:commentRangeEnd w:id="239"/>
       <w:r>
         <w:rPr>
           <w:rStyle w:val="CommentReference"/>
         </w:rPr>
-        <w:commentReference w:id="202"/>
+        <w:commentReference w:id="239"/>
       </w:r>
       <w:r>
         <w:rPr>
@@ -8178,7 +8590,15 @@
           <w:sz w:val="24"/>
           <w:szCs w:val="24"/>
         </w:rPr>
-        <w:t xml:space="preserve">here are a variety of conditions and lifestyle factors such a bed-rest that also lead to other significant myofiber changes. For instance, disuse atrophy as a result of denervation or immobilization of a limb, </w:t>
+        <w:t xml:space="preserve">here are a variety of conditions and </w:t>
+      </w:r>
+      <w:r>
+        <w:rPr>
+          <w:sz w:val="24"/>
+          <w:szCs w:val="24"/>
+        </w:rPr>
+        <w:lastRenderedPageBreak/>
+        <w:t xml:space="preserve">lifestyle factors such a bed-rest that also lead to other significant myofiber changes. For instance, disuse atrophy as a result of denervation or immobilization of a limb, </w:t>
       </w:r>
       <w:r>
         <w:rPr>
@@ -8194,7 +8614,7 @@
         </w:rPr>
         <w:t xml:space="preserve"> I fiber size and muscle mass </w:t>
       </w:r>
-      <w:commentRangeStart w:id="203"/>
+      <w:commentRangeStart w:id="240"/>
       <w:r>
         <w:rPr>
           <w:sz w:val="24"/>
@@ -8202,12 +8622,12 @@
         </w:rPr>
         <w:t xml:space="preserve">(Nicks et. al., 1989, Rouleau et al., 1987, Trappe et al., 2004). </w:t>
       </w:r>
-      <w:commentRangeEnd w:id="203"/>
+      <w:commentRangeEnd w:id="240"/>
       <w:r>
         <w:rPr>
           <w:rStyle w:val="CommentReference"/>
         </w:rPr>
-        <w:commentReference w:id="203"/>
+        <w:commentReference w:id="240"/>
       </w:r>
       <w:r>
         <w:rPr>
@@ -8270,7 +8690,7 @@
         </w:rPr>
         <w:t xml:space="preserve"> </w:t>
       </w:r>
-      <w:commentRangeStart w:id="204"/>
+      <w:commentRangeStart w:id="241"/>
       <w:r>
         <w:rPr>
           <w:sz w:val="24"/>
@@ -8322,7 +8742,7 @@
         </w:rPr>
         <w:t xml:space="preserve"> </w:t>
       </w:r>
-      <w:commentRangeStart w:id="205"/>
+      <w:commentRangeStart w:id="242"/>
       <w:r>
         <w:rPr>
           <w:sz w:val="24"/>
@@ -8346,19 +8766,19 @@
         </w:rPr>
         <w:t xml:space="preserve"> et al., 2016, Stevenson et al., 2003) </w:t>
       </w:r>
-      <w:commentRangeEnd w:id="205"/>
+      <w:commentRangeEnd w:id="242"/>
       <w:r>
         <w:rPr>
           <w:rStyle w:val="CommentReference"/>
         </w:rPr>
-        <w:commentReference w:id="205"/>
-      </w:r>
-      <w:commentRangeEnd w:id="204"/>
+        <w:commentReference w:id="242"/>
+      </w:r>
+      <w:commentRangeEnd w:id="241"/>
       <w:r>
         <w:rPr>
           <w:rStyle w:val="CommentReference"/>
         </w:rPr>
-        <w:commentReference w:id="204"/>
+        <w:commentReference w:id="241"/>
       </w:r>
       <w:r>
         <w:rPr>
@@ -8434,7 +8854,7 @@
         </w:rPr>
         <w:t xml:space="preserve"> rats </w:t>
       </w:r>
-      <w:commentRangeStart w:id="206"/>
+      <w:commentRangeStart w:id="243"/>
       <w:r>
         <w:rPr>
           <w:sz w:val="24"/>
@@ -8442,12 +8862,12 @@
         </w:rPr>
         <w:t xml:space="preserve">(Ma et al., 2003). </w:t>
       </w:r>
-      <w:commentRangeEnd w:id="206"/>
+      <w:commentRangeEnd w:id="243"/>
       <w:r>
         <w:rPr>
           <w:rStyle w:val="CommentReference"/>
         </w:rPr>
-        <w:commentReference w:id="206"/>
+        <w:commentReference w:id="243"/>
       </w:r>
       <w:r>
         <w:rPr>
@@ -8552,7 +8972,113 @@
           <w:sz w:val="24"/>
           <w:szCs w:val="24"/>
         </w:rPr>
-        <w:t xml:space="preserve">It is also important to note that glucocorticoids induce muscle atrophy in a muscle specific manner. Researchers often test on mouse hindlimb muscle because they are fairly large and accessible load bearing muscles. Specifically, type II fibers are more </w:t>
+        <w:t>It is also important to note that glucocorticoids induce muscle atrophy in a muscle specific manner. Researchers often test on mouse hindlimb muscle because they are fairly large and accessible load bearing muscles. Specifically, type II fibers are more prone to the effect of glucocorticoids</w:t>
+      </w:r>
+      <w:r>
+        <w:rPr>
+          <w:sz w:val="24"/>
+          <w:szCs w:val="24"/>
+        </w:rPr>
+        <w:t xml:space="preserve"> </w:t>
+      </w:r>
+      <w:r>
+        <w:rPr>
+          <w:sz w:val="24"/>
+          <w:szCs w:val="24"/>
+        </w:rPr>
+        <w:fldChar w:fldCharType="begin" w:fldLock="1"/>
+      </w:r>
+      <w:r>
+        <w:rPr>
+          <w:sz w:val="24"/>
+          <w:szCs w:val="24"/>
+        </w:rPr>
+        <w:instrText>ADDIN CSL_CITATION {"citationItems":[{"id":"ITEM-1","itemData":{"DOI":"10.1152/jappl.1990.69.3.1058","ISSN":"8750-7587","abstract":"Exercise has been shown to be effective in preventing glucocorticoid-induced atrophy in muscles containing high proportions of type II or fast-twitch fibers. This investigation was undertaken to further evaluate this response in type IIa and IIb fibers, determined by histochemical staining for myofibrillar adenosinetriphosphatase with alkaline and acid preincubation. Steroid [cortisol acetate (CA), 100 mg/kg body wt] and exercise (running 90 min/day, 29 m/min) treatments were initiated simultaneously for 11 consecutive days in female rats. Fiber distribution and area measurements were performed in a deep and superficial region of plantaris muscle. The exercise regimen spared approximately 40% of the CA-induced plantaris muscle atrophy. In the deep region, the fiber population, which contained approximately 13% type I (slow-twitch), 24% type IIa, and 63% IIb fibers, was not affected by either treatment. In the superficial section, which consisted solely of type II fibers, the proportion of type IIa fibers was higher (27 vs. 9%, P less than 0.01) in the steroid- than in the vehicle-treated groups. Within each region, type IIa fibers were less susceptible to atrophy than type IIb fibers, and within each fiber type, the deep region had less atrophy than the superficial region. Type I fibers were unchanged by steroid treatment. For type IIa fibers, exercise prevented 100% of the atrophy in the deep region and 50% in the superficial region. For type IIb fibers, the activity spared 67 and 40% of the atrophy in these same regions, respectively. These results show that glucocorticoids are capable of changing the myosin phenotype.(ABSTRACT TRUNCATED AT 250 WORDS)","author":[{"dropping-particle":"","family":"Falduto","given":"M. T.","non-dropping-particle":"","parse-names":false,"suffix":""},{"dropping-particle":"","family":"Czerwinski","given":"S. M.","non-dropping-particle":"","parse-names":false,"suffix":""},{"dropping-particle":"","family":"Hickson","given":"R. C.","non-dropping-particle":"","parse-names":false,"suffix":""}],"container-title":"Journal of Applied Physiology","id":"ITEM-1","issue":"3","issued":{"date-parts":[["2017"]]},"page":"1058-1062","title":"Glucocorticoid-induced muscle atrophy prevention by exercise in fast-twitch fibers","type":"article-journal","volume":"69"},"uris":["http://www.mendeley.com/documents/?uuid=4809f81e-b062-424c-896b-7041847d9880"]}],"mendeley":{"formattedCitation":"(1)","plainTextFormattedCitation":"(1)","previouslyFormattedCitation":"(1)"},"properties":{"noteIndex":0},"schema":"https://github.com/citation-style-language/schema/raw/master/csl-citation.json"}</w:instrText>
+      </w:r>
+      <w:r>
+        <w:rPr>
+          <w:sz w:val="24"/>
+          <w:szCs w:val="24"/>
+        </w:rPr>
+        <w:fldChar w:fldCharType="separate"/>
+      </w:r>
+      <w:r>
+        <w:rPr>
+          <w:noProof/>
+          <w:sz w:val="24"/>
+          <w:szCs w:val="24"/>
+        </w:rPr>
+        <w:t>(1)</w:t>
+      </w:r>
+      <w:r>
+        <w:rPr>
+          <w:sz w:val="24"/>
+          <w:szCs w:val="24"/>
+        </w:rPr>
+        <w:fldChar w:fldCharType="end"/>
+      </w:r>
+      <w:r>
+        <w:rPr>
+          <w:sz w:val="24"/>
+          <w:szCs w:val="24"/>
+        </w:rPr>
+        <w:t xml:space="preserve"> </w:t>
+      </w:r>
+      <w:commentRangeStart w:id="244"/>
+      <w:r>
+        <w:rPr>
+          <w:sz w:val="24"/>
+          <w:szCs w:val="24"/>
+        </w:rPr>
+        <w:t>(</w:t>
+      </w:r>
+      <w:proofErr w:type="spellStart"/>
+      <w:r>
+        <w:rPr>
+          <w:sz w:val="24"/>
+          <w:szCs w:val="24"/>
+        </w:rPr>
+        <w:t>Falduto</w:t>
+      </w:r>
+      <w:proofErr w:type="spellEnd"/>
+      <w:r>
+        <w:rPr>
+          <w:sz w:val="24"/>
+          <w:szCs w:val="24"/>
+        </w:rPr>
+        <w:t xml:space="preserve"> et al., 1990, Kelly and </w:t>
+      </w:r>
+      <w:proofErr w:type="spellStart"/>
+      <w:r>
+        <w:rPr>
+          <w:sz w:val="24"/>
+          <w:szCs w:val="24"/>
+        </w:rPr>
+        <w:t>Goldspink</w:t>
+      </w:r>
+      <w:proofErr w:type="spellEnd"/>
+      <w:r>
+        <w:rPr>
+          <w:sz w:val="24"/>
+          <w:szCs w:val="24"/>
+        </w:rPr>
+        <w:t>, 1982, Livingstone et al., 1981)</w:t>
+      </w:r>
+      <w:commentRangeEnd w:id="244"/>
+      <w:r>
+        <w:rPr>
+          <w:rStyle w:val="CommentReference"/>
+          <w:sz w:val="24"/>
+          <w:szCs w:val="24"/>
+        </w:rPr>
+        <w:commentReference w:id="244"/>
+      </w:r>
+      <w:r>
+        <w:rPr>
+          <w:sz w:val="24"/>
+          <w:szCs w:val="24"/>
+        </w:rPr>
+        <w:t xml:space="preserve">, so it is possible that muscles with higher concentrations of type II fibers may be more vulnerable to atrophy. For example, rats treated with dexamethasone for two weeks had no significant reduction in mean fiber CSA in their solei but had significant reduction in their plantares muscles, which have higher type II </w:t>
       </w:r>
       <w:r>
         <w:rPr>
@@ -8560,7 +9086,64 @@
           <w:szCs w:val="24"/>
         </w:rPr>
         <w:lastRenderedPageBreak/>
-        <w:t>prone to the effect of glucocorticoids</w:t>
+        <w:t xml:space="preserve">fiber composition </w:t>
+      </w:r>
+      <w:r>
+        <w:rPr>
+          <w:sz w:val="24"/>
+          <w:szCs w:val="24"/>
+        </w:rPr>
+        <w:fldChar w:fldCharType="begin" w:fldLock="1"/>
+      </w:r>
+      <w:r>
+        <w:rPr>
+          <w:sz w:val="24"/>
+          <w:szCs w:val="24"/>
+        </w:rPr>
+        <w:instrText>ADDIN CSL_CITATION {"citationItems":[{"id":"ITEM-1","itemData":{"DOI":"10.1002/mus.880100509","ISBN":"0148-639X (Print)\\r0148-639X (Linking)","ISSN":"10974598","PMID":"3614257","abstract":"The combined effects of dexamethasone treatment (1 mg/Kg/day) plus denervation (DEX-DEN), were studied at 7, 13, and 28 days by microscopic, biochemical, and physiological techniques in plantaris and soleus muscles of adult rats. The results were compared with corresponding dexamethasone-treated (DEX) and denervated (DEN) muscles and appropriate controls. There was a significantly more marked atrophy of all fiber types in the DEX-DEN plantares at 7 and 13 days than in either DEX or DEN muscles. The degree of atrophy was greatest in type 2B fibers in DEX-DEN plantares. Electron microscopy revealed a severe preferential depletion of thick myofilaments in DEX-DEN plantares and solei but not in DEX or DEN muscles. The thick myofilament depletion in DEX-DEN muscles occurred in addition to a severe overall reduction of myofibrillar caliber. Gel electrophoresis showed a marked preferential decrease of myosin heavy chain in DEX-DEN plantares and solei, but not in either DEX or DEN muscles. Myosin light chains were also markedly reduced in DEX-DEN plantares and solei. In vitro physiological studies showed a marked reduction of the denervation-induced twitch potentiation in DEX-DEN solei. Maximal tetanic tension (20 Hz stimulation) per gram weight of muscle as well as the twitch-tetanus ratio was significantly reduced only in DEX-DEN solei in relation to controls. Myosin depletion in DEX-DEN muscles may be due to a severe preferential inhibition of its synthesis coupled with an accelerated catabolism.","author":[{"dropping-particle":"","family":"Rouleau","given":"Guy","non-dropping-particle":"","parse-names":false,"suffix":""},{"dropping-particle":"","family":"Karpati","given":"George","non-dropping-particle":"","parse-names":false,"suffix":""},{"dropping-particle":"","family":"Carpenter","given":"Stirling","non-dropping-particle":"","parse-names":false,"suffix":""},{"dropping-particle":"","family":"Soza","given":"Marco","non-dropping-particle":"","parse-names":false,"suffix":""},{"dropping-particle":"","family":"Prescott","given":"Steve","non-dropping-particle":"","parse-names":false,"suffix":""},{"dropping-particle":"","family":"Holland","given":"Paul","non-dropping-particle":"","parse-names":false,"suffix":""}],"container-title":"Muscle &amp; Nerve","id":"ITEM-1","issue":"5","issued":{"date-parts":[["1987"]]},"page":"428-438","title":"Glucocorticoid excess induces preferential depletion of myosin in denervated skeletal muscle fibers","type":"article-journal","volume":"10"},"uris":["http://www.mendeley.com/documents/?uuid=e4b06557-e449-4c7d-a61e-5423535cf505"]}],"mendeley":{"formattedCitation":"(10)","plainTextFormattedCitation":"(10)","previouslyFormattedCitation":"(9)"},"properties":{"noteIndex":0},"schema":"https://github.com/citation-style-language/schema/raw/master/csl-citation.json"}</w:instrText>
+      </w:r>
+      <w:r>
+        <w:rPr>
+          <w:sz w:val="24"/>
+          <w:szCs w:val="24"/>
+        </w:rPr>
+        <w:fldChar w:fldCharType="separate"/>
+      </w:r>
+      <w:r>
+        <w:rPr>
+          <w:noProof/>
+          <w:sz w:val="24"/>
+          <w:szCs w:val="24"/>
+        </w:rPr>
+        <w:t>(10)</w:t>
+      </w:r>
+      <w:r>
+        <w:rPr>
+          <w:sz w:val="24"/>
+          <w:szCs w:val="24"/>
+        </w:rPr>
+        <w:fldChar w:fldCharType="end"/>
+      </w:r>
+      <w:r>
+        <w:rPr>
+          <w:sz w:val="24"/>
+          <w:szCs w:val="24"/>
+        </w:rPr>
+        <w:t>.</w:t>
+      </w:r>
+      <w:r>
+        <w:rPr>
+          <w:sz w:val="24"/>
+          <w:szCs w:val="24"/>
+        </w:rPr>
+        <w:t xml:space="preserve"> We evaluated fibers within the mouse quadriceps. It also possible that we would see more dramatic changes in the forces generated by other muscles, than the gastrocnemius we tested, that have higher in type II fiber content. </w:t>
+      </w:r>
+      <w:r>
+        <w:rPr>
+          <w:sz w:val="24"/>
+          <w:szCs w:val="24"/>
+        </w:rPr>
+        <w:t>A study has shown</w:t>
       </w:r>
       <w:r>
         <w:rPr>
@@ -8574,233 +9157,70 @@
           <w:sz w:val="24"/>
           <w:szCs w:val="24"/>
         </w:rPr>
-        <w:fldChar w:fldCharType="begin" w:fldLock="1"/>
-      </w:r>
-      <w:r>
-        <w:rPr>
-          <w:sz w:val="24"/>
-          <w:szCs w:val="24"/>
-        </w:rPr>
-        <w:instrText>ADDIN CSL_CITATION {"citationItems":[{"id":"ITEM-1","itemData":{"DOI":"10.1152/jappl.1990.69.3.1058","ISSN":"8750-7587","abstract":"Exercise has been shown to be effective in preventing glucocorticoid-induced atrophy in muscles containing high proportions of type II or fast-twitch fibers. This investigation was undertaken to further evaluate this response in type IIa and IIb fibers, determined by histochemical staining for myofibrillar adenosinetriphosphatase with alkaline and acid preincubation. Steroid [cortisol acetate (CA), 100 mg/kg body wt] and exercise (running 90 min/day, 29 m/min) treatments were initiated simultaneously for 11 consecutive days in female rats. Fiber distribution and area measurements were performed in a deep and superficial region of plantaris muscle. The exercise regimen spared approximately 40% of the CA-induced plantaris muscle atrophy. In the deep region, the fiber population, which contained approximately 13% type I (slow-twitch), 24% type IIa, and 63% IIb fibers, was not affected by either treatment. In the superficial section, which consisted solely of type II fibers, the proportion of type IIa fibers was higher (27 vs. 9%, P less than 0.01) in the steroid- than in the vehicle-treated groups. Within each region, type IIa fibers were less susceptible to atrophy than type IIb fibers, and within each fiber type, the deep region had less atrophy than the superficial region. Type I fibers were unchanged by steroid treatment. For type IIa fibers, exercise prevented 100% of the atrophy in the deep region and 50% in the superficial region. For type IIb fibers, the activity spared 67 and 40% of the atrophy in these same regions, respectively. These results show that glucocorticoids are capable of changing the myosin phenotype.(ABSTRACT TRUNCATED AT 250 WORDS)","author":[{"dropping-particle":"","family":"Falduto","given":"M. T.","non-dropping-particle":"","parse-names":false,"suffix":""},{"dropping-particle":"","family":"Czerwinski","given":"S. M.","non-dropping-particle":"","parse-names":false,"suffix":""},{"dropping-particle":"","family":"Hickson","given":"R. C.","non-dropping-particle":"","parse-names":false,"suffix":""}],"container-title":"Journal of Applied Physiology","id":"ITEM-1","issue":"3","issued":{"date-parts":[["2017"]]},"page":"1058-1062","title":"Glucocorticoid-induced muscle atrophy prevention by exercise in fast-twitch fibers","type":"article-journal","volume":"69"},"uris":["http://www.mendeley.com/documents/?uuid=4809f81e-b062-424c-896b-7041847d9880"]}],"mendeley":{"formattedCitation":"(1)","plainTextFormattedCitation":"(1)","previouslyFormattedCitation":"(1)"},"properties":{"noteIndex":0},"schema":"https://github.com/citation-style-language/schema/raw/master/csl-citation.json"}</w:instrText>
-      </w:r>
-      <w:r>
-        <w:rPr>
-          <w:sz w:val="24"/>
-          <w:szCs w:val="24"/>
-        </w:rPr>
-        <w:fldChar w:fldCharType="separate"/>
-      </w:r>
-      <w:r>
-        <w:rPr>
-          <w:noProof/>
-          <w:sz w:val="24"/>
-          <w:szCs w:val="24"/>
-        </w:rPr>
-        <w:t>(1)</w:t>
-      </w:r>
-      <w:r>
-        <w:rPr>
-          <w:sz w:val="24"/>
-          <w:szCs w:val="24"/>
-        </w:rPr>
-        <w:fldChar w:fldCharType="end"/>
-      </w:r>
-      <w:r>
-        <w:rPr>
-          <w:sz w:val="24"/>
-          <w:szCs w:val="24"/>
+        <w:t xml:space="preserve">increased losses in </w:t>
+      </w:r>
+      <w:r>
+        <w:rPr>
+          <w:sz w:val="24"/>
+          <w:szCs w:val="24"/>
+          <w:highlight w:val="white"/>
+        </w:rPr>
+        <w:t xml:space="preserve">contraction force of muscle wither higher percentages of type </w:t>
+      </w:r>
+      <w:proofErr w:type="spellStart"/>
+      <w:r>
+        <w:rPr>
+          <w:sz w:val="24"/>
+          <w:szCs w:val="24"/>
+          <w:highlight w:val="white"/>
+        </w:rPr>
+        <w:t>IIa</w:t>
+      </w:r>
+      <w:proofErr w:type="spellEnd"/>
+      <w:r>
+        <w:rPr>
+          <w:sz w:val="24"/>
+          <w:szCs w:val="24"/>
+          <w:highlight w:val="white"/>
+        </w:rPr>
+        <w:t xml:space="preserve"> fibers</w:t>
+      </w:r>
+      <w:r>
+        <w:rPr>
+          <w:sz w:val="24"/>
+          <w:szCs w:val="24"/>
+          <w:highlight w:val="white"/>
+        </w:rPr>
+        <w:t xml:space="preserve"> with and without a </w:t>
+      </w:r>
+      <w:r>
+        <w:rPr>
+          <w:color w:val="000000"/>
+          <w:sz w:val="24"/>
+          <w:szCs w:val="24"/>
+          <w:lang w:val="en-US"/>
+        </w:rPr>
+        <w:t xml:space="preserve">DHPR blocker on muscles with different fiber type </w:t>
+      </w:r>
+      <w:proofErr w:type="gramStart"/>
+      <w:r>
+        <w:rPr>
+          <w:color w:val="000000"/>
+          <w:sz w:val="24"/>
+          <w:szCs w:val="24"/>
+          <w:lang w:val="en-US"/>
+        </w:rPr>
+        <w:t xml:space="preserve">composition </w:t>
+      </w:r>
+      <w:r>
+        <w:rPr>
+          <w:sz w:val="24"/>
+          <w:szCs w:val="24"/>
+          <w:highlight w:val="white"/>
         </w:rPr>
         <w:t xml:space="preserve"> </w:t>
       </w:r>
-      <w:commentRangeStart w:id="207"/>
-      <w:r>
-        <w:rPr>
-          <w:sz w:val="24"/>
-          <w:szCs w:val="24"/>
-        </w:rPr>
-        <w:t>(</w:t>
-      </w:r>
-      <w:proofErr w:type="spellStart"/>
-      <w:r>
-        <w:rPr>
-          <w:sz w:val="24"/>
-          <w:szCs w:val="24"/>
-        </w:rPr>
-        <w:t>Falduto</w:t>
-      </w:r>
-      <w:proofErr w:type="spellEnd"/>
-      <w:r>
-        <w:rPr>
-          <w:sz w:val="24"/>
-          <w:szCs w:val="24"/>
-        </w:rPr>
-        <w:t xml:space="preserve"> et al., 1990, Kelly and </w:t>
-      </w:r>
-      <w:proofErr w:type="spellStart"/>
-      <w:r>
-        <w:rPr>
-          <w:sz w:val="24"/>
-          <w:szCs w:val="24"/>
-        </w:rPr>
-        <w:t>Goldspink</w:t>
-      </w:r>
-      <w:proofErr w:type="spellEnd"/>
-      <w:r>
-        <w:rPr>
-          <w:sz w:val="24"/>
-          <w:szCs w:val="24"/>
-        </w:rPr>
-        <w:t>, 1982, Livingstone et al., 1981)</w:t>
-      </w:r>
-      <w:commentRangeEnd w:id="207"/>
-      <w:r>
-        <w:rPr>
-          <w:rStyle w:val="CommentReference"/>
-          <w:sz w:val="24"/>
-          <w:szCs w:val="24"/>
-        </w:rPr>
-        <w:commentReference w:id="207"/>
-      </w:r>
-      <w:r>
-        <w:rPr>
-          <w:sz w:val="24"/>
-          <w:szCs w:val="24"/>
-        </w:rPr>
-        <w:t xml:space="preserve">, so it is possible that muscles with higher concentrations of type II fibers may be more vulnerable to atrophy. For example, rats treated with dexamethasone for two weeks had no significant reduction in mean fiber CSA in their solei but had significant reduction in their plantares muscles, which have higher type II fiber composition </w:t>
-      </w:r>
-      <w:r>
-        <w:rPr>
-          <w:sz w:val="24"/>
-          <w:szCs w:val="24"/>
-        </w:rPr>
-        <w:fldChar w:fldCharType="begin" w:fldLock="1"/>
-      </w:r>
-      <w:r>
-        <w:rPr>
-          <w:sz w:val="24"/>
-          <w:szCs w:val="24"/>
-        </w:rPr>
-        <w:instrText>ADDIN CSL_CITATION {"citationItems":[{"id":"ITEM-1","itemData":{"DOI":"10.1002/mus.880100509","ISBN":"0148-639X (Print)\\r0148-639X (Linking)","ISSN":"10974598","PMID":"3614257","abstract":"The combined effects of dexamethasone treatment (1 mg/Kg/day) plus denervation (DEX-DEN), were studied at 7, 13, and 28 days by microscopic, biochemical, and physiological techniques in plantaris and soleus muscles of adult rats. The results were compared with corresponding dexamethasone-treated (DEX) and denervated (DEN) muscles and appropriate controls. There was a significantly more marked atrophy of all fiber types in the DEX-DEN plantares at 7 and 13 days than in either DEX or DEN muscles. The degree of atrophy was greatest in type 2B fibers in DEX-DEN plantares. Electron microscopy revealed a severe preferential depletion of thick myofilaments in DEX-DEN plantares and solei but not in DEX or DEN muscles. The thick myofilament depletion in DEX-DEN muscles occurred in addition to a severe overall reduction of myofibrillar caliber. Gel electrophoresis showed a marked preferential decrease of myosin heavy chain in DEX-DEN plantares and solei, but not in either DEX or DEN muscles. Myosin light chains were also markedly reduced in DEX-DEN plantares and solei. In vitro physiological studies showed a marked reduction of the denervation-induced twitch potentiation in DEX-DEN solei. Maximal tetanic tension (20 Hz stimulation) per gram weight of muscle as well as the twitch-tetanus ratio was significantly reduced only in DEX-DEN solei in relation to controls. Myosin depletion in DEX-DEN muscles may be due to a severe preferential inhibition of its synthesis coupled with an accelerated catabolism.","author":[{"dropping-particle":"","family":"Rouleau","given":"Guy","non-dropping-particle":"","parse-names":false,"suffix":""},{"dropping-particle":"","family":"Karpati","given":"George","non-dropping-particle":"","parse-names":false,"suffix":""},{"dropping-particle":"","family":"Carpenter","given":"Stirling","non-dropping-particle":"","parse-names":false,"suffix":""},{"dropping-particle":"","family":"Soza","given":"Marco","non-dropping-particle":"","parse-names":false,"suffix":""},{"dropping-particle":"","family":"Prescott","given":"Steve","non-dropping-particle":"","parse-names":false,"suffix":""},{"dropping-particle":"","family":"Holland","given":"Paul","non-dropping-particle":"","parse-names":false,"suffix":""}],"container-title":"Muscle &amp; Nerve","id":"ITEM-1","issue":"5","issued":{"date-parts":[["1987"]]},"page":"428-438","title":"Glucocorticoid excess induces preferential depletion of myosin in denervated skeletal muscle fibers","type":"article-journal","volume":"10"},"uris":["http://www.mendeley.com/documents/?uuid=e4b06557-e449-4c7d-a61e-5423535cf505"]}],"mendeley":{"formattedCitation":"(10)","plainTextFormattedCitation":"(10)","previouslyFormattedCitation":"(9)"},"properties":{"noteIndex":0},"schema":"https://github.com/citation-style-language/schema/raw/master/csl-citation.json"}</w:instrText>
-      </w:r>
-      <w:r>
-        <w:rPr>
-          <w:sz w:val="24"/>
-          <w:szCs w:val="24"/>
-        </w:rPr>
-        <w:fldChar w:fldCharType="separate"/>
-      </w:r>
-      <w:r>
-        <w:rPr>
-          <w:noProof/>
-          <w:sz w:val="24"/>
-          <w:szCs w:val="24"/>
-        </w:rPr>
-        <w:t>(10)</w:t>
-      </w:r>
-      <w:r>
-        <w:rPr>
-          <w:sz w:val="24"/>
-          <w:szCs w:val="24"/>
-        </w:rPr>
-        <w:fldChar w:fldCharType="end"/>
-      </w:r>
-      <w:r>
-        <w:rPr>
-          <w:sz w:val="24"/>
-          <w:szCs w:val="24"/>
-        </w:rPr>
-        <w:t>.</w:t>
-      </w:r>
-      <w:r>
-        <w:rPr>
-          <w:sz w:val="24"/>
-          <w:szCs w:val="24"/>
-        </w:rPr>
-        <w:t xml:space="preserve"> We evaluated fibers within the mouse quadriceps. It also possible that we would see more dramatic changes in the forces generated by other muscles, than the gastrocnemius we tested, that have higher in type II fiber content. </w:t>
-      </w:r>
-      <w:r>
-        <w:rPr>
-          <w:sz w:val="24"/>
-          <w:szCs w:val="24"/>
-        </w:rPr>
-        <w:t>A study has shown</w:t>
-      </w:r>
-      <w:r>
-        <w:rPr>
-          <w:sz w:val="24"/>
-          <w:szCs w:val="24"/>
-        </w:rPr>
-        <w:t xml:space="preserve"> </w:t>
-      </w:r>
-      <w:r>
-        <w:rPr>
-          <w:sz w:val="24"/>
-          <w:szCs w:val="24"/>
-        </w:rPr>
-        <w:t xml:space="preserve">increased losses in </w:t>
-      </w:r>
-      <w:r>
-        <w:rPr>
-          <w:sz w:val="24"/>
-          <w:szCs w:val="24"/>
-          <w:highlight w:val="white"/>
-        </w:rPr>
-        <w:t xml:space="preserve">contraction force of muscle wither higher percentages of type </w:t>
-      </w:r>
-      <w:proofErr w:type="spellStart"/>
-      <w:r>
-        <w:rPr>
-          <w:sz w:val="24"/>
-          <w:szCs w:val="24"/>
-          <w:highlight w:val="white"/>
-        </w:rPr>
-        <w:t>IIa</w:t>
-      </w:r>
-      <w:proofErr w:type="spellEnd"/>
-      <w:r>
-        <w:rPr>
-          <w:sz w:val="24"/>
-          <w:szCs w:val="24"/>
-          <w:highlight w:val="white"/>
-        </w:rPr>
-        <w:t xml:space="preserve"> fibers</w:t>
-      </w:r>
-      <w:r>
-        <w:rPr>
-          <w:sz w:val="24"/>
-          <w:szCs w:val="24"/>
-          <w:highlight w:val="white"/>
-        </w:rPr>
-        <w:t xml:space="preserve"> with and without a </w:t>
-      </w:r>
-      <w:r>
-        <w:rPr>
-          <w:color w:val="000000"/>
-          <w:sz w:val="24"/>
-          <w:szCs w:val="24"/>
-          <w:lang w:val="en-US"/>
-        </w:rPr>
-        <w:t xml:space="preserve">DHPR blocker on muscles with different fiber type </w:t>
-      </w:r>
-      <w:proofErr w:type="gramStart"/>
-      <w:r>
-        <w:rPr>
-          <w:color w:val="000000"/>
-          <w:sz w:val="24"/>
-          <w:szCs w:val="24"/>
-          <w:lang w:val="en-US"/>
-        </w:rPr>
-        <w:t xml:space="preserve">composition </w:t>
-      </w:r>
-      <w:r>
-        <w:rPr>
-          <w:sz w:val="24"/>
-          <w:szCs w:val="24"/>
-          <w:highlight w:val="white"/>
-        </w:rPr>
-        <w:t xml:space="preserve"> </w:t>
-      </w:r>
-      <w:commentRangeStart w:id="208"/>
+      <w:commentRangeStart w:id="245"/>
       <w:r>
         <w:rPr>
           <w:sz w:val="24"/>
@@ -8828,14 +9248,14 @@
         </w:rPr>
         <w:t xml:space="preserve"> et al., 2005)</w:t>
       </w:r>
-      <w:commentRangeEnd w:id="208"/>
+      <w:commentRangeEnd w:id="245"/>
       <w:r>
         <w:rPr>
           <w:rStyle w:val="CommentReference"/>
           <w:sz w:val="24"/>
           <w:szCs w:val="24"/>
         </w:rPr>
-        <w:commentReference w:id="208"/>
+        <w:commentReference w:id="245"/>
       </w:r>
       <w:r>
         <w:rPr>
@@ -8993,7 +9413,7 @@
         </w:rPr>
         <w:t xml:space="preserve"> </w:t>
       </w:r>
-      <w:commentRangeStart w:id="209"/>
+      <w:commentRangeStart w:id="246"/>
       <w:r>
         <w:rPr>
           <w:color w:val="333333"/>
@@ -9018,14 +9438,14 @@
         </w:rPr>
         <w:t xml:space="preserve">.  </w:t>
       </w:r>
-      <w:commentRangeEnd w:id="209"/>
+      <w:commentRangeEnd w:id="246"/>
       <w:r>
         <w:rPr>
           <w:rStyle w:val="CommentReference"/>
           <w:sz w:val="24"/>
           <w:szCs w:val="24"/>
         </w:rPr>
-        <w:commentReference w:id="209"/>
+        <w:commentReference w:id="246"/>
       </w:r>
       <w:r>
         <w:rPr>
@@ -9137,16 +9557,7 @@
           <w:sz w:val="24"/>
           <w:szCs w:val="24"/>
         </w:rPr>
-        <w:t xml:space="preserve">has been shown to directly act on muscle cells to induce </w:t>
-      </w:r>
-      <w:r>
-        <w:rPr>
-          <w:color w:val="333333"/>
-          <w:sz w:val="24"/>
-          <w:szCs w:val="24"/>
-        </w:rPr>
-        <w:lastRenderedPageBreak/>
-        <w:t>protein degradation in C2C12 myotubes</w:t>
+        <w:t>has been shown to directly act on muscle cells to induce protein degradation in C2C12 myotubes</w:t>
       </w:r>
       <w:r>
         <w:rPr>
@@ -9184,7 +9595,7 @@
         </w:rPr>
         <w:t xml:space="preserve">It is possible that glucocorticoids </w:t>
       </w:r>
-      <w:commentRangeStart w:id="210"/>
+      <w:commentRangeStart w:id="247"/>
       <w:r>
         <w:rPr>
           <w:color w:val="333333"/>
@@ -9212,12 +9623,12 @@
         </w:rPr>
         <w:t xml:space="preserve"> </w:t>
       </w:r>
-      <w:commentRangeEnd w:id="210"/>
+      <w:commentRangeEnd w:id="247"/>
       <w:r>
         <w:rPr>
           <w:rStyle w:val="CommentReference"/>
         </w:rPr>
-        <w:commentReference w:id="210"/>
+        <w:commentReference w:id="247"/>
       </w:r>
       <w:r>
         <w:rPr>
@@ -9357,7 +9768,7 @@
         </w:rPr>
         <w:t>lowered threshold for release of pro-inflammatory cytokines.</w:t>
       </w:r>
-      <w:commentRangeStart w:id="211"/>
+      <w:commentRangeStart w:id="248"/>
       <w:r>
         <w:rPr>
           <w:color w:val="333333"/>
@@ -9387,12 +9798,12 @@
         </w:rPr>
         <w:t xml:space="preserve"> at al. 2014) </w:t>
       </w:r>
-      <w:commentRangeEnd w:id="211"/>
+      <w:commentRangeEnd w:id="248"/>
       <w:r>
         <w:rPr>
           <w:rStyle w:val="CommentReference"/>
         </w:rPr>
-        <w:commentReference w:id="211"/>
+        <w:commentReference w:id="248"/>
       </w:r>
       <w:r>
         <w:rPr>
@@ -9422,6 +9833,7 @@
           <w:szCs w:val="24"/>
           <w:highlight w:val="white"/>
         </w:rPr>
+        <w:lastRenderedPageBreak/>
         <w:t>Lastly there are deleterious health effects associated with loss of skeletal muscle.</w:t>
       </w:r>
     </w:p>
@@ -9466,7 +9878,7 @@
         </w:rPr>
         <w:t xml:space="preserve">This work was supported by </w:t>
       </w:r>
-      <w:commentRangeStart w:id="212"/>
+      <w:commentRangeStart w:id="249"/>
       <w:r>
         <w:rPr>
           <w:highlight w:val="white"/>
@@ -9479,12 +9891,12 @@
         </w:rPr>
         <w:t>X</w:t>
       </w:r>
-      <w:commentRangeEnd w:id="212"/>
+      <w:commentRangeEnd w:id="249"/>
       <w:r>
         <w:rPr>
           <w:rStyle w:val="CommentReference"/>
         </w:rPr>
-        <w:commentReference w:id="212"/>
+        <w:commentReference w:id="249"/>
       </w:r>
       <w:r>
         <w:rPr>
@@ -9520,7 +9932,7 @@
         </w:rPr>
         <w:t xml:space="preserve"> (</w:t>
       </w:r>
-      <w:commentRangeStart w:id="213"/>
+      <w:commentRangeStart w:id="250"/>
       <w:r>
         <w:rPr>
           <w:highlight w:val="white"/>
@@ -9528,12 +9940,12 @@
         </w:rPr>
         <w:t>P30AR069620</w:t>
       </w:r>
-      <w:commentRangeEnd w:id="213"/>
+      <w:commentRangeEnd w:id="250"/>
       <w:r>
         <w:rPr>
           <w:rStyle w:val="CommentReference"/>
         </w:rPr>
-        <w:commentReference w:id="213"/>
+        <w:commentReference w:id="250"/>
       </w:r>
       <w:r>
         <w:rPr>
@@ -9568,19 +9980,19 @@
           <w:highlight w:val="white"/>
         </w:rPr>
       </w:pPr>
-      <w:commentRangeStart w:id="214"/>
+      <w:commentRangeStart w:id="251"/>
       <w:r>
         <w:rPr>
           <w:highlight w:val="white"/>
         </w:rPr>
         <w:t>Acknowledgements</w:t>
       </w:r>
-      <w:commentRangeEnd w:id="214"/>
+      <w:commentRangeEnd w:id="251"/>
       <w:r>
         <w:rPr>
           <w:rStyle w:val="CommentReference"/>
         </w:rPr>
-        <w:commentReference w:id="214"/>
+        <w:commentReference w:id="251"/>
       </w:r>
     </w:p>
     <w:p>
@@ -9753,7 +10165,6 @@
           <w:noProof/>
           <w:sz w:val="24"/>
         </w:rPr>
-        <w:lastRenderedPageBreak/>
         <w:t xml:space="preserve">2. </w:t>
       </w:r>
       <w:r>
@@ -10034,6 +10445,7 @@
           <w:noProof/>
           <w:sz w:val="24"/>
         </w:rPr>
+        <w:lastRenderedPageBreak/>
         <w:t xml:space="preserve">4. </w:t>
       </w:r>
       <w:r>
@@ -10778,7 +11190,6 @@
           <w:noProof/>
           <w:sz w:val="24"/>
         </w:rPr>
-        <w:lastRenderedPageBreak/>
         <w:t xml:space="preserve">10. </w:t>
       </w:r>
       <w:r>
@@ -11086,7 +11497,15 @@
           <w:noProof/>
           <w:sz w:val="24"/>
         </w:rPr>
-        <w:t xml:space="preserve">. Foxo transcription factors induce the atrophy-related ubiquitin ligase atrogin-1 and cause skeletal muscle atrophy. </w:t>
+        <w:t xml:space="preserve">. Foxo transcription factors induce the </w:t>
+      </w:r>
+      <w:r>
+        <w:rPr>
+          <w:noProof/>
+          <w:sz w:val="24"/>
+        </w:rPr>
+        <w:lastRenderedPageBreak/>
+        <w:t xml:space="preserve">atrophy-related ubiquitin ligase atrogin-1 and cause skeletal muscle atrophy. </w:t>
       </w:r>
       <w:r>
         <w:rPr>
@@ -11651,7 +12070,7 @@
         </w:rPr>
         <w:t>Grip strength (N) in lean (</w:t>
       </w:r>
-      <w:ins w:id="215" w:author="Dave Bridges" w:date="2019-04-03T14:37:00Z">
+      <w:ins w:id="252" w:author="Dave Bridges" w:date="2019-04-03T14:37:00Z">
         <w:r>
           <w:rPr>
             <w:sz w:val="24"/>
@@ -11660,7 +12079,7 @@
           <w:t>A</w:t>
         </w:r>
       </w:ins>
-      <w:del w:id="216" w:author="Dave Bridges" w:date="2019-04-03T14:37:00Z">
+      <w:del w:id="253" w:author="Dave Bridges" w:date="2019-04-03T14:37:00Z">
         <w:r>
           <w:rPr>
             <w:sz w:val="24"/>
@@ -11676,7 +12095,7 @@
         </w:rPr>
         <w:t>) and obese (</w:t>
       </w:r>
-      <w:ins w:id="217" w:author="Dave Bridges" w:date="2019-04-03T14:37:00Z">
+      <w:ins w:id="254" w:author="Dave Bridges" w:date="2019-04-03T14:37:00Z">
         <w:r>
           <w:rPr>
             <w:sz w:val="24"/>
@@ -11685,7 +12104,7 @@
           <w:t>B</w:t>
         </w:r>
       </w:ins>
-      <w:del w:id="218" w:author="Dave Bridges" w:date="2019-04-03T14:37:00Z">
+      <w:del w:id="255" w:author="Dave Bridges" w:date="2019-04-03T14:37:00Z">
         <w:r>
           <w:rPr>
             <w:sz w:val="24"/>
@@ -11701,7 +12120,7 @@
         </w:rPr>
         <w:t xml:space="preserve">) male mice over the course of six weeks of dexamethasone treatment. N=4-8 per group. Data collected by Innocence Harvey. </w:t>
       </w:r>
-      <w:commentRangeStart w:id="219"/>
+      <w:commentRangeStart w:id="256"/>
       <w:r>
         <w:rPr>
           <w:sz w:val="24"/>
@@ -11709,7 +12128,7 @@
         </w:rPr>
         <w:t xml:space="preserve">*=Significance identified by Student’s </w:t>
       </w:r>
-      <w:ins w:id="220" w:author="Dave Bridges" w:date="2019-04-03T14:37:00Z">
+      <w:ins w:id="257" w:author="Dave Bridges" w:date="2019-04-03T14:37:00Z">
         <w:r>
           <w:rPr>
             <w:sz w:val="24"/>
@@ -11718,7 +12137,7 @@
           <w:t>t</w:t>
         </w:r>
       </w:ins>
-      <w:del w:id="221" w:author="Dave Bridges" w:date="2019-04-03T14:37:00Z">
+      <w:del w:id="258" w:author="Dave Bridges" w:date="2019-04-03T14:37:00Z">
         <w:r>
           <w:rPr>
             <w:sz w:val="24"/>
@@ -11734,7 +12153,7 @@
         </w:rPr>
         <w:t>-</w:t>
       </w:r>
-      <w:ins w:id="222" w:author="Dave Bridges" w:date="2019-04-03T14:37:00Z">
+      <w:ins w:id="259" w:author="Dave Bridges" w:date="2019-04-03T14:37:00Z">
         <w:r>
           <w:rPr>
             <w:sz w:val="24"/>
@@ -11743,7 +12162,7 @@
           <w:t>t</w:t>
         </w:r>
       </w:ins>
-      <w:del w:id="223" w:author="Dave Bridges" w:date="2019-04-03T14:37:00Z">
+      <w:del w:id="260" w:author="Dave Bridges" w:date="2019-04-03T14:37:00Z">
         <w:r>
           <w:rPr>
             <w:sz w:val="24"/>
@@ -11759,12 +12178,12 @@
         </w:rPr>
         <w:t xml:space="preserve">est. </w:t>
       </w:r>
-      <w:commentRangeEnd w:id="219"/>
+      <w:commentRangeEnd w:id="256"/>
       <w:r>
         <w:rPr>
           <w:rStyle w:val="CommentReference"/>
         </w:rPr>
-        <w:commentReference w:id="219"/>
+        <w:commentReference w:id="256"/>
       </w:r>
       <w:r>
         <w:rPr>
@@ -11773,7 +12192,7 @@
         </w:rPr>
         <w:t xml:space="preserve">Force </w:t>
       </w:r>
-      <w:del w:id="224" w:author="Dave Bridges" w:date="2019-04-03T14:39:00Z">
+      <w:del w:id="261" w:author="Dave Bridges" w:date="2019-04-03T14:39:00Z">
         <w:r>
           <w:rPr>
             <w:sz w:val="24"/>
@@ -11789,7 +12208,7 @@
         </w:rPr>
         <w:t xml:space="preserve"> generated by nerve stimulation (</w:t>
       </w:r>
-      <w:ins w:id="225" w:author="Dave Bridges" w:date="2019-04-03T14:38:00Z">
+      <w:ins w:id="262" w:author="Dave Bridges" w:date="2019-04-03T14:38:00Z">
         <w:r>
           <w:rPr>
             <w:sz w:val="24"/>
@@ -11798,7 +12217,7 @@
           <w:t>C</w:t>
         </w:r>
       </w:ins>
-      <w:del w:id="226" w:author="Dave Bridges" w:date="2019-04-03T14:38:00Z">
+      <w:del w:id="263" w:author="Dave Bridges" w:date="2019-04-03T14:38:00Z">
         <w:r>
           <w:rPr>
             <w:sz w:val="24"/>
@@ -11814,7 +12233,7 @@
         </w:rPr>
         <w:t>) and by direct muscle gastrocnemius stimulation (</w:t>
       </w:r>
-      <w:ins w:id="227" w:author="Dave Bridges" w:date="2019-04-03T14:38:00Z">
+      <w:ins w:id="264" w:author="Dave Bridges" w:date="2019-04-03T14:38:00Z">
         <w:r>
           <w:rPr>
             <w:sz w:val="24"/>
@@ -11823,7 +12242,7 @@
           <w:t>D</w:t>
         </w:r>
       </w:ins>
-      <w:del w:id="228" w:author="Dave Bridges" w:date="2019-04-03T14:38:00Z">
+      <w:del w:id="265" w:author="Dave Bridges" w:date="2019-04-03T14:38:00Z">
         <w:r>
           <w:rPr>
             <w:sz w:val="24"/>
@@ -11837,17 +12256,9 @@
           <w:sz w:val="24"/>
           <w:szCs w:val="24"/>
         </w:rPr>
-        <w:t xml:space="preserve">) in lean and obese mice treated with </w:t>
-      </w:r>
-      <w:r>
-        <w:rPr>
-          <w:sz w:val="24"/>
-          <w:szCs w:val="24"/>
-        </w:rPr>
-        <w:lastRenderedPageBreak/>
-        <w:t xml:space="preserve">dexamethasone for 15-21 days. Force plotted </w:t>
-      </w:r>
-      <w:del w:id="229" w:author="Dave Bridges" w:date="2019-04-03T14:38:00Z">
+        <w:t xml:space="preserve">) in lean and obese mice treated with dexamethasone for 15-21 days. Force plotted </w:t>
+      </w:r>
+      <w:del w:id="266" w:author="Dave Bridges" w:date="2019-04-03T14:38:00Z">
         <w:r>
           <w:rPr>
             <w:sz w:val="24"/>
@@ -11856,20 +12267,13 @@
           <w:delText xml:space="preserve">by </w:delText>
         </w:r>
       </w:del>
-      <w:ins w:id="230" w:author="Dave Bridges" w:date="2019-04-03T14:38:00Z">
-        <w:r>
-          <w:rPr>
-            <w:sz w:val="24"/>
-            <w:szCs w:val="24"/>
-          </w:rPr>
-          <w:t>relative to</w:t>
-        </w:r>
-        <w:r>
-          <w:rPr>
-            <w:sz w:val="24"/>
-            <w:szCs w:val="24"/>
-          </w:rPr>
-          <w:t xml:space="preserve"> </w:t>
+      <w:ins w:id="267" w:author="Dave Bridges" w:date="2019-04-03T14:38:00Z">
+        <w:r>
+          <w:rPr>
+            <w:sz w:val="24"/>
+            <w:szCs w:val="24"/>
+          </w:rPr>
+          <w:t xml:space="preserve">relative to </w:t>
         </w:r>
       </w:ins>
       <w:r>
@@ -11879,7 +12283,7 @@
         </w:rPr>
         <w:t xml:space="preserve">whole gastrocnemius </w:t>
       </w:r>
-      <w:del w:id="231" w:author="Dave Bridges" w:date="2019-04-03T14:38:00Z">
+      <w:del w:id="268" w:author="Dave Bridges" w:date="2019-04-03T14:38:00Z">
         <w:r>
           <w:rPr>
             <w:sz w:val="24"/>
@@ -11888,20 +12292,13 @@
           <w:delText xml:space="preserve">CSA </w:delText>
         </w:r>
       </w:del>
-      <w:ins w:id="232" w:author="Dave Bridges" w:date="2019-04-03T14:38:00Z">
-        <w:r>
-          <w:rPr>
-            <w:sz w:val="24"/>
-            <w:szCs w:val="24"/>
-          </w:rPr>
-          <w:t>cross-sectional area</w:t>
-        </w:r>
-        <w:r>
-          <w:rPr>
-            <w:sz w:val="24"/>
-            <w:szCs w:val="24"/>
-          </w:rPr>
-          <w:t xml:space="preserve"> </w:t>
+      <w:ins w:id="269" w:author="Dave Bridges" w:date="2019-04-03T14:38:00Z">
+        <w:r>
+          <w:rPr>
+            <w:sz w:val="24"/>
+            <w:szCs w:val="24"/>
+          </w:rPr>
+          <w:t xml:space="preserve">cross-sectional area </w:t>
         </w:r>
       </w:ins>
       <w:r>
@@ -11911,7 +12308,7 @@
         </w:rPr>
         <w:t>(</w:t>
       </w:r>
-      <w:ins w:id="233" w:author="Dave Bridges" w:date="2019-04-03T14:38:00Z">
+      <w:ins w:id="270" w:author="Dave Bridges" w:date="2019-04-03T14:38:00Z">
         <w:r>
           <w:rPr>
             <w:sz w:val="24"/>
@@ -11920,7 +12317,7 @@
           <w:t>E-F</w:t>
         </w:r>
       </w:ins>
-      <w:del w:id="234" w:author="Dave Bridges" w:date="2019-04-03T14:38:00Z">
+      <w:del w:id="271" w:author="Dave Bridges" w:date="2019-04-03T14:38:00Z">
         <w:r>
           <w:rPr>
             <w:sz w:val="24"/>
@@ -11936,7 +12333,7 @@
         </w:rPr>
         <w:t xml:space="preserve">). </w:t>
       </w:r>
-      <w:del w:id="235" w:author="Dave Bridges" w:date="2019-04-03T14:38:00Z">
+      <w:del w:id="272" w:author="Dave Bridges" w:date="2019-04-03T14:38:00Z">
         <w:r>
           <w:rPr>
             <w:sz w:val="24"/>
@@ -11945,18 +12342,16 @@
           <w:delText xml:space="preserve">N=5-8 per group. </w:delText>
         </w:r>
       </w:del>
-      <w:proofErr w:type="spellStart"/>
-      <w:ins w:id="236" w:author="Dave Bridges" w:date="2019-04-03T14:38:00Z">
-        <w:r>
-          <w:rPr>
-            <w:sz w:val="24"/>
-            <w:szCs w:val="24"/>
-          </w:rPr>
-          <w:t>Asterices</w:t>
+      <w:ins w:id="273" w:author="Dave Bridges" w:date="2019-04-03T14:49:00Z">
+        <w:r>
+          <w:rPr>
+            <w:sz w:val="24"/>
+            <w:szCs w:val="24"/>
+          </w:rPr>
+          <w:t>Asterisks</w:t>
         </w:r>
       </w:ins>
-      <w:proofErr w:type="spellEnd"/>
-      <w:del w:id="237" w:author="Dave Bridges" w:date="2019-04-03T14:38:00Z">
+      <w:del w:id="274" w:author="Dave Bridges" w:date="2019-04-03T14:38:00Z">
         <w:r>
           <w:rPr>
             <w:sz w:val="24"/>
@@ -11965,7 +12360,7 @@
           <w:delText>*</w:delText>
         </w:r>
       </w:del>
-      <w:ins w:id="238" w:author="Dave Bridges" w:date="2019-04-03T14:38:00Z">
+      <w:ins w:id="275" w:author="Dave Bridges" w:date="2019-04-03T14:38:00Z">
         <w:r>
           <w:rPr>
             <w:sz w:val="24"/>
@@ -11974,7 +12369,7 @@
           <w:t xml:space="preserve"> indicate significant </w:t>
         </w:r>
       </w:ins>
-      <w:del w:id="239" w:author="Dave Bridges" w:date="2019-04-03T14:38:00Z">
+      <w:del w:id="276" w:author="Dave Bridges" w:date="2019-04-03T14:38:00Z">
         <w:r>
           <w:rPr>
             <w:sz w:val="24"/>
@@ -11983,7 +12378,7 @@
           <w:delText>=</w:delText>
         </w:r>
       </w:del>
-      <w:del w:id="240" w:author="Dave Bridges" w:date="2019-04-03T14:39:00Z">
+      <w:del w:id="277" w:author="Dave Bridges" w:date="2019-04-03T14:39:00Z">
         <w:r>
           <w:rPr>
             <w:sz w:val="24"/>
@@ -11999,7 +12394,7 @@
         </w:rPr>
         <w:t xml:space="preserve"> interaction</w:t>
       </w:r>
-      <w:ins w:id="241" w:author="Dave Bridges" w:date="2019-04-03T14:39:00Z">
+      <w:ins w:id="278" w:author="Dave Bridges" w:date="2019-04-03T14:39:00Z">
         <w:r>
           <w:rPr>
             <w:sz w:val="24"/>
@@ -12015,7 +12410,7 @@
         </w:rPr>
         <w:t xml:space="preserve"> </w:t>
       </w:r>
-      <w:del w:id="242" w:author="Dave Bridges" w:date="2019-04-03T14:39:00Z">
+      <w:del w:id="279" w:author="Dave Bridges" w:date="2019-04-03T14:39:00Z">
         <w:r>
           <w:rPr>
             <w:sz w:val="24"/>
@@ -12031,7 +12426,7 @@
         </w:rPr>
         <w:t xml:space="preserve">by </w:t>
       </w:r>
-      <w:ins w:id="243" w:author="Dave Bridges" w:date="2019-04-03T14:39:00Z">
+      <w:ins w:id="280" w:author="Dave Bridges" w:date="2019-04-03T14:39:00Z">
         <w:r>
           <w:rPr>
             <w:sz w:val="24"/>
@@ -12040,7 +12435,7 @@
           <w:t>t</w:t>
         </w:r>
       </w:ins>
-      <w:del w:id="244" w:author="Dave Bridges" w:date="2019-04-03T14:39:00Z">
+      <w:del w:id="281" w:author="Dave Bridges" w:date="2019-04-03T14:39:00Z">
         <w:r>
           <w:rPr>
             <w:sz w:val="24"/>
@@ -12056,7 +12451,7 @@
         </w:rPr>
         <w:t>wo-</w:t>
       </w:r>
-      <w:ins w:id="245" w:author="Dave Bridges" w:date="2019-04-03T14:39:00Z">
+      <w:ins w:id="282" w:author="Dave Bridges" w:date="2019-04-03T14:39:00Z">
         <w:r>
           <w:rPr>
             <w:sz w:val="24"/>
@@ -12065,7 +12460,7 @@
           <w:t>w</w:t>
         </w:r>
       </w:ins>
-      <w:del w:id="246" w:author="Dave Bridges" w:date="2019-04-03T14:39:00Z">
+      <w:del w:id="283" w:author="Dave Bridges" w:date="2019-04-03T14:39:00Z">
         <w:r>
           <w:rPr>
             <w:sz w:val="24"/>
@@ -12081,20 +12476,13 @@
         </w:rPr>
         <w:t>ay ANOVA</w:t>
       </w:r>
-      <w:ins w:id="247" w:author="Dave Bridges" w:date="2019-04-03T14:38:00Z">
-        <w:r>
-          <w:rPr>
-            <w:sz w:val="24"/>
-            <w:szCs w:val="24"/>
-          </w:rPr>
-          <w:t xml:space="preserve"> </w:t>
-        </w:r>
-        <w:r>
-          <w:rPr>
-            <w:sz w:val="24"/>
-            <w:szCs w:val="24"/>
-          </w:rPr>
-          <w:t>(n=5-8 per group)</w:t>
+      <w:ins w:id="284" w:author="Dave Bridges" w:date="2019-04-03T14:38:00Z">
+        <w:r>
+          <w:rPr>
+            <w:sz w:val="24"/>
+            <w:szCs w:val="24"/>
+          </w:rPr>
+          <w:t xml:space="preserve"> (n=5-8 per group)</w:t>
         </w:r>
       </w:ins>
       <w:r>
@@ -12160,6 +12548,7 @@
       <w:pPr>
         <w:spacing w:line="360" w:lineRule="auto"/>
         <w:rPr>
+          <w:del w:id="285" w:author="Dave Bridges" w:date="2019-04-03T14:49:00Z"/>
           <w:sz w:val="24"/>
           <w:szCs w:val="24"/>
         </w:rPr>
@@ -12169,13 +12558,697 @@
           <w:sz w:val="24"/>
           <w:szCs w:val="24"/>
         </w:rPr>
-        <w:t>Lean mass via EchoMRI (a) and muscle weights (b) in lean and obese mice following 6 weeks of dexamethasone treatment. N=8-22 per group. Data collected by Innocence Harvey. Gastrocnemius weIghts (c) and CSA (d) in lean and obese mice treated with dexamethasone  for 15-21 days. N=5-8 per group. H&amp;E stained section of quadriceps (e) from mice treated with vehicle (water) or dexamethasone for six weeks. N=4 quadricep sections per group. Average fiber CSA (f) from 200 fibers per quadricep section. NADH-NBT stained section of quadriceps (g) from mice treated with vehicle (water) or dexamethasone for six weeks. Percent of oxidative or type I fibers to total mouse fibers (h). N=4 quadricep sections per group. Average fiber CSA by NADH-NBT staining density (i). *=Diet-Treatment interaction identified by Two-Way ANOVA.</w:t>
-      </w:r>
+        <w:lastRenderedPageBreak/>
+        <w:t xml:space="preserve">Lean mass </w:t>
+      </w:r>
+      <w:ins w:id="286" w:author="Dave Bridges" w:date="2019-04-03T14:47:00Z">
+        <w:r>
+          <w:rPr>
+            <w:sz w:val="24"/>
+            <w:szCs w:val="24"/>
+          </w:rPr>
+          <w:t xml:space="preserve">determined </w:t>
+        </w:r>
+      </w:ins>
+      <w:r>
+        <w:rPr>
+          <w:sz w:val="24"/>
+          <w:szCs w:val="24"/>
+        </w:rPr>
+        <w:t xml:space="preserve">via </w:t>
+      </w:r>
+      <w:proofErr w:type="spellStart"/>
+      <w:r>
+        <w:rPr>
+          <w:sz w:val="24"/>
+          <w:szCs w:val="24"/>
+        </w:rPr>
+        <w:t>EchoMRI</w:t>
+      </w:r>
+      <w:proofErr w:type="spellEnd"/>
+      <w:r>
+        <w:rPr>
+          <w:sz w:val="24"/>
+          <w:szCs w:val="24"/>
+        </w:rPr>
+        <w:t xml:space="preserve"> (</w:t>
+      </w:r>
+      <w:ins w:id="287" w:author="Dave Bridges" w:date="2019-04-03T14:47:00Z">
+        <w:r>
+          <w:rPr>
+            <w:sz w:val="24"/>
+            <w:szCs w:val="24"/>
+          </w:rPr>
+          <w:t>A</w:t>
+        </w:r>
+      </w:ins>
+      <w:del w:id="288" w:author="Dave Bridges" w:date="2019-04-03T14:47:00Z">
+        <w:r>
+          <w:rPr>
+            <w:sz w:val="24"/>
+            <w:szCs w:val="24"/>
+          </w:rPr>
+          <w:delText>a</w:delText>
+        </w:r>
+      </w:del>
+      <w:r>
+        <w:rPr>
+          <w:sz w:val="24"/>
+          <w:szCs w:val="24"/>
+        </w:rPr>
+        <w:t>) and muscle weights (</w:t>
+      </w:r>
+      <w:ins w:id="289" w:author="Dave Bridges" w:date="2019-04-03T14:47:00Z">
+        <w:r>
+          <w:rPr>
+            <w:sz w:val="24"/>
+            <w:szCs w:val="24"/>
+          </w:rPr>
+          <w:t>B</w:t>
+        </w:r>
+      </w:ins>
+      <w:del w:id="290" w:author="Dave Bridges" w:date="2019-04-03T14:47:00Z">
+        <w:r>
+          <w:rPr>
+            <w:sz w:val="24"/>
+            <w:szCs w:val="24"/>
+          </w:rPr>
+          <w:delText>b</w:delText>
+        </w:r>
+      </w:del>
+      <w:r>
+        <w:rPr>
+          <w:sz w:val="24"/>
+          <w:szCs w:val="24"/>
+        </w:rPr>
+        <w:t>) in lean and obese mice following 6 weeks of dexamethasone treatment</w:t>
+      </w:r>
+      <w:del w:id="291" w:author="Dave Bridges" w:date="2019-04-03T14:47:00Z">
+        <w:r>
+          <w:rPr>
+            <w:sz w:val="24"/>
+            <w:szCs w:val="24"/>
+          </w:rPr>
+          <w:delText>.</w:delText>
+        </w:r>
+      </w:del>
+      <w:r>
+        <w:rPr>
+          <w:sz w:val="24"/>
+          <w:szCs w:val="24"/>
+        </w:rPr>
+        <w:t xml:space="preserve"> </w:t>
+      </w:r>
+      <w:ins w:id="292" w:author="Dave Bridges" w:date="2019-04-03T14:47:00Z">
+        <w:r>
+          <w:rPr>
+            <w:sz w:val="24"/>
+            <w:szCs w:val="24"/>
+          </w:rPr>
+          <w:t>(n</w:t>
+        </w:r>
+      </w:ins>
+      <w:del w:id="293" w:author="Dave Bridges" w:date="2019-04-03T14:47:00Z">
+        <w:r>
+          <w:rPr>
+            <w:sz w:val="24"/>
+            <w:szCs w:val="24"/>
+          </w:rPr>
+          <w:delText>N</w:delText>
+        </w:r>
+      </w:del>
+      <w:r>
+        <w:rPr>
+          <w:sz w:val="24"/>
+          <w:szCs w:val="24"/>
+        </w:rPr>
+        <w:t>=8-22 per group</w:t>
+      </w:r>
+      <w:ins w:id="294" w:author="Dave Bridges" w:date="2019-04-03T14:47:00Z">
+        <w:r>
+          <w:rPr>
+            <w:sz w:val="24"/>
+            <w:szCs w:val="24"/>
+          </w:rPr>
+          <w:t>)</w:t>
+        </w:r>
+      </w:ins>
+      <w:r>
+        <w:rPr>
+          <w:sz w:val="24"/>
+          <w:szCs w:val="24"/>
+        </w:rPr>
+        <w:t>. Data collected by Innocence Harvey. Gastrocnemius we</w:t>
+      </w:r>
+      <w:ins w:id="295" w:author="Dave Bridges" w:date="2019-04-03T14:47:00Z">
+        <w:r>
+          <w:rPr>
+            <w:sz w:val="24"/>
+            <w:szCs w:val="24"/>
+          </w:rPr>
+          <w:t>i</w:t>
+        </w:r>
+      </w:ins>
+      <w:del w:id="296" w:author="Dave Bridges" w:date="2019-04-03T14:47:00Z">
+        <w:r>
+          <w:rPr>
+            <w:sz w:val="24"/>
+            <w:szCs w:val="24"/>
+          </w:rPr>
+          <w:delText>I</w:delText>
+        </w:r>
+      </w:del>
+      <w:r>
+        <w:rPr>
+          <w:sz w:val="24"/>
+          <w:szCs w:val="24"/>
+        </w:rPr>
+        <w:t>ghts (</w:t>
+      </w:r>
+      <w:ins w:id="297" w:author="Dave Bridges" w:date="2019-04-03T14:47:00Z">
+        <w:r>
+          <w:rPr>
+            <w:sz w:val="24"/>
+            <w:szCs w:val="24"/>
+          </w:rPr>
+          <w:t>C</w:t>
+        </w:r>
+      </w:ins>
+      <w:del w:id="298" w:author="Dave Bridges" w:date="2019-04-03T14:47:00Z">
+        <w:r>
+          <w:rPr>
+            <w:sz w:val="24"/>
+            <w:szCs w:val="24"/>
+          </w:rPr>
+          <w:delText>c</w:delText>
+        </w:r>
+      </w:del>
+      <w:r>
+        <w:rPr>
+          <w:sz w:val="24"/>
+          <w:szCs w:val="24"/>
+        </w:rPr>
+        <w:t xml:space="preserve">) and </w:t>
+      </w:r>
+      <w:del w:id="299" w:author="Dave Bridges" w:date="2019-04-03T14:47:00Z">
+        <w:r>
+          <w:rPr>
+            <w:sz w:val="24"/>
+            <w:szCs w:val="24"/>
+          </w:rPr>
+          <w:delText xml:space="preserve">CSA </w:delText>
+        </w:r>
+      </w:del>
+      <w:ins w:id="300" w:author="Dave Bridges" w:date="2019-04-03T14:47:00Z">
+        <w:r>
+          <w:rPr>
+            <w:sz w:val="24"/>
+            <w:szCs w:val="24"/>
+          </w:rPr>
+          <w:t xml:space="preserve">cross-sectional area </w:t>
+        </w:r>
+      </w:ins>
+      <w:r>
+        <w:rPr>
+          <w:sz w:val="24"/>
+          <w:szCs w:val="24"/>
+        </w:rPr>
+        <w:t>(</w:t>
+      </w:r>
+      <w:ins w:id="301" w:author="Dave Bridges" w:date="2019-04-03T14:47:00Z">
+        <w:r>
+          <w:rPr>
+            <w:sz w:val="24"/>
+            <w:szCs w:val="24"/>
+          </w:rPr>
+          <w:t>D</w:t>
+        </w:r>
+      </w:ins>
+      <w:del w:id="302" w:author="Dave Bridges" w:date="2019-04-03T14:47:00Z">
+        <w:r>
+          <w:rPr>
+            <w:sz w:val="24"/>
+            <w:szCs w:val="24"/>
+          </w:rPr>
+          <w:delText>d</w:delText>
+        </w:r>
+      </w:del>
+      <w:r>
+        <w:rPr>
+          <w:sz w:val="24"/>
+          <w:szCs w:val="24"/>
+        </w:rPr>
+        <w:t>) in lean and obese mice treated with dexamethasone</w:t>
+      </w:r>
+      <w:del w:id="303" w:author="Dave Bridges" w:date="2019-04-03T14:47:00Z">
+        <w:r>
+          <w:rPr>
+            <w:sz w:val="24"/>
+            <w:szCs w:val="24"/>
+          </w:rPr>
+          <w:delText xml:space="preserve"> </w:delText>
+        </w:r>
+      </w:del>
+      <w:r>
+        <w:rPr>
+          <w:sz w:val="24"/>
+          <w:szCs w:val="24"/>
+        </w:rPr>
+        <w:t xml:space="preserve"> for 15-21 days</w:t>
+      </w:r>
+      <w:ins w:id="304" w:author="Dave Bridges" w:date="2019-04-03T14:47:00Z">
+        <w:r>
+          <w:rPr>
+            <w:sz w:val="24"/>
+            <w:szCs w:val="24"/>
+          </w:rPr>
+          <w:t xml:space="preserve"> (n</w:t>
+        </w:r>
+      </w:ins>
+      <w:del w:id="305" w:author="Dave Bridges" w:date="2019-04-03T14:47:00Z">
+        <w:r>
+          <w:rPr>
+            <w:sz w:val="24"/>
+            <w:szCs w:val="24"/>
+          </w:rPr>
+          <w:delText>. N</w:delText>
+        </w:r>
+      </w:del>
+      <w:r>
+        <w:rPr>
+          <w:sz w:val="24"/>
+          <w:szCs w:val="24"/>
+        </w:rPr>
+        <w:t>=5-8 per group</w:t>
+      </w:r>
+      <w:ins w:id="306" w:author="Dave Bridges" w:date="2019-04-03T14:47:00Z">
+        <w:r>
+          <w:rPr>
+            <w:sz w:val="24"/>
+            <w:szCs w:val="24"/>
+          </w:rPr>
+          <w:t>)</w:t>
+        </w:r>
+      </w:ins>
+      <w:r>
+        <w:rPr>
+          <w:sz w:val="24"/>
+          <w:szCs w:val="24"/>
+        </w:rPr>
+        <w:t>. H&amp;E stained section of quadriceps (</w:t>
+      </w:r>
+      <w:ins w:id="307" w:author="Dave Bridges" w:date="2019-04-03T14:47:00Z">
+        <w:r>
+          <w:rPr>
+            <w:sz w:val="24"/>
+            <w:szCs w:val="24"/>
+          </w:rPr>
+          <w:t>E</w:t>
+        </w:r>
+      </w:ins>
+      <w:del w:id="308" w:author="Dave Bridges" w:date="2019-04-03T14:47:00Z">
+        <w:r>
+          <w:rPr>
+            <w:sz w:val="24"/>
+            <w:szCs w:val="24"/>
+          </w:rPr>
+          <w:delText>e</w:delText>
+        </w:r>
+      </w:del>
+      <w:r>
+        <w:rPr>
+          <w:sz w:val="24"/>
+          <w:szCs w:val="24"/>
+        </w:rPr>
+        <w:t xml:space="preserve">) from mice treated with vehicle (water) or dexamethasone for six weeks. </w:t>
+      </w:r>
+      <w:del w:id="309" w:author="Dave Bridges" w:date="2019-04-03T14:48:00Z">
+        <w:r>
+          <w:rPr>
+            <w:sz w:val="24"/>
+            <w:szCs w:val="24"/>
+          </w:rPr>
+          <w:delText xml:space="preserve">N=4 quadricep sections per group. </w:delText>
+        </w:r>
+      </w:del>
+      <w:r>
+        <w:rPr>
+          <w:sz w:val="24"/>
+          <w:szCs w:val="24"/>
+        </w:rPr>
+        <w:t xml:space="preserve">Average fiber </w:t>
+      </w:r>
+      <w:del w:id="310" w:author="Dave Bridges" w:date="2019-04-03T14:48:00Z">
+        <w:r>
+          <w:rPr>
+            <w:sz w:val="24"/>
+            <w:szCs w:val="24"/>
+          </w:rPr>
+          <w:delText xml:space="preserve">CSA </w:delText>
+        </w:r>
+      </w:del>
+      <w:ins w:id="311" w:author="Dave Bridges" w:date="2019-04-03T14:48:00Z">
+        <w:r>
+          <w:rPr>
+            <w:sz w:val="24"/>
+            <w:szCs w:val="24"/>
+          </w:rPr>
+          <w:t>cross-sectional area</w:t>
+        </w:r>
+        <w:r>
+          <w:rPr>
+            <w:sz w:val="24"/>
+            <w:szCs w:val="24"/>
+          </w:rPr>
+          <w:t xml:space="preserve"> </w:t>
+        </w:r>
+      </w:ins>
+      <w:r>
+        <w:rPr>
+          <w:sz w:val="24"/>
+          <w:szCs w:val="24"/>
+        </w:rPr>
+        <w:t>(</w:t>
+      </w:r>
+      <w:ins w:id="312" w:author="Dave Bridges" w:date="2019-04-03T14:48:00Z">
+        <w:r>
+          <w:rPr>
+            <w:sz w:val="24"/>
+            <w:szCs w:val="24"/>
+          </w:rPr>
+          <w:t>F</w:t>
+        </w:r>
+      </w:ins>
+      <w:del w:id="313" w:author="Dave Bridges" w:date="2019-04-03T14:48:00Z">
+        <w:r>
+          <w:rPr>
+            <w:sz w:val="24"/>
+            <w:szCs w:val="24"/>
+          </w:rPr>
+          <w:delText>f</w:delText>
+        </w:r>
+      </w:del>
+      <w:r>
+        <w:rPr>
+          <w:sz w:val="24"/>
+          <w:szCs w:val="24"/>
+        </w:rPr>
+        <w:t xml:space="preserve">) </w:t>
+      </w:r>
+      <w:ins w:id="314" w:author="Dave Bridges" w:date="2019-04-03T14:48:00Z">
+        <w:r>
+          <w:rPr>
+            <w:sz w:val="24"/>
+            <w:szCs w:val="24"/>
+          </w:rPr>
+          <w:t xml:space="preserve">averaged </w:t>
+        </w:r>
+      </w:ins>
+      <w:r>
+        <w:rPr>
+          <w:sz w:val="24"/>
+          <w:szCs w:val="24"/>
+        </w:rPr>
+        <w:t>from 200 fibers per quadricep section</w:t>
+      </w:r>
+      <w:ins w:id="315" w:author="Dave Bridges" w:date="2019-04-03T14:48:00Z">
+        <w:r>
+          <w:rPr>
+            <w:sz w:val="24"/>
+            <w:szCs w:val="24"/>
+          </w:rPr>
+          <w:t xml:space="preserve"> (n=4 mice per group)</w:t>
+        </w:r>
+      </w:ins>
+      <w:r>
+        <w:rPr>
+          <w:sz w:val="24"/>
+          <w:szCs w:val="24"/>
+        </w:rPr>
+        <w:t>. NADH-NBT stained section of quadriceps (</w:t>
+      </w:r>
+      <w:ins w:id="316" w:author="Dave Bridges" w:date="2019-04-03T14:48:00Z">
+        <w:r>
+          <w:rPr>
+            <w:sz w:val="24"/>
+            <w:szCs w:val="24"/>
+          </w:rPr>
+          <w:t>G</w:t>
+        </w:r>
+      </w:ins>
+      <w:del w:id="317" w:author="Dave Bridges" w:date="2019-04-03T14:48:00Z">
+        <w:r>
+          <w:rPr>
+            <w:sz w:val="24"/>
+            <w:szCs w:val="24"/>
+          </w:rPr>
+          <w:delText>g</w:delText>
+        </w:r>
+      </w:del>
+      <w:r>
+        <w:rPr>
+          <w:sz w:val="24"/>
+          <w:szCs w:val="24"/>
+        </w:rPr>
+        <w:t xml:space="preserve">) from mice treated with vehicle (water) or dexamethasone for six weeks. Percent of oxidative or type I fibers to total </w:t>
+      </w:r>
+      <w:del w:id="318" w:author="Dave Bridges" w:date="2019-04-03T14:50:00Z">
+        <w:r>
+          <w:rPr>
+            <w:sz w:val="24"/>
+            <w:szCs w:val="24"/>
+          </w:rPr>
+          <w:delText xml:space="preserve">mouse </w:delText>
+        </w:r>
+      </w:del>
+      <w:r>
+        <w:rPr>
+          <w:sz w:val="24"/>
+          <w:szCs w:val="24"/>
+        </w:rPr>
+        <w:t>fibers (</w:t>
+      </w:r>
+      <w:ins w:id="319" w:author="Dave Bridges" w:date="2019-04-03T14:48:00Z">
+        <w:r>
+          <w:rPr>
+            <w:sz w:val="24"/>
+            <w:szCs w:val="24"/>
+          </w:rPr>
+          <w:t>H</w:t>
+        </w:r>
+      </w:ins>
+      <w:ins w:id="320" w:author="Dave Bridges" w:date="2019-04-03T14:49:00Z">
+        <w:r>
+          <w:rPr>
+            <w:sz w:val="24"/>
+            <w:szCs w:val="24"/>
+          </w:rPr>
+          <w:t>; n=4</w:t>
+        </w:r>
+      </w:ins>
+      <w:del w:id="321" w:author="Dave Bridges" w:date="2019-04-03T14:48:00Z">
+        <w:r>
+          <w:rPr>
+            <w:sz w:val="24"/>
+            <w:szCs w:val="24"/>
+          </w:rPr>
+          <w:delText>h</w:delText>
+        </w:r>
+      </w:del>
+      <w:r>
+        <w:rPr>
+          <w:sz w:val="24"/>
+          <w:szCs w:val="24"/>
+        </w:rPr>
+        <w:t>).</w:t>
+      </w:r>
+      <w:ins w:id="322" w:author="Dave Bridges" w:date="2019-04-03T14:49:00Z">
+        <w:r>
+          <w:rPr>
+            <w:sz w:val="24"/>
+            <w:szCs w:val="24"/>
+          </w:rPr>
+          <w:t xml:space="preserve">  </w:t>
+        </w:r>
+      </w:ins>
+      <w:del w:id="323" w:author="Dave Bridges" w:date="2019-04-03T14:49:00Z">
+        <w:r>
+          <w:rPr>
+            <w:sz w:val="24"/>
+            <w:szCs w:val="24"/>
+          </w:rPr>
+          <w:delText xml:space="preserve"> N=4 quadricep sections per group. </w:delText>
+        </w:r>
+      </w:del>
+      <w:r>
+        <w:rPr>
+          <w:sz w:val="24"/>
+          <w:szCs w:val="24"/>
+        </w:rPr>
+        <w:t xml:space="preserve">Average fiber </w:t>
+      </w:r>
+      <w:del w:id="324" w:author="Dave Bridges" w:date="2019-04-03T14:49:00Z">
+        <w:r>
+          <w:rPr>
+            <w:sz w:val="24"/>
+            <w:szCs w:val="24"/>
+          </w:rPr>
+          <w:delText xml:space="preserve">CSA </w:delText>
+        </w:r>
+      </w:del>
+      <w:ins w:id="325" w:author="Dave Bridges" w:date="2019-04-03T14:49:00Z">
+        <w:r>
+          <w:rPr>
+            <w:sz w:val="24"/>
+            <w:szCs w:val="24"/>
+          </w:rPr>
+          <w:t>cross-sectional area separated</w:t>
+        </w:r>
+        <w:r>
+          <w:rPr>
+            <w:sz w:val="24"/>
+            <w:szCs w:val="24"/>
+          </w:rPr>
+          <w:t xml:space="preserve"> </w:t>
+        </w:r>
+      </w:ins>
+      <w:r>
+        <w:rPr>
+          <w:sz w:val="24"/>
+          <w:szCs w:val="24"/>
+        </w:rPr>
+        <w:t xml:space="preserve">by NADH-NBT staining density </w:t>
+      </w:r>
+      <w:ins w:id="326" w:author="Dave Bridges" w:date="2019-04-03T14:50:00Z">
+        <w:r>
+          <w:rPr>
+            <w:sz w:val="24"/>
+            <w:szCs w:val="24"/>
+          </w:rPr>
+          <w:t xml:space="preserve">with dark fibers indicating oxidative or type I muscle fibers </w:t>
+        </w:r>
+      </w:ins>
+      <w:r>
+        <w:rPr>
+          <w:sz w:val="24"/>
+          <w:szCs w:val="24"/>
+        </w:rPr>
+        <w:t>(</w:t>
+      </w:r>
+      <w:ins w:id="327" w:author="Dave Bridges" w:date="2019-04-03T14:50:00Z">
+        <w:r>
+          <w:rPr>
+            <w:sz w:val="24"/>
+            <w:szCs w:val="24"/>
+          </w:rPr>
+          <w:t>I</w:t>
+        </w:r>
+      </w:ins>
+      <w:del w:id="328" w:author="Dave Bridges" w:date="2019-04-03T14:50:00Z">
+        <w:r>
+          <w:rPr>
+            <w:sz w:val="24"/>
+            <w:szCs w:val="24"/>
+          </w:rPr>
+          <w:delText>i</w:delText>
+        </w:r>
+      </w:del>
+      <w:r>
+        <w:rPr>
+          <w:sz w:val="24"/>
+          <w:szCs w:val="24"/>
+        </w:rPr>
+        <w:t xml:space="preserve">). </w:t>
+      </w:r>
+      <w:ins w:id="329" w:author="Dave Bridges" w:date="2019-04-03T14:49:00Z">
+        <w:r>
+          <w:rPr>
+            <w:sz w:val="24"/>
+            <w:szCs w:val="24"/>
+          </w:rPr>
+          <w:t>Asterisks</w:t>
+        </w:r>
+        <w:r>
+          <w:rPr>
+            <w:sz w:val="24"/>
+            <w:szCs w:val="24"/>
+          </w:rPr>
+          <w:t xml:space="preserve"> indicate </w:t>
+        </w:r>
+        <w:proofErr w:type="gramStart"/>
+        <w:r>
+          <w:rPr>
+            <w:sz w:val="24"/>
+            <w:szCs w:val="24"/>
+          </w:rPr>
+          <w:t xml:space="preserve">significant </w:t>
+        </w:r>
+        <w:r>
+          <w:rPr>
+            <w:sz w:val="24"/>
+            <w:szCs w:val="24"/>
+          </w:rPr>
+          <w:t xml:space="preserve"> interaction</w:t>
+        </w:r>
+        <w:proofErr w:type="gramEnd"/>
+        <w:r>
+          <w:rPr>
+            <w:sz w:val="24"/>
+            <w:szCs w:val="24"/>
+          </w:rPr>
+          <w:t xml:space="preserve"> between diet and dexamethasone treatment</w:t>
+        </w:r>
+        <w:r>
+          <w:rPr>
+            <w:sz w:val="24"/>
+            <w:szCs w:val="24"/>
+          </w:rPr>
+          <w:t xml:space="preserve"> by </w:t>
+        </w:r>
+        <w:r>
+          <w:rPr>
+            <w:sz w:val="24"/>
+            <w:szCs w:val="24"/>
+          </w:rPr>
+          <w:t>t</w:t>
+        </w:r>
+        <w:r>
+          <w:rPr>
+            <w:sz w:val="24"/>
+            <w:szCs w:val="24"/>
+          </w:rPr>
+          <w:t>wo-</w:t>
+        </w:r>
+        <w:r>
+          <w:rPr>
+            <w:sz w:val="24"/>
+            <w:szCs w:val="24"/>
+          </w:rPr>
+          <w:t>w</w:t>
+        </w:r>
+        <w:r>
+          <w:rPr>
+            <w:sz w:val="24"/>
+            <w:szCs w:val="24"/>
+          </w:rPr>
+          <w:t>ay ANOVA.</w:t>
+        </w:r>
+      </w:ins>
+      <w:del w:id="330" w:author="Dave Bridges" w:date="2019-04-03T14:49:00Z">
+        <w:r>
+          <w:rPr>
+            <w:sz w:val="24"/>
+            <w:szCs w:val="24"/>
+          </w:rPr>
+          <w:delText>*=Diet-Treatment interaction identified by Two-Way ANOVA.</w:delText>
+        </w:r>
+      </w:del>
     </w:p>
     <w:p>
       <w:pPr>
         <w:spacing w:line="360" w:lineRule="auto"/>
         <w:rPr>
+          <w:ins w:id="331" w:author="Dave Bridges" w:date="2019-04-03T14:49:00Z"/>
           <w:sz w:val="24"/>
           <w:szCs w:val="24"/>
         </w:rPr>
@@ -12185,102 +13258,6 @@
       <w:pPr>
         <w:spacing w:line="360" w:lineRule="auto"/>
         <w:rPr>
-          <w:b/>
-          <w:sz w:val="24"/>
-          <w:szCs w:val="24"/>
-        </w:rPr>
-      </w:pPr>
-      <w:r>
-        <w:rPr>
-          <w:b/>
-          <w:sz w:val="24"/>
-          <w:szCs w:val="24"/>
-        </w:rPr>
-        <w:t>Figure 3. Short-term Dexamethasone Treatment Induced Muscle Degradation Transcripts unlike Chronic or Long-Term Treatment</w:t>
-      </w:r>
-    </w:p>
-    <w:p>
-      <w:pPr>
-        <w:spacing w:line="360" w:lineRule="auto"/>
-        <w:rPr>
-          <w:sz w:val="24"/>
-          <w:szCs w:val="24"/>
-        </w:rPr>
-      </w:pPr>
-      <w:r>
-        <w:rPr>
-          <w:sz w:val="24"/>
-          <w:szCs w:val="24"/>
-        </w:rPr>
-        <w:t>Relative atrogene (</w:t>
-      </w:r>
-      <w:r>
-        <w:rPr>
-          <w:i/>
-          <w:sz w:val="24"/>
-          <w:szCs w:val="24"/>
-        </w:rPr>
-        <w:t>Fbxo32, Trim63, Foxo1</w:t>
-      </w:r>
-      <w:r>
-        <w:rPr>
-          <w:sz w:val="24"/>
-          <w:szCs w:val="24"/>
-        </w:rPr>
-        <w:t xml:space="preserve"> and </w:t>
-      </w:r>
-      <w:r>
-        <w:rPr>
-          <w:i/>
-          <w:sz w:val="24"/>
-          <w:szCs w:val="24"/>
-        </w:rPr>
-        <w:t>Foxo3</w:t>
-      </w:r>
-      <w:r>
-        <w:rPr>
-          <w:sz w:val="24"/>
-          <w:szCs w:val="24"/>
-        </w:rPr>
-        <w:t>) expression in C2C12 myotubes treated with 250 nm dexamethasone for 2, 4, 8,12, or 24 hours or left untreated(a). After treatment, cells were homogenized and prepared for RNA extraction.</w:t>
-      </w:r>
-    </w:p>
-    <w:p>
-      <w:pPr>
-        <w:spacing w:line="360" w:lineRule="auto"/>
-        <w:rPr>
-          <w:sz w:val="24"/>
-          <w:szCs w:val="24"/>
-        </w:rPr>
-      </w:pPr>
-      <w:r>
-        <w:rPr>
-          <w:sz w:val="24"/>
-          <w:szCs w:val="24"/>
-        </w:rPr>
-        <w:t xml:space="preserve">Atrogene expression in mice treated for either 72 hours, one week, or two weeks with vehicle(water) or </w:t>
-      </w:r>
-      <w:r>
-        <w:rPr>
-          <w:color w:val="2A2A2A"/>
-          <w:sz w:val="24"/>
-          <w:szCs w:val="24"/>
-          <w:highlight w:val="white"/>
-        </w:rPr>
-        <w:t xml:space="preserve">1mg/kg/d </w:t>
-      </w:r>
-      <w:r>
-        <w:rPr>
-          <w:sz w:val="24"/>
-          <w:szCs w:val="24"/>
-        </w:rPr>
-        <w:t>dexamethasone (b). RNA was extracted from the quadriceps. *=Significance identified by Student’s T-Test and in mice treated for six weeks with vehicle (water) or dexamethasone. *=Diet-Treatment interaction identified by Two-Way ANOVA. N=8 per group.</w:t>
-      </w:r>
-    </w:p>
-    <w:p>
-      <w:pPr>
-        <w:spacing w:line="360" w:lineRule="auto"/>
-        <w:rPr>
           <w:sz w:val="24"/>
           <w:szCs w:val="24"/>
         </w:rPr>
@@ -12301,6 +13278,111 @@
           <w:sz w:val="24"/>
           <w:szCs w:val="24"/>
         </w:rPr>
+        <w:t>Figure 3. Short-term Dexamethasone Treatment Induced Muscle Degradation Transcripts unlike Chronic or Long-Term Treatment</w:t>
+      </w:r>
+    </w:p>
+    <w:p>
+      <w:pPr>
+        <w:spacing w:line="360" w:lineRule="auto"/>
+        <w:rPr>
+          <w:sz w:val="24"/>
+          <w:szCs w:val="24"/>
+        </w:rPr>
+      </w:pPr>
+      <w:r>
+        <w:rPr>
+          <w:sz w:val="24"/>
+          <w:szCs w:val="24"/>
+        </w:rPr>
+        <w:t>Relative atrogene (</w:t>
+      </w:r>
+      <w:r>
+        <w:rPr>
+          <w:i/>
+          <w:sz w:val="24"/>
+          <w:szCs w:val="24"/>
+        </w:rPr>
+        <w:t>Fbxo32, Trim63, Foxo1</w:t>
+      </w:r>
+      <w:r>
+        <w:rPr>
+          <w:sz w:val="24"/>
+          <w:szCs w:val="24"/>
+        </w:rPr>
+        <w:t xml:space="preserve"> and </w:t>
+      </w:r>
+      <w:r>
+        <w:rPr>
+          <w:i/>
+          <w:sz w:val="24"/>
+          <w:szCs w:val="24"/>
+        </w:rPr>
+        <w:t>Foxo3</w:t>
+      </w:r>
+      <w:r>
+        <w:rPr>
+          <w:sz w:val="24"/>
+          <w:szCs w:val="24"/>
+        </w:rPr>
+        <w:t>) expression in C2C12 myotubes treated with 250 nm dexamethasone for 2, 4, 8,12, or 24 hours or left untreated(a). After treatment, cells were homogenized and prepared for RNA extraction.</w:t>
+      </w:r>
+    </w:p>
+    <w:p>
+      <w:pPr>
+        <w:spacing w:line="360" w:lineRule="auto"/>
+        <w:rPr>
+          <w:sz w:val="24"/>
+          <w:szCs w:val="24"/>
+        </w:rPr>
+      </w:pPr>
+      <w:r>
+        <w:rPr>
+          <w:sz w:val="24"/>
+          <w:szCs w:val="24"/>
+        </w:rPr>
+        <w:t xml:space="preserve">Atrogene expression in mice treated for either 72 hours, one week, or two weeks with vehicle(water) or </w:t>
+      </w:r>
+      <w:r>
+        <w:rPr>
+          <w:color w:val="2A2A2A"/>
+          <w:sz w:val="24"/>
+          <w:szCs w:val="24"/>
+          <w:highlight w:val="white"/>
+        </w:rPr>
+        <w:t xml:space="preserve">1mg/kg/d </w:t>
+      </w:r>
+      <w:r>
+        <w:rPr>
+          <w:sz w:val="24"/>
+          <w:szCs w:val="24"/>
+        </w:rPr>
+        <w:t>dexamethasone (b). RNA was extracted from the quadriceps. *=Significance identified by Student’s T-Test and in mice treated for six weeks with vehicle (water) or dexamethasone. *=Diet-Treatment interaction identified by Two-Way ANOVA. N=8 per group.</w:t>
+      </w:r>
+    </w:p>
+    <w:p>
+      <w:pPr>
+        <w:spacing w:line="360" w:lineRule="auto"/>
+        <w:rPr>
+          <w:sz w:val="24"/>
+          <w:szCs w:val="24"/>
+        </w:rPr>
+      </w:pPr>
+    </w:p>
+    <w:p>
+      <w:pPr>
+        <w:spacing w:line="360" w:lineRule="auto"/>
+        <w:rPr>
+          <w:b/>
+          <w:sz w:val="24"/>
+          <w:szCs w:val="24"/>
+        </w:rPr>
+      </w:pPr>
+      <w:r>
+        <w:rPr>
+          <w:b/>
+          <w:sz w:val="24"/>
+          <w:szCs w:val="24"/>
+        </w:rPr>
         <w:t>Figure 4. Dexamethasone Treatment Induced Insulin Resistance</w:t>
       </w:r>
       <w:r>
@@ -12343,15 +13425,7 @@
           <w:sz w:val="24"/>
           <w:szCs w:val="24"/>
         </w:rPr>
-        <w:t>Blood glucose values taken from the tail vein in lean and obese male mice after a 6-hour fast and two weeks of dexamethasone or vehicle (water) treatment (a). *=Diet-</w:t>
-      </w:r>
-      <w:r>
-        <w:rPr>
-          <w:sz w:val="24"/>
-          <w:szCs w:val="24"/>
-        </w:rPr>
-        <w:lastRenderedPageBreak/>
-        <w:t>Treatment interaction identified by Two-Way ANOVA.  N=4 mice per group. Glucose values after insulin administration at time 0, following a 6-hour fast (b). Insulin was given via intraperitoneal injection at .75g/kg lean mass for lean mice and 1.5g/kg for obese mice.</w:t>
+        <w:t>Blood glucose values taken from the tail vein in lean and obese male mice after a 6-hour fast and two weeks of dexamethasone or vehicle (water) treatment (a). *=Diet-Treatment interaction identified by Two-Way ANOVA.  N=4 mice per group. Glucose values after insulin administration at time 0, following a 6-hour fast (b). Insulin was given via intraperitoneal injection at .75g/kg lean mass for lean mice and 1.5g/kg for obese mice.</w:t>
       </w:r>
       <w:r>
         <w:rPr>
@@ -12793,7 +13867,7 @@
       </w:r>
     </w:p>
   </w:comment>
-  <w:comment w:id="182" w:author="Dave Bridges" w:date="2019-03-30T11:56:00Z" w:initials="DB">
+  <w:comment w:id="180" w:author="Dave Bridges" w:date="2019-04-03T14:51:00Z" w:initials="DB">
     <w:p>
       <w:pPr>
         <w:pStyle w:val="CommentText"/>
@@ -12804,17 +13878,12 @@
         </w:rPr>
         <w:annotationRef/>
       </w:r>
-      <w:proofErr w:type="spellStart"/>
-      <w:r>
-        <w:t>Somehwere</w:t>
-      </w:r>
-      <w:proofErr w:type="spellEnd"/>
-      <w:r>
-        <w:t xml:space="preserve"> you are going to need to work in the ITT data.  Maybe talk about health effects of lost muscle, and you can include reductions in BMR, risk of fractures and impaired insulin sensitivity, but then say that in our case the insulin resistance is in addition to atrophy.</w:t>
+      <w:r>
+        <w:t>add</w:t>
       </w:r>
     </w:p>
   </w:comment>
-  <w:comment w:id="188" w:author="Dave Bridges" w:date="2019-04-03T14:24:00Z" w:initials="DB">
+  <w:comment w:id="184" w:author="Dave Bridges" w:date="2019-04-03T14:51:00Z" w:initials="DB">
     <w:p>
       <w:pPr>
         <w:pStyle w:val="CommentText"/>
@@ -12826,11 +13895,11 @@
         <w:annotationRef/>
       </w:r>
       <w:r>
-        <w:t>Reference needed</w:t>
+        <w:t>add</w:t>
       </w:r>
     </w:p>
   </w:comment>
-  <w:comment w:id="194" w:author="Dave Bridges" w:date="2019-03-30T11:31:00Z" w:initials="DB">
+  <w:comment w:id="198" w:author="Dave Bridges" w:date="2019-04-03T14:52:00Z" w:initials="DB">
     <w:p>
       <w:pPr>
         <w:pStyle w:val="CommentText"/>
@@ -12842,11 +13911,11 @@
         <w:annotationRef/>
       </w:r>
       <w:r>
-        <w:t>And size?</w:t>
+        <w:t>reference needed</w:t>
       </w:r>
     </w:p>
   </w:comment>
-  <w:comment w:id="195" w:author="Dave Bridges" w:date="2019-03-30T10:52:00Z" w:initials="DB">
+  <w:comment w:id="205" w:author="Dave Bridges" w:date="2019-04-03T14:52:00Z" w:initials="DB">
     <w:p>
       <w:pPr>
         <w:pStyle w:val="CommentText"/>
@@ -12858,11 +13927,11 @@
         <w:annotationRef/>
       </w:r>
       <w:r>
-        <w:t>What is the full reference, PMID or DOI for these</w:t>
+        <w:t>Not sure what you mean here.  Can probably remove this part.</w:t>
       </w:r>
     </w:p>
   </w:comment>
-  <w:comment w:id="202" w:author="Dave Bridges" w:date="2019-03-30T11:48:00Z" w:initials="DB">
+  <w:comment w:id="219" w:author="Dave Bridges" w:date="2019-03-30T11:56:00Z" w:initials="DB">
     <w:p>
       <w:pPr>
         <w:pStyle w:val="CommentText"/>
@@ -12873,12 +13942,17 @@
         </w:rPr>
         <w:annotationRef/>
       </w:r>
-      <w:r>
-        <w:t>Refs of type ii specificiety</w:t>
+      <w:proofErr w:type="spellStart"/>
+      <w:r>
+        <w:t>Somehwere</w:t>
+      </w:r>
+      <w:proofErr w:type="spellEnd"/>
+      <w:r>
+        <w:t xml:space="preserve"> you are going to need to work in the ITT data.  Maybe talk about health effects of lost muscle, and you can include reductions in BMR, risk of fractures and impaired insulin sensitivity, but then say that in our case the insulin resistance is in addition to atrophy.</w:t>
       </w:r>
     </w:p>
   </w:comment>
-  <w:comment w:id="203" w:author="Dave Bridges" w:date="2019-03-30T10:52:00Z" w:initials="DB">
+  <w:comment w:id="225" w:author="Dave Bridges" w:date="2019-04-03T14:24:00Z" w:initials="DB">
     <w:p>
       <w:pPr>
         <w:pStyle w:val="CommentText"/>
@@ -12890,11 +13964,11 @@
         <w:annotationRef/>
       </w:r>
       <w:r>
-        <w:t>What is the full reference, PMID or DOI for this</w:t>
+        <w:t>Reference needed</w:t>
       </w:r>
     </w:p>
   </w:comment>
-  <w:comment w:id="205" w:author="Dave Bridges" w:date="2019-03-30T10:53:00Z" w:initials="DB">
+  <w:comment w:id="231" w:author="Dave Bridges" w:date="2019-03-30T11:31:00Z" w:initials="DB">
     <w:p>
       <w:pPr>
         <w:pStyle w:val="CommentText"/>
@@ -12906,11 +13980,11 @@
         <w:annotationRef/>
       </w:r>
       <w:r>
-        <w:t>What is the full reference, PMID or DOI for this</w:t>
+        <w:t>And size?</w:t>
       </w:r>
     </w:p>
   </w:comment>
-  <w:comment w:id="204" w:author="Dave Bridges" w:date="2019-03-30T11:50:00Z" w:initials="DB">
+  <w:comment w:id="232" w:author="Dave Bridges" w:date="2019-03-30T10:52:00Z" w:initials="DB">
     <w:p>
       <w:pPr>
         <w:pStyle w:val="CommentText"/>
@@ -12922,11 +13996,11 @@
         <w:annotationRef/>
       </w:r>
       <w:r>
-        <w:t>This contradicts the previous sentence</w:t>
+        <w:t>What is the full reference, PMID or DOI for these</w:t>
       </w:r>
     </w:p>
   </w:comment>
-  <w:comment w:id="206" w:author="Dave Bridges" w:date="2019-03-30T10:53:00Z" w:initials="DB">
+  <w:comment w:id="239" w:author="Dave Bridges" w:date="2019-03-30T11:48:00Z" w:initials="DB">
     <w:p>
       <w:pPr>
         <w:pStyle w:val="CommentText"/>
@@ -12938,11 +14012,11 @@
         <w:annotationRef/>
       </w:r>
       <w:r>
-        <w:t>What is the full reference, PMID or DOI for this</w:t>
+        <w:t>Refs of type ii specificiety</w:t>
       </w:r>
     </w:p>
   </w:comment>
-  <w:comment w:id="207" w:author="Dave Bridges" w:date="2019-03-30T10:54:00Z" w:initials="DB">
+  <w:comment w:id="240" w:author="Dave Bridges" w:date="2019-03-30T10:52:00Z" w:initials="DB">
     <w:p>
       <w:pPr>
         <w:pStyle w:val="CommentText"/>
@@ -12954,11 +14028,11 @@
         <w:annotationRef/>
       </w:r>
       <w:r>
-        <w:t>What is the full reference, PMID or DOI for the last two</w:t>
+        <w:t>What is the full reference, PMID or DOI for this</w:t>
       </w:r>
     </w:p>
   </w:comment>
-  <w:comment w:id="208" w:author="Dave Bridges" w:date="2019-03-30T10:54:00Z" w:initials="DB">
+  <w:comment w:id="242" w:author="Dave Bridges" w:date="2019-03-30T10:53:00Z" w:initials="DB">
     <w:p>
       <w:pPr>
         <w:pStyle w:val="CommentText"/>
@@ -12974,7 +14048,7 @@
       </w:r>
     </w:p>
   </w:comment>
-  <w:comment w:id="209" w:author="Dave Bridges" w:date="2019-03-30T11:54:00Z" w:initials="DB">
+  <w:comment w:id="241" w:author="Dave Bridges" w:date="2019-03-30T11:50:00Z" w:initials="DB">
     <w:p>
       <w:pPr>
         <w:pStyle w:val="CommentText"/>
@@ -12986,11 +14060,11 @@
         <w:annotationRef/>
       </w:r>
       <w:r>
-        <w:t>Rewrite this sentence</w:t>
+        <w:t>This contradicts the previous sentence</w:t>
       </w:r>
     </w:p>
   </w:comment>
-  <w:comment w:id="210" w:author="Dave Bridges" w:date="2019-04-03T13:15:00Z" w:initials="DB">
+  <w:comment w:id="243" w:author="Dave Bridges" w:date="2019-03-30T10:53:00Z" w:initials="DB">
     <w:p>
       <w:pPr>
         <w:pStyle w:val="CommentText"/>
@@ -13002,11 +14076,11 @@
         <w:annotationRef/>
       </w:r>
       <w:r>
-        <w:t>Im confused how elevated inflammatory factors would cause atrophy, I think you are missing a link here.</w:t>
+        <w:t>What is the full reference, PMID or DOI for this</w:t>
       </w:r>
     </w:p>
   </w:comment>
-  <w:comment w:id="211" w:author="Dave Bridges" w:date="2019-03-30T10:55:00Z" w:initials="DB">
+  <w:comment w:id="244" w:author="Dave Bridges" w:date="2019-03-30T10:54:00Z" w:initials="DB">
     <w:p>
       <w:pPr>
         <w:pStyle w:val="CommentText"/>
@@ -13018,11 +14092,11 @@
         <w:annotationRef/>
       </w:r>
       <w:r>
-        <w:t>What is the full reference, PMID or DOI for this</w:t>
+        <w:t>What is the full reference, PMID or DOI for the last two</w:t>
       </w:r>
     </w:p>
   </w:comment>
-  <w:comment w:id="212" w:author="Dave Bridges" w:date="2019-03-30T11:06:00Z" w:initials="DB">
+  <w:comment w:id="245" w:author="Dave Bridges" w:date="2019-03-30T10:54:00Z" w:initials="DB">
     <w:p>
       <w:pPr>
         <w:pStyle w:val="CommentText"/>
@@ -13034,11 +14108,11 @@
         <w:annotationRef/>
       </w:r>
       <w:r>
-        <w:t>Laura sources for you.</w:t>
+        <w:t>What is the full reference, PMID or DOI for this</w:t>
       </w:r>
     </w:p>
   </w:comment>
-  <w:comment w:id="213" w:author="Dave Bridges" w:date="2019-03-30T11:06:00Z" w:initials="DB">
+  <w:comment w:id="246" w:author="Dave Bridges" w:date="2019-03-30T11:54:00Z" w:initials="DB">
     <w:p>
       <w:pPr>
         <w:pStyle w:val="CommentText"/>
@@ -13050,11 +14124,11 @@
         <w:annotationRef/>
       </w:r>
       <w:r>
-        <w:t>Sue, do you want to add anything else to this?</w:t>
+        <w:t>Rewrite this sentence</w:t>
       </w:r>
     </w:p>
   </w:comment>
-  <w:comment w:id="214" w:author="Dave Bridges" w:date="2019-03-30T11:06:00Z" w:initials="DB">
+  <w:comment w:id="247" w:author="Dave Bridges" w:date="2019-04-03T13:15:00Z" w:initials="DB">
     <w:p>
       <w:pPr>
         <w:pStyle w:val="CommentText"/>
@@ -13066,11 +14140,75 @@
         <w:annotationRef/>
       </w:r>
       <w:r>
-        <w:t>For the dissertation you should note anyone else who helped you and how (Inn, JeAnna, Carole and Ayat).  Then add anything else you want.  For the paper it will just be scientific helpers that did not end up as coauthors.</w:t>
+        <w:t>Im confused how elevated inflammatory factors would cause atrophy, I think you are missing a link here.</w:t>
       </w:r>
     </w:p>
   </w:comment>
-  <w:comment w:id="219" w:author="Dave Bridges" w:date="2019-04-03T14:37:00Z" w:initials="DB">
+  <w:comment w:id="248" w:author="Dave Bridges" w:date="2019-03-30T10:55:00Z" w:initials="DB">
+    <w:p>
+      <w:pPr>
+        <w:pStyle w:val="CommentText"/>
+      </w:pPr>
+      <w:r>
+        <w:rPr>
+          <w:rStyle w:val="CommentReference"/>
+        </w:rPr>
+        <w:annotationRef/>
+      </w:r>
+      <w:r>
+        <w:t>What is the full reference, PMID or DOI for this</w:t>
+      </w:r>
+    </w:p>
+  </w:comment>
+  <w:comment w:id="249" w:author="Dave Bridges" w:date="2019-03-30T11:06:00Z" w:initials="DB">
+    <w:p>
+      <w:pPr>
+        <w:pStyle w:val="CommentText"/>
+      </w:pPr>
+      <w:r>
+        <w:rPr>
+          <w:rStyle w:val="CommentReference"/>
+        </w:rPr>
+        <w:annotationRef/>
+      </w:r>
+      <w:r>
+        <w:t>Laura sources for you.</w:t>
+      </w:r>
+    </w:p>
+  </w:comment>
+  <w:comment w:id="250" w:author="Dave Bridges" w:date="2019-03-30T11:06:00Z" w:initials="DB">
+    <w:p>
+      <w:pPr>
+        <w:pStyle w:val="CommentText"/>
+      </w:pPr>
+      <w:r>
+        <w:rPr>
+          <w:rStyle w:val="CommentReference"/>
+        </w:rPr>
+        <w:annotationRef/>
+      </w:r>
+      <w:r>
+        <w:t>Sue, do you want to add anything else to this?</w:t>
+      </w:r>
+    </w:p>
+  </w:comment>
+  <w:comment w:id="251" w:author="Dave Bridges" w:date="2019-03-30T11:06:00Z" w:initials="DB">
+    <w:p>
+      <w:pPr>
+        <w:pStyle w:val="CommentText"/>
+      </w:pPr>
+      <w:r>
+        <w:rPr>
+          <w:rStyle w:val="CommentReference"/>
+        </w:rPr>
+        <w:annotationRef/>
+      </w:r>
+      <w:r>
+        <w:t>For the dissertation you should note anyone else who helped you and how (Inn, JeAnna, Carole and Ayat).  Then add anything else you want.  For the paper it will just be scientific helpers that did not end up as coauthors.</w:t>
+      </w:r>
+    </w:p>
+  </w:comment>
+  <w:comment w:id="256" w:author="Dave Bridges" w:date="2019-04-03T14:37:00Z" w:initials="DB">
     <w:p>
       <w:pPr>
         <w:pStyle w:val="CommentText"/>
@@ -13112,6 +14250,10 @@
   <w15:commentEx w15:paraId="44A92891" w15:done="0"/>
   <w15:commentEx w15:paraId="10341239" w15:done="0"/>
   <w15:commentEx w15:paraId="67F8A9CF" w15:done="0"/>
+  <w15:commentEx w15:paraId="5E02A4A1" w15:done="0"/>
+  <w15:commentEx w15:paraId="56682BBC" w15:done="0"/>
+  <w15:commentEx w15:paraId="0359E01E" w15:done="0"/>
+  <w15:commentEx w15:paraId="75C31FB1" w15:done="0"/>
   <w15:commentEx w15:paraId="57116DEC" w15:done="0"/>
   <w15:commentEx w15:paraId="0496E200" w15:done="0"/>
   <w15:commentEx w15:paraId="39DFF08D" w15:done="0"/>
@@ -13156,6 +14298,10 @@
   <w16cid:commentId w16cid:paraId="44A92891" w16cid:durableId="204F4492"/>
   <w16cid:commentId w16cid:paraId="10341239" w16cid:durableId="204F44A9"/>
   <w16cid:commentId w16cid:paraId="67F8A9CF" w16cid:durableId="204F44B0"/>
+  <w16cid:commentId w16cid:paraId="5E02A4A1" w16cid:durableId="204F4704"/>
+  <w16cid:commentId w16cid:paraId="56682BBC" w16cid:durableId="204F4700"/>
+  <w16cid:commentId w16cid:paraId="0359E01E" w16cid:durableId="204F4727"/>
+  <w16cid:commentId w16cid:paraId="75C31FB1" w16cid:durableId="204F4745"/>
   <w16cid:commentId w16cid:paraId="57116DEC" w16cid:durableId="2049D7FA"/>
   <w16cid:commentId w16cid:paraId="0496E200" w16cid:durableId="204F4098"/>
   <w16cid:commentId w16cid:paraId="39DFF08D" w16cid:durableId="2049D214"/>
@@ -14193,7 +15339,7 @@
 </file>
 
 <file path=customXml/itemProps1.xml><?xml version="1.0" encoding="utf-8"?>
-<ds:datastoreItem xmlns:ds="http://schemas.openxmlformats.org/officeDocument/2006/customXml" ds:itemID="{934FA342-62B3-EF46-9953-683189F17A77}">
+<ds:datastoreItem xmlns:ds="http://schemas.openxmlformats.org/officeDocument/2006/customXml" ds:itemID="{2A999113-1948-8D40-95F1-F6D2CE008289}">
   <ds:schemaRefs>
     <ds:schemaRef ds:uri="http://schemas.openxmlformats.org/officeDocument/2006/bibliography"/>
   </ds:schemaRefs>

</xml_diff>

<commit_message>
Made minor revisions to the discussion about rats vs mice
</commit_message>
<xml_diff>
--- a/manuscript/Muscle-Function/Gunder Thesis.docx
+++ b/manuscript/Muscle-Function/Gunder Thesis.docx
@@ -1,6 +1,6 @@
 
 <file path=word/document.xml><?xml version="1.0" encoding="utf-8"?>
-<w:document xmlns:wpc="http://schemas.microsoft.com/office/word/2010/wordprocessingCanvas" xmlns:cx="http://schemas.microsoft.com/office/drawing/2014/chartex" xmlns:cx1="http://schemas.microsoft.com/office/drawing/2015/9/8/chartex" xmlns:cx2="http://schemas.microsoft.com/office/drawing/2015/10/21/chartex" xmlns:cx3="http://schemas.microsoft.com/office/drawing/2016/5/9/chartex" xmlns:cx4="http://schemas.microsoft.com/office/drawing/2016/5/10/chartex" xmlns:cx5="http://schemas.microsoft.com/office/drawing/2016/5/11/chartex" xmlns:cx6="http://schemas.microsoft.com/office/drawing/2016/5/12/chartex" xmlns:cx7="http://schemas.microsoft.com/office/drawing/2016/5/13/chartex" xmlns:cx8="http://schemas.microsoft.com/office/drawing/2016/5/14/chartex" xmlns:mc="http://schemas.openxmlformats.org/markup-compatibility/2006" xmlns:aink="http://schemas.microsoft.com/office/drawing/2016/ink" xmlns:am3d="http://schemas.microsoft.com/office/drawing/2017/model3d" xmlns:o="urn:schemas-microsoft-com:office:office" xmlns:r="http://schemas.openxmlformats.org/officeDocument/2006/relationships" xmlns:m="http://schemas.openxmlformats.org/officeDocument/2006/math" xmlns:v="urn:schemas-microsoft-com:vml" xmlns:wp14="http://schemas.microsoft.com/office/word/2010/wordprocessingDrawing" xmlns:wp="http://schemas.openxmlformats.org/drawingml/2006/wordprocessingDrawing" xmlns:w10="urn:schemas-microsoft-com:office:word" xmlns:w="http://schemas.openxmlformats.org/wordprocessingml/2006/main" xmlns:w14="http://schemas.microsoft.com/office/word/2010/wordml" xmlns:w15="http://schemas.microsoft.com/office/word/2012/wordml" xmlns:w16cid="http://schemas.microsoft.com/office/word/2016/wordml/cid" xmlns:w16se="http://schemas.microsoft.com/office/word/2015/wordml/symex" xmlns:wpg="http://schemas.microsoft.com/office/word/2010/wordprocessingGroup" xmlns:wpi="http://schemas.microsoft.com/office/word/2010/wordprocessingInk" xmlns:wne="http://schemas.microsoft.com/office/word/2006/wordml" xmlns:wps="http://schemas.microsoft.com/office/word/2010/wordprocessingShape" mc:Ignorable="w14 w15 w16se w16cid wp14">
+<w:document xmlns:wpc="http://schemas.microsoft.com/office/word/2010/wordprocessingCanvas" xmlns:mo="http://schemas.microsoft.com/office/mac/office/2008/main" xmlns:mc="http://schemas.openxmlformats.org/markup-compatibility/2006" xmlns:mv="urn:schemas-microsoft-com:mac:vml" xmlns:o="urn:schemas-microsoft-com:office:office" xmlns:r="http://schemas.openxmlformats.org/officeDocument/2006/relationships" xmlns:m="http://schemas.openxmlformats.org/officeDocument/2006/math" xmlns:v="urn:schemas-microsoft-com:vml" xmlns:wp14="http://schemas.microsoft.com/office/word/2010/wordprocessingDrawing" xmlns:wp="http://schemas.openxmlformats.org/drawingml/2006/wordprocessingDrawing" xmlns:w10="urn:schemas-microsoft-com:office:word" xmlns:w="http://schemas.openxmlformats.org/wordprocessingml/2006/main" xmlns:w14="http://schemas.microsoft.com/office/word/2010/wordml" xmlns:wpg="http://schemas.microsoft.com/office/word/2010/wordprocessingGroup" xmlns:wpi="http://schemas.microsoft.com/office/word/2010/wordprocessingInk" xmlns:wne="http://schemas.microsoft.com/office/word/2006/wordml" xmlns:wps="http://schemas.microsoft.com/office/word/2010/wordprocessingShape" mc:Ignorable="w14 wp14">
   <w:body>
     <w:p>
       <w:pPr>
@@ -2281,6 +2281,7 @@
         </w:rPr>
         <w:t xml:space="preserve"> </w:t>
       </w:r>
+      <w:proofErr w:type="gramStart"/>
       <w:r>
         <w:rPr>
           <w:color w:val="2A2A2A"/>
@@ -2288,7 +2289,17 @@
           <w:szCs w:val="24"/>
           <w:highlight w:val="white"/>
         </w:rPr>
-        <w:t xml:space="preserve">dissolved in their drinking water. All mice were provided with </w:t>
+        <w:t>dissolved</w:t>
+      </w:r>
+      <w:proofErr w:type="gramEnd"/>
+      <w:r>
+        <w:rPr>
+          <w:color w:val="2A2A2A"/>
+          <w:sz w:val="24"/>
+          <w:szCs w:val="24"/>
+          <w:highlight w:val="white"/>
+        </w:rPr>
+        <w:t xml:space="preserve"> in their drinking water. All mice were provided with </w:t>
       </w:r>
       <w:r>
         <w:rPr>
@@ -2561,7 +2572,18 @@
           <w:szCs w:val="24"/>
           <w:highlight w:val="white"/>
         </w:rPr>
-        <w:t xml:space="preserve">muscle was carefully isolated and a 4–0 silk suture was tied around the distal tendon. After the tendon was secured, the tendon was cut so the hindlimb could be secured at the knee to a fixed post. Animals were placed on a temperature-controlled platform with continual drip of saline over the </w:t>
+        <w:t>muscle was carefully isolated an</w:t>
+      </w:r>
+      <w:bookmarkStart w:id="0" w:name="_GoBack"/>
+      <w:bookmarkEnd w:id="0"/>
+      <w:r>
+        <w:rPr>
+          <w:color w:val="2A2A2A"/>
+          <w:sz w:val="24"/>
+          <w:szCs w:val="24"/>
+          <w:highlight w:val="white"/>
+        </w:rPr>
+        <w:t xml:space="preserve">d a 4–0 silk suture was tied around the distal tendon. After the tendon was secured, the tendon was cut so the hindlimb could be secured at the knee to a fixed post. Animals were placed on a temperature-controlled platform with continual drip of saline over the </w:t>
       </w:r>
       <w:r>
         <w:rPr>
@@ -4858,6 +4880,12 @@
         <w:rPr>
           <w:szCs w:val="24"/>
         </w:rPr>
+        <w:t>0</w:t>
+      </w:r>
+      <w:r>
+        <w:rPr>
+          <w:szCs w:val="24"/>
+        </w:rPr>
         <w:t>.</w:t>
       </w:r>
       <w:r>
@@ -8961,23 +8989,7 @@
           <w:sz w:val="24"/>
           <w:szCs w:val="24"/>
         </w:rPr>
-        <w:t xml:space="preserve"> I </w:t>
-      </w:r>
-      <w:bookmarkStart w:id="0" w:name="_GoBack"/>
-      <w:r>
-        <w:rPr>
-          <w:sz w:val="24"/>
-          <w:szCs w:val="24"/>
-        </w:rPr>
-        <w:t xml:space="preserve">fiber </w:t>
-      </w:r>
-      <w:bookmarkEnd w:id="0"/>
-      <w:r>
-        <w:rPr>
-          <w:sz w:val="24"/>
-          <w:szCs w:val="24"/>
-        </w:rPr>
-        <w:t>size and muscle</w:t>
+        <w:t xml:space="preserve"> I fiber size and muscle</w:t>
       </w:r>
       <w:r>
         <w:rPr>
@@ -9099,28 +9111,42 @@
           <w:sz w:val="24"/>
           <w:szCs w:val="24"/>
         </w:rPr>
-        <w:t xml:space="preserve">no change in fiber composition when treating animals with dexamethasone, </w:t>
-      </w:r>
-      <w:r>
-        <w:rPr>
-          <w:sz w:val="24"/>
-          <w:szCs w:val="24"/>
-        </w:rPr>
-        <w:t>a</w:t>
-      </w:r>
-      <w:r>
-        <w:rPr>
-          <w:sz w:val="24"/>
-          <w:szCs w:val="24"/>
-        </w:rPr>
-        <w:t>n</w:t>
-      </w:r>
-      <w:r>
-        <w:rPr>
-          <w:sz w:val="24"/>
-          <w:szCs w:val="24"/>
-        </w:rPr>
-        <w:t xml:space="preserve">other </w:t>
+        <w:t xml:space="preserve">no change in fiber composition when treating </w:t>
+      </w:r>
+      <w:r>
+        <w:rPr>
+          <w:sz w:val="24"/>
+          <w:szCs w:val="24"/>
+        </w:rPr>
+        <w:t>mice</w:t>
+      </w:r>
+      <w:r>
+        <w:rPr>
+          <w:sz w:val="24"/>
+          <w:szCs w:val="24"/>
+        </w:rPr>
+        <w:t xml:space="preserve"> </w:t>
+      </w:r>
+      <w:r>
+        <w:rPr>
+          <w:sz w:val="24"/>
+          <w:szCs w:val="24"/>
+        </w:rPr>
+        <w:t xml:space="preserve">with dexamethasone, </w:t>
+      </w:r>
+      <w:r>
+        <w:rPr>
+          <w:sz w:val="24"/>
+          <w:szCs w:val="24"/>
+        </w:rPr>
+        <w:t>other</w:t>
+      </w:r>
+      <w:r>
+        <w:rPr>
+          <w:sz w:val="24"/>
+          <w:szCs w:val="24"/>
+        </w:rPr>
+        <w:t xml:space="preserve"> </w:t>
       </w:r>
       <w:r>
         <w:rPr>
@@ -9134,7 +9160,14 @@
           <w:sz w:val="24"/>
           <w:szCs w:val="24"/>
         </w:rPr>
-        <w:t xml:space="preserve">y has </w:t>
+        <w:t>ies</w:t>
+      </w:r>
+      <w:r>
+        <w:rPr>
+          <w:sz w:val="24"/>
+          <w:szCs w:val="24"/>
+        </w:rPr>
+        <w:t xml:space="preserve"> has </w:t>
       </w:r>
       <w:r>
         <w:rPr>
@@ -9204,7 +9237,7 @@
           <w:sz w:val="24"/>
           <w:szCs w:val="24"/>
         </w:rPr>
-        <w:instrText>ADDIN CSL_CITATION {"citationItems":[{"id":"ITEM-1","itemData":{"DOI":"10.1152/ajpendo.00487.2002","ISSN":"0193-1849","abstract":"The mechanisms by which excessive glucocorticoids cause muscular atrophy remain unclear. We previously demonstrated that dexamethasone increases the expression of myostatin, a negative regulator of skeletal muscle mass, in vitro. In the present study, we tested the hypothesis that dexamethasone-induced muscle loss is associated with increased myostatin expression in vivo. Daily administration (60, 600, 1,200 micro g/kg body wt) of dexamethasone for 5 days resulted in rapid, dose-dependent loss of body weight (-4.0, -13.4, -17.2%, respectively, P &lt; 0.05 for each comparison), and muscle atrophy (6.3, 15.0, 16.6% below controls, respectively). These changes were associated with dose-dependent, marked induction of intramuscular myostatin mRNA (66.3, 450, 527.6% increase above controls, P &lt; 0.05 for each comparison) and protein expression (0.0, 260.5, 318.4% increase above controls, P &lt; 0.05). We found that the effect of dexamethasone on body weight and muscle loss and upregulation of intramuscular myostatin expression was time dependent. When dexamethasone treatment (600 micro g. kg-1. day-1) was extended from 5 to 10 days, the rate of body weight loss was markedly reduced to approximately 2% within this extended period. The concentrations of intramuscular myosin heavy chain type II in dexamethasone-treated rats were significantly lower (-43% after 5-day treatment, -14% after 10-day treatment) than their respective corresponding controls. The intramuscular myostatin concentration in rats treated with dexamethasone for 10 days returned to basal level. Concurrent treatment with RU-486 blocked dexamethasone-induced myostatin expression and significantly attenuated body loss and muscle atrophy. We propose that dexamethasone-induced muscle loss is mediated, at least in part, by the upregulation of myostatin expression through a glucocorticoid receptor-mediated pathway","author":[{"dropping-particle":"","family":"Bhasin","given":"Shalender","non-dropping-particle":"","parse-names":false,"suffix":""},{"dropping-particle":"","family":"Artaza","given":"Jorge","non-dropping-particle":"","parse-names":false,"suffix":""},{"dropping-particle":"","family":"Mahabadi","given":"Vahid","non-dropping-particle":"","parse-names":false,"suffix":""},{"dropping-particle":"","family":"Mallidis","given":"Con","non-dropping-particle":"","parse-names":false,"suffix":""},{"dropping-particle":"","family":"Ma","given":"Kun","non-dropping-particle":"","parse-names":false,"suffix":""},{"dropping-particle":"","family":"Gonzalez-Cadavid","given":"Nestor","non-dropping-particle":"","parse-names":false,"suffix":""},{"dropping-particle":"","family":"Arias","given":"Jose","non-dropping-particle":"","parse-names":false,"suffix":""},{"dropping-particle":"","family":"Salehian","given":"Behrouz","non-dropping-particle":"","parse-names":false,"suffix":""}],"container-title":"American Journal of Physiology-Endocrinology and Metabolism","id":"ITEM-1","issue":"2","issued":{"date-parts":[["2015"]]},"page":"E363-E371","title":"Glucocorticoid-induced skeletal muscle atrophy is associated with upregulation of myostatin gene expression","type":"article-journal","volume":"285"},"uris":["http://www.mendeley.com/documents/?uuid=b9cbe96c-dd4e-4053-b9e5-ccd5a24f6570","http://www.mendeley.com/documents/?uuid=a0d9a6b4-9fd6-4cba-9482-0ff0ec978438"]}],"mendeley":{"formattedCitation":"(4)","plainTextFormattedCitation":"(4)","previouslyFormattedCitation":"(4)"},"properties":{"noteIndex":0},"schema":"https://github.com/citation-style-language/schema/raw/master/csl-citation.json"}</w:instrText>
+        <w:instrText>ADDIN CSL_CITATION {"citationItems":[{"id":"ITEM-1","itemData":{"DOI":"10.1152/ajpendo.00487.2002","ISSN":"0193-1849","abstract":"The mechanisms by which excessive glucocorticoids cause muscular atrophy remain unclear. We previously demonstrated that dexamethasone increases the expression of myostatin, a negative regulator of skeletal muscle mass, in vitro. In the present study, we tested the hypothesis that dexamethasone-induced muscle loss is associated with increased myostatin expression in vivo. Daily administration (60, 600, 1,200 micro g/kg body wt) of dexamethasone for 5 days resulted in rapid, dose-dependent loss of body weight (-4.0, -13.4, -17.2%, respectively, P &lt; 0.05 for each comparison), and muscle atrophy (6.3, 15.0, 16.6% below controls, respectively). These changes were associated with dose-dependent, marked induction of intramuscular myostatin mRNA (66.3, 450, 527.6% increase above controls, P &lt; 0.05 for each comparison) and protein expression (0.0, 260.5, 318.4% increase above controls, P &lt; 0.05). We found that the effect of dexamethasone on body weight and muscle loss and upregulation of intramuscular myostatin expression was time dependent. When dexamethasone treatment (600 micro g. kg-1. day-1) was extended from 5 to 10 days, the rate of body weight loss was markedly reduced to approximately 2% within this extended period. The concentrations of intramuscular myosin heavy chain type II in dexamethasone-treated rats were significantly lower (-43% after 5-day treatment, -14% after 10-day treatment) than their respective corresponding controls. The intramuscular myostatin concentration in rats treated with dexamethasone for 10 days returned to basal level. Concurrent treatment with RU-486 blocked dexamethasone-induced myostatin expression and significantly attenuated body loss and muscle atrophy. We propose that dexamethasone-induced muscle loss is mediated, at least in part, by the upregulation of myostatin expression through a glucocorticoid receptor-mediated pathway","author":[{"dropping-particle":"","family":"Bhasin","given":"Shalender","non-dropping-particle":"","parse-names":false,"suffix":""},{"dropping-particle":"","family":"Artaza","given":"Jorge","non-dropping-particle":"","parse-names":false,"suffix":""},{"dropping-particle":"","family":"Mahabadi","given":"Vahid","non-dropping-particle":"","parse-names":false,"suffix":""},{"dropping-particle":"","family":"Mallidis","given":"Con","non-dropping-particle":"","parse-names":false,"suffix":""},{"dropping-particle":"","family":"Ma","given":"Kun","non-dropping-particle":"","parse-names":false,"suffix":""},{"dropping-particle":"","family":"Gonzalez-Cadavid","given":"Nestor","non-dropping-particle":"","parse-names":false,"suffix":""},{"dropping-particle":"","family":"Arias","given":"Jose","non-dropping-particle":"","parse-names":false,"suffix":""},{"dropping-particle":"","family":"Salehian","given":"Behrouz","non-dropping-particle":"","parse-names":false,"suffix":""}],"container-title":"American Journal of Physiology-Endocrinology and Metabolism","id":"ITEM-1","issue":"2","issued":{"date-parts":[["2015"]]},"page":"E363-E371","title":"Glucocorticoid-induced skeletal muscle atrophy is associated with upregulation of myostatin gene expression","type":"article-journal","volume":"285"},"uris":["http://www.mendeley.com/documents/?uuid=b9cbe96c-dd4e-4053-b9e5-ccd5a24f6570","http://www.mendeley.com/documents/?uuid=a0d9a6b4-9fd6-4cba-9482-0ff0ec978438"]},{"id":"ITEM-2","itemData":{"DOI":"10.1093/nq/175.27.477f","ISSN":"0029-3970","abstract":"The glucocorticoid dexamethasone dramatically altered growth patterns in four muscle types, inducing atrophy of smooth and fast-twitch skeletal muscle, suppressing protein accumulation in slow-twitch muscle and enhancing growth in the heart. These differing responses were explained by steroid-induced changes in RNA content, protein synthesis and protein breakdown. The","author":[{"dropping-particle":"","family":"Kelly, Frank J and Goldspink","given":"David F.","non-dropping-particle":"","parse-names":false,"suffix":""}],"container-title":"Biochem","id":"ITEM-2","issue":"27","issued":{"date-parts":[["1982"]]},"page":"147-151","title":"The differing responses of four muscle types to dexamethasone treatment in the the Rat","type":"article-journal","volume":"175"},"uris":["http://www.mendeley.com/documents/?uuid=9c2927f7-f2e4-47ed-aa3d-e2476963087e"]}],"mendeley":{"formattedCitation":"(4, 20)","plainTextFormattedCitation":"(4, 20)","previouslyFormattedCitation":"(4)"},"properties":{"noteIndex":0},"schema":"https://github.com/citation-style-language/schema/raw/master/csl-citation.json"}</w:instrText>
       </w:r>
       <w:r>
         <w:rPr>
@@ -9219,7 +9252,7 @@
           <w:sz w:val="24"/>
           <w:szCs w:val="24"/>
         </w:rPr>
-        <w:t>(4)</w:t>
+        <w:t>(4, 20)</w:t>
       </w:r>
       <w:r>
         <w:rPr>
@@ -9268,113 +9301,14 @@
           <w:sz w:val="24"/>
           <w:szCs w:val="24"/>
         </w:rPr>
-        <w:t xml:space="preserve">could be due to </w:t>
-      </w:r>
-      <w:r>
-        <w:rPr>
-          <w:sz w:val="24"/>
-          <w:szCs w:val="24"/>
-        </w:rPr>
-        <w:t xml:space="preserve">the </w:t>
-      </w:r>
-      <w:r>
-        <w:rPr>
-          <w:sz w:val="24"/>
-          <w:szCs w:val="24"/>
-        </w:rPr>
-        <w:t xml:space="preserve">proportion </w:t>
-      </w:r>
-      <w:r>
-        <w:rPr>
-          <w:sz w:val="24"/>
-          <w:szCs w:val="24"/>
-        </w:rPr>
-        <w:t xml:space="preserve">of dexamethasone provided to the animals; our dose </w:t>
-      </w:r>
-      <w:r>
-        <w:rPr>
-          <w:sz w:val="24"/>
-          <w:szCs w:val="24"/>
-        </w:rPr>
-        <w:t>is</w:t>
-      </w:r>
-      <w:r>
-        <w:rPr>
-          <w:sz w:val="24"/>
-          <w:szCs w:val="24"/>
-        </w:rPr>
-        <w:t xml:space="preserve"> consistent with </w:t>
-      </w:r>
-      <w:r>
-        <w:rPr>
-          <w:sz w:val="24"/>
-          <w:szCs w:val="24"/>
-        </w:rPr>
-        <w:t xml:space="preserve">that of a </w:t>
-      </w:r>
-      <w:r>
-        <w:rPr>
-          <w:sz w:val="24"/>
-          <w:szCs w:val="24"/>
-        </w:rPr>
-        <w:t>human taking a high prescription dose</w:t>
-      </w:r>
-      <w:r>
-        <w:rPr>
-          <w:sz w:val="24"/>
-          <w:szCs w:val="24"/>
-        </w:rPr>
-        <w:t xml:space="preserve"> and their dose was approximately 60% of our dose and administered via </w:t>
-      </w:r>
-      <w:r>
-        <w:rPr>
-          <w:sz w:val="24"/>
-          <w:szCs w:val="24"/>
-        </w:rPr>
-        <w:t xml:space="preserve">a bolus </w:t>
-      </w:r>
-      <w:r>
-        <w:rPr>
-          <w:sz w:val="24"/>
-          <w:szCs w:val="24"/>
-        </w:rPr>
-        <w:t xml:space="preserve">intraperitoneal injection </w:t>
-      </w:r>
-      <w:r>
-        <w:rPr>
-          <w:sz w:val="24"/>
-          <w:szCs w:val="24"/>
-        </w:rPr>
-        <w:fldChar w:fldCharType="begin" w:fldLock="1"/>
-      </w:r>
-      <w:r>
-        <w:rPr>
-          <w:sz w:val="24"/>
-          <w:szCs w:val="24"/>
-        </w:rPr>
-        <w:instrText>ADDIN CSL_CITATION {"citationItems":[{"id":"ITEM-1","itemData":{"DOI":"10.1210/en.2018-00147","ISSN":"1945-7170","PMID":"29659785","abstract":"© 2018 Endocrine Society. The purpose of this study was to determine the effects of glucocorticoid-induced metabolic dysfunction in the presence of diet-induced obesity. C57BL/6J adult male lean and diet-induced obese mice were given dexamethasone, and levels of hepatic steatosis, insulin resistance, and lipolysis were determined. Obese mice given dexamethasone had significant, synergistic effects on fasting glucose, insulin resistance, and markers of lipolysis, as well as hepatic steatosis. This was associated with synergistic transactivation of the lipolytic enzyme adipose triglyceride lipase. The combination of chronically elevated glucocorticoids and obesity leads to exacerbations in metabolic dysfunction. Our findings suggest lipolysis may be a key player in glucocorticoid-induced insulin resistance and fatty liver in individuals with obesity.","author":[{"dropping-particle":"","family":"Harvey","given":"Innocence","non-dropping-particle":"","parse-names":false,"suffix":""},{"dropping-particle":"","family":"Stephenson","given":"Erin J E.J.","non-dropping-particle":"","parse-names":false,"suffix":""},{"dropping-particle":"","family":"Redd","given":"Jeanna R J.R.","non-dropping-particle":"","parse-names":false,"suffix":""},{"dropping-particle":"","family":"Tran","given":"Quynh T.","non-dropping-particle":"","parse-names":false,"suffix":""},{"dropping-particle":"","family":"Hochberg","given":"Irit","non-dropping-particle":"","parse-names":false,"suffix":""},{"dropping-particle":"","family":"Qi","given":"Nathan","non-dropping-particle":"","parse-names":false,"suffix":""},{"dropping-particle":"","family":"Bridges","given":"Dave","non-dropping-particle":"","parse-names":false,"suffix":""}],"container-title":"Endocrinology","id":"ITEM-1","issue":"May","issued":{"date-parts":[["2018","4"]]},"page":"2275-2287","title":"Glucocorticoid-Induced Metabolic Disturbances are Exacerbated in Obese Male Mice","type":"article-journal","volume":"159"},"uris":["http://www.mendeley.com/documents/?uuid=2170e749-1cff-437e-9af4-5dd3cb5a55ce"]}],"mendeley":{"formattedCitation":"(11)","plainTextFormattedCitation":"(11)","previouslyFormattedCitation":"(11)"},"properties":{"noteIndex":0},"schema":"https://github.com/citation-style-language/schema/raw/master/csl-citation.json"}</w:instrText>
-      </w:r>
-      <w:r>
-        <w:rPr>
-          <w:sz w:val="24"/>
-          <w:szCs w:val="24"/>
-        </w:rPr>
-        <w:fldChar w:fldCharType="separate"/>
-      </w:r>
-      <w:r>
-        <w:rPr>
-          <w:noProof/>
-          <w:sz w:val="24"/>
-          <w:szCs w:val="24"/>
-        </w:rPr>
-        <w:t>(11)</w:t>
-      </w:r>
-      <w:r>
-        <w:rPr>
-          <w:sz w:val="24"/>
-          <w:szCs w:val="24"/>
-        </w:rPr>
-        <w:fldChar w:fldCharType="end"/>
+        <w:t>could be due to</w:t>
+      </w:r>
+      <w:r>
+        <w:rPr>
+          <w:sz w:val="24"/>
+          <w:szCs w:val="24"/>
+        </w:rPr>
+        <w:t xml:space="preserve"> that fact that these studies are done in rats and not mice</w:t>
       </w:r>
       <w:r>
         <w:rPr>
@@ -9395,7 +9329,21 @@
           <w:sz w:val="24"/>
           <w:szCs w:val="24"/>
         </w:rPr>
-        <w:t xml:space="preserve"> could also be due </w:t>
+        <w:t xml:space="preserve"> could also be due</w:t>
+      </w:r>
+      <w:r>
+        <w:rPr>
+          <w:sz w:val="24"/>
+          <w:szCs w:val="24"/>
+        </w:rPr>
+        <w:t xml:space="preserve"> to the</w:t>
+      </w:r>
+      <w:r>
+        <w:rPr>
+          <w:sz w:val="24"/>
+          <w:szCs w:val="24"/>
+        </w:rPr>
+        <w:t xml:space="preserve"> </w:t>
       </w:r>
       <w:r>
         <w:rPr>
@@ -9416,7 +9364,21 @@
           <w:sz w:val="24"/>
           <w:szCs w:val="24"/>
         </w:rPr>
-        <w:t xml:space="preserve">muscle they chose to </w:t>
+        <w:t>muscle</w:t>
+      </w:r>
+      <w:r>
+        <w:rPr>
+          <w:sz w:val="24"/>
+          <w:szCs w:val="24"/>
+        </w:rPr>
+        <w:t>s</w:t>
+      </w:r>
+      <w:r>
+        <w:rPr>
+          <w:sz w:val="24"/>
+          <w:szCs w:val="24"/>
+        </w:rPr>
+        <w:t xml:space="preserve"> they chose to </w:t>
       </w:r>
       <w:r>
         <w:rPr>
@@ -9467,6 +9429,15 @@
           <w:lang w:val="en-US"/>
         </w:rPr>
         <w:t>of the quadriceps.</w:t>
+      </w:r>
+      <w:r>
+        <w:rPr>
+          <w:color w:val="000000"/>
+          <w:sz w:val="24"/>
+          <w:szCs w:val="24"/>
+          <w:lang w:val="en-US"/>
+        </w:rPr>
+        <w:t xml:space="preserve"> </w:t>
       </w:r>
     </w:p>
     <w:p>
@@ -9519,7 +9490,7 @@
           <w:sz w:val="24"/>
           <w:szCs w:val="24"/>
         </w:rPr>
-        <w:instrText>ADDIN CSL_CITATION {"citationItems":[{"id":"ITEM-1","itemData":{"DOI":"10.1002/mus.880100509","ISSN":"0148-639X","author":[{"dropping-particle":"","family":"Karpati","given":"George","non-dropping-particle":"","parse-names":false,"suffix":""},{"dropping-particle":"","family":"Soza","given":"Marco","non-dropping-particle":"","parse-names":false,"suffix":""},{"dropping-particle":"","family":"Holland","given":"Paul","non-dropping-particle":"","parse-names":false,"suffix":""},{"dropping-particle":"","family":"Rouleau","given":"Guy","non-dropping-particle":"","parse-names":false,"suffix":""},{"dropping-particle":"","family":"Prescott","given":"Steve","non-dropping-particle":"","parse-names":false,"suffix":""},{"dropping-particle":"","family":"Carpenter","given":"Stirling","non-dropping-particle":"","parse-names":false,"suffix":""}],"container-title":"Muscle &amp; Nerve","id":"ITEM-1","issue":"5","issued":{"date-parts":[["2005"]]},"page":"428-438","title":"Glucocorticoid excess induces preferential depletion of myosin in denervated skeletal muscle fibers","type":"article-journal","volume":"10"},"uris":["http://www.mendeley.com/documents/?uuid=fb85f901-68fa-466a-94de-f14a0b17fbac"]},{"id":"ITEM-2","itemData":{"DOI":"10.1152/ajpendo.00487.2002","ISSN":"0193-1849","abstract":"The mechanisms by which excessive glucocorticoids cause muscular atrophy remain unclear. We previously demonstrated that dexamethasone increases the expression of myostatin, a negative regulator of skeletal muscle mass, in vitro. In the present study, we tested the hypothesis that dexamethasone-induced muscle loss is associated with increased myostatin expression in vivo. Daily administration (60, 600, 1,200 micro g/kg body wt) of dexamethasone for 5 days resulted in rapid, dose-dependent loss of body weight (-4.0, -13.4, -17.2%, respectively, P &lt; 0.05 for each comparison), and muscle atrophy (6.3, 15.0, 16.6% below controls, respectively). These changes were associated with dose-dependent, marked induction of intramuscular myostatin mRNA (66.3, 450, 527.6% increase above controls, P &lt; 0.05 for each comparison) and protein expression (0.0, 260.5, 318.4% increase above controls, P &lt; 0.05). We found that the effect of dexamethasone on body weight and muscle loss and upregulation of intramuscular myostatin expression was time dependent. When dexamethasone treatment (600 micro g. kg-1. day-1) was extended from 5 to 10 days, the rate of body weight loss was markedly reduced to approximately 2% within this extended period. The concentrations of intramuscular myosin heavy chain type II in dexamethasone-treated rats were significantly lower (-43% after 5-day treatment, -14% after 10-day treatment) than their respective corresponding controls. The intramuscular myostatin concentration in rats treated with dexamethasone for 10 days returned to basal level. Concurrent treatment with RU-486 blocked dexamethasone-induced myostatin expression and significantly attenuated body loss and muscle atrophy. We propose that dexamethasone-induced muscle loss is mediated, at least in part, by the upregulation of myostatin expression through a glucocorticoid receptor-mediated pathway","author":[{"dropping-particle":"","family":"Bhasin","given":"Shalender","non-dropping-particle":"","parse-names":false,"suffix":""},{"dropping-particle":"","family":"Artaza","given":"Jorge","non-dropping-particle":"","parse-names":false,"suffix":""},{"dropping-particle":"","family":"Mahabadi","given":"Vahid","non-dropping-particle":"","parse-names":false,"suffix":""},{"dropping-particle":"","family":"Mallidis","given":"Con","non-dropping-particle":"","parse-names":false,"suffix":""},{"dropping-particle":"","family":"Ma","given":"Kun","non-dropping-particle":"","parse-names":false,"suffix":""},{"dropping-particle":"","family":"Gonzalez-Cadavid","given":"Nestor","non-dropping-particle":"","parse-names":false,"suffix":""},{"dropping-particle":"","family":"Arias","given":"Jose","non-dropping-particle":"","parse-names":false,"suffix":""},{"dropping-particle":"","family":"Salehian","given":"Behrouz","non-dropping-particle":"","parse-names":false,"suffix":""}],"container-title":"American Journal of Physiology-Endocrinology and Metabolism","id":"ITEM-2","issue":"2","issued":{"date-parts":[["2015"]]},"page":"E363-E371","title":"Glucocorticoid-induced skeletal muscle atrophy is associated with upregulation of myostatin gene expression","type":"article-journal","volume":"285"},"uris":["http://www.mendeley.com/documents/?uuid=3e23ed1f-790d-4eae-b3ef-914db2bb5ef8"]},{"id":"ITEM-3","itemData":{"DOI":"10.1093/nq/175.27.477f","ISSN":"0029-3970","abstract":"The glucocorticoid dexamethasone dramatically altered growth patterns in four muscle types, inducing atrophy of smooth and fast-twitch skeletal muscle, suppressing protein accumulation in slow-twitch muscle and enhancing growth in the heart. These differing responses were explained by steroid-induced changes in RNA content, protein synthesis and protein breakdown. The","author":[{"dropping-particle":"","family":"Kelly, Frank J and Goldspink","given":"David F.","non-dropping-particle":"","parse-names":false,"suffix":""}],"container-title":"Biochem","id":"ITEM-3","issue":"27","issued":{"date-parts":[["1982"]]},"page":"147-151","title":"The differing responses of four muscle types to dexamethasone treatment in the the Rat","type":"article-journal","volume":"175"},"uris":["http://www.mendeley.com/documents/?uuid=9c2927f7-f2e4-47ed-aa3d-e2476963087e","http://www.mendeley.com/documents/?uuid=ec99ff15-60d6-49d9-bb2d-aaf11f515e89"]},{"id":"ITEM-4","itemData":{"DOI":"10.1152/jappl.1990.69.3.1058","ISSN":"8750-7587","abstract":"Exercise has been shown to be effective in preventing glucocorticoid-induced atrophy in muscles containing high proportions of type II or fast-twitch fibers. This investigation was undertaken to further evaluate this response in type IIa and IIb fibers, determined by histochemical staining for myofibrillar adenosinetriphosphatase with alkaline and acid preincubation. Steroid [cortisol acetate (CA), 100 mg/kg body wt] and exercise (running 90 min/day, 29 m/min) treatments were initiated simultaneously for 11 consecutive days in female rats. Fiber distribution and area measurements were performed in a deep and superficial region of plantaris muscle. The exercise regimen spared approximately 40% of the CA-induced plantaris muscle atrophy. In the deep region, the fiber population, which contained approximately 13% type I (slow-twitch), 24% type IIa, and 63% IIb fibers, was not affected by either treatment. In the superficial section, which consisted solely of type II fibers, the proportion of type IIa fibers was higher (27 vs. 9%, P less than 0.01) in the steroid- than in the vehicle-treated groups. Within each region, type IIa fibers were less susceptible to atrophy than type IIb fibers, and within each fiber type, the deep region had less atrophy than the superficial region. Type I fibers were unchanged by steroid treatment. For type IIa fibers, exercise prevented 100% of the atrophy in the deep region and 50% in the superficial region. For type IIb fibers, the activity spared 67 and 40% of the atrophy in these same regions, respectively. These results show that glucocorticoids are capable of changing the myosin phenotype.(ABSTRACT TRUNCATED AT 250 WORDS)","author":[{"dropping-particle":"","family":"Falduto","given":"M. T.","non-dropping-particle":"","parse-names":false,"suffix":""},{"dropping-particle":"","family":"Czerwinski","given":"S. M.","non-dropping-particle":"","parse-names":false,"suffix":""},{"dropping-particle":"","family":"Hickson","given":"R. C.","non-dropping-particle":"","parse-names":false,"suffix":""}],"container-title":"Journal of Applied Physiology","id":"ITEM-4","issue":"3","issued":{"date-parts":[["2017"]]},"page":"1058-1062","title":"Glucocorticoid-induced muscle atrophy prevention by exercise in fast-twitch fibers","type":"article-journal","volume":"69"},"uris":["http://www.mendeley.com/documents/?uuid=e9770e32-d80e-4dd2-8f52-da66f59242a4"]},{"id":"ITEM-5","itemData":{"author":[{"dropping-particle":"","family":"Schakman","given":"O","non-dropping-particle":"","parse-names":false,"suffix":""},{"dropping-particle":"","family":"Kalista","given":"S","non-dropping-particle":"","parse-names":false,"suffix":""},{"dropping-particle":"","family":"Barbé","given":"C","non-dropping-particle":"","parse-names":false,"suffix":""},{"dropping-particle":"","family":"Loumaye","given":"A","non-dropping-particle":"","parse-names":false,"suffix":""},{"dropping-particle":"","family":"Thissen","given":"J P","non-dropping-particle":"","parse-names":false,"suffix":""}],"container-title":"The International Journal of Biochemistry","id":"ITEM-5","issued":{"date-parts":[["2013"]]},"page":"2163-2172","title":"Glucocorticoid-induced skeletal muscle atrophy","type":"article-journal","volume":"45"},"uris":["http://www.mendeley.com/documents/?uuid=40acc6b6-aa8b-41a2-a568-9aeaa84da62f"]}],"mendeley":{"formattedCitation":"(4, 9, 19, 20, 33)","plainTextFormattedCitation":"(4, 9, 19, 20, 33)"},"properties":{"noteIndex":0},"schema":"https://github.com/citation-style-language/schema/raw/master/csl-citation.json"}</w:instrText>
+        <w:instrText>ADDIN CSL_CITATION {"citationItems":[{"id":"ITEM-1","itemData":{"DOI":"10.1002/mus.880100509","ISSN":"0148-639X","author":[{"dropping-particle":"","family":"Karpati","given":"George","non-dropping-particle":"","parse-names":false,"suffix":""},{"dropping-particle":"","family":"Soza","given":"Marco","non-dropping-particle":"","parse-names":false,"suffix":""},{"dropping-particle":"","family":"Holland","given":"Paul","non-dropping-particle":"","parse-names":false,"suffix":""},{"dropping-particle":"","family":"Rouleau","given":"Guy","non-dropping-particle":"","parse-names":false,"suffix":""},{"dropping-particle":"","family":"Prescott","given":"Steve","non-dropping-particle":"","parse-names":false,"suffix":""},{"dropping-particle":"","family":"Carpenter","given":"Stirling","non-dropping-particle":"","parse-names":false,"suffix":""}],"container-title":"Muscle &amp; Nerve","id":"ITEM-1","issue":"5","issued":{"date-parts":[["2005"]]},"page":"428-438","title":"Glucocorticoid excess induces preferential depletion of myosin in denervated skeletal muscle fibers","type":"article-journal","volume":"10"},"uris":["http://www.mendeley.com/documents/?uuid=fb85f901-68fa-466a-94de-f14a0b17fbac"]},{"id":"ITEM-2","itemData":{"DOI":"10.1152/ajpendo.00487.2002","ISSN":"0193-1849","abstract":"The mechanisms by which excessive glucocorticoids cause muscular atrophy remain unclear. We previously demonstrated that dexamethasone increases the expression of myostatin, a negative regulator of skeletal muscle mass, in vitro. In the present study, we tested the hypothesis that dexamethasone-induced muscle loss is associated with increased myostatin expression in vivo. Daily administration (60, 600, 1,200 micro g/kg body wt) of dexamethasone for 5 days resulted in rapid, dose-dependent loss of body weight (-4.0, -13.4, -17.2%, respectively, P &lt; 0.05 for each comparison), and muscle atrophy (6.3, 15.0, 16.6% below controls, respectively). These changes were associated with dose-dependent, marked induction of intramuscular myostatin mRNA (66.3, 450, 527.6% increase above controls, P &lt; 0.05 for each comparison) and protein expression (0.0, 260.5, 318.4% increase above controls, P &lt; 0.05). We found that the effect of dexamethasone on body weight and muscle loss and upregulation of intramuscular myostatin expression was time dependent. When dexamethasone treatment (600 micro g. kg-1. day-1) was extended from 5 to 10 days, the rate of body weight loss was markedly reduced to approximately 2% within this extended period. The concentrations of intramuscular myosin heavy chain type II in dexamethasone-treated rats were significantly lower (-43% after 5-day treatment, -14% after 10-day treatment) than their respective corresponding controls. The intramuscular myostatin concentration in rats treated with dexamethasone for 10 days returned to basal level. Concurrent treatment with RU-486 blocked dexamethasone-induced myostatin expression and significantly attenuated body loss and muscle atrophy. We propose that dexamethasone-induced muscle loss is mediated, at least in part, by the upregulation of myostatin expression through a glucocorticoid receptor-mediated pathway","author":[{"dropping-particle":"","family":"Bhasin","given":"Shalender","non-dropping-particle":"","parse-names":false,"suffix":""},{"dropping-particle":"","family":"Artaza","given":"Jorge","non-dropping-particle":"","parse-names":false,"suffix":""},{"dropping-particle":"","family":"Mahabadi","given":"Vahid","non-dropping-particle":"","parse-names":false,"suffix":""},{"dropping-particle":"","family":"Mallidis","given":"Con","non-dropping-particle":"","parse-names":false,"suffix":""},{"dropping-particle":"","family":"Ma","given":"Kun","non-dropping-particle":"","parse-names":false,"suffix":""},{"dropping-particle":"","family":"Gonzalez-Cadavid","given":"Nestor","non-dropping-particle":"","parse-names":false,"suffix":""},{"dropping-particle":"","family":"Arias","given":"Jose","non-dropping-particle":"","parse-names":false,"suffix":""},{"dropping-particle":"","family":"Salehian","given":"Behrouz","non-dropping-particle":"","parse-names":false,"suffix":""}],"container-title":"American Journal of Physiology-Endocrinology and Metabolism","id":"ITEM-2","issue":"2","issued":{"date-parts":[["2015"]]},"page":"E363-E371","title":"Glucocorticoid-induced skeletal muscle atrophy is associated with upregulation of myostatin gene expression","type":"article-journal","volume":"285"},"uris":["http://www.mendeley.com/documents/?uuid=3e23ed1f-790d-4eae-b3ef-914db2bb5ef8"]},{"id":"ITEM-3","itemData":{"DOI":"10.1093/nq/175.27.477f","ISSN":"0029-3970","abstract":"The glucocorticoid dexamethasone dramatically altered growth patterns in four muscle types, inducing atrophy of smooth and fast-twitch skeletal muscle, suppressing protein accumulation in slow-twitch muscle and enhancing growth in the heart. These differing responses were explained by steroid-induced changes in RNA content, protein synthesis and protein breakdown. The","author":[{"dropping-particle":"","family":"Kelly, Frank J and Goldspink","given":"David F.","non-dropping-particle":"","parse-names":false,"suffix":""}],"container-title":"Biochem","id":"ITEM-3","issue":"27","issued":{"date-parts":[["1982"]]},"page":"147-151","title":"The differing responses of four muscle types to dexamethasone treatment in the the Rat","type":"article-journal","volume":"175"},"uris":["http://www.mendeley.com/documents/?uuid=9c2927f7-f2e4-47ed-aa3d-e2476963087e","http://www.mendeley.com/documents/?uuid=ec99ff15-60d6-49d9-bb2d-aaf11f515e89"]},{"id":"ITEM-4","itemData":{"DOI":"10.1152/jappl.1990.69.3.1058","ISSN":"8750-7587","abstract":"Exercise has been shown to be effective in preventing glucocorticoid-induced atrophy in muscles containing high proportions of type II or fast-twitch fibers. This investigation was undertaken to further evaluate this response in type IIa and IIb fibers, determined by histochemical staining for myofibrillar adenosinetriphosphatase with alkaline and acid preincubation. Steroid [cortisol acetate (CA), 100 mg/kg body wt] and exercise (running 90 min/day, 29 m/min) treatments were initiated simultaneously for 11 consecutive days in female rats. Fiber distribution and area measurements were performed in a deep and superficial region of plantaris muscle. The exercise regimen spared approximately 40% of the CA-induced plantaris muscle atrophy. In the deep region, the fiber population, which contained approximately 13% type I (slow-twitch), 24% type IIa, and 63% IIb fibers, was not affected by either treatment. In the superficial section, which consisted solely of type II fibers, the proportion of type IIa fibers was higher (27 vs. 9%, P less than 0.01) in the steroid- than in the vehicle-treated groups. Within each region, type IIa fibers were less susceptible to atrophy than type IIb fibers, and within each fiber type, the deep region had less atrophy than the superficial region. Type I fibers were unchanged by steroid treatment. For type IIa fibers, exercise prevented 100% of the atrophy in the deep region and 50% in the superficial region. For type IIb fibers, the activity spared 67 and 40% of the atrophy in these same regions, respectively. These results show that glucocorticoids are capable of changing the myosin phenotype.(ABSTRACT TRUNCATED AT 250 WORDS)","author":[{"dropping-particle":"","family":"Falduto","given":"M. T.","non-dropping-particle":"","parse-names":false,"suffix":""},{"dropping-particle":"","family":"Czerwinski","given":"S. M.","non-dropping-particle":"","parse-names":false,"suffix":""},{"dropping-particle":"","family":"Hickson","given":"R. C.","non-dropping-particle":"","parse-names":false,"suffix":""}],"container-title":"Journal of Applied Physiology","id":"ITEM-4","issue":"3","issued":{"date-parts":[["2017"]]},"page":"1058-1062","title":"Glucocorticoid-induced muscle atrophy prevention by exercise in fast-twitch fibers","type":"article-journal","volume":"69"},"uris":["http://www.mendeley.com/documents/?uuid=e9770e32-d80e-4dd2-8f52-da66f59242a4"]},{"id":"ITEM-5","itemData":{"author":[{"dropping-particle":"","family":"Schakman","given":"O","non-dropping-particle":"","parse-names":false,"suffix":""},{"dropping-particle":"","family":"Kalista","given":"S","non-dropping-particle":"","parse-names":false,"suffix":""},{"dropping-particle":"","family":"Barbé","given":"C","non-dropping-particle":"","parse-names":false,"suffix":""},{"dropping-particle":"","family":"Loumaye","given":"A","non-dropping-particle":"","parse-names":false,"suffix":""},{"dropping-particle":"","family":"Thissen","given":"J P","non-dropping-particle":"","parse-names":false,"suffix":""}],"container-title":"The International Journal of Biochemistry","id":"ITEM-5","issued":{"date-parts":[["2013"]]},"page":"2163-2172","title":"Glucocorticoid-induced skeletal muscle atrophy","type":"article-journal","volume":"45"},"uris":["http://www.mendeley.com/documents/?uuid=40acc6b6-aa8b-41a2-a568-9aeaa84da62f"]}],"mendeley":{"formattedCitation":"(4, 9, 19, 20, 33)","plainTextFormattedCitation":"(4, 9, 19, 20, 33)","previouslyFormattedCitation":"(4, 9, 19, 20, 33)"},"properties":{"noteIndex":0},"schema":"https://github.com/citation-style-language/schema/raw/master/csl-citation.json"}</w:instrText>
       </w:r>
       <w:r>
         <w:rPr>
@@ -9727,7 +9698,7 @@
           <w:sz w:val="24"/>
           <w:szCs w:val="24"/>
         </w:rPr>
-        <w:t xml:space="preserve">occurs is not currently clear.  One possibility is that obesity remodels the chromatin landscape, allowing for easier GR access.  Another is that the effects of GR-dependent signaling </w:t>
+        <w:t xml:space="preserve">occurs is not currently clear. One possibility is that obesity remodels the chromatin landscape, allowing for easier GR access. Another is that the effects of GR-dependent signaling </w:t>
       </w:r>
       <w:r>
         <w:rPr>
@@ -9751,23 +9722,7 @@
           <w:sz w:val="24"/>
           <w:szCs w:val="24"/>
         </w:rPr>
-        <w:t xml:space="preserve">promoted by insulin resistance.  </w:t>
-      </w:r>
-      <w:r>
-        <w:rPr>
-          <w:color w:val="000000" w:themeColor="text1"/>
-          <w:sz w:val="24"/>
-          <w:szCs w:val="24"/>
-        </w:rPr>
-        <w:t xml:space="preserve"> </w:t>
-      </w:r>
-      <w:r>
-        <w:rPr>
-          <w:color w:val="000000" w:themeColor="text1"/>
-          <w:sz w:val="24"/>
-          <w:szCs w:val="24"/>
-        </w:rPr>
-        <w:t xml:space="preserve">A third </w:t>
+        <w:t xml:space="preserve">promoted by insulin resistance.  A third </w:t>
       </w:r>
       <w:r>
         <w:rPr>
@@ -11825,18 +11780,7 @@
           <w:sz w:val="24"/>
           <w:szCs w:val="24"/>
         </w:rPr>
-        <w:t xml:space="preserve">Arias </w:t>
-      </w:r>
-      <w:r>
-        <w:rPr>
-          <w:b/>
-          <w:bCs/>
-          <w:noProof/>
-          <w:sz w:val="24"/>
-          <w:szCs w:val="24"/>
-        </w:rPr>
-        <w:lastRenderedPageBreak/>
-        <w:t>J</w:t>
+        <w:t>Arias J</w:t>
       </w:r>
       <w:r>
         <w:rPr>
@@ -12894,7 +12838,6 @@
           <w:sz w:val="24"/>
           <w:szCs w:val="24"/>
         </w:rPr>
-        <w:lastRenderedPageBreak/>
         <w:t xml:space="preserve">12. </w:t>
       </w:r>
       <w:r>
@@ -13894,16 +13837,7 @@
           <w:sz w:val="24"/>
           <w:szCs w:val="24"/>
         </w:rPr>
-        <w:t xml:space="preserve">. Glucocorticoid excess induces preferential depletion of myosin in denervated </w:t>
-      </w:r>
-      <w:r>
-        <w:rPr>
-          <w:noProof/>
-          <w:sz w:val="24"/>
-          <w:szCs w:val="24"/>
-        </w:rPr>
-        <w:lastRenderedPageBreak/>
-        <w:t xml:space="preserve">skeletal muscle fibers. </w:t>
+        <w:t xml:space="preserve">. Glucocorticoid excess induces preferential depletion of myosin in denervated skeletal muscle fibers. </w:t>
       </w:r>
       <w:r>
         <w:rPr>
@@ -14832,18 +14766,7 @@
           <w:sz w:val="24"/>
           <w:szCs w:val="24"/>
         </w:rPr>
-        <w:t xml:space="preserve">Clin Endocrinol </w:t>
-      </w:r>
-      <w:r>
-        <w:rPr>
-          <w:i/>
-          <w:iCs/>
-          <w:noProof/>
-          <w:sz w:val="24"/>
-          <w:szCs w:val="24"/>
-        </w:rPr>
-        <w:lastRenderedPageBreak/>
-        <w:t>(Oxf)</w:t>
+        <w:t>Clin Endocrinol (Oxf)</w:t>
       </w:r>
       <w:r>
         <w:rPr>
@@ -16040,7 +15963,6 @@
           <w:sz w:val="24"/>
           <w:szCs w:val="24"/>
         </w:rPr>
-        <w:lastRenderedPageBreak/>
         <w:t xml:space="preserve">35. </w:t>
       </w:r>
       <w:r>
@@ -17153,7 +17075,6 @@
           <w:sz w:val="24"/>
           <w:szCs w:val="24"/>
         </w:rPr>
-        <w:lastRenderedPageBreak/>
         <w:t xml:space="preserve">43. </w:t>
       </w:r>
       <w:r>
@@ -18443,7 +18364,51 @@
       <w:pPr>
         <w:spacing w:line="360" w:lineRule="auto"/>
         <w:rPr>
-          <w:ins w:id="5" w:author="Laura Gunder" w:date="2019-04-05T16:31:00Z"/>
+          <w:ins w:id="5" w:author="Laura Gunder" w:date="2019-04-05T17:01:00Z"/>
+          <w:b/>
+          <w:sz w:val="24"/>
+          <w:szCs w:val="24"/>
+        </w:rPr>
+      </w:pPr>
+    </w:p>
+    <w:p>
+      <w:pPr>
+        <w:spacing w:line="360" w:lineRule="auto"/>
+        <w:rPr>
+          <w:ins w:id="6" w:author="Laura Gunder" w:date="2019-04-05T17:01:00Z"/>
+          <w:b/>
+          <w:sz w:val="24"/>
+          <w:szCs w:val="24"/>
+        </w:rPr>
+      </w:pPr>
+    </w:p>
+    <w:p>
+      <w:pPr>
+        <w:spacing w:line="360" w:lineRule="auto"/>
+        <w:rPr>
+          <w:ins w:id="7" w:author="Laura Gunder" w:date="2019-04-05T17:01:00Z"/>
+          <w:b/>
+          <w:sz w:val="24"/>
+          <w:szCs w:val="24"/>
+        </w:rPr>
+      </w:pPr>
+    </w:p>
+    <w:p>
+      <w:pPr>
+        <w:spacing w:line="360" w:lineRule="auto"/>
+        <w:rPr>
+          <w:ins w:id="8" w:author="Laura Gunder" w:date="2019-04-05T17:01:00Z"/>
+          <w:b/>
+          <w:sz w:val="24"/>
+          <w:szCs w:val="24"/>
+        </w:rPr>
+      </w:pPr>
+    </w:p>
+    <w:p>
+      <w:pPr>
+        <w:spacing w:line="360" w:lineRule="auto"/>
+        <w:rPr>
+          <w:ins w:id="9" w:author="Laura Gunder" w:date="2019-04-05T16:31:00Z"/>
           <w:b/>
           <w:sz w:val="24"/>
           <w:szCs w:val="24"/>
@@ -19249,7 +19214,7 @@
 </file>
 
 <file path=word/styles.xml><?xml version="1.0" encoding="utf-8"?>
-<w:styles xmlns:mc="http://schemas.openxmlformats.org/markup-compatibility/2006" xmlns:r="http://schemas.openxmlformats.org/officeDocument/2006/relationships" xmlns:w="http://schemas.openxmlformats.org/wordprocessingml/2006/main" xmlns:w14="http://schemas.microsoft.com/office/word/2010/wordml" xmlns:w15="http://schemas.microsoft.com/office/word/2012/wordml" xmlns:w16cid="http://schemas.microsoft.com/office/word/2016/wordml/cid" xmlns:w16se="http://schemas.microsoft.com/office/word/2015/wordml/symex" mc:Ignorable="w14 w15 w16se w16cid">
+<w:styles xmlns:mc="http://schemas.openxmlformats.org/markup-compatibility/2006" xmlns:r="http://schemas.openxmlformats.org/officeDocument/2006/relationships" xmlns:w="http://schemas.openxmlformats.org/wordprocessingml/2006/main" xmlns:w14="http://schemas.microsoft.com/office/word/2010/wordml" mc:Ignorable="w14">
   <w:docDefaults>
     <w:rPrDefault>
       <w:rPr>
@@ -19265,377 +19230,153 @@
       </w:pPr>
     </w:pPrDefault>
   </w:docDefaults>
-  <w:latentStyles w:defLockedState="0" w:defUIPriority="99" w:defSemiHidden="0" w:defUnhideWhenUsed="0" w:defQFormat="0" w:count="375">
-    <w:lsdException w:name="Normal" w:uiPriority="0" w:qFormat="1"/>
-    <w:lsdException w:name="heading 1" w:uiPriority="9" w:qFormat="1"/>
-    <w:lsdException w:name="heading 2" w:semiHidden="1" w:uiPriority="9" w:unhideWhenUsed="1" w:qFormat="1"/>
-    <w:lsdException w:name="heading 3" w:semiHidden="1" w:uiPriority="9" w:unhideWhenUsed="1" w:qFormat="1"/>
-    <w:lsdException w:name="heading 4" w:semiHidden="1" w:uiPriority="9" w:unhideWhenUsed="1" w:qFormat="1"/>
-    <w:lsdException w:name="heading 5" w:semiHidden="1" w:uiPriority="9" w:unhideWhenUsed="1" w:qFormat="1"/>
-    <w:lsdException w:name="heading 6" w:semiHidden="1" w:uiPriority="9" w:unhideWhenUsed="1" w:qFormat="1"/>
-    <w:lsdException w:name="heading 7" w:semiHidden="1" w:uiPriority="9" w:unhideWhenUsed="1" w:qFormat="1"/>
-    <w:lsdException w:name="heading 8" w:semiHidden="1" w:uiPriority="9" w:unhideWhenUsed="1" w:qFormat="1"/>
-    <w:lsdException w:name="heading 9" w:semiHidden="1" w:uiPriority="9" w:unhideWhenUsed="1" w:qFormat="1"/>
-    <w:lsdException w:name="index 1" w:semiHidden="1" w:unhideWhenUsed="1"/>
-    <w:lsdException w:name="index 2" w:semiHidden="1" w:unhideWhenUsed="1"/>
-    <w:lsdException w:name="index 3" w:semiHidden="1" w:unhideWhenUsed="1"/>
-    <w:lsdException w:name="index 4" w:semiHidden="1" w:unhideWhenUsed="1"/>
-    <w:lsdException w:name="index 5" w:semiHidden="1" w:unhideWhenUsed="1"/>
-    <w:lsdException w:name="index 6" w:semiHidden="1" w:unhideWhenUsed="1"/>
-    <w:lsdException w:name="index 7" w:semiHidden="1" w:unhideWhenUsed="1"/>
-    <w:lsdException w:name="index 8" w:semiHidden="1" w:unhideWhenUsed="1"/>
-    <w:lsdException w:name="index 9" w:semiHidden="1" w:unhideWhenUsed="1"/>
-    <w:lsdException w:name="toc 1" w:semiHidden="1" w:uiPriority="39" w:unhideWhenUsed="1"/>
-    <w:lsdException w:name="toc 2" w:semiHidden="1" w:uiPriority="39" w:unhideWhenUsed="1"/>
-    <w:lsdException w:name="toc 3" w:semiHidden="1" w:uiPriority="39" w:unhideWhenUsed="1"/>
-    <w:lsdException w:name="toc 4" w:semiHidden="1" w:uiPriority="39" w:unhideWhenUsed="1"/>
-    <w:lsdException w:name="toc 5" w:semiHidden="1" w:uiPriority="39" w:unhideWhenUsed="1"/>
-    <w:lsdException w:name="toc 6" w:semiHidden="1" w:uiPriority="39" w:unhideWhenUsed="1"/>
-    <w:lsdException w:name="toc 7" w:semiHidden="1" w:uiPriority="39" w:unhideWhenUsed="1"/>
-    <w:lsdException w:name="toc 8" w:semiHidden="1" w:uiPriority="39" w:unhideWhenUsed="1"/>
-    <w:lsdException w:name="toc 9" w:semiHidden="1" w:uiPriority="39" w:unhideWhenUsed="1"/>
-    <w:lsdException w:name="Normal Indent" w:semiHidden="1" w:unhideWhenUsed="1"/>
-    <w:lsdException w:name="footnote text" w:semiHidden="1" w:unhideWhenUsed="1"/>
-    <w:lsdException w:name="annotation text" w:semiHidden="1" w:unhideWhenUsed="1"/>
-    <w:lsdException w:name="header" w:semiHidden="1" w:unhideWhenUsed="1"/>
-    <w:lsdException w:name="footer" w:semiHidden="1" w:unhideWhenUsed="1"/>
-    <w:lsdException w:name="index heading" w:semiHidden="1" w:unhideWhenUsed="1"/>
-    <w:lsdException w:name="caption" w:semiHidden="1" w:uiPriority="35" w:unhideWhenUsed="1" w:qFormat="1"/>
-    <w:lsdException w:name="table of figures" w:semiHidden="1" w:unhideWhenUsed="1"/>
-    <w:lsdException w:name="envelope address" w:semiHidden="1" w:unhideWhenUsed="1"/>
-    <w:lsdException w:name="envelope return" w:semiHidden="1" w:unhideWhenUsed="1"/>
-    <w:lsdException w:name="footnote reference" w:semiHidden="1" w:unhideWhenUsed="1"/>
-    <w:lsdException w:name="annotation reference" w:semiHidden="1" w:unhideWhenUsed="1"/>
-    <w:lsdException w:name="line number" w:semiHidden="1" w:unhideWhenUsed="1"/>
-    <w:lsdException w:name="page number" w:semiHidden="1" w:unhideWhenUsed="1"/>
-    <w:lsdException w:name="endnote reference" w:semiHidden="1" w:unhideWhenUsed="1"/>
-    <w:lsdException w:name="endnote text" w:semiHidden="1" w:unhideWhenUsed="1"/>
-    <w:lsdException w:name="table of authorities" w:semiHidden="1" w:unhideWhenUsed="1"/>
-    <w:lsdException w:name="macro" w:semiHidden="1" w:unhideWhenUsed="1"/>
-    <w:lsdException w:name="toa heading" w:semiHidden="1" w:unhideWhenUsed="1"/>
-    <w:lsdException w:name="List" w:semiHidden="1" w:unhideWhenUsed="1"/>
-    <w:lsdException w:name="List Bullet" w:semiHidden="1" w:unhideWhenUsed="1"/>
-    <w:lsdException w:name="List Number" w:semiHidden="1" w:unhideWhenUsed="1"/>
-    <w:lsdException w:name="List 2" w:semiHidden="1" w:unhideWhenUsed="1"/>
-    <w:lsdException w:name="List 3" w:semiHidden="1" w:unhideWhenUsed="1"/>
-    <w:lsdException w:name="List 4" w:semiHidden="1" w:unhideWhenUsed="1"/>
-    <w:lsdException w:name="List 5" w:semiHidden="1" w:unhideWhenUsed="1"/>
-    <w:lsdException w:name="List Bullet 2" w:semiHidden="1" w:unhideWhenUsed="1"/>
-    <w:lsdException w:name="List Bullet 3" w:semiHidden="1" w:unhideWhenUsed="1"/>
-    <w:lsdException w:name="List Bullet 4" w:semiHidden="1" w:unhideWhenUsed="1"/>
-    <w:lsdException w:name="List Bullet 5" w:semiHidden="1" w:unhideWhenUsed="1"/>
-    <w:lsdException w:name="List Number 2" w:semiHidden="1" w:unhideWhenUsed="1"/>
-    <w:lsdException w:name="List Number 3" w:semiHidden="1" w:unhideWhenUsed="1"/>
-    <w:lsdException w:name="List Number 4" w:semiHidden="1" w:unhideWhenUsed="1"/>
-    <w:lsdException w:name="List Number 5" w:semiHidden="1" w:unhideWhenUsed="1"/>
-    <w:lsdException w:name="Title" w:uiPriority="10" w:qFormat="1"/>
-    <w:lsdException w:name="Closing" w:semiHidden="1" w:unhideWhenUsed="1"/>
-    <w:lsdException w:name="Signature" w:semiHidden="1" w:unhideWhenUsed="1"/>
-    <w:lsdException w:name="Default Paragraph Font" w:semiHidden="1" w:uiPriority="1" w:unhideWhenUsed="1"/>
-    <w:lsdException w:name="Body Text" w:semiHidden="1" w:unhideWhenUsed="1"/>
-    <w:lsdException w:name="Body Text Indent" w:semiHidden="1" w:unhideWhenUsed="1"/>
-    <w:lsdException w:name="List Continue" w:semiHidden="1" w:unhideWhenUsed="1"/>
-    <w:lsdException w:name="List Continue 2" w:semiHidden="1" w:unhideWhenUsed="1"/>
-    <w:lsdException w:name="List Continue 3" w:semiHidden="1" w:unhideWhenUsed="1"/>
-    <w:lsdException w:name="List Continue 4" w:semiHidden="1" w:unhideWhenUsed="1"/>
-    <w:lsdException w:name="List Continue 5" w:semiHidden="1" w:unhideWhenUsed="1"/>
-    <w:lsdException w:name="Message Header" w:semiHidden="1" w:unhideWhenUsed="1"/>
-    <w:lsdException w:name="Subtitle" w:uiPriority="11" w:qFormat="1"/>
-    <w:lsdException w:name="Salutation" w:semiHidden="1" w:unhideWhenUsed="1"/>
-    <w:lsdException w:name="Date" w:semiHidden="1" w:unhideWhenUsed="1"/>
-    <w:lsdException w:name="Body Text First Indent" w:semiHidden="1" w:unhideWhenUsed="1"/>
-    <w:lsdException w:name="Body Text First Indent 2" w:semiHidden="1" w:unhideWhenUsed="1"/>
-    <w:lsdException w:name="Note Heading" w:semiHidden="1" w:unhideWhenUsed="1"/>
-    <w:lsdException w:name="Body Text 2" w:semiHidden="1" w:unhideWhenUsed="1"/>
-    <w:lsdException w:name="Body Text 3" w:semiHidden="1" w:unhideWhenUsed="1"/>
-    <w:lsdException w:name="Body Text Indent 2" w:semiHidden="1" w:unhideWhenUsed="1"/>
-    <w:lsdException w:name="Body Text Indent 3" w:semiHidden="1" w:unhideWhenUsed="1"/>
-    <w:lsdException w:name="Block Text" w:semiHidden="1" w:unhideWhenUsed="1"/>
-    <w:lsdException w:name="Hyperlink" w:semiHidden="1" w:unhideWhenUsed="1"/>
-    <w:lsdException w:name="FollowedHyperlink" w:semiHidden="1" w:unhideWhenUsed="1"/>
-    <w:lsdException w:name="Strong" w:uiPriority="22" w:qFormat="1"/>
-    <w:lsdException w:name="Emphasis" w:uiPriority="20" w:qFormat="1"/>
-    <w:lsdException w:name="Document Map" w:semiHidden="1" w:unhideWhenUsed="1"/>
-    <w:lsdException w:name="Plain Text" w:semiHidden="1" w:unhideWhenUsed="1"/>
-    <w:lsdException w:name="E-mail Signature" w:semiHidden="1" w:unhideWhenUsed="1"/>
-    <w:lsdException w:name="HTML Top of Form" w:semiHidden="1" w:unhideWhenUsed="1"/>
-    <w:lsdException w:name="HTML Bottom of Form" w:semiHidden="1" w:unhideWhenUsed="1"/>
-    <w:lsdException w:name="Normal (Web)" w:semiHidden="1" w:unhideWhenUsed="1"/>
-    <w:lsdException w:name="HTML Acronym" w:semiHidden="1" w:unhideWhenUsed="1"/>
-    <w:lsdException w:name="HTML Address" w:semiHidden="1" w:unhideWhenUsed="1"/>
-    <w:lsdException w:name="HTML Cite" w:semiHidden="1" w:unhideWhenUsed="1"/>
-    <w:lsdException w:name="HTML Code" w:semiHidden="1" w:unhideWhenUsed="1"/>
-    <w:lsdException w:name="HTML Definition" w:semiHidden="1" w:unhideWhenUsed="1"/>
-    <w:lsdException w:name="HTML Keyboard" w:semiHidden="1" w:unhideWhenUsed="1"/>
-    <w:lsdException w:name="HTML Preformatted" w:semiHidden="1" w:unhideWhenUsed="1"/>
-    <w:lsdException w:name="HTML Sample" w:semiHidden="1" w:unhideWhenUsed="1"/>
-    <w:lsdException w:name="HTML Typewriter" w:semiHidden="1" w:unhideWhenUsed="1"/>
-    <w:lsdException w:name="HTML Variable" w:semiHidden="1" w:unhideWhenUsed="1"/>
-    <w:lsdException w:name="Normal Table" w:semiHidden="1" w:unhideWhenUsed="1"/>
-    <w:lsdException w:name="annotation subject" w:semiHidden="1" w:unhideWhenUsed="1"/>
-    <w:lsdException w:name="No List" w:semiHidden="1" w:unhideWhenUsed="1"/>
-    <w:lsdException w:name="Outline List 1" w:semiHidden="1" w:unhideWhenUsed="1"/>
-    <w:lsdException w:name="Outline List 2" w:semiHidden="1" w:unhideWhenUsed="1"/>
-    <w:lsdException w:name="Outline List 3" w:semiHidden="1" w:unhideWhenUsed="1"/>
-    <w:lsdException w:name="Table Simple 1" w:semiHidden="1" w:unhideWhenUsed="1"/>
-    <w:lsdException w:name="Table Simple 2" w:semiHidden="1" w:unhideWhenUsed="1"/>
-    <w:lsdException w:name="Table Simple 3" w:semiHidden="1" w:unhideWhenUsed="1"/>
-    <w:lsdException w:name="Table Classic 1" w:semiHidden="1" w:unhideWhenUsed="1"/>
-    <w:lsdException w:name="Table Classic 2" w:semiHidden="1" w:unhideWhenUsed="1"/>
-    <w:lsdException w:name="Table Classic 3" w:semiHidden="1" w:unhideWhenUsed="1"/>
-    <w:lsdException w:name="Table Classic 4" w:semiHidden="1" w:unhideWhenUsed="1"/>
-    <w:lsdException w:name="Table Colorful 1" w:semiHidden="1" w:unhideWhenUsed="1"/>
-    <w:lsdException w:name="Table Colorful 2" w:semiHidden="1" w:unhideWhenUsed="1"/>
-    <w:lsdException w:name="Table Colorful 3" w:semiHidden="1" w:unhideWhenUsed="1"/>
-    <w:lsdException w:name="Table Columns 1" w:semiHidden="1" w:unhideWhenUsed="1"/>
-    <w:lsdException w:name="Table Columns 2" w:semiHidden="1" w:unhideWhenUsed="1"/>
-    <w:lsdException w:name="Table Columns 3" w:semiHidden="1" w:unhideWhenUsed="1"/>
-    <w:lsdException w:name="Table Columns 4" w:semiHidden="1" w:unhideWhenUsed="1"/>
-    <w:lsdException w:name="Table Columns 5" w:semiHidden="1" w:unhideWhenUsed="1"/>
-    <w:lsdException w:name="Table Grid 1" w:semiHidden="1" w:unhideWhenUsed="1"/>
-    <w:lsdException w:name="Table Grid 2" w:semiHidden="1" w:unhideWhenUsed="1"/>
-    <w:lsdException w:name="Table Grid 3" w:semiHidden="1" w:unhideWhenUsed="1"/>
-    <w:lsdException w:name="Table Grid 4" w:semiHidden="1" w:unhideWhenUsed="1"/>
-    <w:lsdException w:name="Table Grid 5" w:semiHidden="1" w:unhideWhenUsed="1"/>
-    <w:lsdException w:name="Table Grid 6" w:semiHidden="1" w:unhideWhenUsed="1"/>
-    <w:lsdException w:name="Table Grid 7" w:semiHidden="1" w:unhideWhenUsed="1"/>
-    <w:lsdException w:name="Table Grid 8" w:semiHidden="1" w:unhideWhenUsed="1"/>
-    <w:lsdException w:name="Table List 1" w:semiHidden="1" w:unhideWhenUsed="1"/>
-    <w:lsdException w:name="Table List 2" w:semiHidden="1" w:unhideWhenUsed="1"/>
-    <w:lsdException w:name="Table List 3" w:semiHidden="1" w:unhideWhenUsed="1"/>
-    <w:lsdException w:name="Table List 4" w:semiHidden="1" w:unhideWhenUsed="1"/>
-    <w:lsdException w:name="Table List 5" w:semiHidden="1" w:unhideWhenUsed="1"/>
-    <w:lsdException w:name="Table List 6" w:semiHidden="1" w:unhideWhenUsed="1"/>
-    <w:lsdException w:name="Table List 7" w:semiHidden="1" w:unhideWhenUsed="1"/>
-    <w:lsdException w:name="Table List 8" w:semiHidden="1" w:unhideWhenUsed="1"/>
-    <w:lsdException w:name="Table 3D effects 1" w:semiHidden="1" w:unhideWhenUsed="1"/>
-    <w:lsdException w:name="Table 3D effects 2" w:semiHidden="1" w:unhideWhenUsed="1"/>
-    <w:lsdException w:name="Table 3D effects 3" w:semiHidden="1" w:unhideWhenUsed="1"/>
-    <w:lsdException w:name="Table Contemporary" w:semiHidden="1" w:unhideWhenUsed="1"/>
-    <w:lsdException w:name="Table Elegant" w:semiHidden="1" w:unhideWhenUsed="1"/>
-    <w:lsdException w:name="Table Professional" w:semiHidden="1" w:unhideWhenUsed="1"/>
-    <w:lsdException w:name="Table Subtle 1" w:semiHidden="1" w:unhideWhenUsed="1"/>
-    <w:lsdException w:name="Table Subtle 2" w:semiHidden="1" w:unhideWhenUsed="1"/>
-    <w:lsdException w:name="Table Web 1" w:semiHidden="1" w:unhideWhenUsed="1"/>
-    <w:lsdException w:name="Table Web 2" w:semiHidden="1" w:unhideWhenUsed="1"/>
-    <w:lsdException w:name="Table Web 3" w:semiHidden="1" w:unhideWhenUsed="1"/>
-    <w:lsdException w:name="Balloon Text" w:semiHidden="1" w:unhideWhenUsed="1"/>
-    <w:lsdException w:name="Table Grid" w:uiPriority="39"/>
-    <w:lsdException w:name="Table Theme" w:semiHidden="1" w:unhideWhenUsed="1"/>
-    <w:lsdException w:name="Placeholder Text" w:semiHidden="1"/>
-    <w:lsdException w:name="No Spacing" w:uiPriority="1" w:qFormat="1"/>
-    <w:lsdException w:name="Light Shading" w:uiPriority="60"/>
-    <w:lsdException w:name="Light List" w:uiPriority="61"/>
-    <w:lsdException w:name="Light Grid" w:uiPriority="62"/>
-    <w:lsdException w:name="Medium Shading 1" w:uiPriority="63"/>
-    <w:lsdException w:name="Medium Shading 2" w:uiPriority="64"/>
-    <w:lsdException w:name="Medium List 1" w:uiPriority="65"/>
-    <w:lsdException w:name="Medium List 2" w:uiPriority="66"/>
-    <w:lsdException w:name="Medium Grid 1" w:uiPriority="67"/>
-    <w:lsdException w:name="Medium Grid 2" w:uiPriority="68"/>
-    <w:lsdException w:name="Medium Grid 3" w:uiPriority="69"/>
-    <w:lsdException w:name="Dark List" w:uiPriority="70"/>
-    <w:lsdException w:name="Colorful Shading" w:uiPriority="71"/>
-    <w:lsdException w:name="Colorful List" w:uiPriority="72"/>
-    <w:lsdException w:name="Colorful Grid" w:uiPriority="73"/>
-    <w:lsdException w:name="Light Shading Accent 1" w:uiPriority="60"/>
-    <w:lsdException w:name="Light List Accent 1" w:uiPriority="61"/>
-    <w:lsdException w:name="Light Grid Accent 1" w:uiPriority="62"/>
-    <w:lsdException w:name="Medium Shading 1 Accent 1" w:uiPriority="63"/>
-    <w:lsdException w:name="Medium Shading 2 Accent 1" w:uiPriority="64"/>
-    <w:lsdException w:name="Medium List 1 Accent 1" w:uiPriority="65"/>
-    <w:lsdException w:name="Revision" w:semiHidden="1"/>
-    <w:lsdException w:name="List Paragraph" w:uiPriority="34" w:qFormat="1"/>
-    <w:lsdException w:name="Quote" w:uiPriority="29" w:qFormat="1"/>
-    <w:lsdException w:name="Intense Quote" w:uiPriority="30" w:qFormat="1"/>
-    <w:lsdException w:name="Medium List 2 Accent 1" w:uiPriority="66"/>
-    <w:lsdException w:name="Medium Grid 1 Accent 1" w:uiPriority="67"/>
-    <w:lsdException w:name="Medium Grid 2 Accent 1" w:uiPriority="68"/>
-    <w:lsdException w:name="Medium Grid 3 Accent 1" w:uiPriority="69"/>
-    <w:lsdException w:name="Dark List Accent 1" w:uiPriority="70"/>
-    <w:lsdException w:name="Colorful Shading Accent 1" w:uiPriority="71"/>
-    <w:lsdException w:name="Colorful List Accent 1" w:uiPriority="72"/>
-    <w:lsdException w:name="Colorful Grid Accent 1" w:uiPriority="73"/>
-    <w:lsdException w:name="Light Shading Accent 2" w:uiPriority="60"/>
-    <w:lsdException w:name="Light List Accent 2" w:uiPriority="61"/>
-    <w:lsdException w:name="Light Grid Accent 2" w:uiPriority="62"/>
-    <w:lsdException w:name="Medium Shading 1 Accent 2" w:uiPriority="63"/>
-    <w:lsdException w:name="Medium Shading 2 Accent 2" w:uiPriority="64"/>
-    <w:lsdException w:name="Medium List 1 Accent 2" w:uiPriority="65"/>
-    <w:lsdException w:name="Medium List 2 Accent 2" w:uiPriority="66"/>
-    <w:lsdException w:name="Medium Grid 1 Accent 2" w:uiPriority="67"/>
-    <w:lsdException w:name="Medium Grid 2 Accent 2" w:uiPriority="68"/>
-    <w:lsdException w:name="Medium Grid 3 Accent 2" w:uiPriority="69"/>
-    <w:lsdException w:name="Dark List Accent 2" w:uiPriority="70"/>
-    <w:lsdException w:name="Colorful Shading Accent 2" w:uiPriority="71"/>
-    <w:lsdException w:name="Colorful List Accent 2" w:uiPriority="72"/>
-    <w:lsdException w:name="Colorful Grid Accent 2" w:uiPriority="73"/>
-    <w:lsdException w:name="Light Shading Accent 3" w:uiPriority="60"/>
-    <w:lsdException w:name="Light List Accent 3" w:uiPriority="61"/>
-    <w:lsdException w:name="Light Grid Accent 3" w:uiPriority="62"/>
-    <w:lsdException w:name="Medium Shading 1 Accent 3" w:uiPriority="63"/>
-    <w:lsdException w:name="Medium Shading 2 Accent 3" w:uiPriority="64"/>
-    <w:lsdException w:name="Medium List 1 Accent 3" w:uiPriority="65"/>
-    <w:lsdException w:name="Medium List 2 Accent 3" w:uiPriority="66"/>
-    <w:lsdException w:name="Medium Grid 1 Accent 3" w:uiPriority="67"/>
-    <w:lsdException w:name="Medium Grid 2 Accent 3" w:uiPriority="68"/>
-    <w:lsdException w:name="Medium Grid 3 Accent 3" w:uiPriority="69"/>
-    <w:lsdException w:name="Dark List Accent 3" w:uiPriority="70"/>
-    <w:lsdException w:name="Colorful Shading Accent 3" w:uiPriority="71"/>
-    <w:lsdException w:name="Colorful List Accent 3" w:uiPriority="72"/>
-    <w:lsdException w:name="Colorful Grid Accent 3" w:uiPriority="73"/>
-    <w:lsdException w:name="Light Shading Accent 4" w:uiPriority="60"/>
-    <w:lsdException w:name="Light List Accent 4" w:uiPriority="61"/>
-    <w:lsdException w:name="Light Grid Accent 4" w:uiPriority="62"/>
-    <w:lsdException w:name="Medium Shading 1 Accent 4" w:uiPriority="63"/>
-    <w:lsdException w:name="Medium Shading 2 Accent 4" w:uiPriority="64"/>
-    <w:lsdException w:name="Medium List 1 Accent 4" w:uiPriority="65"/>
-    <w:lsdException w:name="Medium List 2 Accent 4" w:uiPriority="66"/>
-    <w:lsdException w:name="Medium Grid 1 Accent 4" w:uiPriority="67"/>
-    <w:lsdException w:name="Medium Grid 2 Accent 4" w:uiPriority="68"/>
-    <w:lsdException w:name="Medium Grid 3 Accent 4" w:uiPriority="69"/>
-    <w:lsdException w:name="Dark List Accent 4" w:uiPriority="70"/>
-    <w:lsdException w:name="Colorful Shading Accent 4" w:uiPriority="71"/>
-    <w:lsdException w:name="Colorful List Accent 4" w:uiPriority="72"/>
-    <w:lsdException w:name="Colorful Grid Accent 4" w:uiPriority="73"/>
-    <w:lsdException w:name="Light Shading Accent 5" w:uiPriority="60"/>
-    <w:lsdException w:name="Light List Accent 5" w:uiPriority="61"/>
-    <w:lsdException w:name="Light Grid Accent 5" w:uiPriority="62"/>
-    <w:lsdException w:name="Medium Shading 1 Accent 5" w:uiPriority="63"/>
-    <w:lsdException w:name="Medium Shading 2 Accent 5" w:uiPriority="64"/>
-    <w:lsdException w:name="Medium List 1 Accent 5" w:uiPriority="65"/>
-    <w:lsdException w:name="Medium List 2 Accent 5" w:uiPriority="66"/>
-    <w:lsdException w:name="Medium Grid 1 Accent 5" w:uiPriority="67"/>
-    <w:lsdException w:name="Medium Grid 2 Accent 5" w:uiPriority="68"/>
-    <w:lsdException w:name="Medium Grid 3 Accent 5" w:uiPriority="69"/>
-    <w:lsdException w:name="Dark List Accent 5" w:uiPriority="70"/>
-    <w:lsdException w:name="Colorful Shading Accent 5" w:uiPriority="71"/>
-    <w:lsdException w:name="Colorful List Accent 5" w:uiPriority="72"/>
-    <w:lsdException w:name="Colorful Grid Accent 5" w:uiPriority="73"/>
-    <w:lsdException w:name="Light Shading Accent 6" w:uiPriority="60"/>
-    <w:lsdException w:name="Light List Accent 6" w:uiPriority="61"/>
-    <w:lsdException w:name="Light Grid Accent 6" w:uiPriority="62"/>
-    <w:lsdException w:name="Medium Shading 1 Accent 6" w:uiPriority="63"/>
-    <w:lsdException w:name="Medium Shading 2 Accent 6" w:uiPriority="64"/>
-    <w:lsdException w:name="Medium List 1 Accent 6" w:uiPriority="65"/>
-    <w:lsdException w:name="Medium List 2 Accent 6" w:uiPriority="66"/>
-    <w:lsdException w:name="Medium Grid 1 Accent 6" w:uiPriority="67"/>
-    <w:lsdException w:name="Medium Grid 2 Accent 6" w:uiPriority="68"/>
-    <w:lsdException w:name="Medium Grid 3 Accent 6" w:uiPriority="69"/>
-    <w:lsdException w:name="Dark List Accent 6" w:uiPriority="70"/>
-    <w:lsdException w:name="Colorful Shading Accent 6" w:uiPriority="71"/>
-    <w:lsdException w:name="Colorful List Accent 6" w:uiPriority="72"/>
-    <w:lsdException w:name="Colorful Grid Accent 6" w:uiPriority="73"/>
-    <w:lsdException w:name="Subtle Emphasis" w:uiPriority="19" w:qFormat="1"/>
-    <w:lsdException w:name="Intense Emphasis" w:uiPriority="21" w:qFormat="1"/>
-    <w:lsdException w:name="Subtle Reference" w:uiPriority="31" w:qFormat="1"/>
-    <w:lsdException w:name="Intense Reference" w:uiPriority="32" w:qFormat="1"/>
-    <w:lsdException w:name="Book Title" w:uiPriority="33" w:qFormat="1"/>
-    <w:lsdException w:name="Bibliography" w:semiHidden="1" w:uiPriority="37" w:unhideWhenUsed="1"/>
-    <w:lsdException w:name="TOC Heading" w:semiHidden="1" w:uiPriority="39" w:unhideWhenUsed="1" w:qFormat="1"/>
-    <w:lsdException w:name="Grid Table Light" w:semiHidden="1" w:unhideWhenUsed="1"/>
-    <w:lsdException w:name="Grid Table 1 Light" w:semiHidden="1" w:unhideWhenUsed="1"/>
-    <w:lsdException w:name="Grid Table 2" w:semiHidden="1" w:unhideWhenUsed="1"/>
-    <w:lsdException w:name="Grid Table 3" w:semiHidden="1" w:unhideWhenUsed="1"/>
-    <w:lsdException w:name="Grid Table 4" w:uiPriority="49"/>
-    <w:lsdException w:name="Grid Table 5 Dark" w:uiPriority="50"/>
-    <w:lsdException w:name="Grid Table 6 Colorful" w:uiPriority="51"/>
-    <w:lsdException w:name="Grid Table 7 Colorful" w:uiPriority="52"/>
-    <w:lsdException w:name="Grid Table 1 Light Accent 1" w:uiPriority="46"/>
-    <w:lsdException w:name="Grid Table 2 Accent 1" w:uiPriority="47"/>
-    <w:lsdException w:name="Grid Table 3 Accent 1" w:uiPriority="48"/>
-    <w:lsdException w:name="Grid Table 4 Accent 1" w:uiPriority="49"/>
-    <w:lsdException w:name="Grid Table 5 Dark Accent 1" w:uiPriority="50"/>
-    <w:lsdException w:name="Grid Table 6 Colorful Accent 1" w:uiPriority="51"/>
-    <w:lsdException w:name="Grid Table 7 Colorful Accent 1" w:uiPriority="52"/>
-    <w:lsdException w:name="Grid Table 1 Light Accent 2" w:uiPriority="46"/>
-    <w:lsdException w:name="Grid Table 2 Accent 2" w:uiPriority="47"/>
-    <w:lsdException w:name="Grid Table 3 Accent 2" w:uiPriority="48"/>
-    <w:lsdException w:name="Grid Table 4 Accent 2" w:uiPriority="49"/>
-    <w:lsdException w:name="Grid Table 5 Dark Accent 2" w:uiPriority="50"/>
-    <w:lsdException w:name="Grid Table 6 Colorful Accent 2" w:uiPriority="51"/>
-    <w:lsdException w:name="Grid Table 7 Colorful Accent 2" w:uiPriority="52"/>
-    <w:lsdException w:name="Grid Table 1 Light Accent 3" w:uiPriority="46"/>
-    <w:lsdException w:name="Grid Table 2 Accent 3" w:uiPriority="47"/>
-    <w:lsdException w:name="Grid Table 3 Accent 3" w:uiPriority="48"/>
-    <w:lsdException w:name="Grid Table 4 Accent 3" w:uiPriority="49"/>
-    <w:lsdException w:name="Grid Table 5 Dark Accent 3" w:uiPriority="50"/>
-    <w:lsdException w:name="Grid Table 6 Colorful Accent 3" w:uiPriority="51"/>
-    <w:lsdException w:name="Grid Table 7 Colorful Accent 3" w:uiPriority="52"/>
-    <w:lsdException w:name="Grid Table 1 Light Accent 4" w:uiPriority="46"/>
-    <w:lsdException w:name="Grid Table 2 Accent 4" w:uiPriority="47"/>
-    <w:lsdException w:name="Grid Table 3 Accent 4" w:uiPriority="48"/>
-    <w:lsdException w:name="Grid Table 4 Accent 4" w:uiPriority="49"/>
-    <w:lsdException w:name="Grid Table 5 Dark Accent 4" w:uiPriority="50"/>
-    <w:lsdException w:name="Grid Table 6 Colorful Accent 4" w:uiPriority="51"/>
-    <w:lsdException w:name="Grid Table 7 Colorful Accent 4" w:uiPriority="52"/>
-    <w:lsdException w:name="Grid Table 1 Light Accent 5" w:uiPriority="46"/>
-    <w:lsdException w:name="Grid Table 2 Accent 5" w:uiPriority="47"/>
-    <w:lsdException w:name="Grid Table 3 Accent 5" w:uiPriority="48"/>
-    <w:lsdException w:name="Grid Table 4 Accent 5" w:uiPriority="49"/>
-    <w:lsdException w:name="Grid Table 5 Dark Accent 5" w:uiPriority="50"/>
-    <w:lsdException w:name="Grid Table 6 Colorful Accent 5" w:uiPriority="51"/>
-    <w:lsdException w:name="Grid Table 7 Colorful Accent 5" w:uiPriority="52"/>
-    <w:lsdException w:name="Grid Table 1 Light Accent 6" w:uiPriority="46"/>
-    <w:lsdException w:name="Grid Table 2 Accent 6" w:uiPriority="47"/>
-    <w:lsdException w:name="Grid Table 3 Accent 6" w:uiPriority="48"/>
-    <w:lsdException w:name="Grid Table 4 Accent 6" w:uiPriority="49"/>
-    <w:lsdException w:name="Grid Table 5 Dark Accent 6" w:uiPriority="50"/>
-    <w:lsdException w:name="Grid Table 6 Colorful Accent 6" w:uiPriority="51"/>
-    <w:lsdException w:name="Grid Table 7 Colorful Accent 6" w:uiPriority="52"/>
-    <w:lsdException w:name="List Table 1 Light" w:uiPriority="46"/>
-    <w:lsdException w:name="List Table 2" w:uiPriority="47"/>
-    <w:lsdException w:name="List Table 3" w:uiPriority="48"/>
-    <w:lsdException w:name="List Table 4" w:uiPriority="49"/>
-    <w:lsdException w:name="List Table 5 Dark" w:uiPriority="50"/>
-    <w:lsdException w:name="List Table 6 Colorful" w:uiPriority="51"/>
-    <w:lsdException w:name="List Table 7 Colorful" w:uiPriority="52"/>
-    <w:lsdException w:name="List Table 1 Light Accent 1" w:uiPriority="46"/>
-    <w:lsdException w:name="List Table 2 Accent 1" w:uiPriority="47"/>
-    <w:lsdException w:name="List Table 3 Accent 1" w:uiPriority="48"/>
-    <w:lsdException w:name="List Table 4 Accent 1" w:uiPriority="49"/>
-    <w:lsdException w:name="List Table 5 Dark Accent 1" w:uiPriority="50"/>
-    <w:lsdException w:name="List Table 6 Colorful Accent 1" w:uiPriority="51"/>
-    <w:lsdException w:name="List Table 7 Colorful Accent 1" w:uiPriority="52"/>
-    <w:lsdException w:name="List Table 1 Light Accent 2" w:uiPriority="46"/>
-    <w:lsdException w:name="List Table 2 Accent 2" w:uiPriority="47"/>
-    <w:lsdException w:name="List Table 3 Accent 2" w:uiPriority="48"/>
-    <w:lsdException w:name="List Table 4 Accent 2" w:uiPriority="49"/>
-    <w:lsdException w:name="List Table 5 Dark Accent 2" w:uiPriority="50"/>
-    <w:lsdException w:name="List Table 6 Colorful Accent 2" w:uiPriority="51"/>
-    <w:lsdException w:name="List Table 7 Colorful Accent 2" w:uiPriority="52"/>
-    <w:lsdException w:name="List Table 1 Light Accent 3" w:uiPriority="46"/>
-    <w:lsdException w:name="List Table 2 Accent 3" w:uiPriority="47"/>
-    <w:lsdException w:name="List Table 3 Accent 3" w:uiPriority="48"/>
-    <w:lsdException w:name="List Table 4 Accent 3" w:uiPriority="49"/>
-    <w:lsdException w:name="List Table 5 Dark Accent 3" w:uiPriority="50"/>
-    <w:lsdException w:name="List Table 6 Colorful Accent 3" w:uiPriority="51"/>
-    <w:lsdException w:name="List Table 7 Colorful Accent 3" w:uiPriority="52"/>
-    <w:lsdException w:name="List Table 1 Light Accent 4" w:uiPriority="46"/>
-    <w:lsdException w:name="List Table 2 Accent 4" w:uiPriority="47"/>
-    <w:lsdException w:name="List Table 3 Accent 4" w:uiPriority="48"/>
-    <w:lsdException w:name="List Table 4 Accent 4" w:uiPriority="49"/>
-    <w:lsdException w:name="List Table 5 Dark Accent 4" w:uiPriority="50"/>
-    <w:lsdException w:name="List Table 6 Colorful Accent 4" w:uiPriority="51"/>
-    <w:lsdException w:name="List Table 7 Colorful Accent 4" w:uiPriority="52"/>
-    <w:lsdException w:name="List Table 1 Light Accent 5" w:uiPriority="46"/>
-    <w:lsdException w:name="List Table 2 Accent 5" w:uiPriority="47"/>
-    <w:lsdException w:name="List Table 3 Accent 5" w:uiPriority="48"/>
-    <w:lsdException w:name="List Table 4 Accent 5" w:uiPriority="49"/>
-    <w:lsdException w:name="List Table 5 Dark Accent 5" w:uiPriority="50"/>
-    <w:lsdException w:name="List Table 6 Colorful Accent 5" w:uiPriority="51"/>
-    <w:lsdException w:name="List Table 7 Colorful Accent 5" w:uiPriority="52"/>
-    <w:lsdException w:name="List Table 1 Light Accent 6" w:uiPriority="46"/>
-    <w:lsdException w:name="List Table 2 Accent 6" w:uiPriority="47"/>
-    <w:lsdException w:name="List Table 3 Accent 6" w:uiPriority="48"/>
-    <w:lsdException w:name="List Table 4 Accent 6" w:uiPriority="49"/>
-    <w:lsdException w:name="List Table 5 Dark Accent 6" w:uiPriority="50"/>
-    <w:lsdException w:name="List Table 6 Colorful Accent 6" w:uiPriority="51"/>
-    <w:lsdException w:name="List Table 7 Colorful Accent 6" w:uiPriority="52"/>
-    <w:lsdException w:name="Mention" w:semiHidden="1" w:unhideWhenUsed="1"/>
-    <w:lsdException w:name="Smart Hyperlink" w:semiHidden="1" w:unhideWhenUsed="1"/>
-    <w:lsdException w:name="Hashtag" w:semiHidden="1" w:unhideWhenUsed="1"/>
-    <w:lsdException w:name="Unresolved Mention" w:semiHidden="1" w:unhideWhenUsed="1"/>
+  <w:latentStyles w:defLockedState="0" w:defUIPriority="99" w:defSemiHidden="1" w:defUnhideWhenUsed="1" w:defQFormat="0" w:count="276">
+    <w:lsdException w:name="Normal" w:semiHidden="0" w:uiPriority="0" w:unhideWhenUsed="0" w:qFormat="1"/>
+    <w:lsdException w:name="heading 1" w:semiHidden="0" w:uiPriority="9" w:unhideWhenUsed="0" w:qFormat="1"/>
+    <w:lsdException w:name="heading 2" w:uiPriority="9" w:qFormat="1"/>
+    <w:lsdException w:name="heading 3" w:uiPriority="9" w:qFormat="1"/>
+    <w:lsdException w:name="heading 4" w:uiPriority="9" w:qFormat="1"/>
+    <w:lsdException w:name="heading 5" w:uiPriority="9" w:qFormat="1"/>
+    <w:lsdException w:name="heading 6" w:uiPriority="9" w:qFormat="1"/>
+    <w:lsdException w:name="heading 7" w:uiPriority="9" w:qFormat="1"/>
+    <w:lsdException w:name="heading 8" w:uiPriority="9" w:qFormat="1"/>
+    <w:lsdException w:name="heading 9" w:uiPriority="9" w:qFormat="1"/>
+    <w:lsdException w:name="toc 1" w:uiPriority="39"/>
+    <w:lsdException w:name="toc 2" w:uiPriority="39"/>
+    <w:lsdException w:name="toc 3" w:uiPriority="39"/>
+    <w:lsdException w:name="toc 4" w:uiPriority="39"/>
+    <w:lsdException w:name="toc 5" w:uiPriority="39"/>
+    <w:lsdException w:name="toc 6" w:uiPriority="39"/>
+    <w:lsdException w:name="toc 7" w:uiPriority="39"/>
+    <w:lsdException w:name="toc 8" w:uiPriority="39"/>
+    <w:lsdException w:name="toc 9" w:uiPriority="39"/>
+    <w:lsdException w:name="caption" w:uiPriority="35" w:qFormat="1"/>
+    <w:lsdException w:name="Title" w:semiHidden="0" w:uiPriority="10" w:unhideWhenUsed="0" w:qFormat="1"/>
+    <w:lsdException w:name="Default Paragraph Font" w:uiPriority="1"/>
+    <w:lsdException w:name="Subtitle" w:semiHidden="0" w:uiPriority="11" w:unhideWhenUsed="0" w:qFormat="1"/>
+    <w:lsdException w:name="Strong" w:semiHidden="0" w:uiPriority="22" w:unhideWhenUsed="0" w:qFormat="1"/>
+    <w:lsdException w:name="Emphasis" w:semiHidden="0" w:uiPriority="20" w:unhideWhenUsed="0" w:qFormat="1"/>
+    <w:lsdException w:name="Table Grid" w:semiHidden="0" w:uiPriority="39" w:unhideWhenUsed="0"/>
+    <w:lsdException w:name="Note Level 1" w:semiHidden="0" w:unhideWhenUsed="0"/>
+    <w:lsdException w:name="Note Level 2" w:semiHidden="0" w:unhideWhenUsed="0"/>
+    <w:lsdException w:name="Note Level 3" w:semiHidden="0" w:unhideWhenUsed="0"/>
+    <w:lsdException w:name="Note Level 4" w:semiHidden="0" w:unhideWhenUsed="0"/>
+    <w:lsdException w:name="Note Level 5" w:semiHidden="0" w:unhideWhenUsed="0"/>
+    <w:lsdException w:name="Note Level 6" w:semiHidden="0" w:unhideWhenUsed="0"/>
+    <w:lsdException w:name="Note Level 7" w:semiHidden="0" w:unhideWhenUsed="0"/>
+    <w:lsdException w:name="Note Level 8" w:semiHidden="0" w:unhideWhenUsed="0"/>
+    <w:lsdException w:name="Note Level 9" w:semiHidden="0" w:unhideWhenUsed="0"/>
+    <w:lsdException w:name="Placeholder Text" w:unhideWhenUsed="0"/>
+    <w:lsdException w:name="No Spacing" w:semiHidden="0" w:uiPriority="1" w:unhideWhenUsed="0" w:qFormat="1"/>
+    <w:lsdException w:name="Light Shading" w:semiHidden="0" w:uiPriority="60" w:unhideWhenUsed="0"/>
+    <w:lsdException w:name="Light List" w:semiHidden="0" w:uiPriority="61" w:unhideWhenUsed="0"/>
+    <w:lsdException w:name="Light Grid" w:semiHidden="0" w:uiPriority="62" w:unhideWhenUsed="0"/>
+    <w:lsdException w:name="Medium Shading 1" w:semiHidden="0" w:uiPriority="63" w:unhideWhenUsed="0"/>
+    <w:lsdException w:name="Medium Shading 2" w:semiHidden="0" w:uiPriority="64" w:unhideWhenUsed="0"/>
+    <w:lsdException w:name="Medium List 1" w:semiHidden="0" w:uiPriority="65" w:unhideWhenUsed="0"/>
+    <w:lsdException w:name="Medium List 2" w:semiHidden="0" w:uiPriority="66" w:unhideWhenUsed="0"/>
+    <w:lsdException w:name="Medium Grid 1" w:semiHidden="0" w:uiPriority="67" w:unhideWhenUsed="0"/>
+    <w:lsdException w:name="Medium Grid 2" w:semiHidden="0" w:uiPriority="68" w:unhideWhenUsed="0"/>
+    <w:lsdException w:name="Medium Grid 3" w:semiHidden="0" w:uiPriority="69" w:unhideWhenUsed="0"/>
+    <w:lsdException w:name="Dark List" w:semiHidden="0" w:uiPriority="70" w:unhideWhenUsed="0"/>
+    <w:lsdException w:name="Colorful Shading" w:semiHidden="0" w:uiPriority="71" w:unhideWhenUsed="0"/>
+    <w:lsdException w:name="Colorful List" w:semiHidden="0" w:uiPriority="72" w:unhideWhenUsed="0"/>
+    <w:lsdException w:name="Colorful Grid" w:semiHidden="0" w:uiPriority="73" w:unhideWhenUsed="0"/>
+    <w:lsdException w:name="Light Shading Accent 1" w:semiHidden="0" w:uiPriority="60" w:unhideWhenUsed="0"/>
+    <w:lsdException w:name="Light List Accent 1" w:semiHidden="0" w:uiPriority="61" w:unhideWhenUsed="0"/>
+    <w:lsdException w:name="Light Grid Accent 1" w:semiHidden="0" w:uiPriority="62" w:unhideWhenUsed="0"/>
+    <w:lsdException w:name="Medium Shading 1 Accent 1" w:semiHidden="0" w:uiPriority="63" w:unhideWhenUsed="0"/>
+    <w:lsdException w:name="Medium Shading 2 Accent 1" w:semiHidden="0" w:uiPriority="64" w:unhideWhenUsed="0"/>
+    <w:lsdException w:name="Medium List 1 Accent 1" w:semiHidden="0" w:uiPriority="65" w:unhideWhenUsed="0"/>
+    <w:lsdException w:name="Revision" w:unhideWhenUsed="0"/>
+    <w:lsdException w:name="List Paragraph" w:semiHidden="0" w:uiPriority="34" w:unhideWhenUsed="0" w:qFormat="1"/>
+    <w:lsdException w:name="Quote" w:semiHidden="0" w:uiPriority="29" w:unhideWhenUsed="0" w:qFormat="1"/>
+    <w:lsdException w:name="Intense Quote" w:semiHidden="0" w:uiPriority="30" w:unhideWhenUsed="0" w:qFormat="1"/>
+    <w:lsdException w:name="Medium List 2 Accent 1" w:semiHidden="0" w:uiPriority="66" w:unhideWhenUsed="0"/>
+    <w:lsdException w:name="Medium Grid 1 Accent 1" w:semiHidden="0" w:uiPriority="67" w:unhideWhenUsed="0"/>
+    <w:lsdException w:name="Medium Grid 2 Accent 1" w:semiHidden="0" w:uiPriority="68" w:unhideWhenUsed="0"/>
+    <w:lsdException w:name="Medium Grid 3 Accent 1" w:semiHidden="0" w:uiPriority="69" w:unhideWhenUsed="0"/>
+    <w:lsdException w:name="Dark List Accent 1" w:semiHidden="0" w:uiPriority="70" w:unhideWhenUsed="0"/>
+    <w:lsdException w:name="Colorful Shading Accent 1" w:semiHidden="0" w:uiPriority="71" w:unhideWhenUsed="0"/>
+    <w:lsdException w:name="Colorful List Accent 1" w:semiHidden="0" w:uiPriority="72" w:unhideWhenUsed="0"/>
+    <w:lsdException w:name="Colorful Grid Accent 1" w:semiHidden="0" w:uiPriority="73" w:unhideWhenUsed="0"/>
+    <w:lsdException w:name="Light Shading Accent 2" w:semiHidden="0" w:uiPriority="60" w:unhideWhenUsed="0"/>
+    <w:lsdException w:name="Light List Accent 2" w:semiHidden="0" w:uiPriority="61" w:unhideWhenUsed="0"/>
+    <w:lsdException w:name="Light Grid Accent 2" w:semiHidden="0" w:uiPriority="62" w:unhideWhenUsed="0"/>
+    <w:lsdException w:name="Medium Shading 1 Accent 2" w:semiHidden="0" w:uiPriority="63" w:unhideWhenUsed="0"/>
+    <w:lsdException w:name="Medium Shading 2 Accent 2" w:semiHidden="0" w:uiPriority="64" w:unhideWhenUsed="0"/>
+    <w:lsdException w:name="Medium List 1 Accent 2" w:semiHidden="0" w:uiPriority="65" w:unhideWhenUsed="0"/>
+    <w:lsdException w:name="Medium List 2 Accent 2" w:semiHidden="0" w:uiPriority="66" w:unhideWhenUsed="0"/>
+    <w:lsdException w:name="Medium Grid 1 Accent 2" w:semiHidden="0" w:uiPriority="67" w:unhideWhenUsed="0"/>
+    <w:lsdException w:name="Medium Grid 2 Accent 2" w:semiHidden="0" w:uiPriority="68" w:unhideWhenUsed="0"/>
+    <w:lsdException w:name="Medium Grid 3 Accent 2" w:semiHidden="0" w:uiPriority="69" w:unhideWhenUsed="0"/>
+    <w:lsdException w:name="Dark List Accent 2" w:semiHidden="0" w:uiPriority="70" w:unhideWhenUsed="0"/>
+    <w:lsdException w:name="Colorful Shading Accent 2" w:semiHidden="0" w:uiPriority="71" w:unhideWhenUsed="0"/>
+    <w:lsdException w:name="Colorful List Accent 2" w:semiHidden="0" w:uiPriority="72" w:unhideWhenUsed="0"/>
+    <w:lsdException w:name="Colorful Grid Accent 2" w:semiHidden="0" w:uiPriority="73" w:unhideWhenUsed="0"/>
+    <w:lsdException w:name="Light Shading Accent 3" w:semiHidden="0" w:uiPriority="60" w:unhideWhenUsed="0"/>
+    <w:lsdException w:name="Light List Accent 3" w:semiHidden="0" w:uiPriority="61" w:unhideWhenUsed="0"/>
+    <w:lsdException w:name="Light Grid Accent 3" w:semiHidden="0" w:uiPriority="62" w:unhideWhenUsed="0"/>
+    <w:lsdException w:name="Medium Shading 1 Accent 3" w:semiHidden="0" w:uiPriority="63" w:unhideWhenUsed="0"/>
+    <w:lsdException w:name="Medium Shading 2 Accent 3" w:semiHidden="0" w:uiPriority="64" w:unhideWhenUsed="0"/>
+    <w:lsdException w:name="Medium List 1 Accent 3" w:semiHidden="0" w:uiPriority="65" w:unhideWhenUsed="0"/>
+    <w:lsdException w:name="Medium List 2 Accent 3" w:semiHidden="0" w:uiPriority="66" w:unhideWhenUsed="0"/>
+    <w:lsdException w:name="Medium Grid 1 Accent 3" w:semiHidden="0" w:uiPriority="67" w:unhideWhenUsed="0"/>
+    <w:lsdException w:name="Medium Grid 2 Accent 3" w:semiHidden="0" w:uiPriority="68" w:unhideWhenUsed="0"/>
+    <w:lsdException w:name="Medium Grid 3 Accent 3" w:semiHidden="0" w:uiPriority="69" w:unhideWhenUsed="0"/>
+    <w:lsdException w:name="Dark List Accent 3" w:semiHidden="0" w:uiPriority="70" w:unhideWhenUsed="0"/>
+    <w:lsdException w:name="Colorful Shading Accent 3" w:semiHidden="0" w:uiPriority="71" w:unhideWhenUsed="0"/>
+    <w:lsdException w:name="Colorful List Accent 3" w:semiHidden="0" w:uiPriority="72" w:unhideWhenUsed="0"/>
+    <w:lsdException w:name="Colorful Grid Accent 3" w:semiHidden="0" w:uiPriority="73" w:unhideWhenUsed="0"/>
+    <w:lsdException w:name="Light Shading Accent 4" w:semiHidden="0" w:uiPriority="60" w:unhideWhenUsed="0"/>
+    <w:lsdException w:name="Light List Accent 4" w:semiHidden="0" w:uiPriority="61" w:unhideWhenUsed="0"/>
+    <w:lsdException w:name="Light Grid Accent 4" w:semiHidden="0" w:uiPriority="62" w:unhideWhenUsed="0"/>
+    <w:lsdException w:name="Medium Shading 1 Accent 4" w:semiHidden="0" w:uiPriority="63" w:unhideWhenUsed="0"/>
+    <w:lsdException w:name="Medium Shading 2 Accent 4" w:semiHidden="0" w:uiPriority="64" w:unhideWhenUsed="0"/>
+    <w:lsdException w:name="Medium List 1 Accent 4" w:semiHidden="0" w:uiPriority="65" w:unhideWhenUsed="0"/>
+    <w:lsdException w:name="Medium List 2 Accent 4" w:semiHidden="0" w:uiPriority="66" w:unhideWhenUsed="0"/>
+    <w:lsdException w:name="Medium Grid 1 Accent 4" w:semiHidden="0" w:uiPriority="67" w:unhideWhenUsed="0"/>
+    <w:lsdException w:name="Medium Grid 2 Accent 4" w:semiHidden="0" w:uiPriority="68" w:unhideWhenUsed="0"/>
+    <w:lsdException w:name="Medium Grid 3 Accent 4" w:semiHidden="0" w:uiPriority="69" w:unhideWhenUsed="0"/>
+    <w:lsdException w:name="Dark List Accent 4" w:semiHidden="0" w:uiPriority="70" w:unhideWhenUsed="0"/>
+    <w:lsdException w:name="Colorful Shading Accent 4" w:semiHidden="0" w:uiPriority="71" w:unhideWhenUsed="0"/>
+    <w:lsdException w:name="Colorful List Accent 4" w:semiHidden="0" w:uiPriority="72" w:unhideWhenUsed="0"/>
+    <w:lsdException w:name="Colorful Grid Accent 4" w:semiHidden="0" w:uiPriority="73" w:unhideWhenUsed="0"/>
+    <w:lsdException w:name="Light Shading Accent 5" w:semiHidden="0" w:uiPriority="60" w:unhideWhenUsed="0"/>
+    <w:lsdException w:name="Light List Accent 5" w:semiHidden="0" w:uiPriority="61" w:unhideWhenUsed="0"/>
+    <w:lsdException w:name="Light Grid Accent 5" w:semiHidden="0" w:uiPriority="62" w:unhideWhenUsed="0"/>
+    <w:lsdException w:name="Medium Shading 1 Accent 5" w:semiHidden="0" w:uiPriority="63" w:unhideWhenUsed="0"/>
+    <w:lsdException w:name="Medium Shading 2 Accent 5" w:semiHidden="0" w:uiPriority="64" w:unhideWhenUsed="0"/>
+    <w:lsdException w:name="Medium List 1 Accent 5" w:semiHidden="0" w:uiPriority="65" w:unhideWhenUsed="0"/>
+    <w:lsdException w:name="Medium List 2 Accent 5" w:semiHidden="0" w:uiPriority="66" w:unhideWhenUsed="0"/>
+    <w:lsdException w:name="Medium Grid 1 Accent 5" w:semiHidden="0" w:uiPriority="67" w:unhideWhenUsed="0"/>
+    <w:lsdException w:name="Medium Grid 2 Accent 5" w:semiHidden="0" w:uiPriority="68" w:unhideWhenUsed="0"/>
+    <w:lsdException w:name="Medium Grid 3 Accent 5" w:semiHidden="0" w:uiPriority="69" w:unhideWhenUsed="0"/>
+    <w:lsdException w:name="Dark List Accent 5" w:semiHidden="0" w:uiPriority="70" w:unhideWhenUsed="0"/>
+    <w:lsdException w:name="Colorful Shading Accent 5" w:semiHidden="0" w:uiPriority="71" w:unhideWhenUsed="0"/>
+    <w:lsdException w:name="Colorful List Accent 5" w:semiHidden="0" w:uiPriority="72" w:unhideWhenUsed="0"/>
+    <w:lsdException w:name="Colorful Grid Accent 5" w:semiHidden="0" w:uiPriority="73" w:unhideWhenUsed="0"/>
+    <w:lsdException w:name="Light Shading Accent 6" w:semiHidden="0" w:uiPriority="60" w:unhideWhenUsed="0"/>
+    <w:lsdException w:name="Light List Accent 6" w:semiHidden="0" w:uiPriority="61" w:unhideWhenUsed="0"/>
+    <w:lsdException w:name="Light Grid Accent 6" w:semiHidden="0" w:uiPriority="62" w:unhideWhenUsed="0"/>
+    <w:lsdException w:name="Medium Shading 1 Accent 6" w:semiHidden="0" w:uiPriority="63" w:unhideWhenUsed="0"/>
+    <w:lsdException w:name="Medium Shading 2 Accent 6" w:semiHidden="0" w:uiPriority="64" w:unhideWhenUsed="0"/>
+    <w:lsdException w:name="Medium List 1 Accent 6" w:semiHidden="0" w:uiPriority="65" w:unhideWhenUsed="0"/>
+    <w:lsdException w:name="Medium List 2 Accent 6" w:semiHidden="0" w:uiPriority="66" w:unhideWhenUsed="0"/>
+    <w:lsdException w:name="Medium Grid 1 Accent 6" w:semiHidden="0" w:uiPriority="67" w:unhideWhenUsed="0"/>
+    <w:lsdException w:name="Medium Grid 2 Accent 6" w:semiHidden="0" w:uiPriority="68" w:unhideWhenUsed="0"/>
+    <w:lsdException w:name="Medium Grid 3 Accent 6" w:semiHidden="0" w:uiPriority="69" w:unhideWhenUsed="0"/>
+    <w:lsdException w:name="Dark List Accent 6" w:semiHidden="0" w:uiPriority="70" w:unhideWhenUsed="0"/>
+    <w:lsdException w:name="Colorful Shading Accent 6" w:semiHidden="0" w:uiPriority="71" w:unhideWhenUsed="0"/>
+    <w:lsdException w:name="Colorful List Accent 6" w:semiHidden="0" w:uiPriority="72" w:unhideWhenUsed="0"/>
+    <w:lsdException w:name="Colorful Grid Accent 6" w:semiHidden="0" w:uiPriority="73" w:unhideWhenUsed="0"/>
+    <w:lsdException w:name="Subtle Emphasis" w:semiHidden="0" w:uiPriority="19" w:unhideWhenUsed="0" w:qFormat="1"/>
+    <w:lsdException w:name="Intense Emphasis" w:semiHidden="0" w:uiPriority="21" w:unhideWhenUsed="0" w:qFormat="1"/>
+    <w:lsdException w:name="Subtle Reference" w:semiHidden="0" w:uiPriority="31" w:unhideWhenUsed="0" w:qFormat="1"/>
+    <w:lsdException w:name="Intense Reference" w:semiHidden="0" w:uiPriority="32" w:unhideWhenUsed="0" w:qFormat="1"/>
+    <w:lsdException w:name="Book Title" w:semiHidden="0" w:uiPriority="33" w:unhideWhenUsed="0" w:qFormat="1"/>
+    <w:lsdException w:name="Bibliography" w:uiPriority="37"/>
+    <w:lsdException w:name="TOC Heading" w:uiPriority="39" w:qFormat="1"/>
   </w:latentStyles>
   <w:style w:type="paragraph" w:default="1" w:styleId="Normal">
     <w:name w:val="Normal"/>
@@ -19817,6 +19558,477 @@
     <w:tblPr>
       <w:tblStyleRowBandSize w:val="1"/>
       <w:tblStyleColBandSize w:val="1"/>
+      <w:tblInd w:w="0" w:type="dxa"/>
+      <w:tblCellMar>
+        <w:top w:w="100" w:type="dxa"/>
+        <w:left w:w="100" w:type="dxa"/>
+        <w:bottom w:w="100" w:type="dxa"/>
+        <w:right w:w="100" w:type="dxa"/>
+      </w:tblCellMar>
+    </w:tblPr>
+  </w:style>
+  <w:style w:type="character" w:styleId="CommentReference">
+    <w:name w:val="annotation reference"/>
+    <w:basedOn w:val="DefaultParagraphFont"/>
+    <w:uiPriority w:val="99"/>
+    <w:semiHidden/>
+    <w:unhideWhenUsed/>
+    <w:rsid w:val="00A866A1"/>
+    <w:rPr>
+      <w:sz w:val="16"/>
+      <w:szCs w:val="16"/>
+    </w:rPr>
+  </w:style>
+  <w:style w:type="paragraph" w:styleId="CommentText">
+    <w:name w:val="annotation text"/>
+    <w:basedOn w:val="Normal"/>
+    <w:link w:val="CommentTextChar"/>
+    <w:uiPriority w:val="99"/>
+    <w:semiHidden/>
+    <w:unhideWhenUsed/>
+    <w:rsid w:val="00A866A1"/>
+    <w:pPr>
+      <w:spacing w:line="240" w:lineRule="auto"/>
+    </w:pPr>
+    <w:rPr>
+      <w:sz w:val="20"/>
+      <w:szCs w:val="20"/>
+    </w:rPr>
+  </w:style>
+  <w:style w:type="character" w:customStyle="1" w:styleId="CommentTextChar">
+    <w:name w:val="Comment Text Char"/>
+    <w:basedOn w:val="DefaultParagraphFont"/>
+    <w:link w:val="CommentText"/>
+    <w:uiPriority w:val="99"/>
+    <w:semiHidden/>
+    <w:rsid w:val="00A866A1"/>
+    <w:rPr>
+      <w:sz w:val="20"/>
+      <w:szCs w:val="20"/>
+    </w:rPr>
+  </w:style>
+  <w:style w:type="paragraph" w:styleId="CommentSubject">
+    <w:name w:val="annotation subject"/>
+    <w:basedOn w:val="CommentText"/>
+    <w:next w:val="CommentText"/>
+    <w:link w:val="CommentSubjectChar"/>
+    <w:uiPriority w:val="99"/>
+    <w:semiHidden/>
+    <w:unhideWhenUsed/>
+    <w:rsid w:val="00A866A1"/>
+    <w:rPr>
+      <w:b/>
+      <w:bCs/>
+    </w:rPr>
+  </w:style>
+  <w:style w:type="character" w:customStyle="1" w:styleId="CommentSubjectChar">
+    <w:name w:val="Comment Subject Char"/>
+    <w:basedOn w:val="CommentTextChar"/>
+    <w:link w:val="CommentSubject"/>
+    <w:uiPriority w:val="99"/>
+    <w:semiHidden/>
+    <w:rsid w:val="00A866A1"/>
+    <w:rPr>
+      <w:b/>
+      <w:bCs/>
+      <w:sz w:val="20"/>
+      <w:szCs w:val="20"/>
+    </w:rPr>
+  </w:style>
+  <w:style w:type="paragraph" w:styleId="BalloonText">
+    <w:name w:val="Balloon Text"/>
+    <w:basedOn w:val="Normal"/>
+    <w:link w:val="BalloonTextChar"/>
+    <w:uiPriority w:val="99"/>
+    <w:semiHidden/>
+    <w:unhideWhenUsed/>
+    <w:rsid w:val="00A866A1"/>
+    <w:pPr>
+      <w:spacing w:line="240" w:lineRule="auto"/>
+    </w:pPr>
+    <w:rPr>
+      <w:rFonts w:ascii="Times New Roman" w:hAnsi="Times New Roman" w:cs="Times New Roman"/>
+      <w:sz w:val="18"/>
+      <w:szCs w:val="18"/>
+    </w:rPr>
+  </w:style>
+  <w:style w:type="character" w:customStyle="1" w:styleId="BalloonTextChar">
+    <w:name w:val="Balloon Text Char"/>
+    <w:basedOn w:val="DefaultParagraphFont"/>
+    <w:link w:val="BalloonText"/>
+    <w:uiPriority w:val="99"/>
+    <w:semiHidden/>
+    <w:rsid w:val="00A866A1"/>
+    <w:rPr>
+      <w:rFonts w:ascii="Times New Roman" w:hAnsi="Times New Roman" w:cs="Times New Roman"/>
+      <w:sz w:val="18"/>
+      <w:szCs w:val="18"/>
+    </w:rPr>
+  </w:style>
+  <w:style w:type="character" w:customStyle="1" w:styleId="catalog-number">
+    <w:name w:val="catalog-number"/>
+    <w:basedOn w:val="DefaultParagraphFont"/>
+    <w:rsid w:val="000B577D"/>
+  </w:style>
+  <w:style w:type="paragraph" w:styleId="Revision">
+    <w:name w:val="Revision"/>
+    <w:hidden/>
+    <w:uiPriority w:val="99"/>
+    <w:semiHidden/>
+    <w:rsid w:val="00C76BCC"/>
+    <w:pPr>
+      <w:spacing w:line="240" w:lineRule="auto"/>
+    </w:pPr>
+  </w:style>
+</w:styles>
+</file>
+
+<file path=word/stylesWithEffects.xml><?xml version="1.0" encoding="utf-8"?>
+<w:styles xmlns:wpc="http://schemas.microsoft.com/office/word/2010/wordprocessingCanvas" xmlns:mo="http://schemas.microsoft.com/office/mac/office/2008/main" xmlns:mc="http://schemas.openxmlformats.org/markup-compatibility/2006" xmlns:mv="urn:schemas-microsoft-com:mac:vml" xmlns:o="urn:schemas-microsoft-com:office:office" xmlns:r="http://schemas.openxmlformats.org/officeDocument/2006/relationships" xmlns:m="http://schemas.openxmlformats.org/officeDocument/2006/math" xmlns:v="urn:schemas-microsoft-com:vml" xmlns:wp14="http://schemas.microsoft.com/office/word/2010/wordprocessingDrawing" xmlns:wp="http://schemas.openxmlformats.org/drawingml/2006/wordprocessingDrawing" xmlns:w10="urn:schemas-microsoft-com:office:word" xmlns:w="http://schemas.openxmlformats.org/wordprocessingml/2006/main" xmlns:w14="http://schemas.microsoft.com/office/word/2010/wordml" xmlns:wpg="http://schemas.microsoft.com/office/word/2010/wordprocessingGroup" xmlns:wpi="http://schemas.microsoft.com/office/word/2010/wordprocessingInk" xmlns:wne="http://schemas.microsoft.com/office/word/2006/wordml" xmlns:wps="http://schemas.microsoft.com/office/word/2010/wordprocessingShape" mc:Ignorable="w14 wp14">
+  <w:docDefaults>
+    <w:rPrDefault>
+      <w:rPr>
+        <w:rFonts w:ascii="Arial" w:eastAsia="Arial" w:hAnsi="Arial" w:cs="Arial"/>
+        <w:sz w:val="22"/>
+        <w:szCs w:val="22"/>
+        <w:lang w:val="en" w:eastAsia="en-US" w:bidi="ar-SA"/>
+      </w:rPr>
+    </w:rPrDefault>
+    <w:pPrDefault>
+      <w:pPr>
+        <w:spacing w:line="276" w:lineRule="auto"/>
+      </w:pPr>
+    </w:pPrDefault>
+  </w:docDefaults>
+  <w:latentStyles w:defLockedState="0" w:defUIPriority="99" w:defSemiHidden="1" w:defUnhideWhenUsed="1" w:defQFormat="0" w:count="276">
+    <w:lsdException w:name="Normal" w:semiHidden="0" w:uiPriority="0" w:unhideWhenUsed="0" w:qFormat="1"/>
+    <w:lsdException w:name="heading 1" w:semiHidden="0" w:uiPriority="9" w:unhideWhenUsed="0" w:qFormat="1"/>
+    <w:lsdException w:name="heading 2" w:uiPriority="9" w:qFormat="1"/>
+    <w:lsdException w:name="heading 3" w:uiPriority="9" w:qFormat="1"/>
+    <w:lsdException w:name="heading 4" w:uiPriority="9" w:qFormat="1"/>
+    <w:lsdException w:name="heading 5" w:uiPriority="9" w:qFormat="1"/>
+    <w:lsdException w:name="heading 6" w:uiPriority="9" w:qFormat="1"/>
+    <w:lsdException w:name="heading 7" w:uiPriority="9" w:qFormat="1"/>
+    <w:lsdException w:name="heading 8" w:uiPriority="9" w:qFormat="1"/>
+    <w:lsdException w:name="heading 9" w:uiPriority="9" w:qFormat="1"/>
+    <w:lsdException w:name="toc 1" w:uiPriority="39"/>
+    <w:lsdException w:name="toc 2" w:uiPriority="39"/>
+    <w:lsdException w:name="toc 3" w:uiPriority="39"/>
+    <w:lsdException w:name="toc 4" w:uiPriority="39"/>
+    <w:lsdException w:name="toc 5" w:uiPriority="39"/>
+    <w:lsdException w:name="toc 6" w:uiPriority="39"/>
+    <w:lsdException w:name="toc 7" w:uiPriority="39"/>
+    <w:lsdException w:name="toc 8" w:uiPriority="39"/>
+    <w:lsdException w:name="toc 9" w:uiPriority="39"/>
+    <w:lsdException w:name="caption" w:uiPriority="35" w:qFormat="1"/>
+    <w:lsdException w:name="Title" w:semiHidden="0" w:uiPriority="10" w:unhideWhenUsed="0" w:qFormat="1"/>
+    <w:lsdException w:name="Default Paragraph Font" w:uiPriority="1"/>
+    <w:lsdException w:name="Subtitle" w:semiHidden="0" w:uiPriority="11" w:unhideWhenUsed="0" w:qFormat="1"/>
+    <w:lsdException w:name="Strong" w:semiHidden="0" w:uiPriority="22" w:unhideWhenUsed="0" w:qFormat="1"/>
+    <w:lsdException w:name="Emphasis" w:semiHidden="0" w:uiPriority="20" w:unhideWhenUsed="0" w:qFormat="1"/>
+    <w:lsdException w:name="Table Grid" w:semiHidden="0" w:uiPriority="39" w:unhideWhenUsed="0"/>
+    <w:lsdException w:name="Note Level 1" w:semiHidden="0" w:unhideWhenUsed="0"/>
+    <w:lsdException w:name="Note Level 2" w:semiHidden="0" w:unhideWhenUsed="0"/>
+    <w:lsdException w:name="Note Level 3" w:semiHidden="0" w:unhideWhenUsed="0"/>
+    <w:lsdException w:name="Note Level 4" w:semiHidden="0" w:unhideWhenUsed="0"/>
+    <w:lsdException w:name="Note Level 5" w:semiHidden="0" w:unhideWhenUsed="0"/>
+    <w:lsdException w:name="Note Level 6" w:semiHidden="0" w:unhideWhenUsed="0"/>
+    <w:lsdException w:name="Note Level 7" w:semiHidden="0" w:unhideWhenUsed="0"/>
+    <w:lsdException w:name="Note Level 8" w:semiHidden="0" w:unhideWhenUsed="0"/>
+    <w:lsdException w:name="Note Level 9" w:semiHidden="0" w:unhideWhenUsed="0"/>
+    <w:lsdException w:name="Placeholder Text" w:unhideWhenUsed="0"/>
+    <w:lsdException w:name="No Spacing" w:semiHidden="0" w:uiPriority="1" w:unhideWhenUsed="0" w:qFormat="1"/>
+    <w:lsdException w:name="Light Shading" w:semiHidden="0" w:uiPriority="60" w:unhideWhenUsed="0"/>
+    <w:lsdException w:name="Light List" w:semiHidden="0" w:uiPriority="61" w:unhideWhenUsed="0"/>
+    <w:lsdException w:name="Light Grid" w:semiHidden="0" w:uiPriority="62" w:unhideWhenUsed="0"/>
+    <w:lsdException w:name="Medium Shading 1" w:semiHidden="0" w:uiPriority="63" w:unhideWhenUsed="0"/>
+    <w:lsdException w:name="Medium Shading 2" w:semiHidden="0" w:uiPriority="64" w:unhideWhenUsed="0"/>
+    <w:lsdException w:name="Medium List 1" w:semiHidden="0" w:uiPriority="65" w:unhideWhenUsed="0"/>
+    <w:lsdException w:name="Medium List 2" w:semiHidden="0" w:uiPriority="66" w:unhideWhenUsed="0"/>
+    <w:lsdException w:name="Medium Grid 1" w:semiHidden="0" w:uiPriority="67" w:unhideWhenUsed="0"/>
+    <w:lsdException w:name="Medium Grid 2" w:semiHidden="0" w:uiPriority="68" w:unhideWhenUsed="0"/>
+    <w:lsdException w:name="Medium Grid 3" w:semiHidden="0" w:uiPriority="69" w:unhideWhenUsed="0"/>
+    <w:lsdException w:name="Dark List" w:semiHidden="0" w:uiPriority="70" w:unhideWhenUsed="0"/>
+    <w:lsdException w:name="Colorful Shading" w:semiHidden="0" w:uiPriority="71" w:unhideWhenUsed="0"/>
+    <w:lsdException w:name="Colorful List" w:semiHidden="0" w:uiPriority="72" w:unhideWhenUsed="0"/>
+    <w:lsdException w:name="Colorful Grid" w:semiHidden="0" w:uiPriority="73" w:unhideWhenUsed="0"/>
+    <w:lsdException w:name="Light Shading Accent 1" w:semiHidden="0" w:uiPriority="60" w:unhideWhenUsed="0"/>
+    <w:lsdException w:name="Light List Accent 1" w:semiHidden="0" w:uiPriority="61" w:unhideWhenUsed="0"/>
+    <w:lsdException w:name="Light Grid Accent 1" w:semiHidden="0" w:uiPriority="62" w:unhideWhenUsed="0"/>
+    <w:lsdException w:name="Medium Shading 1 Accent 1" w:semiHidden="0" w:uiPriority="63" w:unhideWhenUsed="0"/>
+    <w:lsdException w:name="Medium Shading 2 Accent 1" w:semiHidden="0" w:uiPriority="64" w:unhideWhenUsed="0"/>
+    <w:lsdException w:name="Medium List 1 Accent 1" w:semiHidden="0" w:uiPriority="65" w:unhideWhenUsed="0"/>
+    <w:lsdException w:name="Revision" w:unhideWhenUsed="0"/>
+    <w:lsdException w:name="List Paragraph" w:semiHidden="0" w:uiPriority="34" w:unhideWhenUsed="0" w:qFormat="1"/>
+    <w:lsdException w:name="Quote" w:semiHidden="0" w:uiPriority="29" w:unhideWhenUsed="0" w:qFormat="1"/>
+    <w:lsdException w:name="Intense Quote" w:semiHidden="0" w:uiPriority="30" w:unhideWhenUsed="0" w:qFormat="1"/>
+    <w:lsdException w:name="Medium List 2 Accent 1" w:semiHidden="0" w:uiPriority="66" w:unhideWhenUsed="0"/>
+    <w:lsdException w:name="Medium Grid 1 Accent 1" w:semiHidden="0" w:uiPriority="67" w:unhideWhenUsed="0"/>
+    <w:lsdException w:name="Medium Grid 2 Accent 1" w:semiHidden="0" w:uiPriority="68" w:unhideWhenUsed="0"/>
+    <w:lsdException w:name="Medium Grid 3 Accent 1" w:semiHidden="0" w:uiPriority="69" w:unhideWhenUsed="0"/>
+    <w:lsdException w:name="Dark List Accent 1" w:semiHidden="0" w:uiPriority="70" w:unhideWhenUsed="0"/>
+    <w:lsdException w:name="Colorful Shading Accent 1" w:semiHidden="0" w:uiPriority="71" w:unhideWhenUsed="0"/>
+    <w:lsdException w:name="Colorful List Accent 1" w:semiHidden="0" w:uiPriority="72" w:unhideWhenUsed="0"/>
+    <w:lsdException w:name="Colorful Grid Accent 1" w:semiHidden="0" w:uiPriority="73" w:unhideWhenUsed="0"/>
+    <w:lsdException w:name="Light Shading Accent 2" w:semiHidden="0" w:uiPriority="60" w:unhideWhenUsed="0"/>
+    <w:lsdException w:name="Light List Accent 2" w:semiHidden="0" w:uiPriority="61" w:unhideWhenUsed="0"/>
+    <w:lsdException w:name="Light Grid Accent 2" w:semiHidden="0" w:uiPriority="62" w:unhideWhenUsed="0"/>
+    <w:lsdException w:name="Medium Shading 1 Accent 2" w:semiHidden="0" w:uiPriority="63" w:unhideWhenUsed="0"/>
+    <w:lsdException w:name="Medium Shading 2 Accent 2" w:semiHidden="0" w:uiPriority="64" w:unhideWhenUsed="0"/>
+    <w:lsdException w:name="Medium List 1 Accent 2" w:semiHidden="0" w:uiPriority="65" w:unhideWhenUsed="0"/>
+    <w:lsdException w:name="Medium List 2 Accent 2" w:semiHidden="0" w:uiPriority="66" w:unhideWhenUsed="0"/>
+    <w:lsdException w:name="Medium Grid 1 Accent 2" w:semiHidden="0" w:uiPriority="67" w:unhideWhenUsed="0"/>
+    <w:lsdException w:name="Medium Grid 2 Accent 2" w:semiHidden="0" w:uiPriority="68" w:unhideWhenUsed="0"/>
+    <w:lsdException w:name="Medium Grid 3 Accent 2" w:semiHidden="0" w:uiPriority="69" w:unhideWhenUsed="0"/>
+    <w:lsdException w:name="Dark List Accent 2" w:semiHidden="0" w:uiPriority="70" w:unhideWhenUsed="0"/>
+    <w:lsdException w:name="Colorful Shading Accent 2" w:semiHidden="0" w:uiPriority="71" w:unhideWhenUsed="0"/>
+    <w:lsdException w:name="Colorful List Accent 2" w:semiHidden="0" w:uiPriority="72" w:unhideWhenUsed="0"/>
+    <w:lsdException w:name="Colorful Grid Accent 2" w:semiHidden="0" w:uiPriority="73" w:unhideWhenUsed="0"/>
+    <w:lsdException w:name="Light Shading Accent 3" w:semiHidden="0" w:uiPriority="60" w:unhideWhenUsed="0"/>
+    <w:lsdException w:name="Light List Accent 3" w:semiHidden="0" w:uiPriority="61" w:unhideWhenUsed="0"/>
+    <w:lsdException w:name="Light Grid Accent 3" w:semiHidden="0" w:uiPriority="62" w:unhideWhenUsed="0"/>
+    <w:lsdException w:name="Medium Shading 1 Accent 3" w:semiHidden="0" w:uiPriority="63" w:unhideWhenUsed="0"/>
+    <w:lsdException w:name="Medium Shading 2 Accent 3" w:semiHidden="0" w:uiPriority="64" w:unhideWhenUsed="0"/>
+    <w:lsdException w:name="Medium List 1 Accent 3" w:semiHidden="0" w:uiPriority="65" w:unhideWhenUsed="0"/>
+    <w:lsdException w:name="Medium List 2 Accent 3" w:semiHidden="0" w:uiPriority="66" w:unhideWhenUsed="0"/>
+    <w:lsdException w:name="Medium Grid 1 Accent 3" w:semiHidden="0" w:uiPriority="67" w:unhideWhenUsed="0"/>
+    <w:lsdException w:name="Medium Grid 2 Accent 3" w:semiHidden="0" w:uiPriority="68" w:unhideWhenUsed="0"/>
+    <w:lsdException w:name="Medium Grid 3 Accent 3" w:semiHidden="0" w:uiPriority="69" w:unhideWhenUsed="0"/>
+    <w:lsdException w:name="Dark List Accent 3" w:semiHidden="0" w:uiPriority="70" w:unhideWhenUsed="0"/>
+    <w:lsdException w:name="Colorful Shading Accent 3" w:semiHidden="0" w:uiPriority="71" w:unhideWhenUsed="0"/>
+    <w:lsdException w:name="Colorful List Accent 3" w:semiHidden="0" w:uiPriority="72" w:unhideWhenUsed="0"/>
+    <w:lsdException w:name="Colorful Grid Accent 3" w:semiHidden="0" w:uiPriority="73" w:unhideWhenUsed="0"/>
+    <w:lsdException w:name="Light Shading Accent 4" w:semiHidden="0" w:uiPriority="60" w:unhideWhenUsed="0"/>
+    <w:lsdException w:name="Light List Accent 4" w:semiHidden="0" w:uiPriority="61" w:unhideWhenUsed="0"/>
+    <w:lsdException w:name="Light Grid Accent 4" w:semiHidden="0" w:uiPriority="62" w:unhideWhenUsed="0"/>
+    <w:lsdException w:name="Medium Shading 1 Accent 4" w:semiHidden="0" w:uiPriority="63" w:unhideWhenUsed="0"/>
+    <w:lsdException w:name="Medium Shading 2 Accent 4" w:semiHidden="0" w:uiPriority="64" w:unhideWhenUsed="0"/>
+    <w:lsdException w:name="Medium List 1 Accent 4" w:semiHidden="0" w:uiPriority="65" w:unhideWhenUsed="0"/>
+    <w:lsdException w:name="Medium List 2 Accent 4" w:semiHidden="0" w:uiPriority="66" w:unhideWhenUsed="0"/>
+    <w:lsdException w:name="Medium Grid 1 Accent 4" w:semiHidden="0" w:uiPriority="67" w:unhideWhenUsed="0"/>
+    <w:lsdException w:name="Medium Grid 2 Accent 4" w:semiHidden="0" w:uiPriority="68" w:unhideWhenUsed="0"/>
+    <w:lsdException w:name="Medium Grid 3 Accent 4" w:semiHidden="0" w:uiPriority="69" w:unhideWhenUsed="0"/>
+    <w:lsdException w:name="Dark List Accent 4" w:semiHidden="0" w:uiPriority="70" w:unhideWhenUsed="0"/>
+    <w:lsdException w:name="Colorful Shading Accent 4" w:semiHidden="0" w:uiPriority="71" w:unhideWhenUsed="0"/>
+    <w:lsdException w:name="Colorful List Accent 4" w:semiHidden="0" w:uiPriority="72" w:unhideWhenUsed="0"/>
+    <w:lsdException w:name="Colorful Grid Accent 4" w:semiHidden="0" w:uiPriority="73" w:unhideWhenUsed="0"/>
+    <w:lsdException w:name="Light Shading Accent 5" w:semiHidden="0" w:uiPriority="60" w:unhideWhenUsed="0"/>
+    <w:lsdException w:name="Light List Accent 5" w:semiHidden="0" w:uiPriority="61" w:unhideWhenUsed="0"/>
+    <w:lsdException w:name="Light Grid Accent 5" w:semiHidden="0" w:uiPriority="62" w:unhideWhenUsed="0"/>
+    <w:lsdException w:name="Medium Shading 1 Accent 5" w:semiHidden="0" w:uiPriority="63" w:unhideWhenUsed="0"/>
+    <w:lsdException w:name="Medium Shading 2 Accent 5" w:semiHidden="0" w:uiPriority="64" w:unhideWhenUsed="0"/>
+    <w:lsdException w:name="Medium List 1 Accent 5" w:semiHidden="0" w:uiPriority="65" w:unhideWhenUsed="0"/>
+    <w:lsdException w:name="Medium List 2 Accent 5" w:semiHidden="0" w:uiPriority="66" w:unhideWhenUsed="0"/>
+    <w:lsdException w:name="Medium Grid 1 Accent 5" w:semiHidden="0" w:uiPriority="67" w:unhideWhenUsed="0"/>
+    <w:lsdException w:name="Medium Grid 2 Accent 5" w:semiHidden="0" w:uiPriority="68" w:unhideWhenUsed="0"/>
+    <w:lsdException w:name="Medium Grid 3 Accent 5" w:semiHidden="0" w:uiPriority="69" w:unhideWhenUsed="0"/>
+    <w:lsdException w:name="Dark List Accent 5" w:semiHidden="0" w:uiPriority="70" w:unhideWhenUsed="0"/>
+    <w:lsdException w:name="Colorful Shading Accent 5" w:semiHidden="0" w:uiPriority="71" w:unhideWhenUsed="0"/>
+    <w:lsdException w:name="Colorful List Accent 5" w:semiHidden="0" w:uiPriority="72" w:unhideWhenUsed="0"/>
+    <w:lsdException w:name="Colorful Grid Accent 5" w:semiHidden="0" w:uiPriority="73" w:unhideWhenUsed="0"/>
+    <w:lsdException w:name="Light Shading Accent 6" w:semiHidden="0" w:uiPriority="60" w:unhideWhenUsed="0"/>
+    <w:lsdException w:name="Light List Accent 6" w:semiHidden="0" w:uiPriority="61" w:unhideWhenUsed="0"/>
+    <w:lsdException w:name="Light Grid Accent 6" w:semiHidden="0" w:uiPriority="62" w:unhideWhenUsed="0"/>
+    <w:lsdException w:name="Medium Shading 1 Accent 6" w:semiHidden="0" w:uiPriority="63" w:unhideWhenUsed="0"/>
+    <w:lsdException w:name="Medium Shading 2 Accent 6" w:semiHidden="0" w:uiPriority="64" w:unhideWhenUsed="0"/>
+    <w:lsdException w:name="Medium List 1 Accent 6" w:semiHidden="0" w:uiPriority="65" w:unhideWhenUsed="0"/>
+    <w:lsdException w:name="Medium List 2 Accent 6" w:semiHidden="0" w:uiPriority="66" w:unhideWhenUsed="0"/>
+    <w:lsdException w:name="Medium Grid 1 Accent 6" w:semiHidden="0" w:uiPriority="67" w:unhideWhenUsed="0"/>
+    <w:lsdException w:name="Medium Grid 2 Accent 6" w:semiHidden="0" w:uiPriority="68" w:unhideWhenUsed="0"/>
+    <w:lsdException w:name="Medium Grid 3 Accent 6" w:semiHidden="0" w:uiPriority="69" w:unhideWhenUsed="0"/>
+    <w:lsdException w:name="Dark List Accent 6" w:semiHidden="0" w:uiPriority="70" w:unhideWhenUsed="0"/>
+    <w:lsdException w:name="Colorful Shading Accent 6" w:semiHidden="0" w:uiPriority="71" w:unhideWhenUsed="0"/>
+    <w:lsdException w:name="Colorful List Accent 6" w:semiHidden="0" w:uiPriority="72" w:unhideWhenUsed="0"/>
+    <w:lsdException w:name="Colorful Grid Accent 6" w:semiHidden="0" w:uiPriority="73" w:unhideWhenUsed="0"/>
+    <w:lsdException w:name="Subtle Emphasis" w:semiHidden="0" w:uiPriority="19" w:unhideWhenUsed="0" w:qFormat="1"/>
+    <w:lsdException w:name="Intense Emphasis" w:semiHidden="0" w:uiPriority="21" w:unhideWhenUsed="0" w:qFormat="1"/>
+    <w:lsdException w:name="Subtle Reference" w:semiHidden="0" w:uiPriority="31" w:unhideWhenUsed="0" w:qFormat="1"/>
+    <w:lsdException w:name="Intense Reference" w:semiHidden="0" w:uiPriority="32" w:unhideWhenUsed="0" w:qFormat="1"/>
+    <w:lsdException w:name="Book Title" w:semiHidden="0" w:uiPriority="33" w:unhideWhenUsed="0" w:qFormat="1"/>
+    <w:lsdException w:name="Bibliography" w:uiPriority="37"/>
+    <w:lsdException w:name="TOC Heading" w:uiPriority="39" w:qFormat="1"/>
+  </w:latentStyles>
+  <w:style w:type="paragraph" w:default="1" w:styleId="Normal">
+    <w:name w:val="Normal"/>
+    <w:qFormat/>
+  </w:style>
+  <w:style w:type="paragraph" w:styleId="Heading1">
+    <w:name w:val="heading 1"/>
+    <w:basedOn w:val="Normal"/>
+    <w:next w:val="Normal"/>
+    <w:uiPriority w:val="9"/>
+    <w:qFormat/>
+    <w:pPr>
+      <w:keepNext/>
+      <w:keepLines/>
+      <w:spacing w:before="400" w:after="120"/>
+      <w:outlineLvl w:val="0"/>
+    </w:pPr>
+    <w:rPr>
+      <w:sz w:val="40"/>
+      <w:szCs w:val="40"/>
+    </w:rPr>
+  </w:style>
+  <w:style w:type="paragraph" w:styleId="Heading2">
+    <w:name w:val="heading 2"/>
+    <w:basedOn w:val="Normal"/>
+    <w:next w:val="Normal"/>
+    <w:uiPriority w:val="9"/>
+    <w:unhideWhenUsed/>
+    <w:qFormat/>
+    <w:pPr>
+      <w:keepNext/>
+      <w:keepLines/>
+      <w:spacing w:before="360" w:after="120"/>
+      <w:outlineLvl w:val="1"/>
+    </w:pPr>
+    <w:rPr>
+      <w:sz w:val="32"/>
+      <w:szCs w:val="32"/>
+    </w:rPr>
+  </w:style>
+  <w:style w:type="paragraph" w:styleId="Heading3">
+    <w:name w:val="heading 3"/>
+    <w:basedOn w:val="Normal"/>
+    <w:next w:val="Normal"/>
+    <w:uiPriority w:val="9"/>
+    <w:unhideWhenUsed/>
+    <w:qFormat/>
+    <w:pPr>
+      <w:keepNext/>
+      <w:keepLines/>
+      <w:spacing w:before="320" w:after="80"/>
+      <w:outlineLvl w:val="2"/>
+    </w:pPr>
+    <w:rPr>
+      <w:color w:val="434343"/>
+      <w:sz w:val="28"/>
+      <w:szCs w:val="28"/>
+    </w:rPr>
+  </w:style>
+  <w:style w:type="paragraph" w:styleId="Heading4">
+    <w:name w:val="heading 4"/>
+    <w:basedOn w:val="Normal"/>
+    <w:next w:val="Normal"/>
+    <w:uiPriority w:val="9"/>
+    <w:semiHidden/>
+    <w:unhideWhenUsed/>
+    <w:qFormat/>
+    <w:pPr>
+      <w:keepNext/>
+      <w:keepLines/>
+      <w:spacing w:before="280" w:after="80"/>
+      <w:outlineLvl w:val="3"/>
+    </w:pPr>
+    <w:rPr>
+      <w:color w:val="666666"/>
+      <w:sz w:val="24"/>
+      <w:szCs w:val="24"/>
+    </w:rPr>
+  </w:style>
+  <w:style w:type="paragraph" w:styleId="Heading5">
+    <w:name w:val="heading 5"/>
+    <w:basedOn w:val="Normal"/>
+    <w:next w:val="Normal"/>
+    <w:uiPriority w:val="9"/>
+    <w:semiHidden/>
+    <w:unhideWhenUsed/>
+    <w:qFormat/>
+    <w:pPr>
+      <w:keepNext/>
+      <w:keepLines/>
+      <w:spacing w:before="240" w:after="80"/>
+      <w:outlineLvl w:val="4"/>
+    </w:pPr>
+    <w:rPr>
+      <w:color w:val="666666"/>
+    </w:rPr>
+  </w:style>
+  <w:style w:type="paragraph" w:styleId="Heading6">
+    <w:name w:val="heading 6"/>
+    <w:basedOn w:val="Normal"/>
+    <w:next w:val="Normal"/>
+    <w:uiPriority w:val="9"/>
+    <w:semiHidden/>
+    <w:unhideWhenUsed/>
+    <w:qFormat/>
+    <w:pPr>
+      <w:keepNext/>
+      <w:keepLines/>
+      <w:spacing w:before="240" w:after="80"/>
+      <w:outlineLvl w:val="5"/>
+    </w:pPr>
+    <w:rPr>
+      <w:i/>
+      <w:color w:val="666666"/>
+    </w:rPr>
+  </w:style>
+  <w:style w:type="character" w:default="1" w:styleId="DefaultParagraphFont">
+    <w:name w:val="Default Paragraph Font"/>
+    <w:uiPriority w:val="1"/>
+    <w:semiHidden/>
+    <w:unhideWhenUsed/>
+  </w:style>
+  <w:style w:type="table" w:default="1" w:styleId="TableNormal">
+    <w:name w:val="Normal Table"/>
+    <w:uiPriority w:val="99"/>
+    <w:semiHidden/>
+    <w:unhideWhenUsed/>
+    <w:tblPr>
+      <w:tblInd w:w="0" w:type="dxa"/>
+      <w:tblCellMar>
+        <w:top w:w="0" w:type="dxa"/>
+        <w:left w:w="108" w:type="dxa"/>
+        <w:bottom w:w="0" w:type="dxa"/>
+        <w:right w:w="108" w:type="dxa"/>
+      </w:tblCellMar>
+    </w:tblPr>
+  </w:style>
+  <w:style w:type="numbering" w:default="1" w:styleId="NoList">
+    <w:name w:val="No List"/>
+    <w:uiPriority w:val="99"/>
+    <w:semiHidden/>
+    <w:unhideWhenUsed/>
+  </w:style>
+  <w:style w:type="paragraph" w:styleId="Title">
+    <w:name w:val="Title"/>
+    <w:basedOn w:val="Normal"/>
+    <w:next w:val="Normal"/>
+    <w:uiPriority w:val="10"/>
+    <w:qFormat/>
+    <w:pPr>
+      <w:keepNext/>
+      <w:keepLines/>
+      <w:spacing w:after="60"/>
+    </w:pPr>
+    <w:rPr>
+      <w:sz w:val="52"/>
+      <w:szCs w:val="52"/>
+    </w:rPr>
+  </w:style>
+  <w:style w:type="paragraph" w:styleId="Subtitle">
+    <w:name w:val="Subtitle"/>
+    <w:basedOn w:val="Normal"/>
+    <w:next w:val="Normal"/>
+    <w:uiPriority w:val="11"/>
+    <w:qFormat/>
+    <w:pPr>
+      <w:keepNext/>
+      <w:keepLines/>
+      <w:spacing w:after="320"/>
+    </w:pPr>
+    <w:rPr>
+      <w:color w:val="666666"/>
+      <w:sz w:val="30"/>
+      <w:szCs w:val="30"/>
+    </w:rPr>
+  </w:style>
+  <w:style w:type="table" w:customStyle="1" w:styleId="a">
+    <w:basedOn w:val="TableNormal"/>
+    <w:tblPr>
+      <w:tblStyleRowBandSize w:val="1"/>
+      <w:tblStyleColBandSize w:val="1"/>
+      <w:tblInd w:w="0" w:type="dxa"/>
       <w:tblCellMar>
         <w:top w:w="100" w:type="dxa"/>
         <w:left w:w="100" w:type="dxa"/>
@@ -20266,7 +20478,7 @@
 </file>
 
 <file path=customXml/itemProps1.xml><?xml version="1.0" encoding="utf-8"?>
-<ds:datastoreItem xmlns:ds="http://schemas.openxmlformats.org/officeDocument/2006/customXml" ds:itemID="{950744C8-113F-5344-91A7-70550B5184C4}">
+<ds:datastoreItem xmlns:ds="http://schemas.openxmlformats.org/officeDocument/2006/customXml" ds:itemID="{B9A471D6-73CF-B34F-B4B1-6A3CDE31CF34}">
   <ds:schemaRefs>
     <ds:schemaRef ds:uri="http://schemas.openxmlformats.org/officeDocument/2006/bibliography"/>
   </ds:schemaRefs>

</xml_diff>